<commit_message>
added residency, changed award order
</commit_message>
<xml_diff>
--- a/Clincal_CV/BMAnderson CV.docx
+++ b/Clincal_CV/BMAnderson CV.docx
@@ -189,6 +189,20 @@
           <w:rFonts w:ascii="Times New Roman" w:hAnsi="Times New Roman" w:cs="Times New Roman"/>
           <w:color w:val="000000" w:themeColor="text1"/>
         </w:rPr>
+        <w:t>Residency – The University of California, San Diego (07/21-07/23)</w:t>
+      </w:r>
+      <w:r>
+        <w:rPr>
+          <w:rFonts w:ascii="Times New Roman" w:hAnsi="Times New Roman" w:cs="Times New Roman"/>
+          <w:color w:val="000000" w:themeColor="text1"/>
+        </w:rPr>
+        <w:br/>
+      </w:r>
+      <w:r>
+        <w:rPr>
+          <w:rFonts w:ascii="Times New Roman" w:hAnsi="Times New Roman" w:cs="Times New Roman"/>
+          <w:color w:val="000000" w:themeColor="text1"/>
+        </w:rPr>
         <w:t xml:space="preserve">Ph.D. - </w:t>
       </w:r>
       <w:r>
@@ -273,7 +287,23 @@
           <w:rFonts w:ascii="Times New Roman" w:hAnsi="Times New Roman" w:cs="Times New Roman"/>
           <w:color w:val="000000" w:themeColor="text1"/>
         </w:rPr>
-        <w:t xml:space="preserve">Dr. John J. Kopchick Fellowship: </w:t>
+        <w:t xml:space="preserve">Dr. John J. </w:t>
+      </w:r>
+      <w:proofErr w:type="spellStart"/>
+      <w:r>
+        <w:rPr>
+          <w:rFonts w:ascii="Times New Roman" w:hAnsi="Times New Roman" w:cs="Times New Roman"/>
+          <w:color w:val="000000" w:themeColor="text1"/>
+        </w:rPr>
+        <w:t>Kopchick</w:t>
+      </w:r>
+      <w:proofErr w:type="spellEnd"/>
+      <w:r>
+        <w:rPr>
+          <w:rFonts w:ascii="Times New Roman" w:hAnsi="Times New Roman" w:cs="Times New Roman"/>
+          <w:color w:val="000000" w:themeColor="text1"/>
+        </w:rPr>
+        <w:t xml:space="preserve"> Fellowship: </w:t>
       </w:r>
       <w:r>
         <w:rPr>
@@ -358,7 +388,23 @@
           <w:rFonts w:ascii="Times New Roman" w:hAnsi="Times New Roman" w:cs="Times New Roman"/>
           <w:color w:val="000000" w:themeColor="text1"/>
         </w:rPr>
-        <w:t>Dr. John J. Kopchick Fellowship: $15,000 for one year, ‘…for students who demonstrate exceptional character, extracurricular leadership, research excellence and scholarly merit.’ (01/2020)</w:t>
+        <w:t xml:space="preserve">Dr. John J. </w:t>
+      </w:r>
+      <w:proofErr w:type="spellStart"/>
+      <w:r>
+        <w:rPr>
+          <w:rFonts w:ascii="Times New Roman" w:hAnsi="Times New Roman" w:cs="Times New Roman"/>
+          <w:color w:val="000000" w:themeColor="text1"/>
+        </w:rPr>
+        <w:t>Kopchick</w:t>
+      </w:r>
+      <w:proofErr w:type="spellEnd"/>
+      <w:r>
+        <w:rPr>
+          <w:rFonts w:ascii="Times New Roman" w:hAnsi="Times New Roman" w:cs="Times New Roman"/>
+          <w:color w:val="000000" w:themeColor="text1"/>
+        </w:rPr>
+        <w:t xml:space="preserve"> Fellowship: $15,000 for one year, ‘…for students who demonstrate exceptional character, extracurricular leadership, research excellence and scholarly merit.’ (01/2020)</w:t>
       </w:r>
     </w:p>
     <w:p>
@@ -569,12 +615,21 @@
           <w:color w:val="000000" w:themeColor="text1"/>
         </w:rPr>
       </w:pPr>
-      <w:r>
-        <w:rPr>
-          <w:rFonts w:ascii="Times New Roman" w:hAnsi="Times New Roman" w:cs="Times New Roman"/>
-          <w:color w:val="000000" w:themeColor="text1"/>
-        </w:rPr>
-        <w:t>Raystation – Fully competent with three years of intense coding experience</w:t>
+      <w:proofErr w:type="spellStart"/>
+      <w:r>
+        <w:rPr>
+          <w:rFonts w:ascii="Times New Roman" w:hAnsi="Times New Roman" w:cs="Times New Roman"/>
+          <w:color w:val="000000" w:themeColor="text1"/>
+        </w:rPr>
+        <w:t>Raystation</w:t>
+      </w:r>
+      <w:proofErr w:type="spellEnd"/>
+      <w:r>
+        <w:rPr>
+          <w:rFonts w:ascii="Times New Roman" w:hAnsi="Times New Roman" w:cs="Times New Roman"/>
+          <w:color w:val="000000" w:themeColor="text1"/>
+        </w:rPr>
+        <w:t xml:space="preserve"> – Fully competent with three years of intense coding experience</w:t>
       </w:r>
     </w:p>
     <w:p>
@@ -855,7 +910,23 @@
           <w:rFonts w:ascii="Times New Roman" w:hAnsi="Times New Roman" w:cs="Times New Roman"/>
           <w:color w:val="000000" w:themeColor="text1"/>
         </w:rPr>
-        <w:t>the Ethos TPS and AlignRT.</w:t>
+        <w:t xml:space="preserve">the Ethos TPS and </w:t>
+      </w:r>
+      <w:proofErr w:type="spellStart"/>
+      <w:r>
+        <w:rPr>
+          <w:rFonts w:ascii="Times New Roman" w:hAnsi="Times New Roman" w:cs="Times New Roman"/>
+          <w:color w:val="000000" w:themeColor="text1"/>
+        </w:rPr>
+        <w:t>AlignRT</w:t>
+      </w:r>
+      <w:proofErr w:type="spellEnd"/>
+      <w:r>
+        <w:rPr>
+          <w:rFonts w:ascii="Times New Roman" w:hAnsi="Times New Roman" w:cs="Times New Roman"/>
+          <w:color w:val="000000" w:themeColor="text1"/>
+        </w:rPr>
+        <w:t>.</w:t>
       </w:r>
     </w:p>
     <w:p>
@@ -917,21 +988,48 @@
           <w:rFonts w:ascii="Times New Roman" w:hAnsi="Times New Roman" w:cs="Times New Roman"/>
           <w:color w:val="000000" w:themeColor="text1"/>
         </w:rPr>
-        <w:t xml:space="preserve">Alfred G. Knudson Jr. Outstanding Dissertation Award 2021: $5,000 Award established by MD Anderson Cancer Center to honor the late Dr. Knudson in recognition of </w:t>
-      </w:r>
-      <w:r>
-        <w:rPr>
-          <w:rFonts w:ascii="Times New Roman" w:hAnsi="Times New Roman" w:cs="Times New Roman"/>
-          <w:color w:val="000000" w:themeColor="text1"/>
-        </w:rPr>
-        <w:t>the top selected</w:t>
-      </w:r>
-      <w:r>
-        <w:rPr>
-          <w:rFonts w:ascii="Times New Roman" w:hAnsi="Times New Roman" w:cs="Times New Roman"/>
-          <w:color w:val="000000" w:themeColor="text1"/>
-        </w:rPr>
-        <w:t xml:space="preserve"> PhD dissertation.</w:t>
+        <w:t xml:space="preserve">AAPM </w:t>
+      </w:r>
+      <w:r>
+        <w:rPr>
+          <w:rFonts w:ascii="Times New Roman" w:hAnsi="Times New Roman" w:cs="Times New Roman"/>
+          <w:color w:val="000000" w:themeColor="text1"/>
+        </w:rPr>
+        <w:t xml:space="preserve">Jack </w:t>
+      </w:r>
+      <w:proofErr w:type="spellStart"/>
+      <w:r>
+        <w:rPr>
+          <w:rFonts w:ascii="Times New Roman" w:hAnsi="Times New Roman" w:cs="Times New Roman"/>
+          <w:color w:val="000000" w:themeColor="text1"/>
+        </w:rPr>
+        <w:t>Krohmer</w:t>
+      </w:r>
+      <w:proofErr w:type="spellEnd"/>
+      <w:r>
+        <w:rPr>
+          <w:rFonts w:ascii="Times New Roman" w:hAnsi="Times New Roman" w:cs="Times New Roman"/>
+          <w:color w:val="000000" w:themeColor="text1"/>
+        </w:rPr>
+        <w:t xml:space="preserve"> Early Career Investigator Competition Winner – EPIDEEP: Predicting In-Vivo EPID Transit Images – a Deep Learning Approach (2022)</w:t>
+      </w:r>
+    </w:p>
+    <w:p>
+      <w:pPr>
+        <w:keepNext/>
+        <w:keepLines/>
+        <w:spacing w:after="60" w:line="240" w:lineRule="auto"/>
+        <w:rPr>
+          <w:rFonts w:ascii="Times New Roman" w:hAnsi="Times New Roman" w:cs="Times New Roman"/>
+          <w:color w:val="000000" w:themeColor="text1"/>
+        </w:rPr>
+      </w:pPr>
+      <w:r>
+        <w:rPr>
+          <w:rFonts w:ascii="Times New Roman" w:hAnsi="Times New Roman" w:cs="Times New Roman"/>
+          <w:color w:val="000000" w:themeColor="text1"/>
+        </w:rPr>
+        <w:t>Alfred G. Knudson Jr. Outstanding Dissertation Award 2021: $5,000 Award established by MD Anderson Cancer Center to honor the late Dr. Knudson in recognition of the top selected PhD dissertation.</w:t>
       </w:r>
       <w:r>
         <w:rPr>
@@ -939,31 +1037,6 @@
           <w:color w:val="000000" w:themeColor="text1"/>
         </w:rPr>
         <w:t xml:space="preserve"> (2022)</w:t>
-      </w:r>
-    </w:p>
-    <w:p>
-      <w:pPr>
-        <w:keepNext/>
-        <w:keepLines/>
-        <w:spacing w:after="60" w:line="240" w:lineRule="auto"/>
-        <w:rPr>
-          <w:rFonts w:ascii="Times New Roman" w:hAnsi="Times New Roman" w:cs="Times New Roman"/>
-          <w:color w:val="000000" w:themeColor="text1"/>
-        </w:rPr>
-      </w:pPr>
-      <w:r>
-        <w:rPr>
-          <w:rFonts w:ascii="Times New Roman" w:hAnsi="Times New Roman" w:cs="Times New Roman"/>
-          <w:color w:val="000000" w:themeColor="text1"/>
-        </w:rPr>
-        <w:t xml:space="preserve">AAPM </w:t>
-      </w:r>
-      <w:r>
-        <w:rPr>
-          <w:rFonts w:ascii="Times New Roman" w:hAnsi="Times New Roman" w:cs="Times New Roman"/>
-          <w:color w:val="000000" w:themeColor="text1"/>
-        </w:rPr>
-        <w:t>Jack Krohmer Early Career Investigator Competition Winner – EPIDEEP: Predicting In-Vivo EPID Transit Images – a Deep Learning Approach (2022)</w:t>
       </w:r>
     </w:p>
     <w:p>
@@ -1349,7 +1422,23 @@
           <w:rFonts w:ascii="Times New Roman" w:hAnsi="Times New Roman" w:cs="Times New Roman"/>
           <w:color w:val="000000" w:themeColor="text1"/>
         </w:rPr>
-        <w:t xml:space="preserve">Invited Speaker, Winter Institute of Medical Physics annual meeting, “Getting Started with Deep Learning: Dicom to Predictions” </w:t>
+        <w:t xml:space="preserve">Invited Speaker, Winter Institute of Medical Physics annual meeting, “Getting Started with Deep Learning: </w:t>
+      </w:r>
+      <w:proofErr w:type="spellStart"/>
+      <w:r>
+        <w:rPr>
+          <w:rFonts w:ascii="Times New Roman" w:hAnsi="Times New Roman" w:cs="Times New Roman"/>
+          <w:color w:val="000000" w:themeColor="text1"/>
+        </w:rPr>
+        <w:t>Dicom</w:t>
+      </w:r>
+      <w:proofErr w:type="spellEnd"/>
+      <w:r>
+        <w:rPr>
+          <w:rFonts w:ascii="Times New Roman" w:hAnsi="Times New Roman" w:cs="Times New Roman"/>
+          <w:color w:val="000000" w:themeColor="text1"/>
+        </w:rPr>
+        <w:t xml:space="preserve"> to Predictions” </w:t>
       </w:r>
       <w:r>
         <w:rPr>
@@ -1692,7 +1781,23 @@
           <w:rFonts w:ascii="Times New Roman" w:hAnsi="Times New Roman" w:cs="Times New Roman"/>
           <w:color w:val="000000" w:themeColor="text1"/>
         </w:rPr>
-        <w:t>European Society of Interventional Radiology: Reliability in Percutaneous Tumour Ablation. (12/2019)</w:t>
+        <w:t xml:space="preserve">European Society of Interventional Radiology: Reliability in Percutaneous </w:t>
+      </w:r>
+      <w:proofErr w:type="spellStart"/>
+      <w:r>
+        <w:rPr>
+          <w:rFonts w:ascii="Times New Roman" w:hAnsi="Times New Roman" w:cs="Times New Roman"/>
+          <w:color w:val="000000" w:themeColor="text1"/>
+        </w:rPr>
+        <w:t>Tumour</w:t>
+      </w:r>
+      <w:proofErr w:type="spellEnd"/>
+      <w:r>
+        <w:rPr>
+          <w:rFonts w:ascii="Times New Roman" w:hAnsi="Times New Roman" w:cs="Times New Roman"/>
+          <w:color w:val="000000" w:themeColor="text1"/>
+        </w:rPr>
+        <w:t xml:space="preserve"> Ablation. (12/2019)</w:t>
       </w:r>
     </w:p>
     <w:p>
@@ -1908,7 +2013,23 @@
           <w:rFonts w:ascii="Times New Roman" w:hAnsi="Times New Roman" w:cs="Times New Roman"/>
           <w:color w:val="000000" w:themeColor="text1"/>
         </w:rPr>
-        <w:t>PURA: Research studying radioresistivity of CHO cell lines, dependent on cell cycle phase (2014)</w:t>
+        <w:t xml:space="preserve">PURA: Research studying </w:t>
+      </w:r>
+      <w:proofErr w:type="spellStart"/>
+      <w:r>
+        <w:rPr>
+          <w:rFonts w:ascii="Times New Roman" w:hAnsi="Times New Roman" w:cs="Times New Roman"/>
+          <w:color w:val="000000" w:themeColor="text1"/>
+        </w:rPr>
+        <w:t>radioresistivity</w:t>
+      </w:r>
+      <w:proofErr w:type="spellEnd"/>
+      <w:r>
+        <w:rPr>
+          <w:rFonts w:ascii="Times New Roman" w:hAnsi="Times New Roman" w:cs="Times New Roman"/>
+          <w:color w:val="000000" w:themeColor="text1"/>
+        </w:rPr>
+        <w:t xml:space="preserve"> of CHO cell lines, dependent on cell cycle phase (2014)</w:t>
       </w:r>
     </w:p>
     <w:p>
@@ -2015,7 +2136,43 @@
           <w:i/>
           <w:color w:val="000000" w:themeColor="text1"/>
         </w:rPr>
-        <w:t>Simple Python Module for Dicom and RT: Conversions to Images and Masks, and Predictions to Dicom-RT Structures</w:t>
+        <w:t xml:space="preserve">Simple Python Module for </w:t>
+      </w:r>
+      <w:proofErr w:type="spellStart"/>
+      <w:r>
+        <w:rPr>
+          <w:rFonts w:ascii="Times New Roman" w:hAnsi="Times New Roman" w:cs="Times New Roman"/>
+          <w:i/>
+          <w:color w:val="000000" w:themeColor="text1"/>
+        </w:rPr>
+        <w:t>Dicom</w:t>
+      </w:r>
+      <w:proofErr w:type="spellEnd"/>
+      <w:r>
+        <w:rPr>
+          <w:rFonts w:ascii="Times New Roman" w:hAnsi="Times New Roman" w:cs="Times New Roman"/>
+          <w:i/>
+          <w:color w:val="000000" w:themeColor="text1"/>
+        </w:rPr>
+        <w:t xml:space="preserve"> and RT: Conversions to Images and Masks, and Predictions to </w:t>
+      </w:r>
+      <w:proofErr w:type="spellStart"/>
+      <w:r>
+        <w:rPr>
+          <w:rFonts w:ascii="Times New Roman" w:hAnsi="Times New Roman" w:cs="Times New Roman"/>
+          <w:i/>
+          <w:color w:val="000000" w:themeColor="text1"/>
+        </w:rPr>
+        <w:t>Dicom</w:t>
+      </w:r>
+      <w:proofErr w:type="spellEnd"/>
+      <w:r>
+        <w:rPr>
+          <w:rFonts w:ascii="Times New Roman" w:hAnsi="Times New Roman" w:cs="Times New Roman"/>
+          <w:i/>
+          <w:color w:val="000000" w:themeColor="text1"/>
+        </w:rPr>
+        <w:t>-RT Structures</w:t>
       </w:r>
       <w:r>
         <w:rPr>
@@ -2114,7 +2271,71 @@
           <w:rFonts w:ascii="Times New Roman" w:hAnsi="Times New Roman" w:cs="Times New Roman"/>
           <w:color w:val="000000" w:themeColor="text1"/>
         </w:rPr>
-        <w:t>, Cazoulat G, Rigaud B, Almodovar-Abreu L, Pollard-Larkin J, Balter P, Liao Z, Mohan R, Odisio B, Svensson S, Brock KK.</w:t>
+        <w:t xml:space="preserve">, </w:t>
+      </w:r>
+      <w:proofErr w:type="spellStart"/>
+      <w:r>
+        <w:rPr>
+          <w:rFonts w:ascii="Times New Roman" w:hAnsi="Times New Roman" w:cs="Times New Roman"/>
+          <w:color w:val="000000" w:themeColor="text1"/>
+        </w:rPr>
+        <w:t>Cazoulat</w:t>
+      </w:r>
+      <w:proofErr w:type="spellEnd"/>
+      <w:r>
+        <w:rPr>
+          <w:rFonts w:ascii="Times New Roman" w:hAnsi="Times New Roman" w:cs="Times New Roman"/>
+          <w:color w:val="000000" w:themeColor="text1"/>
+        </w:rPr>
+        <w:t xml:space="preserve"> G, Rigaud B, </w:t>
+      </w:r>
+      <w:proofErr w:type="spellStart"/>
+      <w:r>
+        <w:rPr>
+          <w:rFonts w:ascii="Times New Roman" w:hAnsi="Times New Roman" w:cs="Times New Roman"/>
+          <w:color w:val="000000" w:themeColor="text1"/>
+        </w:rPr>
+        <w:t>Almodovar</w:t>
+      </w:r>
+      <w:proofErr w:type="spellEnd"/>
+      <w:r>
+        <w:rPr>
+          <w:rFonts w:ascii="Times New Roman" w:hAnsi="Times New Roman" w:cs="Times New Roman"/>
+          <w:color w:val="000000" w:themeColor="text1"/>
+        </w:rPr>
+        <w:t xml:space="preserve">-Abreu L, Pollard-Larkin J, Balter P, Liao Z, Mohan R, </w:t>
+      </w:r>
+      <w:proofErr w:type="spellStart"/>
+      <w:r>
+        <w:rPr>
+          <w:rFonts w:ascii="Times New Roman" w:hAnsi="Times New Roman" w:cs="Times New Roman"/>
+          <w:color w:val="000000" w:themeColor="text1"/>
+        </w:rPr>
+        <w:t>Odisio</w:t>
+      </w:r>
+      <w:proofErr w:type="spellEnd"/>
+      <w:r>
+        <w:rPr>
+          <w:rFonts w:ascii="Times New Roman" w:hAnsi="Times New Roman" w:cs="Times New Roman"/>
+          <w:color w:val="000000" w:themeColor="text1"/>
+        </w:rPr>
+        <w:t xml:space="preserve"> B, </w:t>
+      </w:r>
+      <w:proofErr w:type="spellStart"/>
+      <w:r>
+        <w:rPr>
+          <w:rFonts w:ascii="Times New Roman" w:hAnsi="Times New Roman" w:cs="Times New Roman"/>
+          <w:color w:val="000000" w:themeColor="text1"/>
+        </w:rPr>
+        <w:t>Svensson</w:t>
+      </w:r>
+      <w:proofErr w:type="spellEnd"/>
+      <w:r>
+        <w:rPr>
+          <w:rFonts w:ascii="Times New Roman" w:hAnsi="Times New Roman" w:cs="Times New Roman"/>
+          <w:color w:val="000000" w:themeColor="text1"/>
+        </w:rPr>
+        <w:t xml:space="preserve"> S, Brock KK.</w:t>
       </w:r>
       <w:r>
         <w:rPr>
@@ -2180,176 +2401,19 @@
           <w:iCs/>
           <w:color w:val="000000" w:themeColor="text1"/>
         </w:rPr>
-        <w:t>Study Protocol COVER-ALL: Clinical impact of a volumetric image method for confirming tumour coverage with ablation on patients with malignant liver lesions</w:t>
-      </w:r>
-      <w:r>
-        <w:rPr>
-          <w:rFonts w:ascii="Times New Roman" w:hAnsi="Times New Roman" w:cs="Times New Roman"/>
-          <w:color w:val="000000" w:themeColor="text1"/>
-        </w:rPr>
-        <w:t xml:space="preserve"> </w:t>
-      </w:r>
-      <w:r>
-        <w:rPr>
-          <w:rFonts w:ascii="Times New Roman" w:hAnsi="Times New Roman" w:cs="Times New Roman"/>
-          <w:color w:val="000000" w:themeColor="text1"/>
-        </w:rPr>
-        <w:t>CardioVascular and Interventional Radiology</w:t>
-      </w:r>
-      <w:r>
-        <w:rPr>
-          <w:rFonts w:ascii="Times New Roman" w:hAnsi="Times New Roman" w:cs="Times New Roman"/>
-          <w:color w:val="000000" w:themeColor="text1"/>
-        </w:rPr>
-        <w:t xml:space="preserve"> 09/22</w:t>
-      </w:r>
-    </w:p>
-    <w:p>
-      <w:pPr>
-        <w:keepNext/>
-        <w:keepLines/>
-        <w:spacing w:after="60"/>
-        <w:rPr>
-          <w:rFonts w:ascii="Times New Roman" w:hAnsi="Times New Roman"/>
-          <w:color w:val="000000" w:themeColor="text1"/>
-        </w:rPr>
-      </w:pPr>
-      <w:r>
-        <w:rPr>
-          <w:rFonts w:ascii="Times New Roman" w:hAnsi="Times New Roman"/>
-          <w:b/>
-          <w:bCs/>
-          <w:color w:val="000000" w:themeColor="text1"/>
-        </w:rPr>
-        <w:t>Anderson B.M</w:t>
-      </w:r>
-      <w:r>
-        <w:rPr>
-          <w:rFonts w:ascii="Times New Roman" w:hAnsi="Times New Roman"/>
-          <w:color w:val="000000" w:themeColor="text1"/>
-        </w:rPr>
-        <w:t xml:space="preserve">, B. Rigaud, Y Lin, K Jones, H Kang, B Odisio, K Brock </w:t>
-      </w:r>
-      <w:r>
-        <w:rPr>
-          <w:rFonts w:ascii="Times New Roman" w:hAnsi="Times New Roman"/>
+        <w:t xml:space="preserve">Study Protocol COVER-ALL: Clinical impact of a volumetric image method for confirming </w:t>
+      </w:r>
+      <w:proofErr w:type="spellStart"/>
+      <w:r>
+        <w:rPr>
+          <w:rFonts w:ascii="Times New Roman" w:hAnsi="Times New Roman" w:cs="Times New Roman"/>
           <w:i/>
           <w:iCs/>
           <w:color w:val="000000" w:themeColor="text1"/>
         </w:rPr>
-        <w:t>Automated Segmentation of Colorectal Liver Metastasis and Liver Ablation on Contrast-Enhanced CT Images</w:t>
-      </w:r>
-      <w:r>
-        <w:rPr>
-          <w:rFonts w:ascii="Times New Roman" w:hAnsi="Times New Roman"/>
-          <w:color w:val="000000" w:themeColor="text1"/>
-        </w:rPr>
-        <w:t xml:space="preserve"> Frontiers in Radiation Oncology</w:t>
-      </w:r>
-      <w:r>
-        <w:rPr>
-          <w:rFonts w:ascii="Times New Roman" w:hAnsi="Times New Roman"/>
-          <w:color w:val="000000" w:themeColor="text1"/>
-        </w:rPr>
-        <w:t xml:space="preserve"> </w:t>
-      </w:r>
-      <w:r>
-        <w:rPr>
-          <w:rFonts w:ascii="Times New Roman" w:hAnsi="Times New Roman"/>
-          <w:color w:val="000000" w:themeColor="text1"/>
-        </w:rPr>
-        <w:t>08/22</w:t>
-      </w:r>
-    </w:p>
-    <w:p>
-      <w:pPr>
-        <w:keepNext/>
-        <w:keepLines/>
-        <w:spacing w:after="60"/>
-        <w:rPr>
-          <w:rFonts w:ascii="Times New Roman" w:hAnsi="Times New Roman"/>
-          <w:color w:val="000000" w:themeColor="text1"/>
-        </w:rPr>
-      </w:pPr>
-      <w:r>
-        <w:rPr>
-          <w:rFonts w:ascii="Times New Roman" w:hAnsi="Times New Roman"/>
-          <w:color w:val="000000" w:themeColor="text1"/>
-        </w:rPr>
-        <w:t xml:space="preserve">Cazoulat G, </w:t>
-      </w:r>
-      <w:r>
-        <w:rPr>
-          <w:rFonts w:ascii="Times New Roman" w:hAnsi="Times New Roman"/>
-          <w:b/>
-          <w:bCs/>
-          <w:color w:val="000000" w:themeColor="text1"/>
-        </w:rPr>
-        <w:t>Anderson B.M</w:t>
-      </w:r>
-      <w:r>
-        <w:rPr>
-          <w:rFonts w:ascii="Times New Roman" w:hAnsi="Times New Roman"/>
-          <w:color w:val="000000" w:themeColor="text1"/>
-        </w:rPr>
-        <w:t xml:space="preserve">, McCulloch MM, Rigaud B, Koay EJ, Brock KK </w:t>
-      </w:r>
-      <w:r>
-        <w:rPr>
-          <w:rFonts w:ascii="Times New Roman" w:hAnsi="Times New Roman"/>
-          <w:i/>
-          <w:color w:val="000000" w:themeColor="text1"/>
-        </w:rPr>
-        <w:t>Detection of vessel bifurcations in CT scans for automatic objective assessment of deformable image registration accuracy</w:t>
-      </w:r>
-      <w:r>
-        <w:rPr>
-          <w:rFonts w:ascii="Times New Roman" w:hAnsi="Times New Roman"/>
-          <w:color w:val="000000" w:themeColor="text1"/>
-        </w:rPr>
-        <w:t xml:space="preserve"> The International Journal of Medical Physics Research and Practice 08/2021</w:t>
-      </w:r>
-    </w:p>
-    <w:p>
-      <w:pPr>
-        <w:keepNext/>
-        <w:keepLines/>
-        <w:spacing w:after="60"/>
-        <w:rPr>
-          <w:rFonts w:ascii="Times New Roman" w:hAnsi="Times New Roman" w:cs="Times New Roman"/>
-          <w:color w:val="000000" w:themeColor="text1"/>
-        </w:rPr>
-      </w:pPr>
-      <w:r>
-        <w:rPr>
-          <w:rFonts w:ascii="Times New Roman" w:hAnsi="Times New Roman" w:cs="Times New Roman"/>
-          <w:b/>
-          <w:bCs/>
-          <w:color w:val="000000" w:themeColor="text1"/>
-        </w:rPr>
-        <w:t>Anderson B.M,</w:t>
-      </w:r>
-      <w:r>
-        <w:rPr>
-          <w:rFonts w:ascii="Times New Roman" w:hAnsi="Times New Roman" w:cs="Times New Roman"/>
-          <w:color w:val="000000" w:themeColor="text1"/>
-        </w:rPr>
-        <w:t xml:space="preserve"> </w:t>
-      </w:r>
-      <w:r>
-        <w:rPr>
-          <w:rFonts w:ascii="Times New Roman" w:hAnsi="Times New Roman" w:cs="Times New Roman"/>
-          <w:color w:val="000000" w:themeColor="text1"/>
-        </w:rPr>
-        <w:t>Lin YM, Lin EY, Cazoulat G, Gupta S, Kyle Jones A, Odisio BC, Brock KK</w:t>
-      </w:r>
-      <w:r>
-        <w:rPr>
-          <w:rFonts w:ascii="Times New Roman" w:hAnsi="Times New Roman" w:cs="Times New Roman"/>
-          <w:color w:val="000000" w:themeColor="text1"/>
-        </w:rPr>
-        <w:t xml:space="preserve"> </w:t>
-      </w:r>
+        <w:t>tumour</w:t>
+      </w:r>
+      <w:proofErr w:type="spellEnd"/>
       <w:r>
         <w:rPr>
           <w:rFonts w:ascii="Times New Roman" w:hAnsi="Times New Roman" w:cs="Times New Roman"/>
@@ -2357,30 +2421,110 @@
           <w:iCs/>
           <w:color w:val="000000" w:themeColor="text1"/>
         </w:rPr>
-        <w:t>A novel use of biomechanical model based deformable image registration (DIR) for assessing colorectal liver metastases ablation outcomes</w:t>
-      </w:r>
-      <w:r>
-        <w:rPr>
-          <w:rFonts w:ascii="Times New Roman" w:hAnsi="Times New Roman" w:cs="Times New Roman"/>
-          <w:color w:val="000000" w:themeColor="text1"/>
-        </w:rPr>
-        <w:t xml:space="preserve"> The International Journal of Medical Physics Research and Practice </w:t>
-      </w:r>
-      <w:r>
-        <w:rPr>
-          <w:rFonts w:ascii="Times New Roman" w:hAnsi="Times New Roman" w:cs="Times New Roman"/>
+        <w:t xml:space="preserve"> coverage with ablation on patients with malignant liver lesions</w:t>
+      </w:r>
+      <w:r>
+        <w:rPr>
+          <w:rFonts w:ascii="Times New Roman" w:hAnsi="Times New Roman" w:cs="Times New Roman"/>
+          <w:color w:val="000000" w:themeColor="text1"/>
+        </w:rPr>
+        <w:t xml:space="preserve"> </w:t>
+      </w:r>
+      <w:proofErr w:type="spellStart"/>
+      <w:r>
+        <w:rPr>
+          <w:rFonts w:ascii="Times New Roman" w:hAnsi="Times New Roman" w:cs="Times New Roman"/>
+          <w:color w:val="000000" w:themeColor="text1"/>
+        </w:rPr>
+        <w:t>CardioVascular</w:t>
+      </w:r>
+      <w:proofErr w:type="spellEnd"/>
+      <w:r>
+        <w:rPr>
+          <w:rFonts w:ascii="Times New Roman" w:hAnsi="Times New Roman" w:cs="Times New Roman"/>
+          <w:color w:val="000000" w:themeColor="text1"/>
+        </w:rPr>
+        <w:t xml:space="preserve"> and Interventional Radiology</w:t>
+      </w:r>
+      <w:r>
+        <w:rPr>
+          <w:rFonts w:ascii="Times New Roman" w:hAnsi="Times New Roman" w:cs="Times New Roman"/>
+          <w:color w:val="000000" w:themeColor="text1"/>
+        </w:rPr>
+        <w:t xml:space="preserve"> 09/22</w:t>
+      </w:r>
+    </w:p>
+    <w:p>
+      <w:pPr>
+        <w:keepNext/>
+        <w:keepLines/>
+        <w:spacing w:after="60"/>
+        <w:rPr>
+          <w:rFonts w:ascii="Times New Roman" w:hAnsi="Times New Roman"/>
+          <w:color w:val="000000" w:themeColor="text1"/>
+        </w:rPr>
+      </w:pPr>
+      <w:r>
+        <w:rPr>
+          <w:rFonts w:ascii="Times New Roman" w:hAnsi="Times New Roman"/>
+          <w:b/>
+          <w:bCs/>
+          <w:color w:val="000000" w:themeColor="text1"/>
+        </w:rPr>
+        <w:t>Anderson B.M</w:t>
+      </w:r>
+      <w:r>
+        <w:rPr>
+          <w:rFonts w:ascii="Times New Roman" w:hAnsi="Times New Roman"/>
+          <w:color w:val="000000" w:themeColor="text1"/>
+        </w:rPr>
+        <w:t xml:space="preserve">, B. Rigaud, Y Lin, K Jones, H Kang, B </w:t>
+      </w:r>
+      <w:proofErr w:type="spellStart"/>
+      <w:r>
+        <w:rPr>
+          <w:rFonts w:ascii="Times New Roman" w:hAnsi="Times New Roman"/>
+          <w:color w:val="000000" w:themeColor="text1"/>
+        </w:rPr>
+        <w:t>Odisio</w:t>
+      </w:r>
+      <w:proofErr w:type="spellEnd"/>
+      <w:r>
+        <w:rPr>
+          <w:rFonts w:ascii="Times New Roman" w:hAnsi="Times New Roman"/>
+          <w:color w:val="000000" w:themeColor="text1"/>
+        </w:rPr>
+        <w:t xml:space="preserve">, K Brock </w:t>
+      </w:r>
+      <w:r>
+        <w:rPr>
+          <w:rFonts w:ascii="Times New Roman" w:hAnsi="Times New Roman"/>
           <w:i/>
           <w:iCs/>
           <w:color w:val="000000" w:themeColor="text1"/>
         </w:rPr>
-        <w:t>Accepted</w:t>
-      </w:r>
-      <w:r>
-        <w:rPr>
-          <w:rFonts w:ascii="Times New Roman" w:hAnsi="Times New Roman" w:cs="Times New Roman"/>
-          <w:color w:val="000000" w:themeColor="text1"/>
-        </w:rPr>
-        <w:t xml:space="preserve"> 07/2021</w:t>
+        <w:t>Automated Segmentation of Colorectal Liver Metastasis and Liver Ablation on Contrast-Enhanced CT Images</w:t>
+      </w:r>
+      <w:r>
+        <w:rPr>
+          <w:rFonts w:ascii="Times New Roman" w:hAnsi="Times New Roman"/>
+          <w:color w:val="000000" w:themeColor="text1"/>
+        </w:rPr>
+        <w:t xml:space="preserve"> Frontiers in Radiation Oncology</w:t>
+      </w:r>
+      <w:r>
+        <w:rPr>
+          <w:rFonts w:ascii="Times New Roman" w:hAnsi="Times New Roman"/>
+          <w:color w:val="000000" w:themeColor="text1"/>
+        </w:rPr>
+        <w:t xml:space="preserve"> </w:t>
+      </w:r>
+      <w:r>
+        <w:rPr>
+          <w:rFonts w:ascii="Times New Roman" w:hAnsi="Times New Roman"/>
+          <w:color w:val="000000" w:themeColor="text1"/>
+        </w:rPr>
+        <w:t>08/22</w:t>
       </w:r>
     </w:p>
     <w:p>
@@ -2390,105 +2534,348 @@
         <w:spacing w:after="60"/>
         <w:rPr>
           <w:rFonts w:ascii="Times New Roman" w:hAnsi="Times New Roman"/>
-          <w:iCs/>
-          <w:color w:val="000000" w:themeColor="text1"/>
-        </w:rPr>
-      </w:pPr>
-      <w:r>
-        <w:rPr>
-          <w:rFonts w:ascii="Times New Roman" w:hAnsi="Times New Roman"/>
-          <w:color w:val="000000" w:themeColor="text1"/>
-        </w:rPr>
-        <w:t xml:space="preserve">Wahid K, He R, McDonald B, </w:t>
-      </w:r>
-      <w:r>
-        <w:rPr>
-          <w:rFonts w:ascii="Times New Roman" w:hAnsi="Times New Roman"/>
-          <w:b/>
-          <w:color w:val="000000" w:themeColor="text1"/>
-        </w:rPr>
-        <w:t xml:space="preserve">Anderson B.M, </w:t>
-      </w:r>
-      <w:r>
-        <w:rPr>
-          <w:rFonts w:ascii="Times New Roman" w:hAnsi="Times New Roman"/>
+          <w:color w:val="000000" w:themeColor="text1"/>
+        </w:rPr>
+      </w:pPr>
+      <w:proofErr w:type="spellStart"/>
+      <w:r>
+        <w:rPr>
+          <w:rFonts w:ascii="Times New Roman" w:hAnsi="Times New Roman"/>
+          <w:color w:val="000000" w:themeColor="text1"/>
+        </w:rPr>
+        <w:t>Cazoulat</w:t>
+      </w:r>
+      <w:proofErr w:type="spellEnd"/>
+      <w:r>
+        <w:rPr>
+          <w:rFonts w:ascii="Times New Roman" w:hAnsi="Times New Roman"/>
+          <w:color w:val="000000" w:themeColor="text1"/>
+        </w:rPr>
+        <w:t xml:space="preserve"> G, </w:t>
+      </w:r>
+      <w:r>
+        <w:rPr>
+          <w:rFonts w:ascii="Times New Roman" w:hAnsi="Times New Roman"/>
+          <w:b/>
           <w:bCs/>
           <w:color w:val="000000" w:themeColor="text1"/>
         </w:rPr>
-        <w:t>Salzillo T, Mulder S., Wang J., Sharafi C., McCoy L, Naser M., Ahmed S., Sanders K., Mohamed A., Ding Y, Wang J, Hutcheson K., Lai S., Fuller C., Van Dijk L.</w:t>
-      </w:r>
-      <w:r>
-        <w:rPr>
-          <w:rFonts w:ascii="Times New Roman" w:hAnsi="Times New Roman"/>
+        <w:t>Anderson B.M</w:t>
+      </w:r>
+      <w:r>
+        <w:rPr>
+          <w:rFonts w:ascii="Times New Roman" w:hAnsi="Times New Roman"/>
+          <w:color w:val="000000" w:themeColor="text1"/>
+        </w:rPr>
+        <w:t xml:space="preserve">, McCulloch MM, Rigaud B, </w:t>
+      </w:r>
+      <w:proofErr w:type="spellStart"/>
+      <w:r>
+        <w:rPr>
+          <w:rFonts w:ascii="Times New Roman" w:hAnsi="Times New Roman"/>
+          <w:color w:val="000000" w:themeColor="text1"/>
+        </w:rPr>
+        <w:t>Koay</w:t>
+      </w:r>
+      <w:proofErr w:type="spellEnd"/>
+      <w:r>
+        <w:rPr>
+          <w:rFonts w:ascii="Times New Roman" w:hAnsi="Times New Roman"/>
+          <w:color w:val="000000" w:themeColor="text1"/>
+        </w:rPr>
+        <w:t xml:space="preserve"> EJ, Brock KK </w:t>
+      </w:r>
+      <w:r>
+        <w:rPr>
+          <w:rFonts w:ascii="Times New Roman" w:hAnsi="Times New Roman"/>
+          <w:i/>
+          <w:color w:val="000000" w:themeColor="text1"/>
+        </w:rPr>
+        <w:t>Detection of vessel bifurcations in CT scans for automatic objective assessment of deformable image registration accuracy</w:t>
+      </w:r>
+      <w:r>
+        <w:rPr>
+          <w:rFonts w:ascii="Times New Roman" w:hAnsi="Times New Roman"/>
+          <w:color w:val="000000" w:themeColor="text1"/>
+        </w:rPr>
+        <w:t xml:space="preserve"> The International Journal of Medical Physics Research and Practice 08/2021</w:t>
+      </w:r>
+    </w:p>
+    <w:p>
+      <w:pPr>
+        <w:keepNext/>
+        <w:keepLines/>
+        <w:spacing w:after="60"/>
+        <w:rPr>
+          <w:rFonts w:ascii="Times New Roman" w:hAnsi="Times New Roman" w:cs="Times New Roman"/>
+          <w:color w:val="000000" w:themeColor="text1"/>
+        </w:rPr>
+      </w:pPr>
+      <w:r>
+        <w:rPr>
+          <w:rFonts w:ascii="Times New Roman" w:hAnsi="Times New Roman" w:cs="Times New Roman"/>
+          <w:b/>
+          <w:bCs/>
+          <w:color w:val="000000" w:themeColor="text1"/>
+        </w:rPr>
+        <w:t>Anderson B.M,</w:t>
+      </w:r>
+      <w:r>
+        <w:rPr>
+          <w:rFonts w:ascii="Times New Roman" w:hAnsi="Times New Roman" w:cs="Times New Roman"/>
           <w:color w:val="000000" w:themeColor="text1"/>
         </w:rPr>
         <w:t xml:space="preserve"> </w:t>
       </w:r>
       <w:r>
         <w:rPr>
-          <w:rFonts w:ascii="Times New Roman" w:hAnsi="Times New Roman"/>
-          <w:i/>
-          <w:color w:val="000000" w:themeColor="text1"/>
-        </w:rPr>
-        <w:t xml:space="preserve">MRI Intensity Standardization Evaluation Design for Head and Neck Cancer Quantitative Analysis Applications </w:t>
-      </w:r>
-      <w:r>
-        <w:rPr>
-          <w:rFonts w:ascii="Times New Roman" w:hAnsi="Times New Roman"/>
-          <w:color w:val="000000" w:themeColor="text1"/>
-        </w:rPr>
-        <w:t xml:space="preserve">Physics and Imaging in Radiation Oncology </w:t>
-      </w:r>
-      <w:r>
-        <w:rPr>
-          <w:rFonts w:ascii="Times New Roman" w:hAnsi="Times New Roman"/>
-          <w:iCs/>
-          <w:color w:val="000000" w:themeColor="text1"/>
-        </w:rPr>
-        <w:t>10/2021</w:t>
-      </w:r>
-    </w:p>
-    <w:p>
-      <w:pPr>
-        <w:keepNext/>
-        <w:keepLines/>
-        <w:spacing w:after="60"/>
-        <w:rPr>
-          <w:rFonts w:ascii="Times New Roman" w:hAnsi="Times New Roman"/>
-          <w:color w:val="000000" w:themeColor="text1"/>
-        </w:rPr>
-      </w:pPr>
-      <w:r>
-        <w:rPr>
-          <w:rFonts w:ascii="Times New Roman" w:hAnsi="Times New Roman"/>
-          <w:color w:val="000000" w:themeColor="text1"/>
-        </w:rPr>
-        <w:t xml:space="preserve">He Y, Cazoulat G, Wu C, Peterson C, McCulloch M, </w:t>
-      </w:r>
-      <w:r>
-        <w:rPr>
-          <w:rFonts w:ascii="Times New Roman" w:hAnsi="Times New Roman"/>
-          <w:b/>
-          <w:bCs/>
-          <w:color w:val="000000" w:themeColor="text1"/>
-        </w:rPr>
-        <w:t>Anderson B.M</w:t>
-      </w:r>
-      <w:r>
-        <w:rPr>
-          <w:rFonts w:ascii="Times New Roman" w:hAnsi="Times New Roman"/>
-          <w:color w:val="000000" w:themeColor="text1"/>
-        </w:rPr>
-        <w:t xml:space="preserve">, Pollard-Larkin J, Balter P, Liao Z, Mohan R, Brock K </w:t>
-      </w:r>
-      <w:r>
-        <w:rPr>
-          <w:rFonts w:ascii="Times New Roman" w:hAnsi="Times New Roman"/>
+          <w:rFonts w:ascii="Times New Roman" w:hAnsi="Times New Roman" w:cs="Times New Roman"/>
+          <w:color w:val="000000" w:themeColor="text1"/>
+        </w:rPr>
+        <w:t xml:space="preserve">Lin YM, Lin EY, </w:t>
+      </w:r>
+      <w:proofErr w:type="spellStart"/>
+      <w:r>
+        <w:rPr>
+          <w:rFonts w:ascii="Times New Roman" w:hAnsi="Times New Roman" w:cs="Times New Roman"/>
+          <w:color w:val="000000" w:themeColor="text1"/>
+        </w:rPr>
+        <w:t>Cazoulat</w:t>
+      </w:r>
+      <w:proofErr w:type="spellEnd"/>
+      <w:r>
+        <w:rPr>
+          <w:rFonts w:ascii="Times New Roman" w:hAnsi="Times New Roman" w:cs="Times New Roman"/>
+          <w:color w:val="000000" w:themeColor="text1"/>
+        </w:rPr>
+        <w:t xml:space="preserve"> G, Gupta S, Kyle Jones A, </w:t>
+      </w:r>
+      <w:proofErr w:type="spellStart"/>
+      <w:r>
+        <w:rPr>
+          <w:rFonts w:ascii="Times New Roman" w:hAnsi="Times New Roman" w:cs="Times New Roman"/>
+          <w:color w:val="000000" w:themeColor="text1"/>
+        </w:rPr>
+        <w:t>Odisio</w:t>
+      </w:r>
+      <w:proofErr w:type="spellEnd"/>
+      <w:r>
+        <w:rPr>
+          <w:rFonts w:ascii="Times New Roman" w:hAnsi="Times New Roman" w:cs="Times New Roman"/>
+          <w:color w:val="000000" w:themeColor="text1"/>
+        </w:rPr>
+        <w:t xml:space="preserve"> BC, Brock KK</w:t>
+      </w:r>
+      <w:r>
+        <w:rPr>
+          <w:rFonts w:ascii="Times New Roman" w:hAnsi="Times New Roman" w:cs="Times New Roman"/>
+          <w:color w:val="000000" w:themeColor="text1"/>
+        </w:rPr>
+        <w:t xml:space="preserve"> </w:t>
+      </w:r>
+      <w:r>
+        <w:rPr>
+          <w:rFonts w:ascii="Times New Roman" w:hAnsi="Times New Roman" w:cs="Times New Roman"/>
           <w:i/>
           <w:iCs/>
           <w:color w:val="000000" w:themeColor="text1"/>
         </w:rPr>
-        <w:t>Geometric and Dosimetric Accuracy of Deformable Image Registration between Average-Intensity Images for 4DCT-Based Adaptive Radiotherapy for Non-Small Cell Lung Cancer</w:t>
+        <w:t>A novel use of biomechanical model based deformable image registration (DIR) for assessing colorectal liver metastases ablation outcomes</w:t>
+      </w:r>
+      <w:r>
+        <w:rPr>
+          <w:rFonts w:ascii="Times New Roman" w:hAnsi="Times New Roman" w:cs="Times New Roman"/>
+          <w:color w:val="000000" w:themeColor="text1"/>
+        </w:rPr>
+        <w:t xml:space="preserve"> The International Journal of Medical Physics Research and Practice </w:t>
+      </w:r>
+      <w:r>
+        <w:rPr>
+          <w:rFonts w:ascii="Times New Roman" w:hAnsi="Times New Roman" w:cs="Times New Roman"/>
+          <w:i/>
+          <w:iCs/>
+          <w:color w:val="000000" w:themeColor="text1"/>
+        </w:rPr>
+        <w:t>Accepted</w:t>
+      </w:r>
+      <w:r>
+        <w:rPr>
+          <w:rFonts w:ascii="Times New Roman" w:hAnsi="Times New Roman" w:cs="Times New Roman"/>
+          <w:color w:val="000000" w:themeColor="text1"/>
+        </w:rPr>
+        <w:t xml:space="preserve"> 07/2021</w:t>
+      </w:r>
+    </w:p>
+    <w:p>
+      <w:pPr>
+        <w:keepNext/>
+        <w:keepLines/>
+        <w:spacing w:after="60"/>
+        <w:rPr>
+          <w:rFonts w:ascii="Times New Roman" w:hAnsi="Times New Roman"/>
+          <w:iCs/>
+          <w:color w:val="000000" w:themeColor="text1"/>
+        </w:rPr>
+      </w:pPr>
+      <w:r>
+        <w:rPr>
+          <w:rFonts w:ascii="Times New Roman" w:hAnsi="Times New Roman"/>
+          <w:color w:val="000000" w:themeColor="text1"/>
+        </w:rPr>
+        <w:t xml:space="preserve">Wahid K, He R, McDonald B, </w:t>
+      </w:r>
+      <w:r>
+        <w:rPr>
+          <w:rFonts w:ascii="Times New Roman" w:hAnsi="Times New Roman"/>
+          <w:b/>
+          <w:color w:val="000000" w:themeColor="text1"/>
+        </w:rPr>
+        <w:t xml:space="preserve">Anderson B.M, </w:t>
+      </w:r>
+      <w:proofErr w:type="spellStart"/>
+      <w:r>
+        <w:rPr>
+          <w:rFonts w:ascii="Times New Roman" w:hAnsi="Times New Roman"/>
+          <w:bCs/>
+          <w:color w:val="000000" w:themeColor="text1"/>
+        </w:rPr>
+        <w:t>Salzillo</w:t>
+      </w:r>
+      <w:proofErr w:type="spellEnd"/>
+      <w:r>
+        <w:rPr>
+          <w:rFonts w:ascii="Times New Roman" w:hAnsi="Times New Roman"/>
+          <w:bCs/>
+          <w:color w:val="000000" w:themeColor="text1"/>
+        </w:rPr>
+        <w:t xml:space="preserve"> T, Mulder S., Wang J., </w:t>
+      </w:r>
+      <w:proofErr w:type="spellStart"/>
+      <w:r>
+        <w:rPr>
+          <w:rFonts w:ascii="Times New Roman" w:hAnsi="Times New Roman"/>
+          <w:bCs/>
+          <w:color w:val="000000" w:themeColor="text1"/>
+        </w:rPr>
+        <w:t>Sharafi</w:t>
+      </w:r>
+      <w:proofErr w:type="spellEnd"/>
+      <w:r>
+        <w:rPr>
+          <w:rFonts w:ascii="Times New Roman" w:hAnsi="Times New Roman"/>
+          <w:bCs/>
+          <w:color w:val="000000" w:themeColor="text1"/>
+        </w:rPr>
+        <w:t xml:space="preserve"> C., McCoy L, Naser M., Ahmed S., Sanders K., Mohamed A., Ding Y, Wang J, Hutcheson K., Lai S., Fuller C., Van Dijk L.</w:t>
+      </w:r>
+      <w:r>
+        <w:rPr>
+          <w:rFonts w:ascii="Times New Roman" w:hAnsi="Times New Roman"/>
+          <w:color w:val="000000" w:themeColor="text1"/>
+        </w:rPr>
+        <w:t xml:space="preserve"> </w:t>
+      </w:r>
+      <w:r>
+        <w:rPr>
+          <w:rFonts w:ascii="Times New Roman" w:hAnsi="Times New Roman"/>
+          <w:i/>
+          <w:color w:val="000000" w:themeColor="text1"/>
+        </w:rPr>
+        <w:t xml:space="preserve">MRI Intensity Standardization Evaluation Design for Head and Neck Cancer Quantitative Analysis Applications </w:t>
+      </w:r>
+      <w:r>
+        <w:rPr>
+          <w:rFonts w:ascii="Times New Roman" w:hAnsi="Times New Roman"/>
+          <w:color w:val="000000" w:themeColor="text1"/>
+        </w:rPr>
+        <w:t xml:space="preserve">Physics and Imaging in Radiation Oncology </w:t>
+      </w:r>
+      <w:r>
+        <w:rPr>
+          <w:rFonts w:ascii="Times New Roman" w:hAnsi="Times New Roman"/>
+          <w:iCs/>
+          <w:color w:val="000000" w:themeColor="text1"/>
+        </w:rPr>
+        <w:t>10/2021</w:t>
+      </w:r>
+    </w:p>
+    <w:p>
+      <w:pPr>
+        <w:keepNext/>
+        <w:keepLines/>
+        <w:spacing w:after="60"/>
+        <w:rPr>
+          <w:rFonts w:ascii="Times New Roman" w:hAnsi="Times New Roman"/>
+          <w:color w:val="000000" w:themeColor="text1"/>
+        </w:rPr>
+      </w:pPr>
+      <w:r>
+        <w:rPr>
+          <w:rFonts w:ascii="Times New Roman" w:hAnsi="Times New Roman"/>
+          <w:color w:val="000000" w:themeColor="text1"/>
+        </w:rPr>
+        <w:t xml:space="preserve">He Y, </w:t>
+      </w:r>
+      <w:proofErr w:type="spellStart"/>
+      <w:r>
+        <w:rPr>
+          <w:rFonts w:ascii="Times New Roman" w:hAnsi="Times New Roman"/>
+          <w:color w:val="000000" w:themeColor="text1"/>
+        </w:rPr>
+        <w:t>Cazoulat</w:t>
+      </w:r>
+      <w:proofErr w:type="spellEnd"/>
+      <w:r>
+        <w:rPr>
+          <w:rFonts w:ascii="Times New Roman" w:hAnsi="Times New Roman"/>
+          <w:color w:val="000000" w:themeColor="text1"/>
+        </w:rPr>
+        <w:t xml:space="preserve"> G, Wu C, Peterson C, McCulloch M, </w:t>
+      </w:r>
+      <w:r>
+        <w:rPr>
+          <w:rFonts w:ascii="Times New Roman" w:hAnsi="Times New Roman"/>
+          <w:b/>
+          <w:bCs/>
+          <w:color w:val="000000" w:themeColor="text1"/>
+        </w:rPr>
+        <w:t>Anderson B.M</w:t>
+      </w:r>
+      <w:r>
+        <w:rPr>
+          <w:rFonts w:ascii="Times New Roman" w:hAnsi="Times New Roman"/>
+          <w:color w:val="000000" w:themeColor="text1"/>
+        </w:rPr>
+        <w:t xml:space="preserve">, Pollard-Larkin J, Balter P, Liao Z, Mohan R, Brock K </w:t>
+      </w:r>
+      <w:r>
+        <w:rPr>
+          <w:rFonts w:ascii="Times New Roman" w:hAnsi="Times New Roman"/>
+          <w:i/>
+          <w:iCs/>
+          <w:color w:val="000000" w:themeColor="text1"/>
+        </w:rPr>
+        <w:t xml:space="preserve">Geometric and </w:t>
+      </w:r>
+      <w:proofErr w:type="spellStart"/>
+      <w:r>
+        <w:rPr>
+          <w:rFonts w:ascii="Times New Roman" w:hAnsi="Times New Roman"/>
+          <w:i/>
+          <w:iCs/>
+          <w:color w:val="000000" w:themeColor="text1"/>
+        </w:rPr>
+        <w:t>Dosimetric</w:t>
+      </w:r>
+      <w:proofErr w:type="spellEnd"/>
+      <w:r>
+        <w:rPr>
+          <w:rFonts w:ascii="Times New Roman" w:hAnsi="Times New Roman"/>
+          <w:i/>
+          <w:iCs/>
+          <w:color w:val="000000" w:themeColor="text1"/>
+        </w:rPr>
+        <w:t xml:space="preserve"> Accuracy of Deformable Image Registration between Average-Intensity Images for 4DCT-Based Adaptive Radiotherapy for Non-Small Cell Lung Cancer</w:t>
       </w:r>
       <w:r>
         <w:rPr>
@@ -2538,7 +2925,133 @@
           <w:bCs/>
           <w:color w:val="000000" w:themeColor="text1"/>
         </w:rPr>
-        <w:t>, Yu ZH, Gobeli M, Cazoulat G, Söderberg J, Samuelsson E, Lidberg D, Ward C, Taku N, Cardenas C, Rhee DJ, Venkatesan AM, Peterson CB, Court L, Svensson S, Löfman F, Klopp AH, Brock KK</w:t>
+        <w:t xml:space="preserve">, Yu ZH, </w:t>
+      </w:r>
+      <w:proofErr w:type="spellStart"/>
+      <w:r>
+        <w:rPr>
+          <w:rFonts w:ascii="Times New Roman" w:hAnsi="Times New Roman" w:cs="Times New Roman"/>
+          <w:bCs/>
+          <w:color w:val="000000" w:themeColor="text1"/>
+        </w:rPr>
+        <w:t>Gobeli</w:t>
+      </w:r>
+      <w:proofErr w:type="spellEnd"/>
+      <w:r>
+        <w:rPr>
+          <w:rFonts w:ascii="Times New Roman" w:hAnsi="Times New Roman" w:cs="Times New Roman"/>
+          <w:bCs/>
+          <w:color w:val="000000" w:themeColor="text1"/>
+        </w:rPr>
+        <w:t xml:space="preserve"> M, </w:t>
+      </w:r>
+      <w:proofErr w:type="spellStart"/>
+      <w:r>
+        <w:rPr>
+          <w:rFonts w:ascii="Times New Roman" w:hAnsi="Times New Roman" w:cs="Times New Roman"/>
+          <w:bCs/>
+          <w:color w:val="000000" w:themeColor="text1"/>
+        </w:rPr>
+        <w:t>Cazoulat</w:t>
+      </w:r>
+      <w:proofErr w:type="spellEnd"/>
+      <w:r>
+        <w:rPr>
+          <w:rFonts w:ascii="Times New Roman" w:hAnsi="Times New Roman" w:cs="Times New Roman"/>
+          <w:bCs/>
+          <w:color w:val="000000" w:themeColor="text1"/>
+        </w:rPr>
+        <w:t xml:space="preserve"> G, </w:t>
+      </w:r>
+      <w:proofErr w:type="spellStart"/>
+      <w:r>
+        <w:rPr>
+          <w:rFonts w:ascii="Times New Roman" w:hAnsi="Times New Roman" w:cs="Times New Roman"/>
+          <w:bCs/>
+          <w:color w:val="000000" w:themeColor="text1"/>
+        </w:rPr>
+        <w:t>Söderberg</w:t>
+      </w:r>
+      <w:proofErr w:type="spellEnd"/>
+      <w:r>
+        <w:rPr>
+          <w:rFonts w:ascii="Times New Roman" w:hAnsi="Times New Roman" w:cs="Times New Roman"/>
+          <w:bCs/>
+          <w:color w:val="000000" w:themeColor="text1"/>
+        </w:rPr>
+        <w:t xml:space="preserve"> J, Samuelsson E, </w:t>
+      </w:r>
+      <w:proofErr w:type="spellStart"/>
+      <w:r>
+        <w:rPr>
+          <w:rFonts w:ascii="Times New Roman" w:hAnsi="Times New Roman" w:cs="Times New Roman"/>
+          <w:bCs/>
+          <w:color w:val="000000" w:themeColor="text1"/>
+        </w:rPr>
+        <w:t>Lidberg</w:t>
+      </w:r>
+      <w:proofErr w:type="spellEnd"/>
+      <w:r>
+        <w:rPr>
+          <w:rFonts w:ascii="Times New Roman" w:hAnsi="Times New Roman" w:cs="Times New Roman"/>
+          <w:bCs/>
+          <w:color w:val="000000" w:themeColor="text1"/>
+        </w:rPr>
+        <w:t xml:space="preserve"> D, Ward C, </w:t>
+      </w:r>
+      <w:proofErr w:type="spellStart"/>
+      <w:r>
+        <w:rPr>
+          <w:rFonts w:ascii="Times New Roman" w:hAnsi="Times New Roman" w:cs="Times New Roman"/>
+          <w:bCs/>
+          <w:color w:val="000000" w:themeColor="text1"/>
+        </w:rPr>
+        <w:t>Taku</w:t>
+      </w:r>
+      <w:proofErr w:type="spellEnd"/>
+      <w:r>
+        <w:rPr>
+          <w:rFonts w:ascii="Times New Roman" w:hAnsi="Times New Roman" w:cs="Times New Roman"/>
+          <w:bCs/>
+          <w:color w:val="000000" w:themeColor="text1"/>
+        </w:rPr>
+        <w:t xml:space="preserve"> N, Cardenas C, Rhee DJ, Venkatesan AM, Peterson CB, Court L, </w:t>
+      </w:r>
+      <w:proofErr w:type="spellStart"/>
+      <w:r>
+        <w:rPr>
+          <w:rFonts w:ascii="Times New Roman" w:hAnsi="Times New Roman" w:cs="Times New Roman"/>
+          <w:bCs/>
+          <w:color w:val="000000" w:themeColor="text1"/>
+        </w:rPr>
+        <w:t>Svensson</w:t>
+      </w:r>
+      <w:proofErr w:type="spellEnd"/>
+      <w:r>
+        <w:rPr>
+          <w:rFonts w:ascii="Times New Roman" w:hAnsi="Times New Roman" w:cs="Times New Roman"/>
+          <w:bCs/>
+          <w:color w:val="000000" w:themeColor="text1"/>
+        </w:rPr>
+        <w:t xml:space="preserve"> S, </w:t>
+      </w:r>
+      <w:proofErr w:type="spellStart"/>
+      <w:r>
+        <w:rPr>
+          <w:rFonts w:ascii="Times New Roman" w:hAnsi="Times New Roman" w:cs="Times New Roman"/>
+          <w:bCs/>
+          <w:color w:val="000000" w:themeColor="text1"/>
+        </w:rPr>
+        <w:t>Löfman</w:t>
+      </w:r>
+      <w:proofErr w:type="spellEnd"/>
+      <w:r>
+        <w:rPr>
+          <w:rFonts w:ascii="Times New Roman" w:hAnsi="Times New Roman" w:cs="Times New Roman"/>
+          <w:bCs/>
+          <w:color w:val="000000" w:themeColor="text1"/>
+        </w:rPr>
+        <w:t xml:space="preserve"> F, Klopp AH, Brock KK</w:t>
       </w:r>
       <w:r>
         <w:rPr>
@@ -2601,7 +3114,43 @@
           <w:bCs/>
           <w:color w:val="000000" w:themeColor="text1"/>
         </w:rPr>
-        <w:t>, Lin EY, Cardenas CE, Gress DA, Erwin WD, Odisio BC, Koay EJ, Brock KK</w:t>
+        <w:t xml:space="preserve">, Lin EY, Cardenas CE, Gress DA, Erwin WD, </w:t>
+      </w:r>
+      <w:proofErr w:type="spellStart"/>
+      <w:r>
+        <w:rPr>
+          <w:rFonts w:ascii="Times New Roman" w:hAnsi="Times New Roman" w:cs="Times New Roman"/>
+          <w:bCs/>
+          <w:color w:val="000000" w:themeColor="text1"/>
+        </w:rPr>
+        <w:t>Odisio</w:t>
+      </w:r>
+      <w:proofErr w:type="spellEnd"/>
+      <w:r>
+        <w:rPr>
+          <w:rFonts w:ascii="Times New Roman" w:hAnsi="Times New Roman" w:cs="Times New Roman"/>
+          <w:bCs/>
+          <w:color w:val="000000" w:themeColor="text1"/>
+        </w:rPr>
+        <w:t xml:space="preserve"> BC, </w:t>
+      </w:r>
+      <w:proofErr w:type="spellStart"/>
+      <w:r>
+        <w:rPr>
+          <w:rFonts w:ascii="Times New Roman" w:hAnsi="Times New Roman" w:cs="Times New Roman"/>
+          <w:bCs/>
+          <w:color w:val="000000" w:themeColor="text1"/>
+        </w:rPr>
+        <w:t>Koay</w:t>
+      </w:r>
+      <w:proofErr w:type="spellEnd"/>
+      <w:r>
+        <w:rPr>
+          <w:rFonts w:ascii="Times New Roman" w:hAnsi="Times New Roman" w:cs="Times New Roman"/>
+          <w:bCs/>
+          <w:color w:val="000000" w:themeColor="text1"/>
+        </w:rPr>
+        <w:t xml:space="preserve"> EJ, Brock KK</w:t>
       </w:r>
       <w:r>
         <w:rPr>
@@ -2637,12 +3186,37 @@
           <w:color w:val="000000" w:themeColor="text1"/>
         </w:rPr>
       </w:pPr>
-      <w:r>
-        <w:rPr>
-          <w:rFonts w:ascii="Times New Roman" w:hAnsi="Times New Roman"/>
-          <w:color w:val="000000" w:themeColor="text1"/>
-        </w:rPr>
-        <w:t xml:space="preserve">Cazoulat G, Elganainy D, </w:t>
+      <w:proofErr w:type="spellStart"/>
+      <w:r>
+        <w:rPr>
+          <w:rFonts w:ascii="Times New Roman" w:hAnsi="Times New Roman"/>
+          <w:color w:val="000000" w:themeColor="text1"/>
+        </w:rPr>
+        <w:t>Cazoulat</w:t>
+      </w:r>
+      <w:proofErr w:type="spellEnd"/>
+      <w:r>
+        <w:rPr>
+          <w:rFonts w:ascii="Times New Roman" w:hAnsi="Times New Roman"/>
+          <w:color w:val="000000" w:themeColor="text1"/>
+        </w:rPr>
+        <w:t xml:space="preserve"> G, </w:t>
+      </w:r>
+      <w:proofErr w:type="spellStart"/>
+      <w:r>
+        <w:rPr>
+          <w:rFonts w:ascii="Times New Roman" w:hAnsi="Times New Roman"/>
+          <w:color w:val="000000" w:themeColor="text1"/>
+        </w:rPr>
+        <w:t>Elganainy</w:t>
+      </w:r>
+      <w:proofErr w:type="spellEnd"/>
+      <w:r>
+        <w:rPr>
+          <w:rFonts w:ascii="Times New Roman" w:hAnsi="Times New Roman"/>
+          <w:color w:val="000000" w:themeColor="text1"/>
+        </w:rPr>
+        <w:t xml:space="preserve"> D, </w:t>
       </w:r>
       <w:r>
         <w:rPr>
@@ -2676,7 +3250,23 @@
           <w:rFonts w:ascii="Times New Roman" w:hAnsi="Times New Roman"/>
           <w:color w:val="000000" w:themeColor="text1"/>
         </w:rPr>
-        <w:t>, Zaid M, Park PC, Koay EJ, Brock KK</w:t>
+        <w:t xml:space="preserve">, Zaid M, Park PC, </w:t>
+      </w:r>
+      <w:proofErr w:type="spellStart"/>
+      <w:r>
+        <w:rPr>
+          <w:rFonts w:ascii="Times New Roman" w:hAnsi="Times New Roman"/>
+          <w:color w:val="000000" w:themeColor="text1"/>
+        </w:rPr>
+        <w:t>Koay</w:t>
+      </w:r>
+      <w:proofErr w:type="spellEnd"/>
+      <w:r>
+        <w:rPr>
+          <w:rFonts w:ascii="Times New Roman" w:hAnsi="Times New Roman"/>
+          <w:color w:val="000000" w:themeColor="text1"/>
+        </w:rPr>
+        <w:t xml:space="preserve"> EJ, Brock KK</w:t>
       </w:r>
       <w:r>
         <w:rPr>
@@ -2711,19 +3301,60 @@
           <w:color w:val="000000" w:themeColor="text1"/>
         </w:rPr>
       </w:pPr>
-      <w:r>
-        <w:rPr>
-          <w:rFonts w:ascii="Times New Roman" w:hAnsi="Times New Roman"/>
-          <w:color w:val="000000" w:themeColor="text1"/>
-        </w:rPr>
-        <w:t xml:space="preserve">Jin Y, </w:t>
-      </w:r>
-      <w:r>
-        <w:rPr>
-          <w:rFonts w:ascii="Times New Roman" w:hAnsi="Times New Roman"/>
-          <w:color w:val="000000" w:themeColor="text1"/>
-        </w:rPr>
-        <w:t xml:space="preserve">Randall J., Elhalawani H., Feghali K., Elliot A., </w:t>
+      <w:proofErr w:type="spellStart"/>
+      <w:r>
+        <w:rPr>
+          <w:rFonts w:ascii="Times New Roman" w:hAnsi="Times New Roman"/>
+          <w:color w:val="000000" w:themeColor="text1"/>
+        </w:rPr>
+        <w:t>Jin</w:t>
+      </w:r>
+      <w:proofErr w:type="spellEnd"/>
+      <w:r>
+        <w:rPr>
+          <w:rFonts w:ascii="Times New Roman" w:hAnsi="Times New Roman"/>
+          <w:color w:val="000000" w:themeColor="text1"/>
+        </w:rPr>
+        <w:t xml:space="preserve"> Y, </w:t>
+      </w:r>
+      <w:r>
+        <w:rPr>
+          <w:rFonts w:ascii="Times New Roman" w:hAnsi="Times New Roman"/>
+          <w:color w:val="000000" w:themeColor="text1"/>
+        </w:rPr>
+        <w:t xml:space="preserve">Randall J., </w:t>
+      </w:r>
+      <w:proofErr w:type="spellStart"/>
+      <w:r>
+        <w:rPr>
+          <w:rFonts w:ascii="Times New Roman" w:hAnsi="Times New Roman"/>
+          <w:color w:val="000000" w:themeColor="text1"/>
+        </w:rPr>
+        <w:t>Elhalawani</w:t>
+      </w:r>
+      <w:proofErr w:type="spellEnd"/>
+      <w:r>
+        <w:rPr>
+          <w:rFonts w:ascii="Times New Roman" w:hAnsi="Times New Roman"/>
+          <w:color w:val="000000" w:themeColor="text1"/>
+        </w:rPr>
+        <w:t xml:space="preserve"> H., </w:t>
+      </w:r>
+      <w:proofErr w:type="spellStart"/>
+      <w:r>
+        <w:rPr>
+          <w:rFonts w:ascii="Times New Roman" w:hAnsi="Times New Roman"/>
+          <w:color w:val="000000" w:themeColor="text1"/>
+        </w:rPr>
+        <w:t>Feghali</w:t>
+      </w:r>
+      <w:proofErr w:type="spellEnd"/>
+      <w:r>
+        <w:rPr>
+          <w:rFonts w:ascii="Times New Roman" w:hAnsi="Times New Roman"/>
+          <w:color w:val="000000" w:themeColor="text1"/>
+        </w:rPr>
+        <w:t xml:space="preserve"> K., Elliot A., </w:t>
       </w:r>
       <w:r>
         <w:rPr>
@@ -2739,7 +3370,23 @@
           <w:rFonts w:ascii="Times New Roman" w:hAnsi="Times New Roman"/>
           <w:color w:val="000000" w:themeColor="text1"/>
         </w:rPr>
-        <w:t>, Lacerda L., Tran B., Mohamed A., Brock KK, Fuller C., Chung C.</w:t>
+        <w:t xml:space="preserve">, </w:t>
+      </w:r>
+      <w:proofErr w:type="spellStart"/>
+      <w:r>
+        <w:rPr>
+          <w:rFonts w:ascii="Times New Roman" w:hAnsi="Times New Roman"/>
+          <w:color w:val="000000" w:themeColor="text1"/>
+        </w:rPr>
+        <w:t>Lacerda</w:t>
+      </w:r>
+      <w:proofErr w:type="spellEnd"/>
+      <w:r>
+        <w:rPr>
+          <w:rFonts w:ascii="Times New Roman" w:hAnsi="Times New Roman"/>
+          <w:color w:val="000000" w:themeColor="text1"/>
+        </w:rPr>
+        <w:t xml:space="preserve"> L., Tran B., Mohamed A., Brock KK, Fuller C., Chung C.</w:t>
       </w:r>
       <w:r>
         <w:rPr>
@@ -2796,12 +3443,53 @@
         </w:rPr>
         <w:t xml:space="preserve">, </w:t>
       </w:r>
-      <w:r>
-        <w:rPr>
-          <w:rFonts w:ascii="Times New Roman" w:hAnsi="Times New Roman" w:cs="Times New Roman"/>
-          <w:color w:val="000000" w:themeColor="text1"/>
-        </w:rPr>
-        <w:t>Cazoulat G, Peterson CB, Mohamed ASR, Volpe S, Elhalawani H, Bahig H, Rigaud B, King JB, Ford AC, Fuller CD, Brock KK</w:t>
+      <w:proofErr w:type="spellStart"/>
+      <w:r>
+        <w:rPr>
+          <w:rFonts w:ascii="Times New Roman" w:hAnsi="Times New Roman" w:cs="Times New Roman"/>
+          <w:color w:val="000000" w:themeColor="text1"/>
+        </w:rPr>
+        <w:t>Cazoulat</w:t>
+      </w:r>
+      <w:proofErr w:type="spellEnd"/>
+      <w:r>
+        <w:rPr>
+          <w:rFonts w:ascii="Times New Roman" w:hAnsi="Times New Roman" w:cs="Times New Roman"/>
+          <w:color w:val="000000" w:themeColor="text1"/>
+        </w:rPr>
+        <w:t xml:space="preserve"> G, Peterson CB, Mohamed ASR, Volpe S, </w:t>
+      </w:r>
+      <w:proofErr w:type="spellStart"/>
+      <w:r>
+        <w:rPr>
+          <w:rFonts w:ascii="Times New Roman" w:hAnsi="Times New Roman" w:cs="Times New Roman"/>
+          <w:color w:val="000000" w:themeColor="text1"/>
+        </w:rPr>
+        <w:t>Elhalawani</w:t>
+      </w:r>
+      <w:proofErr w:type="spellEnd"/>
+      <w:r>
+        <w:rPr>
+          <w:rFonts w:ascii="Times New Roman" w:hAnsi="Times New Roman" w:cs="Times New Roman"/>
+          <w:color w:val="000000" w:themeColor="text1"/>
+        </w:rPr>
+        <w:t xml:space="preserve"> H, </w:t>
+      </w:r>
+      <w:proofErr w:type="spellStart"/>
+      <w:r>
+        <w:rPr>
+          <w:rFonts w:ascii="Times New Roman" w:hAnsi="Times New Roman" w:cs="Times New Roman"/>
+          <w:color w:val="000000" w:themeColor="text1"/>
+        </w:rPr>
+        <w:t>Bahig</w:t>
+      </w:r>
+      <w:proofErr w:type="spellEnd"/>
+      <w:r>
+        <w:rPr>
+          <w:rFonts w:ascii="Times New Roman" w:hAnsi="Times New Roman" w:cs="Times New Roman"/>
+          <w:color w:val="000000" w:themeColor="text1"/>
+        </w:rPr>
+        <w:t xml:space="preserve"> H, Rigaud B, King JB, Ford AC, Fuller CD, Brock KK</w:t>
       </w:r>
       <w:r>
         <w:rPr>
@@ -2876,7 +3564,23 @@
           <w:rFonts w:ascii="Times New Roman" w:hAnsi="Times New Roman" w:cs="Times New Roman"/>
           <w:color w:val="000000" w:themeColor="text1"/>
         </w:rPr>
-        <w:t xml:space="preserve">, Lee J, Rhee DJ, Edward SS, Gay SS, He Y, David SD, Yang J, Nitsch PL, Balter PA, Urbauer DL, Peterson CB, Court LE, Dube S </w:t>
+        <w:t xml:space="preserve">, Lee J, Rhee DJ, Edward SS, Gay SS, He Y, David SD, Yang J, Nitsch PL, Balter PA, </w:t>
+      </w:r>
+      <w:proofErr w:type="spellStart"/>
+      <w:r>
+        <w:rPr>
+          <w:rFonts w:ascii="Times New Roman" w:hAnsi="Times New Roman" w:cs="Times New Roman"/>
+          <w:color w:val="000000" w:themeColor="text1"/>
+        </w:rPr>
+        <w:t>Urbauer</w:t>
+      </w:r>
+      <w:proofErr w:type="spellEnd"/>
+      <w:r>
+        <w:rPr>
+          <w:rFonts w:ascii="Times New Roman" w:hAnsi="Times New Roman" w:cs="Times New Roman"/>
+          <w:color w:val="000000" w:themeColor="text1"/>
+        </w:rPr>
+        <w:t xml:space="preserve"> DL, Peterson CB, Court LE, Dube S </w:t>
       </w:r>
       <w:r>
         <w:rPr>
@@ -2925,12 +3629,69 @@
         </w:rPr>
         <w:t xml:space="preserve">, </w:t>
       </w:r>
-      <w:r>
-        <w:rPr>
-          <w:rFonts w:ascii="Times New Roman" w:hAnsi="Times New Roman" w:cs="Times New Roman"/>
-          <w:color w:val="000000" w:themeColor="text1"/>
-        </w:rPr>
-        <w:t>Aristophanous M, Yang J, Rhee DJ, McCarroll RE, Mohamed ASR, Kamal M, Elgohari BA, Elhalawani HM, Fuller CD, Rao A, Garden AS, Court LE</w:t>
+      <w:proofErr w:type="spellStart"/>
+      <w:r>
+        <w:rPr>
+          <w:rFonts w:ascii="Times New Roman" w:hAnsi="Times New Roman" w:cs="Times New Roman"/>
+          <w:color w:val="000000" w:themeColor="text1"/>
+        </w:rPr>
+        <w:t>Aristophanous</w:t>
+      </w:r>
+      <w:proofErr w:type="spellEnd"/>
+      <w:r>
+        <w:rPr>
+          <w:rFonts w:ascii="Times New Roman" w:hAnsi="Times New Roman" w:cs="Times New Roman"/>
+          <w:color w:val="000000" w:themeColor="text1"/>
+        </w:rPr>
+        <w:t xml:space="preserve"> M, Yang J, Rhee DJ, </w:t>
+      </w:r>
+      <w:proofErr w:type="spellStart"/>
+      <w:r>
+        <w:rPr>
+          <w:rFonts w:ascii="Times New Roman" w:hAnsi="Times New Roman" w:cs="Times New Roman"/>
+          <w:color w:val="000000" w:themeColor="text1"/>
+        </w:rPr>
+        <w:t>McCarroll</w:t>
+      </w:r>
+      <w:proofErr w:type="spellEnd"/>
+      <w:r>
+        <w:rPr>
+          <w:rFonts w:ascii="Times New Roman" w:hAnsi="Times New Roman" w:cs="Times New Roman"/>
+          <w:color w:val="000000" w:themeColor="text1"/>
+        </w:rPr>
+        <w:t xml:space="preserve"> RE, Mohamed ASR, Kamal M, </w:t>
+      </w:r>
+      <w:proofErr w:type="spellStart"/>
+      <w:r>
+        <w:rPr>
+          <w:rFonts w:ascii="Times New Roman" w:hAnsi="Times New Roman" w:cs="Times New Roman"/>
+          <w:color w:val="000000" w:themeColor="text1"/>
+        </w:rPr>
+        <w:t>Elgohari</w:t>
+      </w:r>
+      <w:proofErr w:type="spellEnd"/>
+      <w:r>
+        <w:rPr>
+          <w:rFonts w:ascii="Times New Roman" w:hAnsi="Times New Roman" w:cs="Times New Roman"/>
+          <w:color w:val="000000" w:themeColor="text1"/>
+        </w:rPr>
+        <w:t xml:space="preserve"> BA, </w:t>
+      </w:r>
+      <w:proofErr w:type="spellStart"/>
+      <w:r>
+        <w:rPr>
+          <w:rFonts w:ascii="Times New Roman" w:hAnsi="Times New Roman" w:cs="Times New Roman"/>
+          <w:color w:val="000000" w:themeColor="text1"/>
+        </w:rPr>
+        <w:t>Elhalawani</w:t>
+      </w:r>
+      <w:proofErr w:type="spellEnd"/>
+      <w:r>
+        <w:rPr>
+          <w:rFonts w:ascii="Times New Roman" w:hAnsi="Times New Roman" w:cs="Times New Roman"/>
+          <w:color w:val="000000" w:themeColor="text1"/>
+        </w:rPr>
+        <w:t xml:space="preserve"> HM, Fuller CD, Rao A, Garden AS, Court LE</w:t>
       </w:r>
       <w:r>
         <w:rPr>
@@ -2983,7 +3744,43 @@
           <w:bCs/>
           <w:color w:val="000000" w:themeColor="text1"/>
         </w:rPr>
-        <w:t xml:space="preserve">Lin E., Cazoulat G., Gupta S., Odisio B., </w:t>
+        <w:t xml:space="preserve">Lin E., </w:t>
+      </w:r>
+      <w:proofErr w:type="spellStart"/>
+      <w:r>
+        <w:rPr>
+          <w:rFonts w:ascii="Times New Roman" w:hAnsi="Times New Roman" w:cs="Times New Roman"/>
+          <w:bCs/>
+          <w:color w:val="000000" w:themeColor="text1"/>
+        </w:rPr>
+        <w:t>Cazoulat</w:t>
+      </w:r>
+      <w:proofErr w:type="spellEnd"/>
+      <w:r>
+        <w:rPr>
+          <w:rFonts w:ascii="Times New Roman" w:hAnsi="Times New Roman" w:cs="Times New Roman"/>
+          <w:bCs/>
+          <w:color w:val="000000" w:themeColor="text1"/>
+        </w:rPr>
+        <w:t xml:space="preserve"> G., Gupta S., </w:t>
+      </w:r>
+      <w:proofErr w:type="spellStart"/>
+      <w:r>
+        <w:rPr>
+          <w:rFonts w:ascii="Times New Roman" w:hAnsi="Times New Roman" w:cs="Times New Roman"/>
+          <w:bCs/>
+          <w:color w:val="000000" w:themeColor="text1"/>
+        </w:rPr>
+        <w:t>Odisio</w:t>
+      </w:r>
+      <w:proofErr w:type="spellEnd"/>
+      <w:r>
+        <w:rPr>
+          <w:rFonts w:ascii="Times New Roman" w:hAnsi="Times New Roman" w:cs="Times New Roman"/>
+          <w:bCs/>
+          <w:color w:val="000000" w:themeColor="text1"/>
+        </w:rPr>
+        <w:t xml:space="preserve"> B., </w:t>
       </w:r>
       <w:r>
         <w:rPr>
@@ -3081,7 +3878,55 @@
           <w:rFonts w:ascii="Times New Roman" w:hAnsi="Times New Roman" w:cs="Times New Roman"/>
           <w:color w:val="000000" w:themeColor="text1"/>
         </w:rPr>
-        <w:t>Mohamed A., Volpe S., Elhalawani H., Cazoulat G., Bahig H., Fuller C., Brock KK</w:t>
+        <w:t xml:space="preserve">Mohamed A., Volpe S., </w:t>
+      </w:r>
+      <w:proofErr w:type="spellStart"/>
+      <w:r>
+        <w:rPr>
+          <w:rFonts w:ascii="Times New Roman" w:hAnsi="Times New Roman" w:cs="Times New Roman"/>
+          <w:color w:val="000000" w:themeColor="text1"/>
+        </w:rPr>
+        <w:t>Elhalawani</w:t>
+      </w:r>
+      <w:proofErr w:type="spellEnd"/>
+      <w:r>
+        <w:rPr>
+          <w:rFonts w:ascii="Times New Roman" w:hAnsi="Times New Roman" w:cs="Times New Roman"/>
+          <w:color w:val="000000" w:themeColor="text1"/>
+        </w:rPr>
+        <w:t xml:space="preserve"> H., </w:t>
+      </w:r>
+      <w:proofErr w:type="spellStart"/>
+      <w:r>
+        <w:rPr>
+          <w:rFonts w:ascii="Times New Roman" w:hAnsi="Times New Roman" w:cs="Times New Roman"/>
+          <w:color w:val="000000" w:themeColor="text1"/>
+        </w:rPr>
+        <w:t>Cazoulat</w:t>
+      </w:r>
+      <w:proofErr w:type="spellEnd"/>
+      <w:r>
+        <w:rPr>
+          <w:rFonts w:ascii="Times New Roman" w:hAnsi="Times New Roman" w:cs="Times New Roman"/>
+          <w:color w:val="000000" w:themeColor="text1"/>
+        </w:rPr>
+        <w:t xml:space="preserve"> G., </w:t>
+      </w:r>
+      <w:proofErr w:type="spellStart"/>
+      <w:r>
+        <w:rPr>
+          <w:rFonts w:ascii="Times New Roman" w:hAnsi="Times New Roman" w:cs="Times New Roman"/>
+          <w:color w:val="000000" w:themeColor="text1"/>
+        </w:rPr>
+        <w:t>Bahig</w:t>
+      </w:r>
+      <w:proofErr w:type="spellEnd"/>
+      <w:r>
+        <w:rPr>
+          <w:rFonts w:ascii="Times New Roman" w:hAnsi="Times New Roman" w:cs="Times New Roman"/>
+          <w:color w:val="000000" w:themeColor="text1"/>
+        </w:rPr>
+        <w:t xml:space="preserve"> H., Fuller C., Brock KK</w:t>
       </w:r>
       <w:r>
         <w:rPr>
@@ -3151,7 +3996,23 @@
           <w:rFonts w:ascii="Times New Roman" w:hAnsi="Times New Roman" w:cs="Times New Roman"/>
           <w:color w:val="000000" w:themeColor="text1"/>
         </w:rPr>
-        <w:t>Yang J, Mackin DS, Zhang L, Court LE</w:t>
+        <w:t xml:space="preserve">Yang J, </w:t>
+      </w:r>
+      <w:proofErr w:type="spellStart"/>
+      <w:r>
+        <w:rPr>
+          <w:rFonts w:ascii="Times New Roman" w:hAnsi="Times New Roman" w:cs="Times New Roman"/>
+          <w:color w:val="000000" w:themeColor="text1"/>
+        </w:rPr>
+        <w:t>Mackin</w:t>
+      </w:r>
+      <w:proofErr w:type="spellEnd"/>
+      <w:r>
+        <w:rPr>
+          <w:rFonts w:ascii="Times New Roman" w:hAnsi="Times New Roman" w:cs="Times New Roman"/>
+          <w:color w:val="000000" w:themeColor="text1"/>
+        </w:rPr>
+        <w:t xml:space="preserve"> DS, Zhang L, Court LE</w:t>
       </w:r>
       <w:r>
         <w:rPr>
@@ -3206,7 +4067,55 @@
           <w:rFonts w:ascii="Times New Roman" w:hAnsi="Times New Roman" w:cs="Times New Roman"/>
           <w:color w:val="000000" w:themeColor="text1"/>
         </w:rPr>
-        <w:t xml:space="preserve">Court, L. E., Kisling, K., McCarroll, R., Zhang, L., Yang, J., Simonds, H., du Toit, M., Trauernicht, C., Burger, H., Parkes, J., Mejia, M., Bojador, M., Balter, P., Branco, D., Steinmann, A., Baltz, G., Gay, S., </w:t>
+        <w:t xml:space="preserve">Court, L. E., Kisling, K., </w:t>
+      </w:r>
+      <w:proofErr w:type="spellStart"/>
+      <w:r>
+        <w:rPr>
+          <w:rFonts w:ascii="Times New Roman" w:hAnsi="Times New Roman" w:cs="Times New Roman"/>
+          <w:color w:val="000000" w:themeColor="text1"/>
+        </w:rPr>
+        <w:t>McCarroll</w:t>
+      </w:r>
+      <w:proofErr w:type="spellEnd"/>
+      <w:r>
+        <w:rPr>
+          <w:rFonts w:ascii="Times New Roman" w:hAnsi="Times New Roman" w:cs="Times New Roman"/>
+          <w:color w:val="000000" w:themeColor="text1"/>
+        </w:rPr>
+        <w:t xml:space="preserve">, R., Zhang, L., Yang, J., Simonds, H., du Toit, M., </w:t>
+      </w:r>
+      <w:proofErr w:type="spellStart"/>
+      <w:r>
+        <w:rPr>
+          <w:rFonts w:ascii="Times New Roman" w:hAnsi="Times New Roman" w:cs="Times New Roman"/>
+          <w:color w:val="000000" w:themeColor="text1"/>
+        </w:rPr>
+        <w:t>Trauernicht</w:t>
+      </w:r>
+      <w:proofErr w:type="spellEnd"/>
+      <w:r>
+        <w:rPr>
+          <w:rFonts w:ascii="Times New Roman" w:hAnsi="Times New Roman" w:cs="Times New Roman"/>
+          <w:color w:val="000000" w:themeColor="text1"/>
+        </w:rPr>
+        <w:t xml:space="preserve">, C., Burger, H., Parkes, J., Mejia, M., </w:t>
+      </w:r>
+      <w:proofErr w:type="spellStart"/>
+      <w:r>
+        <w:rPr>
+          <w:rFonts w:ascii="Times New Roman" w:hAnsi="Times New Roman" w:cs="Times New Roman"/>
+          <w:color w:val="000000" w:themeColor="text1"/>
+        </w:rPr>
+        <w:t>Bojador</w:t>
+      </w:r>
+      <w:proofErr w:type="spellEnd"/>
+      <w:r>
+        <w:rPr>
+          <w:rFonts w:ascii="Times New Roman" w:hAnsi="Times New Roman" w:cs="Times New Roman"/>
+          <w:color w:val="000000" w:themeColor="text1"/>
+        </w:rPr>
+        <w:t xml:space="preserve">, M., Balter, P., Branco, D., Steinmann, A., Baltz, G., Gay, S., </w:t>
       </w:r>
       <w:r>
         <w:rPr>
@@ -3231,7 +4140,71 @@
           <w:rFonts w:ascii="Times New Roman" w:hAnsi="Times New Roman" w:cs="Times New Roman"/>
           <w:color w:val="000000" w:themeColor="text1"/>
         </w:rPr>
-        <w:t xml:space="preserve">, Cardenas, C., Jhingran, A., Shaitelman, S., Bogler, O., Schmeller, K., Followill, D., Howell, R., Nelson, C., Peterson, C., Beadle, B </w:t>
+        <w:t xml:space="preserve">, Cardenas, C., </w:t>
+      </w:r>
+      <w:proofErr w:type="spellStart"/>
+      <w:r>
+        <w:rPr>
+          <w:rFonts w:ascii="Times New Roman" w:hAnsi="Times New Roman" w:cs="Times New Roman"/>
+          <w:color w:val="000000" w:themeColor="text1"/>
+        </w:rPr>
+        <w:t>Jhingran</w:t>
+      </w:r>
+      <w:proofErr w:type="spellEnd"/>
+      <w:r>
+        <w:rPr>
+          <w:rFonts w:ascii="Times New Roman" w:hAnsi="Times New Roman" w:cs="Times New Roman"/>
+          <w:color w:val="000000" w:themeColor="text1"/>
+        </w:rPr>
+        <w:t xml:space="preserve">, A., </w:t>
+      </w:r>
+      <w:proofErr w:type="spellStart"/>
+      <w:r>
+        <w:rPr>
+          <w:rFonts w:ascii="Times New Roman" w:hAnsi="Times New Roman" w:cs="Times New Roman"/>
+          <w:color w:val="000000" w:themeColor="text1"/>
+        </w:rPr>
+        <w:t>Shaitelman</w:t>
+      </w:r>
+      <w:proofErr w:type="spellEnd"/>
+      <w:r>
+        <w:rPr>
+          <w:rFonts w:ascii="Times New Roman" w:hAnsi="Times New Roman" w:cs="Times New Roman"/>
+          <w:color w:val="000000" w:themeColor="text1"/>
+        </w:rPr>
+        <w:t xml:space="preserve">, S., </w:t>
+      </w:r>
+      <w:proofErr w:type="spellStart"/>
+      <w:r>
+        <w:rPr>
+          <w:rFonts w:ascii="Times New Roman" w:hAnsi="Times New Roman" w:cs="Times New Roman"/>
+          <w:color w:val="000000" w:themeColor="text1"/>
+        </w:rPr>
+        <w:t>Bogler</w:t>
+      </w:r>
+      <w:proofErr w:type="spellEnd"/>
+      <w:r>
+        <w:rPr>
+          <w:rFonts w:ascii="Times New Roman" w:hAnsi="Times New Roman" w:cs="Times New Roman"/>
+          <w:color w:val="000000" w:themeColor="text1"/>
+        </w:rPr>
+        <w:t xml:space="preserve">, O., </w:t>
+      </w:r>
+      <w:proofErr w:type="spellStart"/>
+      <w:r>
+        <w:rPr>
+          <w:rFonts w:ascii="Times New Roman" w:hAnsi="Times New Roman" w:cs="Times New Roman"/>
+          <w:color w:val="000000" w:themeColor="text1"/>
+        </w:rPr>
+        <w:t>Schmeller</w:t>
+      </w:r>
+      <w:proofErr w:type="spellEnd"/>
+      <w:r>
+        <w:rPr>
+          <w:rFonts w:ascii="Times New Roman" w:hAnsi="Times New Roman" w:cs="Times New Roman"/>
+          <w:color w:val="000000" w:themeColor="text1"/>
+        </w:rPr>
+        <w:t xml:space="preserve">, K., Followill, D., Howell, R., Nelson, C., Peterson, C., Beadle, B </w:t>
       </w:r>
       <w:r>
         <w:rPr>
@@ -3290,7 +4263,61 @@
           <w:color w:val="000000" w:themeColor="text1"/>
           <w:shd w:val="clear" w:color="auto" w:fill="FFFFFF"/>
         </w:rPr>
-        <w:t>Gay SS, Fave XJ, Ger RB, McCarroll RE, Owens CA, Netherton TJ, Kisling KD, Court LE, Yang J, Li Y, Lee J, Mackin DS, Cardenas CE</w:t>
+        <w:t xml:space="preserve">Gay SS, </w:t>
+      </w:r>
+      <w:proofErr w:type="spellStart"/>
+      <w:r>
+        <w:rPr>
+          <w:rFonts w:ascii="Times New Roman" w:hAnsi="Times New Roman" w:cs="Times New Roman"/>
+          <w:color w:val="000000" w:themeColor="text1"/>
+          <w:shd w:val="clear" w:color="auto" w:fill="FFFFFF"/>
+        </w:rPr>
+        <w:t>Fave</w:t>
+      </w:r>
+      <w:proofErr w:type="spellEnd"/>
+      <w:r>
+        <w:rPr>
+          <w:rFonts w:ascii="Times New Roman" w:hAnsi="Times New Roman" w:cs="Times New Roman"/>
+          <w:color w:val="000000" w:themeColor="text1"/>
+          <w:shd w:val="clear" w:color="auto" w:fill="FFFFFF"/>
+        </w:rPr>
+        <w:t xml:space="preserve"> XJ, Ger RB, </w:t>
+      </w:r>
+      <w:proofErr w:type="spellStart"/>
+      <w:r>
+        <w:rPr>
+          <w:rFonts w:ascii="Times New Roman" w:hAnsi="Times New Roman" w:cs="Times New Roman"/>
+          <w:color w:val="000000" w:themeColor="text1"/>
+          <w:shd w:val="clear" w:color="auto" w:fill="FFFFFF"/>
+        </w:rPr>
+        <w:t>McCarroll</w:t>
+      </w:r>
+      <w:proofErr w:type="spellEnd"/>
+      <w:r>
+        <w:rPr>
+          <w:rFonts w:ascii="Times New Roman" w:hAnsi="Times New Roman" w:cs="Times New Roman"/>
+          <w:color w:val="000000" w:themeColor="text1"/>
+          <w:shd w:val="clear" w:color="auto" w:fill="FFFFFF"/>
+        </w:rPr>
+        <w:t xml:space="preserve"> RE, Owens CA, Netherton TJ, Kisling KD, Court LE, Yang J, Li Y, Lee J, </w:t>
+      </w:r>
+      <w:proofErr w:type="spellStart"/>
+      <w:r>
+        <w:rPr>
+          <w:rFonts w:ascii="Times New Roman" w:hAnsi="Times New Roman" w:cs="Times New Roman"/>
+          <w:color w:val="000000" w:themeColor="text1"/>
+          <w:shd w:val="clear" w:color="auto" w:fill="FFFFFF"/>
+        </w:rPr>
+        <w:t>Mackin</w:t>
+      </w:r>
+      <w:proofErr w:type="spellEnd"/>
+      <w:r>
+        <w:rPr>
+          <w:rFonts w:ascii="Times New Roman" w:hAnsi="Times New Roman" w:cs="Times New Roman"/>
+          <w:color w:val="000000" w:themeColor="text1"/>
+          <w:shd w:val="clear" w:color="auto" w:fill="FFFFFF"/>
+        </w:rPr>
+        <w:t xml:space="preserve"> DS, Cardenas CE</w:t>
       </w:r>
       <w:r>
         <w:rPr>
@@ -3514,7 +4541,61 @@
           <w:color w:val="000000" w:themeColor="text1"/>
           <w:shd w:val="clear" w:color="auto" w:fill="FFFFFF"/>
         </w:rPr>
-        <w:t>Lin YM, Cazoulat G., Koay E., Jones AK., Odisio B, Brock KK</w:t>
+        <w:t xml:space="preserve">Lin YM, </w:t>
+      </w:r>
+      <w:proofErr w:type="spellStart"/>
+      <w:r>
+        <w:rPr>
+          <w:rFonts w:ascii="Times New Roman" w:eastAsia="Times New Roman" w:hAnsi="Times New Roman" w:cs="Times New Roman"/>
+          <w:color w:val="000000" w:themeColor="text1"/>
+          <w:shd w:val="clear" w:color="auto" w:fill="FFFFFF"/>
+        </w:rPr>
+        <w:t>Cazoulat</w:t>
+      </w:r>
+      <w:proofErr w:type="spellEnd"/>
+      <w:r>
+        <w:rPr>
+          <w:rFonts w:ascii="Times New Roman" w:eastAsia="Times New Roman" w:hAnsi="Times New Roman" w:cs="Times New Roman"/>
+          <w:color w:val="000000" w:themeColor="text1"/>
+          <w:shd w:val="clear" w:color="auto" w:fill="FFFFFF"/>
+        </w:rPr>
+        <w:t xml:space="preserve"> G., </w:t>
+      </w:r>
+      <w:proofErr w:type="spellStart"/>
+      <w:r>
+        <w:rPr>
+          <w:rFonts w:ascii="Times New Roman" w:eastAsia="Times New Roman" w:hAnsi="Times New Roman" w:cs="Times New Roman"/>
+          <w:color w:val="000000" w:themeColor="text1"/>
+          <w:shd w:val="clear" w:color="auto" w:fill="FFFFFF"/>
+        </w:rPr>
+        <w:t>Koay</w:t>
+      </w:r>
+      <w:proofErr w:type="spellEnd"/>
+      <w:r>
+        <w:rPr>
+          <w:rFonts w:ascii="Times New Roman" w:eastAsia="Times New Roman" w:hAnsi="Times New Roman" w:cs="Times New Roman"/>
+          <w:color w:val="000000" w:themeColor="text1"/>
+          <w:shd w:val="clear" w:color="auto" w:fill="FFFFFF"/>
+        </w:rPr>
+        <w:t xml:space="preserve"> E., Jones AK., </w:t>
+      </w:r>
+      <w:proofErr w:type="spellStart"/>
+      <w:r>
+        <w:rPr>
+          <w:rFonts w:ascii="Times New Roman" w:eastAsia="Times New Roman" w:hAnsi="Times New Roman" w:cs="Times New Roman"/>
+          <w:color w:val="000000" w:themeColor="text1"/>
+          <w:shd w:val="clear" w:color="auto" w:fill="FFFFFF"/>
+        </w:rPr>
+        <w:t>Odisio</w:t>
+      </w:r>
+      <w:proofErr w:type="spellEnd"/>
+      <w:r>
+        <w:rPr>
+          <w:rFonts w:ascii="Times New Roman" w:eastAsia="Times New Roman" w:hAnsi="Times New Roman" w:cs="Times New Roman"/>
+          <w:color w:val="000000" w:themeColor="text1"/>
+          <w:shd w:val="clear" w:color="auto" w:fill="FFFFFF"/>
+        </w:rPr>
+        <w:t xml:space="preserve"> B, Brock KK</w:t>
       </w:r>
       <w:r>
         <w:rPr>
@@ -3570,13 +4651,77 @@
         </w:rPr>
         <w:t xml:space="preserve">, McCulloch M., </w:t>
       </w:r>
-      <w:r>
-        <w:rPr>
-          <w:rFonts w:ascii="Times New Roman" w:hAnsi="Times New Roman"/>
-          <w:color w:val="000000" w:themeColor="text1"/>
-          <w:shd w:val="clear" w:color="auto" w:fill="FFFFFF"/>
-        </w:rPr>
-        <w:t>Kirimli E., Lin YM., Rigaud B., Lin E., TranCao H., Qayyum, Koay E., Odisio B., Brock KK</w:t>
+      <w:proofErr w:type="spellStart"/>
+      <w:r>
+        <w:rPr>
+          <w:rFonts w:ascii="Times New Roman" w:hAnsi="Times New Roman"/>
+          <w:color w:val="000000" w:themeColor="text1"/>
+          <w:shd w:val="clear" w:color="auto" w:fill="FFFFFF"/>
+        </w:rPr>
+        <w:t>Kirimli</w:t>
+      </w:r>
+      <w:proofErr w:type="spellEnd"/>
+      <w:r>
+        <w:rPr>
+          <w:rFonts w:ascii="Times New Roman" w:hAnsi="Times New Roman"/>
+          <w:color w:val="000000" w:themeColor="text1"/>
+          <w:shd w:val="clear" w:color="auto" w:fill="FFFFFF"/>
+        </w:rPr>
+        <w:t xml:space="preserve"> E., Lin YM., Rigaud B., Lin E., </w:t>
+      </w:r>
+      <w:proofErr w:type="spellStart"/>
+      <w:r>
+        <w:rPr>
+          <w:rFonts w:ascii="Times New Roman" w:hAnsi="Times New Roman"/>
+          <w:color w:val="000000" w:themeColor="text1"/>
+          <w:shd w:val="clear" w:color="auto" w:fill="FFFFFF"/>
+        </w:rPr>
+        <w:t>TranCao</w:t>
+      </w:r>
+      <w:proofErr w:type="spellEnd"/>
+      <w:r>
+        <w:rPr>
+          <w:rFonts w:ascii="Times New Roman" w:hAnsi="Times New Roman"/>
+          <w:color w:val="000000" w:themeColor="text1"/>
+          <w:shd w:val="clear" w:color="auto" w:fill="FFFFFF"/>
+        </w:rPr>
+        <w:t xml:space="preserve"> H., Qayyum, </w:t>
+      </w:r>
+      <w:proofErr w:type="spellStart"/>
+      <w:r>
+        <w:rPr>
+          <w:rFonts w:ascii="Times New Roman" w:hAnsi="Times New Roman"/>
+          <w:color w:val="000000" w:themeColor="text1"/>
+          <w:shd w:val="clear" w:color="auto" w:fill="FFFFFF"/>
+        </w:rPr>
+        <w:t>Koay</w:t>
+      </w:r>
+      <w:proofErr w:type="spellEnd"/>
+      <w:r>
+        <w:rPr>
+          <w:rFonts w:ascii="Times New Roman" w:hAnsi="Times New Roman"/>
+          <w:color w:val="000000" w:themeColor="text1"/>
+          <w:shd w:val="clear" w:color="auto" w:fill="FFFFFF"/>
+        </w:rPr>
+        <w:t xml:space="preserve"> E., </w:t>
+      </w:r>
+      <w:proofErr w:type="spellStart"/>
+      <w:r>
+        <w:rPr>
+          <w:rFonts w:ascii="Times New Roman" w:hAnsi="Times New Roman"/>
+          <w:color w:val="000000" w:themeColor="text1"/>
+          <w:shd w:val="clear" w:color="auto" w:fill="FFFFFF"/>
+        </w:rPr>
+        <w:t>Odisio</w:t>
+      </w:r>
+      <w:proofErr w:type="spellEnd"/>
+      <w:r>
+        <w:rPr>
+          <w:rFonts w:ascii="Times New Roman" w:hAnsi="Times New Roman"/>
+          <w:color w:val="000000" w:themeColor="text1"/>
+          <w:shd w:val="clear" w:color="auto" w:fill="FFFFFF"/>
+        </w:rPr>
+        <w:t xml:space="preserve"> B., Brock KK</w:t>
       </w:r>
       <w:r>
         <w:rPr>
@@ -3630,15 +4775,51 @@
           <w:color w:val="000000" w:themeColor="text1"/>
           <w:shd w:val="clear" w:color="auto" w:fill="FFFFFF"/>
         </w:rPr>
-        <w:t>, Cazoulat G.,</w:t>
-      </w:r>
-      <w:r>
-        <w:rPr>
-          <w:rFonts w:ascii="Times New Roman" w:hAnsi="Times New Roman" w:cs="Times New Roman"/>
-          <w:color w:val="000000" w:themeColor="text1"/>
-          <w:shd w:val="clear" w:color="auto" w:fill="FFFFFF"/>
-        </w:rPr>
-        <w:t xml:space="preserve"> Lin E., Odisio O., Brock KK</w:t>
+        <w:t xml:space="preserve">, </w:t>
+      </w:r>
+      <w:proofErr w:type="spellStart"/>
+      <w:r>
+        <w:rPr>
+          <w:rFonts w:ascii="Times New Roman" w:hAnsi="Times New Roman" w:cs="Times New Roman"/>
+          <w:color w:val="000000" w:themeColor="text1"/>
+          <w:shd w:val="clear" w:color="auto" w:fill="FFFFFF"/>
+        </w:rPr>
+        <w:t>Cazoulat</w:t>
+      </w:r>
+      <w:proofErr w:type="spellEnd"/>
+      <w:r>
+        <w:rPr>
+          <w:rFonts w:ascii="Times New Roman" w:hAnsi="Times New Roman" w:cs="Times New Roman"/>
+          <w:color w:val="000000" w:themeColor="text1"/>
+          <w:shd w:val="clear" w:color="auto" w:fill="FFFFFF"/>
+        </w:rPr>
+        <w:t xml:space="preserve"> G.,</w:t>
+      </w:r>
+      <w:r>
+        <w:rPr>
+          <w:rFonts w:ascii="Times New Roman" w:hAnsi="Times New Roman" w:cs="Times New Roman"/>
+          <w:color w:val="000000" w:themeColor="text1"/>
+          <w:shd w:val="clear" w:color="auto" w:fill="FFFFFF"/>
+        </w:rPr>
+        <w:t xml:space="preserve"> Lin E., </w:t>
+      </w:r>
+      <w:proofErr w:type="spellStart"/>
+      <w:r>
+        <w:rPr>
+          <w:rFonts w:ascii="Times New Roman" w:hAnsi="Times New Roman" w:cs="Times New Roman"/>
+          <w:color w:val="000000" w:themeColor="text1"/>
+          <w:shd w:val="clear" w:color="auto" w:fill="FFFFFF"/>
+        </w:rPr>
+        <w:t>Odisio</w:t>
+      </w:r>
+      <w:proofErr w:type="spellEnd"/>
+      <w:r>
+        <w:rPr>
+          <w:rFonts w:ascii="Times New Roman" w:hAnsi="Times New Roman" w:cs="Times New Roman"/>
+          <w:color w:val="000000" w:themeColor="text1"/>
+          <w:shd w:val="clear" w:color="auto" w:fill="FFFFFF"/>
+        </w:rPr>
+        <w:t xml:space="preserve"> O., Brock KK</w:t>
       </w:r>
       <w:r>
         <w:rPr>
@@ -3694,13 +4875,41 @@
         </w:rPr>
         <w:t xml:space="preserve">, Lin E., </w:t>
       </w:r>
-      <w:r>
-        <w:rPr>
-          <w:rFonts w:ascii="Times New Roman" w:hAnsi="Times New Roman"/>
-          <w:color w:val="000000" w:themeColor="text1"/>
-          <w:shd w:val="clear" w:color="auto" w:fill="FFFFFF"/>
-        </w:rPr>
-        <w:t xml:space="preserve">Koay E., Brock KK, Odisio O. </w:t>
+      <w:proofErr w:type="spellStart"/>
+      <w:r>
+        <w:rPr>
+          <w:rFonts w:ascii="Times New Roman" w:hAnsi="Times New Roman"/>
+          <w:color w:val="000000" w:themeColor="text1"/>
+          <w:shd w:val="clear" w:color="auto" w:fill="FFFFFF"/>
+        </w:rPr>
+        <w:t>Koay</w:t>
+      </w:r>
+      <w:proofErr w:type="spellEnd"/>
+      <w:r>
+        <w:rPr>
+          <w:rFonts w:ascii="Times New Roman" w:hAnsi="Times New Roman"/>
+          <w:color w:val="000000" w:themeColor="text1"/>
+          <w:shd w:val="clear" w:color="auto" w:fill="FFFFFF"/>
+        </w:rPr>
+        <w:t xml:space="preserve"> E., Brock KK, </w:t>
+      </w:r>
+      <w:proofErr w:type="spellStart"/>
+      <w:r>
+        <w:rPr>
+          <w:rFonts w:ascii="Times New Roman" w:hAnsi="Times New Roman"/>
+          <w:color w:val="000000" w:themeColor="text1"/>
+          <w:shd w:val="clear" w:color="auto" w:fill="FFFFFF"/>
+        </w:rPr>
+        <w:t>Odisio</w:t>
+      </w:r>
+      <w:proofErr w:type="spellEnd"/>
+      <w:r>
+        <w:rPr>
+          <w:rFonts w:ascii="Times New Roman" w:hAnsi="Times New Roman"/>
+          <w:color w:val="000000" w:themeColor="text1"/>
+          <w:shd w:val="clear" w:color="auto" w:fill="FFFFFF"/>
+        </w:rPr>
+        <w:t xml:space="preserve"> O. </w:t>
       </w:r>
       <w:r>
         <w:rPr>
@@ -3754,7 +4963,43 @@
           <w:color w:val="000000" w:themeColor="text1"/>
           <w:shd w:val="clear" w:color="auto" w:fill="FFFFFF"/>
         </w:rPr>
-        <w:t>Cardenas C., Koay E., Odisio O., Brock KK</w:t>
+        <w:t xml:space="preserve">Cardenas C., </w:t>
+      </w:r>
+      <w:proofErr w:type="spellStart"/>
+      <w:r>
+        <w:rPr>
+          <w:rFonts w:ascii="Times New Roman" w:hAnsi="Times New Roman"/>
+          <w:color w:val="000000" w:themeColor="text1"/>
+          <w:shd w:val="clear" w:color="auto" w:fill="FFFFFF"/>
+        </w:rPr>
+        <w:t>Koay</w:t>
+      </w:r>
+      <w:proofErr w:type="spellEnd"/>
+      <w:r>
+        <w:rPr>
+          <w:rFonts w:ascii="Times New Roman" w:hAnsi="Times New Roman"/>
+          <w:color w:val="000000" w:themeColor="text1"/>
+          <w:shd w:val="clear" w:color="auto" w:fill="FFFFFF"/>
+        </w:rPr>
+        <w:t xml:space="preserve"> E., </w:t>
+      </w:r>
+      <w:proofErr w:type="spellStart"/>
+      <w:r>
+        <w:rPr>
+          <w:rFonts w:ascii="Times New Roman" w:hAnsi="Times New Roman"/>
+          <w:color w:val="000000" w:themeColor="text1"/>
+          <w:shd w:val="clear" w:color="auto" w:fill="FFFFFF"/>
+        </w:rPr>
+        <w:t>Odisio</w:t>
+      </w:r>
+      <w:proofErr w:type="spellEnd"/>
+      <w:r>
+        <w:rPr>
+          <w:rFonts w:ascii="Times New Roman" w:hAnsi="Times New Roman"/>
+          <w:color w:val="000000" w:themeColor="text1"/>
+          <w:shd w:val="clear" w:color="auto" w:fill="FFFFFF"/>
+        </w:rPr>
+        <w:t xml:space="preserve"> O., Brock KK</w:t>
       </w:r>
       <w:r>
         <w:rPr>
@@ -3819,7 +5064,23 @@
           <w:rFonts w:ascii="Times New Roman" w:hAnsi="Times New Roman"/>
           <w:color w:val="000000" w:themeColor="text1"/>
         </w:rPr>
-        <w:t xml:space="preserve"> Zhang L., Jhingran A., Simonds H., Yang J., Brock Kk., Klopp A., Beadle B., Court L., Kisling K</w:t>
+        <w:t xml:space="preserve"> Zhang L., </w:t>
+      </w:r>
+      <w:proofErr w:type="spellStart"/>
+      <w:r>
+        <w:rPr>
+          <w:rFonts w:ascii="Times New Roman" w:hAnsi="Times New Roman"/>
+          <w:color w:val="000000" w:themeColor="text1"/>
+        </w:rPr>
+        <w:t>Jhingran</w:t>
+      </w:r>
+      <w:proofErr w:type="spellEnd"/>
+      <w:r>
+        <w:rPr>
+          <w:rFonts w:ascii="Times New Roman" w:hAnsi="Times New Roman"/>
+          <w:color w:val="000000" w:themeColor="text1"/>
+        </w:rPr>
+        <w:t xml:space="preserve"> A., Simonds H., Yang J., Brock Kk., Klopp A., Beadle B., Court L., Kisling K</w:t>
       </w:r>
       <w:r>
         <w:rPr>
@@ -3874,7 +5135,39 @@
           <w:rFonts w:ascii="Times New Roman" w:hAnsi="Times New Roman"/>
           <w:color w:val="000000" w:themeColor="text1"/>
         </w:rPr>
-        <w:t xml:space="preserve"> Elgohari B., Volpe S., Pei Y., Mohamed A., Elhalawani H., Chung C., Fuller C., Brock KK</w:t>
+        <w:t xml:space="preserve"> </w:t>
+      </w:r>
+      <w:proofErr w:type="spellStart"/>
+      <w:r>
+        <w:rPr>
+          <w:rFonts w:ascii="Times New Roman" w:hAnsi="Times New Roman"/>
+          <w:color w:val="000000" w:themeColor="text1"/>
+        </w:rPr>
+        <w:t>Elgohari</w:t>
+      </w:r>
+      <w:proofErr w:type="spellEnd"/>
+      <w:r>
+        <w:rPr>
+          <w:rFonts w:ascii="Times New Roman" w:hAnsi="Times New Roman"/>
+          <w:color w:val="000000" w:themeColor="text1"/>
+        </w:rPr>
+        <w:t xml:space="preserve"> B., Volpe S., Pei Y., Mohamed A., </w:t>
+      </w:r>
+      <w:proofErr w:type="spellStart"/>
+      <w:r>
+        <w:rPr>
+          <w:rFonts w:ascii="Times New Roman" w:hAnsi="Times New Roman"/>
+          <w:color w:val="000000" w:themeColor="text1"/>
+        </w:rPr>
+        <w:t>Elhalawani</w:t>
+      </w:r>
+      <w:proofErr w:type="spellEnd"/>
+      <w:r>
+        <w:rPr>
+          <w:rFonts w:ascii="Times New Roman" w:hAnsi="Times New Roman"/>
+          <w:color w:val="000000" w:themeColor="text1"/>
+        </w:rPr>
+        <w:t xml:space="preserve"> H., Chung C., Fuller C., Brock KK</w:t>
       </w:r>
       <w:r>
         <w:rPr>
@@ -4000,7 +5293,61 @@
           <w:color w:val="000000" w:themeColor="text1"/>
           <w:shd w:val="clear" w:color="auto" w:fill="FFFFFF"/>
         </w:rPr>
-        <w:t xml:space="preserve"> Cazoulat G., Gupta S., Koay EJ., Odisio B., Brock KK</w:t>
+        <w:t xml:space="preserve"> </w:t>
+      </w:r>
+      <w:proofErr w:type="spellStart"/>
+      <w:r>
+        <w:rPr>
+          <w:rFonts w:ascii="Times New Roman" w:hAnsi="Times New Roman"/>
+          <w:color w:val="000000" w:themeColor="text1"/>
+          <w:shd w:val="clear" w:color="auto" w:fill="FFFFFF"/>
+        </w:rPr>
+        <w:t>Cazoulat</w:t>
+      </w:r>
+      <w:proofErr w:type="spellEnd"/>
+      <w:r>
+        <w:rPr>
+          <w:rFonts w:ascii="Times New Roman" w:hAnsi="Times New Roman"/>
+          <w:color w:val="000000" w:themeColor="text1"/>
+          <w:shd w:val="clear" w:color="auto" w:fill="FFFFFF"/>
+        </w:rPr>
+        <w:t xml:space="preserve"> G., Gupta S., </w:t>
+      </w:r>
+      <w:proofErr w:type="spellStart"/>
+      <w:r>
+        <w:rPr>
+          <w:rFonts w:ascii="Times New Roman" w:hAnsi="Times New Roman"/>
+          <w:color w:val="000000" w:themeColor="text1"/>
+          <w:shd w:val="clear" w:color="auto" w:fill="FFFFFF"/>
+        </w:rPr>
+        <w:t>Koay</w:t>
+      </w:r>
+      <w:proofErr w:type="spellEnd"/>
+      <w:r>
+        <w:rPr>
+          <w:rFonts w:ascii="Times New Roman" w:hAnsi="Times New Roman"/>
+          <w:color w:val="000000" w:themeColor="text1"/>
+          <w:shd w:val="clear" w:color="auto" w:fill="FFFFFF"/>
+        </w:rPr>
+        <w:t xml:space="preserve"> EJ., </w:t>
+      </w:r>
+      <w:proofErr w:type="spellStart"/>
+      <w:r>
+        <w:rPr>
+          <w:rFonts w:ascii="Times New Roman" w:hAnsi="Times New Roman"/>
+          <w:color w:val="000000" w:themeColor="text1"/>
+          <w:shd w:val="clear" w:color="auto" w:fill="FFFFFF"/>
+        </w:rPr>
+        <w:t>Odisio</w:t>
+      </w:r>
+      <w:proofErr w:type="spellEnd"/>
+      <w:r>
+        <w:rPr>
+          <w:rFonts w:ascii="Times New Roman" w:hAnsi="Times New Roman"/>
+          <w:color w:val="000000" w:themeColor="text1"/>
+          <w:shd w:val="clear" w:color="auto" w:fill="FFFFFF"/>
+        </w:rPr>
+        <w:t xml:space="preserve"> B., Brock KK</w:t>
       </w:r>
       <w:r>
         <w:rPr>
@@ -4078,7 +5425,43 @@
           <w:color w:val="000000" w:themeColor="text1"/>
           <w:shd w:val="clear" w:color="auto" w:fill="FFFFFF"/>
         </w:rPr>
-        <w:t>Klopp A., Kry S., Johnson J., Ho J., Rao A., Yang J., Cressman E., Court L.</w:t>
+        <w:t xml:space="preserve">Klopp A., </w:t>
+      </w:r>
+      <w:proofErr w:type="spellStart"/>
+      <w:r>
+        <w:rPr>
+          <w:rFonts w:ascii="Times New Roman" w:hAnsi="Times New Roman" w:cs="Times New Roman"/>
+          <w:color w:val="000000" w:themeColor="text1"/>
+          <w:shd w:val="clear" w:color="auto" w:fill="FFFFFF"/>
+        </w:rPr>
+        <w:t>Kry</w:t>
+      </w:r>
+      <w:proofErr w:type="spellEnd"/>
+      <w:r>
+        <w:rPr>
+          <w:rFonts w:ascii="Times New Roman" w:hAnsi="Times New Roman" w:cs="Times New Roman"/>
+          <w:color w:val="000000" w:themeColor="text1"/>
+          <w:shd w:val="clear" w:color="auto" w:fill="FFFFFF"/>
+        </w:rPr>
+        <w:t xml:space="preserve"> S., Johnson J., Ho J., Rao A., Yang J., </w:t>
+      </w:r>
+      <w:proofErr w:type="spellStart"/>
+      <w:r>
+        <w:rPr>
+          <w:rFonts w:ascii="Times New Roman" w:hAnsi="Times New Roman" w:cs="Times New Roman"/>
+          <w:color w:val="000000" w:themeColor="text1"/>
+          <w:shd w:val="clear" w:color="auto" w:fill="FFFFFF"/>
+        </w:rPr>
+        <w:t>Cressman</w:t>
+      </w:r>
+      <w:proofErr w:type="spellEnd"/>
+      <w:r>
+        <w:rPr>
+          <w:rFonts w:ascii="Times New Roman" w:hAnsi="Times New Roman" w:cs="Times New Roman"/>
+          <w:color w:val="000000" w:themeColor="text1"/>
+          <w:shd w:val="clear" w:color="auto" w:fill="FFFFFF"/>
+        </w:rPr>
+        <w:t xml:space="preserve"> E., Court L.</w:t>
       </w:r>
       <w:r>
         <w:rPr>
@@ -4243,8 +5626,18 @@
           <w:i/>
           <w:color w:val="000000" w:themeColor="text1"/>
         </w:rPr>
-        <w:t>Setting up the pipeline of data to TensorFlow .tfrecords</w:t>
-      </w:r>
+        <w:t>Setting up the pipeline of data to TensorFlow .</w:t>
+      </w:r>
+      <w:proofErr w:type="spellStart"/>
+      <w:r>
+        <w:rPr>
+          <w:rFonts w:ascii="Times New Roman" w:hAnsi="Times New Roman" w:cs="Times New Roman"/>
+          <w:i/>
+          <w:color w:val="000000" w:themeColor="text1"/>
+        </w:rPr>
+        <w:t>tfrecords</w:t>
+      </w:r>
+      <w:proofErr w:type="spellEnd"/>
       <w:r>
         <w:rPr>
           <w:rFonts w:ascii="Times New Roman" w:hAnsi="Times New Roman" w:cs="Times New Roman"/>
@@ -4278,12 +5671,37 @@
         </w:rPr>
         <w:t xml:space="preserve">, Ethan Lin, </w:t>
       </w:r>
-      <w:r>
-        <w:rPr>
-          <w:rFonts w:ascii="Times New Roman" w:hAnsi="Times New Roman" w:cs="Times New Roman"/>
-          <w:color w:val="000000" w:themeColor="text1"/>
-        </w:rPr>
-        <w:t>Cazoulat G., Gupta S., Odisio B., Brock KK</w:t>
+      <w:proofErr w:type="spellStart"/>
+      <w:r>
+        <w:rPr>
+          <w:rFonts w:ascii="Times New Roman" w:hAnsi="Times New Roman" w:cs="Times New Roman"/>
+          <w:color w:val="000000" w:themeColor="text1"/>
+        </w:rPr>
+        <w:t>Cazoulat</w:t>
+      </w:r>
+      <w:proofErr w:type="spellEnd"/>
+      <w:r>
+        <w:rPr>
+          <w:rFonts w:ascii="Times New Roman" w:hAnsi="Times New Roman" w:cs="Times New Roman"/>
+          <w:color w:val="000000" w:themeColor="text1"/>
+        </w:rPr>
+        <w:t xml:space="preserve"> G., Gupta S., </w:t>
+      </w:r>
+      <w:proofErr w:type="spellStart"/>
+      <w:r>
+        <w:rPr>
+          <w:rFonts w:ascii="Times New Roman" w:hAnsi="Times New Roman" w:cs="Times New Roman"/>
+          <w:color w:val="000000" w:themeColor="text1"/>
+        </w:rPr>
+        <w:t>Odisio</w:t>
+      </w:r>
+      <w:proofErr w:type="spellEnd"/>
+      <w:r>
+        <w:rPr>
+          <w:rFonts w:ascii="Times New Roman" w:hAnsi="Times New Roman" w:cs="Times New Roman"/>
+          <w:color w:val="000000" w:themeColor="text1"/>
+        </w:rPr>
+        <w:t xml:space="preserve"> B., Brock KK</w:t>
       </w:r>
       <w:r>
         <w:rPr>
@@ -4447,7 +5865,79 @@
           <w:bCs/>
           <w:color w:val="000000" w:themeColor="text1"/>
         </w:rPr>
-        <w:t>Kundu S., Lin E., Koay E., Odisio O., Chung C., Kang H., Venkateson A., Yedururi S., De B., Lin Y., Patel A., Brock KK</w:t>
+        <w:t xml:space="preserve">Kundu S., Lin E., </w:t>
+      </w:r>
+      <w:proofErr w:type="spellStart"/>
+      <w:r>
+        <w:rPr>
+          <w:rFonts w:ascii="Times New Roman" w:hAnsi="Times New Roman"/>
+          <w:bCs/>
+          <w:color w:val="000000" w:themeColor="text1"/>
+        </w:rPr>
+        <w:t>Koay</w:t>
+      </w:r>
+      <w:proofErr w:type="spellEnd"/>
+      <w:r>
+        <w:rPr>
+          <w:rFonts w:ascii="Times New Roman" w:hAnsi="Times New Roman"/>
+          <w:bCs/>
+          <w:color w:val="000000" w:themeColor="text1"/>
+        </w:rPr>
+        <w:t xml:space="preserve"> E., </w:t>
+      </w:r>
+      <w:proofErr w:type="spellStart"/>
+      <w:r>
+        <w:rPr>
+          <w:rFonts w:ascii="Times New Roman" w:hAnsi="Times New Roman"/>
+          <w:bCs/>
+          <w:color w:val="000000" w:themeColor="text1"/>
+        </w:rPr>
+        <w:t>Odisio</w:t>
+      </w:r>
+      <w:proofErr w:type="spellEnd"/>
+      <w:r>
+        <w:rPr>
+          <w:rFonts w:ascii="Times New Roman" w:hAnsi="Times New Roman"/>
+          <w:bCs/>
+          <w:color w:val="000000" w:themeColor="text1"/>
+        </w:rPr>
+        <w:t xml:space="preserve"> O., Chung C., Kang H., </w:t>
+      </w:r>
+      <w:proofErr w:type="spellStart"/>
+      <w:r>
+        <w:rPr>
+          <w:rFonts w:ascii="Times New Roman" w:hAnsi="Times New Roman"/>
+          <w:bCs/>
+          <w:color w:val="000000" w:themeColor="text1"/>
+        </w:rPr>
+        <w:t>Venkateson</w:t>
+      </w:r>
+      <w:proofErr w:type="spellEnd"/>
+      <w:r>
+        <w:rPr>
+          <w:rFonts w:ascii="Times New Roman" w:hAnsi="Times New Roman"/>
+          <w:bCs/>
+          <w:color w:val="000000" w:themeColor="text1"/>
+        </w:rPr>
+        <w:t xml:space="preserve"> A., </w:t>
+      </w:r>
+      <w:proofErr w:type="spellStart"/>
+      <w:r>
+        <w:rPr>
+          <w:rFonts w:ascii="Times New Roman" w:hAnsi="Times New Roman"/>
+          <w:bCs/>
+          <w:color w:val="000000" w:themeColor="text1"/>
+        </w:rPr>
+        <w:t>Yedururi</w:t>
+      </w:r>
+      <w:proofErr w:type="spellEnd"/>
+      <w:r>
+        <w:rPr>
+          <w:rFonts w:ascii="Times New Roman" w:hAnsi="Times New Roman"/>
+          <w:bCs/>
+          <w:color w:val="000000" w:themeColor="text1"/>
+        </w:rPr>
+        <w:t xml:space="preserve"> S., De B., Lin Y., Patel A., Brock KK</w:t>
       </w:r>
       <w:r>
         <w:rPr>
@@ -4500,16 +5990,57 @@
         </w:rPr>
         <w:t xml:space="preserve">Rigaud, B., </w:t>
       </w:r>
+      <w:proofErr w:type="spellStart"/>
       <w:r>
         <w:rPr>
           <w:rFonts w:ascii="Times New Roman" w:eastAsia="Times New Roman" w:hAnsi="Times New Roman" w:cs="Times New Roman"/>
           <w:color w:val="000000" w:themeColor="text1"/>
         </w:rPr>
-        <w:t xml:space="preserve">Kirimli E., Yedururi S., Cazoulat G., </w:t>
-      </w:r>
+        <w:t>Kirimli</w:t>
+      </w:r>
+      <w:proofErr w:type="spellEnd"/>
       <w:r>
         <w:rPr>
           <w:rFonts w:ascii="Times New Roman" w:eastAsia="Times New Roman" w:hAnsi="Times New Roman" w:cs="Times New Roman"/>
+          <w:color w:val="000000" w:themeColor="text1"/>
+        </w:rPr>
+        <w:t xml:space="preserve"> E., </w:t>
+      </w:r>
+      <w:proofErr w:type="spellStart"/>
+      <w:r>
+        <w:rPr>
+          <w:rFonts w:ascii="Times New Roman" w:eastAsia="Times New Roman" w:hAnsi="Times New Roman" w:cs="Times New Roman"/>
+          <w:color w:val="000000" w:themeColor="text1"/>
+        </w:rPr>
+        <w:t>Yedururi</w:t>
+      </w:r>
+      <w:proofErr w:type="spellEnd"/>
+      <w:r>
+        <w:rPr>
+          <w:rFonts w:ascii="Times New Roman" w:eastAsia="Times New Roman" w:hAnsi="Times New Roman" w:cs="Times New Roman"/>
+          <w:color w:val="000000" w:themeColor="text1"/>
+        </w:rPr>
+        <w:t xml:space="preserve"> S., </w:t>
+      </w:r>
+      <w:proofErr w:type="spellStart"/>
+      <w:r>
+        <w:rPr>
+          <w:rFonts w:ascii="Times New Roman" w:eastAsia="Times New Roman" w:hAnsi="Times New Roman" w:cs="Times New Roman"/>
+          <w:color w:val="000000" w:themeColor="text1"/>
+        </w:rPr>
+        <w:t>Cazoulat</w:t>
+      </w:r>
+      <w:proofErr w:type="spellEnd"/>
+      <w:r>
+        <w:rPr>
+          <w:rFonts w:ascii="Times New Roman" w:eastAsia="Times New Roman" w:hAnsi="Times New Roman" w:cs="Times New Roman"/>
+          <w:color w:val="000000" w:themeColor="text1"/>
+        </w:rPr>
+        <w:t xml:space="preserve"> G., </w:t>
+      </w:r>
+      <w:r>
+        <w:rPr>
+          <w:rFonts w:ascii="Times New Roman" w:eastAsia="Times New Roman" w:hAnsi="Times New Roman" w:cs="Times New Roman"/>
           <w:b/>
           <w:bCs/>
           <w:color w:val="000000" w:themeColor="text1"/>
@@ -4521,7 +6052,39 @@
           <w:rFonts w:ascii="Times New Roman" w:eastAsia="Times New Roman" w:hAnsi="Times New Roman" w:cs="Times New Roman"/>
           <w:color w:val="000000" w:themeColor="text1"/>
         </w:rPr>
-        <w:t xml:space="preserve"> Zaid M., Elganainy D., Koay E., Brock KK. </w:t>
+        <w:t xml:space="preserve"> Zaid M., </w:t>
+      </w:r>
+      <w:proofErr w:type="spellStart"/>
+      <w:r>
+        <w:rPr>
+          <w:rFonts w:ascii="Times New Roman" w:eastAsia="Times New Roman" w:hAnsi="Times New Roman" w:cs="Times New Roman"/>
+          <w:color w:val="000000" w:themeColor="text1"/>
+        </w:rPr>
+        <w:t>Elganainy</w:t>
+      </w:r>
+      <w:proofErr w:type="spellEnd"/>
+      <w:r>
+        <w:rPr>
+          <w:rFonts w:ascii="Times New Roman" w:eastAsia="Times New Roman" w:hAnsi="Times New Roman" w:cs="Times New Roman"/>
+          <w:color w:val="000000" w:themeColor="text1"/>
+        </w:rPr>
+        <w:t xml:space="preserve"> D., </w:t>
+      </w:r>
+      <w:proofErr w:type="spellStart"/>
+      <w:r>
+        <w:rPr>
+          <w:rFonts w:ascii="Times New Roman" w:eastAsia="Times New Roman" w:hAnsi="Times New Roman" w:cs="Times New Roman"/>
+          <w:color w:val="000000" w:themeColor="text1"/>
+        </w:rPr>
+        <w:t>Koay</w:t>
+      </w:r>
+      <w:proofErr w:type="spellEnd"/>
+      <w:r>
+        <w:rPr>
+          <w:rFonts w:ascii="Times New Roman" w:eastAsia="Times New Roman" w:hAnsi="Times New Roman" w:cs="Times New Roman"/>
+          <w:color w:val="000000" w:themeColor="text1"/>
+        </w:rPr>
+        <w:t xml:space="preserve"> E., Brock KK. </w:t>
       </w:r>
       <w:r>
         <w:rPr>
@@ -4556,16 +6119,25 @@
         </w:rPr>
         <w:t xml:space="preserve">McCulloch, M., </w:t>
       </w:r>
+      <w:proofErr w:type="spellStart"/>
       <w:r>
         <w:rPr>
           <w:rFonts w:ascii="Times New Roman" w:eastAsia="Times New Roman" w:hAnsi="Times New Roman" w:cs="Times New Roman"/>
           <w:color w:val="000000" w:themeColor="text1"/>
         </w:rPr>
-        <w:t xml:space="preserve">Cazoulat G., Rigaud B., </w:t>
-      </w:r>
+        <w:t>Cazoulat</w:t>
+      </w:r>
+      <w:proofErr w:type="spellEnd"/>
       <w:r>
         <w:rPr>
           <w:rFonts w:ascii="Times New Roman" w:eastAsia="Times New Roman" w:hAnsi="Times New Roman" w:cs="Times New Roman"/>
+          <w:color w:val="000000" w:themeColor="text1"/>
+        </w:rPr>
+        <w:t xml:space="preserve"> G., Rigaud B., </w:t>
+      </w:r>
+      <w:r>
+        <w:rPr>
+          <w:rFonts w:ascii="Times New Roman" w:eastAsia="Times New Roman" w:hAnsi="Times New Roman" w:cs="Times New Roman"/>
           <w:b/>
           <w:bCs/>
           <w:color w:val="000000" w:themeColor="text1"/>
@@ -4590,12 +6162,101 @@
         </w:rPr>
         <w:t xml:space="preserve">., </w:t>
       </w:r>
+      <w:proofErr w:type="spellStart"/>
       <w:r>
         <w:rPr>
           <w:rFonts w:ascii="Times New Roman" w:eastAsia="Times New Roman" w:hAnsi="Times New Roman" w:cs="Times New Roman"/>
           <w:color w:val="000000" w:themeColor="text1"/>
         </w:rPr>
-        <w:t>Kirimli E., Gryshkevych S., Svensson S., Ohrt A., Chopra A., Mathew R., Zaid M., Elganainy D., ,Balter P., Koay E., Brock KK.</w:t>
+        <w:t>Kirimli</w:t>
+      </w:r>
+      <w:proofErr w:type="spellEnd"/>
+      <w:r>
+        <w:rPr>
+          <w:rFonts w:ascii="Times New Roman" w:eastAsia="Times New Roman" w:hAnsi="Times New Roman" w:cs="Times New Roman"/>
+          <w:color w:val="000000" w:themeColor="text1"/>
+        </w:rPr>
+        <w:t xml:space="preserve"> E., </w:t>
+      </w:r>
+      <w:proofErr w:type="spellStart"/>
+      <w:r>
+        <w:rPr>
+          <w:rFonts w:ascii="Times New Roman" w:eastAsia="Times New Roman" w:hAnsi="Times New Roman" w:cs="Times New Roman"/>
+          <w:color w:val="000000" w:themeColor="text1"/>
+        </w:rPr>
+        <w:t>Gryshkevych</w:t>
+      </w:r>
+      <w:proofErr w:type="spellEnd"/>
+      <w:r>
+        <w:rPr>
+          <w:rFonts w:ascii="Times New Roman" w:eastAsia="Times New Roman" w:hAnsi="Times New Roman" w:cs="Times New Roman"/>
+          <w:color w:val="000000" w:themeColor="text1"/>
+        </w:rPr>
+        <w:t xml:space="preserve"> S., </w:t>
+      </w:r>
+      <w:proofErr w:type="spellStart"/>
+      <w:r>
+        <w:rPr>
+          <w:rFonts w:ascii="Times New Roman" w:eastAsia="Times New Roman" w:hAnsi="Times New Roman" w:cs="Times New Roman"/>
+          <w:color w:val="000000" w:themeColor="text1"/>
+        </w:rPr>
+        <w:t>Svensson</w:t>
+      </w:r>
+      <w:proofErr w:type="spellEnd"/>
+      <w:r>
+        <w:rPr>
+          <w:rFonts w:ascii="Times New Roman" w:eastAsia="Times New Roman" w:hAnsi="Times New Roman" w:cs="Times New Roman"/>
+          <w:color w:val="000000" w:themeColor="text1"/>
+        </w:rPr>
+        <w:t xml:space="preserve"> S., </w:t>
+      </w:r>
+      <w:proofErr w:type="spellStart"/>
+      <w:r>
+        <w:rPr>
+          <w:rFonts w:ascii="Times New Roman" w:eastAsia="Times New Roman" w:hAnsi="Times New Roman" w:cs="Times New Roman"/>
+          <w:color w:val="000000" w:themeColor="text1"/>
+        </w:rPr>
+        <w:t>Ohrt</w:t>
+      </w:r>
+      <w:proofErr w:type="spellEnd"/>
+      <w:r>
+        <w:rPr>
+          <w:rFonts w:ascii="Times New Roman" w:eastAsia="Times New Roman" w:hAnsi="Times New Roman" w:cs="Times New Roman"/>
+          <w:color w:val="000000" w:themeColor="text1"/>
+        </w:rPr>
+        <w:t xml:space="preserve"> A., Chopra A., Mathew R., Zaid M., </w:t>
+      </w:r>
+      <w:proofErr w:type="spellStart"/>
+      <w:r>
+        <w:rPr>
+          <w:rFonts w:ascii="Times New Roman" w:eastAsia="Times New Roman" w:hAnsi="Times New Roman" w:cs="Times New Roman"/>
+          <w:color w:val="000000" w:themeColor="text1"/>
+        </w:rPr>
+        <w:t>Elganainy</w:t>
+      </w:r>
+      <w:proofErr w:type="spellEnd"/>
+      <w:r>
+        <w:rPr>
+          <w:rFonts w:ascii="Times New Roman" w:eastAsia="Times New Roman" w:hAnsi="Times New Roman" w:cs="Times New Roman"/>
+          <w:color w:val="000000" w:themeColor="text1"/>
+        </w:rPr>
+        <w:t xml:space="preserve"> D., ,Balter P., </w:t>
+      </w:r>
+      <w:proofErr w:type="spellStart"/>
+      <w:r>
+        <w:rPr>
+          <w:rFonts w:ascii="Times New Roman" w:eastAsia="Times New Roman" w:hAnsi="Times New Roman" w:cs="Times New Roman"/>
+          <w:color w:val="000000" w:themeColor="text1"/>
+        </w:rPr>
+        <w:t>Koay</w:t>
+      </w:r>
+      <w:proofErr w:type="spellEnd"/>
+      <w:r>
+        <w:rPr>
+          <w:rFonts w:ascii="Times New Roman" w:eastAsia="Times New Roman" w:hAnsi="Times New Roman" w:cs="Times New Roman"/>
+          <w:color w:val="000000" w:themeColor="text1"/>
+        </w:rPr>
+        <w:t xml:space="preserve"> E., Brock KK.</w:t>
       </w:r>
       <w:r>
         <w:rPr>
@@ -4630,12 +6291,21 @@
           <w:color w:val="000000" w:themeColor="text1"/>
         </w:rPr>
       </w:pPr>
+      <w:proofErr w:type="spellStart"/>
       <w:r>
         <w:rPr>
           <w:rFonts w:ascii="Times New Roman" w:eastAsia="Times New Roman" w:hAnsi="Times New Roman" w:cs="Times New Roman"/>
           <w:color w:val="000000" w:themeColor="text1"/>
         </w:rPr>
-        <w:t xml:space="preserve">Reber, B., </w:t>
+        <w:t>Reber</w:t>
+      </w:r>
+      <w:proofErr w:type="spellEnd"/>
+      <w:r>
+        <w:rPr>
+          <w:rFonts w:ascii="Times New Roman" w:eastAsia="Times New Roman" w:hAnsi="Times New Roman" w:cs="Times New Roman"/>
+          <w:color w:val="000000" w:themeColor="text1"/>
+        </w:rPr>
+        <w:t xml:space="preserve">, B., </w:t>
       </w:r>
       <w:r>
         <w:rPr>
@@ -4775,7 +6445,23 @@
           <w:rFonts w:ascii="Times New Roman" w:hAnsi="Times New Roman" w:cs="Times New Roman"/>
           <w:color w:val="000000" w:themeColor="text1"/>
         </w:rPr>
-        <w:t xml:space="preserve"> International Society of Radiation Epidemiology and Dosimetry, Sitges, Spain. 05/2020</w:t>
+        <w:t xml:space="preserve"> International Society of Radiation Epidemiology and Dosimetry, </w:t>
+      </w:r>
+      <w:proofErr w:type="spellStart"/>
+      <w:r>
+        <w:rPr>
+          <w:rFonts w:ascii="Times New Roman" w:hAnsi="Times New Roman" w:cs="Times New Roman"/>
+          <w:color w:val="000000" w:themeColor="text1"/>
+        </w:rPr>
+        <w:t>Sitges</w:t>
+      </w:r>
+      <w:proofErr w:type="spellEnd"/>
+      <w:r>
+        <w:rPr>
+          <w:rFonts w:ascii="Times New Roman" w:hAnsi="Times New Roman" w:cs="Times New Roman"/>
+          <w:color w:val="000000" w:themeColor="text1"/>
+        </w:rPr>
+        <w:t>, Spain. 05/2020</w:t>
       </w:r>
     </w:p>
     <w:p>
@@ -4788,19 +6474,37 @@
           <w:color w:val="000000" w:themeColor="text1"/>
         </w:rPr>
       </w:pPr>
-      <w:r>
-        <w:rPr>
-          <w:rFonts w:ascii="Times New Roman" w:hAnsi="Times New Roman" w:cs="Times New Roman"/>
-          <w:color w:val="000000" w:themeColor="text1"/>
-        </w:rPr>
-        <w:t xml:space="preserve">Elhalawani, H., </w:t>
-      </w:r>
-      <w:r>
-        <w:rPr>
-          <w:rFonts w:ascii="Times New Roman" w:hAnsi="Times New Roman" w:cs="Times New Roman"/>
-          <w:color w:val="000000" w:themeColor="text1"/>
-        </w:rPr>
-        <w:t xml:space="preserve">Jin Y., Randall J.W., Mahajan A., Mohamed A., Elliot A., </w:t>
+      <w:proofErr w:type="spellStart"/>
+      <w:r>
+        <w:rPr>
+          <w:rFonts w:ascii="Times New Roman" w:hAnsi="Times New Roman" w:cs="Times New Roman"/>
+          <w:color w:val="000000" w:themeColor="text1"/>
+        </w:rPr>
+        <w:t>Elhalawani</w:t>
+      </w:r>
+      <w:proofErr w:type="spellEnd"/>
+      <w:r>
+        <w:rPr>
+          <w:rFonts w:ascii="Times New Roman" w:hAnsi="Times New Roman" w:cs="Times New Roman"/>
+          <w:color w:val="000000" w:themeColor="text1"/>
+        </w:rPr>
+        <w:t xml:space="preserve">, H., </w:t>
+      </w:r>
+      <w:proofErr w:type="spellStart"/>
+      <w:r>
+        <w:rPr>
+          <w:rFonts w:ascii="Times New Roman" w:hAnsi="Times New Roman" w:cs="Times New Roman"/>
+          <w:color w:val="000000" w:themeColor="text1"/>
+        </w:rPr>
+        <w:t>Jin</w:t>
+      </w:r>
+      <w:proofErr w:type="spellEnd"/>
+      <w:r>
+        <w:rPr>
+          <w:rFonts w:ascii="Times New Roman" w:hAnsi="Times New Roman" w:cs="Times New Roman"/>
+          <w:color w:val="000000" w:themeColor="text1"/>
+        </w:rPr>
+        <w:t xml:space="preserve"> Y., Randall J.W., Mahajan A., Mohamed A., Elliot A., </w:t>
       </w:r>
       <w:r>
         <w:rPr>
@@ -4876,7 +6580,25 @@
           <w:color w:val="000000" w:themeColor="text1"/>
           <w:shd w:val="clear" w:color="auto" w:fill="FFFFFF"/>
         </w:rPr>
-        <w:t xml:space="preserve">McCulloch M., Elhalawani H., </w:t>
+        <w:t xml:space="preserve">McCulloch M., </w:t>
+      </w:r>
+      <w:proofErr w:type="spellStart"/>
+      <w:r>
+        <w:rPr>
+          <w:rFonts w:ascii="Times New Roman" w:hAnsi="Times New Roman"/>
+          <w:color w:val="000000" w:themeColor="text1"/>
+          <w:shd w:val="clear" w:color="auto" w:fill="FFFFFF"/>
+        </w:rPr>
+        <w:t>Elhalawani</w:t>
+      </w:r>
+      <w:proofErr w:type="spellEnd"/>
+      <w:r>
+        <w:rPr>
+          <w:rFonts w:ascii="Times New Roman" w:hAnsi="Times New Roman"/>
+          <w:color w:val="000000" w:themeColor="text1"/>
+          <w:shd w:val="clear" w:color="auto" w:fill="FFFFFF"/>
+        </w:rPr>
+        <w:t xml:space="preserve"> H., </w:t>
       </w:r>
       <w:r>
         <w:rPr>
@@ -4984,7 +6706,23 @@
           <w:rFonts w:ascii="Times New Roman" w:hAnsi="Times New Roman"/>
           <w:color w:val="000000" w:themeColor="text1"/>
         </w:rPr>
-        <w:t xml:space="preserve">Ger R., Cardenas C., Rubinstein A., Netherton T., Ingram W., Fave X., Owens C., </w:t>
+        <w:t xml:space="preserve">Ger R., Cardenas C., Rubinstein A., Netherton T., Ingram W., </w:t>
+      </w:r>
+      <w:proofErr w:type="spellStart"/>
+      <w:r>
+        <w:rPr>
+          <w:rFonts w:ascii="Times New Roman" w:hAnsi="Times New Roman"/>
+          <w:color w:val="000000" w:themeColor="text1"/>
+        </w:rPr>
+        <w:t>Fave</w:t>
+      </w:r>
+      <w:proofErr w:type="spellEnd"/>
+      <w:r>
+        <w:rPr>
+          <w:rFonts w:ascii="Times New Roman" w:hAnsi="Times New Roman"/>
+          <w:color w:val="000000" w:themeColor="text1"/>
+        </w:rPr>
+        <w:t xml:space="preserve"> X., Owens C., </w:t>
       </w:r>
       <w:r>
         <w:rPr>
@@ -5000,7 +6738,23 @@
           <w:rFonts w:ascii="Times New Roman" w:hAnsi="Times New Roman"/>
           <w:color w:val="000000" w:themeColor="text1"/>
         </w:rPr>
-        <w:t>Lee J., Gay S., Yang J.,, McCarroll R., Machin D., Li Y., Rhee D., Edward S., He Y., David S., Nitsch P, Balter P., Court L</w:t>
+        <w:t xml:space="preserve">Lee J., Gay S., Yang J.,, </w:t>
+      </w:r>
+      <w:proofErr w:type="spellStart"/>
+      <w:r>
+        <w:rPr>
+          <w:rFonts w:ascii="Times New Roman" w:hAnsi="Times New Roman"/>
+          <w:color w:val="000000" w:themeColor="text1"/>
+        </w:rPr>
+        <w:t>McCarroll</w:t>
+      </w:r>
+      <w:proofErr w:type="spellEnd"/>
+      <w:r>
+        <w:rPr>
+          <w:rFonts w:ascii="Times New Roman" w:hAnsi="Times New Roman"/>
+          <w:color w:val="000000" w:themeColor="text1"/>
+        </w:rPr>
+        <w:t xml:space="preserve"> R., Machin D., Li Y., Rhee D., Edward S., He Y., David S., Nitsch P, Balter P., Court L</w:t>
       </w:r>
       <w:r>
         <w:rPr>
@@ -5057,12 +6811,53 @@
         </w:rPr>
         <w:t xml:space="preserve">, </w:t>
       </w:r>
-      <w:r>
-        <w:rPr>
-          <w:rFonts w:ascii="Times New Roman" w:hAnsi="Times New Roman"/>
-          <w:color w:val="000000" w:themeColor="text1"/>
-        </w:rPr>
-        <w:t>Cazoulat G., Zaid M., Chaudhury B., Elganainy D., Koay E., Brock KK</w:t>
+      <w:proofErr w:type="spellStart"/>
+      <w:r>
+        <w:rPr>
+          <w:rFonts w:ascii="Times New Roman" w:hAnsi="Times New Roman"/>
+          <w:color w:val="000000" w:themeColor="text1"/>
+        </w:rPr>
+        <w:t>Cazoulat</w:t>
+      </w:r>
+      <w:proofErr w:type="spellEnd"/>
+      <w:r>
+        <w:rPr>
+          <w:rFonts w:ascii="Times New Roman" w:hAnsi="Times New Roman"/>
+          <w:color w:val="000000" w:themeColor="text1"/>
+        </w:rPr>
+        <w:t xml:space="preserve"> G., Zaid M., Chaudhury B., </w:t>
+      </w:r>
+      <w:proofErr w:type="spellStart"/>
+      <w:r>
+        <w:rPr>
+          <w:rFonts w:ascii="Times New Roman" w:hAnsi="Times New Roman"/>
+          <w:color w:val="000000" w:themeColor="text1"/>
+        </w:rPr>
+        <w:t>Elganainy</w:t>
+      </w:r>
+      <w:proofErr w:type="spellEnd"/>
+      <w:r>
+        <w:rPr>
+          <w:rFonts w:ascii="Times New Roman" w:hAnsi="Times New Roman"/>
+          <w:color w:val="000000" w:themeColor="text1"/>
+        </w:rPr>
+        <w:t xml:space="preserve"> D., </w:t>
+      </w:r>
+      <w:proofErr w:type="spellStart"/>
+      <w:r>
+        <w:rPr>
+          <w:rFonts w:ascii="Times New Roman" w:hAnsi="Times New Roman"/>
+          <w:color w:val="000000" w:themeColor="text1"/>
+        </w:rPr>
+        <w:t>Koay</w:t>
+      </w:r>
+      <w:proofErr w:type="spellEnd"/>
+      <w:r>
+        <w:rPr>
+          <w:rFonts w:ascii="Times New Roman" w:hAnsi="Times New Roman"/>
+          <w:color w:val="000000" w:themeColor="text1"/>
+        </w:rPr>
+        <w:t xml:space="preserve"> E., Brock KK</w:t>
       </w:r>
       <w:r>
         <w:rPr>
@@ -5097,12 +6892,21 @@
           <w:color w:val="000000" w:themeColor="text1"/>
         </w:rPr>
       </w:pPr>
-      <w:r>
-        <w:rPr>
-          <w:rFonts w:ascii="Times New Roman" w:hAnsi="Times New Roman" w:cs="Times New Roman"/>
-          <w:color w:val="000000" w:themeColor="text1"/>
-        </w:rPr>
-        <w:t xml:space="preserve">Cazoulat G, Chaudhury B, </w:t>
+      <w:proofErr w:type="spellStart"/>
+      <w:r>
+        <w:rPr>
+          <w:rFonts w:ascii="Times New Roman" w:hAnsi="Times New Roman" w:cs="Times New Roman"/>
+          <w:color w:val="000000" w:themeColor="text1"/>
+        </w:rPr>
+        <w:t>Cazoulat</w:t>
+      </w:r>
+      <w:proofErr w:type="spellEnd"/>
+      <w:r>
+        <w:rPr>
+          <w:rFonts w:ascii="Times New Roman" w:hAnsi="Times New Roman" w:cs="Times New Roman"/>
+          <w:color w:val="000000" w:themeColor="text1"/>
+        </w:rPr>
+        <w:t xml:space="preserve"> G, Chaudhury B, </w:t>
       </w:r>
       <w:r>
         <w:rPr>
@@ -5124,7 +6928,39 @@
           <w:rFonts w:ascii="Times New Roman" w:hAnsi="Times New Roman" w:cs="Times New Roman"/>
           <w:color w:val="000000" w:themeColor="text1"/>
         </w:rPr>
-        <w:t>Zaid M., Elganainy D., Koay E., Brock KK</w:t>
+        <w:t xml:space="preserve">Zaid M., </w:t>
+      </w:r>
+      <w:proofErr w:type="spellStart"/>
+      <w:r>
+        <w:rPr>
+          <w:rFonts w:ascii="Times New Roman" w:hAnsi="Times New Roman" w:cs="Times New Roman"/>
+          <w:color w:val="000000" w:themeColor="text1"/>
+        </w:rPr>
+        <w:t>Elganainy</w:t>
+      </w:r>
+      <w:proofErr w:type="spellEnd"/>
+      <w:r>
+        <w:rPr>
+          <w:rFonts w:ascii="Times New Roman" w:hAnsi="Times New Roman" w:cs="Times New Roman"/>
+          <w:color w:val="000000" w:themeColor="text1"/>
+        </w:rPr>
+        <w:t xml:space="preserve"> D., </w:t>
+      </w:r>
+      <w:proofErr w:type="spellStart"/>
+      <w:r>
+        <w:rPr>
+          <w:rFonts w:ascii="Times New Roman" w:hAnsi="Times New Roman" w:cs="Times New Roman"/>
+          <w:color w:val="000000" w:themeColor="text1"/>
+        </w:rPr>
+        <w:t>Koay</w:t>
+      </w:r>
+      <w:proofErr w:type="spellEnd"/>
+      <w:r>
+        <w:rPr>
+          <w:rFonts w:ascii="Times New Roman" w:hAnsi="Times New Roman" w:cs="Times New Roman"/>
+          <w:color w:val="000000" w:themeColor="text1"/>
+        </w:rPr>
+        <w:t xml:space="preserve"> E., Brock KK</w:t>
       </w:r>
       <w:r>
         <w:rPr>
@@ -5274,6 +7110,7 @@
           <w:color w:val="000000" w:themeColor="text1"/>
         </w:rPr>
       </w:pPr>
+      <w:proofErr w:type="spellStart"/>
       <w:r>
         <w:rPr>
           <w:rFonts w:ascii="Times New Roman" w:hAnsi="Times New Roman" w:cs="Times New Roman"/>
@@ -5282,6 +7119,7 @@
         </w:rPr>
         <w:t>WizKids</w:t>
       </w:r>
+      <w:proofErr w:type="spellEnd"/>
       <w:r>
         <w:rPr>
           <w:rFonts w:ascii="Times New Roman" w:hAnsi="Times New Roman" w:cs="Times New Roman"/>

</xml_diff>

<commit_message>
include both years of WizKids
</commit_message>
<xml_diff>
--- a/Clincal_CV/BMAnderson CV.docx
+++ b/Clincal_CV/BMAnderson CV.docx
@@ -1,6 +1,6 @@
 
 <file path=word/document.xml><?xml version="1.0" encoding="utf-8"?>
-<w:document xmlns:wpc="http://schemas.microsoft.com/office/word/2010/wordprocessingCanvas" xmlns:cx="http://schemas.microsoft.com/office/drawing/2014/chartex" xmlns:cx1="http://schemas.microsoft.com/office/drawing/2015/9/8/chartex" xmlns:cx2="http://schemas.microsoft.com/office/drawing/2015/10/21/chartex" xmlns:cx3="http://schemas.microsoft.com/office/drawing/2016/5/9/chartex" xmlns:cx4="http://schemas.microsoft.com/office/drawing/2016/5/10/chartex" xmlns:cx5="http://schemas.microsoft.com/office/drawing/2016/5/11/chartex" xmlns:cx6="http://schemas.microsoft.com/office/drawing/2016/5/12/chartex" xmlns:cx7="http://schemas.microsoft.com/office/drawing/2016/5/13/chartex" xmlns:cx8="http://schemas.microsoft.com/office/drawing/2016/5/14/chartex" xmlns:mc="http://schemas.openxmlformats.org/markup-compatibility/2006" xmlns:aink="http://schemas.microsoft.com/office/drawing/2016/ink" xmlns:am3d="http://schemas.microsoft.com/office/drawing/2017/model3d" xmlns:o="urn:schemas-microsoft-com:office:office" xmlns:oel="http://schemas.microsoft.com/office/2019/extlst" xmlns:r="http://schemas.openxmlformats.org/officeDocument/2006/relationships" xmlns:m="http://schemas.openxmlformats.org/officeDocument/2006/math" xmlns:v="urn:schemas-microsoft-com:vml" xmlns:wp14="http://schemas.microsoft.com/office/word/2010/wordprocessingDrawing" xmlns:wp="http://schemas.openxmlformats.org/drawingml/2006/wordprocessingDrawing" xmlns:w10="urn:schemas-microsoft-com:office:word" xmlns:w="http://schemas.openxmlformats.org/wordprocessingml/2006/main" xmlns:w14="http://schemas.microsoft.com/office/word/2010/wordml" xmlns:w15="http://schemas.microsoft.com/office/word/2012/wordml" xmlns:w16cex="http://schemas.microsoft.com/office/word/2018/wordml/cex" xmlns:w16cid="http://schemas.microsoft.com/office/word/2016/wordml/cid" xmlns:w16="http://schemas.microsoft.com/office/word/2018/wordml" xmlns:w16sdtdh="http://schemas.microsoft.com/office/word/2020/wordml/sdtdatahash" xmlns:w16se="http://schemas.microsoft.com/office/word/2015/wordml/symex" xmlns:wpg="http://schemas.microsoft.com/office/word/2010/wordprocessingGroup" xmlns:wpi="http://schemas.microsoft.com/office/word/2010/wordprocessingInk" xmlns:wne="http://schemas.microsoft.com/office/word/2006/wordml" xmlns:wps="http://schemas.microsoft.com/office/word/2010/wordprocessingShape" mc:Ignorable="w14 w15 w16se w16cid w16 w16cex w16sdtdh wp14">
+<w:document xmlns:wpc="http://schemas.microsoft.com/office/word/2010/wordprocessingCanvas" xmlns:mc="http://schemas.openxmlformats.org/markup-compatibility/2006" xmlns:o="urn:schemas-microsoft-com:office:office" xmlns:r="http://schemas.openxmlformats.org/officeDocument/2006/relationships" xmlns:m="http://schemas.openxmlformats.org/officeDocument/2006/math" xmlns:v="urn:schemas-microsoft-com:vml" xmlns:wp14="http://schemas.microsoft.com/office/word/2010/wordprocessingDrawing" xmlns:wp="http://schemas.openxmlformats.org/drawingml/2006/wordprocessingDrawing" xmlns:w10="urn:schemas-microsoft-com:office:word" xmlns:w="http://schemas.openxmlformats.org/wordprocessingml/2006/main" xmlns:w14="http://schemas.microsoft.com/office/word/2010/wordml" xmlns:w15="http://schemas.microsoft.com/office/word/2012/wordml" xmlns:wpg="http://schemas.microsoft.com/office/word/2010/wordprocessingGroup" xmlns:wpi="http://schemas.microsoft.com/office/word/2010/wordprocessingInk" xmlns:wne="http://schemas.microsoft.com/office/word/2006/wordml" xmlns:wps="http://schemas.microsoft.com/office/word/2010/wordprocessingShape" mc:Ignorable="w14 w15 wp14">
   <w:body>
     <w:p>
       <w:pPr>
@@ -336,7 +336,23 @@
           <w:rFonts w:ascii="Times New Roman" w:hAnsi="Times New Roman" w:cs="Times New Roman"/>
           <w:color w:val="000000" w:themeColor="text1"/>
         </w:rPr>
-        <w:t xml:space="preserve">Dr. John J. Kopchick Fellowship: </w:t>
+        <w:t xml:space="preserve">Dr. John J. </w:t>
+      </w:r>
+      <w:proofErr w:type="spellStart"/>
+      <w:r>
+        <w:rPr>
+          <w:rFonts w:ascii="Times New Roman" w:hAnsi="Times New Roman" w:cs="Times New Roman"/>
+          <w:color w:val="000000" w:themeColor="text1"/>
+        </w:rPr>
+        <w:t>Kopchick</w:t>
+      </w:r>
+      <w:proofErr w:type="spellEnd"/>
+      <w:r>
+        <w:rPr>
+          <w:rFonts w:ascii="Times New Roman" w:hAnsi="Times New Roman" w:cs="Times New Roman"/>
+          <w:color w:val="000000" w:themeColor="text1"/>
+        </w:rPr>
+        <w:t xml:space="preserve"> Fellowship: </w:t>
       </w:r>
       <w:r>
         <w:rPr>
@@ -421,7 +437,23 @@
           <w:rFonts w:ascii="Times New Roman" w:hAnsi="Times New Roman" w:cs="Times New Roman"/>
           <w:color w:val="000000" w:themeColor="text1"/>
         </w:rPr>
-        <w:t>Dr. John J. Kopchick Fellowship: $15,000 for one year, ‘…for students who demonstrate exceptional character, extracurricular leadership, research excellence and scholarly merit.’ (01/2020)</w:t>
+        <w:t xml:space="preserve">Dr. John J. </w:t>
+      </w:r>
+      <w:proofErr w:type="spellStart"/>
+      <w:r>
+        <w:rPr>
+          <w:rFonts w:ascii="Times New Roman" w:hAnsi="Times New Roman" w:cs="Times New Roman"/>
+          <w:color w:val="000000" w:themeColor="text1"/>
+        </w:rPr>
+        <w:t>Kopchick</w:t>
+      </w:r>
+      <w:proofErr w:type="spellEnd"/>
+      <w:r>
+        <w:rPr>
+          <w:rFonts w:ascii="Times New Roman" w:hAnsi="Times New Roman" w:cs="Times New Roman"/>
+          <w:color w:val="000000" w:themeColor="text1"/>
+        </w:rPr>
+        <w:t xml:space="preserve"> Fellowship: $15,000 for one year, ‘…for students who demonstrate exceptional character, extracurricular leadership, research excellence and scholarly merit.’ (01/2020)</w:t>
       </w:r>
     </w:p>
     <w:p>
@@ -565,7 +597,39 @@
           <w:rFonts w:ascii="Times New Roman" w:hAnsi="Times New Roman" w:cs="Times New Roman"/>
           <w:color w:val="000000" w:themeColor="text1"/>
         </w:rPr>
-        <w:t>American Association of Physicists in Medicine (AAPM) Summer Undergraduate Fellowship Program: 10 week program designed to gain experience in medical physics; work spent commissioning new Elekta linear accelerator in Eureka, CA (2014)</w:t>
+        <w:t xml:space="preserve">American Association of Physicists in Medicine (AAPM) Summer Undergraduate Fellowship Program: 10 week program designed to gain experience in medical physics; work spent commissioning new </w:t>
+      </w:r>
+      <w:proofErr w:type="spellStart"/>
+      <w:r>
+        <w:rPr>
+          <w:rFonts w:ascii="Times New Roman" w:hAnsi="Times New Roman" w:cs="Times New Roman"/>
+          <w:color w:val="000000" w:themeColor="text1"/>
+        </w:rPr>
+        <w:t>Elekta</w:t>
+      </w:r>
+      <w:proofErr w:type="spellEnd"/>
+      <w:r>
+        <w:rPr>
+          <w:rFonts w:ascii="Times New Roman" w:hAnsi="Times New Roman" w:cs="Times New Roman"/>
+          <w:color w:val="000000" w:themeColor="text1"/>
+        </w:rPr>
+        <w:t xml:space="preserve"> linear accelerator </w:t>
+      </w:r>
+      <w:proofErr w:type="gramStart"/>
+      <w:r>
+        <w:rPr>
+          <w:rFonts w:ascii="Times New Roman" w:hAnsi="Times New Roman" w:cs="Times New Roman"/>
+          <w:color w:val="000000" w:themeColor="text1"/>
+        </w:rPr>
+        <w:t>in</w:t>
+      </w:r>
+      <w:proofErr w:type="gramEnd"/>
+      <w:r>
+        <w:rPr>
+          <w:rFonts w:ascii="Times New Roman" w:hAnsi="Times New Roman" w:cs="Times New Roman"/>
+          <w:color w:val="000000" w:themeColor="text1"/>
+        </w:rPr>
+        <w:t xml:space="preserve"> Eureka, CA (2014)</w:t>
       </w:r>
     </w:p>
     <w:p>
@@ -632,12 +696,21 @@
           <w:color w:val="000000" w:themeColor="text1"/>
         </w:rPr>
       </w:pPr>
-      <w:r>
-        <w:rPr>
-          <w:rFonts w:ascii="Times New Roman" w:hAnsi="Times New Roman" w:cs="Times New Roman"/>
-          <w:color w:val="000000" w:themeColor="text1"/>
-        </w:rPr>
-        <w:t>Raystation – Fully competent with three years of intense coding experience</w:t>
+      <w:proofErr w:type="spellStart"/>
+      <w:r>
+        <w:rPr>
+          <w:rFonts w:ascii="Times New Roman" w:hAnsi="Times New Roman" w:cs="Times New Roman"/>
+          <w:color w:val="000000" w:themeColor="text1"/>
+        </w:rPr>
+        <w:t>Raystation</w:t>
+      </w:r>
+      <w:proofErr w:type="spellEnd"/>
+      <w:r>
+        <w:rPr>
+          <w:rFonts w:ascii="Times New Roman" w:hAnsi="Times New Roman" w:cs="Times New Roman"/>
+          <w:color w:val="000000" w:themeColor="text1"/>
+        </w:rPr>
+        <w:t xml:space="preserve"> – Fully competent with three years of intense coding experience</w:t>
       </w:r>
       <w:r>
         <w:rPr>
@@ -958,7 +1031,23 @@
           <w:rFonts w:ascii="Times New Roman" w:hAnsi="Times New Roman" w:cs="Times New Roman"/>
           <w:color w:val="000000" w:themeColor="text1"/>
         </w:rPr>
-        <w:t>the Ethos TPS and AlignRT.</w:t>
+        <w:t xml:space="preserve">the Ethos TPS and </w:t>
+      </w:r>
+      <w:proofErr w:type="spellStart"/>
+      <w:r>
+        <w:rPr>
+          <w:rFonts w:ascii="Times New Roman" w:hAnsi="Times New Roman" w:cs="Times New Roman"/>
+          <w:color w:val="000000" w:themeColor="text1"/>
+        </w:rPr>
+        <w:t>AlignRT</w:t>
+      </w:r>
+      <w:proofErr w:type="spellEnd"/>
+      <w:r>
+        <w:rPr>
+          <w:rFonts w:ascii="Times New Roman" w:hAnsi="Times New Roman" w:cs="Times New Roman"/>
+          <w:color w:val="000000" w:themeColor="text1"/>
+        </w:rPr>
+        <w:t>.</w:t>
       </w:r>
     </w:p>
     <w:p>
@@ -1027,7 +1116,23 @@
           <w:rFonts w:ascii="Times New Roman" w:hAnsi="Times New Roman" w:cs="Times New Roman"/>
           <w:color w:val="000000" w:themeColor="text1"/>
         </w:rPr>
-        <w:t>Jack Krohmer Early Career Investigator Competition Winner – EPIDEEP: Predicting In-Vivo EPID Transit Images – a Deep Learning Approach (2022)</w:t>
+        <w:t xml:space="preserve">Jack </w:t>
+      </w:r>
+      <w:proofErr w:type="spellStart"/>
+      <w:r>
+        <w:rPr>
+          <w:rFonts w:ascii="Times New Roman" w:hAnsi="Times New Roman" w:cs="Times New Roman"/>
+          <w:color w:val="000000" w:themeColor="text1"/>
+        </w:rPr>
+        <w:t>Krohmer</w:t>
+      </w:r>
+      <w:proofErr w:type="spellEnd"/>
+      <w:r>
+        <w:rPr>
+          <w:rFonts w:ascii="Times New Roman" w:hAnsi="Times New Roman" w:cs="Times New Roman"/>
+          <w:color w:val="000000" w:themeColor="text1"/>
+        </w:rPr>
+        <w:t xml:space="preserve"> Early Career Investigator Competition Winner – EPIDEEP: Predicting In-Vivo EPID Transit Images – a Deep Learning Approach (2022)</w:t>
       </w:r>
     </w:p>
     <w:p>
@@ -1438,7 +1543,23 @@
           <w:rFonts w:ascii="Times New Roman" w:hAnsi="Times New Roman" w:cs="Times New Roman"/>
           <w:color w:val="000000" w:themeColor="text1"/>
         </w:rPr>
-        <w:t xml:space="preserve">Invited Speaker, Winter Institute of Medical Physics annual meeting, “Getting Started with Deep Learning: Dicom to Predictions” </w:t>
+        <w:t xml:space="preserve">Invited Speaker, Winter Institute of Medical Physics annual meeting, “Getting Started with Deep Learning: </w:t>
+      </w:r>
+      <w:proofErr w:type="spellStart"/>
+      <w:r>
+        <w:rPr>
+          <w:rFonts w:ascii="Times New Roman" w:hAnsi="Times New Roman" w:cs="Times New Roman"/>
+          <w:color w:val="000000" w:themeColor="text1"/>
+        </w:rPr>
+        <w:t>Dicom</w:t>
+      </w:r>
+      <w:proofErr w:type="spellEnd"/>
+      <w:r>
+        <w:rPr>
+          <w:rFonts w:ascii="Times New Roman" w:hAnsi="Times New Roman" w:cs="Times New Roman"/>
+          <w:color w:val="000000" w:themeColor="text1"/>
+        </w:rPr>
+        <w:t xml:space="preserve"> to Predictions” </w:t>
       </w:r>
       <w:r>
         <w:rPr>
@@ -1781,7 +1902,23 @@
           <w:rFonts w:ascii="Times New Roman" w:hAnsi="Times New Roman" w:cs="Times New Roman"/>
           <w:color w:val="000000" w:themeColor="text1"/>
         </w:rPr>
-        <w:t>European Society of Interventional Radiology: Reliability in Percutaneous Tumour Ablation. (12/2019)</w:t>
+        <w:t xml:space="preserve">European Society of Interventional Radiology: Reliability in Percutaneous </w:t>
+      </w:r>
+      <w:proofErr w:type="spellStart"/>
+      <w:r>
+        <w:rPr>
+          <w:rFonts w:ascii="Times New Roman" w:hAnsi="Times New Roman" w:cs="Times New Roman"/>
+          <w:color w:val="000000" w:themeColor="text1"/>
+        </w:rPr>
+        <w:t>Tumour</w:t>
+      </w:r>
+      <w:proofErr w:type="spellEnd"/>
+      <w:r>
+        <w:rPr>
+          <w:rFonts w:ascii="Times New Roman" w:hAnsi="Times New Roman" w:cs="Times New Roman"/>
+          <w:color w:val="000000" w:themeColor="text1"/>
+        </w:rPr>
+        <w:t xml:space="preserve"> Ablation. (12/2019)</w:t>
       </w:r>
     </w:p>
     <w:p>
@@ -1909,7 +2046,23 @@
           <w:rFonts w:ascii="Times New Roman" w:hAnsi="Times New Roman" w:cs="Times New Roman"/>
           <w:color w:val="000000" w:themeColor="text1"/>
         </w:rPr>
-        <w:t xml:space="preserve"> Work directly led to the creation of a Phase 2 Clinal Trial</w:t>
+        <w:t xml:space="preserve"> Work directly led to the creation of a Phase 2 </w:t>
+      </w:r>
+      <w:proofErr w:type="spellStart"/>
+      <w:r>
+        <w:rPr>
+          <w:rFonts w:ascii="Times New Roman" w:hAnsi="Times New Roman" w:cs="Times New Roman"/>
+          <w:color w:val="000000" w:themeColor="text1"/>
+        </w:rPr>
+        <w:t>Clinal</w:t>
+      </w:r>
+      <w:proofErr w:type="spellEnd"/>
+      <w:r>
+        <w:rPr>
+          <w:rFonts w:ascii="Times New Roman" w:hAnsi="Times New Roman" w:cs="Times New Roman"/>
+          <w:color w:val="000000" w:themeColor="text1"/>
+        </w:rPr>
+        <w:t xml:space="preserve"> Trial</w:t>
       </w:r>
       <w:r>
         <w:rPr>
@@ -1997,7 +2150,23 @@
           <w:rFonts w:ascii="Times New Roman" w:hAnsi="Times New Roman" w:cs="Times New Roman"/>
           <w:color w:val="000000" w:themeColor="text1"/>
         </w:rPr>
-        <w:t>PURA: Research studying radioresistivity of CHO cell lines, dependent on cell cycle phase (2014)</w:t>
+        <w:t xml:space="preserve">PURA: Research studying </w:t>
+      </w:r>
+      <w:proofErr w:type="spellStart"/>
+      <w:r>
+        <w:rPr>
+          <w:rFonts w:ascii="Times New Roman" w:hAnsi="Times New Roman" w:cs="Times New Roman"/>
+          <w:color w:val="000000" w:themeColor="text1"/>
+        </w:rPr>
+        <w:t>radioresistivity</w:t>
+      </w:r>
+      <w:proofErr w:type="spellEnd"/>
+      <w:r>
+        <w:rPr>
+          <w:rFonts w:ascii="Times New Roman" w:hAnsi="Times New Roman" w:cs="Times New Roman"/>
+          <w:color w:val="000000" w:themeColor="text1"/>
+        </w:rPr>
+        <w:t xml:space="preserve"> of CHO cell lines, dependent on cell cycle phase (2014)</w:t>
       </w:r>
     </w:p>
     <w:p>
@@ -2104,7 +2273,43 @@
           <w:i/>
           <w:color w:val="000000" w:themeColor="text1"/>
         </w:rPr>
-        <w:t>Simple Python Module for Dicom and RT: Conversions to Images and Masks, and Predictions to Dicom-RT Structures</w:t>
+        <w:t xml:space="preserve">Simple Python Module for </w:t>
+      </w:r>
+      <w:proofErr w:type="spellStart"/>
+      <w:r>
+        <w:rPr>
+          <w:rFonts w:ascii="Times New Roman" w:hAnsi="Times New Roman" w:cs="Times New Roman"/>
+          <w:i/>
+          <w:color w:val="000000" w:themeColor="text1"/>
+        </w:rPr>
+        <w:t>Dicom</w:t>
+      </w:r>
+      <w:proofErr w:type="spellEnd"/>
+      <w:r>
+        <w:rPr>
+          <w:rFonts w:ascii="Times New Roman" w:hAnsi="Times New Roman" w:cs="Times New Roman"/>
+          <w:i/>
+          <w:color w:val="000000" w:themeColor="text1"/>
+        </w:rPr>
+        <w:t xml:space="preserve"> and RT: Conversions to Images and Masks, and Predictions to </w:t>
+      </w:r>
+      <w:proofErr w:type="spellStart"/>
+      <w:r>
+        <w:rPr>
+          <w:rFonts w:ascii="Times New Roman" w:hAnsi="Times New Roman" w:cs="Times New Roman"/>
+          <w:i/>
+          <w:color w:val="000000" w:themeColor="text1"/>
+        </w:rPr>
+        <w:t>Dicom</w:t>
+      </w:r>
+      <w:proofErr w:type="spellEnd"/>
+      <w:r>
+        <w:rPr>
+          <w:rFonts w:ascii="Times New Roman" w:hAnsi="Times New Roman" w:cs="Times New Roman"/>
+          <w:i/>
+          <w:color w:val="000000" w:themeColor="text1"/>
+        </w:rPr>
+        <w:t>-RT Structures</w:t>
       </w:r>
       <w:r>
         <w:rPr>
@@ -2203,7 +2408,103 @@
           <w:rFonts w:ascii="Times New Roman" w:hAnsi="Times New Roman" w:cs="Times New Roman"/>
           <w:color w:val="000000" w:themeColor="text1"/>
         </w:rPr>
-        <w:t>, Cazoulat G, Rigaud B, Almodovar-Abreu L, Pollard-Larkin J, Balter P, Liao Z, Mohan R, Odisio B, Svensson S, Brock KK.</w:t>
+        <w:t xml:space="preserve">, </w:t>
+      </w:r>
+      <w:proofErr w:type="spellStart"/>
+      <w:r>
+        <w:rPr>
+          <w:rFonts w:ascii="Times New Roman" w:hAnsi="Times New Roman" w:cs="Times New Roman"/>
+          <w:color w:val="000000" w:themeColor="text1"/>
+        </w:rPr>
+        <w:t>Cazoulat</w:t>
+      </w:r>
+      <w:proofErr w:type="spellEnd"/>
+      <w:r>
+        <w:rPr>
+          <w:rFonts w:ascii="Times New Roman" w:hAnsi="Times New Roman" w:cs="Times New Roman"/>
+          <w:color w:val="000000" w:themeColor="text1"/>
+        </w:rPr>
+        <w:t xml:space="preserve"> G, </w:t>
+      </w:r>
+      <w:proofErr w:type="spellStart"/>
+      <w:r>
+        <w:rPr>
+          <w:rFonts w:ascii="Times New Roman" w:hAnsi="Times New Roman" w:cs="Times New Roman"/>
+          <w:color w:val="000000" w:themeColor="text1"/>
+        </w:rPr>
+        <w:t>Rigaud</w:t>
+      </w:r>
+      <w:proofErr w:type="spellEnd"/>
+      <w:r>
+        <w:rPr>
+          <w:rFonts w:ascii="Times New Roman" w:hAnsi="Times New Roman" w:cs="Times New Roman"/>
+          <w:color w:val="000000" w:themeColor="text1"/>
+        </w:rPr>
+        <w:t xml:space="preserve"> B, </w:t>
+      </w:r>
+      <w:proofErr w:type="spellStart"/>
+      <w:r>
+        <w:rPr>
+          <w:rFonts w:ascii="Times New Roman" w:hAnsi="Times New Roman" w:cs="Times New Roman"/>
+          <w:color w:val="000000" w:themeColor="text1"/>
+        </w:rPr>
+        <w:t>Almodovar</w:t>
+      </w:r>
+      <w:proofErr w:type="spellEnd"/>
+      <w:r>
+        <w:rPr>
+          <w:rFonts w:ascii="Times New Roman" w:hAnsi="Times New Roman" w:cs="Times New Roman"/>
+          <w:color w:val="000000" w:themeColor="text1"/>
+        </w:rPr>
+        <w:t xml:space="preserve">-Abreu L, Pollard-Larkin J, </w:t>
+      </w:r>
+      <w:proofErr w:type="spellStart"/>
+      <w:r>
+        <w:rPr>
+          <w:rFonts w:ascii="Times New Roman" w:hAnsi="Times New Roman" w:cs="Times New Roman"/>
+          <w:color w:val="000000" w:themeColor="text1"/>
+        </w:rPr>
+        <w:t>Balter</w:t>
+      </w:r>
+      <w:proofErr w:type="spellEnd"/>
+      <w:r>
+        <w:rPr>
+          <w:rFonts w:ascii="Times New Roman" w:hAnsi="Times New Roman" w:cs="Times New Roman"/>
+          <w:color w:val="000000" w:themeColor="text1"/>
+        </w:rPr>
+        <w:t xml:space="preserve"> P, Liao Z, Mohan R, </w:t>
+      </w:r>
+      <w:proofErr w:type="spellStart"/>
+      <w:r>
+        <w:rPr>
+          <w:rFonts w:ascii="Times New Roman" w:hAnsi="Times New Roman" w:cs="Times New Roman"/>
+          <w:color w:val="000000" w:themeColor="text1"/>
+        </w:rPr>
+        <w:t>Odisio</w:t>
+      </w:r>
+      <w:proofErr w:type="spellEnd"/>
+      <w:r>
+        <w:rPr>
+          <w:rFonts w:ascii="Times New Roman" w:hAnsi="Times New Roman" w:cs="Times New Roman"/>
+          <w:color w:val="000000" w:themeColor="text1"/>
+        </w:rPr>
+        <w:t xml:space="preserve"> B, </w:t>
+      </w:r>
+      <w:proofErr w:type="spellStart"/>
+      <w:r>
+        <w:rPr>
+          <w:rFonts w:ascii="Times New Roman" w:hAnsi="Times New Roman" w:cs="Times New Roman"/>
+          <w:color w:val="000000" w:themeColor="text1"/>
+        </w:rPr>
+        <w:t>Svensson</w:t>
+      </w:r>
+      <w:proofErr w:type="spellEnd"/>
+      <w:r>
+        <w:rPr>
+          <w:rFonts w:ascii="Times New Roman" w:hAnsi="Times New Roman" w:cs="Times New Roman"/>
+          <w:color w:val="000000" w:themeColor="text1"/>
+        </w:rPr>
+        <w:t xml:space="preserve"> S, Brock KK.</w:t>
       </w:r>
       <w:r>
         <w:rPr>
@@ -2269,7 +2570,27 @@
           <w:iCs/>
           <w:color w:val="000000" w:themeColor="text1"/>
         </w:rPr>
-        <w:t>Study Protocol COVER-ALL: Clinical impact of a volumetric image method for confirming tumour coverage with ablation on patients with malignant liver lesions</w:t>
+        <w:t xml:space="preserve">Study Protocol COVER-ALL: Clinical impact of a volumetric image method for confirming </w:t>
+      </w:r>
+      <w:proofErr w:type="spellStart"/>
+      <w:r>
+        <w:rPr>
+          <w:rFonts w:ascii="Times New Roman" w:hAnsi="Times New Roman" w:cs="Times New Roman"/>
+          <w:i/>
+          <w:iCs/>
+          <w:color w:val="000000" w:themeColor="text1"/>
+        </w:rPr>
+        <w:t>tumour</w:t>
+      </w:r>
+      <w:proofErr w:type="spellEnd"/>
+      <w:r>
+        <w:rPr>
+          <w:rFonts w:ascii="Times New Roman" w:hAnsi="Times New Roman" w:cs="Times New Roman"/>
+          <w:i/>
+          <w:iCs/>
+          <w:color w:val="000000" w:themeColor="text1"/>
+        </w:rPr>
+        <w:t xml:space="preserve"> coverage with ablation on patients with malignant liver lesions</w:t>
       </w:r>
       <w:r>
         <w:rPr>
@@ -2278,12 +2599,21 @@
         </w:rPr>
         <w:t xml:space="preserve"> </w:t>
       </w:r>
-      <w:r>
-        <w:rPr>
-          <w:rFonts w:ascii="Times New Roman" w:hAnsi="Times New Roman" w:cs="Times New Roman"/>
-          <w:color w:val="000000" w:themeColor="text1"/>
-        </w:rPr>
-        <w:t>CardioVascular and Interventional Radiology</w:t>
+      <w:proofErr w:type="spellStart"/>
+      <w:r>
+        <w:rPr>
+          <w:rFonts w:ascii="Times New Roman" w:hAnsi="Times New Roman" w:cs="Times New Roman"/>
+          <w:color w:val="000000" w:themeColor="text1"/>
+        </w:rPr>
+        <w:t>CardioVascular</w:t>
+      </w:r>
+      <w:proofErr w:type="spellEnd"/>
+      <w:r>
+        <w:rPr>
+          <w:rFonts w:ascii="Times New Roman" w:hAnsi="Times New Roman" w:cs="Times New Roman"/>
+          <w:color w:val="000000" w:themeColor="text1"/>
+        </w:rPr>
+        <w:t xml:space="preserve"> and Interventional Radiology</w:t>
       </w:r>
       <w:r>
         <w:rPr>
@@ -2317,7 +2647,39 @@
           <w:rFonts w:ascii="Times New Roman" w:hAnsi="Times New Roman"/>
           <w:color w:val="000000" w:themeColor="text1"/>
         </w:rPr>
-        <w:t xml:space="preserve">, B. Rigaud, Y Lin, K Jones, H Kang, B Odisio, K Brock </w:t>
+        <w:t xml:space="preserve">, B. </w:t>
+      </w:r>
+      <w:proofErr w:type="spellStart"/>
+      <w:r>
+        <w:rPr>
+          <w:rFonts w:ascii="Times New Roman" w:hAnsi="Times New Roman"/>
+          <w:color w:val="000000" w:themeColor="text1"/>
+        </w:rPr>
+        <w:t>Rigaud</w:t>
+      </w:r>
+      <w:proofErr w:type="spellEnd"/>
+      <w:r>
+        <w:rPr>
+          <w:rFonts w:ascii="Times New Roman" w:hAnsi="Times New Roman"/>
+          <w:color w:val="000000" w:themeColor="text1"/>
+        </w:rPr>
+        <w:t xml:space="preserve">, Y Lin, K Jones, H Kang, B </w:t>
+      </w:r>
+      <w:proofErr w:type="spellStart"/>
+      <w:r>
+        <w:rPr>
+          <w:rFonts w:ascii="Times New Roman" w:hAnsi="Times New Roman"/>
+          <w:color w:val="000000" w:themeColor="text1"/>
+        </w:rPr>
+        <w:t>Odisio</w:t>
+      </w:r>
+      <w:proofErr w:type="spellEnd"/>
+      <w:r>
+        <w:rPr>
+          <w:rFonts w:ascii="Times New Roman" w:hAnsi="Times New Roman"/>
+          <w:color w:val="000000" w:themeColor="text1"/>
+        </w:rPr>
+        <w:t xml:space="preserve">, K Brock </w:t>
       </w:r>
       <w:r>
         <w:rPr>
@@ -2360,12 +2722,21 @@
           <w:color w:val="000000" w:themeColor="text1"/>
         </w:rPr>
       </w:pPr>
-      <w:r>
-        <w:rPr>
-          <w:rFonts w:ascii="Times New Roman" w:hAnsi="Times New Roman"/>
-          <w:color w:val="000000" w:themeColor="text1"/>
-        </w:rPr>
-        <w:t xml:space="preserve">Cazoulat G, </w:t>
+      <w:proofErr w:type="spellStart"/>
+      <w:r>
+        <w:rPr>
+          <w:rFonts w:ascii="Times New Roman" w:hAnsi="Times New Roman"/>
+          <w:color w:val="000000" w:themeColor="text1"/>
+        </w:rPr>
+        <w:t>Cazoulat</w:t>
+      </w:r>
+      <w:proofErr w:type="spellEnd"/>
+      <w:r>
+        <w:rPr>
+          <w:rFonts w:ascii="Times New Roman" w:hAnsi="Times New Roman"/>
+          <w:color w:val="000000" w:themeColor="text1"/>
+        </w:rPr>
+        <w:t xml:space="preserve"> G, </w:t>
       </w:r>
       <w:r>
         <w:rPr>
@@ -2381,7 +2752,39 @@
           <w:rFonts w:ascii="Times New Roman" w:hAnsi="Times New Roman"/>
           <w:color w:val="000000" w:themeColor="text1"/>
         </w:rPr>
-        <w:t xml:space="preserve">, McCulloch MM, Rigaud B, Koay EJ, Brock KK </w:t>
+        <w:t xml:space="preserve">, McCulloch MM, </w:t>
+      </w:r>
+      <w:proofErr w:type="spellStart"/>
+      <w:r>
+        <w:rPr>
+          <w:rFonts w:ascii="Times New Roman" w:hAnsi="Times New Roman"/>
+          <w:color w:val="000000" w:themeColor="text1"/>
+        </w:rPr>
+        <w:t>Rigaud</w:t>
+      </w:r>
+      <w:proofErr w:type="spellEnd"/>
+      <w:r>
+        <w:rPr>
+          <w:rFonts w:ascii="Times New Roman" w:hAnsi="Times New Roman"/>
+          <w:color w:val="000000" w:themeColor="text1"/>
+        </w:rPr>
+        <w:t xml:space="preserve"> B, </w:t>
+      </w:r>
+      <w:proofErr w:type="spellStart"/>
+      <w:r>
+        <w:rPr>
+          <w:rFonts w:ascii="Times New Roman" w:hAnsi="Times New Roman"/>
+          <w:color w:val="000000" w:themeColor="text1"/>
+        </w:rPr>
+        <w:t>Koay</w:t>
+      </w:r>
+      <w:proofErr w:type="spellEnd"/>
+      <w:r>
+        <w:rPr>
+          <w:rFonts w:ascii="Times New Roman" w:hAnsi="Times New Roman"/>
+          <w:color w:val="000000" w:themeColor="text1"/>
+        </w:rPr>
+        <w:t xml:space="preserve"> EJ, Brock KK </w:t>
       </w:r>
       <w:r>
         <w:rPr>
@@ -2430,7 +2833,39 @@
           <w:rFonts w:ascii="Times New Roman" w:hAnsi="Times New Roman" w:cs="Times New Roman"/>
           <w:color w:val="000000" w:themeColor="text1"/>
         </w:rPr>
-        <w:t>Lin YM, Lin EY, Cazoulat G, Gupta S, Kyle Jones A, Odisio BC, Brock KK</w:t>
+        <w:t xml:space="preserve">Lin YM, Lin EY, </w:t>
+      </w:r>
+      <w:proofErr w:type="spellStart"/>
+      <w:r>
+        <w:rPr>
+          <w:rFonts w:ascii="Times New Roman" w:hAnsi="Times New Roman" w:cs="Times New Roman"/>
+          <w:color w:val="000000" w:themeColor="text1"/>
+        </w:rPr>
+        <w:t>Cazoulat</w:t>
+      </w:r>
+      <w:proofErr w:type="spellEnd"/>
+      <w:r>
+        <w:rPr>
+          <w:rFonts w:ascii="Times New Roman" w:hAnsi="Times New Roman" w:cs="Times New Roman"/>
+          <w:color w:val="000000" w:themeColor="text1"/>
+        </w:rPr>
+        <w:t xml:space="preserve"> G, Gupta S, Kyle Jones A, </w:t>
+      </w:r>
+      <w:proofErr w:type="spellStart"/>
+      <w:r>
+        <w:rPr>
+          <w:rFonts w:ascii="Times New Roman" w:hAnsi="Times New Roman" w:cs="Times New Roman"/>
+          <w:color w:val="000000" w:themeColor="text1"/>
+        </w:rPr>
+        <w:t>Odisio</w:t>
+      </w:r>
+      <w:proofErr w:type="spellEnd"/>
+      <w:r>
+        <w:rPr>
+          <w:rFonts w:ascii="Times New Roman" w:hAnsi="Times New Roman" w:cs="Times New Roman"/>
+          <w:color w:val="000000" w:themeColor="text1"/>
+        </w:rPr>
+        <w:t xml:space="preserve"> BC, Brock KK</w:t>
       </w:r>
       <w:r>
         <w:rPr>
@@ -2498,13 +2933,77 @@
         </w:rPr>
         <w:t xml:space="preserve">Anderson B.M, </w:t>
       </w:r>
+      <w:proofErr w:type="spellStart"/>
       <w:r>
         <w:rPr>
           <w:rFonts w:ascii="Times New Roman" w:hAnsi="Times New Roman"/>
           <w:bCs/>
           <w:color w:val="000000" w:themeColor="text1"/>
         </w:rPr>
-        <w:t>Salzillo T, Mulder S., Wang J., Sharafi C., McCoy L, Naser M., Ahmed S., Sanders K., Mohamed A., Ding Y, Wang J, Hutcheson K., Lai S., Fuller C., Van Dijk L.</w:t>
+        <w:t>Salzillo</w:t>
+      </w:r>
+      <w:proofErr w:type="spellEnd"/>
+      <w:r>
+        <w:rPr>
+          <w:rFonts w:ascii="Times New Roman" w:hAnsi="Times New Roman"/>
+          <w:bCs/>
+          <w:color w:val="000000" w:themeColor="text1"/>
+        </w:rPr>
+        <w:t xml:space="preserve"> T, Mulder S., Wang J., </w:t>
+      </w:r>
+      <w:proofErr w:type="spellStart"/>
+      <w:r>
+        <w:rPr>
+          <w:rFonts w:ascii="Times New Roman" w:hAnsi="Times New Roman"/>
+          <w:bCs/>
+          <w:color w:val="000000" w:themeColor="text1"/>
+        </w:rPr>
+        <w:t>Sharafi</w:t>
+      </w:r>
+      <w:proofErr w:type="spellEnd"/>
+      <w:r>
+        <w:rPr>
+          <w:rFonts w:ascii="Times New Roman" w:hAnsi="Times New Roman"/>
+          <w:bCs/>
+          <w:color w:val="000000" w:themeColor="text1"/>
+        </w:rPr>
+        <w:t xml:space="preserve"> C., McCoy L, </w:t>
+      </w:r>
+      <w:proofErr w:type="spellStart"/>
+      <w:r>
+        <w:rPr>
+          <w:rFonts w:ascii="Times New Roman" w:hAnsi="Times New Roman"/>
+          <w:bCs/>
+          <w:color w:val="000000" w:themeColor="text1"/>
+        </w:rPr>
+        <w:t>Naser</w:t>
+      </w:r>
+      <w:proofErr w:type="spellEnd"/>
+      <w:r>
+        <w:rPr>
+          <w:rFonts w:ascii="Times New Roman" w:hAnsi="Times New Roman"/>
+          <w:bCs/>
+          <w:color w:val="000000" w:themeColor="text1"/>
+        </w:rPr>
+        <w:t xml:space="preserve"> M., Ahmed S., Sanders K., Mohamed A., Ding Y, Wang J, Hutcheson K., Lai S., Fuller C., Van </w:t>
+      </w:r>
+      <w:proofErr w:type="spellStart"/>
+      <w:r>
+        <w:rPr>
+          <w:rFonts w:ascii="Times New Roman" w:hAnsi="Times New Roman"/>
+          <w:bCs/>
+          <w:color w:val="000000" w:themeColor="text1"/>
+        </w:rPr>
+        <w:t>Dijk</w:t>
+      </w:r>
+      <w:proofErr w:type="spellEnd"/>
+      <w:r>
+        <w:rPr>
+          <w:rFonts w:ascii="Times New Roman" w:hAnsi="Times New Roman"/>
+          <w:bCs/>
+          <w:color w:val="000000" w:themeColor="text1"/>
+        </w:rPr>
+        <w:t xml:space="preserve"> L.</w:t>
       </w:r>
       <w:r>
         <w:rPr>
@@ -2552,7 +3051,23 @@
           <w:rFonts w:ascii="Times New Roman" w:hAnsi="Times New Roman"/>
           <w:color w:val="000000" w:themeColor="text1"/>
         </w:rPr>
-        <w:t xml:space="preserve">He Y, Cazoulat G, Wu C, Peterson C, McCulloch M, </w:t>
+        <w:t xml:space="preserve">He Y, </w:t>
+      </w:r>
+      <w:proofErr w:type="spellStart"/>
+      <w:r>
+        <w:rPr>
+          <w:rFonts w:ascii="Times New Roman" w:hAnsi="Times New Roman"/>
+          <w:color w:val="000000" w:themeColor="text1"/>
+        </w:rPr>
+        <w:t>Cazoulat</w:t>
+      </w:r>
+      <w:proofErr w:type="spellEnd"/>
+      <w:r>
+        <w:rPr>
+          <w:rFonts w:ascii="Times New Roman" w:hAnsi="Times New Roman"/>
+          <w:color w:val="000000" w:themeColor="text1"/>
+        </w:rPr>
+        <w:t xml:space="preserve"> G, Wu C, Peterson C, McCulloch M, </w:t>
       </w:r>
       <w:r>
         <w:rPr>
@@ -2568,7 +3083,23 @@
           <w:rFonts w:ascii="Times New Roman" w:hAnsi="Times New Roman"/>
           <w:color w:val="000000" w:themeColor="text1"/>
         </w:rPr>
-        <w:t xml:space="preserve">, Pollard-Larkin J, Balter P, Liao Z, Mohan R, Brock K </w:t>
+        <w:t xml:space="preserve">, Pollard-Larkin J, </w:t>
+      </w:r>
+      <w:proofErr w:type="spellStart"/>
+      <w:r>
+        <w:rPr>
+          <w:rFonts w:ascii="Times New Roman" w:hAnsi="Times New Roman"/>
+          <w:color w:val="000000" w:themeColor="text1"/>
+        </w:rPr>
+        <w:t>Balter</w:t>
+      </w:r>
+      <w:proofErr w:type="spellEnd"/>
+      <w:r>
+        <w:rPr>
+          <w:rFonts w:ascii="Times New Roman" w:hAnsi="Times New Roman"/>
+          <w:color w:val="000000" w:themeColor="text1"/>
+        </w:rPr>
+        <w:t xml:space="preserve"> P, Liao Z, Mohan R, Brock K </w:t>
       </w:r>
       <w:r>
         <w:rPr>
@@ -2577,7 +3108,27 @@
           <w:iCs/>
           <w:color w:val="000000" w:themeColor="text1"/>
         </w:rPr>
-        <w:t>Geometric and Dosimetric Accuracy of Deformable Image Registration between Average-Intensity Images for 4DCT-Based Adaptive Radiotherapy for Non-Small Cell Lung Cancer</w:t>
+        <w:t xml:space="preserve">Geometric and </w:t>
+      </w:r>
+      <w:proofErr w:type="spellStart"/>
+      <w:r>
+        <w:rPr>
+          <w:rFonts w:ascii="Times New Roman" w:hAnsi="Times New Roman"/>
+          <w:i/>
+          <w:iCs/>
+          <w:color w:val="000000" w:themeColor="text1"/>
+        </w:rPr>
+        <w:t>Dosimetric</w:t>
+      </w:r>
+      <w:proofErr w:type="spellEnd"/>
+      <w:r>
+        <w:rPr>
+          <w:rFonts w:ascii="Times New Roman" w:hAnsi="Times New Roman"/>
+          <w:i/>
+          <w:iCs/>
+          <w:color w:val="000000" w:themeColor="text1"/>
+        </w:rPr>
+        <w:t xml:space="preserve"> Accuracy of Deformable Image Registration between Average-Intensity Images for 4DCT-Based Adaptive Radiotherapy for Non-Small Cell Lung Cancer</w:t>
       </w:r>
       <w:r>
         <w:rPr>
@@ -2605,13 +3156,23 @@
           <w:color w:val="000000" w:themeColor="text1"/>
         </w:rPr>
       </w:pPr>
+      <w:proofErr w:type="spellStart"/>
       <w:r>
         <w:rPr>
           <w:rFonts w:ascii="Times New Roman" w:hAnsi="Times New Roman" w:cs="Times New Roman"/>
           <w:bCs/>
           <w:color w:val="000000" w:themeColor="text1"/>
         </w:rPr>
-        <w:t xml:space="preserve">Rigaud B, </w:t>
+        <w:t>Rigaud</w:t>
+      </w:r>
+      <w:proofErr w:type="spellEnd"/>
+      <w:r>
+        <w:rPr>
+          <w:rFonts w:ascii="Times New Roman" w:hAnsi="Times New Roman" w:cs="Times New Roman"/>
+          <w:bCs/>
+          <w:color w:val="000000" w:themeColor="text1"/>
+        </w:rPr>
+        <w:t xml:space="preserve"> B, </w:t>
       </w:r>
       <w:r>
         <w:rPr>
@@ -2627,7 +3188,151 @@
           <w:bCs/>
           <w:color w:val="000000" w:themeColor="text1"/>
         </w:rPr>
-        <w:t>, Yu ZH, Gobeli M, Cazoulat G, Söderberg J, Samuelsson E, Lidberg D, Ward C, Taku N, Cardenas C, Rhee DJ, Venkatesan AM, Peterson CB, Court L, Svensson S, Löfman F, Klopp AH, Brock KK</w:t>
+        <w:t xml:space="preserve">, Yu ZH, </w:t>
+      </w:r>
+      <w:proofErr w:type="spellStart"/>
+      <w:r>
+        <w:rPr>
+          <w:rFonts w:ascii="Times New Roman" w:hAnsi="Times New Roman" w:cs="Times New Roman"/>
+          <w:bCs/>
+          <w:color w:val="000000" w:themeColor="text1"/>
+        </w:rPr>
+        <w:t>Gobeli</w:t>
+      </w:r>
+      <w:proofErr w:type="spellEnd"/>
+      <w:r>
+        <w:rPr>
+          <w:rFonts w:ascii="Times New Roman" w:hAnsi="Times New Roman" w:cs="Times New Roman"/>
+          <w:bCs/>
+          <w:color w:val="000000" w:themeColor="text1"/>
+        </w:rPr>
+        <w:t xml:space="preserve"> M, </w:t>
+      </w:r>
+      <w:proofErr w:type="spellStart"/>
+      <w:r>
+        <w:rPr>
+          <w:rFonts w:ascii="Times New Roman" w:hAnsi="Times New Roman" w:cs="Times New Roman"/>
+          <w:bCs/>
+          <w:color w:val="000000" w:themeColor="text1"/>
+        </w:rPr>
+        <w:t>Cazoulat</w:t>
+      </w:r>
+      <w:proofErr w:type="spellEnd"/>
+      <w:r>
+        <w:rPr>
+          <w:rFonts w:ascii="Times New Roman" w:hAnsi="Times New Roman" w:cs="Times New Roman"/>
+          <w:bCs/>
+          <w:color w:val="000000" w:themeColor="text1"/>
+        </w:rPr>
+        <w:t xml:space="preserve"> G, </w:t>
+      </w:r>
+      <w:proofErr w:type="spellStart"/>
+      <w:r>
+        <w:rPr>
+          <w:rFonts w:ascii="Times New Roman" w:hAnsi="Times New Roman" w:cs="Times New Roman"/>
+          <w:bCs/>
+          <w:color w:val="000000" w:themeColor="text1"/>
+        </w:rPr>
+        <w:t>Söderberg</w:t>
+      </w:r>
+      <w:proofErr w:type="spellEnd"/>
+      <w:r>
+        <w:rPr>
+          <w:rFonts w:ascii="Times New Roman" w:hAnsi="Times New Roman" w:cs="Times New Roman"/>
+          <w:bCs/>
+          <w:color w:val="000000" w:themeColor="text1"/>
+        </w:rPr>
+        <w:t xml:space="preserve"> J, Samuelsson E, </w:t>
+      </w:r>
+      <w:proofErr w:type="spellStart"/>
+      <w:r>
+        <w:rPr>
+          <w:rFonts w:ascii="Times New Roman" w:hAnsi="Times New Roman" w:cs="Times New Roman"/>
+          <w:bCs/>
+          <w:color w:val="000000" w:themeColor="text1"/>
+        </w:rPr>
+        <w:t>Lidberg</w:t>
+      </w:r>
+      <w:proofErr w:type="spellEnd"/>
+      <w:r>
+        <w:rPr>
+          <w:rFonts w:ascii="Times New Roman" w:hAnsi="Times New Roman" w:cs="Times New Roman"/>
+          <w:bCs/>
+          <w:color w:val="000000" w:themeColor="text1"/>
+        </w:rPr>
+        <w:t xml:space="preserve"> D, Ward C, </w:t>
+      </w:r>
+      <w:proofErr w:type="spellStart"/>
+      <w:r>
+        <w:rPr>
+          <w:rFonts w:ascii="Times New Roman" w:hAnsi="Times New Roman" w:cs="Times New Roman"/>
+          <w:bCs/>
+          <w:color w:val="000000" w:themeColor="text1"/>
+        </w:rPr>
+        <w:t>Taku</w:t>
+      </w:r>
+      <w:proofErr w:type="spellEnd"/>
+      <w:r>
+        <w:rPr>
+          <w:rFonts w:ascii="Times New Roman" w:hAnsi="Times New Roman" w:cs="Times New Roman"/>
+          <w:bCs/>
+          <w:color w:val="000000" w:themeColor="text1"/>
+        </w:rPr>
+        <w:t xml:space="preserve"> N, Cardenas C, Rhee DJ, </w:t>
+      </w:r>
+      <w:proofErr w:type="spellStart"/>
+      <w:r>
+        <w:rPr>
+          <w:rFonts w:ascii="Times New Roman" w:hAnsi="Times New Roman" w:cs="Times New Roman"/>
+          <w:bCs/>
+          <w:color w:val="000000" w:themeColor="text1"/>
+        </w:rPr>
+        <w:t>Venkatesan</w:t>
+      </w:r>
+      <w:proofErr w:type="spellEnd"/>
+      <w:r>
+        <w:rPr>
+          <w:rFonts w:ascii="Times New Roman" w:hAnsi="Times New Roman" w:cs="Times New Roman"/>
+          <w:bCs/>
+          <w:color w:val="000000" w:themeColor="text1"/>
+        </w:rPr>
+        <w:t xml:space="preserve"> AM, Peterson CB, Court L, </w:t>
+      </w:r>
+      <w:proofErr w:type="spellStart"/>
+      <w:r>
+        <w:rPr>
+          <w:rFonts w:ascii="Times New Roman" w:hAnsi="Times New Roman" w:cs="Times New Roman"/>
+          <w:bCs/>
+          <w:color w:val="000000" w:themeColor="text1"/>
+        </w:rPr>
+        <w:t>Svensson</w:t>
+      </w:r>
+      <w:proofErr w:type="spellEnd"/>
+      <w:r>
+        <w:rPr>
+          <w:rFonts w:ascii="Times New Roman" w:hAnsi="Times New Roman" w:cs="Times New Roman"/>
+          <w:bCs/>
+          <w:color w:val="000000" w:themeColor="text1"/>
+        </w:rPr>
+        <w:t xml:space="preserve"> S, </w:t>
+      </w:r>
+      <w:proofErr w:type="spellStart"/>
+      <w:r>
+        <w:rPr>
+          <w:rFonts w:ascii="Times New Roman" w:hAnsi="Times New Roman" w:cs="Times New Roman"/>
+          <w:bCs/>
+          <w:color w:val="000000" w:themeColor="text1"/>
+        </w:rPr>
+        <w:t>Löfman</w:t>
+      </w:r>
+      <w:proofErr w:type="spellEnd"/>
+      <w:r>
+        <w:rPr>
+          <w:rFonts w:ascii="Times New Roman" w:hAnsi="Times New Roman" w:cs="Times New Roman"/>
+          <w:bCs/>
+          <w:color w:val="000000" w:themeColor="text1"/>
+        </w:rPr>
+        <w:t xml:space="preserve"> F, Klopp AH, Brock KK</w:t>
       </w:r>
       <w:r>
         <w:rPr>
@@ -2690,7 +3395,61 @@
           <w:bCs/>
           <w:color w:val="000000" w:themeColor="text1"/>
         </w:rPr>
-        <w:t>, Lin EY, Cardenas CE, Gress DA, Erwin WD, Odisio BC, Koay EJ, Brock KK</w:t>
+        <w:t xml:space="preserve">, Lin EY, Cardenas CE, </w:t>
+      </w:r>
+      <w:proofErr w:type="spellStart"/>
+      <w:r>
+        <w:rPr>
+          <w:rFonts w:ascii="Times New Roman" w:hAnsi="Times New Roman" w:cs="Times New Roman"/>
+          <w:bCs/>
+          <w:color w:val="000000" w:themeColor="text1"/>
+        </w:rPr>
+        <w:t>Gress</w:t>
+      </w:r>
+      <w:proofErr w:type="spellEnd"/>
+      <w:r>
+        <w:rPr>
+          <w:rFonts w:ascii="Times New Roman" w:hAnsi="Times New Roman" w:cs="Times New Roman"/>
+          <w:bCs/>
+          <w:color w:val="000000" w:themeColor="text1"/>
+        </w:rPr>
+        <w:t xml:space="preserve"> DA, Erwin WD, </w:t>
+      </w:r>
+      <w:proofErr w:type="spellStart"/>
+      <w:r>
+        <w:rPr>
+          <w:rFonts w:ascii="Times New Roman" w:hAnsi="Times New Roman" w:cs="Times New Roman"/>
+          <w:bCs/>
+          <w:color w:val="000000" w:themeColor="text1"/>
+        </w:rPr>
+        <w:t>Odisio</w:t>
+      </w:r>
+      <w:proofErr w:type="spellEnd"/>
+      <w:r>
+        <w:rPr>
+          <w:rFonts w:ascii="Times New Roman" w:hAnsi="Times New Roman" w:cs="Times New Roman"/>
+          <w:bCs/>
+          <w:color w:val="000000" w:themeColor="text1"/>
+        </w:rPr>
+        <w:t xml:space="preserve"> BC, </w:t>
+      </w:r>
+      <w:proofErr w:type="spellStart"/>
+      <w:r>
+        <w:rPr>
+          <w:rFonts w:ascii="Times New Roman" w:hAnsi="Times New Roman" w:cs="Times New Roman"/>
+          <w:bCs/>
+          <w:color w:val="000000" w:themeColor="text1"/>
+        </w:rPr>
+        <w:t>Koay</w:t>
+      </w:r>
+      <w:proofErr w:type="spellEnd"/>
+      <w:r>
+        <w:rPr>
+          <w:rFonts w:ascii="Times New Roman" w:hAnsi="Times New Roman" w:cs="Times New Roman"/>
+          <w:bCs/>
+          <w:color w:val="000000" w:themeColor="text1"/>
+        </w:rPr>
+        <w:t xml:space="preserve"> EJ, Brock KK</w:t>
       </w:r>
       <w:r>
         <w:rPr>
@@ -2726,12 +3485,37 @@
           <w:color w:val="000000" w:themeColor="text1"/>
         </w:rPr>
       </w:pPr>
-      <w:r>
-        <w:rPr>
-          <w:rFonts w:ascii="Times New Roman" w:hAnsi="Times New Roman"/>
-          <w:color w:val="000000" w:themeColor="text1"/>
-        </w:rPr>
-        <w:t xml:space="preserve">Cazoulat G, Elganainy D, </w:t>
+      <w:proofErr w:type="spellStart"/>
+      <w:r>
+        <w:rPr>
+          <w:rFonts w:ascii="Times New Roman" w:hAnsi="Times New Roman"/>
+          <w:color w:val="000000" w:themeColor="text1"/>
+        </w:rPr>
+        <w:t>Cazoulat</w:t>
+      </w:r>
+      <w:proofErr w:type="spellEnd"/>
+      <w:r>
+        <w:rPr>
+          <w:rFonts w:ascii="Times New Roman" w:hAnsi="Times New Roman"/>
+          <w:color w:val="000000" w:themeColor="text1"/>
+        </w:rPr>
+        <w:t xml:space="preserve"> G, </w:t>
+      </w:r>
+      <w:proofErr w:type="spellStart"/>
+      <w:r>
+        <w:rPr>
+          <w:rFonts w:ascii="Times New Roman" w:hAnsi="Times New Roman"/>
+          <w:color w:val="000000" w:themeColor="text1"/>
+        </w:rPr>
+        <w:t>Elganainy</w:t>
+      </w:r>
+      <w:proofErr w:type="spellEnd"/>
+      <w:r>
+        <w:rPr>
+          <w:rFonts w:ascii="Times New Roman" w:hAnsi="Times New Roman"/>
+          <w:color w:val="000000" w:themeColor="text1"/>
+        </w:rPr>
+        <w:t xml:space="preserve"> D, </w:t>
       </w:r>
       <w:r>
         <w:rPr>
@@ -2765,7 +3549,23 @@
           <w:rFonts w:ascii="Times New Roman" w:hAnsi="Times New Roman"/>
           <w:color w:val="000000" w:themeColor="text1"/>
         </w:rPr>
-        <w:t>, Zaid M, Park PC, Koay EJ, Brock KK</w:t>
+        <w:t xml:space="preserve">, Zaid M, Park PC, </w:t>
+      </w:r>
+      <w:proofErr w:type="spellStart"/>
+      <w:r>
+        <w:rPr>
+          <w:rFonts w:ascii="Times New Roman" w:hAnsi="Times New Roman"/>
+          <w:color w:val="000000" w:themeColor="text1"/>
+        </w:rPr>
+        <w:t>Koay</w:t>
+      </w:r>
+      <w:proofErr w:type="spellEnd"/>
+      <w:r>
+        <w:rPr>
+          <w:rFonts w:ascii="Times New Roman" w:hAnsi="Times New Roman"/>
+          <w:color w:val="000000" w:themeColor="text1"/>
+        </w:rPr>
+        <w:t xml:space="preserve"> EJ, Brock KK</w:t>
       </w:r>
       <w:r>
         <w:rPr>
@@ -2800,19 +3600,60 @@
           <w:color w:val="000000" w:themeColor="text1"/>
         </w:rPr>
       </w:pPr>
-      <w:r>
-        <w:rPr>
-          <w:rFonts w:ascii="Times New Roman" w:hAnsi="Times New Roman"/>
-          <w:color w:val="000000" w:themeColor="text1"/>
-        </w:rPr>
-        <w:t xml:space="preserve">Jin Y, </w:t>
-      </w:r>
-      <w:r>
-        <w:rPr>
-          <w:rFonts w:ascii="Times New Roman" w:hAnsi="Times New Roman"/>
-          <w:color w:val="000000" w:themeColor="text1"/>
-        </w:rPr>
-        <w:t xml:space="preserve">Randall J., Elhalawani H., Feghali K., Elliot A., </w:t>
+      <w:proofErr w:type="spellStart"/>
+      <w:r>
+        <w:rPr>
+          <w:rFonts w:ascii="Times New Roman" w:hAnsi="Times New Roman"/>
+          <w:color w:val="000000" w:themeColor="text1"/>
+        </w:rPr>
+        <w:t>Jin</w:t>
+      </w:r>
+      <w:proofErr w:type="spellEnd"/>
+      <w:r>
+        <w:rPr>
+          <w:rFonts w:ascii="Times New Roman" w:hAnsi="Times New Roman"/>
+          <w:color w:val="000000" w:themeColor="text1"/>
+        </w:rPr>
+        <w:t xml:space="preserve"> Y, </w:t>
+      </w:r>
+      <w:r>
+        <w:rPr>
+          <w:rFonts w:ascii="Times New Roman" w:hAnsi="Times New Roman"/>
+          <w:color w:val="000000" w:themeColor="text1"/>
+        </w:rPr>
+        <w:t xml:space="preserve">Randall J., </w:t>
+      </w:r>
+      <w:proofErr w:type="spellStart"/>
+      <w:r>
+        <w:rPr>
+          <w:rFonts w:ascii="Times New Roman" w:hAnsi="Times New Roman"/>
+          <w:color w:val="000000" w:themeColor="text1"/>
+        </w:rPr>
+        <w:t>Elhalawani</w:t>
+      </w:r>
+      <w:proofErr w:type="spellEnd"/>
+      <w:r>
+        <w:rPr>
+          <w:rFonts w:ascii="Times New Roman" w:hAnsi="Times New Roman"/>
+          <w:color w:val="000000" w:themeColor="text1"/>
+        </w:rPr>
+        <w:t xml:space="preserve"> H., </w:t>
+      </w:r>
+      <w:proofErr w:type="spellStart"/>
+      <w:r>
+        <w:rPr>
+          <w:rFonts w:ascii="Times New Roman" w:hAnsi="Times New Roman"/>
+          <w:color w:val="000000" w:themeColor="text1"/>
+        </w:rPr>
+        <w:t>Feghali</w:t>
+      </w:r>
+      <w:proofErr w:type="spellEnd"/>
+      <w:r>
+        <w:rPr>
+          <w:rFonts w:ascii="Times New Roman" w:hAnsi="Times New Roman"/>
+          <w:color w:val="000000" w:themeColor="text1"/>
+        </w:rPr>
+        <w:t xml:space="preserve"> K., Elliot A., </w:t>
       </w:r>
       <w:r>
         <w:rPr>
@@ -2828,7 +3669,23 @@
           <w:rFonts w:ascii="Times New Roman" w:hAnsi="Times New Roman"/>
           <w:color w:val="000000" w:themeColor="text1"/>
         </w:rPr>
-        <w:t>, Lacerda L., Tran B., Mohamed A., Brock KK, Fuller C., Chung C.</w:t>
+        <w:t xml:space="preserve">, </w:t>
+      </w:r>
+      <w:proofErr w:type="spellStart"/>
+      <w:r>
+        <w:rPr>
+          <w:rFonts w:ascii="Times New Roman" w:hAnsi="Times New Roman"/>
+          <w:color w:val="000000" w:themeColor="text1"/>
+        </w:rPr>
+        <w:t>Lacerda</w:t>
+      </w:r>
+      <w:proofErr w:type="spellEnd"/>
+      <w:r>
+        <w:rPr>
+          <w:rFonts w:ascii="Times New Roman" w:hAnsi="Times New Roman"/>
+          <w:color w:val="000000" w:themeColor="text1"/>
+        </w:rPr>
+        <w:t xml:space="preserve"> L., Tran B., Mohamed A., Brock KK, Fuller C., Chung C.</w:t>
       </w:r>
       <w:r>
         <w:rPr>
@@ -2885,12 +3742,69 @@
         </w:rPr>
         <w:t xml:space="preserve">, </w:t>
       </w:r>
-      <w:r>
-        <w:rPr>
-          <w:rFonts w:ascii="Times New Roman" w:hAnsi="Times New Roman" w:cs="Times New Roman"/>
-          <w:color w:val="000000" w:themeColor="text1"/>
-        </w:rPr>
-        <w:t>Cazoulat G, Peterson CB, Mohamed ASR, Volpe S, Elhalawani H, Bahig H, Rigaud B, King JB, Ford AC, Fuller CD, Brock KK</w:t>
+      <w:proofErr w:type="spellStart"/>
+      <w:r>
+        <w:rPr>
+          <w:rFonts w:ascii="Times New Roman" w:hAnsi="Times New Roman" w:cs="Times New Roman"/>
+          <w:color w:val="000000" w:themeColor="text1"/>
+        </w:rPr>
+        <w:t>Cazoulat</w:t>
+      </w:r>
+      <w:proofErr w:type="spellEnd"/>
+      <w:r>
+        <w:rPr>
+          <w:rFonts w:ascii="Times New Roman" w:hAnsi="Times New Roman" w:cs="Times New Roman"/>
+          <w:color w:val="000000" w:themeColor="text1"/>
+        </w:rPr>
+        <w:t xml:space="preserve"> G, Peterson CB, Mohamed ASR, Volpe S, </w:t>
+      </w:r>
+      <w:proofErr w:type="spellStart"/>
+      <w:r>
+        <w:rPr>
+          <w:rFonts w:ascii="Times New Roman" w:hAnsi="Times New Roman" w:cs="Times New Roman"/>
+          <w:color w:val="000000" w:themeColor="text1"/>
+        </w:rPr>
+        <w:t>Elhalawani</w:t>
+      </w:r>
+      <w:proofErr w:type="spellEnd"/>
+      <w:r>
+        <w:rPr>
+          <w:rFonts w:ascii="Times New Roman" w:hAnsi="Times New Roman" w:cs="Times New Roman"/>
+          <w:color w:val="000000" w:themeColor="text1"/>
+        </w:rPr>
+        <w:t xml:space="preserve"> H, </w:t>
+      </w:r>
+      <w:proofErr w:type="spellStart"/>
+      <w:r>
+        <w:rPr>
+          <w:rFonts w:ascii="Times New Roman" w:hAnsi="Times New Roman" w:cs="Times New Roman"/>
+          <w:color w:val="000000" w:themeColor="text1"/>
+        </w:rPr>
+        <w:t>Bahig</w:t>
+      </w:r>
+      <w:proofErr w:type="spellEnd"/>
+      <w:r>
+        <w:rPr>
+          <w:rFonts w:ascii="Times New Roman" w:hAnsi="Times New Roman" w:cs="Times New Roman"/>
+          <w:color w:val="000000" w:themeColor="text1"/>
+        </w:rPr>
+        <w:t xml:space="preserve"> H, </w:t>
+      </w:r>
+      <w:proofErr w:type="spellStart"/>
+      <w:r>
+        <w:rPr>
+          <w:rFonts w:ascii="Times New Roman" w:hAnsi="Times New Roman" w:cs="Times New Roman"/>
+          <w:color w:val="000000" w:themeColor="text1"/>
+        </w:rPr>
+        <w:t>Rigaud</w:t>
+      </w:r>
+      <w:proofErr w:type="spellEnd"/>
+      <w:r>
+        <w:rPr>
+          <w:rFonts w:ascii="Times New Roman" w:hAnsi="Times New Roman" w:cs="Times New Roman"/>
+          <w:color w:val="000000" w:themeColor="text1"/>
+        </w:rPr>
+        <w:t xml:space="preserve"> B, King JB, Ford AC, Fuller CD, Brock KK</w:t>
       </w:r>
       <w:r>
         <w:rPr>
@@ -2925,13 +3839,54 @@
           <w:color w:val="000000" w:themeColor="text1"/>
         </w:rPr>
       </w:pPr>
+      <w:proofErr w:type="spellStart"/>
       <w:r>
         <w:rPr>
           <w:rFonts w:ascii="Times New Roman" w:hAnsi="Times New Roman" w:cs="Times New Roman"/>
           <w:color w:val="000000" w:themeColor="text1"/>
         </w:rPr>
         <w:lastRenderedPageBreak/>
-        <w:t xml:space="preserve">Kisling KD, Ger RB, Netherton TJ, Cardenas CE, Owens CA, </w:t>
+        <w:t>Kisling</w:t>
+      </w:r>
+      <w:proofErr w:type="spellEnd"/>
+      <w:r>
+        <w:rPr>
+          <w:rFonts w:ascii="Times New Roman" w:hAnsi="Times New Roman" w:cs="Times New Roman"/>
+          <w:color w:val="000000" w:themeColor="text1"/>
+        </w:rPr>
+        <w:t xml:space="preserve"> KD, </w:t>
+      </w:r>
+      <w:proofErr w:type="spellStart"/>
+      <w:r>
+        <w:rPr>
+          <w:rFonts w:ascii="Times New Roman" w:hAnsi="Times New Roman" w:cs="Times New Roman"/>
+          <w:color w:val="000000" w:themeColor="text1"/>
+        </w:rPr>
+        <w:t>Ger</w:t>
+      </w:r>
+      <w:proofErr w:type="spellEnd"/>
+      <w:r>
+        <w:rPr>
+          <w:rFonts w:ascii="Times New Roman" w:hAnsi="Times New Roman" w:cs="Times New Roman"/>
+          <w:color w:val="000000" w:themeColor="text1"/>
+        </w:rPr>
+        <w:t xml:space="preserve"> RB, </w:t>
+      </w:r>
+      <w:proofErr w:type="spellStart"/>
+      <w:r>
+        <w:rPr>
+          <w:rFonts w:ascii="Times New Roman" w:hAnsi="Times New Roman" w:cs="Times New Roman"/>
+          <w:color w:val="000000" w:themeColor="text1"/>
+        </w:rPr>
+        <w:t>Netherton</w:t>
+      </w:r>
+      <w:proofErr w:type="spellEnd"/>
+      <w:r>
+        <w:rPr>
+          <w:rFonts w:ascii="Times New Roman" w:hAnsi="Times New Roman" w:cs="Times New Roman"/>
+          <w:color w:val="000000" w:themeColor="text1"/>
+        </w:rPr>
+        <w:t xml:space="preserve"> TJ, Cardenas CE, Owens CA, </w:t>
       </w:r>
       <w:r>
         <w:rPr>
@@ -2965,7 +3920,71 @@
           <w:rFonts w:ascii="Times New Roman" w:hAnsi="Times New Roman" w:cs="Times New Roman"/>
           <w:color w:val="000000" w:themeColor="text1"/>
         </w:rPr>
-        <w:t xml:space="preserve">, Lee J, Rhee DJ, Edward SS, Gay SS, He Y, David SD, Yang J, Nitsch PL, Balter PA, Urbauer DL, Peterson CB, Court LE, Dube S </w:t>
+        <w:t xml:space="preserve">, Lee J, Rhee DJ, Edward SS, Gay SS, He Y, David SD, Yang J, </w:t>
+      </w:r>
+      <w:proofErr w:type="spellStart"/>
+      <w:r>
+        <w:rPr>
+          <w:rFonts w:ascii="Times New Roman" w:hAnsi="Times New Roman" w:cs="Times New Roman"/>
+          <w:color w:val="000000" w:themeColor="text1"/>
+        </w:rPr>
+        <w:t>Nitsch</w:t>
+      </w:r>
+      <w:proofErr w:type="spellEnd"/>
+      <w:r>
+        <w:rPr>
+          <w:rFonts w:ascii="Times New Roman" w:hAnsi="Times New Roman" w:cs="Times New Roman"/>
+          <w:color w:val="000000" w:themeColor="text1"/>
+        </w:rPr>
+        <w:t xml:space="preserve"> PL, </w:t>
+      </w:r>
+      <w:proofErr w:type="spellStart"/>
+      <w:r>
+        <w:rPr>
+          <w:rFonts w:ascii="Times New Roman" w:hAnsi="Times New Roman" w:cs="Times New Roman"/>
+          <w:color w:val="000000" w:themeColor="text1"/>
+        </w:rPr>
+        <w:t>Balter</w:t>
+      </w:r>
+      <w:proofErr w:type="spellEnd"/>
+      <w:r>
+        <w:rPr>
+          <w:rFonts w:ascii="Times New Roman" w:hAnsi="Times New Roman" w:cs="Times New Roman"/>
+          <w:color w:val="000000" w:themeColor="text1"/>
+        </w:rPr>
+        <w:t xml:space="preserve"> PA, </w:t>
+      </w:r>
+      <w:proofErr w:type="spellStart"/>
+      <w:r>
+        <w:rPr>
+          <w:rFonts w:ascii="Times New Roman" w:hAnsi="Times New Roman" w:cs="Times New Roman"/>
+          <w:color w:val="000000" w:themeColor="text1"/>
+        </w:rPr>
+        <w:t>Urbauer</w:t>
+      </w:r>
+      <w:proofErr w:type="spellEnd"/>
+      <w:r>
+        <w:rPr>
+          <w:rFonts w:ascii="Times New Roman" w:hAnsi="Times New Roman" w:cs="Times New Roman"/>
+          <w:color w:val="000000" w:themeColor="text1"/>
+        </w:rPr>
+        <w:t xml:space="preserve"> DL, Peterson CB, Court LE, </w:t>
+      </w:r>
+      <w:proofErr w:type="spellStart"/>
+      <w:r>
+        <w:rPr>
+          <w:rFonts w:ascii="Times New Roman" w:hAnsi="Times New Roman" w:cs="Times New Roman"/>
+          <w:color w:val="000000" w:themeColor="text1"/>
+        </w:rPr>
+        <w:t>Dube</w:t>
+      </w:r>
+      <w:proofErr w:type="spellEnd"/>
+      <w:r>
+        <w:rPr>
+          <w:rFonts w:ascii="Times New Roman" w:hAnsi="Times New Roman" w:cs="Times New Roman"/>
+          <w:color w:val="000000" w:themeColor="text1"/>
+        </w:rPr>
+        <w:t xml:space="preserve"> S </w:t>
       </w:r>
       <w:r>
         <w:rPr>
@@ -2980,7 +3999,23 @@
           <w:rFonts w:ascii="Times New Roman" w:hAnsi="Times New Roman" w:cs="Times New Roman"/>
           <w:color w:val="000000" w:themeColor="text1"/>
         </w:rPr>
-        <w:t>J. Appl. Clin. Med. Phys., vol. 19, no. 6, pp. 306–315, (11/2018)</w:t>
+        <w:t xml:space="preserve">J. Appl. </w:t>
+      </w:r>
+      <w:proofErr w:type="spellStart"/>
+      <w:r>
+        <w:rPr>
+          <w:rFonts w:ascii="Times New Roman" w:hAnsi="Times New Roman" w:cs="Times New Roman"/>
+          <w:color w:val="000000" w:themeColor="text1"/>
+        </w:rPr>
+        <w:t>Clin</w:t>
+      </w:r>
+      <w:proofErr w:type="spellEnd"/>
+      <w:r>
+        <w:rPr>
+          <w:rFonts w:ascii="Times New Roman" w:hAnsi="Times New Roman" w:cs="Times New Roman"/>
+          <w:color w:val="000000" w:themeColor="text1"/>
+        </w:rPr>
+        <w:t>. Med. Phys., vol. 19, no. 6, pp. 306–315, (11/2018)</w:t>
       </w:r>
     </w:p>
     <w:p>
@@ -3014,12 +4049,69 @@
         </w:rPr>
         <w:t xml:space="preserve">, </w:t>
       </w:r>
-      <w:r>
-        <w:rPr>
-          <w:rFonts w:ascii="Times New Roman" w:hAnsi="Times New Roman" w:cs="Times New Roman"/>
-          <w:color w:val="000000" w:themeColor="text1"/>
-        </w:rPr>
-        <w:t>Aristophanous M, Yang J, Rhee DJ, McCarroll RE, Mohamed ASR, Kamal M, Elgohari BA, Elhalawani HM, Fuller CD, Rao A, Garden AS, Court LE</w:t>
+      <w:proofErr w:type="spellStart"/>
+      <w:r>
+        <w:rPr>
+          <w:rFonts w:ascii="Times New Roman" w:hAnsi="Times New Roman" w:cs="Times New Roman"/>
+          <w:color w:val="000000" w:themeColor="text1"/>
+        </w:rPr>
+        <w:t>Aristophanous</w:t>
+      </w:r>
+      <w:proofErr w:type="spellEnd"/>
+      <w:r>
+        <w:rPr>
+          <w:rFonts w:ascii="Times New Roman" w:hAnsi="Times New Roman" w:cs="Times New Roman"/>
+          <w:color w:val="000000" w:themeColor="text1"/>
+        </w:rPr>
+        <w:t xml:space="preserve"> M, Yang J, Rhee DJ, </w:t>
+      </w:r>
+      <w:proofErr w:type="spellStart"/>
+      <w:r>
+        <w:rPr>
+          <w:rFonts w:ascii="Times New Roman" w:hAnsi="Times New Roman" w:cs="Times New Roman"/>
+          <w:color w:val="000000" w:themeColor="text1"/>
+        </w:rPr>
+        <w:t>McCarroll</w:t>
+      </w:r>
+      <w:proofErr w:type="spellEnd"/>
+      <w:r>
+        <w:rPr>
+          <w:rFonts w:ascii="Times New Roman" w:hAnsi="Times New Roman" w:cs="Times New Roman"/>
+          <w:color w:val="000000" w:themeColor="text1"/>
+        </w:rPr>
+        <w:t xml:space="preserve"> RE, Mohamed ASR, Kamal M, </w:t>
+      </w:r>
+      <w:proofErr w:type="spellStart"/>
+      <w:r>
+        <w:rPr>
+          <w:rFonts w:ascii="Times New Roman" w:hAnsi="Times New Roman" w:cs="Times New Roman"/>
+          <w:color w:val="000000" w:themeColor="text1"/>
+        </w:rPr>
+        <w:t>Elgohari</w:t>
+      </w:r>
+      <w:proofErr w:type="spellEnd"/>
+      <w:r>
+        <w:rPr>
+          <w:rFonts w:ascii="Times New Roman" w:hAnsi="Times New Roman" w:cs="Times New Roman"/>
+          <w:color w:val="000000" w:themeColor="text1"/>
+        </w:rPr>
+        <w:t xml:space="preserve"> BA, </w:t>
+      </w:r>
+      <w:proofErr w:type="spellStart"/>
+      <w:r>
+        <w:rPr>
+          <w:rFonts w:ascii="Times New Roman" w:hAnsi="Times New Roman" w:cs="Times New Roman"/>
+          <w:color w:val="000000" w:themeColor="text1"/>
+        </w:rPr>
+        <w:t>Elhalawani</w:t>
+      </w:r>
+      <w:proofErr w:type="spellEnd"/>
+      <w:r>
+        <w:rPr>
+          <w:rFonts w:ascii="Times New Roman" w:hAnsi="Times New Roman" w:cs="Times New Roman"/>
+          <w:color w:val="000000" w:themeColor="text1"/>
+        </w:rPr>
+        <w:t xml:space="preserve"> HM, Fuller CD, Rao A, Garden AS, Court LE</w:t>
       </w:r>
       <w:r>
         <w:rPr>
@@ -3072,7 +4164,43 @@
           <w:bCs/>
           <w:color w:val="000000" w:themeColor="text1"/>
         </w:rPr>
-        <w:t xml:space="preserve">Lin E., Cazoulat G., Gupta S., Odisio B., </w:t>
+        <w:t xml:space="preserve">Lin E., </w:t>
+      </w:r>
+      <w:proofErr w:type="spellStart"/>
+      <w:r>
+        <w:rPr>
+          <w:rFonts w:ascii="Times New Roman" w:hAnsi="Times New Roman" w:cs="Times New Roman"/>
+          <w:bCs/>
+          <w:color w:val="000000" w:themeColor="text1"/>
+        </w:rPr>
+        <w:t>Cazoulat</w:t>
+      </w:r>
+      <w:proofErr w:type="spellEnd"/>
+      <w:r>
+        <w:rPr>
+          <w:rFonts w:ascii="Times New Roman" w:hAnsi="Times New Roman" w:cs="Times New Roman"/>
+          <w:bCs/>
+          <w:color w:val="000000" w:themeColor="text1"/>
+        </w:rPr>
+        <w:t xml:space="preserve"> G., Gupta S., </w:t>
+      </w:r>
+      <w:proofErr w:type="spellStart"/>
+      <w:r>
+        <w:rPr>
+          <w:rFonts w:ascii="Times New Roman" w:hAnsi="Times New Roman" w:cs="Times New Roman"/>
+          <w:bCs/>
+          <w:color w:val="000000" w:themeColor="text1"/>
+        </w:rPr>
+        <w:t>Odisio</w:t>
+      </w:r>
+      <w:proofErr w:type="spellEnd"/>
+      <w:r>
+        <w:rPr>
+          <w:rFonts w:ascii="Times New Roman" w:hAnsi="Times New Roman" w:cs="Times New Roman"/>
+          <w:bCs/>
+          <w:color w:val="000000" w:themeColor="text1"/>
+        </w:rPr>
+        <w:t xml:space="preserve"> B., </w:t>
       </w:r>
       <w:r>
         <w:rPr>
@@ -3170,7 +4298,55 @@
           <w:rFonts w:ascii="Times New Roman" w:hAnsi="Times New Roman" w:cs="Times New Roman"/>
           <w:color w:val="000000" w:themeColor="text1"/>
         </w:rPr>
-        <w:t>Mohamed A., Volpe S., Elhalawani H., Cazoulat G., Bahig H., Fuller C., Brock KK</w:t>
+        <w:t xml:space="preserve">Mohamed A., Volpe S., </w:t>
+      </w:r>
+      <w:proofErr w:type="spellStart"/>
+      <w:r>
+        <w:rPr>
+          <w:rFonts w:ascii="Times New Roman" w:hAnsi="Times New Roman" w:cs="Times New Roman"/>
+          <w:color w:val="000000" w:themeColor="text1"/>
+        </w:rPr>
+        <w:t>Elhalawani</w:t>
+      </w:r>
+      <w:proofErr w:type="spellEnd"/>
+      <w:r>
+        <w:rPr>
+          <w:rFonts w:ascii="Times New Roman" w:hAnsi="Times New Roman" w:cs="Times New Roman"/>
+          <w:color w:val="000000" w:themeColor="text1"/>
+        </w:rPr>
+        <w:t xml:space="preserve"> H., </w:t>
+      </w:r>
+      <w:proofErr w:type="spellStart"/>
+      <w:r>
+        <w:rPr>
+          <w:rFonts w:ascii="Times New Roman" w:hAnsi="Times New Roman" w:cs="Times New Roman"/>
+          <w:color w:val="000000" w:themeColor="text1"/>
+        </w:rPr>
+        <w:t>Cazoulat</w:t>
+      </w:r>
+      <w:proofErr w:type="spellEnd"/>
+      <w:r>
+        <w:rPr>
+          <w:rFonts w:ascii="Times New Roman" w:hAnsi="Times New Roman" w:cs="Times New Roman"/>
+          <w:color w:val="000000" w:themeColor="text1"/>
+        </w:rPr>
+        <w:t xml:space="preserve"> G., </w:t>
+      </w:r>
+      <w:proofErr w:type="spellStart"/>
+      <w:r>
+        <w:rPr>
+          <w:rFonts w:ascii="Times New Roman" w:hAnsi="Times New Roman" w:cs="Times New Roman"/>
+          <w:color w:val="000000" w:themeColor="text1"/>
+        </w:rPr>
+        <w:t>Bahig</w:t>
+      </w:r>
+      <w:proofErr w:type="spellEnd"/>
+      <w:r>
+        <w:rPr>
+          <w:rFonts w:ascii="Times New Roman" w:hAnsi="Times New Roman" w:cs="Times New Roman"/>
+          <w:color w:val="000000" w:themeColor="text1"/>
+        </w:rPr>
+        <w:t xml:space="preserve"> H., Fuller C., Brock KK</w:t>
       </w:r>
       <w:r>
         <w:rPr>
@@ -3213,12 +4389,21 @@
           <w:color w:val="000000" w:themeColor="text1"/>
         </w:rPr>
       </w:pPr>
-      <w:r>
-        <w:rPr>
-          <w:rFonts w:ascii="Times New Roman" w:hAnsi="Times New Roman" w:cs="Times New Roman"/>
-          <w:color w:val="000000" w:themeColor="text1"/>
-        </w:rPr>
-        <w:t xml:space="preserve">Ger R.B, Cardenas E.C, </w:t>
+      <w:proofErr w:type="spellStart"/>
+      <w:r>
+        <w:rPr>
+          <w:rFonts w:ascii="Times New Roman" w:hAnsi="Times New Roman" w:cs="Times New Roman"/>
+          <w:color w:val="000000" w:themeColor="text1"/>
+        </w:rPr>
+        <w:t>Ger</w:t>
+      </w:r>
+      <w:proofErr w:type="spellEnd"/>
+      <w:r>
+        <w:rPr>
+          <w:rFonts w:ascii="Times New Roman" w:hAnsi="Times New Roman" w:cs="Times New Roman"/>
+          <w:color w:val="000000" w:themeColor="text1"/>
+        </w:rPr>
+        <w:t xml:space="preserve"> R.B, Cardenas E.C, </w:t>
       </w:r>
       <w:r>
         <w:rPr>
@@ -3240,7 +4425,23 @@
           <w:rFonts w:ascii="Times New Roman" w:hAnsi="Times New Roman" w:cs="Times New Roman"/>
           <w:color w:val="000000" w:themeColor="text1"/>
         </w:rPr>
-        <w:t>Yang J, Mackin DS, Zhang L, Court LE</w:t>
+        <w:t xml:space="preserve">Yang J, </w:t>
+      </w:r>
+      <w:proofErr w:type="spellStart"/>
+      <w:r>
+        <w:rPr>
+          <w:rFonts w:ascii="Times New Roman" w:hAnsi="Times New Roman" w:cs="Times New Roman"/>
+          <w:color w:val="000000" w:themeColor="text1"/>
+        </w:rPr>
+        <w:t>Mackin</w:t>
+      </w:r>
+      <w:proofErr w:type="spellEnd"/>
+      <w:r>
+        <w:rPr>
+          <w:rFonts w:ascii="Times New Roman" w:hAnsi="Times New Roman" w:cs="Times New Roman"/>
+          <w:color w:val="000000" w:themeColor="text1"/>
+        </w:rPr>
+        <w:t xml:space="preserve"> DS, Zhang L, Court LE</w:t>
       </w:r>
       <w:r>
         <w:rPr>
@@ -3255,14 +4456,24 @@
           <w:i/>
           <w:color w:val="000000" w:themeColor="text1"/>
         </w:rPr>
-        <w:t>Guidelines and Experience Using Imaging Biomarker Explorer (IBEX) for Radiomics</w:t>
-      </w:r>
+        <w:t xml:space="preserve">Guidelines and Experience Using Imaging Biomarker Explorer (IBEX) for </w:t>
+      </w:r>
+      <w:proofErr w:type="spellStart"/>
       <w:r>
         <w:rPr>
           <w:rFonts w:ascii="Times New Roman" w:hAnsi="Times New Roman" w:cs="Times New Roman"/>
           <w:i/>
           <w:color w:val="000000" w:themeColor="text1"/>
         </w:rPr>
+        <w:t>Radiomics</w:t>
+      </w:r>
+      <w:proofErr w:type="spellEnd"/>
+      <w:r>
+        <w:rPr>
+          <w:rFonts w:ascii="Times New Roman" w:hAnsi="Times New Roman" w:cs="Times New Roman"/>
+          <w:i/>
+          <w:color w:val="000000" w:themeColor="text1"/>
+        </w:rPr>
         <w:t xml:space="preserve">. </w:t>
       </w:r>
       <w:r>
@@ -3295,7 +4506,119 @@
           <w:rFonts w:ascii="Times New Roman" w:hAnsi="Times New Roman" w:cs="Times New Roman"/>
           <w:color w:val="000000" w:themeColor="text1"/>
         </w:rPr>
-        <w:t xml:space="preserve">Court, L. E., Kisling, K., McCarroll, R., Zhang, L., Yang, J., Simonds, H., du Toit, M., Trauernicht, C., Burger, H., Parkes, J., Mejia, M., Bojador, M., Balter, P., Branco, D., Steinmann, A., Baltz, G., Gay, S., </w:t>
+        <w:t xml:space="preserve">Court, L. E., </w:t>
+      </w:r>
+      <w:proofErr w:type="spellStart"/>
+      <w:r>
+        <w:rPr>
+          <w:rFonts w:ascii="Times New Roman" w:hAnsi="Times New Roman" w:cs="Times New Roman"/>
+          <w:color w:val="000000" w:themeColor="text1"/>
+        </w:rPr>
+        <w:t>Kisling</w:t>
+      </w:r>
+      <w:proofErr w:type="spellEnd"/>
+      <w:r>
+        <w:rPr>
+          <w:rFonts w:ascii="Times New Roman" w:hAnsi="Times New Roman" w:cs="Times New Roman"/>
+          <w:color w:val="000000" w:themeColor="text1"/>
+        </w:rPr>
+        <w:t xml:space="preserve">, K., </w:t>
+      </w:r>
+      <w:proofErr w:type="spellStart"/>
+      <w:r>
+        <w:rPr>
+          <w:rFonts w:ascii="Times New Roman" w:hAnsi="Times New Roman" w:cs="Times New Roman"/>
+          <w:color w:val="000000" w:themeColor="text1"/>
+        </w:rPr>
+        <w:t>McCarroll</w:t>
+      </w:r>
+      <w:proofErr w:type="spellEnd"/>
+      <w:r>
+        <w:rPr>
+          <w:rFonts w:ascii="Times New Roman" w:hAnsi="Times New Roman" w:cs="Times New Roman"/>
+          <w:color w:val="000000" w:themeColor="text1"/>
+        </w:rPr>
+        <w:t xml:space="preserve">, R., Zhang, L., Yang, J., Simonds, H., du </w:t>
+      </w:r>
+      <w:proofErr w:type="spellStart"/>
+      <w:r>
+        <w:rPr>
+          <w:rFonts w:ascii="Times New Roman" w:hAnsi="Times New Roman" w:cs="Times New Roman"/>
+          <w:color w:val="000000" w:themeColor="text1"/>
+        </w:rPr>
+        <w:t>Toit</w:t>
+      </w:r>
+      <w:proofErr w:type="spellEnd"/>
+      <w:r>
+        <w:rPr>
+          <w:rFonts w:ascii="Times New Roman" w:hAnsi="Times New Roman" w:cs="Times New Roman"/>
+          <w:color w:val="000000" w:themeColor="text1"/>
+        </w:rPr>
+        <w:t xml:space="preserve">, M., </w:t>
+      </w:r>
+      <w:proofErr w:type="spellStart"/>
+      <w:r>
+        <w:rPr>
+          <w:rFonts w:ascii="Times New Roman" w:hAnsi="Times New Roman" w:cs="Times New Roman"/>
+          <w:color w:val="000000" w:themeColor="text1"/>
+        </w:rPr>
+        <w:t>Trauernicht</w:t>
+      </w:r>
+      <w:proofErr w:type="spellEnd"/>
+      <w:r>
+        <w:rPr>
+          <w:rFonts w:ascii="Times New Roman" w:hAnsi="Times New Roman" w:cs="Times New Roman"/>
+          <w:color w:val="000000" w:themeColor="text1"/>
+        </w:rPr>
+        <w:t xml:space="preserve">, C., Burger, H., Parkes, J., Mejia, M., </w:t>
+      </w:r>
+      <w:proofErr w:type="spellStart"/>
+      <w:r>
+        <w:rPr>
+          <w:rFonts w:ascii="Times New Roman" w:hAnsi="Times New Roman" w:cs="Times New Roman"/>
+          <w:color w:val="000000" w:themeColor="text1"/>
+        </w:rPr>
+        <w:t>Bojador</w:t>
+      </w:r>
+      <w:proofErr w:type="spellEnd"/>
+      <w:r>
+        <w:rPr>
+          <w:rFonts w:ascii="Times New Roman" w:hAnsi="Times New Roman" w:cs="Times New Roman"/>
+          <w:color w:val="000000" w:themeColor="text1"/>
+        </w:rPr>
+        <w:t xml:space="preserve">, M., </w:t>
+      </w:r>
+      <w:proofErr w:type="spellStart"/>
+      <w:r>
+        <w:rPr>
+          <w:rFonts w:ascii="Times New Roman" w:hAnsi="Times New Roman" w:cs="Times New Roman"/>
+          <w:color w:val="000000" w:themeColor="text1"/>
+        </w:rPr>
+        <w:t>Balter</w:t>
+      </w:r>
+      <w:proofErr w:type="spellEnd"/>
+      <w:r>
+        <w:rPr>
+          <w:rFonts w:ascii="Times New Roman" w:hAnsi="Times New Roman" w:cs="Times New Roman"/>
+          <w:color w:val="000000" w:themeColor="text1"/>
+        </w:rPr>
+        <w:t xml:space="preserve">, P., Branco, D., Steinmann, A., </w:t>
+      </w:r>
+      <w:proofErr w:type="spellStart"/>
+      <w:r>
+        <w:rPr>
+          <w:rFonts w:ascii="Times New Roman" w:hAnsi="Times New Roman" w:cs="Times New Roman"/>
+          <w:color w:val="000000" w:themeColor="text1"/>
+        </w:rPr>
+        <w:t>Baltz</w:t>
+      </w:r>
+      <w:proofErr w:type="spellEnd"/>
+      <w:r>
+        <w:rPr>
+          <w:rFonts w:ascii="Times New Roman" w:hAnsi="Times New Roman" w:cs="Times New Roman"/>
+          <w:color w:val="000000" w:themeColor="text1"/>
+        </w:rPr>
+        <w:t xml:space="preserve">, G., Gay, S., </w:t>
       </w:r>
       <w:r>
         <w:rPr>
@@ -3320,7 +4643,87 @@
           <w:rFonts w:ascii="Times New Roman" w:hAnsi="Times New Roman" w:cs="Times New Roman"/>
           <w:color w:val="000000" w:themeColor="text1"/>
         </w:rPr>
-        <w:t xml:space="preserve">, Cardenas, C., Jhingran, A., Shaitelman, S., Bogler, O., Schmeller, K., Followill, D., Howell, R., Nelson, C., Peterson, C., Beadle, B </w:t>
+        <w:t xml:space="preserve">, Cardenas, C., </w:t>
+      </w:r>
+      <w:proofErr w:type="spellStart"/>
+      <w:r>
+        <w:rPr>
+          <w:rFonts w:ascii="Times New Roman" w:hAnsi="Times New Roman" w:cs="Times New Roman"/>
+          <w:color w:val="000000" w:themeColor="text1"/>
+        </w:rPr>
+        <w:t>Jhingran</w:t>
+      </w:r>
+      <w:proofErr w:type="spellEnd"/>
+      <w:r>
+        <w:rPr>
+          <w:rFonts w:ascii="Times New Roman" w:hAnsi="Times New Roman" w:cs="Times New Roman"/>
+          <w:color w:val="000000" w:themeColor="text1"/>
+        </w:rPr>
+        <w:t xml:space="preserve">, A., </w:t>
+      </w:r>
+      <w:proofErr w:type="spellStart"/>
+      <w:r>
+        <w:rPr>
+          <w:rFonts w:ascii="Times New Roman" w:hAnsi="Times New Roman" w:cs="Times New Roman"/>
+          <w:color w:val="000000" w:themeColor="text1"/>
+        </w:rPr>
+        <w:t>Shaitelman</w:t>
+      </w:r>
+      <w:proofErr w:type="spellEnd"/>
+      <w:r>
+        <w:rPr>
+          <w:rFonts w:ascii="Times New Roman" w:hAnsi="Times New Roman" w:cs="Times New Roman"/>
+          <w:color w:val="000000" w:themeColor="text1"/>
+        </w:rPr>
+        <w:t xml:space="preserve">, S., </w:t>
+      </w:r>
+      <w:proofErr w:type="spellStart"/>
+      <w:r>
+        <w:rPr>
+          <w:rFonts w:ascii="Times New Roman" w:hAnsi="Times New Roman" w:cs="Times New Roman"/>
+          <w:color w:val="000000" w:themeColor="text1"/>
+        </w:rPr>
+        <w:t>Bogler</w:t>
+      </w:r>
+      <w:proofErr w:type="spellEnd"/>
+      <w:r>
+        <w:rPr>
+          <w:rFonts w:ascii="Times New Roman" w:hAnsi="Times New Roman" w:cs="Times New Roman"/>
+          <w:color w:val="000000" w:themeColor="text1"/>
+        </w:rPr>
+        <w:t xml:space="preserve">, O., </w:t>
+      </w:r>
+      <w:proofErr w:type="spellStart"/>
+      <w:r>
+        <w:rPr>
+          <w:rFonts w:ascii="Times New Roman" w:hAnsi="Times New Roman" w:cs="Times New Roman"/>
+          <w:color w:val="000000" w:themeColor="text1"/>
+        </w:rPr>
+        <w:t>Schmeller</w:t>
+      </w:r>
+      <w:proofErr w:type="spellEnd"/>
+      <w:r>
+        <w:rPr>
+          <w:rFonts w:ascii="Times New Roman" w:hAnsi="Times New Roman" w:cs="Times New Roman"/>
+          <w:color w:val="000000" w:themeColor="text1"/>
+        </w:rPr>
+        <w:t xml:space="preserve">, K., </w:t>
+      </w:r>
+      <w:proofErr w:type="spellStart"/>
+      <w:r>
+        <w:rPr>
+          <w:rFonts w:ascii="Times New Roman" w:hAnsi="Times New Roman" w:cs="Times New Roman"/>
+          <w:color w:val="000000" w:themeColor="text1"/>
+        </w:rPr>
+        <w:t>Followill</w:t>
+      </w:r>
+      <w:proofErr w:type="spellEnd"/>
+      <w:r>
+        <w:rPr>
+          <w:rFonts w:ascii="Times New Roman" w:hAnsi="Times New Roman" w:cs="Times New Roman"/>
+          <w:color w:val="000000" w:themeColor="text1"/>
+        </w:rPr>
+        <w:t xml:space="preserve">, D., Howell, R., Nelson, C., Peterson, C., Beadle, B </w:t>
       </w:r>
       <w:r>
         <w:rPr>
@@ -3379,7 +4782,115 @@
           <w:color w:val="000000" w:themeColor="text1"/>
           <w:shd w:val="clear" w:color="auto" w:fill="FFFFFF"/>
         </w:rPr>
-        <w:t>Gay SS, Fave XJ, Ger RB, McCarroll RE, Owens CA, Netherton TJ, Kisling KD, Court LE, Yang J, Li Y, Lee J, Mackin DS, Cardenas CE</w:t>
+        <w:t xml:space="preserve">Gay SS, </w:t>
+      </w:r>
+      <w:proofErr w:type="spellStart"/>
+      <w:r>
+        <w:rPr>
+          <w:rFonts w:ascii="Times New Roman" w:hAnsi="Times New Roman" w:cs="Times New Roman"/>
+          <w:color w:val="000000" w:themeColor="text1"/>
+          <w:shd w:val="clear" w:color="auto" w:fill="FFFFFF"/>
+        </w:rPr>
+        <w:t>Fave</w:t>
+      </w:r>
+      <w:proofErr w:type="spellEnd"/>
+      <w:r>
+        <w:rPr>
+          <w:rFonts w:ascii="Times New Roman" w:hAnsi="Times New Roman" w:cs="Times New Roman"/>
+          <w:color w:val="000000" w:themeColor="text1"/>
+          <w:shd w:val="clear" w:color="auto" w:fill="FFFFFF"/>
+        </w:rPr>
+        <w:t xml:space="preserve"> XJ, </w:t>
+      </w:r>
+      <w:proofErr w:type="spellStart"/>
+      <w:r>
+        <w:rPr>
+          <w:rFonts w:ascii="Times New Roman" w:hAnsi="Times New Roman" w:cs="Times New Roman"/>
+          <w:color w:val="000000" w:themeColor="text1"/>
+          <w:shd w:val="clear" w:color="auto" w:fill="FFFFFF"/>
+        </w:rPr>
+        <w:t>Ger</w:t>
+      </w:r>
+      <w:proofErr w:type="spellEnd"/>
+      <w:r>
+        <w:rPr>
+          <w:rFonts w:ascii="Times New Roman" w:hAnsi="Times New Roman" w:cs="Times New Roman"/>
+          <w:color w:val="000000" w:themeColor="text1"/>
+          <w:shd w:val="clear" w:color="auto" w:fill="FFFFFF"/>
+        </w:rPr>
+        <w:t xml:space="preserve"> RB, </w:t>
+      </w:r>
+      <w:proofErr w:type="spellStart"/>
+      <w:r>
+        <w:rPr>
+          <w:rFonts w:ascii="Times New Roman" w:hAnsi="Times New Roman" w:cs="Times New Roman"/>
+          <w:color w:val="000000" w:themeColor="text1"/>
+          <w:shd w:val="clear" w:color="auto" w:fill="FFFFFF"/>
+        </w:rPr>
+        <w:t>McCarroll</w:t>
+      </w:r>
+      <w:proofErr w:type="spellEnd"/>
+      <w:r>
+        <w:rPr>
+          <w:rFonts w:ascii="Times New Roman" w:hAnsi="Times New Roman" w:cs="Times New Roman"/>
+          <w:color w:val="000000" w:themeColor="text1"/>
+          <w:shd w:val="clear" w:color="auto" w:fill="FFFFFF"/>
+        </w:rPr>
+        <w:t xml:space="preserve"> RE, Owens CA, </w:t>
+      </w:r>
+      <w:proofErr w:type="spellStart"/>
+      <w:r>
+        <w:rPr>
+          <w:rFonts w:ascii="Times New Roman" w:hAnsi="Times New Roman" w:cs="Times New Roman"/>
+          <w:color w:val="000000" w:themeColor="text1"/>
+          <w:shd w:val="clear" w:color="auto" w:fill="FFFFFF"/>
+        </w:rPr>
+        <w:t>Netherton</w:t>
+      </w:r>
+      <w:proofErr w:type="spellEnd"/>
+      <w:r>
+        <w:rPr>
+          <w:rFonts w:ascii="Times New Roman" w:hAnsi="Times New Roman" w:cs="Times New Roman"/>
+          <w:color w:val="000000" w:themeColor="text1"/>
+          <w:shd w:val="clear" w:color="auto" w:fill="FFFFFF"/>
+        </w:rPr>
+        <w:t xml:space="preserve"> TJ, </w:t>
+      </w:r>
+      <w:proofErr w:type="spellStart"/>
+      <w:r>
+        <w:rPr>
+          <w:rFonts w:ascii="Times New Roman" w:hAnsi="Times New Roman" w:cs="Times New Roman"/>
+          <w:color w:val="000000" w:themeColor="text1"/>
+          <w:shd w:val="clear" w:color="auto" w:fill="FFFFFF"/>
+        </w:rPr>
+        <w:t>Kisling</w:t>
+      </w:r>
+      <w:proofErr w:type="spellEnd"/>
+      <w:r>
+        <w:rPr>
+          <w:rFonts w:ascii="Times New Roman" w:hAnsi="Times New Roman" w:cs="Times New Roman"/>
+          <w:color w:val="000000" w:themeColor="text1"/>
+          <w:shd w:val="clear" w:color="auto" w:fill="FFFFFF"/>
+        </w:rPr>
+        <w:t xml:space="preserve"> KD, Court LE, Yang J, Li Y, Lee J, </w:t>
+      </w:r>
+      <w:proofErr w:type="spellStart"/>
+      <w:r>
+        <w:rPr>
+          <w:rFonts w:ascii="Times New Roman" w:hAnsi="Times New Roman" w:cs="Times New Roman"/>
+          <w:color w:val="000000" w:themeColor="text1"/>
+          <w:shd w:val="clear" w:color="auto" w:fill="FFFFFF"/>
+        </w:rPr>
+        <w:t>Mackin</w:t>
+      </w:r>
+      <w:proofErr w:type="spellEnd"/>
+      <w:r>
+        <w:rPr>
+          <w:rFonts w:ascii="Times New Roman" w:hAnsi="Times New Roman" w:cs="Times New Roman"/>
+          <w:color w:val="000000" w:themeColor="text1"/>
+          <w:shd w:val="clear" w:color="auto" w:fill="FFFFFF"/>
+        </w:rPr>
+        <w:t xml:space="preserve"> DS, Cardenas CE</w:t>
       </w:r>
       <w:r>
         <w:rPr>
@@ -3494,6 +5005,7 @@
         </w:rPr>
         <w:t>Presenting Author</w:t>
       </w:r>
+      <w:proofErr w:type="gramStart"/>
       <w:r>
         <w:rPr>
           <w:rFonts w:ascii="Times New Roman" w:hAnsi="Times New Roman" w:cs="Times New Roman"/>
@@ -3514,7 +5026,19 @@
           <w:szCs w:val="24"/>
           <w:u w:val="single"/>
         </w:rPr>
-        <w:t>_________________________________________________</w:t>
+        <w:t>_</w:t>
+      </w:r>
+      <w:proofErr w:type="gramEnd"/>
+      <w:r>
+        <w:rPr>
+          <w:rFonts w:ascii="Times New Roman" w:hAnsi="Times New Roman" w:cs="Times New Roman"/>
+          <w:b/>
+          <w:color w:val="000000" w:themeColor="text1"/>
+          <w:sz w:val="24"/>
+          <w:szCs w:val="24"/>
+          <w:u w:val="single"/>
+        </w:rPr>
+        <w:t>________________________________________________</w:t>
       </w:r>
     </w:p>
     <w:p>
@@ -3541,7 +5065,25 @@
           <w:bCs/>
           <w:color w:val="000000" w:themeColor="text1"/>
         </w:rPr>
-        <w:t xml:space="preserve">Moore K., Bojechko C. </w:t>
+        <w:t xml:space="preserve">Moore K., </w:t>
+      </w:r>
+      <w:proofErr w:type="spellStart"/>
+      <w:r>
+        <w:rPr>
+          <w:rFonts w:ascii="Times New Roman" w:hAnsi="Times New Roman"/>
+          <w:bCs/>
+          <w:color w:val="000000" w:themeColor="text1"/>
+        </w:rPr>
+        <w:t>Bojechko</w:t>
+      </w:r>
+      <w:proofErr w:type="spellEnd"/>
+      <w:r>
+        <w:rPr>
+          <w:rFonts w:ascii="Times New Roman" w:hAnsi="Times New Roman"/>
+          <w:bCs/>
+          <w:color w:val="000000" w:themeColor="text1"/>
+        </w:rPr>
+        <w:t xml:space="preserve"> C. </w:t>
       </w:r>
       <w:r>
         <w:rPr>
@@ -3595,15 +5137,87 @@
           <w:color w:val="000000" w:themeColor="text1"/>
           <w:shd w:val="clear" w:color="auto" w:fill="FFFFFF"/>
         </w:rPr>
-        <w:t xml:space="preserve">, Rigaud B., </w:t>
-      </w:r>
+        <w:t xml:space="preserve">, </w:t>
+      </w:r>
+      <w:proofErr w:type="spellStart"/>
       <w:r>
         <w:rPr>
           <w:rFonts w:ascii="Times New Roman" w:eastAsia="Times New Roman" w:hAnsi="Times New Roman" w:cs="Times New Roman"/>
           <w:color w:val="000000" w:themeColor="text1"/>
           <w:shd w:val="clear" w:color="auto" w:fill="FFFFFF"/>
         </w:rPr>
-        <w:t>Lin YM, Cazoulat G., Koay E., Jones AK., Odisio B, Brock KK</w:t>
+        <w:t>Rigaud</w:t>
+      </w:r>
+      <w:proofErr w:type="spellEnd"/>
+      <w:r>
+        <w:rPr>
+          <w:rFonts w:ascii="Times New Roman" w:eastAsia="Times New Roman" w:hAnsi="Times New Roman" w:cs="Times New Roman"/>
+          <w:color w:val="000000" w:themeColor="text1"/>
+          <w:shd w:val="clear" w:color="auto" w:fill="FFFFFF"/>
+        </w:rPr>
+        <w:t xml:space="preserve"> B., </w:t>
+      </w:r>
+      <w:r>
+        <w:rPr>
+          <w:rFonts w:ascii="Times New Roman" w:eastAsia="Times New Roman" w:hAnsi="Times New Roman" w:cs="Times New Roman"/>
+          <w:color w:val="000000" w:themeColor="text1"/>
+          <w:shd w:val="clear" w:color="auto" w:fill="FFFFFF"/>
+        </w:rPr>
+        <w:t xml:space="preserve">Lin YM, </w:t>
+      </w:r>
+      <w:proofErr w:type="spellStart"/>
+      <w:r>
+        <w:rPr>
+          <w:rFonts w:ascii="Times New Roman" w:eastAsia="Times New Roman" w:hAnsi="Times New Roman" w:cs="Times New Roman"/>
+          <w:color w:val="000000" w:themeColor="text1"/>
+          <w:shd w:val="clear" w:color="auto" w:fill="FFFFFF"/>
+        </w:rPr>
+        <w:t>Cazoulat</w:t>
+      </w:r>
+      <w:proofErr w:type="spellEnd"/>
+      <w:r>
+        <w:rPr>
+          <w:rFonts w:ascii="Times New Roman" w:eastAsia="Times New Roman" w:hAnsi="Times New Roman" w:cs="Times New Roman"/>
+          <w:color w:val="000000" w:themeColor="text1"/>
+          <w:shd w:val="clear" w:color="auto" w:fill="FFFFFF"/>
+        </w:rPr>
+        <w:t xml:space="preserve"> G., </w:t>
+      </w:r>
+      <w:proofErr w:type="spellStart"/>
+      <w:r>
+        <w:rPr>
+          <w:rFonts w:ascii="Times New Roman" w:eastAsia="Times New Roman" w:hAnsi="Times New Roman" w:cs="Times New Roman"/>
+          <w:color w:val="000000" w:themeColor="text1"/>
+          <w:shd w:val="clear" w:color="auto" w:fill="FFFFFF"/>
+        </w:rPr>
+        <w:t>Koay</w:t>
+      </w:r>
+      <w:proofErr w:type="spellEnd"/>
+      <w:r>
+        <w:rPr>
+          <w:rFonts w:ascii="Times New Roman" w:eastAsia="Times New Roman" w:hAnsi="Times New Roman" w:cs="Times New Roman"/>
+          <w:color w:val="000000" w:themeColor="text1"/>
+          <w:shd w:val="clear" w:color="auto" w:fill="FFFFFF"/>
+        </w:rPr>
+        <w:t xml:space="preserve"> E., Jones AK., </w:t>
+      </w:r>
+      <w:proofErr w:type="spellStart"/>
+      <w:r>
+        <w:rPr>
+          <w:rFonts w:ascii="Times New Roman" w:eastAsia="Times New Roman" w:hAnsi="Times New Roman" w:cs="Times New Roman"/>
+          <w:color w:val="000000" w:themeColor="text1"/>
+          <w:shd w:val="clear" w:color="auto" w:fill="FFFFFF"/>
+        </w:rPr>
+        <w:t>Odisio</w:t>
+      </w:r>
+      <w:proofErr w:type="spellEnd"/>
+      <w:r>
+        <w:rPr>
+          <w:rFonts w:ascii="Times New Roman" w:eastAsia="Times New Roman" w:hAnsi="Times New Roman" w:cs="Times New Roman"/>
+          <w:color w:val="000000" w:themeColor="text1"/>
+          <w:shd w:val="clear" w:color="auto" w:fill="FFFFFF"/>
+        </w:rPr>
+        <w:t xml:space="preserve"> B, Brock KK</w:t>
       </w:r>
       <w:r>
         <w:rPr>
@@ -3659,13 +5273,113 @@
         </w:rPr>
         <w:t xml:space="preserve">, McCulloch M., </w:t>
       </w:r>
-      <w:r>
-        <w:rPr>
-          <w:rFonts w:ascii="Times New Roman" w:hAnsi="Times New Roman"/>
-          <w:color w:val="000000" w:themeColor="text1"/>
-          <w:shd w:val="clear" w:color="auto" w:fill="FFFFFF"/>
-        </w:rPr>
-        <w:t>Kirimli E., Lin YM., Rigaud B., Lin E., TranCao H., Qayyum, Koay E., Odisio B., Brock KK</w:t>
+      <w:proofErr w:type="spellStart"/>
+      <w:r>
+        <w:rPr>
+          <w:rFonts w:ascii="Times New Roman" w:hAnsi="Times New Roman"/>
+          <w:color w:val="000000" w:themeColor="text1"/>
+          <w:shd w:val="clear" w:color="auto" w:fill="FFFFFF"/>
+        </w:rPr>
+        <w:t>Kirimli</w:t>
+      </w:r>
+      <w:proofErr w:type="spellEnd"/>
+      <w:r>
+        <w:rPr>
+          <w:rFonts w:ascii="Times New Roman" w:hAnsi="Times New Roman"/>
+          <w:color w:val="000000" w:themeColor="text1"/>
+          <w:shd w:val="clear" w:color="auto" w:fill="FFFFFF"/>
+        </w:rPr>
+        <w:t xml:space="preserve"> E., Lin YM., </w:t>
+      </w:r>
+      <w:proofErr w:type="spellStart"/>
+      <w:r>
+        <w:rPr>
+          <w:rFonts w:ascii="Times New Roman" w:hAnsi="Times New Roman"/>
+          <w:color w:val="000000" w:themeColor="text1"/>
+          <w:shd w:val="clear" w:color="auto" w:fill="FFFFFF"/>
+        </w:rPr>
+        <w:t>Rigaud</w:t>
+      </w:r>
+      <w:proofErr w:type="spellEnd"/>
+      <w:r>
+        <w:rPr>
+          <w:rFonts w:ascii="Times New Roman" w:hAnsi="Times New Roman"/>
+          <w:color w:val="000000" w:themeColor="text1"/>
+          <w:shd w:val="clear" w:color="auto" w:fill="FFFFFF"/>
+        </w:rPr>
+        <w:t xml:space="preserve"> B., Lin E., </w:t>
+      </w:r>
+      <w:proofErr w:type="spellStart"/>
+      <w:r>
+        <w:rPr>
+          <w:rFonts w:ascii="Times New Roman" w:hAnsi="Times New Roman"/>
+          <w:color w:val="000000" w:themeColor="text1"/>
+          <w:shd w:val="clear" w:color="auto" w:fill="FFFFFF"/>
+        </w:rPr>
+        <w:t>TranCao</w:t>
+      </w:r>
+      <w:proofErr w:type="spellEnd"/>
+      <w:r>
+        <w:rPr>
+          <w:rFonts w:ascii="Times New Roman" w:hAnsi="Times New Roman"/>
+          <w:color w:val="000000" w:themeColor="text1"/>
+          <w:shd w:val="clear" w:color="auto" w:fill="FFFFFF"/>
+        </w:rPr>
+        <w:t xml:space="preserve"> H., </w:t>
+      </w:r>
+      <w:proofErr w:type="spellStart"/>
+      <w:r>
+        <w:rPr>
+          <w:rFonts w:ascii="Times New Roman" w:hAnsi="Times New Roman"/>
+          <w:color w:val="000000" w:themeColor="text1"/>
+          <w:shd w:val="clear" w:color="auto" w:fill="FFFFFF"/>
+        </w:rPr>
+        <w:t>Qayyum</w:t>
+      </w:r>
+      <w:proofErr w:type="spellEnd"/>
+      <w:r>
+        <w:rPr>
+          <w:rFonts w:ascii="Times New Roman" w:hAnsi="Times New Roman"/>
+          <w:color w:val="000000" w:themeColor="text1"/>
+          <w:shd w:val="clear" w:color="auto" w:fill="FFFFFF"/>
+        </w:rPr>
+        <w:t xml:space="preserve">, </w:t>
+      </w:r>
+      <w:proofErr w:type="spellStart"/>
+      <w:r>
+        <w:rPr>
+          <w:rFonts w:ascii="Times New Roman" w:hAnsi="Times New Roman"/>
+          <w:color w:val="000000" w:themeColor="text1"/>
+          <w:shd w:val="clear" w:color="auto" w:fill="FFFFFF"/>
+        </w:rPr>
+        <w:t>Koay</w:t>
+      </w:r>
+      <w:proofErr w:type="spellEnd"/>
+      <w:r>
+        <w:rPr>
+          <w:rFonts w:ascii="Times New Roman" w:hAnsi="Times New Roman"/>
+          <w:color w:val="000000" w:themeColor="text1"/>
+          <w:shd w:val="clear" w:color="auto" w:fill="FFFFFF"/>
+        </w:rPr>
+        <w:t xml:space="preserve"> E., </w:t>
+      </w:r>
+      <w:proofErr w:type="spellStart"/>
+      <w:r>
+        <w:rPr>
+          <w:rFonts w:ascii="Times New Roman" w:hAnsi="Times New Roman"/>
+          <w:color w:val="000000" w:themeColor="text1"/>
+          <w:shd w:val="clear" w:color="auto" w:fill="FFFFFF"/>
+        </w:rPr>
+        <w:t>Odisio</w:t>
+      </w:r>
+      <w:proofErr w:type="spellEnd"/>
+      <w:r>
+        <w:rPr>
+          <w:rFonts w:ascii="Times New Roman" w:hAnsi="Times New Roman"/>
+          <w:color w:val="000000" w:themeColor="text1"/>
+          <w:shd w:val="clear" w:color="auto" w:fill="FFFFFF"/>
+        </w:rPr>
+        <w:t xml:space="preserve"> B., Brock KK</w:t>
       </w:r>
       <w:r>
         <w:rPr>
@@ -3719,15 +5433,51 @@
           <w:color w:val="000000" w:themeColor="text1"/>
           <w:shd w:val="clear" w:color="auto" w:fill="FFFFFF"/>
         </w:rPr>
-        <w:t>, Cazoulat G.,</w:t>
-      </w:r>
-      <w:r>
-        <w:rPr>
-          <w:rFonts w:ascii="Times New Roman" w:hAnsi="Times New Roman" w:cs="Times New Roman"/>
-          <w:color w:val="000000" w:themeColor="text1"/>
-          <w:shd w:val="clear" w:color="auto" w:fill="FFFFFF"/>
-        </w:rPr>
-        <w:t xml:space="preserve"> Lin E., Odisio O., Brock KK</w:t>
+        <w:t xml:space="preserve">, </w:t>
+      </w:r>
+      <w:proofErr w:type="spellStart"/>
+      <w:r>
+        <w:rPr>
+          <w:rFonts w:ascii="Times New Roman" w:hAnsi="Times New Roman" w:cs="Times New Roman"/>
+          <w:color w:val="000000" w:themeColor="text1"/>
+          <w:shd w:val="clear" w:color="auto" w:fill="FFFFFF"/>
+        </w:rPr>
+        <w:t>Cazoulat</w:t>
+      </w:r>
+      <w:proofErr w:type="spellEnd"/>
+      <w:r>
+        <w:rPr>
+          <w:rFonts w:ascii="Times New Roman" w:hAnsi="Times New Roman" w:cs="Times New Roman"/>
+          <w:color w:val="000000" w:themeColor="text1"/>
+          <w:shd w:val="clear" w:color="auto" w:fill="FFFFFF"/>
+        </w:rPr>
+        <w:t xml:space="preserve"> G.,</w:t>
+      </w:r>
+      <w:r>
+        <w:rPr>
+          <w:rFonts w:ascii="Times New Roman" w:hAnsi="Times New Roman" w:cs="Times New Roman"/>
+          <w:color w:val="000000" w:themeColor="text1"/>
+          <w:shd w:val="clear" w:color="auto" w:fill="FFFFFF"/>
+        </w:rPr>
+        <w:t xml:space="preserve"> Lin E., </w:t>
+      </w:r>
+      <w:proofErr w:type="spellStart"/>
+      <w:r>
+        <w:rPr>
+          <w:rFonts w:ascii="Times New Roman" w:hAnsi="Times New Roman" w:cs="Times New Roman"/>
+          <w:color w:val="000000" w:themeColor="text1"/>
+          <w:shd w:val="clear" w:color="auto" w:fill="FFFFFF"/>
+        </w:rPr>
+        <w:t>Odisio</w:t>
+      </w:r>
+      <w:proofErr w:type="spellEnd"/>
+      <w:r>
+        <w:rPr>
+          <w:rFonts w:ascii="Times New Roman" w:hAnsi="Times New Roman" w:cs="Times New Roman"/>
+          <w:color w:val="000000" w:themeColor="text1"/>
+          <w:shd w:val="clear" w:color="auto" w:fill="FFFFFF"/>
+        </w:rPr>
+        <w:t xml:space="preserve"> O., Brock KK</w:t>
       </w:r>
       <w:r>
         <w:rPr>
@@ -3783,13 +5533,41 @@
         </w:rPr>
         <w:t xml:space="preserve">, Lin E., </w:t>
       </w:r>
-      <w:r>
-        <w:rPr>
-          <w:rFonts w:ascii="Times New Roman" w:hAnsi="Times New Roman"/>
-          <w:color w:val="000000" w:themeColor="text1"/>
-          <w:shd w:val="clear" w:color="auto" w:fill="FFFFFF"/>
-        </w:rPr>
-        <w:t xml:space="preserve">Koay E., Brock KK, Odisio O. </w:t>
+      <w:proofErr w:type="spellStart"/>
+      <w:r>
+        <w:rPr>
+          <w:rFonts w:ascii="Times New Roman" w:hAnsi="Times New Roman"/>
+          <w:color w:val="000000" w:themeColor="text1"/>
+          <w:shd w:val="clear" w:color="auto" w:fill="FFFFFF"/>
+        </w:rPr>
+        <w:t>Koay</w:t>
+      </w:r>
+      <w:proofErr w:type="spellEnd"/>
+      <w:r>
+        <w:rPr>
+          <w:rFonts w:ascii="Times New Roman" w:hAnsi="Times New Roman"/>
+          <w:color w:val="000000" w:themeColor="text1"/>
+          <w:shd w:val="clear" w:color="auto" w:fill="FFFFFF"/>
+        </w:rPr>
+        <w:t xml:space="preserve"> E., Brock KK, </w:t>
+      </w:r>
+      <w:proofErr w:type="spellStart"/>
+      <w:r>
+        <w:rPr>
+          <w:rFonts w:ascii="Times New Roman" w:hAnsi="Times New Roman"/>
+          <w:color w:val="000000" w:themeColor="text1"/>
+          <w:shd w:val="clear" w:color="auto" w:fill="FFFFFF"/>
+        </w:rPr>
+        <w:t>Odisio</w:t>
+      </w:r>
+      <w:proofErr w:type="spellEnd"/>
+      <w:r>
+        <w:rPr>
+          <w:rFonts w:ascii="Times New Roman" w:hAnsi="Times New Roman"/>
+          <w:color w:val="000000" w:themeColor="text1"/>
+          <w:shd w:val="clear" w:color="auto" w:fill="FFFFFF"/>
+        </w:rPr>
+        <w:t xml:space="preserve"> O. </w:t>
       </w:r>
       <w:r>
         <w:rPr>
@@ -3843,7 +5621,43 @@
           <w:color w:val="000000" w:themeColor="text1"/>
           <w:shd w:val="clear" w:color="auto" w:fill="FFFFFF"/>
         </w:rPr>
-        <w:t>Cardenas C., Koay E., Odisio O., Brock KK</w:t>
+        <w:t xml:space="preserve">Cardenas C., </w:t>
+      </w:r>
+      <w:proofErr w:type="spellStart"/>
+      <w:r>
+        <w:rPr>
+          <w:rFonts w:ascii="Times New Roman" w:hAnsi="Times New Roman"/>
+          <w:color w:val="000000" w:themeColor="text1"/>
+          <w:shd w:val="clear" w:color="auto" w:fill="FFFFFF"/>
+        </w:rPr>
+        <w:t>Koay</w:t>
+      </w:r>
+      <w:proofErr w:type="spellEnd"/>
+      <w:r>
+        <w:rPr>
+          <w:rFonts w:ascii="Times New Roman" w:hAnsi="Times New Roman"/>
+          <w:color w:val="000000" w:themeColor="text1"/>
+          <w:shd w:val="clear" w:color="auto" w:fill="FFFFFF"/>
+        </w:rPr>
+        <w:t xml:space="preserve"> E., </w:t>
+      </w:r>
+      <w:proofErr w:type="spellStart"/>
+      <w:r>
+        <w:rPr>
+          <w:rFonts w:ascii="Times New Roman" w:hAnsi="Times New Roman"/>
+          <w:color w:val="000000" w:themeColor="text1"/>
+          <w:shd w:val="clear" w:color="auto" w:fill="FFFFFF"/>
+        </w:rPr>
+        <w:t>Odisio</w:t>
+      </w:r>
+      <w:proofErr w:type="spellEnd"/>
+      <w:r>
+        <w:rPr>
+          <w:rFonts w:ascii="Times New Roman" w:hAnsi="Times New Roman"/>
+          <w:color w:val="000000" w:themeColor="text1"/>
+          <w:shd w:val="clear" w:color="auto" w:fill="FFFFFF"/>
+        </w:rPr>
+        <w:t xml:space="preserve"> O., Brock KK</w:t>
       </w:r>
       <w:r>
         <w:rPr>
@@ -3908,7 +5722,55 @@
           <w:rFonts w:ascii="Times New Roman" w:hAnsi="Times New Roman"/>
           <w:color w:val="000000" w:themeColor="text1"/>
         </w:rPr>
-        <w:t xml:space="preserve"> Zhang L., Jhingran A., Simonds H., Yang J., Brock Kk., Klopp A., Beadle B., Court L., Kisling K</w:t>
+        <w:t xml:space="preserve"> Zhang L., </w:t>
+      </w:r>
+      <w:proofErr w:type="spellStart"/>
+      <w:r>
+        <w:rPr>
+          <w:rFonts w:ascii="Times New Roman" w:hAnsi="Times New Roman"/>
+          <w:color w:val="000000" w:themeColor="text1"/>
+        </w:rPr>
+        <w:t>Jhingran</w:t>
+      </w:r>
+      <w:proofErr w:type="spellEnd"/>
+      <w:r>
+        <w:rPr>
+          <w:rFonts w:ascii="Times New Roman" w:hAnsi="Times New Roman"/>
+          <w:color w:val="000000" w:themeColor="text1"/>
+        </w:rPr>
+        <w:t xml:space="preserve"> A., Simonds H., Yang J., Brock </w:t>
+      </w:r>
+      <w:proofErr w:type="spellStart"/>
+      <w:r>
+        <w:rPr>
+          <w:rFonts w:ascii="Times New Roman" w:hAnsi="Times New Roman"/>
+          <w:color w:val="000000" w:themeColor="text1"/>
+        </w:rPr>
+        <w:t>Kk</w:t>
+      </w:r>
+      <w:proofErr w:type="spellEnd"/>
+      <w:r>
+        <w:rPr>
+          <w:rFonts w:ascii="Times New Roman" w:hAnsi="Times New Roman"/>
+          <w:color w:val="000000" w:themeColor="text1"/>
+        </w:rPr>
+        <w:t xml:space="preserve">., Klopp A., Beadle B., Court L., </w:t>
+      </w:r>
+      <w:proofErr w:type="spellStart"/>
+      <w:r>
+        <w:rPr>
+          <w:rFonts w:ascii="Times New Roman" w:hAnsi="Times New Roman"/>
+          <w:color w:val="000000" w:themeColor="text1"/>
+        </w:rPr>
+        <w:t>Kisling</w:t>
+      </w:r>
+      <w:proofErr w:type="spellEnd"/>
+      <w:r>
+        <w:rPr>
+          <w:rFonts w:ascii="Times New Roman" w:hAnsi="Times New Roman"/>
+          <w:color w:val="000000" w:themeColor="text1"/>
+        </w:rPr>
+        <w:t xml:space="preserve"> K</w:t>
       </w:r>
       <w:r>
         <w:rPr>
@@ -3963,7 +5825,39 @@
           <w:rFonts w:ascii="Times New Roman" w:hAnsi="Times New Roman"/>
           <w:color w:val="000000" w:themeColor="text1"/>
         </w:rPr>
-        <w:t xml:space="preserve"> Elgohari B., Volpe S., Pei Y., Mohamed A., Elhalawani H., Chung C., Fuller C., Brock KK</w:t>
+        <w:t xml:space="preserve"> </w:t>
+      </w:r>
+      <w:proofErr w:type="spellStart"/>
+      <w:r>
+        <w:rPr>
+          <w:rFonts w:ascii="Times New Roman" w:hAnsi="Times New Roman"/>
+          <w:color w:val="000000" w:themeColor="text1"/>
+        </w:rPr>
+        <w:t>Elgohari</w:t>
+      </w:r>
+      <w:proofErr w:type="spellEnd"/>
+      <w:r>
+        <w:rPr>
+          <w:rFonts w:ascii="Times New Roman" w:hAnsi="Times New Roman"/>
+          <w:color w:val="000000" w:themeColor="text1"/>
+        </w:rPr>
+        <w:t xml:space="preserve"> B., Volpe S., Pei Y., Mohamed A., </w:t>
+      </w:r>
+      <w:proofErr w:type="spellStart"/>
+      <w:r>
+        <w:rPr>
+          <w:rFonts w:ascii="Times New Roman" w:hAnsi="Times New Roman"/>
+          <w:color w:val="000000" w:themeColor="text1"/>
+        </w:rPr>
+        <w:t>Elhalawani</w:t>
+      </w:r>
+      <w:proofErr w:type="spellEnd"/>
+      <w:r>
+        <w:rPr>
+          <w:rFonts w:ascii="Times New Roman" w:hAnsi="Times New Roman"/>
+          <w:color w:val="000000" w:themeColor="text1"/>
+        </w:rPr>
+        <w:t xml:space="preserve"> H., Chung C., Fuller C., Brock KK</w:t>
       </w:r>
       <w:r>
         <w:rPr>
@@ -4089,7 +5983,61 @@
           <w:color w:val="000000" w:themeColor="text1"/>
           <w:shd w:val="clear" w:color="auto" w:fill="FFFFFF"/>
         </w:rPr>
-        <w:t xml:space="preserve"> Cazoulat G., Gupta S., Koay EJ., Odisio B., Brock KK</w:t>
+        <w:t xml:space="preserve"> </w:t>
+      </w:r>
+      <w:proofErr w:type="spellStart"/>
+      <w:r>
+        <w:rPr>
+          <w:rFonts w:ascii="Times New Roman" w:hAnsi="Times New Roman"/>
+          <w:color w:val="000000" w:themeColor="text1"/>
+          <w:shd w:val="clear" w:color="auto" w:fill="FFFFFF"/>
+        </w:rPr>
+        <w:t>Cazoulat</w:t>
+      </w:r>
+      <w:proofErr w:type="spellEnd"/>
+      <w:r>
+        <w:rPr>
+          <w:rFonts w:ascii="Times New Roman" w:hAnsi="Times New Roman"/>
+          <w:color w:val="000000" w:themeColor="text1"/>
+          <w:shd w:val="clear" w:color="auto" w:fill="FFFFFF"/>
+        </w:rPr>
+        <w:t xml:space="preserve"> G., Gupta S., </w:t>
+      </w:r>
+      <w:proofErr w:type="spellStart"/>
+      <w:r>
+        <w:rPr>
+          <w:rFonts w:ascii="Times New Roman" w:hAnsi="Times New Roman"/>
+          <w:color w:val="000000" w:themeColor="text1"/>
+          <w:shd w:val="clear" w:color="auto" w:fill="FFFFFF"/>
+        </w:rPr>
+        <w:t>Koay</w:t>
+      </w:r>
+      <w:proofErr w:type="spellEnd"/>
+      <w:r>
+        <w:rPr>
+          <w:rFonts w:ascii="Times New Roman" w:hAnsi="Times New Roman"/>
+          <w:color w:val="000000" w:themeColor="text1"/>
+          <w:shd w:val="clear" w:color="auto" w:fill="FFFFFF"/>
+        </w:rPr>
+        <w:t xml:space="preserve"> EJ., </w:t>
+      </w:r>
+      <w:proofErr w:type="spellStart"/>
+      <w:r>
+        <w:rPr>
+          <w:rFonts w:ascii="Times New Roman" w:hAnsi="Times New Roman"/>
+          <w:color w:val="000000" w:themeColor="text1"/>
+          <w:shd w:val="clear" w:color="auto" w:fill="FFFFFF"/>
+        </w:rPr>
+        <w:t>Odisio</w:t>
+      </w:r>
+      <w:proofErr w:type="spellEnd"/>
+      <w:r>
+        <w:rPr>
+          <w:rFonts w:ascii="Times New Roman" w:hAnsi="Times New Roman"/>
+          <w:color w:val="000000" w:themeColor="text1"/>
+          <w:shd w:val="clear" w:color="auto" w:fill="FFFFFF"/>
+        </w:rPr>
+        <w:t xml:space="preserve"> B., Brock KK</w:t>
       </w:r>
       <w:r>
         <w:rPr>
@@ -4167,7 +6115,43 @@
           <w:color w:val="000000" w:themeColor="text1"/>
           <w:shd w:val="clear" w:color="auto" w:fill="FFFFFF"/>
         </w:rPr>
-        <w:t>Klopp A., Kry S., Johnson J., Ho J., Rao A., Yang J., Cressman E., Court L.</w:t>
+        <w:t xml:space="preserve">Klopp A., </w:t>
+      </w:r>
+      <w:proofErr w:type="spellStart"/>
+      <w:r>
+        <w:rPr>
+          <w:rFonts w:ascii="Times New Roman" w:hAnsi="Times New Roman" w:cs="Times New Roman"/>
+          <w:color w:val="000000" w:themeColor="text1"/>
+          <w:shd w:val="clear" w:color="auto" w:fill="FFFFFF"/>
+        </w:rPr>
+        <w:t>Kry</w:t>
+      </w:r>
+      <w:proofErr w:type="spellEnd"/>
+      <w:r>
+        <w:rPr>
+          <w:rFonts w:ascii="Times New Roman" w:hAnsi="Times New Roman" w:cs="Times New Roman"/>
+          <w:color w:val="000000" w:themeColor="text1"/>
+          <w:shd w:val="clear" w:color="auto" w:fill="FFFFFF"/>
+        </w:rPr>
+        <w:t xml:space="preserve"> S., Johnson J., Ho J., Rao A., Yang J., </w:t>
+      </w:r>
+      <w:proofErr w:type="spellStart"/>
+      <w:r>
+        <w:rPr>
+          <w:rFonts w:ascii="Times New Roman" w:hAnsi="Times New Roman" w:cs="Times New Roman"/>
+          <w:color w:val="000000" w:themeColor="text1"/>
+          <w:shd w:val="clear" w:color="auto" w:fill="FFFFFF"/>
+        </w:rPr>
+        <w:t>Cressman</w:t>
+      </w:r>
+      <w:proofErr w:type="spellEnd"/>
+      <w:r>
+        <w:rPr>
+          <w:rFonts w:ascii="Times New Roman" w:hAnsi="Times New Roman" w:cs="Times New Roman"/>
+          <w:color w:val="000000" w:themeColor="text1"/>
+          <w:shd w:val="clear" w:color="auto" w:fill="FFFFFF"/>
+        </w:rPr>
+        <w:t xml:space="preserve"> E., Court L.</w:t>
       </w:r>
       <w:r>
         <w:rPr>
@@ -4246,8 +6230,9 @@
           <w:szCs w:val="24"/>
           <w:u w:val="single"/>
         </w:rPr>
-        <w:t xml:space="preserve"> (Presenting Author)</w:t>
-      </w:r>
+        <w:t xml:space="preserve"> (Presenting Author</w:t>
+      </w:r>
+      <w:proofErr w:type="gramStart"/>
       <w:r>
         <w:rPr>
           <w:rFonts w:ascii="Times New Roman" w:hAnsi="Times New Roman" w:cs="Times New Roman"/>
@@ -4257,221 +6242,9 @@
           <w:szCs w:val="24"/>
           <w:u w:val="single"/>
         </w:rPr>
-        <w:t>_________________________________________________</w:t>
-      </w:r>
-    </w:p>
-    <w:p>
-      <w:pPr>
-        <w:keepNext/>
-        <w:keepLines/>
-        <w:spacing w:after="120"/>
-        <w:rPr>
-          <w:rFonts w:ascii="Times New Roman" w:hAnsi="Times New Roman" w:cs="Times New Roman"/>
-          <w:color w:val="000000" w:themeColor="text1"/>
-        </w:rPr>
-      </w:pPr>
-      <w:r>
-        <w:rPr>
-          <w:rFonts w:ascii="Times New Roman" w:hAnsi="Times New Roman" w:cs="Times New Roman"/>
-          <w:b/>
-          <w:color w:val="000000" w:themeColor="text1"/>
-        </w:rPr>
-        <w:t>Anderson B.M,</w:t>
-      </w:r>
-      <w:r>
-        <w:rPr>
-          <w:rFonts w:ascii="Times New Roman" w:hAnsi="Times New Roman" w:cs="Times New Roman"/>
-          <w:color w:val="000000" w:themeColor="text1"/>
-        </w:rPr>
-        <w:t xml:space="preserve"> </w:t>
-      </w:r>
-      <w:r>
-        <w:rPr>
-          <w:rFonts w:ascii="Times New Roman" w:hAnsi="Times New Roman" w:cs="Times New Roman"/>
-          <w:i/>
-          <w:color w:val="000000" w:themeColor="text1"/>
-        </w:rPr>
-        <w:t>Quick Guide to Setting Up GitHub and Jupiter Notebook</w:t>
-      </w:r>
-      <w:r>
-        <w:rPr>
-          <w:rFonts w:ascii="Times New Roman" w:hAnsi="Times New Roman" w:cs="Times New Roman"/>
-          <w:color w:val="000000" w:themeColor="text1"/>
-        </w:rPr>
-        <w:t>. AAPM Practical Big Data Workshop. Virtual. 09/2021</w:t>
-      </w:r>
-    </w:p>
-    <w:p>
-      <w:pPr>
-        <w:keepNext/>
-        <w:keepLines/>
-        <w:spacing w:after="120"/>
-        <w:rPr>
-          <w:rFonts w:ascii="Times New Roman" w:hAnsi="Times New Roman" w:cs="Times New Roman"/>
-          <w:color w:val="000000" w:themeColor="text1"/>
-        </w:rPr>
-      </w:pPr>
-      <w:r>
-        <w:rPr>
-          <w:rFonts w:ascii="Times New Roman" w:hAnsi="Times New Roman" w:cs="Times New Roman"/>
-          <w:b/>
-          <w:color w:val="000000" w:themeColor="text1"/>
-        </w:rPr>
-        <w:t>Anderson B.M,</w:t>
-      </w:r>
-      <w:r>
-        <w:rPr>
-          <w:rFonts w:ascii="Times New Roman" w:hAnsi="Times New Roman" w:cs="Times New Roman"/>
-          <w:color w:val="000000" w:themeColor="text1"/>
-        </w:rPr>
-        <w:t xml:space="preserve"> </w:t>
-      </w:r>
-      <w:r>
-        <w:rPr>
-          <w:rFonts w:ascii="Times New Roman" w:hAnsi="Times New Roman" w:cs="Times New Roman"/>
-          <w:i/>
-          <w:color w:val="000000" w:themeColor="text1"/>
-        </w:rPr>
-        <w:t>Setting up the pipeline of data to TensorFlow .tfrecords</w:t>
-      </w:r>
-      <w:r>
-        <w:rPr>
-          <w:rFonts w:ascii="Times New Roman" w:hAnsi="Times New Roman" w:cs="Times New Roman"/>
-          <w:color w:val="000000" w:themeColor="text1"/>
-        </w:rPr>
-        <w:t>. AAPM Practical Big Data Workshop. Virtual. 09/2021</w:t>
-      </w:r>
-    </w:p>
-    <w:p>
-      <w:pPr>
-        <w:keepNext/>
-        <w:keepLines/>
-        <w:spacing w:after="120"/>
-        <w:rPr>
-          <w:rFonts w:ascii="Times New Roman" w:hAnsi="Times New Roman" w:cs="Times New Roman"/>
-          <w:color w:val="000000" w:themeColor="text1"/>
-        </w:rPr>
-      </w:pPr>
-      <w:r>
-        <w:rPr>
-          <w:rFonts w:ascii="Times New Roman" w:hAnsi="Times New Roman" w:cs="Times New Roman"/>
-          <w:b/>
-          <w:color w:val="000000" w:themeColor="text1"/>
-        </w:rPr>
-        <w:t>Anderson B.M</w:t>
-      </w:r>
-      <w:r>
-        <w:rPr>
-          <w:rFonts w:ascii="Times New Roman" w:hAnsi="Times New Roman" w:cs="Times New Roman"/>
-          <w:color w:val="000000" w:themeColor="text1"/>
-        </w:rPr>
-        <w:t xml:space="preserve">, Ethan Lin, </w:t>
-      </w:r>
-      <w:r>
-        <w:rPr>
-          <w:rFonts w:ascii="Times New Roman" w:hAnsi="Times New Roman" w:cs="Times New Roman"/>
-          <w:color w:val="000000" w:themeColor="text1"/>
-        </w:rPr>
-        <w:t>Cazoulat G., Gupta S., Odisio B., Brock KK</w:t>
-      </w:r>
-      <w:r>
-        <w:rPr>
-          <w:rFonts w:ascii="Times New Roman" w:hAnsi="Times New Roman" w:cs="Times New Roman"/>
-          <w:color w:val="000000" w:themeColor="text1"/>
-        </w:rPr>
-        <w:t xml:space="preserve">. </w:t>
-      </w:r>
-      <w:r>
-        <w:rPr>
-          <w:rFonts w:ascii="Times New Roman" w:hAnsi="Times New Roman" w:cs="Times New Roman"/>
-          <w:i/>
-          <w:color w:val="000000" w:themeColor="text1"/>
-        </w:rPr>
-        <w:t xml:space="preserve">Improving Colorectal Metastases Treatment: Neural Networks and Biomechanical Models. </w:t>
-      </w:r>
-      <w:r>
-        <w:rPr>
-          <w:rFonts w:ascii="Times New Roman" w:hAnsi="Times New Roman" w:cs="Times New Roman"/>
-          <w:color w:val="000000" w:themeColor="text1"/>
-        </w:rPr>
-        <w:t>AAPM Annual Conference. Nashville, TN. 07/2018</w:t>
-      </w:r>
-    </w:p>
-    <w:p>
-      <w:pPr>
-        <w:keepNext/>
-        <w:keepLines/>
-        <w:spacing w:after="120"/>
-        <w:rPr>
-          <w:rFonts w:ascii="Times New Roman" w:hAnsi="Times New Roman" w:cs="Times New Roman"/>
-          <w:color w:val="000000" w:themeColor="text1"/>
-        </w:rPr>
-      </w:pPr>
-      <w:r>
-        <w:rPr>
-          <w:rFonts w:ascii="Times New Roman" w:hAnsi="Times New Roman" w:cs="Times New Roman"/>
-          <w:b/>
-          <w:color w:val="000000" w:themeColor="text1"/>
-        </w:rPr>
-        <w:t>Anderson</w:t>
-      </w:r>
-      <w:r>
-        <w:rPr>
-          <w:rFonts w:ascii="Times New Roman" w:hAnsi="Times New Roman" w:cs="Times New Roman"/>
-          <w:b/>
-          <w:color w:val="000000" w:themeColor="text1"/>
-        </w:rPr>
-        <w:t xml:space="preserve"> B.M</w:t>
-      </w:r>
-      <w:r>
-        <w:rPr>
-          <w:rFonts w:ascii="Times New Roman" w:hAnsi="Times New Roman" w:cs="Times New Roman"/>
-          <w:color w:val="000000" w:themeColor="text1"/>
-        </w:rPr>
-        <w:t>,</w:t>
-      </w:r>
-      <w:r>
-        <w:rPr>
-          <w:rFonts w:ascii="Times New Roman" w:hAnsi="Times New Roman" w:cs="Times New Roman"/>
-          <w:color w:val="000000" w:themeColor="text1"/>
-        </w:rPr>
-        <w:t xml:space="preserve"> Lin</w:t>
-      </w:r>
-      <w:r>
-        <w:rPr>
-          <w:rFonts w:ascii="Times New Roman" w:hAnsi="Times New Roman" w:cs="Times New Roman"/>
-          <w:color w:val="000000" w:themeColor="text1"/>
-        </w:rPr>
-        <w:t xml:space="preserve"> E.</w:t>
-      </w:r>
-      <w:r>
-        <w:rPr>
-          <w:rFonts w:ascii="Times New Roman" w:hAnsi="Times New Roman" w:cs="Times New Roman"/>
-          <w:color w:val="000000" w:themeColor="text1"/>
-        </w:rPr>
-        <w:t xml:space="preserve">, et al. </w:t>
-      </w:r>
-      <w:r>
-        <w:rPr>
-          <w:rFonts w:ascii="Times New Roman" w:hAnsi="Times New Roman" w:cs="Times New Roman"/>
-          <w:i/>
-          <w:color w:val="000000" w:themeColor="text1"/>
-        </w:rPr>
-        <w:t xml:space="preserve">Improvement of liver ablation treatment for Colorectal Liver Metastases (CLM) </w:t>
-      </w:r>
-      <w:r>
-        <w:rPr>
-          <w:rFonts w:ascii="Times New Roman" w:hAnsi="Times New Roman" w:cs="Times New Roman"/>
-          <w:color w:val="000000" w:themeColor="text1"/>
-        </w:rPr>
-        <w:t>SPIE Annual Conference. Houston, TX. 02/2017</w:t>
-      </w:r>
-    </w:p>
-    <w:p>
-      <w:pPr>
-        <w:keepNext/>
-        <w:keepLines/>
-        <w:spacing w:after="120"/>
+        <w:t>)</w:t>
+      </w:r>
+      <w:r>
         <w:rPr>
           <w:rFonts w:ascii="Times New Roman" w:hAnsi="Times New Roman" w:cs="Times New Roman"/>
           <w:b/>
@@ -4480,7 +6253,9 @@
           <w:szCs w:val="24"/>
           <w:u w:val="single"/>
         </w:rPr>
-      </w:pPr>
+        <w:t>_</w:t>
+      </w:r>
+      <w:proofErr w:type="gramEnd"/>
       <w:r>
         <w:rPr>
           <w:rFonts w:ascii="Times New Roman" w:hAnsi="Times New Roman" w:cs="Times New Roman"/>
@@ -4490,9 +6265,274 @@
           <w:szCs w:val="24"/>
           <w:u w:val="single"/>
         </w:rPr>
-        <w:t>Abstracts</w:t>
-      </w:r>
-      <w:r>
+        <w:t>________________________________________________</w:t>
+      </w:r>
+    </w:p>
+    <w:p>
+      <w:pPr>
+        <w:keepNext/>
+        <w:keepLines/>
+        <w:spacing w:after="120"/>
+        <w:rPr>
+          <w:rFonts w:ascii="Times New Roman" w:hAnsi="Times New Roman" w:cs="Times New Roman"/>
+          <w:color w:val="000000" w:themeColor="text1"/>
+        </w:rPr>
+      </w:pPr>
+      <w:r>
+        <w:rPr>
+          <w:rFonts w:ascii="Times New Roman" w:hAnsi="Times New Roman" w:cs="Times New Roman"/>
+          <w:b/>
+          <w:color w:val="000000" w:themeColor="text1"/>
+        </w:rPr>
+        <w:t>Anderson B.M,</w:t>
+      </w:r>
+      <w:r>
+        <w:rPr>
+          <w:rFonts w:ascii="Times New Roman" w:hAnsi="Times New Roman" w:cs="Times New Roman"/>
+          <w:color w:val="000000" w:themeColor="text1"/>
+        </w:rPr>
+        <w:t xml:space="preserve"> </w:t>
+      </w:r>
+      <w:r>
+        <w:rPr>
+          <w:rFonts w:ascii="Times New Roman" w:hAnsi="Times New Roman" w:cs="Times New Roman"/>
+          <w:i/>
+          <w:color w:val="000000" w:themeColor="text1"/>
+        </w:rPr>
+        <w:t>Quick Guide to Setting Up GitHub and Jupiter Notebook</w:t>
+      </w:r>
+      <w:r>
+        <w:rPr>
+          <w:rFonts w:ascii="Times New Roman" w:hAnsi="Times New Roman" w:cs="Times New Roman"/>
+          <w:color w:val="000000" w:themeColor="text1"/>
+        </w:rPr>
+        <w:t>. AAPM Practical Big Data Workshop. Virtual. 09/2021</w:t>
+      </w:r>
+    </w:p>
+    <w:p>
+      <w:pPr>
+        <w:keepNext/>
+        <w:keepLines/>
+        <w:spacing w:after="120"/>
+        <w:rPr>
+          <w:rFonts w:ascii="Times New Roman" w:hAnsi="Times New Roman" w:cs="Times New Roman"/>
+          <w:color w:val="000000" w:themeColor="text1"/>
+        </w:rPr>
+      </w:pPr>
+      <w:r>
+        <w:rPr>
+          <w:rFonts w:ascii="Times New Roman" w:hAnsi="Times New Roman" w:cs="Times New Roman"/>
+          <w:b/>
+          <w:color w:val="000000" w:themeColor="text1"/>
+        </w:rPr>
+        <w:t>Anderson B.M,</w:t>
+      </w:r>
+      <w:r>
+        <w:rPr>
+          <w:rFonts w:ascii="Times New Roman" w:hAnsi="Times New Roman" w:cs="Times New Roman"/>
+          <w:color w:val="000000" w:themeColor="text1"/>
+        </w:rPr>
+        <w:t xml:space="preserve"> </w:t>
+      </w:r>
+      <w:r>
+        <w:rPr>
+          <w:rFonts w:ascii="Times New Roman" w:hAnsi="Times New Roman" w:cs="Times New Roman"/>
+          <w:i/>
+          <w:color w:val="000000" w:themeColor="text1"/>
+        </w:rPr>
+        <w:t xml:space="preserve">Setting up the pipeline of data to </w:t>
+      </w:r>
+      <w:proofErr w:type="spellStart"/>
+      <w:r>
+        <w:rPr>
+          <w:rFonts w:ascii="Times New Roman" w:hAnsi="Times New Roman" w:cs="Times New Roman"/>
+          <w:i/>
+          <w:color w:val="000000" w:themeColor="text1"/>
+        </w:rPr>
+        <w:t>TensorFlow</w:t>
+      </w:r>
+      <w:proofErr w:type="spellEnd"/>
+      <w:r>
+        <w:rPr>
+          <w:rFonts w:ascii="Times New Roman" w:hAnsi="Times New Roman" w:cs="Times New Roman"/>
+          <w:i/>
+          <w:color w:val="000000" w:themeColor="text1"/>
+        </w:rPr>
+        <w:t xml:space="preserve"> .</w:t>
+      </w:r>
+      <w:proofErr w:type="spellStart"/>
+      <w:r>
+        <w:rPr>
+          <w:rFonts w:ascii="Times New Roman" w:hAnsi="Times New Roman" w:cs="Times New Roman"/>
+          <w:i/>
+          <w:color w:val="000000" w:themeColor="text1"/>
+        </w:rPr>
+        <w:t>tfrecords</w:t>
+      </w:r>
+      <w:proofErr w:type="spellEnd"/>
+      <w:r>
+        <w:rPr>
+          <w:rFonts w:ascii="Times New Roman" w:hAnsi="Times New Roman" w:cs="Times New Roman"/>
+          <w:color w:val="000000" w:themeColor="text1"/>
+        </w:rPr>
+        <w:t>. AAPM Practical Big Data Workshop. Virtual. 09/2021</w:t>
+      </w:r>
+    </w:p>
+    <w:p>
+      <w:pPr>
+        <w:keepNext/>
+        <w:keepLines/>
+        <w:spacing w:after="120"/>
+        <w:rPr>
+          <w:rFonts w:ascii="Times New Roman" w:hAnsi="Times New Roman" w:cs="Times New Roman"/>
+          <w:color w:val="000000" w:themeColor="text1"/>
+        </w:rPr>
+      </w:pPr>
+      <w:r>
+        <w:rPr>
+          <w:rFonts w:ascii="Times New Roman" w:hAnsi="Times New Roman" w:cs="Times New Roman"/>
+          <w:b/>
+          <w:color w:val="000000" w:themeColor="text1"/>
+        </w:rPr>
+        <w:t>Anderson B.M</w:t>
+      </w:r>
+      <w:r>
+        <w:rPr>
+          <w:rFonts w:ascii="Times New Roman" w:hAnsi="Times New Roman" w:cs="Times New Roman"/>
+          <w:color w:val="000000" w:themeColor="text1"/>
+        </w:rPr>
+        <w:t xml:space="preserve">, Ethan Lin, </w:t>
+      </w:r>
+      <w:proofErr w:type="spellStart"/>
+      <w:r>
+        <w:rPr>
+          <w:rFonts w:ascii="Times New Roman" w:hAnsi="Times New Roman" w:cs="Times New Roman"/>
+          <w:color w:val="000000" w:themeColor="text1"/>
+        </w:rPr>
+        <w:t>Cazoulat</w:t>
+      </w:r>
+      <w:proofErr w:type="spellEnd"/>
+      <w:r>
+        <w:rPr>
+          <w:rFonts w:ascii="Times New Roman" w:hAnsi="Times New Roman" w:cs="Times New Roman"/>
+          <w:color w:val="000000" w:themeColor="text1"/>
+        </w:rPr>
+        <w:t xml:space="preserve"> G., Gupta S., </w:t>
+      </w:r>
+      <w:proofErr w:type="spellStart"/>
+      <w:r>
+        <w:rPr>
+          <w:rFonts w:ascii="Times New Roman" w:hAnsi="Times New Roman" w:cs="Times New Roman"/>
+          <w:color w:val="000000" w:themeColor="text1"/>
+        </w:rPr>
+        <w:t>Odisio</w:t>
+      </w:r>
+      <w:proofErr w:type="spellEnd"/>
+      <w:r>
+        <w:rPr>
+          <w:rFonts w:ascii="Times New Roman" w:hAnsi="Times New Roman" w:cs="Times New Roman"/>
+          <w:color w:val="000000" w:themeColor="text1"/>
+        </w:rPr>
+        <w:t xml:space="preserve"> B., Brock KK</w:t>
+      </w:r>
+      <w:r>
+        <w:rPr>
+          <w:rFonts w:ascii="Times New Roman" w:hAnsi="Times New Roman" w:cs="Times New Roman"/>
+          <w:color w:val="000000" w:themeColor="text1"/>
+        </w:rPr>
+        <w:t xml:space="preserve">. </w:t>
+      </w:r>
+      <w:r>
+        <w:rPr>
+          <w:rFonts w:ascii="Times New Roman" w:hAnsi="Times New Roman" w:cs="Times New Roman"/>
+          <w:i/>
+          <w:color w:val="000000" w:themeColor="text1"/>
+        </w:rPr>
+        <w:t xml:space="preserve">Improving Colorectal Metastases Treatment: Neural Networks and Biomechanical Models. </w:t>
+      </w:r>
+      <w:r>
+        <w:rPr>
+          <w:rFonts w:ascii="Times New Roman" w:hAnsi="Times New Roman" w:cs="Times New Roman"/>
+          <w:color w:val="000000" w:themeColor="text1"/>
+        </w:rPr>
+        <w:t>AAPM Annual Conference. Nashville, TN. 07/2018</w:t>
+      </w:r>
+    </w:p>
+    <w:p>
+      <w:pPr>
+        <w:keepNext/>
+        <w:keepLines/>
+        <w:spacing w:after="120"/>
+        <w:rPr>
+          <w:rFonts w:ascii="Times New Roman" w:hAnsi="Times New Roman" w:cs="Times New Roman"/>
+          <w:color w:val="000000" w:themeColor="text1"/>
+        </w:rPr>
+      </w:pPr>
+      <w:r>
+        <w:rPr>
+          <w:rFonts w:ascii="Times New Roman" w:hAnsi="Times New Roman" w:cs="Times New Roman"/>
+          <w:b/>
+          <w:color w:val="000000" w:themeColor="text1"/>
+        </w:rPr>
+        <w:t>Anderson</w:t>
+      </w:r>
+      <w:r>
+        <w:rPr>
+          <w:rFonts w:ascii="Times New Roman" w:hAnsi="Times New Roman" w:cs="Times New Roman"/>
+          <w:b/>
+          <w:color w:val="000000" w:themeColor="text1"/>
+        </w:rPr>
+        <w:t xml:space="preserve"> B.M</w:t>
+      </w:r>
+      <w:r>
+        <w:rPr>
+          <w:rFonts w:ascii="Times New Roman" w:hAnsi="Times New Roman" w:cs="Times New Roman"/>
+          <w:color w:val="000000" w:themeColor="text1"/>
+        </w:rPr>
+        <w:t>,</w:t>
+      </w:r>
+      <w:r>
+        <w:rPr>
+          <w:rFonts w:ascii="Times New Roman" w:hAnsi="Times New Roman" w:cs="Times New Roman"/>
+          <w:color w:val="000000" w:themeColor="text1"/>
+        </w:rPr>
+        <w:t xml:space="preserve"> Lin</w:t>
+      </w:r>
+      <w:r>
+        <w:rPr>
+          <w:rFonts w:ascii="Times New Roman" w:hAnsi="Times New Roman" w:cs="Times New Roman"/>
+          <w:color w:val="000000" w:themeColor="text1"/>
+        </w:rPr>
+        <w:t xml:space="preserve"> E.</w:t>
+      </w:r>
+      <w:r>
+        <w:rPr>
+          <w:rFonts w:ascii="Times New Roman" w:hAnsi="Times New Roman" w:cs="Times New Roman"/>
+          <w:color w:val="000000" w:themeColor="text1"/>
+        </w:rPr>
+        <w:t xml:space="preserve">, et al. </w:t>
+      </w:r>
+      <w:r>
+        <w:rPr>
+          <w:rFonts w:ascii="Times New Roman" w:hAnsi="Times New Roman" w:cs="Times New Roman"/>
+          <w:i/>
+          <w:color w:val="000000" w:themeColor="text1"/>
+        </w:rPr>
+        <w:t xml:space="preserve">Improvement of liver ablation treatment for Colorectal Liver Metastases (CLM) </w:t>
+      </w:r>
+      <w:r>
+        <w:rPr>
+          <w:rFonts w:ascii="Times New Roman" w:hAnsi="Times New Roman" w:cs="Times New Roman"/>
+          <w:color w:val="000000" w:themeColor="text1"/>
+        </w:rPr>
+        <w:t>SPIE Annual Conference. Houston, TX. 02/2017</w:t>
+      </w:r>
+    </w:p>
+    <w:p>
+      <w:pPr>
+        <w:keepNext/>
+        <w:keepLines/>
+        <w:spacing w:after="120"/>
         <w:rPr>
           <w:rFonts w:ascii="Times New Roman" w:hAnsi="Times New Roman" w:cs="Times New Roman"/>
           <w:b/>
@@ -4501,6 +6541,27 @@
           <w:szCs w:val="24"/>
           <w:u w:val="single"/>
         </w:rPr>
+      </w:pPr>
+      <w:r>
+        <w:rPr>
+          <w:rFonts w:ascii="Times New Roman" w:hAnsi="Times New Roman" w:cs="Times New Roman"/>
+          <w:b/>
+          <w:color w:val="000000" w:themeColor="text1"/>
+          <w:sz w:val="24"/>
+          <w:szCs w:val="24"/>
+          <w:u w:val="single"/>
+        </w:rPr>
+        <w:t>Abstracts</w:t>
+      </w:r>
+      <w:r>
+        <w:rPr>
+          <w:rFonts w:ascii="Times New Roman" w:hAnsi="Times New Roman" w:cs="Times New Roman"/>
+          <w:b/>
+          <w:color w:val="000000" w:themeColor="text1"/>
+          <w:sz w:val="24"/>
+          <w:szCs w:val="24"/>
+          <w:u w:val="single"/>
+        </w:rPr>
         <w:t>____________________________________________________________________________</w:t>
       </w:r>
     </w:p>
@@ -4530,13 +6591,95 @@
         </w:rPr>
         <w:t xml:space="preserve">Anderson B.M, </w:t>
       </w:r>
+      <w:proofErr w:type="spellStart"/>
       <w:r>
         <w:rPr>
           <w:rFonts w:ascii="Times New Roman" w:hAnsi="Times New Roman"/>
           <w:bCs/>
           <w:color w:val="000000" w:themeColor="text1"/>
         </w:rPr>
-        <w:t>Kundu S., Lin E., Koay E., Odisio O., Chung C., Kang H., Venkateson A., Yedururi S., De B., Lin Y., Patel A., Brock KK</w:t>
+        <w:t>Kundu</w:t>
+      </w:r>
+      <w:proofErr w:type="spellEnd"/>
+      <w:r>
+        <w:rPr>
+          <w:rFonts w:ascii="Times New Roman" w:hAnsi="Times New Roman"/>
+          <w:bCs/>
+          <w:color w:val="000000" w:themeColor="text1"/>
+        </w:rPr>
+        <w:t xml:space="preserve"> S., Lin E., </w:t>
+      </w:r>
+      <w:proofErr w:type="spellStart"/>
+      <w:r>
+        <w:rPr>
+          <w:rFonts w:ascii="Times New Roman" w:hAnsi="Times New Roman"/>
+          <w:bCs/>
+          <w:color w:val="000000" w:themeColor="text1"/>
+        </w:rPr>
+        <w:t>Koay</w:t>
+      </w:r>
+      <w:proofErr w:type="spellEnd"/>
+      <w:r>
+        <w:rPr>
+          <w:rFonts w:ascii="Times New Roman" w:hAnsi="Times New Roman"/>
+          <w:bCs/>
+          <w:color w:val="000000" w:themeColor="text1"/>
+        </w:rPr>
+        <w:t xml:space="preserve"> E., </w:t>
+      </w:r>
+      <w:proofErr w:type="spellStart"/>
+      <w:r>
+        <w:rPr>
+          <w:rFonts w:ascii="Times New Roman" w:hAnsi="Times New Roman"/>
+          <w:bCs/>
+          <w:color w:val="000000" w:themeColor="text1"/>
+        </w:rPr>
+        <w:t>Odisio</w:t>
+      </w:r>
+      <w:proofErr w:type="spellEnd"/>
+      <w:r>
+        <w:rPr>
+          <w:rFonts w:ascii="Times New Roman" w:hAnsi="Times New Roman"/>
+          <w:bCs/>
+          <w:color w:val="000000" w:themeColor="text1"/>
+        </w:rPr>
+        <w:t xml:space="preserve"> O., Chung C., Kang H., </w:t>
+      </w:r>
+      <w:proofErr w:type="spellStart"/>
+      <w:r>
+        <w:rPr>
+          <w:rFonts w:ascii="Times New Roman" w:hAnsi="Times New Roman"/>
+          <w:bCs/>
+          <w:color w:val="000000" w:themeColor="text1"/>
+        </w:rPr>
+        <w:t>Venkateson</w:t>
+      </w:r>
+      <w:proofErr w:type="spellEnd"/>
+      <w:r>
+        <w:rPr>
+          <w:rFonts w:ascii="Times New Roman" w:hAnsi="Times New Roman"/>
+          <w:bCs/>
+          <w:color w:val="000000" w:themeColor="text1"/>
+        </w:rPr>
+        <w:t xml:space="preserve"> A., </w:t>
+      </w:r>
+      <w:proofErr w:type="spellStart"/>
+      <w:r>
+        <w:rPr>
+          <w:rFonts w:ascii="Times New Roman" w:hAnsi="Times New Roman"/>
+          <w:bCs/>
+          <w:color w:val="000000" w:themeColor="text1"/>
+        </w:rPr>
+        <w:t>Yedururi</w:t>
+      </w:r>
+      <w:proofErr w:type="spellEnd"/>
+      <w:r>
+        <w:rPr>
+          <w:rFonts w:ascii="Times New Roman" w:hAnsi="Times New Roman"/>
+          <w:bCs/>
+          <w:color w:val="000000" w:themeColor="text1"/>
+        </w:rPr>
+        <w:t xml:space="preserve"> S., De B., Lin Y., Patel A., Brock KK</w:t>
       </w:r>
       <w:r>
         <w:rPr>
@@ -4582,19 +6725,69 @@
           <w:color w:val="000000" w:themeColor="text1"/>
         </w:rPr>
       </w:pPr>
+      <w:proofErr w:type="spellStart"/>
       <w:r>
         <w:rPr>
           <w:rFonts w:ascii="Times New Roman" w:eastAsia="Times New Roman" w:hAnsi="Times New Roman" w:cs="Times New Roman"/>
           <w:color w:val="000000" w:themeColor="text1"/>
         </w:rPr>
-        <w:t xml:space="preserve">Rigaud, B., </w:t>
-      </w:r>
+        <w:t>Rigaud</w:t>
+      </w:r>
+      <w:proofErr w:type="spellEnd"/>
       <w:r>
         <w:rPr>
           <w:rFonts w:ascii="Times New Roman" w:eastAsia="Times New Roman" w:hAnsi="Times New Roman" w:cs="Times New Roman"/>
           <w:color w:val="000000" w:themeColor="text1"/>
         </w:rPr>
-        <w:t xml:space="preserve">Kirimli E., Yedururi S., Cazoulat G., </w:t>
+        <w:t xml:space="preserve">, B., </w:t>
+      </w:r>
+      <w:proofErr w:type="spellStart"/>
+      <w:r>
+        <w:rPr>
+          <w:rFonts w:ascii="Times New Roman" w:eastAsia="Times New Roman" w:hAnsi="Times New Roman" w:cs="Times New Roman"/>
+          <w:color w:val="000000" w:themeColor="text1"/>
+        </w:rPr>
+        <w:t>Kirimli</w:t>
+      </w:r>
+      <w:proofErr w:type="spellEnd"/>
+      <w:r>
+        <w:rPr>
+          <w:rFonts w:ascii="Times New Roman" w:eastAsia="Times New Roman" w:hAnsi="Times New Roman" w:cs="Times New Roman"/>
+          <w:color w:val="000000" w:themeColor="text1"/>
+        </w:rPr>
+        <w:t xml:space="preserve"> E., </w:t>
+      </w:r>
+      <w:proofErr w:type="spellStart"/>
+      <w:r>
+        <w:rPr>
+          <w:rFonts w:ascii="Times New Roman" w:eastAsia="Times New Roman" w:hAnsi="Times New Roman" w:cs="Times New Roman"/>
+          <w:color w:val="000000" w:themeColor="text1"/>
+        </w:rPr>
+        <w:t>Yedururi</w:t>
+      </w:r>
+      <w:proofErr w:type="spellEnd"/>
+      <w:r>
+        <w:rPr>
+          <w:rFonts w:ascii="Times New Roman" w:eastAsia="Times New Roman" w:hAnsi="Times New Roman" w:cs="Times New Roman"/>
+          <w:color w:val="000000" w:themeColor="text1"/>
+        </w:rPr>
+        <w:t xml:space="preserve"> S., </w:t>
+      </w:r>
+      <w:proofErr w:type="spellStart"/>
+      <w:r>
+        <w:rPr>
+          <w:rFonts w:ascii="Times New Roman" w:eastAsia="Times New Roman" w:hAnsi="Times New Roman" w:cs="Times New Roman"/>
+          <w:color w:val="000000" w:themeColor="text1"/>
+        </w:rPr>
+        <w:t>Cazoulat</w:t>
+      </w:r>
+      <w:proofErr w:type="spellEnd"/>
+      <w:r>
+        <w:rPr>
+          <w:rFonts w:ascii="Times New Roman" w:eastAsia="Times New Roman" w:hAnsi="Times New Roman" w:cs="Times New Roman"/>
+          <w:color w:val="000000" w:themeColor="text1"/>
+        </w:rPr>
+        <w:t xml:space="preserve"> G., </w:t>
       </w:r>
       <w:r>
         <w:rPr>
@@ -4610,7 +6803,39 @@
           <w:rFonts w:ascii="Times New Roman" w:eastAsia="Times New Roman" w:hAnsi="Times New Roman" w:cs="Times New Roman"/>
           <w:color w:val="000000" w:themeColor="text1"/>
         </w:rPr>
-        <w:t xml:space="preserve"> Zaid M., Elganainy D., Koay E., Brock KK. </w:t>
+        <w:t xml:space="preserve"> Zaid M., </w:t>
+      </w:r>
+      <w:proofErr w:type="spellStart"/>
+      <w:r>
+        <w:rPr>
+          <w:rFonts w:ascii="Times New Roman" w:eastAsia="Times New Roman" w:hAnsi="Times New Roman" w:cs="Times New Roman"/>
+          <w:color w:val="000000" w:themeColor="text1"/>
+        </w:rPr>
+        <w:t>Elganainy</w:t>
+      </w:r>
+      <w:proofErr w:type="spellEnd"/>
+      <w:r>
+        <w:rPr>
+          <w:rFonts w:ascii="Times New Roman" w:eastAsia="Times New Roman" w:hAnsi="Times New Roman" w:cs="Times New Roman"/>
+          <w:color w:val="000000" w:themeColor="text1"/>
+        </w:rPr>
+        <w:t xml:space="preserve"> D., </w:t>
+      </w:r>
+      <w:proofErr w:type="spellStart"/>
+      <w:r>
+        <w:rPr>
+          <w:rFonts w:ascii="Times New Roman" w:eastAsia="Times New Roman" w:hAnsi="Times New Roman" w:cs="Times New Roman"/>
+          <w:color w:val="000000" w:themeColor="text1"/>
+        </w:rPr>
+        <w:t>Koay</w:t>
+      </w:r>
+      <w:proofErr w:type="spellEnd"/>
+      <w:r>
+        <w:rPr>
+          <w:rFonts w:ascii="Times New Roman" w:eastAsia="Times New Roman" w:hAnsi="Times New Roman" w:cs="Times New Roman"/>
+          <w:color w:val="000000" w:themeColor="text1"/>
+        </w:rPr>
+        <w:t xml:space="preserve"> E., Brock KK. </w:t>
       </w:r>
       <w:r>
         <w:rPr>
@@ -4645,12 +6870,37 @@
         </w:rPr>
         <w:t xml:space="preserve">McCulloch, M., </w:t>
       </w:r>
+      <w:proofErr w:type="spellStart"/>
       <w:r>
         <w:rPr>
           <w:rFonts w:ascii="Times New Roman" w:eastAsia="Times New Roman" w:hAnsi="Times New Roman" w:cs="Times New Roman"/>
           <w:color w:val="000000" w:themeColor="text1"/>
         </w:rPr>
-        <w:t xml:space="preserve">Cazoulat G., Rigaud B., </w:t>
+        <w:t>Cazoulat</w:t>
+      </w:r>
+      <w:proofErr w:type="spellEnd"/>
+      <w:r>
+        <w:rPr>
+          <w:rFonts w:ascii="Times New Roman" w:eastAsia="Times New Roman" w:hAnsi="Times New Roman" w:cs="Times New Roman"/>
+          <w:color w:val="000000" w:themeColor="text1"/>
+        </w:rPr>
+        <w:t xml:space="preserve"> G., </w:t>
+      </w:r>
+      <w:proofErr w:type="spellStart"/>
+      <w:r>
+        <w:rPr>
+          <w:rFonts w:ascii="Times New Roman" w:eastAsia="Times New Roman" w:hAnsi="Times New Roman" w:cs="Times New Roman"/>
+          <w:color w:val="000000" w:themeColor="text1"/>
+        </w:rPr>
+        <w:t>Rigaud</w:t>
+      </w:r>
+      <w:proofErr w:type="spellEnd"/>
+      <w:r>
+        <w:rPr>
+          <w:rFonts w:ascii="Times New Roman" w:eastAsia="Times New Roman" w:hAnsi="Times New Roman" w:cs="Times New Roman"/>
+          <w:color w:val="000000" w:themeColor="text1"/>
+        </w:rPr>
+        <w:t xml:space="preserve"> B., </w:t>
       </w:r>
       <w:r>
         <w:rPr>
@@ -4679,12 +6929,117 @@
         </w:rPr>
         <w:t xml:space="preserve">., </w:t>
       </w:r>
+      <w:proofErr w:type="spellStart"/>
       <w:r>
         <w:rPr>
           <w:rFonts w:ascii="Times New Roman" w:eastAsia="Times New Roman" w:hAnsi="Times New Roman" w:cs="Times New Roman"/>
           <w:color w:val="000000" w:themeColor="text1"/>
         </w:rPr>
-        <w:t>Kirimli E., Gryshkevych S., Svensson S., Ohrt A., Chopra A., Mathew R., Zaid M., Elganainy D., ,Balter P., Koay E., Brock KK.</w:t>
+        <w:t>Kirimli</w:t>
+      </w:r>
+      <w:proofErr w:type="spellEnd"/>
+      <w:r>
+        <w:rPr>
+          <w:rFonts w:ascii="Times New Roman" w:eastAsia="Times New Roman" w:hAnsi="Times New Roman" w:cs="Times New Roman"/>
+          <w:color w:val="000000" w:themeColor="text1"/>
+        </w:rPr>
+        <w:t xml:space="preserve"> E., </w:t>
+      </w:r>
+      <w:proofErr w:type="spellStart"/>
+      <w:r>
+        <w:rPr>
+          <w:rFonts w:ascii="Times New Roman" w:eastAsia="Times New Roman" w:hAnsi="Times New Roman" w:cs="Times New Roman"/>
+          <w:color w:val="000000" w:themeColor="text1"/>
+        </w:rPr>
+        <w:t>Gryshkevych</w:t>
+      </w:r>
+      <w:proofErr w:type="spellEnd"/>
+      <w:r>
+        <w:rPr>
+          <w:rFonts w:ascii="Times New Roman" w:eastAsia="Times New Roman" w:hAnsi="Times New Roman" w:cs="Times New Roman"/>
+          <w:color w:val="000000" w:themeColor="text1"/>
+        </w:rPr>
+        <w:t xml:space="preserve"> S., </w:t>
+      </w:r>
+      <w:proofErr w:type="spellStart"/>
+      <w:r>
+        <w:rPr>
+          <w:rFonts w:ascii="Times New Roman" w:eastAsia="Times New Roman" w:hAnsi="Times New Roman" w:cs="Times New Roman"/>
+          <w:color w:val="000000" w:themeColor="text1"/>
+        </w:rPr>
+        <w:t>Svensson</w:t>
+      </w:r>
+      <w:proofErr w:type="spellEnd"/>
+      <w:r>
+        <w:rPr>
+          <w:rFonts w:ascii="Times New Roman" w:eastAsia="Times New Roman" w:hAnsi="Times New Roman" w:cs="Times New Roman"/>
+          <w:color w:val="000000" w:themeColor="text1"/>
+        </w:rPr>
+        <w:t xml:space="preserve"> S., </w:t>
+      </w:r>
+      <w:proofErr w:type="spellStart"/>
+      <w:r>
+        <w:rPr>
+          <w:rFonts w:ascii="Times New Roman" w:eastAsia="Times New Roman" w:hAnsi="Times New Roman" w:cs="Times New Roman"/>
+          <w:color w:val="000000" w:themeColor="text1"/>
+        </w:rPr>
+        <w:t>Ohrt</w:t>
+      </w:r>
+      <w:proofErr w:type="spellEnd"/>
+      <w:r>
+        <w:rPr>
+          <w:rFonts w:ascii="Times New Roman" w:eastAsia="Times New Roman" w:hAnsi="Times New Roman" w:cs="Times New Roman"/>
+          <w:color w:val="000000" w:themeColor="text1"/>
+        </w:rPr>
+        <w:t xml:space="preserve"> A., Chopra A., Mathew R., Zaid M., </w:t>
+      </w:r>
+      <w:proofErr w:type="spellStart"/>
+      <w:r>
+        <w:rPr>
+          <w:rFonts w:ascii="Times New Roman" w:eastAsia="Times New Roman" w:hAnsi="Times New Roman" w:cs="Times New Roman"/>
+          <w:color w:val="000000" w:themeColor="text1"/>
+        </w:rPr>
+        <w:t>Elganainy</w:t>
+      </w:r>
+      <w:proofErr w:type="spellEnd"/>
+      <w:r>
+        <w:rPr>
+          <w:rFonts w:ascii="Times New Roman" w:eastAsia="Times New Roman" w:hAnsi="Times New Roman" w:cs="Times New Roman"/>
+          <w:color w:val="000000" w:themeColor="text1"/>
+        </w:rPr>
+        <w:t xml:space="preserve"> D., ,</w:t>
+      </w:r>
+      <w:proofErr w:type="spellStart"/>
+      <w:r>
+        <w:rPr>
+          <w:rFonts w:ascii="Times New Roman" w:eastAsia="Times New Roman" w:hAnsi="Times New Roman" w:cs="Times New Roman"/>
+          <w:color w:val="000000" w:themeColor="text1"/>
+        </w:rPr>
+        <w:t>Balter</w:t>
+      </w:r>
+      <w:proofErr w:type="spellEnd"/>
+      <w:r>
+        <w:rPr>
+          <w:rFonts w:ascii="Times New Roman" w:eastAsia="Times New Roman" w:hAnsi="Times New Roman" w:cs="Times New Roman"/>
+          <w:color w:val="000000" w:themeColor="text1"/>
+        </w:rPr>
+        <w:t xml:space="preserve"> P., </w:t>
+      </w:r>
+      <w:proofErr w:type="spellStart"/>
+      <w:r>
+        <w:rPr>
+          <w:rFonts w:ascii="Times New Roman" w:eastAsia="Times New Roman" w:hAnsi="Times New Roman" w:cs="Times New Roman"/>
+          <w:color w:val="000000" w:themeColor="text1"/>
+        </w:rPr>
+        <w:t>Koay</w:t>
+      </w:r>
+      <w:proofErr w:type="spellEnd"/>
+      <w:r>
+        <w:rPr>
+          <w:rFonts w:ascii="Times New Roman" w:eastAsia="Times New Roman" w:hAnsi="Times New Roman" w:cs="Times New Roman"/>
+          <w:color w:val="000000" w:themeColor="text1"/>
+        </w:rPr>
+        <w:t xml:space="preserve"> E., Brock KK.</w:t>
       </w:r>
       <w:r>
         <w:rPr>
@@ -4719,12 +7074,21 @@
           <w:color w:val="000000" w:themeColor="text1"/>
         </w:rPr>
       </w:pPr>
+      <w:proofErr w:type="spellStart"/>
       <w:r>
         <w:rPr>
           <w:rFonts w:ascii="Times New Roman" w:eastAsia="Times New Roman" w:hAnsi="Times New Roman" w:cs="Times New Roman"/>
           <w:color w:val="000000" w:themeColor="text1"/>
         </w:rPr>
-        <w:t xml:space="preserve">Reber, B., </w:t>
+        <w:t>Reber</w:t>
+      </w:r>
+      <w:proofErr w:type="spellEnd"/>
+      <w:r>
+        <w:rPr>
+          <w:rFonts w:ascii="Times New Roman" w:eastAsia="Times New Roman" w:hAnsi="Times New Roman" w:cs="Times New Roman"/>
+          <w:color w:val="000000" w:themeColor="text1"/>
+        </w:rPr>
+        <w:t xml:space="preserve">, B., </w:t>
       </w:r>
       <w:r>
         <w:rPr>
@@ -4746,7 +7110,39 @@
           <w:rFonts w:ascii="Times New Roman" w:eastAsia="Times New Roman" w:hAnsi="Times New Roman" w:cs="Times New Roman"/>
           <w:color w:val="000000" w:themeColor="text1"/>
         </w:rPr>
-        <w:t>Mohamed A., Van Dijk L., Rigaud B., McCulloch M., He Y., Woodland M., Fuller C., Lai S., Brock KK</w:t>
+        <w:t xml:space="preserve">Mohamed A., Van </w:t>
+      </w:r>
+      <w:proofErr w:type="spellStart"/>
+      <w:r>
+        <w:rPr>
+          <w:rFonts w:ascii="Times New Roman" w:eastAsia="Times New Roman" w:hAnsi="Times New Roman" w:cs="Times New Roman"/>
+          <w:color w:val="000000" w:themeColor="text1"/>
+        </w:rPr>
+        <w:t>Dijk</w:t>
+      </w:r>
+      <w:proofErr w:type="spellEnd"/>
+      <w:r>
+        <w:rPr>
+          <w:rFonts w:ascii="Times New Roman" w:eastAsia="Times New Roman" w:hAnsi="Times New Roman" w:cs="Times New Roman"/>
+          <w:color w:val="000000" w:themeColor="text1"/>
+        </w:rPr>
+        <w:t xml:space="preserve"> L., </w:t>
+      </w:r>
+      <w:proofErr w:type="spellStart"/>
+      <w:r>
+        <w:rPr>
+          <w:rFonts w:ascii="Times New Roman" w:eastAsia="Times New Roman" w:hAnsi="Times New Roman" w:cs="Times New Roman"/>
+          <w:color w:val="000000" w:themeColor="text1"/>
+        </w:rPr>
+        <w:t>Rigaud</w:t>
+      </w:r>
+      <w:proofErr w:type="spellEnd"/>
+      <w:r>
+        <w:rPr>
+          <w:rFonts w:ascii="Times New Roman" w:eastAsia="Times New Roman" w:hAnsi="Times New Roman" w:cs="Times New Roman"/>
+          <w:color w:val="000000" w:themeColor="text1"/>
+        </w:rPr>
+        <w:t xml:space="preserve"> B., McCulloch M., He Y., Woodland M., Fuller C., Lai S., Brock KK</w:t>
       </w:r>
       <w:r>
         <w:rPr>
@@ -4864,7 +7260,23 @@
           <w:rFonts w:ascii="Times New Roman" w:hAnsi="Times New Roman" w:cs="Times New Roman"/>
           <w:color w:val="000000" w:themeColor="text1"/>
         </w:rPr>
-        <w:t xml:space="preserve"> International Society of Radiation Epidemiology and Dosimetry, Sitges, Spain. 05/2020</w:t>
+        <w:t xml:space="preserve"> International Society of Radiation Epidemiology and Dosimetry, </w:t>
+      </w:r>
+      <w:proofErr w:type="spellStart"/>
+      <w:r>
+        <w:rPr>
+          <w:rFonts w:ascii="Times New Roman" w:hAnsi="Times New Roman" w:cs="Times New Roman"/>
+          <w:color w:val="000000" w:themeColor="text1"/>
+        </w:rPr>
+        <w:t>Sitges</w:t>
+      </w:r>
+      <w:proofErr w:type="spellEnd"/>
+      <w:r>
+        <w:rPr>
+          <w:rFonts w:ascii="Times New Roman" w:hAnsi="Times New Roman" w:cs="Times New Roman"/>
+          <w:color w:val="000000" w:themeColor="text1"/>
+        </w:rPr>
+        <w:t>, Spain. 05/2020</w:t>
       </w:r>
     </w:p>
     <w:p>
@@ -4877,19 +7289,37 @@
           <w:color w:val="000000" w:themeColor="text1"/>
         </w:rPr>
       </w:pPr>
-      <w:r>
-        <w:rPr>
-          <w:rFonts w:ascii="Times New Roman" w:hAnsi="Times New Roman" w:cs="Times New Roman"/>
-          <w:color w:val="000000" w:themeColor="text1"/>
-        </w:rPr>
-        <w:t xml:space="preserve">Elhalawani, H., </w:t>
-      </w:r>
-      <w:r>
-        <w:rPr>
-          <w:rFonts w:ascii="Times New Roman" w:hAnsi="Times New Roman" w:cs="Times New Roman"/>
-          <w:color w:val="000000" w:themeColor="text1"/>
-        </w:rPr>
-        <w:t xml:space="preserve">Jin Y., Randall J.W., Mahajan A., Mohamed A., Elliot A., </w:t>
+      <w:proofErr w:type="spellStart"/>
+      <w:r>
+        <w:rPr>
+          <w:rFonts w:ascii="Times New Roman" w:hAnsi="Times New Roman" w:cs="Times New Roman"/>
+          <w:color w:val="000000" w:themeColor="text1"/>
+        </w:rPr>
+        <w:t>Elhalawani</w:t>
+      </w:r>
+      <w:proofErr w:type="spellEnd"/>
+      <w:r>
+        <w:rPr>
+          <w:rFonts w:ascii="Times New Roman" w:hAnsi="Times New Roman" w:cs="Times New Roman"/>
+          <w:color w:val="000000" w:themeColor="text1"/>
+        </w:rPr>
+        <w:t xml:space="preserve">, H., </w:t>
+      </w:r>
+      <w:proofErr w:type="spellStart"/>
+      <w:r>
+        <w:rPr>
+          <w:rFonts w:ascii="Times New Roman" w:hAnsi="Times New Roman" w:cs="Times New Roman"/>
+          <w:color w:val="000000" w:themeColor="text1"/>
+        </w:rPr>
+        <w:t>Jin</w:t>
+      </w:r>
+      <w:proofErr w:type="spellEnd"/>
+      <w:r>
+        <w:rPr>
+          <w:rFonts w:ascii="Times New Roman" w:hAnsi="Times New Roman" w:cs="Times New Roman"/>
+          <w:color w:val="000000" w:themeColor="text1"/>
+        </w:rPr>
+        <w:t xml:space="preserve"> Y., Randall J.W., Mahajan A., Mohamed A., Elliot A., </w:t>
       </w:r>
       <w:r>
         <w:rPr>
@@ -4965,7 +7395,25 @@
           <w:color w:val="000000" w:themeColor="text1"/>
           <w:shd w:val="clear" w:color="auto" w:fill="FFFFFF"/>
         </w:rPr>
-        <w:t xml:space="preserve">McCulloch M., Elhalawani H., </w:t>
+        <w:t xml:space="preserve">McCulloch M., </w:t>
+      </w:r>
+      <w:proofErr w:type="spellStart"/>
+      <w:r>
+        <w:rPr>
+          <w:rFonts w:ascii="Times New Roman" w:hAnsi="Times New Roman"/>
+          <w:color w:val="000000" w:themeColor="text1"/>
+          <w:shd w:val="clear" w:color="auto" w:fill="FFFFFF"/>
+        </w:rPr>
+        <w:t>Elhalawani</w:t>
+      </w:r>
+      <w:proofErr w:type="spellEnd"/>
+      <w:r>
+        <w:rPr>
+          <w:rFonts w:ascii="Times New Roman" w:hAnsi="Times New Roman"/>
+          <w:color w:val="000000" w:themeColor="text1"/>
+          <w:shd w:val="clear" w:color="auto" w:fill="FFFFFF"/>
+        </w:rPr>
+        <w:t xml:space="preserve"> H., </w:t>
       </w:r>
       <w:r>
         <w:rPr>
@@ -4982,7 +7430,43 @@
           <w:color w:val="000000" w:themeColor="text1"/>
           <w:shd w:val="clear" w:color="auto" w:fill="FFFFFF"/>
         </w:rPr>
-        <w:t xml:space="preserve">, et. al </w:t>
+        <w:t xml:space="preserve">, </w:t>
+      </w:r>
+      <w:proofErr w:type="gramStart"/>
+      <w:r>
+        <w:rPr>
+          <w:rFonts w:ascii="Times New Roman" w:hAnsi="Times New Roman"/>
+          <w:color w:val="000000" w:themeColor="text1"/>
+          <w:shd w:val="clear" w:color="auto" w:fill="FFFFFF"/>
+        </w:rPr>
+        <w:t>et</w:t>
+      </w:r>
+      <w:proofErr w:type="gramEnd"/>
+      <w:r>
+        <w:rPr>
+          <w:rFonts w:ascii="Times New Roman" w:hAnsi="Times New Roman"/>
+          <w:color w:val="000000" w:themeColor="text1"/>
+          <w:shd w:val="clear" w:color="auto" w:fill="FFFFFF"/>
+        </w:rPr>
+        <w:t xml:space="preserve">. </w:t>
+      </w:r>
+      <w:proofErr w:type="gramStart"/>
+      <w:r>
+        <w:rPr>
+          <w:rFonts w:ascii="Times New Roman" w:hAnsi="Times New Roman"/>
+          <w:color w:val="000000" w:themeColor="text1"/>
+          <w:shd w:val="clear" w:color="auto" w:fill="FFFFFF"/>
+        </w:rPr>
+        <w:t>al</w:t>
+      </w:r>
+      <w:proofErr w:type="gramEnd"/>
+      <w:r>
+        <w:rPr>
+          <w:rFonts w:ascii="Times New Roman" w:hAnsi="Times New Roman"/>
+          <w:color w:val="000000" w:themeColor="text1"/>
+          <w:shd w:val="clear" w:color="auto" w:fill="FFFFFF"/>
+        </w:rPr>
+        <w:t xml:space="preserve"> </w:t>
       </w:r>
       <w:r>
         <w:rPr>
@@ -5060,20 +7544,70 @@
           <w:color w:val="000000" w:themeColor="text1"/>
         </w:rPr>
       </w:pPr>
+      <w:proofErr w:type="spellStart"/>
       <w:r>
         <w:rPr>
           <w:rFonts w:ascii="Times New Roman" w:hAnsi="Times New Roman"/>
           <w:color w:val="000000" w:themeColor="text1"/>
         </w:rPr>
         <w:lastRenderedPageBreak/>
-        <w:t xml:space="preserve">Kisling K., </w:t>
-      </w:r>
-      <w:r>
-        <w:rPr>
-          <w:rFonts w:ascii="Times New Roman" w:hAnsi="Times New Roman"/>
-          <w:color w:val="000000" w:themeColor="text1"/>
-        </w:rPr>
-        <w:t xml:space="preserve">Ger R., Cardenas C., Rubinstein A., Netherton T., Ingram W., Fave X., Owens C., </w:t>
+        <w:t>Kisling</w:t>
+      </w:r>
+      <w:proofErr w:type="spellEnd"/>
+      <w:r>
+        <w:rPr>
+          <w:rFonts w:ascii="Times New Roman" w:hAnsi="Times New Roman"/>
+          <w:color w:val="000000" w:themeColor="text1"/>
+        </w:rPr>
+        <w:t xml:space="preserve"> K., </w:t>
+      </w:r>
+      <w:proofErr w:type="spellStart"/>
+      <w:r>
+        <w:rPr>
+          <w:rFonts w:ascii="Times New Roman" w:hAnsi="Times New Roman"/>
+          <w:color w:val="000000" w:themeColor="text1"/>
+        </w:rPr>
+        <w:t>Ger</w:t>
+      </w:r>
+      <w:proofErr w:type="spellEnd"/>
+      <w:r>
+        <w:rPr>
+          <w:rFonts w:ascii="Times New Roman" w:hAnsi="Times New Roman"/>
+          <w:color w:val="000000" w:themeColor="text1"/>
+        </w:rPr>
+        <w:t xml:space="preserve"> R., Cardenas C., Rubinstein A., </w:t>
+      </w:r>
+      <w:proofErr w:type="spellStart"/>
+      <w:r>
+        <w:rPr>
+          <w:rFonts w:ascii="Times New Roman" w:hAnsi="Times New Roman"/>
+          <w:color w:val="000000" w:themeColor="text1"/>
+        </w:rPr>
+        <w:t>Netherton</w:t>
+      </w:r>
+      <w:proofErr w:type="spellEnd"/>
+      <w:r>
+        <w:rPr>
+          <w:rFonts w:ascii="Times New Roman" w:hAnsi="Times New Roman"/>
+          <w:color w:val="000000" w:themeColor="text1"/>
+        </w:rPr>
+        <w:t xml:space="preserve"> T., Ingram W., </w:t>
+      </w:r>
+      <w:proofErr w:type="spellStart"/>
+      <w:r>
+        <w:rPr>
+          <w:rFonts w:ascii="Times New Roman" w:hAnsi="Times New Roman"/>
+          <w:color w:val="000000" w:themeColor="text1"/>
+        </w:rPr>
+        <w:t>Fave</w:t>
+      </w:r>
+      <w:proofErr w:type="spellEnd"/>
+      <w:r>
+        <w:rPr>
+          <w:rFonts w:ascii="Times New Roman" w:hAnsi="Times New Roman"/>
+          <w:color w:val="000000" w:themeColor="text1"/>
+        </w:rPr>
+        <w:t xml:space="preserve"> X., Owens C., </w:t>
       </w:r>
       <w:r>
         <w:rPr>
@@ -5089,7 +7623,55 @@
           <w:rFonts w:ascii="Times New Roman" w:hAnsi="Times New Roman"/>
           <w:color w:val="000000" w:themeColor="text1"/>
         </w:rPr>
-        <w:t>Lee J., Gay S., Yang J.,, McCarroll R., Machin D., Li Y., Rhee D., Edward S., He Y., David S., Nitsch P, Balter P., Court L</w:t>
+        <w:t xml:space="preserve">Lee J., Gay S., Yang J.,, </w:t>
+      </w:r>
+      <w:proofErr w:type="spellStart"/>
+      <w:r>
+        <w:rPr>
+          <w:rFonts w:ascii="Times New Roman" w:hAnsi="Times New Roman"/>
+          <w:color w:val="000000" w:themeColor="text1"/>
+        </w:rPr>
+        <w:t>McCarroll</w:t>
+      </w:r>
+      <w:proofErr w:type="spellEnd"/>
+      <w:r>
+        <w:rPr>
+          <w:rFonts w:ascii="Times New Roman" w:hAnsi="Times New Roman"/>
+          <w:color w:val="000000" w:themeColor="text1"/>
+        </w:rPr>
+        <w:t xml:space="preserve"> R., Machin D., Li Y., Rhee D., Edward S., He Y., David S., </w:t>
+      </w:r>
+      <w:proofErr w:type="spellStart"/>
+      <w:r>
+        <w:rPr>
+          <w:rFonts w:ascii="Times New Roman" w:hAnsi="Times New Roman"/>
+          <w:color w:val="000000" w:themeColor="text1"/>
+        </w:rPr>
+        <w:t>Nitsch</w:t>
+      </w:r>
+      <w:proofErr w:type="spellEnd"/>
+      <w:r>
+        <w:rPr>
+          <w:rFonts w:ascii="Times New Roman" w:hAnsi="Times New Roman"/>
+          <w:color w:val="000000" w:themeColor="text1"/>
+        </w:rPr>
+        <w:t xml:space="preserve"> P, </w:t>
+      </w:r>
+      <w:proofErr w:type="spellStart"/>
+      <w:r>
+        <w:rPr>
+          <w:rFonts w:ascii="Times New Roman" w:hAnsi="Times New Roman"/>
+          <w:color w:val="000000" w:themeColor="text1"/>
+        </w:rPr>
+        <w:t>Balter</w:t>
+      </w:r>
+      <w:proofErr w:type="spellEnd"/>
+      <w:r>
+        <w:rPr>
+          <w:rFonts w:ascii="Times New Roman" w:hAnsi="Times New Roman"/>
+          <w:color w:val="000000" w:themeColor="text1"/>
+        </w:rPr>
+        <w:t xml:space="preserve"> P., Court L</w:t>
       </w:r>
       <w:r>
         <w:rPr>
@@ -5146,12 +7728,69 @@
         </w:rPr>
         <w:t xml:space="preserve">, </w:t>
       </w:r>
-      <w:r>
-        <w:rPr>
-          <w:rFonts w:ascii="Times New Roman" w:hAnsi="Times New Roman"/>
-          <w:color w:val="000000" w:themeColor="text1"/>
-        </w:rPr>
-        <w:t>Cazoulat G., Zaid M., Chaudhury B., Elganainy D., Koay E., Brock KK</w:t>
+      <w:proofErr w:type="spellStart"/>
+      <w:r>
+        <w:rPr>
+          <w:rFonts w:ascii="Times New Roman" w:hAnsi="Times New Roman"/>
+          <w:color w:val="000000" w:themeColor="text1"/>
+        </w:rPr>
+        <w:t>Cazoulat</w:t>
+      </w:r>
+      <w:proofErr w:type="spellEnd"/>
+      <w:r>
+        <w:rPr>
+          <w:rFonts w:ascii="Times New Roman" w:hAnsi="Times New Roman"/>
+          <w:color w:val="000000" w:themeColor="text1"/>
+        </w:rPr>
+        <w:t xml:space="preserve"> G., Zaid M., </w:t>
+      </w:r>
+      <w:proofErr w:type="spellStart"/>
+      <w:r>
+        <w:rPr>
+          <w:rFonts w:ascii="Times New Roman" w:hAnsi="Times New Roman"/>
+          <w:color w:val="000000" w:themeColor="text1"/>
+        </w:rPr>
+        <w:t>Chaudhury</w:t>
+      </w:r>
+      <w:proofErr w:type="spellEnd"/>
+      <w:r>
+        <w:rPr>
+          <w:rFonts w:ascii="Times New Roman" w:hAnsi="Times New Roman"/>
+          <w:color w:val="000000" w:themeColor="text1"/>
+        </w:rPr>
+        <w:t xml:space="preserve"> B., </w:t>
+      </w:r>
+      <w:proofErr w:type="spellStart"/>
+      <w:r>
+        <w:rPr>
+          <w:rFonts w:ascii="Times New Roman" w:hAnsi="Times New Roman"/>
+          <w:color w:val="000000" w:themeColor="text1"/>
+        </w:rPr>
+        <w:t>Elganainy</w:t>
+      </w:r>
+      <w:proofErr w:type="spellEnd"/>
+      <w:r>
+        <w:rPr>
+          <w:rFonts w:ascii="Times New Roman" w:hAnsi="Times New Roman"/>
+          <w:color w:val="000000" w:themeColor="text1"/>
+        </w:rPr>
+        <w:t xml:space="preserve"> D., </w:t>
+      </w:r>
+      <w:proofErr w:type="spellStart"/>
+      <w:r>
+        <w:rPr>
+          <w:rFonts w:ascii="Times New Roman" w:hAnsi="Times New Roman"/>
+          <w:color w:val="000000" w:themeColor="text1"/>
+        </w:rPr>
+        <w:t>Koay</w:t>
+      </w:r>
+      <w:proofErr w:type="spellEnd"/>
+      <w:r>
+        <w:rPr>
+          <w:rFonts w:ascii="Times New Roman" w:hAnsi="Times New Roman"/>
+          <w:color w:val="000000" w:themeColor="text1"/>
+        </w:rPr>
+        <w:t xml:space="preserve"> E., Brock KK</w:t>
       </w:r>
       <w:r>
         <w:rPr>
@@ -5186,12 +7825,37 @@
           <w:color w:val="000000" w:themeColor="text1"/>
         </w:rPr>
       </w:pPr>
-      <w:r>
-        <w:rPr>
-          <w:rFonts w:ascii="Times New Roman" w:hAnsi="Times New Roman" w:cs="Times New Roman"/>
-          <w:color w:val="000000" w:themeColor="text1"/>
-        </w:rPr>
-        <w:t xml:space="preserve">Cazoulat G, Chaudhury B, </w:t>
+      <w:proofErr w:type="spellStart"/>
+      <w:r>
+        <w:rPr>
+          <w:rFonts w:ascii="Times New Roman" w:hAnsi="Times New Roman" w:cs="Times New Roman"/>
+          <w:color w:val="000000" w:themeColor="text1"/>
+        </w:rPr>
+        <w:t>Cazoulat</w:t>
+      </w:r>
+      <w:proofErr w:type="spellEnd"/>
+      <w:r>
+        <w:rPr>
+          <w:rFonts w:ascii="Times New Roman" w:hAnsi="Times New Roman" w:cs="Times New Roman"/>
+          <w:color w:val="000000" w:themeColor="text1"/>
+        </w:rPr>
+        <w:t xml:space="preserve"> G, </w:t>
+      </w:r>
+      <w:proofErr w:type="spellStart"/>
+      <w:r>
+        <w:rPr>
+          <w:rFonts w:ascii="Times New Roman" w:hAnsi="Times New Roman" w:cs="Times New Roman"/>
+          <w:color w:val="000000" w:themeColor="text1"/>
+        </w:rPr>
+        <w:t>Chaudhury</w:t>
+      </w:r>
+      <w:proofErr w:type="spellEnd"/>
+      <w:r>
+        <w:rPr>
+          <w:rFonts w:ascii="Times New Roman" w:hAnsi="Times New Roman" w:cs="Times New Roman"/>
+          <w:color w:val="000000" w:themeColor="text1"/>
+        </w:rPr>
+        <w:t xml:space="preserve"> B, </w:t>
       </w:r>
       <w:r>
         <w:rPr>
@@ -5213,7 +7877,39 @@
           <w:rFonts w:ascii="Times New Roman" w:hAnsi="Times New Roman" w:cs="Times New Roman"/>
           <w:color w:val="000000" w:themeColor="text1"/>
         </w:rPr>
-        <w:t>Zaid M., Elganainy D., Koay E., Brock KK</w:t>
+        <w:t xml:space="preserve">Zaid M., </w:t>
+      </w:r>
+      <w:proofErr w:type="spellStart"/>
+      <w:r>
+        <w:rPr>
+          <w:rFonts w:ascii="Times New Roman" w:hAnsi="Times New Roman" w:cs="Times New Roman"/>
+          <w:color w:val="000000" w:themeColor="text1"/>
+        </w:rPr>
+        <w:t>Elganainy</w:t>
+      </w:r>
+      <w:proofErr w:type="spellEnd"/>
+      <w:r>
+        <w:rPr>
+          <w:rFonts w:ascii="Times New Roman" w:hAnsi="Times New Roman" w:cs="Times New Roman"/>
+          <w:color w:val="000000" w:themeColor="text1"/>
+        </w:rPr>
+        <w:t xml:space="preserve"> D., </w:t>
+      </w:r>
+      <w:proofErr w:type="spellStart"/>
+      <w:r>
+        <w:rPr>
+          <w:rFonts w:ascii="Times New Roman" w:hAnsi="Times New Roman" w:cs="Times New Roman"/>
+          <w:color w:val="000000" w:themeColor="text1"/>
+        </w:rPr>
+        <w:t>Koay</w:t>
+      </w:r>
+      <w:proofErr w:type="spellEnd"/>
+      <w:r>
+        <w:rPr>
+          <w:rFonts w:ascii="Times New Roman" w:hAnsi="Times New Roman" w:cs="Times New Roman"/>
+          <w:color w:val="000000" w:themeColor="text1"/>
+        </w:rPr>
+        <w:t xml:space="preserve"> E., Brock KK</w:t>
       </w:r>
       <w:r>
         <w:rPr>
@@ -5363,6 +8059,7 @@
           <w:color w:val="000000" w:themeColor="text1"/>
         </w:rPr>
       </w:pPr>
+      <w:proofErr w:type="spellStart"/>
       <w:r>
         <w:rPr>
           <w:rFonts w:ascii="Times New Roman" w:hAnsi="Times New Roman" w:cs="Times New Roman"/>
@@ -5371,6 +8068,7 @@
         </w:rPr>
         <w:t>WizKids</w:t>
       </w:r>
+      <w:proofErr w:type="spellEnd"/>
       <w:r>
         <w:rPr>
           <w:rFonts w:ascii="Times New Roman" w:hAnsi="Times New Roman" w:cs="Times New Roman"/>
@@ -5384,7 +8082,23 @@
           <w:rFonts w:ascii="Times New Roman" w:hAnsi="Times New Roman" w:cs="Times New Roman"/>
           <w:color w:val="000000" w:themeColor="text1"/>
         </w:rPr>
-        <w:t xml:space="preserve"> A STEM outreach program where we volunteer to educate local students on medical physics and other STEM opportunities, volunteered at the AAPM annual conference (AAPM San Antonio, 2019)</w:t>
+        <w:t xml:space="preserve"> A STEM outreach program where we volunteer to educate local students on medical physics and other STEM opportunities, volunteered at the AAPM annual conference (</w:t>
+      </w:r>
+      <w:bookmarkStart w:id="0" w:name="_GoBack"/>
+      <w:bookmarkEnd w:id="0"/>
+      <w:r>
+        <w:rPr>
+          <w:rFonts w:ascii="Times New Roman" w:hAnsi="Times New Roman" w:cs="Times New Roman"/>
+          <w:color w:val="000000" w:themeColor="text1"/>
+        </w:rPr>
+        <w:t>2018-2019</w:t>
+      </w:r>
+      <w:r>
+        <w:rPr>
+          <w:rFonts w:ascii="Times New Roman" w:hAnsi="Times New Roman" w:cs="Times New Roman"/>
+          <w:color w:val="000000" w:themeColor="text1"/>
+        </w:rPr>
+        <w:t>)</w:t>
       </w:r>
     </w:p>
     <w:p>
@@ -5757,7 +8471,7 @@
 </file>
 
 <file path=word/endnotes.xml><?xml version="1.0" encoding="utf-8"?>
-<w:endnotes xmlns:wpc="http://schemas.microsoft.com/office/word/2010/wordprocessingCanvas" xmlns:cx="http://schemas.microsoft.com/office/drawing/2014/chartex" xmlns:cx1="http://schemas.microsoft.com/office/drawing/2015/9/8/chartex" xmlns:cx2="http://schemas.microsoft.com/office/drawing/2015/10/21/chartex" xmlns:cx3="http://schemas.microsoft.com/office/drawing/2016/5/9/chartex" xmlns:cx4="http://schemas.microsoft.com/office/drawing/2016/5/10/chartex" xmlns:cx5="http://schemas.microsoft.com/office/drawing/2016/5/11/chartex" xmlns:cx6="http://schemas.microsoft.com/office/drawing/2016/5/12/chartex" xmlns:cx7="http://schemas.microsoft.com/office/drawing/2016/5/13/chartex" xmlns:cx8="http://schemas.microsoft.com/office/drawing/2016/5/14/chartex" xmlns:mc="http://schemas.openxmlformats.org/markup-compatibility/2006" xmlns:aink="http://schemas.microsoft.com/office/drawing/2016/ink" xmlns:am3d="http://schemas.microsoft.com/office/drawing/2017/model3d" xmlns:o="urn:schemas-microsoft-com:office:office" xmlns:oel="http://schemas.microsoft.com/office/2019/extlst" xmlns:r="http://schemas.openxmlformats.org/officeDocument/2006/relationships" xmlns:m="http://schemas.openxmlformats.org/officeDocument/2006/math" xmlns:v="urn:schemas-microsoft-com:vml" xmlns:wp14="http://schemas.microsoft.com/office/word/2010/wordprocessingDrawing" xmlns:wp="http://schemas.openxmlformats.org/drawingml/2006/wordprocessingDrawing" xmlns:w10="urn:schemas-microsoft-com:office:word" xmlns:w="http://schemas.openxmlformats.org/wordprocessingml/2006/main" xmlns:w14="http://schemas.microsoft.com/office/word/2010/wordml" xmlns:w15="http://schemas.microsoft.com/office/word/2012/wordml" xmlns:w16cex="http://schemas.microsoft.com/office/word/2018/wordml/cex" xmlns:w16cid="http://schemas.microsoft.com/office/word/2016/wordml/cid" xmlns:w16="http://schemas.microsoft.com/office/word/2018/wordml" xmlns:w16sdtdh="http://schemas.microsoft.com/office/word/2020/wordml/sdtdatahash" xmlns:w16se="http://schemas.microsoft.com/office/word/2015/wordml/symex" xmlns:wpg="http://schemas.microsoft.com/office/word/2010/wordprocessingGroup" xmlns:wpi="http://schemas.microsoft.com/office/word/2010/wordprocessingInk" xmlns:wne="http://schemas.microsoft.com/office/word/2006/wordml" xmlns:wps="http://schemas.microsoft.com/office/word/2010/wordprocessingShape" mc:Ignorable="w14 w15 w16se w16cid w16 w16cex w16sdtdh wp14">
+<w:endnotes xmlns:wpc="http://schemas.microsoft.com/office/word/2010/wordprocessingCanvas" xmlns:mc="http://schemas.openxmlformats.org/markup-compatibility/2006" xmlns:o="urn:schemas-microsoft-com:office:office" xmlns:r="http://schemas.openxmlformats.org/officeDocument/2006/relationships" xmlns:m="http://schemas.openxmlformats.org/officeDocument/2006/math" xmlns:v="urn:schemas-microsoft-com:vml" xmlns:wp14="http://schemas.microsoft.com/office/word/2010/wordprocessingDrawing" xmlns:wp="http://schemas.openxmlformats.org/drawingml/2006/wordprocessingDrawing" xmlns:w10="urn:schemas-microsoft-com:office:word" xmlns:w="http://schemas.openxmlformats.org/wordprocessingml/2006/main" xmlns:w14="http://schemas.microsoft.com/office/word/2010/wordml" xmlns:w15="http://schemas.microsoft.com/office/word/2012/wordml" xmlns:wpg="http://schemas.microsoft.com/office/word/2010/wordprocessingGroup" xmlns:wpi="http://schemas.microsoft.com/office/word/2010/wordprocessingInk" xmlns:wne="http://schemas.microsoft.com/office/word/2006/wordml" xmlns:wps="http://schemas.microsoft.com/office/word/2010/wordprocessingShape" mc:Ignorable="w14 w15 wp14">
   <w:endnote w:type="separator" w:id="-1">
     <w:p>
       <w:pPr>
@@ -5782,7 +8496,7 @@
 </file>
 
 <file path=word/footnotes.xml><?xml version="1.0" encoding="utf-8"?>
-<w:footnotes xmlns:wpc="http://schemas.microsoft.com/office/word/2010/wordprocessingCanvas" xmlns:cx="http://schemas.microsoft.com/office/drawing/2014/chartex" xmlns:cx1="http://schemas.microsoft.com/office/drawing/2015/9/8/chartex" xmlns:cx2="http://schemas.microsoft.com/office/drawing/2015/10/21/chartex" xmlns:cx3="http://schemas.microsoft.com/office/drawing/2016/5/9/chartex" xmlns:cx4="http://schemas.microsoft.com/office/drawing/2016/5/10/chartex" xmlns:cx5="http://schemas.microsoft.com/office/drawing/2016/5/11/chartex" xmlns:cx6="http://schemas.microsoft.com/office/drawing/2016/5/12/chartex" xmlns:cx7="http://schemas.microsoft.com/office/drawing/2016/5/13/chartex" xmlns:cx8="http://schemas.microsoft.com/office/drawing/2016/5/14/chartex" xmlns:mc="http://schemas.openxmlformats.org/markup-compatibility/2006" xmlns:aink="http://schemas.microsoft.com/office/drawing/2016/ink" xmlns:am3d="http://schemas.microsoft.com/office/drawing/2017/model3d" xmlns:o="urn:schemas-microsoft-com:office:office" xmlns:oel="http://schemas.microsoft.com/office/2019/extlst" xmlns:r="http://schemas.openxmlformats.org/officeDocument/2006/relationships" xmlns:m="http://schemas.openxmlformats.org/officeDocument/2006/math" xmlns:v="urn:schemas-microsoft-com:vml" xmlns:wp14="http://schemas.microsoft.com/office/word/2010/wordprocessingDrawing" xmlns:wp="http://schemas.openxmlformats.org/drawingml/2006/wordprocessingDrawing" xmlns:w10="urn:schemas-microsoft-com:office:word" xmlns:w="http://schemas.openxmlformats.org/wordprocessingml/2006/main" xmlns:w14="http://schemas.microsoft.com/office/word/2010/wordml" xmlns:w15="http://schemas.microsoft.com/office/word/2012/wordml" xmlns:w16cex="http://schemas.microsoft.com/office/word/2018/wordml/cex" xmlns:w16cid="http://schemas.microsoft.com/office/word/2016/wordml/cid" xmlns:w16="http://schemas.microsoft.com/office/word/2018/wordml" xmlns:w16sdtdh="http://schemas.microsoft.com/office/word/2020/wordml/sdtdatahash" xmlns:w16se="http://schemas.microsoft.com/office/word/2015/wordml/symex" xmlns:wpg="http://schemas.microsoft.com/office/word/2010/wordprocessingGroup" xmlns:wpi="http://schemas.microsoft.com/office/word/2010/wordprocessingInk" xmlns:wne="http://schemas.microsoft.com/office/word/2006/wordml" xmlns:wps="http://schemas.microsoft.com/office/word/2010/wordprocessingShape" mc:Ignorable="w14 w15 w16se w16cid w16 w16cex w16sdtdh wp14">
+<w:footnotes xmlns:wpc="http://schemas.microsoft.com/office/word/2010/wordprocessingCanvas" xmlns:mc="http://schemas.openxmlformats.org/markup-compatibility/2006" xmlns:o="urn:schemas-microsoft-com:office:office" xmlns:r="http://schemas.openxmlformats.org/officeDocument/2006/relationships" xmlns:m="http://schemas.openxmlformats.org/officeDocument/2006/math" xmlns:v="urn:schemas-microsoft-com:vml" xmlns:wp14="http://schemas.microsoft.com/office/word/2010/wordprocessingDrawing" xmlns:wp="http://schemas.openxmlformats.org/drawingml/2006/wordprocessingDrawing" xmlns:w10="urn:schemas-microsoft-com:office:word" xmlns:w="http://schemas.openxmlformats.org/wordprocessingml/2006/main" xmlns:w14="http://schemas.microsoft.com/office/word/2010/wordml" xmlns:w15="http://schemas.microsoft.com/office/word/2012/wordml" xmlns:wpg="http://schemas.microsoft.com/office/word/2010/wordprocessingGroup" xmlns:wpi="http://schemas.microsoft.com/office/word/2010/wordprocessingInk" xmlns:wne="http://schemas.microsoft.com/office/word/2006/wordml" xmlns:wps="http://schemas.microsoft.com/office/word/2010/wordprocessingShape" mc:Ignorable="w14 w15 wp14">
   <w:footnote w:type="separator" w:id="-1">
     <w:p>
       <w:pPr>
@@ -5807,7 +8521,7 @@
 </file>
 
 <file path=word/header1.xml><?xml version="1.0" encoding="utf-8"?>
-<w:hdr xmlns:wpc="http://schemas.microsoft.com/office/word/2010/wordprocessingCanvas" xmlns:cx="http://schemas.microsoft.com/office/drawing/2014/chartex" xmlns:cx1="http://schemas.microsoft.com/office/drawing/2015/9/8/chartex" xmlns:cx2="http://schemas.microsoft.com/office/drawing/2015/10/21/chartex" xmlns:cx3="http://schemas.microsoft.com/office/drawing/2016/5/9/chartex" xmlns:cx4="http://schemas.microsoft.com/office/drawing/2016/5/10/chartex" xmlns:cx5="http://schemas.microsoft.com/office/drawing/2016/5/11/chartex" xmlns:cx6="http://schemas.microsoft.com/office/drawing/2016/5/12/chartex" xmlns:cx7="http://schemas.microsoft.com/office/drawing/2016/5/13/chartex" xmlns:cx8="http://schemas.microsoft.com/office/drawing/2016/5/14/chartex" xmlns:mc="http://schemas.openxmlformats.org/markup-compatibility/2006" xmlns:aink="http://schemas.microsoft.com/office/drawing/2016/ink" xmlns:am3d="http://schemas.microsoft.com/office/drawing/2017/model3d" xmlns:o="urn:schemas-microsoft-com:office:office" xmlns:oel="http://schemas.microsoft.com/office/2019/extlst" xmlns:r="http://schemas.openxmlformats.org/officeDocument/2006/relationships" xmlns:m="http://schemas.openxmlformats.org/officeDocument/2006/math" xmlns:v="urn:schemas-microsoft-com:vml" xmlns:wp14="http://schemas.microsoft.com/office/word/2010/wordprocessingDrawing" xmlns:wp="http://schemas.openxmlformats.org/drawingml/2006/wordprocessingDrawing" xmlns:w10="urn:schemas-microsoft-com:office:word" xmlns:w="http://schemas.openxmlformats.org/wordprocessingml/2006/main" xmlns:w14="http://schemas.microsoft.com/office/word/2010/wordml" xmlns:w15="http://schemas.microsoft.com/office/word/2012/wordml" xmlns:w16cex="http://schemas.microsoft.com/office/word/2018/wordml/cex" xmlns:w16cid="http://schemas.microsoft.com/office/word/2016/wordml/cid" xmlns:w16="http://schemas.microsoft.com/office/word/2018/wordml" xmlns:w16sdtdh="http://schemas.microsoft.com/office/word/2020/wordml/sdtdatahash" xmlns:w16se="http://schemas.microsoft.com/office/word/2015/wordml/symex" xmlns:wpg="http://schemas.microsoft.com/office/word/2010/wordprocessingGroup" xmlns:wpi="http://schemas.microsoft.com/office/word/2010/wordprocessingInk" xmlns:wne="http://schemas.microsoft.com/office/word/2006/wordml" xmlns:wps="http://schemas.microsoft.com/office/word/2010/wordprocessingShape" mc:Ignorable="w14 w15 w16se w16cid w16 w16cex w16sdtdh wp14">
+<w:hdr xmlns:wpc="http://schemas.microsoft.com/office/word/2010/wordprocessingCanvas" xmlns:mc="http://schemas.openxmlformats.org/markup-compatibility/2006" xmlns:o="urn:schemas-microsoft-com:office:office" xmlns:r="http://schemas.openxmlformats.org/officeDocument/2006/relationships" xmlns:m="http://schemas.openxmlformats.org/officeDocument/2006/math" xmlns:v="urn:schemas-microsoft-com:vml" xmlns:wp14="http://schemas.microsoft.com/office/word/2010/wordprocessingDrawing" xmlns:wp="http://schemas.openxmlformats.org/drawingml/2006/wordprocessingDrawing" xmlns:w10="urn:schemas-microsoft-com:office:word" xmlns:w="http://schemas.openxmlformats.org/wordprocessingml/2006/main" xmlns:w14="http://schemas.microsoft.com/office/word/2010/wordml" xmlns:w15="http://schemas.microsoft.com/office/word/2012/wordml" xmlns:wpg="http://schemas.microsoft.com/office/word/2010/wordprocessingGroup" xmlns:wpi="http://schemas.microsoft.com/office/word/2010/wordprocessingInk" xmlns:wne="http://schemas.microsoft.com/office/word/2006/wordml" xmlns:wps="http://schemas.microsoft.com/office/word/2010/wordprocessingShape" mc:Ignorable="w14 w15 wp14">
   <w:p>
     <w:pPr>
       <w:spacing w:after="0" w:line="0" w:lineRule="atLeast"/>
@@ -5821,7 +8535,7 @@
 </file>
 
 <file path=word/styles.xml><?xml version="1.0" encoding="utf-8"?>
-<w:styles xmlns:mc="http://schemas.openxmlformats.org/markup-compatibility/2006" xmlns:r="http://schemas.openxmlformats.org/officeDocument/2006/relationships" xmlns:w="http://schemas.openxmlformats.org/wordprocessingml/2006/main" xmlns:w14="http://schemas.microsoft.com/office/word/2010/wordml" xmlns:w15="http://schemas.microsoft.com/office/word/2012/wordml" xmlns:w16cex="http://schemas.microsoft.com/office/word/2018/wordml/cex" xmlns:w16cid="http://schemas.microsoft.com/office/word/2016/wordml/cid" xmlns:w16="http://schemas.microsoft.com/office/word/2018/wordml" xmlns:w16sdtdh="http://schemas.microsoft.com/office/word/2020/wordml/sdtdatahash" xmlns:w16se="http://schemas.microsoft.com/office/word/2015/wordml/symex" mc:Ignorable="w14 w15 w16se w16cid w16 w16cex w16sdtdh">
+<w:styles xmlns:mc="http://schemas.openxmlformats.org/markup-compatibility/2006" xmlns:r="http://schemas.openxmlformats.org/officeDocument/2006/relationships" xmlns:w="http://schemas.openxmlformats.org/wordprocessingml/2006/main" xmlns:w14="http://schemas.microsoft.com/office/word/2010/wordml" xmlns:w15="http://schemas.microsoft.com/office/word/2012/wordml" mc:Ignorable="w14 w15">
   <w:docDefaults>
     <w:rPrDefault>
       <w:rPr>
@@ -5837,7 +8551,7 @@
       </w:pPr>
     </w:pPrDefault>
   </w:docDefaults>
-  <w:latentStyles w:defLockedState="0" w:defUIPriority="99" w:defSemiHidden="0" w:defUnhideWhenUsed="0" w:defQFormat="0" w:count="376">
+  <w:latentStyles w:defLockedState="0" w:defUIPriority="99" w:defSemiHidden="0" w:defUnhideWhenUsed="0" w:defQFormat="0" w:count="371">
     <w:lsdException w:name="Normal" w:uiPriority="0" w:qFormat="1"/>
     <w:lsdException w:name="heading 1" w:uiPriority="0" w:qFormat="1"/>
     <w:lsdException w:name="heading 2" w:semiHidden="1" w:uiPriority="9" w:unhideWhenUsed="1" w:qFormat="1"/>
@@ -6209,11 +8923,6 @@
     <w:lsdException w:name="List Table 5 Dark Accent 6" w:uiPriority="50"/>
     <w:lsdException w:name="List Table 6 Colorful Accent 6" w:uiPriority="51"/>
     <w:lsdException w:name="List Table 7 Colorful Accent 6" w:uiPriority="52"/>
-    <w:lsdException w:name="Mention" w:semiHidden="1" w:unhideWhenUsed="1"/>
-    <w:lsdException w:name="Smart Hyperlink" w:semiHidden="1" w:unhideWhenUsed="1"/>
-    <w:lsdException w:name="Hashtag" w:semiHidden="1" w:unhideWhenUsed="1"/>
-    <w:lsdException w:name="Unresolved Mention" w:semiHidden="1" w:unhideWhenUsed="1"/>
-    <w:lsdException w:name="Smart Link" w:semiHidden="1" w:unhideWhenUsed="1"/>
   </w:latentStyles>
   <w:style w:type="paragraph" w:default="1" w:styleId="Normal">
     <w:name w:val="Normal"/>

</xml_diff>

<commit_message>
expanded per Fried suggestions
</commit_message>
<xml_diff>
--- a/Clincal_CV/BMAnderson CV.docx
+++ b/Clincal_CV/BMAnderson CV.docx
@@ -1472,14 +1472,7 @@
           <w:rFonts w:cs="Times New Roman"/>
           <w:color w:val="000000" w:themeColor="text1"/>
         </w:rPr>
-        <w:t>Invit</w:t>
-      </w:r>
-      <w:r>
-        <w:rPr>
-          <w:rFonts w:cs="Times New Roman"/>
-          <w:color w:val="000000" w:themeColor="text1"/>
-        </w:rPr>
-        <w:t>ed Talks</w:t>
+        <w:t>Research Experience</w:t>
       </w:r>
     </w:p>
     <w:p>
@@ -1497,36 +1490,31 @@
           <w:rFonts w:ascii="Times New Roman" w:hAnsi="Times New Roman" w:cs="Times New Roman"/>
           <w:color w:val="000000" w:themeColor="text1"/>
         </w:rPr>
-        <w:t>Invited Speaker, Image Guided Cancer Therapy Workshop</w:t>
-      </w:r>
-      <w:r>
-        <w:rPr>
-          <w:rFonts w:ascii="Times New Roman" w:hAnsi="Times New Roman" w:cs="Times New Roman"/>
-          <w:color w:val="000000" w:themeColor="text1"/>
-        </w:rPr>
-        <w:t>, MD Anderson Cancer Center</w:t>
-      </w:r>
-      <w:r>
-        <w:rPr>
-          <w:rFonts w:ascii="Times New Roman" w:hAnsi="Times New Roman" w:cs="Times New Roman"/>
-          <w:color w:val="000000" w:themeColor="text1"/>
-        </w:rPr>
-        <w:t xml:space="preserve"> “Getting Started </w:t>
-      </w:r>
-      <w:r>
-        <w:rPr>
-          <w:rFonts w:ascii="Times New Roman" w:hAnsi="Times New Roman" w:cs="Times New Roman"/>
-          <w:color w:val="000000" w:themeColor="text1"/>
-        </w:rPr>
-        <w:t>with</w:t>
-      </w:r>
-      <w:r>
-        <w:rPr>
-          <w:rFonts w:ascii="Times New Roman" w:hAnsi="Times New Roman" w:cs="Times New Roman"/>
-          <w:color w:val="000000" w:themeColor="text1"/>
-        </w:rPr>
-        <w:t xml:space="preserve"> Artificial Intelligence”, Workshop and presentation (11/2021)</w:t>
-      </w:r>
+        <w:t xml:space="preserve">PhD </w:t>
+      </w:r>
+      <w:r>
+        <w:rPr>
+          <w:rFonts w:ascii="Times New Roman" w:hAnsi="Times New Roman" w:cs="Times New Roman"/>
+          <w:color w:val="000000" w:themeColor="text1"/>
+        </w:rPr>
+        <w:t>Thesis</w:t>
+      </w:r>
+      <w:r>
+        <w:rPr>
+          <w:rFonts w:ascii="Times New Roman" w:hAnsi="Times New Roman" w:cs="Times New Roman"/>
+          <w:color w:val="000000" w:themeColor="text1"/>
+        </w:rPr>
+        <w:t xml:space="preserve">: “Improving Treatment of Local Liver Ablation Therapy with Deep Learning and Biomechanical Modeling” </w:t>
+      </w:r>
+      <w:hyperlink r:id="rId6" w:history="1">
+        <w:r>
+          <w:rPr>
+            <w:rStyle w:val="Hyperlink"/>
+            <w:rFonts w:ascii="Times New Roman" w:hAnsi="Times New Roman" w:cs="Times New Roman"/>
+          </w:rPr>
+          <w:t>https://digitalcommons.library.tmc.edu/utgsbs_dissertations/1099/</w:t>
+        </w:r>
+      </w:hyperlink>
     </w:p>
     <w:p>
       <w:pPr>
@@ -1543,510 +1531,127 @@
           <w:rFonts w:ascii="Times New Roman" w:hAnsi="Times New Roman" w:cs="Times New Roman"/>
           <w:color w:val="000000" w:themeColor="text1"/>
         </w:rPr>
-        <w:t xml:space="preserve">Invited Speaker, Winter Institute of Medical Physics annual meeting, “Getting Started with Deep Learning: </w:t>
-      </w:r>
-      <w:proofErr w:type="spellStart"/>
-      <w:r>
-        <w:rPr>
-          <w:rFonts w:ascii="Times New Roman" w:hAnsi="Times New Roman" w:cs="Times New Roman"/>
-          <w:color w:val="000000" w:themeColor="text1"/>
-        </w:rPr>
-        <w:t>Dicom</w:t>
-      </w:r>
-      <w:proofErr w:type="spellEnd"/>
-      <w:r>
-        <w:rPr>
-          <w:rFonts w:ascii="Times New Roman" w:hAnsi="Times New Roman" w:cs="Times New Roman"/>
-          <w:color w:val="000000" w:themeColor="text1"/>
-        </w:rPr>
-        <w:t xml:space="preserve"> to Predictions” </w:t>
-      </w:r>
-      <w:r>
-        <w:rPr>
-          <w:rFonts w:ascii="Times New Roman" w:hAnsi="Times New Roman" w:cs="Times New Roman"/>
-          <w:color w:val="000000" w:themeColor="text1"/>
-        </w:rPr>
-        <w:t xml:space="preserve">Workshop and presentation </w:t>
-      </w:r>
-      <w:r>
-        <w:rPr>
-          <w:rFonts w:ascii="Times New Roman" w:hAnsi="Times New Roman" w:cs="Times New Roman"/>
-          <w:color w:val="000000" w:themeColor="text1"/>
-        </w:rPr>
-        <w:t>(02/2020)</w:t>
-      </w:r>
-    </w:p>
-    <w:p>
-      <w:pPr>
-        <w:keepNext/>
-        <w:keepLines/>
-        <w:spacing w:after="120" w:line="240" w:lineRule="auto"/>
-        <w:rPr>
-          <w:rFonts w:ascii="Times New Roman" w:hAnsi="Times New Roman" w:cs="Times New Roman"/>
-          <w:color w:val="000000" w:themeColor="text1"/>
-        </w:rPr>
-      </w:pPr>
-      <w:r>
-        <w:rPr>
-          <w:rFonts w:ascii="Times New Roman" w:hAnsi="Times New Roman" w:cs="Times New Roman"/>
-          <w:color w:val="000000" w:themeColor="text1"/>
-        </w:rPr>
-        <w:t xml:space="preserve">Invited Speaker, </w:t>
-      </w:r>
-      <w:r>
-        <w:rPr>
-          <w:rFonts w:ascii="Times New Roman" w:hAnsi="Times New Roman" w:cs="Times New Roman"/>
-          <w:color w:val="000000" w:themeColor="text1"/>
-        </w:rPr>
-        <w:t>Image Guided Cancer Therapy Research Program, MD Anderson Cancer Center “</w:t>
-      </w:r>
-      <w:r>
-        <w:rPr>
-          <w:rFonts w:ascii="Times New Roman" w:hAnsi="Times New Roman" w:cs="Times New Roman"/>
-          <w:color w:val="000000" w:themeColor="text1"/>
-        </w:rPr>
-        <w:t>How to Get Started in AI</w:t>
-      </w:r>
-      <w:r>
-        <w:rPr>
-          <w:rFonts w:ascii="Times New Roman" w:hAnsi="Times New Roman" w:cs="Times New Roman"/>
-          <w:color w:val="000000" w:themeColor="text1"/>
-        </w:rPr>
-        <w:t>”,</w:t>
-      </w:r>
-      <w:r>
-        <w:rPr>
-          <w:rFonts w:ascii="Times New Roman" w:hAnsi="Times New Roman" w:cs="Times New Roman"/>
-          <w:color w:val="000000" w:themeColor="text1"/>
-        </w:rPr>
-        <w:t xml:space="preserve"> Workshop and presentation (01/2020)</w:t>
-      </w:r>
-    </w:p>
-    <w:p>
-      <w:pPr>
-        <w:keepNext/>
-        <w:keepLines/>
-        <w:spacing w:after="120" w:line="240" w:lineRule="auto"/>
-        <w:rPr>
-          <w:rFonts w:ascii="Times New Roman" w:hAnsi="Times New Roman" w:cs="Times New Roman"/>
-          <w:color w:val="000000" w:themeColor="text1"/>
-        </w:rPr>
-      </w:pPr>
-      <w:r>
-        <w:rPr>
-          <w:rFonts w:ascii="Times New Roman" w:hAnsi="Times New Roman" w:cs="Times New Roman"/>
-          <w:color w:val="000000" w:themeColor="text1"/>
-        </w:rPr>
-        <w:t xml:space="preserve">Invited </w:t>
-      </w:r>
-      <w:r>
-        <w:rPr>
-          <w:rFonts w:ascii="Times New Roman" w:hAnsi="Times New Roman" w:cs="Times New Roman"/>
-          <w:color w:val="000000" w:themeColor="text1"/>
-        </w:rPr>
-        <w:t>Keynote Lecture</w:t>
-      </w:r>
-      <w:r>
-        <w:rPr>
-          <w:rFonts w:ascii="Times New Roman" w:hAnsi="Times New Roman" w:cs="Times New Roman"/>
-          <w:color w:val="000000" w:themeColor="text1"/>
-        </w:rPr>
-        <w:t>r</w:t>
-      </w:r>
-      <w:r>
-        <w:rPr>
-          <w:rFonts w:ascii="Times New Roman" w:hAnsi="Times New Roman" w:cs="Times New Roman"/>
-          <w:color w:val="000000" w:themeColor="text1"/>
-        </w:rPr>
-        <w:t>,</w:t>
-      </w:r>
-      <w:r>
-        <w:rPr>
-          <w:rFonts w:ascii="Times New Roman" w:hAnsi="Times New Roman" w:cs="Times New Roman"/>
-          <w:color w:val="000000" w:themeColor="text1"/>
-        </w:rPr>
-        <w:t xml:space="preserve"> </w:t>
-      </w:r>
-      <w:r>
-        <w:rPr>
-          <w:rFonts w:ascii="Times New Roman" w:hAnsi="Times New Roman" w:cs="Times New Roman"/>
-          <w:color w:val="000000" w:themeColor="text1"/>
-        </w:rPr>
-        <w:t xml:space="preserve">North Central Chapter AAPM Annual Meeting: </w:t>
-      </w:r>
-      <w:r>
-        <w:rPr>
-          <w:rFonts w:ascii="Times New Roman" w:hAnsi="Times New Roman" w:cs="Times New Roman"/>
-          <w:color w:val="000000" w:themeColor="text1"/>
-        </w:rPr>
-        <w:t>“</w:t>
-      </w:r>
-      <w:r>
-        <w:rPr>
-          <w:rFonts w:ascii="Times New Roman" w:hAnsi="Times New Roman" w:cs="Times New Roman"/>
-          <w:color w:val="000000" w:themeColor="text1"/>
-        </w:rPr>
-        <w:t>Intro</w:t>
-      </w:r>
-      <w:r>
-        <w:rPr>
-          <w:rFonts w:ascii="Times New Roman" w:hAnsi="Times New Roman" w:cs="Times New Roman"/>
-          <w:color w:val="000000" w:themeColor="text1"/>
-        </w:rPr>
-        <w:t>duction</w:t>
-      </w:r>
-      <w:r>
-        <w:rPr>
-          <w:rFonts w:ascii="Times New Roman" w:hAnsi="Times New Roman" w:cs="Times New Roman"/>
-          <w:color w:val="000000" w:themeColor="text1"/>
-        </w:rPr>
-        <w:t xml:space="preserve"> to Deep Learning: Everything I wish I’d known sooner</w:t>
-      </w:r>
-      <w:r>
-        <w:rPr>
-          <w:rFonts w:ascii="Times New Roman" w:hAnsi="Times New Roman" w:cs="Times New Roman"/>
-          <w:color w:val="000000" w:themeColor="text1"/>
-        </w:rPr>
-        <w:t>”</w:t>
-      </w:r>
-      <w:r>
-        <w:rPr>
-          <w:rFonts w:ascii="Times New Roman" w:hAnsi="Times New Roman" w:cs="Times New Roman"/>
-          <w:color w:val="000000" w:themeColor="text1"/>
-        </w:rPr>
-        <w:t xml:space="preserve"> (11/2019)</w:t>
-      </w:r>
-    </w:p>
-    <w:p>
-      <w:pPr>
-        <w:keepNext/>
-        <w:keepLines/>
-        <w:spacing w:after="120" w:line="240" w:lineRule="auto"/>
-        <w:rPr>
-          <w:rFonts w:ascii="Times New Roman" w:hAnsi="Times New Roman" w:cs="Times New Roman"/>
-          <w:color w:val="000000" w:themeColor="text1"/>
-        </w:rPr>
-      </w:pPr>
-      <w:r>
-        <w:rPr>
-          <w:rFonts w:ascii="Times New Roman" w:hAnsi="Times New Roman" w:cs="Times New Roman"/>
-          <w:color w:val="000000" w:themeColor="text1"/>
-        </w:rPr>
-        <w:t xml:space="preserve">Guest Lecturer, </w:t>
-      </w:r>
-      <w:r>
-        <w:rPr>
-          <w:rFonts w:ascii="Times New Roman" w:hAnsi="Times New Roman" w:cs="Times New Roman"/>
-          <w:color w:val="000000" w:themeColor="text1"/>
-        </w:rPr>
-        <w:t xml:space="preserve">Rice University ELEC/ COMP 576: </w:t>
-      </w:r>
-      <w:r>
-        <w:rPr>
-          <w:rFonts w:ascii="Times New Roman" w:hAnsi="Times New Roman" w:cs="Times New Roman"/>
-          <w:color w:val="000000" w:themeColor="text1"/>
-        </w:rPr>
-        <w:t>“</w:t>
-      </w:r>
-      <w:r>
-        <w:rPr>
-          <w:rFonts w:ascii="Times New Roman" w:hAnsi="Times New Roman" w:cs="Times New Roman"/>
-          <w:color w:val="000000" w:themeColor="text1"/>
-        </w:rPr>
-        <w:t>Introduction to Deep Learning</w:t>
-      </w:r>
-      <w:r>
-        <w:rPr>
-          <w:rFonts w:ascii="Times New Roman" w:hAnsi="Times New Roman" w:cs="Times New Roman"/>
-          <w:color w:val="000000" w:themeColor="text1"/>
-        </w:rPr>
-        <w:t>”</w:t>
-      </w:r>
-      <w:r>
-        <w:rPr>
-          <w:rFonts w:ascii="Times New Roman" w:hAnsi="Times New Roman" w:cs="Times New Roman"/>
-          <w:color w:val="000000" w:themeColor="text1"/>
-        </w:rPr>
-        <w:t xml:space="preserve"> (09/2019)</w:t>
-      </w:r>
-    </w:p>
-    <w:p>
-      <w:pPr>
-        <w:keepNext/>
-        <w:keepLines/>
-        <w:spacing w:after="120" w:line="240" w:lineRule="auto"/>
-        <w:rPr>
-          <w:rFonts w:ascii="Times New Roman" w:hAnsi="Times New Roman" w:cs="Times New Roman"/>
-          <w:color w:val="000000" w:themeColor="text1"/>
-        </w:rPr>
-      </w:pPr>
-      <w:r>
-        <w:rPr>
-          <w:rFonts w:ascii="Times New Roman" w:hAnsi="Times New Roman" w:cs="Times New Roman"/>
-          <w:color w:val="000000" w:themeColor="text1"/>
-        </w:rPr>
-        <w:t>Teaching Assistant, AAPM Summer School</w:t>
-      </w:r>
-      <w:r>
-        <w:rPr>
-          <w:rFonts w:ascii="Times New Roman" w:hAnsi="Times New Roman" w:cs="Times New Roman"/>
-          <w:color w:val="000000" w:themeColor="text1"/>
-        </w:rPr>
-        <w:t>: Assisted in creation, distribution, and implementation of workbooks for the annual conference</w:t>
-      </w:r>
-      <w:r>
-        <w:rPr>
-          <w:rFonts w:ascii="Times New Roman" w:hAnsi="Times New Roman" w:cs="Times New Roman"/>
-          <w:color w:val="000000" w:themeColor="text1"/>
-        </w:rPr>
-        <w:t xml:space="preserve"> (06/2019)</w:t>
-      </w:r>
-    </w:p>
-    <w:p>
-      <w:pPr>
-        <w:keepNext/>
-        <w:keepLines/>
-        <w:spacing w:after="120" w:line="240" w:lineRule="auto"/>
-        <w:rPr>
-          <w:rFonts w:ascii="Times New Roman" w:hAnsi="Times New Roman" w:cs="Times New Roman"/>
-          <w:color w:val="000000" w:themeColor="text1"/>
-        </w:rPr>
-      </w:pPr>
-      <w:r>
-        <w:rPr>
-          <w:rFonts w:ascii="Times New Roman" w:hAnsi="Times New Roman" w:cs="Times New Roman"/>
-          <w:color w:val="000000" w:themeColor="text1"/>
-        </w:rPr>
-        <w:t>Invited S</w:t>
-      </w:r>
-      <w:r>
-        <w:rPr>
-          <w:rFonts w:ascii="Times New Roman" w:hAnsi="Times New Roman" w:cs="Times New Roman"/>
-          <w:color w:val="000000" w:themeColor="text1"/>
-        </w:rPr>
-        <w:t xml:space="preserve">peaker, </w:t>
-      </w:r>
-      <w:r>
-        <w:rPr>
-          <w:rFonts w:ascii="Times New Roman" w:hAnsi="Times New Roman" w:cs="Times New Roman"/>
-          <w:color w:val="000000" w:themeColor="text1"/>
-        </w:rPr>
-        <w:t xml:space="preserve">Nuclear Medicine Practical Seminar: </w:t>
-      </w:r>
-      <w:r>
-        <w:rPr>
-          <w:rFonts w:ascii="Times New Roman" w:hAnsi="Times New Roman" w:cs="Times New Roman"/>
-          <w:color w:val="000000" w:themeColor="text1"/>
-        </w:rPr>
-        <w:t>“</w:t>
-      </w:r>
-      <w:r>
-        <w:rPr>
-          <w:rFonts w:ascii="Times New Roman" w:hAnsi="Times New Roman" w:cs="Times New Roman"/>
-          <w:color w:val="000000" w:themeColor="text1"/>
-        </w:rPr>
-        <w:t xml:space="preserve">Deep Learning in the Liver </w:t>
-      </w:r>
-      <w:r>
-        <w:rPr>
-          <w:rFonts w:ascii="Times New Roman" w:hAnsi="Times New Roman" w:cs="Times New Roman"/>
-          <w:color w:val="000000" w:themeColor="text1"/>
-        </w:rPr>
-        <w:t xml:space="preserve">and our field” </w:t>
-      </w:r>
-      <w:r>
-        <w:rPr>
-          <w:rFonts w:ascii="Times New Roman" w:hAnsi="Times New Roman" w:cs="Times New Roman"/>
-          <w:color w:val="000000" w:themeColor="text1"/>
-        </w:rPr>
-        <w:t>(05/2019)</w:t>
-      </w:r>
-    </w:p>
-    <w:p>
-      <w:pPr>
-        <w:pStyle w:val="Heading1"/>
-        <w:keepLines/>
-        <w:spacing w:after="120"/>
-        <w:rPr>
-          <w:rFonts w:cs="Times New Roman"/>
-          <w:color w:val="000000" w:themeColor="text1"/>
-        </w:rPr>
-      </w:pPr>
-      <w:r>
-        <w:rPr>
-          <w:rFonts w:cs="Times New Roman"/>
-          <w:color w:val="000000" w:themeColor="text1"/>
-        </w:rPr>
-        <w:t>Workshops</w:t>
-      </w:r>
-      <w:r>
-        <w:rPr>
-          <w:rFonts w:cs="Times New Roman"/>
-          <w:color w:val="000000" w:themeColor="text1"/>
-        </w:rPr>
-        <w:t xml:space="preserve"> Attended</w:t>
-      </w:r>
-    </w:p>
-    <w:p>
-      <w:pPr>
-        <w:keepNext/>
-        <w:keepLines/>
-        <w:spacing w:after="120" w:line="240" w:lineRule="auto"/>
-        <w:rPr>
-          <w:rFonts w:ascii="Times New Roman" w:hAnsi="Times New Roman" w:cs="Times New Roman"/>
-          <w:color w:val="000000" w:themeColor="text1"/>
-        </w:rPr>
-      </w:pPr>
-      <w:r>
-        <w:rPr>
-          <w:rFonts w:ascii="Times New Roman" w:hAnsi="Times New Roman" w:cs="Times New Roman"/>
-          <w:color w:val="000000" w:themeColor="text1"/>
-        </w:rPr>
-        <w:t xml:space="preserve">European Society of Interventional Radiology: Reliability in Percutaneous </w:t>
-      </w:r>
-      <w:proofErr w:type="spellStart"/>
-      <w:r>
-        <w:rPr>
-          <w:rFonts w:ascii="Times New Roman" w:hAnsi="Times New Roman" w:cs="Times New Roman"/>
-          <w:color w:val="000000" w:themeColor="text1"/>
-        </w:rPr>
-        <w:t>Tumour</w:t>
-      </w:r>
-      <w:proofErr w:type="spellEnd"/>
-      <w:r>
-        <w:rPr>
-          <w:rFonts w:ascii="Times New Roman" w:hAnsi="Times New Roman" w:cs="Times New Roman"/>
-          <w:color w:val="000000" w:themeColor="text1"/>
-        </w:rPr>
-        <w:t xml:space="preserve"> Ablation. (12/2019)</w:t>
-      </w:r>
-    </w:p>
-    <w:p>
-      <w:pPr>
-        <w:keepNext/>
-        <w:keepLines/>
-        <w:spacing w:after="120" w:line="240" w:lineRule="auto"/>
-        <w:rPr>
-          <w:rFonts w:ascii="Times New Roman" w:hAnsi="Times New Roman" w:cs="Times New Roman"/>
-          <w:color w:val="000000" w:themeColor="text1"/>
-        </w:rPr>
-      </w:pPr>
-      <w:r>
-        <w:rPr>
-          <w:rFonts w:ascii="Times New Roman" w:hAnsi="Times New Roman" w:cs="Times New Roman"/>
-          <w:color w:val="000000" w:themeColor="text1"/>
-        </w:rPr>
-        <w:t>Rigor and Reproducibility: Gulf Coast Consortia workshop, instructing researchers on the importance of robust research with unbiased analysis and reporting of results.</w:t>
-      </w:r>
-      <w:r>
-        <w:rPr>
-          <w:rFonts w:ascii="Times New Roman" w:hAnsi="Times New Roman" w:cs="Times New Roman"/>
-          <w:color w:val="000000" w:themeColor="text1"/>
-        </w:rPr>
-        <w:t xml:space="preserve"> (10/2019)</w:t>
-      </w:r>
-    </w:p>
-    <w:p>
-      <w:pPr>
-        <w:keepNext/>
-        <w:keepLines/>
-        <w:spacing w:after="120" w:line="240" w:lineRule="auto"/>
-        <w:rPr>
-          <w:rFonts w:ascii="Times New Roman" w:hAnsi="Times New Roman" w:cs="Times New Roman"/>
-          <w:color w:val="000000" w:themeColor="text1"/>
-        </w:rPr>
-      </w:pPr>
-      <w:r>
-        <w:rPr>
-          <w:rFonts w:ascii="Times New Roman" w:hAnsi="Times New Roman" w:cs="Times New Roman"/>
-          <w:color w:val="000000" w:themeColor="text1"/>
-        </w:rPr>
-        <w:t xml:space="preserve">BigData4Imaging: </w:t>
-      </w:r>
-      <w:r>
-        <w:rPr>
-          <w:rFonts w:ascii="Times New Roman" w:hAnsi="Times New Roman" w:cs="Times New Roman"/>
-          <w:color w:val="000000" w:themeColor="text1"/>
-        </w:rPr>
-        <w:t>Conference and workshop for training in machine and deep learning</w:t>
-      </w:r>
-      <w:r>
-        <w:rPr>
-          <w:rFonts w:ascii="Times New Roman" w:hAnsi="Times New Roman" w:cs="Times New Roman"/>
-          <w:color w:val="000000" w:themeColor="text1"/>
-        </w:rPr>
-        <w:t xml:space="preserve"> (12/2018)</w:t>
-      </w:r>
-    </w:p>
-    <w:p>
-      <w:pPr>
-        <w:pStyle w:val="Heading1"/>
-        <w:keepLines/>
-        <w:spacing w:after="120"/>
-        <w:rPr>
-          <w:rFonts w:cs="Times New Roman"/>
-          <w:color w:val="000000" w:themeColor="text1"/>
-        </w:rPr>
-      </w:pPr>
-      <w:r>
-        <w:rPr>
-          <w:rFonts w:cs="Times New Roman"/>
-          <w:color w:val="000000" w:themeColor="text1"/>
-        </w:rPr>
-        <w:t>Research Experience</w:t>
-      </w:r>
-    </w:p>
-    <w:p>
-      <w:pPr>
-        <w:keepNext/>
-        <w:keepLines/>
-        <w:spacing w:after="120" w:line="240" w:lineRule="auto"/>
-        <w:rPr>
-          <w:rFonts w:ascii="Times New Roman" w:hAnsi="Times New Roman" w:cs="Times New Roman"/>
-          <w:color w:val="000000" w:themeColor="text1"/>
-        </w:rPr>
-      </w:pPr>
-      <w:r>
-        <w:rPr>
-          <w:rFonts w:ascii="Times New Roman" w:hAnsi="Times New Roman" w:cs="Times New Roman"/>
-          <w:color w:val="000000" w:themeColor="text1"/>
-        </w:rPr>
-        <w:t xml:space="preserve">PhD Work: </w:t>
-      </w:r>
-      <w:r>
-        <w:rPr>
-          <w:rFonts w:ascii="Times New Roman" w:hAnsi="Times New Roman" w:cs="Times New Roman"/>
-          <w:color w:val="000000" w:themeColor="text1"/>
-        </w:rPr>
-        <w:t xml:space="preserve">Working </w:t>
-      </w:r>
-      <w:r>
-        <w:rPr>
-          <w:rFonts w:ascii="Times New Roman" w:hAnsi="Times New Roman" w:cs="Times New Roman"/>
-          <w:color w:val="000000" w:themeColor="text1"/>
-        </w:rPr>
-        <w:t xml:space="preserve">to improve ablation treated liver disease, using </w:t>
-      </w:r>
-      <w:r>
-        <w:rPr>
-          <w:rFonts w:ascii="Times New Roman" w:hAnsi="Times New Roman" w:cs="Times New Roman"/>
-          <w:color w:val="000000" w:themeColor="text1"/>
-        </w:rPr>
-        <w:t xml:space="preserve">biomechanical image registration </w:t>
-      </w:r>
-      <w:r>
-        <w:rPr>
-          <w:rFonts w:ascii="Times New Roman" w:hAnsi="Times New Roman" w:cs="Times New Roman"/>
-          <w:color w:val="000000" w:themeColor="text1"/>
-        </w:rPr>
-        <w:t>and deep learning neural networks.</w:t>
-      </w:r>
-      <w:r>
-        <w:rPr>
-          <w:rFonts w:ascii="Times New Roman" w:hAnsi="Times New Roman" w:cs="Times New Roman"/>
-          <w:color w:val="000000" w:themeColor="text1"/>
-        </w:rPr>
-        <w:t xml:space="preserve"> Work directly led to the creation of a Phase 2 </w:t>
+        <w:t xml:space="preserve">This work was largely focused on providing tools to improve needle guidance during local liver ablation therapy, and improving ablation assessment in a manner conducive to immediate additional ablation </w:t>
+      </w:r>
+      <w:r>
+        <w:rPr>
+          <w:rFonts w:ascii="Times New Roman" w:hAnsi="Times New Roman" w:cs="Times New Roman"/>
+          <w:color w:val="000000" w:themeColor="text1"/>
+        </w:rPr>
+        <w:t>during</w:t>
+      </w:r>
+      <w:r>
+        <w:rPr>
+          <w:rFonts w:ascii="Times New Roman" w:hAnsi="Times New Roman" w:cs="Times New Roman"/>
+          <w:color w:val="000000" w:themeColor="text1"/>
+        </w:rPr>
+        <w:t xml:space="preserve"> the surgical procedure. Python, for both the creation of deep learning networks and work within </w:t>
+      </w:r>
+      <w:proofErr w:type="spellStart"/>
+      <w:r>
+        <w:rPr>
+          <w:rFonts w:ascii="Times New Roman" w:hAnsi="Times New Roman" w:cs="Times New Roman"/>
+          <w:color w:val="000000" w:themeColor="text1"/>
+        </w:rPr>
+        <w:t>Raystation</w:t>
+      </w:r>
+      <w:proofErr w:type="spellEnd"/>
+      <w:r>
+        <w:rPr>
+          <w:rFonts w:ascii="Times New Roman" w:hAnsi="Times New Roman" w:cs="Times New Roman"/>
+          <w:color w:val="000000" w:themeColor="text1"/>
+        </w:rPr>
+        <w:t>, was a skill I am now confident in using from this project. This skill led to the creation of a clinically implemented deep learning network for liver</w:t>
+      </w:r>
+      <w:r>
+        <w:rPr>
+          <w:rFonts w:ascii="Times New Roman" w:hAnsi="Times New Roman" w:cs="Times New Roman"/>
+          <w:color w:val="000000" w:themeColor="text1"/>
+        </w:rPr>
+        <w:t>, tumor, and ablation</w:t>
+      </w:r>
+      <w:r>
+        <w:rPr>
+          <w:rFonts w:ascii="Times New Roman" w:hAnsi="Times New Roman" w:cs="Times New Roman"/>
+          <w:color w:val="000000" w:themeColor="text1"/>
+        </w:rPr>
+        <w:t xml:space="preserve"> segmentation, built into the </w:t>
+      </w:r>
+      <w:proofErr w:type="spellStart"/>
+      <w:r>
+        <w:rPr>
+          <w:rFonts w:ascii="Times New Roman" w:hAnsi="Times New Roman" w:cs="Times New Roman"/>
+          <w:color w:val="000000" w:themeColor="text1"/>
+        </w:rPr>
+        <w:t>Raystation</w:t>
+      </w:r>
+      <w:proofErr w:type="spellEnd"/>
+      <w:r>
+        <w:rPr>
+          <w:rFonts w:ascii="Times New Roman" w:hAnsi="Times New Roman" w:cs="Times New Roman"/>
+          <w:color w:val="000000" w:themeColor="text1"/>
+        </w:rPr>
+        <w:t xml:space="preserve"> workflow at MD Anderson. I furthermore developed a GUI based workflow within </w:t>
+      </w:r>
+      <w:proofErr w:type="spellStart"/>
+      <w:r>
+        <w:rPr>
+          <w:rFonts w:ascii="Times New Roman" w:hAnsi="Times New Roman" w:cs="Times New Roman"/>
+          <w:color w:val="000000" w:themeColor="text1"/>
+        </w:rPr>
+        <w:t>Raystation</w:t>
+      </w:r>
+      <w:proofErr w:type="spellEnd"/>
+      <w:r>
+        <w:rPr>
+          <w:rFonts w:ascii="Times New Roman" w:hAnsi="Times New Roman" w:cs="Times New Roman"/>
+          <w:color w:val="000000" w:themeColor="text1"/>
+        </w:rPr>
+        <w:t xml:space="preserve"> for the</w:t>
+      </w:r>
+      <w:r>
+        <w:rPr>
+          <w:rFonts w:ascii="Times New Roman" w:hAnsi="Times New Roman" w:cs="Times New Roman"/>
+          <w:color w:val="000000" w:themeColor="text1"/>
+        </w:rPr>
+        <w:t xml:space="preserve"> process of ROI</w:t>
+      </w:r>
+      <w:r>
+        <w:rPr>
+          <w:rFonts w:ascii="Times New Roman" w:hAnsi="Times New Roman" w:cs="Times New Roman"/>
+          <w:color w:val="000000" w:themeColor="text1"/>
+        </w:rPr>
+        <w:t xml:space="preserve"> creation of the liver, tumor, and ablation volumes, and deformable image registration for needle guidance, and ablation </w:t>
+      </w:r>
+      <w:bookmarkStart w:id="0" w:name="_GoBack"/>
+      <w:bookmarkEnd w:id="0"/>
+      <w:r>
+        <w:rPr>
+          <w:rFonts w:ascii="Times New Roman" w:hAnsi="Times New Roman" w:cs="Times New Roman"/>
+          <w:color w:val="000000" w:themeColor="text1"/>
+        </w:rPr>
+        <w:t xml:space="preserve">assessment. This work </w:t>
+      </w:r>
+      <w:r>
+        <w:rPr>
+          <w:rFonts w:ascii="Times New Roman" w:hAnsi="Times New Roman" w:cs="Times New Roman"/>
+          <w:color w:val="000000" w:themeColor="text1"/>
+        </w:rPr>
+        <w:t>directly led to the creation</w:t>
+      </w:r>
+      <w:r>
+        <w:rPr>
+          <w:rFonts w:ascii="Times New Roman" w:hAnsi="Times New Roman" w:cs="Times New Roman"/>
+          <w:color w:val="000000" w:themeColor="text1"/>
+        </w:rPr>
+        <w:t xml:space="preserve"> and success</w:t>
+      </w:r>
+      <w:r>
+        <w:rPr>
+          <w:rFonts w:ascii="Times New Roman" w:hAnsi="Times New Roman" w:cs="Times New Roman"/>
+          <w:color w:val="000000" w:themeColor="text1"/>
+        </w:rPr>
+        <w:t xml:space="preserve"> of a Phase 2 </w:t>
       </w:r>
       <w:proofErr w:type="spellStart"/>
       <w:r>
@@ -2084,6 +1689,13 @@
           <w:color w:val="000000" w:themeColor="text1"/>
         </w:rPr>
         <w:t>)</w:t>
+      </w:r>
+      <w:r>
+        <w:rPr>
+          <w:rFonts w:ascii="Times New Roman" w:hAnsi="Times New Roman" w:cs="Times New Roman"/>
+          <w:color w:val="000000" w:themeColor="text1"/>
+        </w:rPr>
+        <w:t>.</w:t>
       </w:r>
     </w:p>
     <w:p>
@@ -2384,6 +1996,152 @@
         <w:spacing w:after="60"/>
         <w:rPr>
           <w:rFonts w:ascii="Times New Roman" w:hAnsi="Times New Roman" w:cs="Times New Roman"/>
+        </w:rPr>
+      </w:pPr>
+      <w:r>
+        <w:rPr>
+          <w:rFonts w:ascii="Times New Roman" w:hAnsi="Times New Roman" w:cs="Times New Roman"/>
+          <w:color w:val="000000" w:themeColor="text1"/>
+        </w:rPr>
+        <w:t xml:space="preserve">Woodland M, Wood J, </w:t>
+      </w:r>
+      <w:r>
+        <w:rPr>
+          <w:rFonts w:ascii="Times New Roman" w:hAnsi="Times New Roman" w:cs="Times New Roman"/>
+          <w:b/>
+          <w:color w:val="000000" w:themeColor="text1"/>
+        </w:rPr>
+        <w:t>Anderson B.M</w:t>
+      </w:r>
+      <w:r>
+        <w:rPr>
+          <w:rFonts w:ascii="Times New Roman" w:hAnsi="Times New Roman" w:cs="Times New Roman"/>
+          <w:color w:val="000000" w:themeColor="text1"/>
+        </w:rPr>
+        <w:t xml:space="preserve">, </w:t>
+      </w:r>
+      <w:proofErr w:type="spellStart"/>
+      <w:r>
+        <w:rPr>
+          <w:rFonts w:ascii="Times New Roman" w:hAnsi="Times New Roman" w:cs="Times New Roman"/>
+          <w:color w:val="000000" w:themeColor="text1"/>
+        </w:rPr>
+        <w:t>Kundu</w:t>
+      </w:r>
+      <w:proofErr w:type="spellEnd"/>
+      <w:r>
+        <w:rPr>
+          <w:rFonts w:ascii="Times New Roman" w:hAnsi="Times New Roman" w:cs="Times New Roman"/>
+          <w:color w:val="000000" w:themeColor="text1"/>
+        </w:rPr>
+        <w:t xml:space="preserve"> S, Lin E, </w:t>
+      </w:r>
+      <w:proofErr w:type="spellStart"/>
+      <w:r>
+        <w:rPr>
+          <w:rFonts w:ascii="Times New Roman" w:hAnsi="Times New Roman" w:cs="Times New Roman"/>
+          <w:color w:val="000000" w:themeColor="text1"/>
+        </w:rPr>
+        <w:t>Koay</w:t>
+      </w:r>
+      <w:proofErr w:type="spellEnd"/>
+      <w:r>
+        <w:rPr>
+          <w:rFonts w:ascii="Times New Roman" w:hAnsi="Times New Roman" w:cs="Times New Roman"/>
+          <w:color w:val="000000" w:themeColor="text1"/>
+        </w:rPr>
+        <w:t xml:space="preserve"> E, </w:t>
+      </w:r>
+      <w:proofErr w:type="spellStart"/>
+      <w:r>
+        <w:rPr>
+          <w:rFonts w:ascii="Times New Roman" w:hAnsi="Times New Roman" w:cs="Times New Roman"/>
+          <w:color w:val="000000" w:themeColor="text1"/>
+        </w:rPr>
+        <w:t>Odisio</w:t>
+      </w:r>
+      <w:proofErr w:type="spellEnd"/>
+      <w:r>
+        <w:rPr>
+          <w:rFonts w:ascii="Times New Roman" w:hAnsi="Times New Roman" w:cs="Times New Roman"/>
+          <w:color w:val="000000" w:themeColor="text1"/>
+        </w:rPr>
+        <w:t xml:space="preserve"> B, Chung C, Kang H.C, </w:t>
+      </w:r>
+      <w:proofErr w:type="spellStart"/>
+      <w:r>
+        <w:rPr>
+          <w:rFonts w:ascii="Times New Roman" w:hAnsi="Times New Roman" w:cs="Times New Roman"/>
+          <w:color w:val="000000" w:themeColor="text1"/>
+        </w:rPr>
+        <w:t>Venkatesan</w:t>
+      </w:r>
+      <w:proofErr w:type="spellEnd"/>
+      <w:r>
+        <w:rPr>
+          <w:rFonts w:ascii="Times New Roman" w:hAnsi="Times New Roman" w:cs="Times New Roman"/>
+          <w:color w:val="000000" w:themeColor="text1"/>
+        </w:rPr>
+        <w:t xml:space="preserve"> A.M, </w:t>
+      </w:r>
+      <w:proofErr w:type="spellStart"/>
+      <w:r>
+        <w:rPr>
+          <w:rFonts w:ascii="Times New Roman" w:hAnsi="Times New Roman" w:cs="Times New Roman"/>
+          <w:color w:val="000000" w:themeColor="text1"/>
+        </w:rPr>
+        <w:t>Yedururi</w:t>
+      </w:r>
+      <w:proofErr w:type="spellEnd"/>
+      <w:r>
+        <w:rPr>
+          <w:rFonts w:ascii="Times New Roman" w:hAnsi="Times New Roman" w:cs="Times New Roman"/>
+          <w:color w:val="000000" w:themeColor="text1"/>
+        </w:rPr>
+        <w:t xml:space="preserve"> S, De B, Lin Y-M, Patel A.B, Brock K.K </w:t>
+      </w:r>
+      <w:r>
+        <w:rPr>
+          <w:rFonts w:ascii="Times New Roman" w:hAnsi="Times New Roman" w:cs="Times New Roman"/>
+          <w:i/>
+          <w:color w:val="000000" w:themeColor="text1"/>
+        </w:rPr>
+        <w:t>Evaluating the Performance of StyleGAN2-ADA on Medical Images</w:t>
+      </w:r>
+      <w:r>
+        <w:rPr>
+          <w:rFonts w:ascii="Times New Roman" w:hAnsi="Times New Roman" w:cs="Times New Roman"/>
+        </w:rPr>
+        <w:t xml:space="preserve"> Simulation and Synthesis in Medical Imaging. SASHIMI 2022. Lecture Notes in Computer Science, </w:t>
+      </w:r>
+      <w:proofErr w:type="spellStart"/>
+      <w:r>
+        <w:rPr>
+          <w:rFonts w:ascii="Times New Roman" w:hAnsi="Times New Roman" w:cs="Times New Roman"/>
+        </w:rPr>
+        <w:t>vol</w:t>
+      </w:r>
+      <w:proofErr w:type="spellEnd"/>
+      <w:r>
+        <w:rPr>
+          <w:rFonts w:ascii="Times New Roman" w:hAnsi="Times New Roman" w:cs="Times New Roman"/>
+        </w:rPr>
+        <w:t xml:space="preserve"> 13570. Springer, Cham</w:t>
+      </w:r>
+      <w:r>
+        <w:rPr>
+          <w:rFonts w:ascii="Times New Roman" w:hAnsi="Times New Roman" w:cs="Times New Roman"/>
+        </w:rPr>
+        <w:t xml:space="preserve"> 09/22</w:t>
+      </w:r>
+    </w:p>
+    <w:p>
+      <w:pPr>
+        <w:keepNext/>
+        <w:keepLines/>
+        <w:spacing w:after="60"/>
+        <w:rPr>
+          <w:rFonts w:ascii="Times New Roman" w:hAnsi="Times New Roman" w:cs="Times New Roman"/>
           <w:color w:val="000000" w:themeColor="text1"/>
         </w:rPr>
       </w:pPr>
@@ -2424,7 +2182,14 @@
           <w:rFonts w:ascii="Times New Roman" w:hAnsi="Times New Roman" w:cs="Times New Roman"/>
           <w:color w:val="000000" w:themeColor="text1"/>
         </w:rPr>
-        <w:t xml:space="preserve"> G, </w:t>
+        <w:t xml:space="preserve"> G,</w:t>
+      </w:r>
+      <w:r>
+        <w:rPr>
+          <w:rFonts w:ascii="Times New Roman" w:hAnsi="Times New Roman" w:cs="Times New Roman"/>
+          <w:color w:val="000000" w:themeColor="text1"/>
+        </w:rPr>
+        <w:t xml:space="preserve"> </w:t>
       </w:r>
       <w:proofErr w:type="spellStart"/>
       <w:r>
@@ -3725,6 +3490,7 @@
           <w:rFonts w:ascii="Times New Roman" w:hAnsi="Times New Roman" w:cs="Times New Roman"/>
           <w:color w:val="000000" w:themeColor="text1"/>
         </w:rPr>
+        <w:lastRenderedPageBreak/>
         <w:t xml:space="preserve">McCulloch M., </w:t>
       </w:r>
       <w:r>
@@ -3845,7 +3611,6 @@
           <w:rFonts w:ascii="Times New Roman" w:hAnsi="Times New Roman" w:cs="Times New Roman"/>
           <w:color w:val="000000" w:themeColor="text1"/>
         </w:rPr>
-        <w:lastRenderedPageBreak/>
         <w:t>Kisling</w:t>
       </w:r>
       <w:proofErr w:type="spellEnd"/>
@@ -5811,6 +5576,7 @@
           <w:b/>
           <w:color w:val="000000" w:themeColor="text1"/>
         </w:rPr>
+        <w:lastRenderedPageBreak/>
         <w:t>Anderson, B.M,</w:t>
       </w:r>
       <w:r>
@@ -5898,7 +5664,6 @@
           <w:b/>
           <w:color w:val="000000" w:themeColor="text1"/>
         </w:rPr>
-        <w:lastRenderedPageBreak/>
         <w:t xml:space="preserve">Anderson B.M, Lin E., </w:t>
       </w:r>
       <w:r>
@@ -7501,6 +7266,7 @@
           <w:rFonts w:ascii="Times New Roman" w:hAnsi="Times New Roman"/>
           <w:color w:val="000000" w:themeColor="text1"/>
         </w:rPr>
+        <w:lastRenderedPageBreak/>
         <w:t xml:space="preserve">Lin E.Y., </w:t>
       </w:r>
       <w:r>
@@ -7550,7 +7316,6 @@
           <w:rFonts w:ascii="Times New Roman" w:hAnsi="Times New Roman"/>
           <w:color w:val="000000" w:themeColor="text1"/>
         </w:rPr>
-        <w:lastRenderedPageBreak/>
         <w:t>Kisling</w:t>
       </w:r>
       <w:proofErr w:type="spellEnd"/>
@@ -7821,7 +7586,7 @@
         <w:keepLines/>
         <w:spacing w:after="120"/>
         <w:rPr>
-          <w:rFonts w:ascii="Times New Roman" w:hAnsi="Times New Roman"/>
+          <w:rFonts w:ascii="Times New Roman" w:hAnsi="Times New Roman" w:cs="Times New Roman"/>
           <w:color w:val="000000" w:themeColor="text1"/>
         </w:rPr>
       </w:pPr>
@@ -7937,6 +7702,156 @@
     <w:p>
       <w:pPr>
         <w:pStyle w:val="Heading1"/>
+      </w:pPr>
+      <w:r>
+        <w:t>Invited Talks</w:t>
+      </w:r>
+    </w:p>
+    <w:p>
+      <w:pPr>
+        <w:keepNext/>
+        <w:keepLines/>
+        <w:spacing w:after="60"/>
+        <w:rPr>
+          <w:rFonts w:ascii="Times New Roman" w:hAnsi="Times New Roman" w:cs="Times New Roman"/>
+          <w:color w:val="000000" w:themeColor="text1"/>
+        </w:rPr>
+      </w:pPr>
+      <w:r>
+        <w:rPr>
+          <w:rFonts w:ascii="Times New Roman" w:hAnsi="Times New Roman" w:cs="Times New Roman"/>
+          <w:color w:val="000000" w:themeColor="text1"/>
+        </w:rPr>
+        <w:t>Invited Speaker, Image Guided Cancer Therapy Workshop, MD Anderson Cancer Center “Getting Started with Artificial Intelligence”, Workshop and presentation (11/2021)</w:t>
+      </w:r>
+    </w:p>
+    <w:p>
+      <w:pPr>
+        <w:keepNext/>
+        <w:keepLines/>
+        <w:spacing w:after="60"/>
+        <w:rPr>
+          <w:rFonts w:ascii="Times New Roman" w:hAnsi="Times New Roman" w:cs="Times New Roman"/>
+          <w:color w:val="000000" w:themeColor="text1"/>
+        </w:rPr>
+      </w:pPr>
+      <w:r>
+        <w:rPr>
+          <w:rFonts w:ascii="Times New Roman" w:hAnsi="Times New Roman" w:cs="Times New Roman"/>
+          <w:color w:val="000000" w:themeColor="text1"/>
+        </w:rPr>
+        <w:t xml:space="preserve">Invited Speaker, Winter Institute of Medical Physics annual meeting, “Getting Started with Deep Learning: </w:t>
+      </w:r>
+      <w:proofErr w:type="spellStart"/>
+      <w:r>
+        <w:rPr>
+          <w:rFonts w:ascii="Times New Roman" w:hAnsi="Times New Roman" w:cs="Times New Roman"/>
+          <w:color w:val="000000" w:themeColor="text1"/>
+        </w:rPr>
+        <w:t>Dicom</w:t>
+      </w:r>
+      <w:proofErr w:type="spellEnd"/>
+      <w:r>
+        <w:rPr>
+          <w:rFonts w:ascii="Times New Roman" w:hAnsi="Times New Roman" w:cs="Times New Roman"/>
+          <w:color w:val="000000" w:themeColor="text1"/>
+        </w:rPr>
+        <w:t xml:space="preserve"> to Predictions” Workshop and presentation (02/2020)</w:t>
+      </w:r>
+    </w:p>
+    <w:p>
+      <w:pPr>
+        <w:keepNext/>
+        <w:keepLines/>
+        <w:spacing w:after="60"/>
+        <w:rPr>
+          <w:rFonts w:ascii="Times New Roman" w:hAnsi="Times New Roman" w:cs="Times New Roman"/>
+          <w:color w:val="000000" w:themeColor="text1"/>
+        </w:rPr>
+      </w:pPr>
+      <w:r>
+        <w:rPr>
+          <w:rFonts w:ascii="Times New Roman" w:hAnsi="Times New Roman" w:cs="Times New Roman"/>
+          <w:color w:val="000000" w:themeColor="text1"/>
+        </w:rPr>
+        <w:t>Invited Speaker, Image Guided Cancer Therapy Research Program, MD Anderson Cancer Center “How to Get Started in AI”, Workshop and presentation (01/2020)</w:t>
+      </w:r>
+    </w:p>
+    <w:p>
+      <w:pPr>
+        <w:keepNext/>
+        <w:keepLines/>
+        <w:spacing w:after="60"/>
+        <w:rPr>
+          <w:rFonts w:ascii="Times New Roman" w:hAnsi="Times New Roman" w:cs="Times New Roman"/>
+          <w:color w:val="000000" w:themeColor="text1"/>
+        </w:rPr>
+      </w:pPr>
+      <w:r>
+        <w:rPr>
+          <w:rFonts w:ascii="Times New Roman" w:hAnsi="Times New Roman" w:cs="Times New Roman"/>
+          <w:color w:val="000000" w:themeColor="text1"/>
+        </w:rPr>
+        <w:t>Invited Keynote Lecturer, North Central Chapter AAPM Annual Meeting: “Introduction to Deep Learning: Everything I wish I’d known sooner” (11/2019)</w:t>
+      </w:r>
+    </w:p>
+    <w:p>
+      <w:pPr>
+        <w:keepNext/>
+        <w:keepLines/>
+        <w:spacing w:after="60"/>
+        <w:rPr>
+          <w:rFonts w:ascii="Times New Roman" w:hAnsi="Times New Roman" w:cs="Times New Roman"/>
+          <w:color w:val="000000" w:themeColor="text1"/>
+        </w:rPr>
+      </w:pPr>
+      <w:r>
+        <w:rPr>
+          <w:rFonts w:ascii="Times New Roman" w:hAnsi="Times New Roman" w:cs="Times New Roman"/>
+          <w:color w:val="000000" w:themeColor="text1"/>
+        </w:rPr>
+        <w:t>Guest Lecturer, Rice University ELEC/ COMP 576: “Introduction to Deep Learning” (09/2019)</w:t>
+      </w:r>
+    </w:p>
+    <w:p>
+      <w:pPr>
+        <w:keepNext/>
+        <w:keepLines/>
+        <w:spacing w:after="60"/>
+        <w:rPr>
+          <w:rFonts w:ascii="Times New Roman" w:hAnsi="Times New Roman" w:cs="Times New Roman"/>
+          <w:color w:val="000000" w:themeColor="text1"/>
+        </w:rPr>
+      </w:pPr>
+      <w:r>
+        <w:rPr>
+          <w:rFonts w:ascii="Times New Roman" w:hAnsi="Times New Roman" w:cs="Times New Roman"/>
+          <w:color w:val="000000" w:themeColor="text1"/>
+        </w:rPr>
+        <w:t>Teaching Assistant, AAPM Summer School: Assisted in creation, distribution, and implementation of workbooks for the annual conference (06/2019)</w:t>
+      </w:r>
+    </w:p>
+    <w:p>
+      <w:pPr>
+        <w:keepNext/>
+        <w:keepLines/>
+        <w:spacing w:after="60"/>
+        <w:rPr>
+          <w:rFonts w:ascii="Times New Roman" w:hAnsi="Times New Roman" w:cs="Times New Roman"/>
+          <w:color w:val="000000" w:themeColor="text1"/>
+        </w:rPr>
+      </w:pPr>
+      <w:r>
+        <w:rPr>
+          <w:rFonts w:ascii="Times New Roman" w:hAnsi="Times New Roman" w:cs="Times New Roman"/>
+          <w:color w:val="000000" w:themeColor="text1"/>
+        </w:rPr>
+        <w:t>Invited Speaker, Nuclear Medicine Practical Seminar: “Deep Learning in the Liver and our field” (05/2019)</w:t>
+      </w:r>
+    </w:p>
+    <w:p>
+      <w:pPr>
+        <w:pStyle w:val="Heading1"/>
         <w:keepLines/>
         <w:spacing w:after="120"/>
         <w:rPr>
@@ -7949,6 +7864,94 @@
           <w:rFonts w:cs="Times New Roman"/>
           <w:color w:val="000000" w:themeColor="text1"/>
         </w:rPr>
+        <w:t>Workshops Attended</w:t>
+      </w:r>
+    </w:p>
+    <w:p>
+      <w:pPr>
+        <w:keepNext/>
+        <w:keepLines/>
+        <w:spacing w:after="120" w:line="240" w:lineRule="auto"/>
+        <w:rPr>
+          <w:rFonts w:ascii="Times New Roman" w:hAnsi="Times New Roman" w:cs="Times New Roman"/>
+          <w:color w:val="000000" w:themeColor="text1"/>
+        </w:rPr>
+      </w:pPr>
+      <w:r>
+        <w:rPr>
+          <w:rFonts w:ascii="Times New Roman" w:hAnsi="Times New Roman" w:cs="Times New Roman"/>
+          <w:color w:val="000000" w:themeColor="text1"/>
+        </w:rPr>
+        <w:t xml:space="preserve">European Society of Interventional Radiology: Reliability in Percutaneous </w:t>
+      </w:r>
+      <w:proofErr w:type="spellStart"/>
+      <w:r>
+        <w:rPr>
+          <w:rFonts w:ascii="Times New Roman" w:hAnsi="Times New Roman" w:cs="Times New Roman"/>
+          <w:color w:val="000000" w:themeColor="text1"/>
+        </w:rPr>
+        <w:t>Tumour</w:t>
+      </w:r>
+      <w:proofErr w:type="spellEnd"/>
+      <w:r>
+        <w:rPr>
+          <w:rFonts w:ascii="Times New Roman" w:hAnsi="Times New Roman" w:cs="Times New Roman"/>
+          <w:color w:val="000000" w:themeColor="text1"/>
+        </w:rPr>
+        <w:t xml:space="preserve"> Ablation. (12/2019)</w:t>
+      </w:r>
+    </w:p>
+    <w:p>
+      <w:pPr>
+        <w:keepNext/>
+        <w:keepLines/>
+        <w:spacing w:after="120" w:line="240" w:lineRule="auto"/>
+        <w:rPr>
+          <w:rFonts w:ascii="Times New Roman" w:hAnsi="Times New Roman" w:cs="Times New Roman"/>
+          <w:color w:val="000000" w:themeColor="text1"/>
+        </w:rPr>
+      </w:pPr>
+      <w:r>
+        <w:rPr>
+          <w:rFonts w:ascii="Times New Roman" w:hAnsi="Times New Roman" w:cs="Times New Roman"/>
+          <w:color w:val="000000" w:themeColor="text1"/>
+        </w:rPr>
+        <w:t>Rigor and Reproducibility: Gulf Coast Consortia workshop, instructing researchers on the importance of robust research with unbiased analysis and reporting of results. (10/2019)</w:t>
+      </w:r>
+    </w:p>
+    <w:p>
+      <w:pPr>
+        <w:keepNext/>
+        <w:keepLines/>
+        <w:spacing w:after="120" w:line="240" w:lineRule="auto"/>
+        <w:rPr>
+          <w:rFonts w:ascii="Times New Roman" w:hAnsi="Times New Roman" w:cs="Times New Roman"/>
+          <w:color w:val="000000" w:themeColor="text1"/>
+        </w:rPr>
+      </w:pPr>
+      <w:r>
+        <w:rPr>
+          <w:rFonts w:ascii="Times New Roman" w:hAnsi="Times New Roman" w:cs="Times New Roman"/>
+          <w:color w:val="000000" w:themeColor="text1"/>
+        </w:rPr>
+        <w:t>BigData4Imaging: Conference and workshop for training in machine and deep learning (12/2018)</w:t>
+      </w:r>
+    </w:p>
+    <w:p>
+      <w:pPr>
+        <w:pStyle w:val="Heading1"/>
+        <w:keepLines/>
+        <w:spacing w:after="120"/>
+        <w:rPr>
+          <w:rFonts w:cs="Times New Roman"/>
+          <w:color w:val="000000" w:themeColor="text1"/>
+        </w:rPr>
+      </w:pPr>
+      <w:r>
+        <w:rPr>
+          <w:rFonts w:cs="Times New Roman"/>
+          <w:color w:val="000000" w:themeColor="text1"/>
+        </w:rPr>
         <w:t>Professional Affiliations</w:t>
       </w:r>
     </w:p>
@@ -8084,8 +8087,6 @@
         </w:rPr>
         <w:t xml:space="preserve"> A STEM outreach program where we volunteer to educate local students on medical physics and other STEM opportunities, volunteered at the AAPM annual conference (</w:t>
       </w:r>
-      <w:bookmarkStart w:id="0" w:name="_GoBack"/>
-      <w:bookmarkEnd w:id="0"/>
       <w:r>
         <w:rPr>
           <w:rFonts w:ascii="Times New Roman" w:hAnsi="Times New Roman" w:cs="Times New Roman"/>
@@ -8124,7 +8125,63 @@
           <w:rFonts w:ascii="Times New Roman" w:hAnsi="Times New Roman" w:cs="Times New Roman"/>
           <w:color w:val="000000" w:themeColor="text1"/>
         </w:rPr>
-        <w:t xml:space="preserve"> This organization aims to celebrate the unique diversity of the Graduate School of Biomedical Sciences. I am a domestic liaison for the group, with the goal being to best help international students with any problems they might have in the transition to the US. (2019)</w:t>
+        <w:t xml:space="preserve"> </w:t>
+      </w:r>
+      <w:r>
+        <w:rPr>
+          <w:rFonts w:ascii="Times New Roman" w:hAnsi="Times New Roman" w:cs="Times New Roman"/>
+          <w:color w:val="000000" w:themeColor="text1"/>
+        </w:rPr>
+        <w:t>Founding member of the</w:t>
+      </w:r>
+      <w:r>
+        <w:rPr>
+          <w:rFonts w:ascii="Times New Roman" w:hAnsi="Times New Roman" w:cs="Times New Roman"/>
+          <w:color w:val="000000" w:themeColor="text1"/>
+        </w:rPr>
+        <w:t xml:space="preserve"> organization</w:t>
+      </w:r>
+      <w:r>
+        <w:rPr>
+          <w:rFonts w:ascii="Times New Roman" w:hAnsi="Times New Roman" w:cs="Times New Roman"/>
+          <w:color w:val="000000" w:themeColor="text1"/>
+        </w:rPr>
+        <w:t xml:space="preserve"> as domestic liaison with</w:t>
+      </w:r>
+      <w:r>
+        <w:rPr>
+          <w:rFonts w:ascii="Times New Roman" w:hAnsi="Times New Roman" w:cs="Times New Roman"/>
+          <w:color w:val="000000" w:themeColor="text1"/>
+        </w:rPr>
+        <w:t xml:space="preserve"> the Graduate School of Biomedical Sciences. </w:t>
+      </w:r>
+      <w:r>
+        <w:rPr>
+          <w:rFonts w:ascii="Times New Roman" w:hAnsi="Times New Roman" w:cs="Times New Roman"/>
+          <w:color w:val="000000" w:themeColor="text1"/>
+        </w:rPr>
+        <w:t>G</w:t>
+      </w:r>
+      <w:r>
+        <w:rPr>
+          <w:rFonts w:ascii="Times New Roman" w:hAnsi="Times New Roman" w:cs="Times New Roman"/>
+          <w:color w:val="000000" w:themeColor="text1"/>
+        </w:rPr>
+        <w:t>oal being to best help international students with any problems they might have in the transition to the US</w:t>
+      </w:r>
+      <w:r>
+        <w:rPr>
+          <w:rFonts w:ascii="Times New Roman" w:hAnsi="Times New Roman" w:cs="Times New Roman"/>
+          <w:color w:val="000000" w:themeColor="text1"/>
+        </w:rPr>
+        <w:t xml:space="preserve"> (opening bank account, etc.)</w:t>
+      </w:r>
+      <w:r>
+        <w:rPr>
+          <w:rFonts w:ascii="Times New Roman" w:hAnsi="Times New Roman" w:cs="Times New Roman"/>
+          <w:color w:val="000000" w:themeColor="text1"/>
+        </w:rPr>
+        <w:t xml:space="preserve"> (2019)</w:t>
       </w:r>
     </w:p>
     <w:p>
@@ -8176,7 +8233,14 @@
           <w:rFonts w:ascii="Times New Roman" w:hAnsi="Times New Roman" w:cs="Times New Roman"/>
           <w:color w:val="000000" w:themeColor="text1"/>
         </w:rPr>
-        <w:t xml:space="preserve">: Volunteering in organization and distribution of food to needy families in Houston </w:t>
+        <w:t xml:space="preserve">: Volunteering in organization and distribution of food to </w:t>
+      </w:r>
+      <w:r>
+        <w:rPr>
+          <w:rFonts w:ascii="Times New Roman" w:hAnsi="Times New Roman" w:cs="Times New Roman"/>
+          <w:color w:val="000000" w:themeColor="text1"/>
+        </w:rPr>
+        <w:t xml:space="preserve">families in need </w:t>
       </w:r>
       <w:r>
         <w:rPr>
@@ -8209,6 +8273,7 @@
           <w:color w:val="000000" w:themeColor="text1"/>
           <w:u w:val="single"/>
         </w:rPr>
+        <w:lastRenderedPageBreak/>
         <w:t>Volunteer at Friends for Life Animal Shelter</w:t>
       </w:r>
       <w:r>
@@ -8216,7 +8281,35 @@
           <w:rFonts w:ascii="Times New Roman" w:hAnsi="Times New Roman" w:cs="Times New Roman"/>
           <w:color w:val="000000" w:themeColor="text1"/>
         </w:rPr>
-        <w:t>: +20 hours spent volunteering in a no-kill shelter (2017-Present)</w:t>
+        <w:t>: +20 hours</w:t>
+      </w:r>
+      <w:r>
+        <w:rPr>
+          <w:rFonts w:ascii="Times New Roman" w:hAnsi="Times New Roman" w:cs="Times New Roman"/>
+          <w:color w:val="000000" w:themeColor="text1"/>
+        </w:rPr>
+        <w:t xml:space="preserve"> spent volunteering in an animal</w:t>
+      </w:r>
+      <w:r>
+        <w:rPr>
+          <w:rFonts w:ascii="Times New Roman" w:hAnsi="Times New Roman" w:cs="Times New Roman"/>
+          <w:color w:val="000000" w:themeColor="text1"/>
+        </w:rPr>
+        <w:t xml:space="preserve"> shelter (2017-</w:t>
+      </w:r>
+      <w:r>
+        <w:rPr>
+          <w:rFonts w:ascii="Times New Roman" w:hAnsi="Times New Roman" w:cs="Times New Roman"/>
+          <w:color w:val="000000" w:themeColor="text1"/>
+        </w:rPr>
+        <w:t>2019</w:t>
+      </w:r>
+      <w:r>
+        <w:rPr>
+          <w:rFonts w:ascii="Times New Roman" w:hAnsi="Times New Roman" w:cs="Times New Roman"/>
+          <w:color w:val="000000" w:themeColor="text1"/>
+        </w:rPr>
+        <w:t>)</w:t>
       </w:r>
     </w:p>
     <w:p>
@@ -8235,115 +8328,60 @@
           <w:color w:val="000000" w:themeColor="text1"/>
           <w:u w:val="single"/>
         </w:rPr>
-        <w:t>Student B</w:t>
-      </w:r>
+        <w:t xml:space="preserve">Hurricane Harvey Relief: </w:t>
+      </w:r>
+      <w:r>
+        <w:rPr>
+          <w:rFonts w:ascii="Times New Roman" w:hAnsi="Times New Roman" w:cs="Times New Roman"/>
+          <w:color w:val="000000" w:themeColor="text1"/>
+        </w:rPr>
+        <w:t xml:space="preserve">Assisted in the removal of drywall, floor paneling, and </w:t>
+      </w:r>
+      <w:r>
+        <w:rPr>
+          <w:rFonts w:ascii="Times New Roman" w:hAnsi="Times New Roman" w:cs="Times New Roman"/>
+          <w:color w:val="000000" w:themeColor="text1"/>
+        </w:rPr>
+        <w:t>ruined furniture</w:t>
+      </w:r>
+      <w:r>
+        <w:rPr>
+          <w:rFonts w:ascii="Times New Roman" w:hAnsi="Times New Roman" w:cs="Times New Roman"/>
+          <w:color w:val="000000" w:themeColor="text1"/>
+        </w:rPr>
+        <w:t xml:space="preserve"> of a local home </w:t>
+      </w:r>
+      <w:r>
+        <w:rPr>
+          <w:rFonts w:ascii="Times New Roman" w:hAnsi="Times New Roman" w:cs="Times New Roman"/>
+          <w:color w:val="000000" w:themeColor="text1"/>
+        </w:rPr>
+        <w:t>affected</w:t>
+      </w:r>
+      <w:r>
+        <w:rPr>
+          <w:rFonts w:ascii="Times New Roman" w:hAnsi="Times New Roman" w:cs="Times New Roman"/>
+          <w:color w:val="000000" w:themeColor="text1"/>
+        </w:rPr>
+        <w:t xml:space="preserve"> by Hurricane Harvey (2017)</w:t>
+      </w:r>
+    </w:p>
+    <w:p>
+      <w:pPr>
+        <w:keepNext/>
+        <w:keepLines/>
+        <w:spacing w:after="60" w:line="240" w:lineRule="auto"/>
+        <w:rPr>
+          <w:rFonts w:ascii="Times New Roman" w:hAnsi="Times New Roman" w:cs="Times New Roman"/>
+          <w:color w:val="000000" w:themeColor="text1"/>
+        </w:rPr>
+      </w:pPr>
       <w:r>
         <w:rPr>
           <w:rFonts w:ascii="Times New Roman" w:hAnsi="Times New Roman" w:cs="Times New Roman"/>
           <w:color w:val="000000" w:themeColor="text1"/>
           <w:u w:val="single"/>
         </w:rPr>
-        <w:t xml:space="preserve">ody Social Chair: </w:t>
-      </w:r>
-      <w:r>
-        <w:rPr>
-          <w:rFonts w:ascii="Times New Roman" w:hAnsi="Times New Roman" w:cs="Times New Roman"/>
-          <w:color w:val="000000" w:themeColor="text1"/>
-        </w:rPr>
-        <w:t xml:space="preserve">The social chair </w:t>
-      </w:r>
-      <w:r>
-        <w:rPr>
-          <w:rFonts w:ascii="Times New Roman" w:hAnsi="Times New Roman" w:cs="Times New Roman"/>
-          <w:color w:val="000000" w:themeColor="text1"/>
-        </w:rPr>
-        <w:t>of the</w:t>
-      </w:r>
-      <w:r>
-        <w:rPr>
-          <w:rFonts w:ascii="Times New Roman" w:hAnsi="Times New Roman" w:cs="Times New Roman"/>
-          <w:color w:val="000000" w:themeColor="text1"/>
-        </w:rPr>
-        <w:t xml:space="preserve"> graduate student medical physics program </w:t>
-      </w:r>
-      <w:r>
-        <w:rPr>
-          <w:rFonts w:ascii="Times New Roman" w:hAnsi="Times New Roman" w:cs="Times New Roman"/>
-          <w:color w:val="000000" w:themeColor="text1"/>
-        </w:rPr>
-        <w:t>(2017-present)</w:t>
-      </w:r>
-    </w:p>
-    <w:p>
-      <w:pPr>
-        <w:keepNext/>
-        <w:keepLines/>
-        <w:spacing w:after="60" w:line="240" w:lineRule="auto"/>
-        <w:rPr>
-          <w:rFonts w:ascii="Times New Roman" w:hAnsi="Times New Roman" w:cs="Times New Roman"/>
-          <w:color w:val="000000" w:themeColor="text1"/>
-        </w:rPr>
-      </w:pPr>
-      <w:r>
-        <w:rPr>
-          <w:rFonts w:ascii="Times New Roman" w:hAnsi="Times New Roman" w:cs="Times New Roman"/>
-          <w:color w:val="000000" w:themeColor="text1"/>
-          <w:u w:val="single"/>
-        </w:rPr>
-        <w:t xml:space="preserve">Hurricane Harvey Relief: </w:t>
-      </w:r>
-      <w:r>
-        <w:rPr>
-          <w:rFonts w:ascii="Times New Roman" w:hAnsi="Times New Roman" w:cs="Times New Roman"/>
-          <w:color w:val="000000" w:themeColor="text1"/>
-        </w:rPr>
-        <w:t xml:space="preserve">Assisted in the removal of drywall, floor paneling, and </w:t>
-      </w:r>
-      <w:r>
-        <w:rPr>
-          <w:rFonts w:ascii="Times New Roman" w:hAnsi="Times New Roman" w:cs="Times New Roman"/>
-          <w:color w:val="000000" w:themeColor="text1"/>
-        </w:rPr>
-        <w:t>ruined furniture</w:t>
-      </w:r>
-      <w:r>
-        <w:rPr>
-          <w:rFonts w:ascii="Times New Roman" w:hAnsi="Times New Roman" w:cs="Times New Roman"/>
-          <w:color w:val="000000" w:themeColor="text1"/>
-        </w:rPr>
-        <w:t xml:space="preserve"> of a local home </w:t>
-      </w:r>
-      <w:r>
-        <w:rPr>
-          <w:rFonts w:ascii="Times New Roman" w:hAnsi="Times New Roman" w:cs="Times New Roman"/>
-          <w:color w:val="000000" w:themeColor="text1"/>
-        </w:rPr>
-        <w:t>affected</w:t>
-      </w:r>
-      <w:r>
-        <w:rPr>
-          <w:rFonts w:ascii="Times New Roman" w:hAnsi="Times New Roman" w:cs="Times New Roman"/>
-          <w:color w:val="000000" w:themeColor="text1"/>
-        </w:rPr>
-        <w:t xml:space="preserve"> by Hurricane Harvey (2017)</w:t>
-      </w:r>
-    </w:p>
-    <w:p>
-      <w:pPr>
-        <w:keepNext/>
-        <w:keepLines/>
-        <w:spacing w:after="60" w:line="240" w:lineRule="auto"/>
-        <w:rPr>
-          <w:rFonts w:ascii="Times New Roman" w:hAnsi="Times New Roman" w:cs="Times New Roman"/>
-          <w:color w:val="000000" w:themeColor="text1"/>
-        </w:rPr>
-      </w:pPr>
-      <w:r>
-        <w:rPr>
-          <w:rFonts w:ascii="Times New Roman" w:hAnsi="Times New Roman" w:cs="Times New Roman"/>
-          <w:color w:val="000000" w:themeColor="text1"/>
-          <w:u w:val="single"/>
-        </w:rPr>
         <w:t>UT House Medics</w:t>
       </w:r>
       <w:r>
@@ -8373,32 +8411,6 @@
           <w:color w:val="000000" w:themeColor="text1"/>
         </w:rPr>
         <w:t>)</w:t>
-      </w:r>
-    </w:p>
-    <w:p>
-      <w:pPr>
-        <w:keepNext/>
-        <w:keepLines/>
-        <w:spacing w:after="60" w:line="240" w:lineRule="auto"/>
-        <w:rPr>
-          <w:rFonts w:ascii="Times New Roman" w:hAnsi="Times New Roman" w:cs="Times New Roman"/>
-          <w:color w:val="000000" w:themeColor="text1"/>
-        </w:rPr>
-      </w:pPr>
-      <w:r>
-        <w:rPr>
-          <w:rFonts w:ascii="Times New Roman" w:hAnsi="Times New Roman" w:cs="Times New Roman"/>
-          <w:color w:val="000000" w:themeColor="text1"/>
-          <w:u w:val="single"/>
-        </w:rPr>
-        <w:t>King of Hearts participant</w:t>
-      </w:r>
-      <w:r>
-        <w:rPr>
-          <w:rFonts w:ascii="Times New Roman" w:hAnsi="Times New Roman" w:cs="Times New Roman"/>
-          <w:color w:val="000000" w:themeColor="text1"/>
-        </w:rPr>
-        <w:t>: Independently raised over 300$ in a parody male beauty pageant for Women’s Heart Health, involved participating in pageant (2014)</w:t>
       </w:r>
     </w:p>
     <w:p>
@@ -8411,7 +8423,6 @@
         <w:adjustRightInd w:val="0"/>
         <w:spacing w:after="60" w:line="240" w:lineRule="auto"/>
         <w:rPr>
-          <w:rFonts w:ascii="Times New Roman" w:hAnsi="Times New Roman" w:cs="Times New Roman"/>
           <w:color w:val="000000" w:themeColor="text1"/>
         </w:rPr>
       </w:pPr>
@@ -8421,35 +8432,6 @@
           <w:color w:val="000000" w:themeColor="text1"/>
           <w:u w:val="single"/>
         </w:rPr>
-        <w:t>Greek Peer Educator</w:t>
-      </w:r>
-      <w:r>
-        <w:rPr>
-          <w:rFonts w:ascii="Times New Roman" w:hAnsi="Times New Roman" w:cs="Times New Roman"/>
-          <w:color w:val="000000" w:themeColor="text1"/>
-        </w:rPr>
-        <w:t>: Education of new students in the ideals of the Greek community, avoidance of alcohol abuse, and maintenance of good academic standing (2013)</w:t>
-      </w:r>
-    </w:p>
-    <w:p>
-      <w:pPr>
-        <w:keepNext/>
-        <w:keepLines/>
-        <w:widowControl/>
-        <w:autoSpaceDE w:val="0"/>
-        <w:autoSpaceDN w:val="0"/>
-        <w:adjustRightInd w:val="0"/>
-        <w:spacing w:after="60" w:line="240" w:lineRule="auto"/>
-        <w:rPr>
-          <w:color w:val="000000" w:themeColor="text1"/>
-        </w:rPr>
-      </w:pPr>
-      <w:r>
-        <w:rPr>
-          <w:rFonts w:ascii="Times New Roman" w:hAnsi="Times New Roman" w:cs="Times New Roman"/>
-          <w:color w:val="000000" w:themeColor="text1"/>
-          <w:u w:val="single"/>
-        </w:rPr>
         <w:t>Eagle Scout</w:t>
       </w:r>
       <w:r>
@@ -8461,7 +8443,7 @@
       </w:r>
     </w:p>
     <w:sectPr>
-      <w:headerReference w:type="default" r:id="rId6"/>
+      <w:headerReference w:type="default" r:id="rId7"/>
       <w:pgSz w:w="12240" w:h="15840"/>
       <w:pgMar w:top="1360" w:right="1040" w:bottom="280" w:left="1040" w:header="0" w:footer="0" w:gutter="0"/>
       <w:cols w:space="720"/>
@@ -8963,7 +8945,6 @@
   <w:style w:type="character" w:default="1" w:styleId="DefaultParagraphFont">
     <w:name w:val="Default Paragraph Font"/>
     <w:uiPriority w:val="1"/>
-    <w:semiHidden/>
     <w:unhideWhenUsed/>
   </w:style>
   <w:style w:type="table" w:default="1" w:styleId="TableNormal">
@@ -9075,6 +9056,17 @@
       <w:rFonts w:ascii="Segoe UI" w:hAnsi="Segoe UI" w:cs="Segoe UI"/>
       <w:sz w:val="18"/>
       <w:szCs w:val="18"/>
+    </w:rPr>
+  </w:style>
+  <w:style w:type="character" w:styleId="Hyperlink">
+    <w:name w:val="Hyperlink"/>
+    <w:basedOn w:val="DefaultParagraphFont"/>
+    <w:uiPriority w:val="99"/>
+    <w:unhideWhenUsed/>
+    <w:rsid w:val="00D935E9"/>
+    <w:rPr>
+      <w:color w:val="0563C1" w:themeColor="hyperlink"/>
+      <w:u w:val="single"/>
     </w:rPr>
   </w:style>
 </w:styles>

</xml_diff>

<commit_message>
add the ESTRO and AAMD
</commit_message>
<xml_diff>
--- a/Clincal_CV/BMAnderson CV.docx
+++ b/Clincal_CV/BMAnderson CV.docx
@@ -1135,23 +1135,7 @@
           <w:color w:val="000000" w:themeColor="text1"/>
           <w:u w:val="single"/>
         </w:rPr>
-        <w:t>(</w:t>
-      </w:r>
-      <w:r>
-        <w:rPr>
-          <w:rFonts w:ascii="Times New Roman" w:hAnsi="Times New Roman" w:cs="Times New Roman"/>
-          <w:color w:val="000000" w:themeColor="text1"/>
-          <w:u w:val="single"/>
-        </w:rPr>
-        <w:t>MPWB</w:t>
-      </w:r>
-      <w:r>
-        <w:rPr>
-          <w:rFonts w:ascii="Times New Roman" w:hAnsi="Times New Roman" w:cs="Times New Roman"/>
-          <w:color w:val="000000" w:themeColor="text1"/>
-          <w:u w:val="single"/>
-        </w:rPr>
-        <w:t>)</w:t>
+        <w:t>(MPWB)</w:t>
       </w:r>
       <w:r>
         <w:rPr>
@@ -2816,6 +2800,27 @@
           <w:color w:val="000000" w:themeColor="text1"/>
         </w:rPr>
       </w:pPr>
+      <w:r>
+        <w:rPr>
+          <w:rFonts w:ascii="Times New Roman" w:hAnsi="Times New Roman" w:cs="Times New Roman"/>
+          <w:color w:val="000000" w:themeColor="text1"/>
+        </w:rPr>
+        <w:t>ESTRO-AAPM, Joint Symposium Session: “</w:t>
+      </w:r>
+      <w:r>
+        <w:rPr>
+          <w:rFonts w:ascii="Times New Roman" w:hAnsi="Times New Roman" w:cs="Times New Roman"/>
+          <w:color w:val="000000" w:themeColor="text1"/>
+        </w:rPr>
+        <w:t>Estro-AAPM: Big data, Big Headache”</w:t>
+      </w:r>
+      <w:r>
+        <w:rPr>
+          <w:rFonts w:ascii="Times New Roman" w:hAnsi="Times New Roman" w:cs="Times New Roman"/>
+          <w:color w:val="000000" w:themeColor="text1"/>
+        </w:rPr>
+        <w:t>, Title “Dealing with public datasets” (05/2023)</w:t>
+      </w:r>
     </w:p>
     <w:p>
       <w:pPr>
@@ -2858,29 +2863,7 @@
           <w:rFonts w:ascii="Times New Roman" w:hAnsi="Times New Roman" w:cs="Times New Roman"/>
           <w:color w:val="000000" w:themeColor="text1"/>
         </w:rPr>
-        <w:t>“Getting Started with Artificial Intelligence”, Workshop and presentation (11/</w:t>
-      </w:r>
-      <w:commentRangeStart w:id="12"/>
-      <w:r>
-        <w:rPr>
-          <w:rFonts w:ascii="Times New Roman" w:hAnsi="Times New Roman" w:cs="Times New Roman"/>
-          <w:color w:val="000000" w:themeColor="text1"/>
-        </w:rPr>
-        <w:t>2021</w:t>
-      </w:r>
-      <w:commentRangeEnd w:id="12"/>
-      <w:r>
-        <w:rPr>
-          <w:rStyle w:val="CommentReference"/>
-        </w:rPr>
-        <w:commentReference w:id="12"/>
-      </w:r>
-      <w:r>
-        <w:rPr>
-          <w:rFonts w:ascii="Times New Roman" w:hAnsi="Times New Roman" w:cs="Times New Roman"/>
-          <w:color w:val="000000" w:themeColor="text1"/>
-        </w:rPr>
-        <w:t>)</w:t>
+        <w:t>“Getting Started with Artificial Intelligence”, Workshop and presentation (11/2021)</w:t>
       </w:r>
     </w:p>
     <w:p>
@@ -4733,21 +4716,6 @@
           <w:u w:val="single"/>
         </w:rPr>
       </w:pPr>
-    </w:p>
-    <w:p>
-      <w:pPr>
-        <w:keepNext/>
-        <w:keepLines/>
-        <w:spacing w:after="60" w:line="240" w:lineRule="auto"/>
-        <w:rPr>
-          <w:rFonts w:ascii="Times New Roman" w:hAnsi="Times New Roman" w:cs="Times New Roman"/>
-          <w:b/>
-          <w:color w:val="000000" w:themeColor="text1"/>
-          <w:sz w:val="24"/>
-          <w:szCs w:val="24"/>
-          <w:u w:val="single"/>
-        </w:rPr>
-      </w:pPr>
       <w:r>
         <w:rPr>
           <w:rFonts w:ascii="Times New Roman" w:hAnsi="Times New Roman" w:cs="Times New Roman"/>
@@ -4823,42 +4791,33 @@
         <w:rPr>
           <w:rFonts w:ascii="Times New Roman" w:hAnsi="Times New Roman"/>
           <w:b/>
-          <w:color w:val="000000" w:themeColor="text1"/>
-        </w:rPr>
-        <w:t xml:space="preserve">Anderson B.M, </w:t>
-      </w:r>
-      <w:r>
-        <w:rPr>
-          <w:rFonts w:ascii="Times New Roman" w:hAnsi="Times New Roman"/>
           <w:bCs/>
           <w:color w:val="000000" w:themeColor="text1"/>
         </w:rPr>
-        <w:t xml:space="preserve">Moore K., Bojechko C. </w:t>
-      </w:r>
-      <w:r>
-        <w:rPr>
-          <w:rFonts w:ascii="Times New Roman" w:hAnsi="Times New Roman"/>
-          <w:bCs/>
+        <w:t>Anderson B.M,</w:t>
+      </w:r>
+      <w:r>
+        <w:rPr>
+          <w:rFonts w:ascii="Times New Roman" w:hAnsi="Times New Roman"/>
+          <w:color w:val="000000" w:themeColor="text1"/>
+        </w:rPr>
+        <w:t xml:space="preserve"> Moore K., Padilla L., Bojechko C. </w:t>
+      </w:r>
+      <w:r>
+        <w:rPr>
+          <w:rFonts w:ascii="Times New Roman" w:hAnsi="Times New Roman"/>
           <w:i/>
           <w:iCs/>
           <w:color w:val="000000" w:themeColor="text1"/>
         </w:rPr>
-        <w:t>EPIDEEP: Predicting In-Vivo EPID Transit Images – a Deep Learning Approach</w:t>
-      </w:r>
-      <w:r>
-        <w:rPr>
-          <w:rFonts w:ascii="Times New Roman" w:hAnsi="Times New Roman"/>
-          <w:b/>
-          <w:color w:val="000000" w:themeColor="text1"/>
-        </w:rPr>
-        <w:t xml:space="preserve"> </w:t>
-      </w:r>
-      <w:r>
-        <w:rPr>
-          <w:rFonts w:ascii="Times New Roman" w:hAnsi="Times New Roman"/>
-          <w:color w:val="000000" w:themeColor="text1"/>
-        </w:rPr>
-        <w:t>AAPM Annual Conference 07/2022</w:t>
+        <w:t>Enabling Adoption of TG-263 Standardization of Nomenclature: A Tool to Reduce the Headache</w:t>
+      </w:r>
+      <w:r>
+        <w:rPr>
+          <w:rFonts w:ascii="Times New Roman" w:hAnsi="Times New Roman"/>
+          <w:color w:val="000000" w:themeColor="text1"/>
+        </w:rPr>
+        <w:t xml:space="preserve"> AAMD Annual Conference 06/2023</w:t>
       </w:r>
     </w:p>
     <w:p>
@@ -4872,61 +4831,50 @@
         </w:numPr>
         <w:spacing w:after="120"/>
         <w:rPr>
-          <w:rFonts w:ascii="Times New Roman" w:eastAsia="Times New Roman" w:hAnsi="Times New Roman" w:cs="Times New Roman"/>
-          <w:color w:val="000000" w:themeColor="text1"/>
-          <w:shd w:val="clear" w:color="auto" w:fill="FFFFFF"/>
-        </w:rPr>
-      </w:pPr>
-      <w:r>
-        <w:rPr>
-          <w:rFonts w:ascii="Times New Roman" w:eastAsia="Times New Roman" w:hAnsi="Times New Roman" w:cs="Times New Roman"/>
+          <w:rFonts w:ascii="Times New Roman" w:hAnsi="Times New Roman"/>
+          <w:color w:val="000000" w:themeColor="text1"/>
+        </w:rPr>
+      </w:pPr>
+      <w:r>
+        <w:rPr>
+          <w:rFonts w:ascii="Times New Roman" w:hAnsi="Times New Roman"/>
           <w:b/>
           <w:color w:val="000000" w:themeColor="text1"/>
-          <w:shd w:val="clear" w:color="auto" w:fill="FFFFFF"/>
-        </w:rPr>
-        <w:lastRenderedPageBreak/>
-        <w:t>Anderson, B.M.</w:t>
-      </w:r>
-      <w:r>
-        <w:rPr>
-          <w:rFonts w:ascii="Times New Roman" w:eastAsia="Times New Roman" w:hAnsi="Times New Roman" w:cs="Times New Roman"/>
-          <w:color w:val="000000" w:themeColor="text1"/>
-          <w:shd w:val="clear" w:color="auto" w:fill="FFFFFF"/>
-        </w:rPr>
-        <w:t xml:space="preserve">, Rigaud B., </w:t>
-      </w:r>
-      <w:r>
-        <w:rPr>
-          <w:rFonts w:ascii="Times New Roman" w:eastAsia="Times New Roman" w:hAnsi="Times New Roman" w:cs="Times New Roman"/>
-          <w:color w:val="000000" w:themeColor="text1"/>
-          <w:shd w:val="clear" w:color="auto" w:fill="FFFFFF"/>
-        </w:rPr>
-        <w:t>Lin YM, Cazoulat G., Koay E., Jones AK., Odisio B, Brock KK</w:t>
-      </w:r>
-      <w:r>
-        <w:rPr>
-          <w:rFonts w:ascii="Times New Roman" w:eastAsia="Times New Roman" w:hAnsi="Times New Roman" w:cs="Times New Roman"/>
-          <w:color w:val="000000" w:themeColor="text1"/>
-          <w:shd w:val="clear" w:color="auto" w:fill="FFFFFF"/>
+        </w:rPr>
+        <w:t xml:space="preserve">Anderson B.M, </w:t>
+      </w:r>
+      <w:r>
+        <w:rPr>
+          <w:rFonts w:ascii="Times New Roman" w:hAnsi="Times New Roman"/>
+          <w:bCs/>
+          <w:color w:val="000000" w:themeColor="text1"/>
+        </w:rPr>
+        <w:t xml:space="preserve">Moore K., Bojechko C. </w:t>
+      </w:r>
+      <w:r>
+        <w:rPr>
+          <w:rFonts w:ascii="Times New Roman" w:hAnsi="Times New Roman"/>
+          <w:bCs/>
+          <w:i/>
+          <w:iCs/>
+          <w:color w:val="000000" w:themeColor="text1"/>
+        </w:rPr>
+        <w:t>EPIDEEP: Predicting In-Vivo EPID Transit Images – a Deep Learning Approach</w:t>
+      </w:r>
+      <w:r>
+        <w:rPr>
+          <w:rFonts w:ascii="Times New Roman" w:hAnsi="Times New Roman"/>
+          <w:b/>
+          <w:color w:val="000000" w:themeColor="text1"/>
         </w:rPr>
         <w:t xml:space="preserve"> </w:t>
       </w:r>
       <w:r>
         <w:rPr>
-          <w:rFonts w:ascii="Times New Roman" w:eastAsia="Times New Roman" w:hAnsi="Times New Roman" w:cs="Times New Roman"/>
-          <w:i/>
-          <w:color w:val="000000" w:themeColor="text1"/>
-          <w:shd w:val="clear" w:color="auto" w:fill="FFFFFF"/>
-        </w:rPr>
-        <w:t xml:space="preserve">Deep Learning for Near Real-Time Image-Guided Focal Ablation </w:t>
-      </w:r>
-      <w:r>
-        <w:rPr>
-          <w:rFonts w:ascii="Times New Roman" w:eastAsia="Times New Roman" w:hAnsi="Times New Roman" w:cs="Times New Roman"/>
-          <w:color w:val="000000" w:themeColor="text1"/>
-          <w:shd w:val="clear" w:color="auto" w:fill="FFFFFF"/>
-        </w:rPr>
-        <w:t>AAPM Annual Conference. Virtual. 07/2021.</w:t>
+          <w:rFonts w:ascii="Times New Roman" w:hAnsi="Times New Roman"/>
+          <w:color w:val="000000" w:themeColor="text1"/>
+        </w:rPr>
+        <w:t>AAPM Annual Conference 07/2022</w:t>
       </w:r>
     </w:p>
     <w:p>
@@ -4947,32 +4895,33 @@
       </w:pPr>
       <w:r>
         <w:rPr>
-          <w:rFonts w:ascii="Times New Roman" w:hAnsi="Times New Roman"/>
+          <w:rFonts w:ascii="Times New Roman" w:eastAsia="Times New Roman" w:hAnsi="Times New Roman" w:cs="Times New Roman"/>
           <w:b/>
           <w:color w:val="000000" w:themeColor="text1"/>
           <w:shd w:val="clear" w:color="auto" w:fill="FFFFFF"/>
         </w:rPr>
+        <w:lastRenderedPageBreak/>
         <w:t>Anderson, B.M.</w:t>
       </w:r>
       <w:r>
         <w:rPr>
-          <w:rFonts w:ascii="Times New Roman" w:hAnsi="Times New Roman"/>
+          <w:rFonts w:ascii="Times New Roman" w:eastAsia="Times New Roman" w:hAnsi="Times New Roman" w:cs="Times New Roman"/>
           <w:color w:val="000000" w:themeColor="text1"/>
           <w:shd w:val="clear" w:color="auto" w:fill="FFFFFF"/>
         </w:rPr>
-        <w:t xml:space="preserve">, McCulloch M., </w:t>
-      </w:r>
-      <w:r>
-        <w:rPr>
-          <w:rFonts w:ascii="Times New Roman" w:hAnsi="Times New Roman"/>
+        <w:t xml:space="preserve">, Rigaud B., </w:t>
+      </w:r>
+      <w:r>
+        <w:rPr>
+          <w:rFonts w:ascii="Times New Roman" w:eastAsia="Times New Roman" w:hAnsi="Times New Roman" w:cs="Times New Roman"/>
           <w:color w:val="000000" w:themeColor="text1"/>
           <w:shd w:val="clear" w:color="auto" w:fill="FFFFFF"/>
         </w:rPr>
-        <w:t>Kirimli E., Lin YM., Rigaud B., Lin E., TranCao H., Qayyum, Koay E., Odisio B., Brock KK</w:t>
-      </w:r>
-      <w:r>
-        <w:rPr>
-          <w:rFonts w:ascii="Times New Roman" w:hAnsi="Times New Roman"/>
+        <w:t>Lin YM, Cazoulat G., Koay E., Jones AK., Odisio B, Brock KK</w:t>
+      </w:r>
+      <w:r>
+        <w:rPr>
+          <w:rFonts w:ascii="Times New Roman" w:eastAsia="Times New Roman" w:hAnsi="Times New Roman" w:cs="Times New Roman"/>
           <w:color w:val="000000" w:themeColor="text1"/>
           <w:shd w:val="clear" w:color="auto" w:fill="FFFFFF"/>
         </w:rPr>
@@ -4980,20 +4929,20 @@
       </w:r>
       <w:r>
         <w:rPr>
-          <w:rFonts w:ascii="Times New Roman" w:hAnsi="Times New Roman"/>
+          <w:rFonts w:ascii="Times New Roman" w:eastAsia="Times New Roman" w:hAnsi="Times New Roman" w:cs="Times New Roman"/>
           <w:i/>
           <w:color w:val="000000" w:themeColor="text1"/>
           <w:shd w:val="clear" w:color="auto" w:fill="FFFFFF"/>
         </w:rPr>
-        <w:t xml:space="preserve">Closing the Variability Gaps on Liver Surgery: Deep Segmentation of Disease and Lobes </w:t>
-      </w:r>
-      <w:r>
-        <w:rPr>
-          <w:rFonts w:ascii="Times New Roman" w:hAnsi="Times New Roman"/>
+        <w:t xml:space="preserve">Deep Learning for Near Real-Time Image-Guided Focal Ablation </w:t>
+      </w:r>
+      <w:r>
+        <w:rPr>
+          <w:rFonts w:ascii="Times New Roman" w:eastAsia="Times New Roman" w:hAnsi="Times New Roman" w:cs="Times New Roman"/>
           <w:color w:val="000000" w:themeColor="text1"/>
           <w:shd w:val="clear" w:color="auto" w:fill="FFFFFF"/>
         </w:rPr>
-        <w:t>AAPM Annual Conference. (Virtual) Vancouver, Canada. 07/2020.</w:t>
+        <w:t>AAPM Annual Conference. Virtual. 07/2021.</w:t>
       </w:r>
     </w:p>
     <w:p>
@@ -5007,14 +4956,14 @@
         </w:numPr>
         <w:spacing w:after="120"/>
         <w:rPr>
-          <w:rFonts w:ascii="Times New Roman" w:hAnsi="Times New Roman" w:cs="Times New Roman"/>
+          <w:rFonts w:ascii="Times New Roman" w:eastAsia="Times New Roman" w:hAnsi="Times New Roman" w:cs="Times New Roman"/>
           <w:color w:val="000000" w:themeColor="text1"/>
           <w:shd w:val="clear" w:color="auto" w:fill="FFFFFF"/>
         </w:rPr>
       </w:pPr>
       <w:r>
         <w:rPr>
-          <w:rFonts w:ascii="Times New Roman" w:hAnsi="Times New Roman" w:cs="Times New Roman"/>
+          <w:rFonts w:ascii="Times New Roman" w:hAnsi="Times New Roman"/>
           <w:b/>
           <w:color w:val="000000" w:themeColor="text1"/>
           <w:shd w:val="clear" w:color="auto" w:fill="FFFFFF"/>
@@ -5023,44 +4972,44 @@
       </w:r>
       <w:r>
         <w:rPr>
-          <w:rFonts w:ascii="Times New Roman" w:hAnsi="Times New Roman" w:cs="Times New Roman"/>
+          <w:rFonts w:ascii="Times New Roman" w:hAnsi="Times New Roman"/>
           <w:color w:val="000000" w:themeColor="text1"/>
           <w:shd w:val="clear" w:color="auto" w:fill="FFFFFF"/>
         </w:rPr>
-        <w:t>, Cazoulat G.,</w:t>
-      </w:r>
-      <w:r>
-        <w:rPr>
-          <w:rFonts w:ascii="Times New Roman" w:hAnsi="Times New Roman" w:cs="Times New Roman"/>
+        <w:t xml:space="preserve">, McCulloch M., </w:t>
+      </w:r>
+      <w:r>
+        <w:rPr>
+          <w:rFonts w:ascii="Times New Roman" w:hAnsi="Times New Roman"/>
           <w:color w:val="000000" w:themeColor="text1"/>
           <w:shd w:val="clear" w:color="auto" w:fill="FFFFFF"/>
         </w:rPr>
-        <w:t xml:space="preserve"> Lin E., Odisio O., Brock KK</w:t>
-      </w:r>
-      <w:r>
-        <w:rPr>
-          <w:rFonts w:ascii="Times New Roman" w:hAnsi="Times New Roman" w:cs="Times New Roman"/>
+        <w:t>Kirimli E., Lin YM., Rigaud B., Lin E., TranCao H., Qayyum, Koay E., Odisio B., Brock KK</w:t>
+      </w:r>
+      <w:r>
+        <w:rPr>
+          <w:rFonts w:ascii="Times New Roman" w:hAnsi="Times New Roman"/>
           <w:color w:val="000000" w:themeColor="text1"/>
           <w:shd w:val="clear" w:color="auto" w:fill="FFFFFF"/>
         </w:rPr>
-        <w:t xml:space="preserve">. </w:t>
-      </w:r>
-      <w:r>
-        <w:rPr>
-          <w:rFonts w:ascii="Times New Roman" w:hAnsi="Times New Roman" w:cs="Times New Roman"/>
+        <w:t xml:space="preserve"> </w:t>
+      </w:r>
+      <w:r>
+        <w:rPr>
+          <w:rFonts w:ascii="Times New Roman" w:hAnsi="Times New Roman"/>
           <w:i/>
           <w:color w:val="000000" w:themeColor="text1"/>
           <w:shd w:val="clear" w:color="auto" w:fill="FFFFFF"/>
         </w:rPr>
-        <w:t xml:space="preserve">Deep Learning for Rapid Deformable Image Registration of Liver CT Scans </w:t>
-      </w:r>
-      <w:r>
-        <w:rPr>
-          <w:rFonts w:ascii="Times New Roman" w:hAnsi="Times New Roman" w:cs="Times New Roman"/>
+        <w:t xml:space="preserve">Closing the Variability Gaps on Liver Surgery: Deep Segmentation of Disease and Lobes </w:t>
+      </w:r>
+      <w:r>
+        <w:rPr>
+          <w:rFonts w:ascii="Times New Roman" w:hAnsi="Times New Roman"/>
           <w:color w:val="000000" w:themeColor="text1"/>
           <w:shd w:val="clear" w:color="auto" w:fill="FFFFFF"/>
         </w:rPr>
-        <w:t>AAPM Annual Conference. San Antonio, TX. 07/2019.</w:t>
+        <w:t>AAPM Annual Conference. (Virtual) Vancouver, Canada. 07/2020.</w:t>
       </w:r>
     </w:p>
     <w:p>
@@ -5074,52 +5023,60 @@
         </w:numPr>
         <w:spacing w:after="120"/>
         <w:rPr>
-          <w:rFonts w:ascii="Times New Roman" w:hAnsi="Times New Roman"/>
+          <w:rFonts w:ascii="Times New Roman" w:hAnsi="Times New Roman" w:cs="Times New Roman"/>
           <w:color w:val="000000" w:themeColor="text1"/>
           <w:shd w:val="clear" w:color="auto" w:fill="FFFFFF"/>
         </w:rPr>
       </w:pPr>
       <w:r>
         <w:rPr>
-          <w:rFonts w:ascii="Times New Roman" w:hAnsi="Times New Roman"/>
+          <w:rFonts w:ascii="Times New Roman" w:hAnsi="Times New Roman" w:cs="Times New Roman"/>
           <w:b/>
           <w:color w:val="000000" w:themeColor="text1"/>
           <w:shd w:val="clear" w:color="auto" w:fill="FFFFFF"/>
         </w:rPr>
-        <w:t>Anderson B.M</w:t>
-      </w:r>
-      <w:r>
-        <w:rPr>
-          <w:rFonts w:ascii="Times New Roman" w:hAnsi="Times New Roman"/>
+        <w:t>Anderson, B.M.</w:t>
+      </w:r>
+      <w:r>
+        <w:rPr>
+          <w:rFonts w:ascii="Times New Roman" w:hAnsi="Times New Roman" w:cs="Times New Roman"/>
           <w:color w:val="000000" w:themeColor="text1"/>
           <w:shd w:val="clear" w:color="auto" w:fill="FFFFFF"/>
         </w:rPr>
-        <w:t xml:space="preserve">, Lin E., </w:t>
-      </w:r>
-      <w:r>
-        <w:rPr>
-          <w:rFonts w:ascii="Times New Roman" w:hAnsi="Times New Roman"/>
+        <w:t>, Cazoulat G.,</w:t>
+      </w:r>
+      <w:r>
+        <w:rPr>
+          <w:rFonts w:ascii="Times New Roman" w:hAnsi="Times New Roman" w:cs="Times New Roman"/>
           <w:color w:val="000000" w:themeColor="text1"/>
           <w:shd w:val="clear" w:color="auto" w:fill="FFFFFF"/>
         </w:rPr>
-        <w:t xml:space="preserve">Koay E., Brock KK, Odisio O. </w:t>
-      </w:r>
-      <w:r>
-        <w:rPr>
-          <w:rFonts w:ascii="Times New Roman" w:hAnsi="Times New Roman"/>
+        <w:t xml:space="preserve"> Lin E., Odisio O., Brock KK</w:t>
+      </w:r>
+      <w:r>
+        <w:rPr>
+          <w:rFonts w:ascii="Times New Roman" w:hAnsi="Times New Roman" w:cs="Times New Roman"/>
+          <w:color w:val="000000" w:themeColor="text1"/>
+          <w:shd w:val="clear" w:color="auto" w:fill="FFFFFF"/>
+        </w:rPr>
+        <w:t xml:space="preserve">. </w:t>
+      </w:r>
+      <w:r>
+        <w:rPr>
+          <w:rFonts w:ascii="Times New Roman" w:hAnsi="Times New Roman" w:cs="Times New Roman"/>
           <w:i/>
           <w:color w:val="000000" w:themeColor="text1"/>
           <w:shd w:val="clear" w:color="auto" w:fill="FFFFFF"/>
         </w:rPr>
-        <w:t xml:space="preserve">Improving Colorectal Liver Metastasis Treatments with Biomechanical Modeling and Deep Learning </w:t>
-      </w:r>
-      <w:r>
-        <w:rPr>
-          <w:rFonts w:ascii="Times New Roman" w:hAnsi="Times New Roman"/>
+        <w:t xml:space="preserve">Deep Learning for Rapid Deformable Image Registration of Liver CT Scans </w:t>
+      </w:r>
+      <w:r>
+        <w:rPr>
+          <w:rFonts w:ascii="Times New Roman" w:hAnsi="Times New Roman" w:cs="Times New Roman"/>
           <w:color w:val="000000" w:themeColor="text1"/>
           <w:shd w:val="clear" w:color="auto" w:fill="FFFFFF"/>
         </w:rPr>
-        <w:t>SIR Annual Conference. Austin, TX. 03/2019.</w:t>
+        <w:t>AAPM Annual Conference. San Antonio, TX. 07/2019.</w:t>
       </w:r>
     </w:p>
     <w:p>
@@ -5161,32 +5118,24 @@
           <w:color w:val="000000" w:themeColor="text1"/>
           <w:shd w:val="clear" w:color="auto" w:fill="FFFFFF"/>
         </w:rPr>
-        <w:t>Cardenas C., Koay E., Odisio O., Brock KK</w:t>
-      </w:r>
-      <w:r>
-        <w:rPr>
-          <w:rFonts w:ascii="Times New Roman" w:hAnsi="Times New Roman"/>
+        <w:t xml:space="preserve">Koay E., Brock KK, Odisio O. </w:t>
+      </w:r>
+      <w:r>
+        <w:rPr>
+          <w:rFonts w:ascii="Times New Roman" w:hAnsi="Times New Roman"/>
+          <w:i/>
           <w:color w:val="000000" w:themeColor="text1"/>
           <w:shd w:val="clear" w:color="auto" w:fill="FFFFFF"/>
         </w:rPr>
-        <w:t xml:space="preserve">. </w:t>
-      </w:r>
-      <w:r>
-        <w:rPr>
-          <w:rFonts w:ascii="Times New Roman" w:hAnsi="Times New Roman"/>
-          <w:i/>
+        <w:t xml:space="preserve">Improving Colorectal Liver Metastasis Treatments with Biomechanical Modeling and Deep Learning </w:t>
+      </w:r>
+      <w:r>
+        <w:rPr>
+          <w:rFonts w:ascii="Times New Roman" w:hAnsi="Times New Roman"/>
           <w:color w:val="000000" w:themeColor="text1"/>
           <w:shd w:val="clear" w:color="auto" w:fill="FFFFFF"/>
         </w:rPr>
-        <w:t>Automated Contouring of Contrast and Non-Contrast CT Liver Images with Fully Convolutional Neural Networks</w:t>
-      </w:r>
-      <w:r>
-        <w:rPr>
-          <w:rFonts w:ascii="Times New Roman" w:hAnsi="Times New Roman"/>
-          <w:color w:val="000000" w:themeColor="text1"/>
-          <w:shd w:val="clear" w:color="auto" w:fill="FFFFFF"/>
-        </w:rPr>
-        <w:t xml:space="preserve"> ASTRO Annual Conference. San Antonio, TX. 10/2018</w:t>
+        <w:t>SIR Annual Conference. Austin, TX. 03/2019.</w:t>
       </w:r>
     </w:p>
     <w:p>
@@ -5200,43 +5149,41 @@
         </w:numPr>
         <w:spacing w:after="120"/>
         <w:rPr>
-          <w:rFonts w:ascii="Times New Roman" w:hAnsi="Times New Roman" w:cs="Times New Roman"/>
-          <w:color w:val="000000" w:themeColor="text1"/>
-        </w:rPr>
-      </w:pPr>
-      <w:r>
-        <w:rPr>
-          <w:rFonts w:ascii="Times New Roman" w:hAnsi="Times New Roman"/>
-          <w:color w:val="000000" w:themeColor="text1"/>
-        </w:rPr>
-        <w:t xml:space="preserve">Cardenas C, </w:t>
-      </w:r>
+          <w:rFonts w:ascii="Times New Roman" w:hAnsi="Times New Roman"/>
+          <w:color w:val="000000" w:themeColor="text1"/>
+          <w:shd w:val="clear" w:color="auto" w:fill="FFFFFF"/>
+        </w:rPr>
+      </w:pPr>
       <w:r>
         <w:rPr>
           <w:rFonts w:ascii="Times New Roman" w:hAnsi="Times New Roman"/>
           <w:b/>
           <w:color w:val="000000" w:themeColor="text1"/>
-        </w:rPr>
-        <w:t>Anderson, B.M</w:t>
-      </w:r>
-      <w:r>
-        <w:rPr>
-          <w:rFonts w:ascii="Times New Roman" w:hAnsi="Times New Roman"/>
-          <w:color w:val="000000" w:themeColor="text1"/>
-        </w:rPr>
-        <w:t>,</w:t>
-      </w:r>
-      <w:r>
-        <w:rPr>
-          <w:rFonts w:ascii="Times New Roman" w:hAnsi="Times New Roman"/>
-          <w:color w:val="000000" w:themeColor="text1"/>
-        </w:rPr>
-        <w:t xml:space="preserve"> Zhang L., Jhingran A., Simonds H., Yang J., Brock Kk., Klopp A., Beadle B., Court L., Kisling K</w:t>
-      </w:r>
-      <w:r>
-        <w:rPr>
-          <w:rFonts w:ascii="Times New Roman" w:hAnsi="Times New Roman"/>
-          <w:color w:val="000000" w:themeColor="text1"/>
+          <w:shd w:val="clear" w:color="auto" w:fill="FFFFFF"/>
+        </w:rPr>
+        <w:t>Anderson B.M</w:t>
+      </w:r>
+      <w:r>
+        <w:rPr>
+          <w:rFonts w:ascii="Times New Roman" w:hAnsi="Times New Roman"/>
+          <w:color w:val="000000" w:themeColor="text1"/>
+          <w:shd w:val="clear" w:color="auto" w:fill="FFFFFF"/>
+        </w:rPr>
+        <w:t xml:space="preserve">, Lin E., </w:t>
+      </w:r>
+      <w:r>
+        <w:rPr>
+          <w:rFonts w:ascii="Times New Roman" w:hAnsi="Times New Roman"/>
+          <w:color w:val="000000" w:themeColor="text1"/>
+          <w:shd w:val="clear" w:color="auto" w:fill="FFFFFF"/>
+        </w:rPr>
+        <w:t>Cardenas C., Koay E., Odisio O., Brock KK</w:t>
+      </w:r>
+      <w:r>
+        <w:rPr>
+          <w:rFonts w:ascii="Times New Roman" w:hAnsi="Times New Roman"/>
+          <w:color w:val="000000" w:themeColor="text1"/>
+          <w:shd w:val="clear" w:color="auto" w:fill="FFFFFF"/>
         </w:rPr>
         <w:t xml:space="preserve">. </w:t>
       </w:r>
@@ -5245,15 +5192,17 @@
           <w:rFonts w:ascii="Times New Roman" w:hAnsi="Times New Roman"/>
           <w:i/>
           <w:color w:val="000000" w:themeColor="text1"/>
-        </w:rPr>
-        <w:t xml:space="preserve">A Comparison of Two Deep Learning Architectures to Automatically Define Patient-Specific Beam Apertures. </w:t>
-      </w:r>
-      <w:r>
-        <w:rPr>
-          <w:rFonts w:ascii="Times New Roman" w:hAnsi="Times New Roman" w:cs="Times New Roman"/>
-          <w:color w:val="000000" w:themeColor="text1"/>
-        </w:rPr>
-        <w:t>AAPM Annual Conference. Nashville, TN. 07/2018</w:t>
+          <w:shd w:val="clear" w:color="auto" w:fill="FFFFFF"/>
+        </w:rPr>
+        <w:t>Automated Contouring of Contrast and Non-Contrast CT Liver Images with Fully Convolutional Neural Networks</w:t>
+      </w:r>
+      <w:r>
+        <w:rPr>
+          <w:rFonts w:ascii="Times New Roman" w:hAnsi="Times New Roman"/>
+          <w:color w:val="000000" w:themeColor="text1"/>
+          <w:shd w:val="clear" w:color="auto" w:fill="FFFFFF"/>
+        </w:rPr>
+        <w:t xml:space="preserve"> ASTRO Annual Conference. San Antonio, TX. 10/2018</w:t>
       </w:r>
     </w:p>
     <w:p>
@@ -5274,24 +5223,31 @@
       <w:r>
         <w:rPr>
           <w:rFonts w:ascii="Times New Roman" w:hAnsi="Times New Roman"/>
+          <w:color w:val="000000" w:themeColor="text1"/>
+        </w:rPr>
+        <w:t xml:space="preserve">Cardenas C, </w:t>
+      </w:r>
+      <w:r>
+        <w:rPr>
+          <w:rFonts w:ascii="Times New Roman" w:hAnsi="Times New Roman"/>
           <w:b/>
           <w:color w:val="000000" w:themeColor="text1"/>
         </w:rPr>
-        <w:t>Anderson, B.M,</w:t>
-      </w:r>
-      <w:r>
-        <w:rPr>
-          <w:rFonts w:ascii="Times New Roman" w:hAnsi="Times New Roman"/>
-          <w:color w:val="000000" w:themeColor="text1"/>
-        </w:rPr>
-        <w:t xml:space="preserve"> Cardenas C,</w:t>
-      </w:r>
-      <w:r>
-        <w:rPr>
-          <w:rFonts w:ascii="Times New Roman" w:hAnsi="Times New Roman"/>
-          <w:color w:val="000000" w:themeColor="text1"/>
-        </w:rPr>
-        <w:t xml:space="preserve"> Elgohari B., Volpe S., Pei Y., Mohamed A., Elhalawani H., Chung C., Fuller C., Brock KK</w:t>
+        <w:t>Anderson, B.M</w:t>
+      </w:r>
+      <w:r>
+        <w:rPr>
+          <w:rFonts w:ascii="Times New Roman" w:hAnsi="Times New Roman"/>
+          <w:color w:val="000000" w:themeColor="text1"/>
+        </w:rPr>
+        <w:t>,</w:t>
+      </w:r>
+      <w:r>
+        <w:rPr>
+          <w:rFonts w:ascii="Times New Roman" w:hAnsi="Times New Roman"/>
+          <w:color w:val="000000" w:themeColor="text1"/>
+        </w:rPr>
+        <w:t xml:space="preserve"> Zhang L., Jhingran A., Simonds H., Yang J., Brock Kk., Klopp A., Beadle B., Court L., Kisling K</w:t>
       </w:r>
       <w:r>
         <w:rPr>
@@ -5306,7 +5262,7 @@
           <w:i/>
           <w:color w:val="000000" w:themeColor="text1"/>
         </w:rPr>
-        <w:t xml:space="preserve">Deep Learning for Head and Neck Segmentation in MR: A Tool for the MR-Guided Radiotherapy. </w:t>
+        <w:t xml:space="preserve">A Comparison of Two Deep Learning Architectures to Automatically Define Patient-Specific Beam Apertures. </w:t>
       </w:r>
       <w:r>
         <w:rPr>
@@ -5327,7 +5283,7 @@
         </w:numPr>
         <w:spacing w:after="120"/>
         <w:rPr>
-          <w:rFonts w:ascii="Times New Roman" w:hAnsi="Times New Roman"/>
+          <w:rFonts w:ascii="Times New Roman" w:hAnsi="Times New Roman" w:cs="Times New Roman"/>
           <w:color w:val="000000" w:themeColor="text1"/>
         </w:rPr>
       </w:pPr>
@@ -5337,17 +5293,28 @@
           <w:b/>
           <w:color w:val="000000" w:themeColor="text1"/>
         </w:rPr>
-        <w:t xml:space="preserve">Anderson B.M, Lin E., </w:t>
-      </w:r>
-      <w:r>
-        <w:rPr>
-          <w:rFonts w:ascii="Times New Roman" w:hAnsi="Times New Roman"/>
-          <w:color w:val="000000" w:themeColor="text1"/>
-        </w:rPr>
-        <w:t>et al.</w:t>
-      </w:r>
-      <w:r>
-        <w:t xml:space="preserve"> </w:t>
+        <w:t>Anderson, B.M,</w:t>
+      </w:r>
+      <w:r>
+        <w:rPr>
+          <w:rFonts w:ascii="Times New Roman" w:hAnsi="Times New Roman"/>
+          <w:color w:val="000000" w:themeColor="text1"/>
+        </w:rPr>
+        <w:t xml:space="preserve"> Cardenas C,</w:t>
+      </w:r>
+      <w:r>
+        <w:rPr>
+          <w:rFonts w:ascii="Times New Roman" w:hAnsi="Times New Roman"/>
+          <w:color w:val="000000" w:themeColor="text1"/>
+        </w:rPr>
+        <w:t xml:space="preserve"> Elgohari B., Volpe S., Pei Y., Mohamed A., Elhalawani H., Chung C., Fuller C., Brock KK</w:t>
+      </w:r>
+      <w:r>
+        <w:rPr>
+          <w:rFonts w:ascii="Times New Roman" w:hAnsi="Times New Roman"/>
+          <w:color w:val="000000" w:themeColor="text1"/>
+        </w:rPr>
+        <w:t xml:space="preserve">. </w:t>
       </w:r>
       <w:r>
         <w:rPr>
@@ -5355,28 +5322,14 @@
           <w:i/>
           <w:color w:val="000000" w:themeColor="text1"/>
         </w:rPr>
-        <w:t>Deep Learning and Biomechanical Models for Improving Treatment of Colorectal Liver Metastases</w:t>
-      </w:r>
-      <w:r>
-        <w:rPr>
-          <w:rFonts w:ascii="Times New Roman" w:hAnsi="Times New Roman"/>
-          <w:color w:val="000000" w:themeColor="text1"/>
-        </w:rPr>
-        <w:t xml:space="preserve">. SWAAPM Annual Conference. Houston, TX </w:t>
-      </w:r>
-      <w:r>
-        <w:rPr>
-          <w:rFonts w:ascii="Times New Roman" w:hAnsi="Times New Roman"/>
-          <w:color w:val="000000" w:themeColor="text1"/>
-        </w:rPr>
-        <w:t>0</w:t>
-      </w:r>
-      <w:r>
-        <w:rPr>
-          <w:rFonts w:ascii="Times New Roman" w:hAnsi="Times New Roman"/>
-          <w:color w:val="000000" w:themeColor="text1"/>
-        </w:rPr>
-        <w:t>4/2018</w:t>
+        <w:t xml:space="preserve">Deep Learning for Head and Neck Segmentation in MR: A Tool for the MR-Guided Radiotherapy. </w:t>
+      </w:r>
+      <w:r>
+        <w:rPr>
+          <w:rFonts w:ascii="Times New Roman" w:hAnsi="Times New Roman" w:cs="Times New Roman"/>
+          <w:color w:val="000000" w:themeColor="text1"/>
+        </w:rPr>
+        <w:t>AAPM Annual Conference. Nashville, TN. 07/2018</w:t>
       </w:r>
     </w:p>
     <w:p>
@@ -5392,7 +5345,6 @@
         <w:rPr>
           <w:rFonts w:ascii="Times New Roman" w:hAnsi="Times New Roman"/>
           <w:color w:val="000000" w:themeColor="text1"/>
-          <w:shd w:val="clear" w:color="auto" w:fill="FFFFFF"/>
         </w:rPr>
       </w:pPr>
       <w:r>
@@ -5400,74 +5352,47 @@
           <w:rFonts w:ascii="Times New Roman" w:hAnsi="Times New Roman"/>
           <w:b/>
           <w:color w:val="000000" w:themeColor="text1"/>
-          <w:shd w:val="clear" w:color="auto" w:fill="FFFFFF"/>
-        </w:rPr>
-        <w:t>Anderson, B.M</w:t>
-      </w:r>
-      <w:r>
-        <w:rPr>
-          <w:rFonts w:ascii="Times New Roman" w:hAnsi="Times New Roman"/>
-          <w:color w:val="000000" w:themeColor="text1"/>
-          <w:shd w:val="clear" w:color="auto" w:fill="FFFFFF"/>
-        </w:rPr>
-        <w:t>, Lin E</w:t>
-      </w:r>
-      <w:r>
-        <w:rPr>
-          <w:rFonts w:ascii="Times New Roman" w:hAnsi="Times New Roman"/>
-          <w:color w:val="000000" w:themeColor="text1"/>
-          <w:shd w:val="clear" w:color="auto" w:fill="FFFFFF"/>
-        </w:rPr>
-        <w:t>.</w:t>
-      </w:r>
-      <w:r>
-        <w:rPr>
-          <w:rFonts w:ascii="Times New Roman" w:hAnsi="Times New Roman"/>
-          <w:color w:val="000000" w:themeColor="text1"/>
-          <w:shd w:val="clear" w:color="auto" w:fill="FFFFFF"/>
-        </w:rPr>
-        <w:t xml:space="preserve"> Cazoulat G., Gupta S., Koay EJ., Odisio B., Brock KK</w:t>
-      </w:r>
-      <w:r>
-        <w:rPr>
-          <w:rFonts w:ascii="Times New Roman" w:hAnsi="Times New Roman"/>
-          <w:color w:val="000000" w:themeColor="text1"/>
-          <w:shd w:val="clear" w:color="auto" w:fill="FFFFFF"/>
-        </w:rPr>
-        <w:t xml:space="preserve">. </w:t>
+        </w:rPr>
+        <w:t xml:space="preserve">Anderson B.M, Lin E., </w:t>
+      </w:r>
+      <w:r>
+        <w:rPr>
+          <w:rFonts w:ascii="Times New Roman" w:hAnsi="Times New Roman"/>
+          <w:color w:val="000000" w:themeColor="text1"/>
+        </w:rPr>
+        <w:t>et al.</w:t>
+      </w:r>
+      <w:r>
+        <w:t xml:space="preserve"> </w:t>
       </w:r>
       <w:r>
         <w:rPr>
           <w:rFonts w:ascii="Times New Roman" w:hAnsi="Times New Roman"/>
           <w:i/>
           <w:color w:val="000000" w:themeColor="text1"/>
-          <w:shd w:val="clear" w:color="auto" w:fill="FFFFFF"/>
-        </w:rPr>
-        <w:t xml:space="preserve">Improvement of liver ablation for Colorectal Liver Metastases </w:t>
-      </w:r>
-      <w:r>
-        <w:rPr>
-          <w:rFonts w:ascii="Times New Roman" w:hAnsi="Times New Roman"/>
-          <w:color w:val="000000" w:themeColor="text1"/>
-          <w:shd w:val="clear" w:color="auto" w:fill="FFFFFF"/>
-        </w:rPr>
-        <w:t>MDA Cancer Imaging and Intervention Conference. Houston, TX 04/</w:t>
-      </w:r>
-      <w:r>
-        <w:rPr>
-          <w:rFonts w:ascii="Times New Roman" w:hAnsi="Times New Roman"/>
-          <w:color w:val="000000" w:themeColor="text1"/>
-          <w:shd w:val="clear" w:color="auto" w:fill="FFFFFF"/>
-        </w:rPr>
-        <w:t>20</w:t>
-      </w:r>
-      <w:r>
-        <w:rPr>
-          <w:rFonts w:ascii="Times New Roman" w:hAnsi="Times New Roman"/>
-          <w:color w:val="000000" w:themeColor="text1"/>
-          <w:shd w:val="clear" w:color="auto" w:fill="FFFFFF"/>
-        </w:rPr>
-        <w:t>18</w:t>
+        </w:rPr>
+        <w:t>Deep Learning and Biomechanical Models for Improving Treatment of Colorectal Liver Metastases</w:t>
+      </w:r>
+      <w:r>
+        <w:rPr>
+          <w:rFonts w:ascii="Times New Roman" w:hAnsi="Times New Roman"/>
+          <w:color w:val="000000" w:themeColor="text1"/>
+        </w:rPr>
+        <w:t xml:space="preserve">. SWAAPM Annual Conference. Houston, TX </w:t>
+      </w:r>
+      <w:r>
+        <w:rPr>
+          <w:rFonts w:ascii="Times New Roman" w:hAnsi="Times New Roman"/>
+          <w:color w:val="000000" w:themeColor="text1"/>
+        </w:rPr>
+        <w:t>0</w:t>
+      </w:r>
+      <w:r>
+        <w:rPr>
+          <w:rFonts w:ascii="Times New Roman" w:hAnsi="Times New Roman"/>
+          <w:color w:val="000000" w:themeColor="text1"/>
+        </w:rPr>
+        <w:t>4/2018</w:t>
       </w:r>
     </w:p>
     <w:p>
@@ -5481,6 +5406,97 @@
         </w:numPr>
         <w:spacing w:after="120"/>
         <w:rPr>
+          <w:rFonts w:ascii="Times New Roman" w:hAnsi="Times New Roman"/>
+          <w:color w:val="000000" w:themeColor="text1"/>
+          <w:shd w:val="clear" w:color="auto" w:fill="FFFFFF"/>
+        </w:rPr>
+      </w:pPr>
+      <w:r>
+        <w:rPr>
+          <w:rFonts w:ascii="Times New Roman" w:hAnsi="Times New Roman"/>
+          <w:b/>
+          <w:color w:val="000000" w:themeColor="text1"/>
+          <w:shd w:val="clear" w:color="auto" w:fill="FFFFFF"/>
+        </w:rPr>
+        <w:t>Anderson, B.M</w:t>
+      </w:r>
+      <w:r>
+        <w:rPr>
+          <w:rFonts w:ascii="Times New Roman" w:hAnsi="Times New Roman"/>
+          <w:color w:val="000000" w:themeColor="text1"/>
+          <w:shd w:val="clear" w:color="auto" w:fill="FFFFFF"/>
+        </w:rPr>
+        <w:t>, Lin E</w:t>
+      </w:r>
+      <w:r>
+        <w:rPr>
+          <w:rFonts w:ascii="Times New Roman" w:hAnsi="Times New Roman"/>
+          <w:color w:val="000000" w:themeColor="text1"/>
+          <w:shd w:val="clear" w:color="auto" w:fill="FFFFFF"/>
+        </w:rPr>
+        <w:t>.</w:t>
+      </w:r>
+      <w:r>
+        <w:rPr>
+          <w:rFonts w:ascii="Times New Roman" w:hAnsi="Times New Roman"/>
+          <w:color w:val="000000" w:themeColor="text1"/>
+          <w:shd w:val="clear" w:color="auto" w:fill="FFFFFF"/>
+        </w:rPr>
+        <w:t xml:space="preserve"> Cazoulat G., Gupta S., Koay EJ., Odisio B., Brock KK</w:t>
+      </w:r>
+      <w:r>
+        <w:rPr>
+          <w:rFonts w:ascii="Times New Roman" w:hAnsi="Times New Roman"/>
+          <w:color w:val="000000" w:themeColor="text1"/>
+          <w:shd w:val="clear" w:color="auto" w:fill="FFFFFF"/>
+        </w:rPr>
+        <w:t xml:space="preserve">. </w:t>
+      </w:r>
+      <w:r>
+        <w:rPr>
+          <w:rFonts w:ascii="Times New Roman" w:hAnsi="Times New Roman"/>
+          <w:i/>
+          <w:color w:val="000000" w:themeColor="text1"/>
+          <w:shd w:val="clear" w:color="auto" w:fill="FFFFFF"/>
+        </w:rPr>
+        <w:t xml:space="preserve">Improvement of liver ablation for Colorectal Liver Metastases </w:t>
+      </w:r>
+      <w:r>
+        <w:rPr>
+          <w:rFonts w:ascii="Times New Roman" w:hAnsi="Times New Roman"/>
+          <w:color w:val="000000" w:themeColor="text1"/>
+          <w:shd w:val="clear" w:color="auto" w:fill="FFFFFF"/>
+        </w:rPr>
+        <w:t>MDA Cancer Imaging and Intervention Conference. Houston, TX 04/</w:t>
+      </w:r>
+      <w:r>
+        <w:rPr>
+          <w:rFonts w:ascii="Times New Roman" w:hAnsi="Times New Roman"/>
+          <w:color w:val="000000" w:themeColor="text1"/>
+          <w:shd w:val="clear" w:color="auto" w:fill="FFFFFF"/>
+        </w:rPr>
+        <w:t>20</w:t>
+      </w:r>
+      <w:r>
+        <w:rPr>
+          <w:rFonts w:ascii="Times New Roman" w:hAnsi="Times New Roman"/>
+          <w:color w:val="000000" w:themeColor="text1"/>
+          <w:shd w:val="clear" w:color="auto" w:fill="FFFFFF"/>
+        </w:rPr>
+        <w:t>18</w:t>
+      </w:r>
+    </w:p>
+    <w:p>
+      <w:pPr>
+        <w:pStyle w:val="ListParagraph"/>
+        <w:keepNext/>
+        <w:keepLines/>
+        <w:numPr>
+          <w:ilvl w:val="0"/>
+          <w:numId w:val="3"/>
+        </w:numPr>
+        <w:spacing w:after="120"/>
+        <w:rPr>
           <w:rFonts w:ascii="Times New Roman" w:hAnsi="Times New Roman" w:cs="Times New Roman"/>
           <w:color w:val="000000" w:themeColor="text1"/>
           <w:shd w:val="clear" w:color="auto" w:fill="FFFFFF"/>
@@ -5590,7 +5606,7 @@
         </w:rPr>
         <w:t xml:space="preserve"> (Presenting </w:t>
       </w:r>
-      <w:commentRangeStart w:id="13"/>
+      <w:commentRangeStart w:id="12"/>
       <w:r>
         <w:rPr>
           <w:rFonts w:ascii="Times New Roman" w:hAnsi="Times New Roman" w:cs="Times New Roman"/>
@@ -5602,12 +5618,12 @@
         </w:rPr>
         <w:t>Author</w:t>
       </w:r>
-      <w:commentRangeEnd w:id="13"/>
+      <w:commentRangeEnd w:id="12"/>
       <w:r>
         <w:rPr>
           <w:rStyle w:val="CommentReference"/>
         </w:rPr>
-        <w:commentReference w:id="13"/>
+        <w:commentReference w:id="12"/>
       </w:r>
       <w:r>
         <w:rPr>
@@ -6669,132 +6685,118 @@
           <w:rFonts w:cs="Times New Roman"/>
           <w:color w:val="000000" w:themeColor="text1"/>
         </w:rPr>
-        <w:t xml:space="preserve">Professional </w:t>
-      </w:r>
-      <w:commentRangeStart w:id="14"/>
-      <w:r>
+        <w:t>Professional Training</w:t>
+      </w:r>
+    </w:p>
+    <w:p>
+      <w:pPr>
+        <w:keepNext/>
+        <w:keepLines/>
+        <w:spacing w:after="120" w:line="240" w:lineRule="auto"/>
+        <w:rPr>
+          <w:rFonts w:ascii="Times New Roman" w:hAnsi="Times New Roman" w:cs="Times New Roman"/>
+          <w:color w:val="000000" w:themeColor="text1"/>
+        </w:rPr>
+      </w:pPr>
+      <w:r>
+        <w:rPr>
+          <w:rFonts w:ascii="Times New Roman" w:hAnsi="Times New Roman" w:cs="Times New Roman"/>
+          <w:color w:val="000000" w:themeColor="text1"/>
+        </w:rPr>
+        <w:t>UCSD Patient Communication for Medical Physicists Workshop</w:t>
+      </w:r>
+      <w:r>
+        <w:rPr>
+          <w:rFonts w:ascii="Times New Roman" w:hAnsi="Times New Roman" w:cs="Times New Roman"/>
+          <w:color w:val="000000" w:themeColor="text1"/>
+        </w:rPr>
+        <w:t>: Two day workshop focused on improving communication skills with physicists and patients. Paid actors simulated treatment meetings for patients receiving breast and prostate therapy</w:t>
+      </w:r>
+      <w:r>
+        <w:rPr>
+          <w:rFonts w:ascii="Times New Roman" w:hAnsi="Times New Roman" w:cs="Times New Roman"/>
+          <w:color w:val="000000" w:themeColor="text1"/>
+        </w:rPr>
+        <w:t xml:space="preserve"> (2022)</w:t>
+      </w:r>
+    </w:p>
+    <w:p>
+      <w:pPr>
+        <w:keepNext/>
+        <w:keepLines/>
+        <w:spacing w:after="120" w:line="240" w:lineRule="auto"/>
+        <w:rPr>
+          <w:rFonts w:ascii="Times New Roman" w:hAnsi="Times New Roman" w:cs="Times New Roman"/>
+          <w:color w:val="000000" w:themeColor="text1"/>
+        </w:rPr>
+      </w:pPr>
+      <w:r>
+        <w:rPr>
+          <w:rFonts w:ascii="Times New Roman" w:hAnsi="Times New Roman" w:cs="Times New Roman"/>
+          <w:color w:val="000000" w:themeColor="text1"/>
+        </w:rPr>
+        <w:t>European Society of Interventional Radiology: Reliability in Percutaneous Tumour Ablation. (2019)</w:t>
+      </w:r>
+    </w:p>
+    <w:p>
+      <w:pPr>
+        <w:keepNext/>
+        <w:keepLines/>
+        <w:spacing w:after="120" w:line="240" w:lineRule="auto"/>
+        <w:rPr>
+          <w:rFonts w:ascii="Times New Roman" w:hAnsi="Times New Roman" w:cs="Times New Roman"/>
+          <w:color w:val="000000" w:themeColor="text1"/>
+        </w:rPr>
+      </w:pPr>
+      <w:r>
+        <w:rPr>
+          <w:rFonts w:ascii="Times New Roman" w:hAnsi="Times New Roman" w:cs="Times New Roman"/>
+          <w:color w:val="000000" w:themeColor="text1"/>
+        </w:rPr>
+        <w:t xml:space="preserve">MD Anderson, Gulf Coast Consortia workshop, </w:t>
+      </w:r>
+      <w:r>
+        <w:rPr>
+          <w:rFonts w:ascii="Times New Roman" w:hAnsi="Times New Roman" w:cs="Times New Roman"/>
+          <w:color w:val="000000" w:themeColor="text1"/>
+        </w:rPr>
+        <w:t>Rigor and Reproducibility: instructing researchers on the importance of robust research with unbiased analysis and reporting of results. (2019)</w:t>
+      </w:r>
+    </w:p>
+    <w:p>
+      <w:pPr>
+        <w:keepNext/>
+        <w:keepLines/>
+        <w:spacing w:after="120" w:line="240" w:lineRule="auto"/>
+        <w:rPr>
+          <w:rFonts w:ascii="Times New Roman" w:hAnsi="Times New Roman" w:cs="Times New Roman"/>
+          <w:color w:val="000000" w:themeColor="text1"/>
+        </w:rPr>
+      </w:pPr>
+      <w:r>
+        <w:rPr>
+          <w:rFonts w:ascii="Times New Roman" w:hAnsi="Times New Roman" w:cs="Times New Roman"/>
+          <w:color w:val="000000" w:themeColor="text1"/>
+        </w:rPr>
+        <w:t>BigData4Imaging: Conference and workshop for training in machine and deep learning (2018)</w:t>
+      </w:r>
+    </w:p>
+    <w:p>
+      <w:pPr>
+        <w:pStyle w:val="Heading1"/>
+        <w:keepLines/>
+        <w:spacing w:after="120"/>
         <w:rPr>
           <w:rFonts w:cs="Times New Roman"/>
           <w:color w:val="000000" w:themeColor="text1"/>
         </w:rPr>
-        <w:t>Training</w:t>
-      </w:r>
-      <w:commentRangeEnd w:id="14"/>
-      <w:r>
-        <w:rPr>
-          <w:rStyle w:val="CommentReference"/>
-          <w:rFonts w:asciiTheme="minorHAnsi" w:eastAsiaTheme="minorHAnsi" w:hAnsiTheme="minorHAnsi" w:cstheme="minorBidi"/>
-          <w:b w:val="0"/>
-          <w:bCs w:val="0"/>
-          <w:smallCaps w:val="0"/>
-          <w:kern w:val="0"/>
-        </w:rPr>
-        <w:commentReference w:id="14"/>
-      </w:r>
-    </w:p>
-    <w:p>
-      <w:pPr>
-        <w:keepNext/>
-        <w:keepLines/>
-        <w:spacing w:after="120" w:line="240" w:lineRule="auto"/>
-        <w:rPr>
-          <w:rFonts w:ascii="Times New Roman" w:hAnsi="Times New Roman" w:cs="Times New Roman"/>
-          <w:color w:val="000000" w:themeColor="text1"/>
-        </w:rPr>
-      </w:pPr>
-      <w:r>
-        <w:rPr>
-          <w:rFonts w:ascii="Times New Roman" w:hAnsi="Times New Roman" w:cs="Times New Roman"/>
-          <w:color w:val="000000" w:themeColor="text1"/>
-        </w:rPr>
-        <w:t>European Society of Interventional Radiology: Reliability in Percutaneous Tumour Ablation. (2019)</w:t>
-      </w:r>
-    </w:p>
-    <w:p>
-      <w:pPr>
-        <w:keepNext/>
-        <w:keepLines/>
-        <w:spacing w:after="120" w:line="240" w:lineRule="auto"/>
-        <w:rPr>
-          <w:rFonts w:ascii="Times New Roman" w:hAnsi="Times New Roman" w:cs="Times New Roman"/>
-          <w:color w:val="000000" w:themeColor="text1"/>
-        </w:rPr>
-      </w:pPr>
-      <w:r>
-        <w:rPr>
-          <w:rFonts w:ascii="Times New Roman" w:hAnsi="Times New Roman" w:cs="Times New Roman"/>
-          <w:color w:val="000000" w:themeColor="text1"/>
-        </w:rPr>
-        <w:t xml:space="preserve">MD Anderson, Gulf Coast Consortia workshop, </w:t>
-      </w:r>
-      <w:r>
-        <w:rPr>
-          <w:rFonts w:ascii="Times New Roman" w:hAnsi="Times New Roman" w:cs="Times New Roman"/>
-          <w:color w:val="000000" w:themeColor="text1"/>
-        </w:rPr>
-        <w:t>Rigor and Reproducibility: instructing researchers on the importance of robust research with unbiased analysis and reporting of results. (2019)</w:t>
-      </w:r>
-    </w:p>
-    <w:p>
-      <w:pPr>
-        <w:keepNext/>
-        <w:keepLines/>
-        <w:spacing w:after="120" w:line="240" w:lineRule="auto"/>
-        <w:rPr>
-          <w:rFonts w:ascii="Times New Roman" w:hAnsi="Times New Roman" w:cs="Times New Roman"/>
-          <w:color w:val="000000" w:themeColor="text1"/>
-        </w:rPr>
-      </w:pPr>
-      <w:r>
-        <w:rPr>
-          <w:rFonts w:ascii="Times New Roman" w:hAnsi="Times New Roman" w:cs="Times New Roman"/>
-          <w:color w:val="000000" w:themeColor="text1"/>
-        </w:rPr>
-        <w:t>BigData4Imaging: Conference and workshop for training in machine and deep learning (2018)</w:t>
-      </w:r>
-    </w:p>
-    <w:p>
-      <w:pPr>
-        <w:pStyle w:val="Heading1"/>
-        <w:keepLines/>
-        <w:spacing w:after="120"/>
+      </w:pPr>
+      <w:r>
         <w:rPr>
           <w:rFonts w:cs="Times New Roman"/>
           <w:color w:val="000000" w:themeColor="text1"/>
         </w:rPr>
-      </w:pPr>
-      <w:commentRangeStart w:id="15"/>
-      <w:commentRangeStart w:id="16"/>
-      <w:r>
-        <w:rPr>
-          <w:rFonts w:cs="Times New Roman"/>
-          <w:color w:val="000000" w:themeColor="text1"/>
-        </w:rPr>
         <w:t>Other</w:t>
-      </w:r>
-      <w:commentRangeEnd w:id="15"/>
-      <w:r>
-        <w:rPr>
-          <w:rStyle w:val="CommentReference"/>
-          <w:rFonts w:asciiTheme="minorHAnsi" w:eastAsiaTheme="minorHAnsi" w:hAnsiTheme="minorHAnsi" w:cstheme="minorBidi"/>
-          <w:b w:val="0"/>
-          <w:bCs w:val="0"/>
-          <w:smallCaps w:val="0"/>
-          <w:kern w:val="0"/>
-        </w:rPr>
-        <w:commentReference w:id="15"/>
-      </w:r>
-      <w:commentRangeEnd w:id="16"/>
-      <w:r>
-        <w:rPr>
-          <w:rStyle w:val="CommentReference"/>
-          <w:rFonts w:asciiTheme="minorHAnsi" w:eastAsiaTheme="minorHAnsi" w:hAnsiTheme="minorHAnsi" w:cstheme="minorBidi"/>
-          <w:b w:val="0"/>
-          <w:bCs w:val="0"/>
-          <w:smallCaps w:val="0"/>
-          <w:kern w:val="0"/>
-        </w:rPr>
-        <w:commentReference w:id="16"/>
       </w:r>
     </w:p>
     <w:p>
@@ -7078,7 +7080,7 @@
       </w:r>
     </w:p>
   </w:comment>
-  <w:comment w:id="12" w:author="Anderson, Brian" w:date="2022-10-28T11:26:00Z" w:initials="AB">
+  <w:comment w:id="12" w:author="Anderson, Brian" w:date="2022-10-28T11:32:00Z" w:initials="AB">
     <w:p>
       <w:pPr>
         <w:pStyle w:val="CommentText"/>
@@ -7090,71 +7092,7 @@
         <w:annotationRef/>
       </w:r>
       <w:r>
-        <w:t>Add ESTRO</w:t>
-      </w:r>
-    </w:p>
-  </w:comment>
-  <w:comment w:id="13" w:author="Anderson, Brian" w:date="2022-10-28T11:32:00Z" w:initials="AB">
-    <w:p>
-      <w:pPr>
-        <w:pStyle w:val="CommentText"/>
-      </w:pPr>
-      <w:r>
-        <w:rPr>
-          <w:rStyle w:val="CommentReference"/>
-        </w:rPr>
-        <w:annotationRef/>
-      </w:r>
-      <w:r>
         <w:t>Make these into subheadings</w:t>
-      </w:r>
-    </w:p>
-  </w:comment>
-  <w:comment w:id="14" w:author="Anderson, Brian" w:date="2022-10-28T11:33:00Z" w:initials="AB">
-    <w:p>
-      <w:pPr>
-        <w:pStyle w:val="CommentText"/>
-      </w:pPr>
-      <w:r>
-        <w:rPr>
-          <w:rStyle w:val="CommentReference"/>
-        </w:rPr>
-        <w:annotationRef/>
-      </w:r>
-      <w:r>
-        <w:t>Add patient-physics workshop</w:t>
-      </w:r>
-    </w:p>
-  </w:comment>
-  <w:comment w:id="15" w:author="Anderson, Brian" w:date="2022-10-28T11:34:00Z" w:initials="AB">
-    <w:p>
-      <w:pPr>
-        <w:pStyle w:val="CommentText"/>
-      </w:pPr>
-      <w:r>
-        <w:rPr>
-          <w:rStyle w:val="CommentReference"/>
-        </w:rPr>
-        <w:annotationRef/>
-      </w:r>
-      <w:r>
-        <w:t>Could go under professional service or education</w:t>
-      </w:r>
-    </w:p>
-  </w:comment>
-  <w:comment w:id="16" w:author="Anderson, Brian" w:date="2022-10-28T11:34:00Z" w:initials="AB">
-    <w:p>
-      <w:pPr>
-        <w:pStyle w:val="CommentText"/>
-      </w:pPr>
-      <w:r>
-        <w:rPr>
-          <w:rStyle w:val="CommentReference"/>
-        </w:rPr>
-        <w:annotationRef/>
-      </w:r>
-      <w:r>
-        <w:t>Volunteer experience, community leadership</w:t>
       </w:r>
     </w:p>
   </w:comment>
@@ -7175,11 +7113,7 @@
   <w15:commentEx w15:paraId="0B7CD5D6" w15:done="0"/>
   <w15:commentEx w15:paraId="627E9815" w15:paraIdParent="0B7CD5D6" w15:done="0"/>
   <w15:commentEx w15:paraId="3C01DEC4" w15:done="0"/>
-  <w15:commentEx w15:paraId="27478C3D" w15:done="0"/>
   <w15:commentEx w15:paraId="5C94BD1D" w15:done="0"/>
-  <w15:commentEx w15:paraId="36CB6F92" w15:done="0"/>
-  <w15:commentEx w15:paraId="08CC19E0" w15:done="0"/>
-  <w15:commentEx w15:paraId="11AC5274" w15:paraIdParent="08CC19E0" w15:done="0"/>
 </w15:commentsEx>
 </file>
 
@@ -7197,11 +7131,7 @@
   <w16cex:commentExtensible w16cex:durableId="27063AA8" w16cex:dateUtc="2022-10-28T18:25:00Z"/>
   <w16cex:commentExtensible w16cex:durableId="27063ABA" w16cex:dateUtc="2022-10-28T18:25:00Z"/>
   <w16cex:commentExtensible w16cex:durableId="27063A51" w16cex:dateUtc="2022-10-28T18:24:00Z"/>
-  <w16cex:commentExtensible w16cex:durableId="27063ACD" w16cex:dateUtc="2022-10-28T18:26:00Z"/>
   <w16cex:commentExtensible w16cex:durableId="27063C6B" w16cex:dateUtc="2022-10-28T18:32:00Z"/>
-  <w16cex:commentExtensible w16cex:durableId="27063C9D" w16cex:dateUtc="2022-10-28T18:33:00Z"/>
-  <w16cex:commentExtensible w16cex:durableId="27063CAA" w16cex:dateUtc="2022-10-28T18:34:00Z"/>
-  <w16cex:commentExtensible w16cex:durableId="27063CC4" w16cex:dateUtc="2022-10-28T18:34:00Z"/>
 </w16cex:commentsExtensible>
 </file>
 
@@ -7219,11 +7149,7 @@
   <w16cid:commentId w16cid:paraId="0B7CD5D6" w16cid:durableId="27063AA8"/>
   <w16cid:commentId w16cid:paraId="627E9815" w16cid:durableId="27063ABA"/>
   <w16cid:commentId w16cid:paraId="3C01DEC4" w16cid:durableId="27063A51"/>
-  <w16cid:commentId w16cid:paraId="27478C3D" w16cid:durableId="27063ACD"/>
   <w16cid:commentId w16cid:paraId="5C94BD1D" w16cid:durableId="27063C6B"/>
-  <w16cid:commentId w16cid:paraId="36CB6F92" w16cid:durableId="27063C9D"/>
-  <w16cid:commentId w16cid:paraId="08CC19E0" w16cid:durableId="27063CAA"/>
-  <w16cid:commentId w16cid:paraId="11AC5274" w16cid:durableId="27063CC4"/>
 </w16cid:commentsIds>
 </file>
 

</xml_diff>

<commit_message>
added associate editor role of med phys
</commit_message>
<xml_diff>
--- a/Clincal_CV/BMAnderson CV.docx
+++ b/Clincal_CV/BMAnderson CV.docx
@@ -1025,6 +1025,14 @@
           <w:color w:val="000000" w:themeColor="text1"/>
         </w:rPr>
         <w:t>)</w:t>
+      </w:r>
+      <w:r>
+        <w:rPr>
+          <w:rFonts w:ascii="Times New Roman" w:hAnsi="Times New Roman" w:cs="Times New Roman"/>
+          <w:color w:val="000000" w:themeColor="text1"/>
+        </w:rPr>
+        <w:br/>
+        <w:t>Associate Editor: The International Journal of Medical Physics Research and Practice (2023-Present)</w:t>
       </w:r>
     </w:p>
     <w:p>

</xml_diff>

<commit_message>
add ABR and latest paper
</commit_message>
<xml_diff>
--- a/Clincal_CV/BMAnderson CV.docx
+++ b/Clincal_CV/BMAnderson CV.docx
@@ -88,7 +88,7 @@
               <w:rPr>
                 <w:color w:val="000000" w:themeColor="text1"/>
               </w:rPr>
-              <w:t>B5anderson</w:t>
+              <w:t>Markba122</w:t>
             </w:r>
             <w:r>
               <w:rPr>
@@ -100,7 +100,7 @@
               <w:rPr>
                 <w:color w:val="000000" w:themeColor="text1"/>
               </w:rPr>
-              <w:t>health.ucsd.edu</w:t>
+              <w:t>gmail.com</w:t>
             </w:r>
           </w:p>
         </w:tc>
@@ -122,7 +122,7 @@
               <w:rPr>
                 <w:color w:val="000000" w:themeColor="text1"/>
               </w:rPr>
-              <w:t>8840 Costa Verde Blvd Apt 3457</w:t>
+              <w:t>1151 Medlin Road Apt 111</w:t>
             </w:r>
           </w:p>
           <w:p>
@@ -139,7 +139,13 @@
               <w:rPr>
                 <w:color w:val="000000" w:themeColor="text1"/>
               </w:rPr>
-              <w:t>San Diego, CA 92122</w:t>
+              <w:t xml:space="preserve">Durham, NC </w:t>
+            </w:r>
+            <w:r>
+              <w:rPr>
+                <w:color w:val="000000" w:themeColor="text1"/>
+              </w:rPr>
+              <w:t>27707</w:t>
             </w:r>
           </w:p>
         </w:tc>
@@ -419,7 +425,14 @@
           <w:rFonts w:ascii="Times New Roman" w:hAnsi="Times New Roman" w:cs="Times New Roman"/>
           <w:color w:val="000000" w:themeColor="text1"/>
         </w:rPr>
-        <w:t xml:space="preserve"> Part 1</w:t>
+        <w:t xml:space="preserve"> Part</w:t>
+      </w:r>
+      <w:r>
+        <w:rPr>
+          <w:rFonts w:ascii="Times New Roman" w:hAnsi="Times New Roman" w:cs="Times New Roman"/>
+          <w:color w:val="000000" w:themeColor="text1"/>
+        </w:rPr>
+        <w:t>s 1 and 2</w:t>
       </w:r>
     </w:p>
     <w:p>
@@ -800,51 +813,14 @@
           <w:rFonts w:ascii="Times New Roman" w:hAnsi="Times New Roman" w:cs="Times New Roman"/>
           <w:color w:val="000000" w:themeColor="text1"/>
         </w:rPr>
-        <w:t xml:space="preserve">Raystation – Fully competent with three years of intense coding </w:t>
-      </w:r>
-      <w:commentRangeStart w:id="0"/>
-      <w:r>
-        <w:rPr>
-          <w:rFonts w:ascii="Times New Roman" w:hAnsi="Times New Roman" w:cs="Times New Roman"/>
-          <w:color w:val="000000" w:themeColor="text1"/>
-        </w:rPr>
-        <w:t>experience</w:t>
-      </w:r>
-      <w:commentRangeEnd w:id="0"/>
-      <w:r>
-        <w:rPr>
-          <w:rStyle w:val="CommentReference"/>
-        </w:rPr>
-        <w:commentReference w:id="0"/>
-      </w:r>
-      <w:r>
-        <w:rPr>
-          <w:rFonts w:ascii="Times New Roman" w:hAnsi="Times New Roman" w:cs="Times New Roman"/>
-          <w:color w:val="000000" w:themeColor="text1"/>
-        </w:rPr>
-        <w:t xml:space="preserve">, created several programs and technologies to improve clinical and research </w:t>
-      </w:r>
-      <w:commentRangeStart w:id="1"/>
-      <w:r>
-        <w:rPr>
-          <w:rFonts w:ascii="Times New Roman" w:hAnsi="Times New Roman" w:cs="Times New Roman"/>
-          <w:color w:val="000000" w:themeColor="text1"/>
-        </w:rPr>
-        <w:t>endeavors</w:t>
-      </w:r>
-      <w:commentRangeEnd w:id="1"/>
-      <w:r>
-        <w:rPr>
-          <w:rStyle w:val="CommentReference"/>
-        </w:rPr>
-        <w:commentReference w:id="1"/>
-      </w:r>
-      <w:r>
-        <w:rPr>
-          <w:rFonts w:ascii="Times New Roman" w:hAnsi="Times New Roman" w:cs="Times New Roman"/>
-          <w:color w:val="000000" w:themeColor="text1"/>
-        </w:rPr>
-        <w:t>.</w:t>
+        <w:t>Raystation – Fully competent with three years of intense coding experience</w:t>
+      </w:r>
+      <w:r>
+        <w:rPr>
+          <w:rFonts w:ascii="Times New Roman" w:hAnsi="Times New Roman" w:cs="Times New Roman"/>
+          <w:color w:val="000000" w:themeColor="text1"/>
+        </w:rPr>
+        <w:t>, created several programs and technologies to improve clinical and research endeavors.</w:t>
       </w:r>
     </w:p>
     <w:p>
@@ -876,7 +852,21 @@
           <w:rFonts w:ascii="Times New Roman" w:hAnsi="Times New Roman" w:cs="Times New Roman"/>
           <w:color w:val="000000" w:themeColor="text1"/>
         </w:rPr>
-        <w:t>True Beam: resident responsibility for monthly and annual quality assurance, experience facilitating TG51</w:t>
+        <w:t>True Beam: resident responsibility</w:t>
+      </w:r>
+      <w:r>
+        <w:rPr>
+          <w:rFonts w:ascii="Times New Roman" w:hAnsi="Times New Roman" w:cs="Times New Roman"/>
+          <w:color w:val="000000" w:themeColor="text1"/>
+        </w:rPr>
+        <w:t xml:space="preserve"> facilitating TG-51, and responsibility</w:t>
+      </w:r>
+      <w:r>
+        <w:rPr>
+          <w:rFonts w:ascii="Times New Roman" w:hAnsi="Times New Roman" w:cs="Times New Roman"/>
+          <w:color w:val="000000" w:themeColor="text1"/>
+        </w:rPr>
+        <w:t xml:space="preserve"> for monthly and annual quality assurance</w:t>
       </w:r>
     </w:p>
     <w:p>
@@ -919,40 +909,7 @@
           <w:rFonts w:cs="Times New Roman"/>
           <w:color w:val="000000" w:themeColor="text1"/>
         </w:rPr>
-        <w:t xml:space="preserve"> </w:t>
-      </w:r>
-      <w:commentRangeStart w:id="2"/>
-      <w:commentRangeStart w:id="3"/>
-      <w:r>
-        <w:rPr>
-          <w:rFonts w:cs="Times New Roman"/>
-          <w:color w:val="000000" w:themeColor="text1"/>
-        </w:rPr>
-        <w:t>Activities</w:t>
-      </w:r>
-      <w:commentRangeEnd w:id="2"/>
-      <w:r>
-        <w:rPr>
-          <w:rStyle w:val="CommentReference"/>
-          <w:rFonts w:asciiTheme="minorHAnsi" w:eastAsiaTheme="minorHAnsi" w:hAnsiTheme="minorHAnsi" w:cstheme="minorBidi"/>
-          <w:b w:val="0"/>
-          <w:bCs w:val="0"/>
-          <w:smallCaps w:val="0"/>
-          <w:kern w:val="0"/>
-        </w:rPr>
-        <w:commentReference w:id="2"/>
-      </w:r>
-      <w:commentRangeEnd w:id="3"/>
-      <w:r>
-        <w:rPr>
-          <w:rStyle w:val="CommentReference"/>
-          <w:rFonts w:asciiTheme="minorHAnsi" w:eastAsiaTheme="minorHAnsi" w:hAnsiTheme="minorHAnsi" w:cstheme="minorBidi"/>
-          <w:b w:val="0"/>
-          <w:bCs w:val="0"/>
-          <w:smallCaps w:val="0"/>
-          <w:kern w:val="0"/>
-        </w:rPr>
-        <w:commentReference w:id="3"/>
+        <w:t xml:space="preserve"> Activities</w:t>
       </w:r>
     </w:p>
     <w:p>
@@ -1068,29 +1025,7 @@
           <w:rFonts w:ascii="Times New Roman" w:hAnsi="Times New Roman" w:cs="Times New Roman"/>
           <w:color w:val="000000" w:themeColor="text1"/>
         </w:rPr>
-        <w:t>Manuscript Reviewer, The International Journal of Medical Physics Research and Practice (2019-</w:t>
-      </w:r>
-      <w:commentRangeStart w:id="4"/>
-      <w:r>
-        <w:rPr>
-          <w:rFonts w:ascii="Times New Roman" w:hAnsi="Times New Roman" w:cs="Times New Roman"/>
-          <w:color w:val="000000" w:themeColor="text1"/>
-        </w:rPr>
-        <w:t>present</w:t>
-      </w:r>
-      <w:commentRangeEnd w:id="4"/>
-      <w:r>
-        <w:rPr>
-          <w:rStyle w:val="CommentReference"/>
-        </w:rPr>
-        <w:commentReference w:id="4"/>
-      </w:r>
-      <w:r>
-        <w:rPr>
-          <w:rFonts w:ascii="Times New Roman" w:hAnsi="Times New Roman" w:cs="Times New Roman"/>
-          <w:color w:val="000000" w:themeColor="text1"/>
-        </w:rPr>
-        <w:t>)</w:t>
+        <w:t>Manuscript Reviewer, The International Journal of Medical Physics Research and Practice (2019-present)</w:t>
       </w:r>
     </w:p>
     <w:p>
@@ -1150,22 +1085,7 @@
           <w:rFonts w:ascii="Times New Roman" w:hAnsi="Times New Roman" w:cs="Times New Roman"/>
           <w:color w:val="000000" w:themeColor="text1"/>
         </w:rPr>
-        <w:t xml:space="preserve">: </w:t>
-      </w:r>
-      <w:commentRangeStart w:id="5"/>
-      <w:r>
-        <w:rPr>
-          <w:rFonts w:ascii="Times New Roman" w:hAnsi="Times New Roman" w:cs="Times New Roman"/>
-          <w:color w:val="000000" w:themeColor="text1"/>
-        </w:rPr>
-        <w:t>Member 2017-Present?</w:t>
-      </w:r>
-      <w:commentRangeEnd w:id="5"/>
-      <w:r>
-        <w:rPr>
-          <w:rStyle w:val="CommentReference"/>
-        </w:rPr>
-        <w:commentReference w:id="5"/>
+        <w:t>: Member 2017-Present</w:t>
       </w:r>
     </w:p>
     <w:p>
@@ -1759,56 +1679,12 @@
         </w:rPr>
         <w:t xml:space="preserve">: </w:t>
       </w:r>
-      <w:commentRangeStart w:id="6"/>
-      <w:r>
-        <w:rPr>
-          <w:rFonts w:ascii="Times New Roman" w:hAnsi="Times New Roman" w:cs="Times New Roman"/>
-          <w:color w:val="000000" w:themeColor="text1"/>
-        </w:rPr>
-        <w:t>Graphical</w:t>
-      </w:r>
-      <w:commentRangeEnd w:id="6"/>
-      <w:r>
-        <w:rPr>
-          <w:rStyle w:val="CommentReference"/>
-          <w:rFonts w:ascii="Times New Roman" w:hAnsi="Times New Roman" w:cs="Times New Roman"/>
-        </w:rPr>
-        <w:commentReference w:id="6"/>
-      </w:r>
-      <w:r>
-        <w:rPr>
-          <w:rFonts w:ascii="Times New Roman" w:hAnsi="Times New Roman" w:cs="Times New Roman"/>
-          <w:color w:val="000000" w:themeColor="text1"/>
-        </w:rPr>
-        <w:t xml:space="preserve"> user interface for tracking the usage of sterilization kits in the brachytherapy s</w:t>
-      </w:r>
-      <w:r>
-        <w:rPr>
-          <w:rFonts w:ascii="Times New Roman" w:hAnsi="Times New Roman" w:cs="Times New Roman"/>
-          <w:color w:val="000000" w:themeColor="text1"/>
-        </w:rPr>
-        <w:t>uite, and notifying when new kit</w:t>
-      </w:r>
-      <w:r>
-        <w:rPr>
-          <w:rFonts w:ascii="Times New Roman" w:hAnsi="Times New Roman" w:cs="Times New Roman"/>
-          <w:color w:val="000000" w:themeColor="text1"/>
-        </w:rPr>
-        <w:t xml:space="preserve">s will need to be </w:t>
-      </w:r>
-      <w:r>
-        <w:rPr>
-          <w:rFonts w:ascii="Times New Roman" w:hAnsi="Times New Roman" w:cs="Times New Roman"/>
-          <w:color w:val="000000" w:themeColor="text1"/>
-        </w:rPr>
-        <w:t>ordered</w:t>
-      </w:r>
-      <w:r>
-        <w:rPr>
-          <w:rFonts w:ascii="Times New Roman" w:hAnsi="Times New Roman" w:cs="Times New Roman"/>
-          <w:color w:val="000000" w:themeColor="text1"/>
-        </w:rPr>
-        <w:t>.</w:t>
+      <w:r>
+        <w:rPr>
+          <w:rFonts w:ascii="Times New Roman" w:hAnsi="Times New Roman" w:cs="Times New Roman"/>
+          <w:color w:val="000000" w:themeColor="text1"/>
+        </w:rPr>
+        <w:t>Created a program to record and notify when sterilization was required in the brachytherapy suite. Tool has successfully replaced previous paper system since 2021.</w:t>
       </w:r>
     </w:p>
     <w:p>
@@ -1881,39 +1757,14 @@
           <w:rFonts w:ascii="Times New Roman" w:hAnsi="Times New Roman" w:cs="Times New Roman"/>
           <w:color w:val="000000" w:themeColor="text1"/>
         </w:rPr>
-        <w:t xml:space="preserve">: Inherent frames of reference are needed to be broken prior to registration of MR and CT images in the UCSD clinic. This tool automatically breaks the inherent registration among the MR images in an efficient </w:t>
-      </w:r>
-      <w:commentRangeStart w:id="7"/>
-      <w:commentRangeStart w:id="8"/>
-      <w:r>
-        <w:rPr>
-          <w:rFonts w:ascii="Times New Roman" w:hAnsi="Times New Roman" w:cs="Times New Roman"/>
-          <w:color w:val="000000" w:themeColor="text1"/>
-        </w:rPr>
-        <w:t>manner</w:t>
-      </w:r>
-      <w:commentRangeEnd w:id="7"/>
-      <w:r>
-        <w:rPr>
-          <w:rStyle w:val="CommentReference"/>
-          <w:rFonts w:ascii="Times New Roman" w:hAnsi="Times New Roman" w:cs="Times New Roman"/>
-        </w:rPr>
-        <w:commentReference w:id="7"/>
-      </w:r>
-      <w:commentRangeEnd w:id="8"/>
-      <w:r>
-        <w:rPr>
-          <w:rStyle w:val="CommentReference"/>
-          <w:rFonts w:ascii="Times New Roman" w:hAnsi="Times New Roman" w:cs="Times New Roman"/>
-        </w:rPr>
-        <w:commentReference w:id="8"/>
-      </w:r>
-      <w:r>
-        <w:rPr>
-          <w:rFonts w:ascii="Times New Roman" w:hAnsi="Times New Roman" w:cs="Times New Roman"/>
-          <w:color w:val="000000" w:themeColor="text1"/>
-        </w:rPr>
-        <w:t>.</w:t>
+        <w:t>: Inherent frames of reference are needed to be broken prior to registration of MR and CT images in the UCSD clinic. This tool automatically breaks the inherent registration among the MR images in an efficient manner</w:t>
+      </w:r>
+      <w:r>
+        <w:rPr>
+          <w:rFonts w:ascii="Times New Roman" w:hAnsi="Times New Roman" w:cs="Times New Roman"/>
+          <w:color w:val="000000" w:themeColor="text1"/>
+        </w:rPr>
+        <w:t>, saving time and reducing likelihood of errors in renaming process.</w:t>
       </w:r>
     </w:p>
     <w:p>
@@ -2512,40 +2363,7 @@
           <w:color w:val="000000" w:themeColor="text1"/>
         </w:rPr>
         <w:lastRenderedPageBreak/>
-        <w:t xml:space="preserve">Research </w:t>
-      </w:r>
-      <w:commentRangeStart w:id="9"/>
-      <w:commentRangeStart w:id="10"/>
-      <w:r>
-        <w:rPr>
-          <w:rFonts w:cs="Times New Roman"/>
-          <w:color w:val="000000" w:themeColor="text1"/>
-        </w:rPr>
-        <w:t>Experience</w:t>
-      </w:r>
-      <w:commentRangeEnd w:id="9"/>
-      <w:r>
-        <w:rPr>
-          <w:rStyle w:val="CommentReference"/>
-          <w:rFonts w:asciiTheme="minorHAnsi" w:eastAsiaTheme="minorHAnsi" w:hAnsiTheme="minorHAnsi" w:cstheme="minorBidi"/>
-          <w:b w:val="0"/>
-          <w:bCs w:val="0"/>
-          <w:smallCaps w:val="0"/>
-          <w:kern w:val="0"/>
-        </w:rPr>
-        <w:commentReference w:id="9"/>
-      </w:r>
-      <w:commentRangeEnd w:id="10"/>
-      <w:r>
-        <w:rPr>
-          <w:rStyle w:val="CommentReference"/>
-          <w:rFonts w:asciiTheme="minorHAnsi" w:eastAsiaTheme="minorHAnsi" w:hAnsiTheme="minorHAnsi" w:cstheme="minorBidi"/>
-          <w:b w:val="0"/>
-          <w:bCs w:val="0"/>
-          <w:smallCaps w:val="0"/>
-          <w:kern w:val="0"/>
-        </w:rPr>
-        <w:commentReference w:id="10"/>
+        <w:t>Research Experience</w:t>
       </w:r>
     </w:p>
     <w:p>
@@ -2577,7 +2395,7 @@
           <w:rFonts w:ascii="Times New Roman" w:hAnsi="Times New Roman" w:cs="Times New Roman"/>
           <w:color w:val="000000" w:themeColor="text1"/>
         </w:rPr>
-        <w:t>Thesis</w:t>
+        <w:t>Dissertation</w:t>
       </w:r>
       <w:r>
         <w:rPr>
@@ -2586,37 +2404,15 @@
         </w:rPr>
         <w:t xml:space="preserve">: “Improving Treatment of Local Liver Ablation Therapy with Deep Learning and Biomechanical Modeling” </w:t>
       </w:r>
-      <w:commentRangeStart w:id="11"/>
-      <w:r>
-        <w:fldChar w:fldCharType="begin"/>
-      </w:r>
-      <w:r>
-        <w:instrText xml:space="preserve"> HYPERLINK "https://digitalcommons.library.tmc.edu/utgsbs_dissertations/1099/" </w:instrText>
-      </w:r>
-      <w:r>
-        <w:fldChar w:fldCharType="separate"/>
-      </w:r>
-      <w:r>
-        <w:rPr>
-          <w:rStyle w:val="Hyperlink"/>
-          <w:rFonts w:ascii="Times New Roman" w:hAnsi="Times New Roman" w:cs="Times New Roman"/>
-        </w:rPr>
-        <w:t>https://digitalcommons.library.tmc.edu/utgsbs_dissertations/1099/</w:t>
-      </w:r>
-      <w:r>
-        <w:rPr>
-          <w:rStyle w:val="Hyperlink"/>
-          <w:rFonts w:ascii="Times New Roman" w:hAnsi="Times New Roman" w:cs="Times New Roman"/>
-        </w:rPr>
-        <w:fldChar w:fldCharType="end"/>
-      </w:r>
-      <w:commentRangeEnd w:id="11"/>
-      <w:r>
-        <w:rPr>
-          <w:rStyle w:val="CommentReference"/>
-        </w:rPr>
-        <w:commentReference w:id="11"/>
-      </w:r>
+      <w:hyperlink r:id="rId7" w:history="1">
+        <w:r>
+          <w:rPr>
+            <w:rStyle w:val="Hyperlink"/>
+            <w:rFonts w:ascii="Times New Roman" w:hAnsi="Times New Roman" w:cs="Times New Roman"/>
+          </w:rPr>
+          <w:t>https://digitalcommons.library.tmc.edu/utgsbs_dissertations/1099/</w:t>
+        </w:r>
+      </w:hyperlink>
     </w:p>
     <w:p>
       <w:pPr>
@@ -3160,6 +2956,14 @@
       <w:r>
         <w:rPr>
           <w:rFonts w:ascii="Times New Roman" w:hAnsi="Times New Roman" w:cs="Times New Roman"/>
+          <w:bCs/>
+          <w:color w:val="000000" w:themeColor="text1"/>
+        </w:rPr>
+        <w:t xml:space="preserve">Gay S, Kisling K, </w:t>
+      </w:r>
+      <w:r>
+        <w:rPr>
+          <w:rFonts w:ascii="Times New Roman" w:hAnsi="Times New Roman" w:cs="Times New Roman"/>
           <w:b/>
           <w:color w:val="000000" w:themeColor="text1"/>
         </w:rPr>
@@ -3168,61 +2972,44 @@
       <w:r>
         <w:rPr>
           <w:rFonts w:ascii="Times New Roman" w:hAnsi="Times New Roman" w:cs="Times New Roman"/>
-          <w:b/>
-          <w:color w:val="000000" w:themeColor="text1"/>
-        </w:rPr>
-        <w:t xml:space="preserve"> </w:t>
-      </w:r>
-      <w:r>
-        <w:rPr>
-          <w:rFonts w:ascii="Times New Roman" w:hAnsi="Times New Roman" w:cs="Times New Roman"/>
           <w:bCs/>
           <w:color w:val="000000" w:themeColor="text1"/>
         </w:rPr>
-        <w:t>Wahid K., Brock K.</w:t>
-      </w:r>
-      <w:r>
-        <w:rPr>
-          <w:rFonts w:ascii="Times New Roman" w:hAnsi="Times New Roman" w:cs="Times New Roman"/>
-          <w:color w:val="000000" w:themeColor="text1"/>
-        </w:rPr>
-        <w:t xml:space="preserve"> </w:t>
-      </w:r>
-      <w:r>
-        <w:rPr>
-          <w:rFonts w:ascii="Times New Roman" w:hAnsi="Times New Roman" w:cs="Times New Roman"/>
+        <w:t xml:space="preserve"> Zhang L, Rhee D.J, Nguyen C., Netherton T., Yang J., Brock K., Jhingran A., Simonds H., Klopp A., Beadle B. M., Court L., Cardenas C. </w:t>
+      </w:r>
+      <w:r>
+        <w:rPr>
+          <w:rFonts w:ascii="Times New Roman" w:hAnsi="Times New Roman" w:cs="Times New Roman"/>
+          <w:bCs/>
           <w:i/>
-          <w:color w:val="000000" w:themeColor="text1"/>
-        </w:rPr>
-        <w:t>Simple Python Module for Dicom and RT: Conversions to Images and Masks, and Predictions to Dicom-RT Structures</w:t>
-      </w:r>
-      <w:r>
-        <w:rPr>
-          <w:rFonts w:ascii="Times New Roman" w:hAnsi="Times New Roman" w:cs="Times New Roman"/>
-          <w:color w:val="000000" w:themeColor="text1"/>
-        </w:rPr>
-        <w:t xml:space="preserve"> Practical Radiation Oncology </w:t>
-      </w:r>
-      <w:r>
-        <w:rPr>
-          <w:rFonts w:ascii="Times New Roman" w:hAnsi="Times New Roman" w:cs="Times New Roman"/>
-          <w:color w:val="000000" w:themeColor="text1"/>
-        </w:rPr>
-        <w:t>02</w:t>
-      </w:r>
-      <w:r>
-        <w:rPr>
-          <w:rFonts w:ascii="Times New Roman" w:hAnsi="Times New Roman" w:cs="Times New Roman"/>
-          <w:color w:val="000000" w:themeColor="text1"/>
-        </w:rPr>
-        <w:t>/202</w:t>
-      </w:r>
-      <w:r>
-        <w:rPr>
-          <w:rFonts w:ascii="Times New Roman" w:hAnsi="Times New Roman" w:cs="Times New Roman"/>
-          <w:color w:val="000000" w:themeColor="text1"/>
-        </w:rPr>
-        <w:t>1</w:t>
+          <w:iCs/>
+          <w:color w:val="000000" w:themeColor="text1"/>
+        </w:rPr>
+        <w:t>Identifying the optimal deep learning architecture and parameters for automatic beam aperture definition in 3D radiotherapy</w:t>
+      </w:r>
+      <w:r>
+        <w:rPr>
+          <w:rFonts w:ascii="Times New Roman" w:hAnsi="Times New Roman" w:cs="Times New Roman"/>
+          <w:bCs/>
+          <w:color w:val="000000" w:themeColor="text1"/>
+        </w:rPr>
+        <w:t xml:space="preserve"> Radiation Oncology Physics 09/</w:t>
+      </w:r>
+      <w:r>
+        <w:rPr>
+          <w:rFonts w:ascii="Times New Roman" w:hAnsi="Times New Roman" w:cs="Times New Roman"/>
+          <w:bCs/>
+          <w:color w:val="000000" w:themeColor="text1"/>
+        </w:rPr>
+        <w:t>20</w:t>
+      </w:r>
+      <w:r>
+        <w:rPr>
+          <w:rFonts w:ascii="Times New Roman" w:hAnsi="Times New Roman" w:cs="Times New Roman"/>
+          <w:bCs/>
+          <w:color w:val="000000" w:themeColor="text1"/>
+        </w:rPr>
+        <w:t>23</w:t>
       </w:r>
     </w:p>
     <w:p>
@@ -3328,7 +3115,19 @@
         <w:rPr>
           <w:rFonts w:ascii="Times New Roman" w:hAnsi="Times New Roman" w:cs="Times New Roman"/>
         </w:rPr>
-        <w:t xml:space="preserve"> Simulation and Synthesis in Medical Imaging. SASHIMI 2022. Lecture Notes in Computer Science, vol 13570. Springer, Cham 09/22</w:t>
+        <w:t xml:space="preserve"> Simulation and Synthesis in Medical Imaging. SASHIMI 2022. Lecture Notes in Computer Science, vol 13570. Springer, Cham 09/</w:t>
+      </w:r>
+      <w:r>
+        <w:rPr>
+          <w:rFonts w:ascii="Times New Roman" w:hAnsi="Times New Roman" w:cs="Times New Roman"/>
+        </w:rPr>
+        <w:t>20</w:t>
+      </w:r>
+      <w:r>
+        <w:rPr>
+          <w:rFonts w:ascii="Times New Roman" w:hAnsi="Times New Roman" w:cs="Times New Roman"/>
+        </w:rPr>
+        <w:t>22</w:t>
       </w:r>
     </w:p>
     <w:p>
@@ -3351,7 +3150,7 @@
           <w:rFonts w:ascii="Times New Roman" w:hAnsi="Times New Roman" w:cs="Times New Roman"/>
           <w:color w:val="000000" w:themeColor="text1"/>
         </w:rPr>
-        <w:t xml:space="preserve">He Y, </w:t>
+        <w:t xml:space="preserve">Lin Y-M, </w:t>
       </w:r>
       <w:r>
         <w:rPr>
@@ -3367,14 +3166,7 @@
           <w:rFonts w:ascii="Times New Roman" w:hAnsi="Times New Roman" w:cs="Times New Roman"/>
           <w:color w:val="000000" w:themeColor="text1"/>
         </w:rPr>
-        <w:t>, Cazoulat G, Rigaud B, Almodovar-Abreu L, Pollard-Larkin J, Balter P, Liao Z, Mohan R, Odisio B, Svensson S, Brock KK.</w:t>
-      </w:r>
-      <w:r>
-        <w:rPr>
-          <w:rFonts w:ascii="Times New Roman" w:hAnsi="Times New Roman" w:cs="Times New Roman"/>
-          <w:color w:val="000000" w:themeColor="text1"/>
-        </w:rPr>
-        <w:t xml:space="preserve"> </w:t>
+        <w:t xml:space="preserve">, et al. </w:t>
       </w:r>
       <w:r>
         <w:rPr>
@@ -3383,14 +3175,28 @@
           <w:iCs/>
           <w:color w:val="000000" w:themeColor="text1"/>
         </w:rPr>
-        <w:t>Optimization of mesh generation for geometric accuracy, robustness, and efficiency of biomechanical-model-based deformable image registration</w:t>
-      </w:r>
-      <w:r>
-        <w:rPr>
-          <w:rFonts w:ascii="Times New Roman" w:hAnsi="Times New Roman" w:cs="Times New Roman"/>
-          <w:color w:val="000000" w:themeColor="text1"/>
-        </w:rPr>
-        <w:t xml:space="preserve"> Medical Physics 08/22</w:t>
+        <w:t>Study Protocol COVER-ALL: Clinical impact of a volumetric image method for confirming tumour coverage with ablation on patients with malignant liver lesions</w:t>
+      </w:r>
+      <w:r>
+        <w:rPr>
+          <w:rFonts w:ascii="Times New Roman" w:hAnsi="Times New Roman" w:cs="Times New Roman"/>
+          <w:color w:val="000000" w:themeColor="text1"/>
+        </w:rPr>
+        <w:t xml:space="preserve"> CardioVascular and Interventional Radiology 09/</w:t>
+      </w:r>
+      <w:r>
+        <w:rPr>
+          <w:rFonts w:ascii="Times New Roman" w:hAnsi="Times New Roman" w:cs="Times New Roman"/>
+          <w:color w:val="000000" w:themeColor="text1"/>
+        </w:rPr>
+        <w:t>20</w:t>
+      </w:r>
+      <w:r>
+        <w:rPr>
+          <w:rFonts w:ascii="Times New Roman" w:hAnsi="Times New Roman" w:cs="Times New Roman"/>
+          <w:color w:val="000000" w:themeColor="text1"/>
+        </w:rPr>
+        <w:t>22</w:t>
       </w:r>
     </w:p>
     <w:p>
@@ -3413,7 +3219,7 @@
           <w:rFonts w:ascii="Times New Roman" w:hAnsi="Times New Roman" w:cs="Times New Roman"/>
           <w:color w:val="000000" w:themeColor="text1"/>
         </w:rPr>
-        <w:t xml:space="preserve">Lin Y-M, </w:t>
+        <w:t xml:space="preserve">He Y, </w:t>
       </w:r>
       <w:r>
         <w:rPr>
@@ -3429,7 +3235,14 @@
           <w:rFonts w:ascii="Times New Roman" w:hAnsi="Times New Roman" w:cs="Times New Roman"/>
           <w:color w:val="000000" w:themeColor="text1"/>
         </w:rPr>
-        <w:t xml:space="preserve">, et al. </w:t>
+        <w:t>, Cazoulat G, Rigaud B, Almodovar-Abreu L, Pollard-Larkin J, Balter P, Liao Z, Mohan R, Odisio B, Svensson S, Brock KK.</w:t>
+      </w:r>
+      <w:r>
+        <w:rPr>
+          <w:rFonts w:ascii="Times New Roman" w:hAnsi="Times New Roman" w:cs="Times New Roman"/>
+          <w:color w:val="000000" w:themeColor="text1"/>
+        </w:rPr>
+        <w:t xml:space="preserve"> </w:t>
       </w:r>
       <w:r>
         <w:rPr>
@@ -3438,21 +3251,28 @@
           <w:iCs/>
           <w:color w:val="000000" w:themeColor="text1"/>
         </w:rPr>
-        <w:t>Study Protocol COVER-ALL: Clinical impact of a volumetric image method for confirming tumour coverage with ablation on patients with malignant liver lesions</w:t>
-      </w:r>
-      <w:r>
-        <w:rPr>
-          <w:rFonts w:ascii="Times New Roman" w:hAnsi="Times New Roman" w:cs="Times New Roman"/>
-          <w:color w:val="000000" w:themeColor="text1"/>
-        </w:rPr>
-        <w:t xml:space="preserve"> CardioVascular and Interventional Radiology</w:t>
-      </w:r>
-      <w:r>
-        <w:rPr>
-          <w:rFonts w:ascii="Times New Roman" w:hAnsi="Times New Roman" w:cs="Times New Roman"/>
-          <w:color w:val="000000" w:themeColor="text1"/>
-        </w:rPr>
-        <w:t xml:space="preserve"> 09/22</w:t>
+        <w:t>Optimization of mesh generation for geometric accuracy, robustness, and efficiency of biomechanical-model-based deformable image registration</w:t>
+      </w:r>
+      <w:r>
+        <w:rPr>
+          <w:rFonts w:ascii="Times New Roman" w:hAnsi="Times New Roman" w:cs="Times New Roman"/>
+          <w:color w:val="000000" w:themeColor="text1"/>
+        </w:rPr>
+        <w:t xml:space="preserve"> Medical Physics 08/</w:t>
+      </w:r>
+      <w:r>
+        <w:rPr>
+          <w:rFonts w:ascii="Times New Roman" w:hAnsi="Times New Roman" w:cs="Times New Roman"/>
+          <w:color w:val="000000" w:themeColor="text1"/>
+        </w:rPr>
+        <w:t>20</w:t>
+      </w:r>
+      <w:r>
+        <w:rPr>
+          <w:rFonts w:ascii="Times New Roman" w:hAnsi="Times New Roman" w:cs="Times New Roman"/>
+          <w:color w:val="000000" w:themeColor="text1"/>
+        </w:rPr>
+        <w:t>22</w:t>
       </w:r>
     </w:p>
     <w:p>
@@ -3514,7 +3334,21 @@
           <w:rFonts w:ascii="Times New Roman" w:hAnsi="Times New Roman"/>
           <w:color w:val="000000" w:themeColor="text1"/>
         </w:rPr>
-        <w:t>08/22</w:t>
+        <w:t>08/</w:t>
+      </w:r>
+      <w:r>
+        <w:rPr>
+          <w:rFonts w:ascii="Times New Roman" w:hAnsi="Times New Roman"/>
+          <w:color w:val="000000" w:themeColor="text1"/>
+        </w:rPr>
+        <w:t>20</w:t>
+      </w:r>
+      <w:r>
+        <w:rPr>
+          <w:rFonts w:ascii="Times New Roman" w:hAnsi="Times New Roman"/>
+          <w:color w:val="000000" w:themeColor="text1"/>
+        </w:rPr>
+        <w:t>22</w:t>
       </w:r>
     </w:p>
     <w:p>
@@ -3529,31 +3363,39 @@
         <w:spacing w:after="60"/>
         <w:rPr>
           <w:rFonts w:ascii="Times New Roman" w:hAnsi="Times New Roman"/>
-          <w:color w:val="000000" w:themeColor="text1"/>
-        </w:rPr>
-      </w:pPr>
-      <w:r>
-        <w:rPr>
-          <w:rFonts w:ascii="Times New Roman" w:hAnsi="Times New Roman"/>
-          <w:color w:val="000000" w:themeColor="text1"/>
-        </w:rPr>
-        <w:t xml:space="preserve">Cazoulat G, </w:t>
+          <w:iCs/>
+          <w:color w:val="000000" w:themeColor="text1"/>
+        </w:rPr>
+      </w:pPr>
+      <w:r>
+        <w:rPr>
+          <w:rFonts w:ascii="Times New Roman" w:hAnsi="Times New Roman"/>
+          <w:color w:val="000000" w:themeColor="text1"/>
+        </w:rPr>
+        <w:t xml:space="preserve">Wahid K, He R, McDonald B, </w:t>
       </w:r>
       <w:r>
         <w:rPr>
           <w:rFonts w:ascii="Times New Roman" w:hAnsi="Times New Roman"/>
           <w:b/>
+          <w:color w:val="000000" w:themeColor="text1"/>
+        </w:rPr>
+        <w:t xml:space="preserve">Anderson B.M, </w:t>
+      </w:r>
+      <w:r>
+        <w:rPr>
+          <w:rFonts w:ascii="Times New Roman" w:hAnsi="Times New Roman"/>
           <w:bCs/>
           <w:color w:val="000000" w:themeColor="text1"/>
         </w:rPr>
-        <w:t>Anderson B.M</w:t>
-      </w:r>
-      <w:r>
-        <w:rPr>
-          <w:rFonts w:ascii="Times New Roman" w:hAnsi="Times New Roman"/>
-          <w:color w:val="000000" w:themeColor="text1"/>
-        </w:rPr>
-        <w:t xml:space="preserve">, McCulloch MM, Rigaud B, Koay EJ, Brock KK </w:t>
+        <w:t>Salzillo T, Mulder S., Wang J., Sharafi C., McCoy L, Naser M., Ahmed S., Sanders K., Mohamed A., Ding Y, Wang J, Hutcheson K., Lai S., Fuller C., Van Dijk L.</w:t>
+      </w:r>
+      <w:r>
+        <w:rPr>
+          <w:rFonts w:ascii="Times New Roman" w:hAnsi="Times New Roman"/>
+          <w:color w:val="000000" w:themeColor="text1"/>
+        </w:rPr>
+        <w:t xml:space="preserve"> </w:t>
       </w:r>
       <w:r>
         <w:rPr>
@@ -3561,14 +3403,22 @@
           <w:i/>
           <w:color w:val="000000" w:themeColor="text1"/>
         </w:rPr>
-        <w:t>Detection of vessel bifurcations in CT scans for automatic objective assessment of deformable image registration accuracy</w:t>
-      </w:r>
-      <w:r>
-        <w:rPr>
-          <w:rFonts w:ascii="Times New Roman" w:hAnsi="Times New Roman"/>
-          <w:color w:val="000000" w:themeColor="text1"/>
-        </w:rPr>
-        <w:t xml:space="preserve"> The International Journal of Medical Physics Research and Practice 08/2021</w:t>
+        <w:t xml:space="preserve">MRI Intensity Standardization Evaluation Design for Head and Neck Cancer Quantitative Analysis Applications </w:t>
+      </w:r>
+      <w:r>
+        <w:rPr>
+          <w:rFonts w:ascii="Times New Roman" w:hAnsi="Times New Roman"/>
+          <w:color w:val="000000" w:themeColor="text1"/>
+        </w:rPr>
+        <w:t xml:space="preserve">Physics and Imaging in Radiation Oncology </w:t>
+      </w:r>
+      <w:r>
+        <w:rPr>
+          <w:rFonts w:ascii="Times New Roman" w:hAnsi="Times New Roman"/>
+          <w:iCs/>
+          <w:color w:val="000000" w:themeColor="text1"/>
+        </w:rPr>
+        <w:t>10/2021</w:t>
       </w:r>
     </w:p>
     <w:p>
@@ -3582,64 +3432,47 @@
         </w:numPr>
         <w:spacing w:after="60"/>
         <w:rPr>
-          <w:rFonts w:ascii="Times New Roman" w:hAnsi="Times New Roman" w:cs="Times New Roman"/>
-          <w:color w:val="000000" w:themeColor="text1"/>
-        </w:rPr>
-      </w:pPr>
-      <w:r>
-        <w:rPr>
-          <w:rFonts w:ascii="Times New Roman" w:hAnsi="Times New Roman" w:cs="Times New Roman"/>
+          <w:rFonts w:ascii="Times New Roman" w:hAnsi="Times New Roman"/>
+          <w:color w:val="000000" w:themeColor="text1"/>
+        </w:rPr>
+      </w:pPr>
+      <w:r>
+        <w:rPr>
+          <w:rFonts w:ascii="Times New Roman" w:hAnsi="Times New Roman"/>
+          <w:color w:val="000000" w:themeColor="text1"/>
+        </w:rPr>
+        <w:t xml:space="preserve">Cazoulat G, </w:t>
+      </w:r>
+      <w:r>
+        <w:rPr>
+          <w:rFonts w:ascii="Times New Roman" w:hAnsi="Times New Roman"/>
           <w:b/>
           <w:bCs/>
           <w:color w:val="000000" w:themeColor="text1"/>
         </w:rPr>
-        <w:t>Anderson B.M,</w:t>
-      </w:r>
-      <w:r>
-        <w:rPr>
-          <w:rFonts w:ascii="Times New Roman" w:hAnsi="Times New Roman" w:cs="Times New Roman"/>
-          <w:color w:val="000000" w:themeColor="text1"/>
-        </w:rPr>
-        <w:t xml:space="preserve"> </w:t>
-      </w:r>
-      <w:r>
-        <w:rPr>
-          <w:rFonts w:ascii="Times New Roman" w:hAnsi="Times New Roman" w:cs="Times New Roman"/>
-          <w:color w:val="000000" w:themeColor="text1"/>
-        </w:rPr>
-        <w:t xml:space="preserve">Lin YM, Lin EY, Cazoulat G, Gupta S, Kyle Jones A, Odisio BC, Brock KK </w:t>
-      </w:r>
-      <w:r>
-        <w:rPr>
-          <w:rFonts w:ascii="Times New Roman" w:hAnsi="Times New Roman" w:cs="Times New Roman"/>
+        <w:t>Anderson B.M</w:t>
+      </w:r>
+      <w:r>
+        <w:rPr>
+          <w:rFonts w:ascii="Times New Roman" w:hAnsi="Times New Roman"/>
+          <w:color w:val="000000" w:themeColor="text1"/>
+        </w:rPr>
+        <w:t xml:space="preserve">, McCulloch MM, Rigaud B, Koay EJ, Brock KK </w:t>
+      </w:r>
+      <w:r>
+        <w:rPr>
+          <w:rFonts w:ascii="Times New Roman" w:hAnsi="Times New Roman"/>
           <w:i/>
-          <w:iCs/>
-          <w:color w:val="000000" w:themeColor="text1"/>
-        </w:rPr>
-        <w:t>A novel use of biomechanical model based deformable image registration (DIR) for assessing colorectal liver metastases ablation outcomes</w:t>
-      </w:r>
-      <w:r>
-        <w:rPr>
-          <w:rFonts w:ascii="Times New Roman" w:hAnsi="Times New Roman" w:cs="Times New Roman"/>
-          <w:color w:val="000000" w:themeColor="text1"/>
-        </w:rPr>
-        <w:t xml:space="preserve"> The International Journal of Medical Physics Research and Practice </w:t>
-      </w:r>
-      <w:r>
-        <w:rPr>
-          <w:rFonts w:ascii="Times New Roman" w:hAnsi="Times New Roman" w:cs="Times New Roman"/>
-          <w:i/>
-          <w:iCs/>
-          <w:color w:val="000000" w:themeColor="text1"/>
-        </w:rPr>
-        <w:t>Accepted</w:t>
-      </w:r>
-      <w:r>
-        <w:rPr>
-          <w:rFonts w:ascii="Times New Roman" w:hAnsi="Times New Roman" w:cs="Times New Roman"/>
-          <w:color w:val="000000" w:themeColor="text1"/>
-        </w:rPr>
-        <w:t xml:space="preserve"> 07/2021</w:t>
+          <w:color w:val="000000" w:themeColor="text1"/>
+        </w:rPr>
+        <w:t>Detection of vessel bifurcations in CT scans for automatic objective assessment of deformable image registration accuracy</w:t>
+      </w:r>
+      <w:r>
+        <w:rPr>
+          <w:rFonts w:ascii="Times New Roman" w:hAnsi="Times New Roman"/>
+          <w:color w:val="000000" w:themeColor="text1"/>
+        </w:rPr>
+        <w:t xml:space="preserve"> The International Journal of Medical Physics Research and Practice 08/2021</w:t>
       </w:r>
     </w:p>
     <w:p>
@@ -3653,63 +3486,57 @@
         </w:numPr>
         <w:spacing w:after="60"/>
         <w:rPr>
-          <w:rFonts w:ascii="Times New Roman" w:hAnsi="Times New Roman"/>
+          <w:rFonts w:ascii="Times New Roman" w:hAnsi="Times New Roman" w:cs="Times New Roman"/>
+          <w:color w:val="000000" w:themeColor="text1"/>
+        </w:rPr>
+      </w:pPr>
+      <w:r>
+        <w:rPr>
+          <w:rFonts w:ascii="Times New Roman" w:hAnsi="Times New Roman" w:cs="Times New Roman"/>
+          <w:b/>
+          <w:bCs/>
+          <w:color w:val="000000" w:themeColor="text1"/>
+        </w:rPr>
+        <w:t>Anderson B.M,</w:t>
+      </w:r>
+      <w:r>
+        <w:rPr>
+          <w:rFonts w:ascii="Times New Roman" w:hAnsi="Times New Roman" w:cs="Times New Roman"/>
+          <w:color w:val="000000" w:themeColor="text1"/>
+        </w:rPr>
+        <w:t xml:space="preserve"> Lin YM, Lin EY, Cazoulat G, Gupta S, Kyle Jones A, Odisio BC, Brock KK </w:t>
+      </w:r>
+      <w:r>
+        <w:rPr>
+          <w:rFonts w:ascii="Times New Roman" w:hAnsi="Times New Roman" w:cs="Times New Roman"/>
+          <w:i/>
           <w:iCs/>
           <w:color w:val="000000" w:themeColor="text1"/>
         </w:rPr>
-      </w:pPr>
-      <w:r>
-        <w:rPr>
-          <w:rFonts w:ascii="Times New Roman" w:hAnsi="Times New Roman"/>
-          <w:color w:val="000000" w:themeColor="text1"/>
-        </w:rPr>
-        <w:t xml:space="preserve">Wahid K, He R, McDonald B, </w:t>
-      </w:r>
-      <w:r>
-        <w:rPr>
-          <w:rFonts w:ascii="Times New Roman" w:hAnsi="Times New Roman"/>
-          <w:b/>
-          <w:color w:val="000000" w:themeColor="text1"/>
-        </w:rPr>
-        <w:t xml:space="preserve">Anderson B.M, </w:t>
-      </w:r>
-      <w:r>
-        <w:rPr>
-          <w:rFonts w:ascii="Times New Roman" w:hAnsi="Times New Roman"/>
-          <w:bCs/>
-          <w:color w:val="000000" w:themeColor="text1"/>
-        </w:rPr>
-        <w:t>Salzillo T, Mulder S., Wang J., Sharafi C., McCoy L, Naser M., Ahmed S., Sanders K., Mohamed A., Ding Y, Wang J, Hutcheson K., Lai S., Fuller C., Van Dijk L.</w:t>
-      </w:r>
-      <w:r>
-        <w:rPr>
-          <w:rFonts w:ascii="Times New Roman" w:hAnsi="Times New Roman"/>
-          <w:color w:val="000000" w:themeColor="text1"/>
-        </w:rPr>
-        <w:t xml:space="preserve"> </w:t>
-      </w:r>
-      <w:r>
-        <w:rPr>
-          <w:rFonts w:ascii="Times New Roman" w:hAnsi="Times New Roman"/>
+        <w:t>A novel use of biomechanical model based deformable image registration (DIR) for assessing colorectal liver metastases ablation outcomes</w:t>
+      </w:r>
+      <w:r>
+        <w:rPr>
+          <w:rFonts w:ascii="Times New Roman" w:hAnsi="Times New Roman" w:cs="Times New Roman"/>
+          <w:color w:val="000000" w:themeColor="text1"/>
+        </w:rPr>
+        <w:t xml:space="preserve"> The International Journal of Medical Physics Research and Practice </w:t>
+      </w:r>
+      <w:r>
+        <w:rPr>
+          <w:rFonts w:ascii="Times New Roman" w:hAnsi="Times New Roman" w:cs="Times New Roman"/>
           <w:i/>
-          <w:color w:val="000000" w:themeColor="text1"/>
-        </w:rPr>
-        <w:t xml:space="preserve">MRI Intensity Standardization Evaluation Design for Head and Neck Cancer Quantitative Analysis Applications </w:t>
-      </w:r>
-      <w:r>
-        <w:rPr>
-          <w:rFonts w:ascii="Times New Roman" w:hAnsi="Times New Roman"/>
-          <w:color w:val="000000" w:themeColor="text1"/>
-        </w:rPr>
-        <w:t xml:space="preserve">Physics and Imaging in Radiation Oncology </w:t>
-      </w:r>
-      <w:r>
-        <w:rPr>
-          <w:rFonts w:ascii="Times New Roman" w:hAnsi="Times New Roman"/>
           <w:iCs/>
           <w:color w:val="000000" w:themeColor="text1"/>
         </w:rPr>
-        <w:t>10/2021</w:t>
+        <w:t>Accepted</w:t>
+      </w:r>
+      <w:r>
+        <w:rPr>
+          <w:rFonts w:ascii="Times New Roman" w:hAnsi="Times New Roman" w:cs="Times New Roman"/>
+          <w:color w:val="000000" w:themeColor="text1"/>
+        </w:rPr>
+        <w:t xml:space="preserve"> 07/2021</w:t>
       </w:r>
     </w:p>
     <w:p>
@@ -3732,6 +3559,7 @@
           <w:rFonts w:ascii="Times New Roman" w:hAnsi="Times New Roman"/>
           <w:color w:val="000000" w:themeColor="text1"/>
         </w:rPr>
+        <w:lastRenderedPageBreak/>
         <w:t xml:space="preserve">He Y, Cazoulat G, Wu C, Peterson C, McCulloch M, </w:t>
       </w:r>
       <w:r>
@@ -3778,61 +3606,55 @@
         </w:numPr>
         <w:spacing w:after="60"/>
         <w:rPr>
+          <w:rFonts w:ascii="Times New Roman" w:hAnsi="Times New Roman"/>
+          <w:color w:val="000000" w:themeColor="text1"/>
+        </w:rPr>
+      </w:pPr>
+      <w:r>
+        <w:rPr>
+          <w:rFonts w:ascii="Times New Roman" w:hAnsi="Times New Roman" w:cs="Times New Roman"/>
+          <w:b/>
+          <w:color w:val="000000" w:themeColor="text1"/>
+        </w:rPr>
+        <w:t>An</w:t>
+      </w:r>
+      <w:r>
+        <w:rPr>
+          <w:rFonts w:ascii="Times New Roman" w:hAnsi="Times New Roman" w:cs="Times New Roman"/>
+          <w:b/>
+          <w:color w:val="000000" w:themeColor="text1"/>
+        </w:rPr>
+        <w:t xml:space="preserve">derson B.M, </w:t>
+      </w:r>
+      <w:r>
+        <w:rPr>
           <w:rFonts w:ascii="Times New Roman" w:hAnsi="Times New Roman" w:cs="Times New Roman"/>
           <w:bCs/>
           <w:color w:val="000000" w:themeColor="text1"/>
         </w:rPr>
-      </w:pPr>
-      <w:r>
-        <w:rPr>
-          <w:rFonts w:ascii="Times New Roman" w:hAnsi="Times New Roman" w:cs="Times New Roman"/>
-          <w:bCs/>
-          <w:color w:val="000000" w:themeColor="text1"/>
-        </w:rPr>
-        <w:lastRenderedPageBreak/>
-        <w:t xml:space="preserve">Rigaud B, </w:t>
-      </w:r>
-      <w:r>
-        <w:rPr>
-          <w:rFonts w:ascii="Times New Roman" w:hAnsi="Times New Roman" w:cs="Times New Roman"/>
-          <w:b/>
-          <w:color w:val="000000" w:themeColor="text1"/>
-        </w:rPr>
-        <w:t>Anderson B.M</w:t>
-      </w:r>
-      <w:r>
-        <w:rPr>
-          <w:rFonts w:ascii="Times New Roman" w:hAnsi="Times New Roman" w:cs="Times New Roman"/>
-          <w:bCs/>
-          <w:color w:val="000000" w:themeColor="text1"/>
-        </w:rPr>
-        <w:t>, Yu ZH, Gobeli M, Cazoulat G, Söderberg J, Samuelsson E, Lidberg D, Ward C, Taku N, Cardenas C, Rhee DJ, Venkatesan AM, Peterson CB, Court L, Svensson S, Löfman F, Klopp AH, Brock KK</w:t>
-      </w:r>
-      <w:r>
-        <w:rPr>
-          <w:rFonts w:ascii="Times New Roman" w:hAnsi="Times New Roman" w:cs="Times New Roman"/>
-          <w:bCs/>
+        <w:t>Wahid K., Brock K.</w:t>
+      </w:r>
+      <w:r>
+        <w:rPr>
+          <w:rFonts w:ascii="Times New Roman" w:hAnsi="Times New Roman" w:cs="Times New Roman"/>
+          <w:color w:val="000000" w:themeColor="text1"/>
+        </w:rPr>
+        <w:t xml:space="preserve"> </w:t>
+      </w:r>
+      <w:r>
+        <w:rPr>
+          <w:rFonts w:ascii="Times New Roman" w:hAnsi="Times New Roman" w:cs="Times New Roman"/>
           <w:i/>
           <w:color w:val="000000" w:themeColor="text1"/>
         </w:rPr>
-        <w:t xml:space="preserve"> Automatic segmentation using deep learning for online dose optimization during adaptive radiotherapy of cervical cancer </w:t>
-      </w:r>
-      <w:r>
-        <w:rPr>
-          <w:rFonts w:ascii="Times New Roman" w:hAnsi="Times New Roman" w:cs="Times New Roman"/>
-          <w:bCs/>
-          <w:iCs/>
-          <w:color w:val="000000" w:themeColor="text1"/>
-        </w:rPr>
-        <w:t>International Journal of Radiation Oncology, Biology, Physics 10</w:t>
-      </w:r>
-      <w:r>
-        <w:rPr>
-          <w:rFonts w:ascii="Times New Roman" w:hAnsi="Times New Roman" w:cs="Times New Roman"/>
-          <w:bCs/>
-          <w:color w:val="000000" w:themeColor="text1"/>
-        </w:rPr>
-        <w:t>/2020</w:t>
+        <w:t>Simple Python Module for Dicom and RT: Conversions to Images and Masks, and Predictions to Dicom-RT Structures</w:t>
+      </w:r>
+      <w:r>
+        <w:rPr>
+          <w:rFonts w:ascii="Times New Roman" w:hAnsi="Times New Roman" w:cs="Times New Roman"/>
+          <w:color w:val="000000" w:themeColor="text1"/>
+        </w:rPr>
+        <w:t xml:space="preserve"> Practical Radiation Oncology 02/2021</w:t>
       </w:r>
     </w:p>
     <w:p>
@@ -3857,7 +3679,7 @@
           <w:bCs/>
           <w:color w:val="000000" w:themeColor="text1"/>
         </w:rPr>
-        <w:t xml:space="preserve">Kisling K, Cardenas C, </w:t>
+        <w:t xml:space="preserve">Rigaud B, </w:t>
       </w:r>
       <w:r>
         <w:rPr>
@@ -3865,7 +3687,7 @@
           <w:b/>
           <w:color w:val="000000" w:themeColor="text1"/>
         </w:rPr>
-        <w:t>Anderson</w:t>
+        <w:t>Anderson B.M</w:t>
       </w:r>
       <w:r>
         <w:rPr>
@@ -3873,33 +3695,25 @@
           <w:bCs/>
           <w:color w:val="000000" w:themeColor="text1"/>
         </w:rPr>
-        <w:t xml:space="preserve"> </w:t>
-      </w:r>
-      <w:r>
-        <w:rPr>
-          <w:rFonts w:ascii="Times New Roman" w:hAnsi="Times New Roman" w:cs="Times New Roman"/>
-          <w:b/>
-          <w:color w:val="000000" w:themeColor="text1"/>
-        </w:rPr>
-        <w:t>B.M.</w:t>
-      </w:r>
-      <w:r>
-        <w:rPr>
-          <w:rFonts w:ascii="Times New Roman" w:hAnsi="Times New Roman" w:cs="Times New Roman"/>
-          <w:bCs/>
-          <w:color w:val="000000" w:themeColor="text1"/>
-        </w:rPr>
-        <w:t xml:space="preserve">, Zhang L, Jhingran A, Simonds H, Balter P, Howell RM, Schmeler K, Beadle BM, Court L. </w:t>
+        <w:t>, Yu ZH, Gobeli M, Cazoulat G, Söderberg J, Samuelsson E, Lidberg D, Ward C, Taku N, Cardenas C, Rhee DJ, Venkatesan AM, Peterson CB, Court L, Svensson S, Löfman F, Klopp AH, Brock KK</w:t>
       </w:r>
       <w:r>
         <w:rPr>
           <w:rFonts w:ascii="Times New Roman" w:hAnsi="Times New Roman" w:cs="Times New Roman"/>
           <w:bCs/>
           <w:i/>
+          <w:color w:val="000000" w:themeColor="text1"/>
+        </w:rPr>
+        <w:t xml:space="preserve"> Automatic segmentation using deep learning for online dose optimization during adaptive radiotherapy of cervical cancer </w:t>
+      </w:r>
+      <w:r>
+        <w:rPr>
+          <w:rFonts w:ascii="Times New Roman" w:hAnsi="Times New Roman" w:cs="Times New Roman"/>
+          <w:bCs/>
           <w:iCs/>
           <w:color w:val="000000" w:themeColor="text1"/>
         </w:rPr>
-        <w:t>Automatic Verification of Beam Apertures for Cervical Cancer Radiation Therapy</w:t>
+        <w:t>International Journal of Radiation Oncology, Biology, Physics 10</w:t>
       </w:r>
       <w:r>
         <w:rPr>
@@ -3907,7 +3721,7 @@
           <w:bCs/>
           <w:color w:val="000000" w:themeColor="text1"/>
         </w:rPr>
-        <w:t xml:space="preserve"> Practical Radiation Oncology 09/2020</w:t>
+        <w:t>/2020</w:t>
       </w:r>
     </w:p>
     <w:p>
@@ -3922,17 +3736,59 @@
         <w:spacing w:after="60"/>
         <w:rPr>
           <w:rFonts w:ascii="Times New Roman" w:hAnsi="Times New Roman" w:cs="Times New Roman"/>
+          <w:bCs/>
+          <w:color w:val="000000" w:themeColor="text1"/>
+        </w:rPr>
+      </w:pPr>
+      <w:r>
+        <w:rPr>
+          <w:rFonts w:ascii="Times New Roman" w:hAnsi="Times New Roman" w:cs="Times New Roman"/>
+          <w:bCs/>
+          <w:color w:val="000000" w:themeColor="text1"/>
+        </w:rPr>
+        <w:t xml:space="preserve">Kisling K, Cardenas C, </w:t>
+      </w:r>
+      <w:r>
+        <w:rPr>
+          <w:rFonts w:ascii="Times New Roman" w:hAnsi="Times New Roman" w:cs="Times New Roman"/>
+          <w:b/>
+          <w:color w:val="000000" w:themeColor="text1"/>
+        </w:rPr>
+        <w:t>Anderson</w:t>
+      </w:r>
+      <w:r>
+        <w:rPr>
+          <w:rFonts w:ascii="Times New Roman" w:hAnsi="Times New Roman" w:cs="Times New Roman"/>
+          <w:bCs/>
+          <w:color w:val="000000" w:themeColor="text1"/>
+        </w:rPr>
+        <w:t xml:space="preserve"> </w:t>
+      </w:r>
+      <w:r>
+        <w:rPr>
+          <w:rFonts w:ascii="Times New Roman" w:hAnsi="Times New Roman" w:cs="Times New Roman"/>
+          <w:b/>
+          <w:color w:val="000000" w:themeColor="text1"/>
+        </w:rPr>
+        <w:t>B.M.</w:t>
+      </w:r>
+      <w:r>
+        <w:rPr>
+          <w:rFonts w:ascii="Times New Roman" w:hAnsi="Times New Roman" w:cs="Times New Roman"/>
+          <w:bCs/>
+          <w:color w:val="000000" w:themeColor="text1"/>
+        </w:rPr>
+        <w:t xml:space="preserve">, Zhang L, Jhingran A, Simonds H, Balter P, Howell RM, Schmeler K, Beadle BM, Court L. </w:t>
+      </w:r>
+      <w:r>
+        <w:rPr>
+          <w:rFonts w:ascii="Times New Roman" w:hAnsi="Times New Roman" w:cs="Times New Roman"/>
+          <w:bCs/>
           <w:i/>
-          <w:color w:val="000000" w:themeColor="text1"/>
-        </w:rPr>
-      </w:pPr>
-      <w:r>
-        <w:rPr>
-          <w:rFonts w:ascii="Times New Roman" w:hAnsi="Times New Roman" w:cs="Times New Roman"/>
-          <w:b/>
-          <w:color w:val="000000" w:themeColor="text1"/>
-        </w:rPr>
-        <w:t>Anderson B.M</w:t>
+          <w:iCs/>
+          <w:color w:val="000000" w:themeColor="text1"/>
+        </w:rPr>
+        <w:t>Automatic Verification of Beam Apertures for Cervical Cancer Radiation Therapy</w:t>
       </w:r>
       <w:r>
         <w:rPr>
@@ -3940,30 +3796,7 @@
           <w:bCs/>
           <w:color w:val="000000" w:themeColor="text1"/>
         </w:rPr>
-        <w:t>, Lin EY, Cardenas CE, Gress DA, Erwin WD, Odisio BC, Koay EJ, Brock KK</w:t>
-      </w:r>
-      <w:r>
-        <w:rPr>
-          <w:rFonts w:ascii="Times New Roman" w:hAnsi="Times New Roman" w:cs="Times New Roman"/>
-          <w:b/>
-          <w:color w:val="000000" w:themeColor="text1"/>
-        </w:rPr>
-        <w:t xml:space="preserve"> </w:t>
-      </w:r>
-      <w:r>
-        <w:rPr>
-          <w:rFonts w:ascii="Times New Roman" w:hAnsi="Times New Roman" w:cs="Times New Roman"/>
-          <w:i/>
-          <w:color w:val="000000" w:themeColor="text1"/>
-        </w:rPr>
-        <w:t xml:space="preserve">Automated Contouring of Contrast and Non-Contrast CT Liver Images with Fully Convolutional Networks (FCNs) </w:t>
-      </w:r>
-      <w:r>
-        <w:rPr>
-          <w:rFonts w:ascii="Times New Roman" w:hAnsi="Times New Roman" w:cs="Times New Roman"/>
-          <w:color w:val="000000" w:themeColor="text1"/>
-        </w:rPr>
-        <w:t>Advances in Radiation Oncology 05/2020</w:t>
+        <w:t xml:space="preserve"> Practical Radiation Oncology 09/2020</w:t>
       </w:r>
     </w:p>
     <w:p>
@@ -3977,54 +3810,49 @@
         </w:numPr>
         <w:spacing w:after="60"/>
         <w:rPr>
-          <w:rFonts w:ascii="Times New Roman" w:hAnsi="Times New Roman"/>
-          <w:color w:val="000000" w:themeColor="text1"/>
-        </w:rPr>
-      </w:pPr>
-      <w:r>
-        <w:rPr>
-          <w:rFonts w:ascii="Times New Roman" w:hAnsi="Times New Roman"/>
-          <w:color w:val="000000" w:themeColor="text1"/>
-        </w:rPr>
-        <w:t xml:space="preserve">Cazoulat G, Elganainy D, </w:t>
-      </w:r>
-      <w:r>
-        <w:rPr>
-          <w:rFonts w:ascii="Times New Roman" w:hAnsi="Times New Roman"/>
+          <w:rFonts w:ascii="Times New Roman" w:hAnsi="Times New Roman" w:cs="Times New Roman"/>
+          <w:i/>
+          <w:color w:val="000000" w:themeColor="text1"/>
+        </w:rPr>
+      </w:pPr>
+      <w:r>
+        <w:rPr>
+          <w:rFonts w:ascii="Times New Roman" w:hAnsi="Times New Roman" w:cs="Times New Roman"/>
           <w:b/>
+          <w:color w:val="000000" w:themeColor="text1"/>
+        </w:rPr>
+        <w:t>Anderson B.M</w:t>
+      </w:r>
+      <w:r>
+        <w:rPr>
+          <w:rFonts w:ascii="Times New Roman" w:hAnsi="Times New Roman" w:cs="Times New Roman"/>
           <w:bCs/>
           <w:color w:val="000000" w:themeColor="text1"/>
         </w:rPr>
-        <w:t>Anderson B.M</w:t>
-      </w:r>
-      <w:r>
-        <w:rPr>
-          <w:rFonts w:ascii="Times New Roman" w:hAnsi="Times New Roman"/>
-          <w:color w:val="000000" w:themeColor="text1"/>
-        </w:rPr>
-        <w:t>, Zaid M, Park PC, Koay EJ, Brock KK</w:t>
-      </w:r>
-      <w:r>
-        <w:rPr>
-          <w:rFonts w:ascii="Times New Roman" w:hAnsi="Times New Roman"/>
+        <w:t>, Lin EY, Cardenas CE, Gress DA, Erwin WD, Odisio BC, Koay EJ, Brock KK</w:t>
+      </w:r>
+      <w:r>
+        <w:rPr>
+          <w:rFonts w:ascii="Times New Roman" w:hAnsi="Times New Roman" w:cs="Times New Roman"/>
+          <w:b/>
           <w:color w:val="000000" w:themeColor="text1"/>
         </w:rPr>
         <w:t xml:space="preserve"> </w:t>
       </w:r>
       <w:r>
         <w:rPr>
-          <w:rFonts w:ascii="Times New Roman" w:hAnsi="Times New Roman"/>
+          <w:rFonts w:ascii="Times New Roman" w:hAnsi="Times New Roman" w:cs="Times New Roman"/>
           <w:i/>
           <w:color w:val="000000" w:themeColor="text1"/>
         </w:rPr>
-        <w:t>Vasculature-Driven Biomechanical Deformable Image Registration of Longitudinal Liver Cholangiocarcinoma Computed Tomographic Scans</w:t>
-      </w:r>
-      <w:r>
-        <w:rPr>
-          <w:rFonts w:ascii="Times New Roman" w:hAnsi="Times New Roman"/>
-          <w:color w:val="000000" w:themeColor="text1"/>
-        </w:rPr>
-        <w:t>. Advances in Radiation Oncology 03/2020</w:t>
+        <w:t xml:space="preserve">Automated Contouring of Contrast and Non-Contrast CT Liver Images with Fully Convolutional Networks (FCNs) </w:t>
+      </w:r>
+      <w:r>
+        <w:rPr>
+          <w:rFonts w:ascii="Times New Roman" w:hAnsi="Times New Roman" w:cs="Times New Roman"/>
+          <w:color w:val="000000" w:themeColor="text1"/>
+        </w:rPr>
+        <w:t>Advances in Radiation Oncology 05/2020</w:t>
       </w:r>
     </w:p>
     <w:p>
@@ -4047,14 +3875,7 @@
           <w:rFonts w:ascii="Times New Roman" w:hAnsi="Times New Roman"/>
           <w:color w:val="000000" w:themeColor="text1"/>
         </w:rPr>
-        <w:t xml:space="preserve">Jin Y, </w:t>
-      </w:r>
-      <w:r>
-        <w:rPr>
-          <w:rFonts w:ascii="Times New Roman" w:hAnsi="Times New Roman"/>
-          <w:color w:val="000000" w:themeColor="text1"/>
-        </w:rPr>
-        <w:t xml:space="preserve">Randall J., Elhalawani H., Feghali K., Elliot A., </w:t>
+        <w:t xml:space="preserve">Cazoulat G, Elganainy D, </w:t>
       </w:r>
       <w:r>
         <w:rPr>
@@ -4070,14 +3891,14 @@
           <w:rFonts w:ascii="Times New Roman" w:hAnsi="Times New Roman"/>
           <w:color w:val="000000" w:themeColor="text1"/>
         </w:rPr>
-        <w:t>, Lacerda L., Tran B., Mohamed A., Brock KK, Fuller C., Chung C.</w:t>
-      </w:r>
-      <w:r>
-        <w:rPr>
-          <w:rFonts w:ascii="Times New Roman" w:hAnsi="Times New Roman"/>
-          <w:color w:val="000000" w:themeColor="text1"/>
-        </w:rPr>
-        <w:t xml:space="preserve"> “</w:t>
+        <w:t>, Zaid M, Park PC, Koay EJ, Brock KK</w:t>
+      </w:r>
+      <w:r>
+        <w:rPr>
+          <w:rFonts w:ascii="Times New Roman" w:hAnsi="Times New Roman"/>
+          <w:color w:val="000000" w:themeColor="text1"/>
+        </w:rPr>
+        <w:t xml:space="preserve"> </w:t>
       </w:r>
       <w:r>
         <w:rPr>
@@ -4085,14 +3906,14 @@
           <w:i/>
           <w:color w:val="000000" w:themeColor="text1"/>
         </w:rPr>
-        <w:t>Detection of Glioblastoma Subclinical Recurrence Using Serial Diffusion Tensor Imaging”</w:t>
-      </w:r>
-      <w:r>
-        <w:rPr>
-          <w:rFonts w:ascii="Times New Roman" w:hAnsi="Times New Roman"/>
-          <w:color w:val="000000" w:themeColor="text1"/>
-        </w:rPr>
-        <w:t xml:space="preserve"> Cancers 02/2020</w:t>
+        <w:t>Vasculature-Driven Biomechanical Deformable Image Registration of Longitudinal Liver Cholangiocarcinoma Computed Tomographic Scans</w:t>
+      </w:r>
+      <w:r>
+        <w:rPr>
+          <w:rFonts w:ascii="Times New Roman" w:hAnsi="Times New Roman"/>
+          <w:color w:val="000000" w:themeColor="text1"/>
+        </w:rPr>
+        <w:t>. Advances in Radiation Oncology 03/2020</w:t>
       </w:r>
     </w:p>
     <w:p>
@@ -4106,60 +3927,61 @@
         </w:numPr>
         <w:spacing w:after="60"/>
         <w:rPr>
-          <w:rFonts w:ascii="Times New Roman" w:hAnsi="Times New Roman" w:cs="Times New Roman"/>
-          <w:color w:val="000000" w:themeColor="text1"/>
-        </w:rPr>
-      </w:pPr>
-      <w:r>
-        <w:rPr>
-          <w:rFonts w:ascii="Times New Roman" w:hAnsi="Times New Roman" w:cs="Times New Roman"/>
-          <w:color w:val="000000" w:themeColor="text1"/>
-        </w:rPr>
-        <w:t xml:space="preserve">McCulloch M., </w:t>
-      </w:r>
-      <w:r>
-        <w:rPr>
-          <w:rFonts w:ascii="Times New Roman" w:hAnsi="Times New Roman" w:cs="Times New Roman"/>
+          <w:rFonts w:ascii="Times New Roman" w:hAnsi="Times New Roman"/>
+          <w:color w:val="000000" w:themeColor="text1"/>
+        </w:rPr>
+      </w:pPr>
+      <w:r>
+        <w:rPr>
+          <w:rFonts w:ascii="Times New Roman" w:hAnsi="Times New Roman"/>
+          <w:color w:val="000000" w:themeColor="text1"/>
+        </w:rPr>
+        <w:t xml:space="preserve">Jin Y, </w:t>
+      </w:r>
+      <w:r>
+        <w:rPr>
+          <w:rFonts w:ascii="Times New Roman" w:hAnsi="Times New Roman"/>
+          <w:color w:val="000000" w:themeColor="text1"/>
+        </w:rPr>
+        <w:t xml:space="preserve">Randall J., Elhalawani H., Feghali K., Elliot A., </w:t>
+      </w:r>
+      <w:r>
+        <w:rPr>
+          <w:rFonts w:ascii="Times New Roman" w:hAnsi="Times New Roman"/>
           <w:b/>
+          <w:bCs/>
           <w:color w:val="000000" w:themeColor="text1"/>
         </w:rPr>
         <w:t>Anderson B.M</w:t>
       </w:r>
       <w:r>
         <w:rPr>
-          <w:rFonts w:ascii="Times New Roman" w:hAnsi="Times New Roman" w:cs="Times New Roman"/>
-          <w:color w:val="000000" w:themeColor="text1"/>
-        </w:rPr>
-        <w:t xml:space="preserve">, </w:t>
-      </w:r>
-      <w:r>
-        <w:rPr>
-          <w:rFonts w:ascii="Times New Roman" w:hAnsi="Times New Roman" w:cs="Times New Roman"/>
-          <w:color w:val="000000" w:themeColor="text1"/>
-        </w:rPr>
-        <w:t>Cazoulat G, Peterson CB, Mohamed ASR, Volpe S, Elhalawani H, Bahig H, Rigaud B, King JB, Ford AC, Fuller CD, Brock KK</w:t>
-      </w:r>
-      <w:r>
-        <w:rPr>
-          <w:rFonts w:ascii="Times New Roman" w:hAnsi="Times New Roman" w:cs="Times New Roman"/>
-          <w:color w:val="000000" w:themeColor="text1"/>
-        </w:rPr>
-        <w:t xml:space="preserve"> </w:t>
-      </w:r>
-      <w:r>
-        <w:rPr>
-          <w:rFonts w:ascii="Times New Roman" w:hAnsi="Times New Roman" w:cs="Times New Roman"/>
+          <w:rFonts w:ascii="Times New Roman" w:hAnsi="Times New Roman"/>
+          <w:color w:val="000000" w:themeColor="text1"/>
+        </w:rPr>
+        <w:t>, Lacerda L., Tran B., Mohamed A., Brock KK, Fuller C., Chung C.</w:t>
+      </w:r>
+      <w:r>
+        <w:rPr>
+          <w:rFonts w:ascii="Times New Roman" w:hAnsi="Times New Roman"/>
+          <w:color w:val="000000" w:themeColor="text1"/>
+        </w:rPr>
+        <w:t xml:space="preserve"> “</w:t>
+      </w:r>
+      <w:r>
+        <w:rPr>
+          <w:rFonts w:ascii="Times New Roman" w:hAnsi="Times New Roman"/>
           <w:i/>
           <w:color w:val="000000" w:themeColor="text1"/>
         </w:rPr>
-        <w:t>Biomechanical modeling of neck flexion for deformable alignment of the salivary glands in head and neck cancer images</w:t>
-      </w:r>
-      <w:r>
-        <w:rPr>
-          <w:rFonts w:ascii="Times New Roman" w:hAnsi="Times New Roman" w:cs="Times New Roman"/>
-          <w:color w:val="000000" w:themeColor="text1"/>
-        </w:rPr>
-        <w:t xml:space="preserve"> Physics in Medicine and Biology 07/2019</w:t>
+        <w:t>Detection of Glioblastoma Subclinical Recurrence Using Serial Diffusion Tensor Imaging”</w:t>
+      </w:r>
+      <w:r>
+        <w:rPr>
+          <w:rFonts w:ascii="Times New Roman" w:hAnsi="Times New Roman"/>
+          <w:color w:val="000000" w:themeColor="text1"/>
+        </w:rPr>
+        <w:t xml:space="preserve"> Cancers 02/2020</w:t>
       </w:r>
     </w:p>
     <w:p>
@@ -4182,13 +4004,12 @@
           <w:rFonts w:ascii="Times New Roman" w:hAnsi="Times New Roman" w:cs="Times New Roman"/>
           <w:color w:val="000000" w:themeColor="text1"/>
         </w:rPr>
-        <w:t xml:space="preserve">Kisling KD, Ger RB, Netherton TJ, Cardenas CE, Owens CA, </w:t>
+        <w:t xml:space="preserve">McCulloch M., </w:t>
       </w:r>
       <w:r>
         <w:rPr>
           <w:rFonts w:ascii="Times New Roman" w:hAnsi="Times New Roman" w:cs="Times New Roman"/>
           <w:b/>
-          <w:bCs/>
           <w:color w:val="000000" w:themeColor="text1"/>
         </w:rPr>
         <w:t>Anderson B.M</w:t>
@@ -4198,7 +4019,21 @@
           <w:rFonts w:ascii="Times New Roman" w:hAnsi="Times New Roman" w:cs="Times New Roman"/>
           <w:color w:val="000000" w:themeColor="text1"/>
         </w:rPr>
-        <w:t xml:space="preserve">, Lee J, Rhee DJ, Edward SS, Gay SS, He Y, David SD, Yang J, Nitsch PL, Balter PA, Urbauer DL, Peterson CB, Court LE, Dube S </w:t>
+        <w:t xml:space="preserve">, </w:t>
+      </w:r>
+      <w:r>
+        <w:rPr>
+          <w:rFonts w:ascii="Times New Roman" w:hAnsi="Times New Roman" w:cs="Times New Roman"/>
+          <w:color w:val="000000" w:themeColor="text1"/>
+        </w:rPr>
+        <w:t>Cazoulat G, Peterson CB, Mohamed ASR, Volpe S, Elhalawani H, Bahig H, Rigaud B, King JB, Ford AC, Fuller CD, Brock KK</w:t>
+      </w:r>
+      <w:r>
+        <w:rPr>
+          <w:rFonts w:ascii="Times New Roman" w:hAnsi="Times New Roman" w:cs="Times New Roman"/>
+          <w:color w:val="000000" w:themeColor="text1"/>
+        </w:rPr>
+        <w:t xml:space="preserve"> </w:t>
       </w:r>
       <w:r>
         <w:rPr>
@@ -4206,14 +4041,14 @@
           <w:i/>
           <w:color w:val="000000" w:themeColor="text1"/>
         </w:rPr>
-        <w:t xml:space="preserve">“A snapshot of medical physics practice patterns,” </w:t>
-      </w:r>
-      <w:r>
-        <w:rPr>
-          <w:rFonts w:ascii="Times New Roman" w:hAnsi="Times New Roman" w:cs="Times New Roman"/>
-          <w:color w:val="000000" w:themeColor="text1"/>
-        </w:rPr>
-        <w:t>J. Appl. Clin. Med. Phys., vol. 19, no. 6, pp. 306–315, (11/2018)</w:t>
+        <w:t>Biomechanical modeling of neck flexion for deformable alignment of the salivary glands in head and neck cancer images</w:t>
+      </w:r>
+      <w:r>
+        <w:rPr>
+          <w:rFonts w:ascii="Times New Roman" w:hAnsi="Times New Roman" w:cs="Times New Roman"/>
+          <w:color w:val="000000" w:themeColor="text1"/>
+        </w:rPr>
+        <w:t xml:space="preserve"> Physics in Medicine and Biology 07/2019</w:t>
       </w:r>
     </w:p>
     <w:p>
@@ -4228,19 +4063,21 @@
         <w:spacing w:after="60"/>
         <w:rPr>
           <w:rFonts w:ascii="Times New Roman" w:hAnsi="Times New Roman" w:cs="Times New Roman"/>
-        </w:rPr>
-      </w:pPr>
-      <w:r>
-        <w:rPr>
-          <w:rFonts w:ascii="Times New Roman" w:hAnsi="Times New Roman" w:cs="Times New Roman"/>
-          <w:color w:val="000000" w:themeColor="text1"/>
-        </w:rPr>
-        <w:t xml:space="preserve">Cardenas, E.C, </w:t>
+          <w:color w:val="000000" w:themeColor="text1"/>
+        </w:rPr>
+      </w:pPr>
+      <w:r>
+        <w:rPr>
+          <w:rFonts w:ascii="Times New Roman" w:hAnsi="Times New Roman" w:cs="Times New Roman"/>
+          <w:color w:val="000000" w:themeColor="text1"/>
+        </w:rPr>
+        <w:t xml:space="preserve">Kisling KD, Ger RB, Netherton TJ, Cardenas CE, Owens CA, </w:t>
       </w:r>
       <w:r>
         <w:rPr>
           <w:rFonts w:ascii="Times New Roman" w:hAnsi="Times New Roman" w:cs="Times New Roman"/>
           <w:b/>
+          <w:bCs/>
           <w:color w:val="000000" w:themeColor="text1"/>
         </w:rPr>
         <w:t>Anderson B.M</w:t>
@@ -4250,40 +4087,22 @@
           <w:rFonts w:ascii="Times New Roman" w:hAnsi="Times New Roman" w:cs="Times New Roman"/>
           <w:color w:val="000000" w:themeColor="text1"/>
         </w:rPr>
-        <w:t xml:space="preserve">, </w:t>
-      </w:r>
-      <w:r>
-        <w:rPr>
-          <w:rFonts w:ascii="Times New Roman" w:hAnsi="Times New Roman" w:cs="Times New Roman"/>
-          <w:color w:val="000000" w:themeColor="text1"/>
-        </w:rPr>
-        <w:t>Aristophanous M, Yang J, Rhee DJ, McCarroll RE, Mohamed ASR, Kamal M, Elgohari BA, Elhalawani HM, Fuller CD, Rao A, Garden AS, Court LE</w:t>
-      </w:r>
-      <w:r>
-        <w:rPr>
-          <w:rFonts w:ascii="Times New Roman" w:hAnsi="Times New Roman" w:cs="Times New Roman"/>
-          <w:color w:val="000000" w:themeColor="text1"/>
-        </w:rPr>
-        <w:t xml:space="preserve"> </w:t>
+        <w:t xml:space="preserve">, Lee J, Rhee DJ, Edward SS, Gay SS, He Y, David SD, Yang J, Nitsch PL, Balter PA, Urbauer DL, Peterson CB, Court LE, Dube S </w:t>
       </w:r>
       <w:r>
         <w:rPr>
           <w:rFonts w:ascii="Times New Roman" w:hAnsi="Times New Roman" w:cs="Times New Roman"/>
           <w:i/>
-        </w:rPr>
-        <w:t xml:space="preserve">Auto-delineation of Oropharyngeal Clinical Target Volumes Using Three-Dimensional Convolutional Neural Networks </w:t>
-      </w:r>
-      <w:r>
-        <w:rPr>
-          <w:rFonts w:ascii="Times New Roman" w:hAnsi="Times New Roman" w:cs="Times New Roman"/>
-        </w:rPr>
-        <w:t xml:space="preserve">Physics in Medicine and Biology </w:t>
-      </w:r>
-      <w:r>
-        <w:rPr>
-          <w:rFonts w:ascii="Times New Roman" w:hAnsi="Times New Roman" w:cs="Times New Roman"/>
-        </w:rPr>
-        <w:t>10/2018</w:t>
+          <w:color w:val="000000" w:themeColor="text1"/>
+        </w:rPr>
+        <w:t xml:space="preserve">“A snapshot of medical physics practice patterns,” </w:t>
+      </w:r>
+      <w:r>
+        <w:rPr>
+          <w:rFonts w:ascii="Times New Roman" w:hAnsi="Times New Roman" w:cs="Times New Roman"/>
+          <w:color w:val="000000" w:themeColor="text1"/>
+        </w:rPr>
+        <w:t>J. Appl. Clin. Med. Phys., vol. 19, no. 6, pp. 306–315, (11/2018)</w:t>
       </w:r>
     </w:p>
     <w:p>
@@ -4298,31 +4117,36 @@
         <w:spacing w:after="60"/>
         <w:rPr>
           <w:rFonts w:ascii="Times New Roman" w:hAnsi="Times New Roman" w:cs="Times New Roman"/>
-          <w:color w:val="000000" w:themeColor="text1"/>
-        </w:rPr>
-      </w:pPr>
+        </w:rPr>
+      </w:pPr>
+      <w:r>
+        <w:rPr>
+          <w:rFonts w:ascii="Times New Roman" w:hAnsi="Times New Roman" w:cs="Times New Roman"/>
+          <w:color w:val="000000" w:themeColor="text1"/>
+        </w:rPr>
+        <w:t xml:space="preserve">Cardenas, E.C, </w:t>
+      </w:r>
       <w:r>
         <w:rPr>
           <w:rFonts w:ascii="Times New Roman" w:hAnsi="Times New Roman" w:cs="Times New Roman"/>
           <w:b/>
           <w:color w:val="000000" w:themeColor="text1"/>
         </w:rPr>
-        <w:t xml:space="preserve">Anderson B.M, </w:t>
-      </w:r>
-      <w:r>
-        <w:rPr>
-          <w:rFonts w:ascii="Times New Roman" w:hAnsi="Times New Roman" w:cs="Times New Roman"/>
-          <w:bCs/>
-          <w:color w:val="000000" w:themeColor="text1"/>
-        </w:rPr>
-        <w:t xml:space="preserve">Lin E., Cazoulat G., Gupta S., Odisio B., </w:t>
-      </w:r>
-      <w:r>
-        <w:rPr>
-          <w:rFonts w:ascii="Times New Roman" w:hAnsi="Times New Roman" w:cs="Times New Roman"/>
-          <w:color w:val="000000" w:themeColor="text1"/>
-        </w:rPr>
-        <w:t>Brock</w:t>
+        <w:t>Anderson B.M</w:t>
+      </w:r>
+      <w:r>
+        <w:rPr>
+          <w:rFonts w:ascii="Times New Roman" w:hAnsi="Times New Roman" w:cs="Times New Roman"/>
+          <w:color w:val="000000" w:themeColor="text1"/>
+        </w:rPr>
+        <w:t xml:space="preserve">, </w:t>
+      </w:r>
+      <w:r>
+        <w:rPr>
+          <w:rFonts w:ascii="Times New Roman" w:hAnsi="Times New Roman" w:cs="Times New Roman"/>
+          <w:color w:val="000000" w:themeColor="text1"/>
+        </w:rPr>
+        <w:t>Aristophanous M, Yang J, Rhee DJ, McCarroll RE, Mohamed ASR, Kamal M, Elgohari BA, Elhalawani HM, Fuller CD, Rao A, Garden AS, Court LE</w:t>
       </w:r>
       <w:r>
         <w:rPr>
@@ -4334,46 +4158,21 @@
       <w:r>
         <w:rPr>
           <w:rFonts w:ascii="Times New Roman" w:hAnsi="Times New Roman" w:cs="Times New Roman"/>
-          <w:color w:val="000000" w:themeColor="text1"/>
-        </w:rPr>
-        <w:t>K</w:t>
-      </w:r>
-      <w:r>
-        <w:rPr>
-          <w:rFonts w:ascii="Times New Roman" w:hAnsi="Times New Roman" w:cs="Times New Roman"/>
-          <w:color w:val="000000" w:themeColor="text1"/>
-        </w:rPr>
-        <w:t xml:space="preserve">K. </w:t>
-      </w:r>
-      <w:r>
-        <w:rPr>
-          <w:rFonts w:ascii="Times New Roman" w:hAnsi="Times New Roman" w:cs="Times New Roman"/>
           <w:i/>
-          <w:color w:val="000000" w:themeColor="text1"/>
-        </w:rPr>
-        <w:t>Improvement of liver ablation treatment for colorectal liver metastases</w:t>
-      </w:r>
-      <w:r>
-        <w:rPr>
-          <w:rFonts w:ascii="Times New Roman" w:hAnsi="Times New Roman" w:cs="Times New Roman"/>
-          <w:color w:val="000000" w:themeColor="text1"/>
-        </w:rPr>
-        <w:t xml:space="preserve">. </w:t>
-      </w:r>
-      <w:r>
-        <w:rPr>
-          <w:rFonts w:ascii="Times New Roman" w:hAnsi="Times New Roman" w:cs="Times New Roman"/>
-          <w:iCs/>
-          <w:color w:val="000000" w:themeColor="text1"/>
-        </w:rPr>
-        <w:t>Medical Imaging 2018: Image-Guided Procedures, Robotic Interventions, and Modeling</w:t>
-      </w:r>
-      <w:r>
-        <w:rPr>
-          <w:rFonts w:ascii="Times New Roman" w:hAnsi="Times New Roman" w:cs="Times New Roman"/>
-          <w:color w:val="000000" w:themeColor="text1"/>
-        </w:rPr>
-        <w:t>, 2018, p. 74.</w:t>
+        </w:rPr>
+        <w:t xml:space="preserve">Auto-delineation of Oropharyngeal Clinical Target Volumes Using Three-Dimensional Convolutional Neural Networks </w:t>
+      </w:r>
+      <w:r>
+        <w:rPr>
+          <w:rFonts w:ascii="Times New Roman" w:hAnsi="Times New Roman" w:cs="Times New Roman"/>
+        </w:rPr>
+        <w:t xml:space="preserve">Physics in Medicine and Biology </w:t>
+      </w:r>
+      <w:r>
+        <w:rPr>
+          <w:rFonts w:ascii="Times New Roman" w:hAnsi="Times New Roman" w:cs="Times New Roman"/>
+        </w:rPr>
+        <w:t>10/2018</w:t>
       </w:r>
     </w:p>
     <w:p>
@@ -4394,31 +4193,25 @@
       <w:r>
         <w:rPr>
           <w:rFonts w:ascii="Times New Roman" w:hAnsi="Times New Roman" w:cs="Times New Roman"/>
-          <w:color w:val="000000" w:themeColor="text1"/>
-        </w:rPr>
-        <w:t xml:space="preserve">McCulloch M.M, </w:t>
-      </w:r>
-      <w:r>
-        <w:rPr>
-          <w:rFonts w:ascii="Times New Roman" w:hAnsi="Times New Roman" w:cs="Times New Roman"/>
           <w:b/>
           <w:color w:val="000000" w:themeColor="text1"/>
         </w:rPr>
-        <w:t>Anderson B.M</w:t>
-      </w:r>
-      <w:r>
-        <w:rPr>
-          <w:rFonts w:ascii="Times New Roman" w:hAnsi="Times New Roman" w:cs="Times New Roman"/>
-          <w:color w:val="000000" w:themeColor="text1"/>
-        </w:rPr>
-        <w:t xml:space="preserve">, </w:t>
-      </w:r>
-      <w:r>
-        <w:rPr>
-          <w:rFonts w:ascii="Times New Roman" w:hAnsi="Times New Roman" w:cs="Times New Roman"/>
-          <w:color w:val="000000" w:themeColor="text1"/>
-        </w:rPr>
-        <w:t>Mohamed A., Volpe S., Elhalawani H., Cazoulat G., Bahig H., Fuller C., Brock KK</w:t>
+        <w:t xml:space="preserve">Anderson B.M, </w:t>
+      </w:r>
+      <w:r>
+        <w:rPr>
+          <w:rFonts w:ascii="Times New Roman" w:hAnsi="Times New Roman" w:cs="Times New Roman"/>
+          <w:bCs/>
+          <w:color w:val="000000" w:themeColor="text1"/>
+        </w:rPr>
+        <w:t xml:space="preserve">Lin E., Cazoulat G., Gupta S., Odisio B., </w:t>
+      </w:r>
+      <w:r>
+        <w:rPr>
+          <w:rFonts w:ascii="Times New Roman" w:hAnsi="Times New Roman" w:cs="Times New Roman"/>
+          <w:color w:val="000000" w:themeColor="text1"/>
+        </w:rPr>
+        <w:t>Brock</w:t>
       </w:r>
       <w:r>
         <w:rPr>
@@ -4430,25 +4223,46 @@
       <w:r>
         <w:rPr>
           <w:rFonts w:ascii="Times New Roman" w:hAnsi="Times New Roman" w:cs="Times New Roman"/>
+          <w:color w:val="000000" w:themeColor="text1"/>
+        </w:rPr>
+        <w:t>K</w:t>
+      </w:r>
+      <w:r>
+        <w:rPr>
+          <w:rFonts w:ascii="Times New Roman" w:hAnsi="Times New Roman" w:cs="Times New Roman"/>
+          <w:color w:val="000000" w:themeColor="text1"/>
+        </w:rPr>
+        <w:t xml:space="preserve">K. </w:t>
+      </w:r>
+      <w:r>
+        <w:rPr>
+          <w:rFonts w:ascii="Times New Roman" w:hAnsi="Times New Roman" w:cs="Times New Roman"/>
           <w:i/>
           <w:color w:val="000000" w:themeColor="text1"/>
         </w:rPr>
-        <w:t>Deformable Image Registration for Modeling Neck Flexion i</w:t>
-      </w:r>
-      <w:r>
-        <w:rPr>
-          <w:rFonts w:ascii="Times New Roman" w:hAnsi="Times New Roman" w:cs="Times New Roman"/>
-          <w:i/>
-          <w:color w:val="000000" w:themeColor="text1"/>
-        </w:rPr>
-        <w:t>n Head and Neck Cancer Patients.</w:t>
-      </w:r>
-      <w:r>
-        <w:rPr>
-          <w:rFonts w:ascii="Times New Roman" w:hAnsi="Times New Roman" w:cs="Times New Roman"/>
-          <w:color w:val="000000" w:themeColor="text1"/>
-        </w:rPr>
-        <w:t xml:space="preserve"> Physics in Medicine and Biology 09/2019</w:t>
+        <w:t>Improvement of liver ablation treatment for colorectal liver metastases</w:t>
+      </w:r>
+      <w:r>
+        <w:rPr>
+          <w:rFonts w:ascii="Times New Roman" w:hAnsi="Times New Roman" w:cs="Times New Roman"/>
+          <w:color w:val="000000" w:themeColor="text1"/>
+        </w:rPr>
+        <w:t xml:space="preserve">. </w:t>
+      </w:r>
+      <w:r>
+        <w:rPr>
+          <w:rFonts w:ascii="Times New Roman" w:hAnsi="Times New Roman" w:cs="Times New Roman"/>
+          <w:iCs/>
+          <w:color w:val="000000" w:themeColor="text1"/>
+        </w:rPr>
+        <w:t>Medical Imaging 2018: Image-Guided Procedures, Robotic Interventions, and Modeling</w:t>
+      </w:r>
+      <w:r>
+        <w:rPr>
+          <w:rFonts w:ascii="Times New Roman" w:hAnsi="Times New Roman" w:cs="Times New Roman"/>
+          <w:color w:val="000000" w:themeColor="text1"/>
+        </w:rPr>
+        <w:t>, 2018, p. 74.</w:t>
       </w:r>
     </w:p>
     <w:p>
@@ -4471,7 +4285,7 @@
           <w:rFonts w:ascii="Times New Roman" w:hAnsi="Times New Roman" w:cs="Times New Roman"/>
           <w:color w:val="000000" w:themeColor="text1"/>
         </w:rPr>
-        <w:t xml:space="preserve">Ger R.B, Cardenas E.C, </w:t>
+        <w:t xml:space="preserve">McCulloch M.M, </w:t>
       </w:r>
       <w:r>
         <w:rPr>
@@ -4493,7 +4307,7 @@
           <w:rFonts w:ascii="Times New Roman" w:hAnsi="Times New Roman" w:cs="Times New Roman"/>
           <w:color w:val="000000" w:themeColor="text1"/>
         </w:rPr>
-        <w:t>Yang J, Mackin DS, Zhang L, Court LE</w:t>
+        <w:t>Mohamed A., Volpe S., Elhalawani H., Cazoulat G., Bahig H., Fuller C., Brock KK</w:t>
       </w:r>
       <w:r>
         <w:rPr>
@@ -4508,7 +4322,7 @@
           <w:i/>
           <w:color w:val="000000" w:themeColor="text1"/>
         </w:rPr>
-        <w:t>Guidelines and Experience Using Imaging Biomarker Explorer (IBEX) for Radiomics</w:t>
+        <w:t>Deformable Image Registration for Modeling Neck Flexion i</w:t>
       </w:r>
       <w:r>
         <w:rPr>
@@ -4516,21 +4330,14 @@
           <w:i/>
           <w:color w:val="000000" w:themeColor="text1"/>
         </w:rPr>
-        <w:t xml:space="preserve">. </w:t>
-      </w:r>
-      <w:r>
-        <w:rPr>
-          <w:rFonts w:ascii="Times New Roman" w:hAnsi="Times New Roman" w:cs="Times New Roman"/>
-          <w:color w:val="000000" w:themeColor="text1"/>
-        </w:rPr>
-        <w:t xml:space="preserve">Journal of Visualized Experiments </w:t>
-      </w:r>
-      <w:r>
-        <w:rPr>
-          <w:rFonts w:ascii="Times New Roman" w:hAnsi="Times New Roman" w:cs="Times New Roman"/>
-          <w:color w:val="000000" w:themeColor="text1"/>
-        </w:rPr>
-        <w:t>01/2018</w:t>
+        <w:t>n Head and Neck Cancer Patients.</w:t>
+      </w:r>
+      <w:r>
+        <w:rPr>
+          <w:rFonts w:ascii="Times New Roman" w:hAnsi="Times New Roman" w:cs="Times New Roman"/>
+          <w:color w:val="000000" w:themeColor="text1"/>
+        </w:rPr>
+        <w:t xml:space="preserve"> Physics in Medicine and Biology 09/2019</w:t>
       </w:r>
     </w:p>
     <w:p>
@@ -4553,32 +4360,36 @@
           <w:rFonts w:ascii="Times New Roman" w:hAnsi="Times New Roman" w:cs="Times New Roman"/>
           <w:color w:val="000000" w:themeColor="text1"/>
         </w:rPr>
-        <w:t xml:space="preserve">Court, L. E., Kisling, K., McCarroll, R., Zhang, L., Yang, J., Simonds, H., du Toit, M., Trauernicht, C., Burger, H., Parkes, J., Mejia, M., Bojador, M., Balter, P., Branco, D., Steinmann, A., Baltz, G., Gay, S., </w:t>
+        <w:t xml:space="preserve">Ger R.B, Cardenas E.C, </w:t>
       </w:r>
       <w:r>
         <w:rPr>
           <w:rFonts w:ascii="Times New Roman" w:hAnsi="Times New Roman" w:cs="Times New Roman"/>
           <w:b/>
-          <w:bCs/>
-          <w:color w:val="000000" w:themeColor="text1"/>
-        </w:rPr>
-        <w:t>Anderson, B.</w:t>
-      </w:r>
-      <w:r>
-        <w:rPr>
-          <w:rFonts w:ascii="Times New Roman" w:hAnsi="Times New Roman" w:cs="Times New Roman"/>
-          <w:b/>
-          <w:bCs/>
-          <w:color w:val="000000" w:themeColor="text1"/>
-        </w:rPr>
-        <w:t>M</w:t>
-      </w:r>
-      <w:r>
-        <w:rPr>
-          <w:rFonts w:ascii="Times New Roman" w:hAnsi="Times New Roman" w:cs="Times New Roman"/>
-          <w:color w:val="000000" w:themeColor="text1"/>
-        </w:rPr>
-        <w:t xml:space="preserve">, Cardenas, C., Jhingran, A., Shaitelman, S., Bogler, O., Schmeller, K., Followill, D., Howell, R., Nelson, C., Peterson, C., Beadle, B </w:t>
+          <w:color w:val="000000" w:themeColor="text1"/>
+        </w:rPr>
+        <w:t>Anderson B.M</w:t>
+      </w:r>
+      <w:r>
+        <w:rPr>
+          <w:rFonts w:ascii="Times New Roman" w:hAnsi="Times New Roman" w:cs="Times New Roman"/>
+          <w:color w:val="000000" w:themeColor="text1"/>
+        </w:rPr>
+        <w:t xml:space="preserve">, </w:t>
+      </w:r>
+      <w:r>
+        <w:rPr>
+          <w:rFonts w:ascii="Times New Roman" w:hAnsi="Times New Roman" w:cs="Times New Roman"/>
+          <w:color w:val="000000" w:themeColor="text1"/>
+        </w:rPr>
+        <w:t>Yang J, Mackin DS, Zhang L, Court LE</w:t>
+      </w:r>
+      <w:r>
+        <w:rPr>
+          <w:rFonts w:ascii="Times New Roman" w:hAnsi="Times New Roman" w:cs="Times New Roman"/>
+          <w:color w:val="000000" w:themeColor="text1"/>
+        </w:rPr>
+        <w:t xml:space="preserve"> </w:t>
       </w:r>
       <w:r>
         <w:rPr>
@@ -4586,14 +4397,29 @@
           <w:i/>
           <w:color w:val="000000" w:themeColor="text1"/>
         </w:rPr>
-        <w:t>Radiation Planning Assistant – A streamlined, fully automated radiotherapy treatment planning system</w:t>
-      </w:r>
-      <w:r>
-        <w:rPr>
-          <w:rFonts w:ascii="Times New Roman" w:hAnsi="Times New Roman" w:cs="Times New Roman"/>
-          <w:color w:val="000000" w:themeColor="text1"/>
-        </w:rPr>
-        <w:t>. Journal of Visualized Experiments. 12/2017</w:t>
+        <w:t>Guidelines and Experience Using Imaging Biomarker Explorer (IBEX) for Radiomics</w:t>
+      </w:r>
+      <w:r>
+        <w:rPr>
+          <w:rFonts w:ascii="Times New Roman" w:hAnsi="Times New Roman" w:cs="Times New Roman"/>
+          <w:i/>
+          <w:color w:val="000000" w:themeColor="text1"/>
+        </w:rPr>
+        <w:t xml:space="preserve">. </w:t>
+      </w:r>
+      <w:r>
+        <w:rPr>
+          <w:rFonts w:ascii="Times New Roman" w:hAnsi="Times New Roman" w:cs="Times New Roman"/>
+          <w:color w:val="000000" w:themeColor="text1"/>
+        </w:rPr>
+        <w:t xml:space="preserve">Journal of Visualized Experiments </w:t>
+      </w:r>
+      <w:r>
+        <w:rPr>
+          <w:rFonts w:ascii="Times New Roman" w:hAnsi="Times New Roman" w:cs="Times New Roman"/>
+          <w:color w:val="000000" w:themeColor="text1"/>
+        </w:rPr>
+        <w:t>01/2018</w:t>
       </w:r>
     </w:p>
     <w:p>
@@ -4615,8 +4441,72 @@
         <w:rPr>
           <w:rFonts w:ascii="Times New Roman" w:hAnsi="Times New Roman" w:cs="Times New Roman"/>
           <w:color w:val="000000" w:themeColor="text1"/>
+        </w:rPr>
+        <w:t xml:space="preserve">Court, L. E., Kisling, K., McCarroll, R., Zhang, L., Yang, J., Simonds, H., du Toit, M., Trauernicht, C., Burger, H., Parkes, J., Mejia, M., Bojador, M., Balter, P., Branco, D., Steinmann, A., Baltz, G., Gay, S., </w:t>
+      </w:r>
+      <w:r>
+        <w:rPr>
+          <w:rFonts w:ascii="Times New Roman" w:hAnsi="Times New Roman" w:cs="Times New Roman"/>
+          <w:b/>
+          <w:bCs/>
+          <w:color w:val="000000" w:themeColor="text1"/>
+        </w:rPr>
+        <w:t>Anderson, B.</w:t>
+      </w:r>
+      <w:r>
+        <w:rPr>
+          <w:rFonts w:ascii="Times New Roman" w:hAnsi="Times New Roman" w:cs="Times New Roman"/>
+          <w:b/>
+          <w:bCs/>
+          <w:color w:val="000000" w:themeColor="text1"/>
+        </w:rPr>
+        <w:t>M</w:t>
+      </w:r>
+      <w:r>
+        <w:rPr>
+          <w:rFonts w:ascii="Times New Roman" w:hAnsi="Times New Roman" w:cs="Times New Roman"/>
+          <w:color w:val="000000" w:themeColor="text1"/>
+        </w:rPr>
+        <w:t xml:space="preserve">, Cardenas, C., Jhingran, A., Shaitelman, S., Bogler, O., Schmeller, K., Followill, D., Howell, R., Nelson, C., Peterson, C., Beadle, B </w:t>
+      </w:r>
+      <w:r>
+        <w:rPr>
+          <w:rFonts w:ascii="Times New Roman" w:hAnsi="Times New Roman" w:cs="Times New Roman"/>
+          <w:i/>
+          <w:color w:val="000000" w:themeColor="text1"/>
+        </w:rPr>
+        <w:t>Radiation Planning Assistant – A streamlined, fully automated radiotherapy treatment planning system</w:t>
+      </w:r>
+      <w:r>
+        <w:rPr>
+          <w:rFonts w:ascii="Times New Roman" w:hAnsi="Times New Roman" w:cs="Times New Roman"/>
+          <w:color w:val="000000" w:themeColor="text1"/>
+        </w:rPr>
+        <w:t>. Journal of Visualized Experiments. 12/2017</w:t>
+      </w:r>
+    </w:p>
+    <w:p>
+      <w:pPr>
+        <w:pStyle w:val="ListParagraph"/>
+        <w:keepNext/>
+        <w:keepLines/>
+        <w:numPr>
+          <w:ilvl w:val="0"/>
+          <w:numId w:val="1"/>
+        </w:numPr>
+        <w:spacing w:after="60"/>
+        <w:rPr>
+          <w:rFonts w:ascii="Times New Roman" w:hAnsi="Times New Roman" w:cs="Times New Roman"/>
+          <w:color w:val="000000" w:themeColor="text1"/>
+        </w:rPr>
+      </w:pPr>
+      <w:r>
+        <w:rPr>
+          <w:rFonts w:ascii="Times New Roman" w:hAnsi="Times New Roman" w:cs="Times New Roman"/>
+          <w:color w:val="000000" w:themeColor="text1"/>
           <w:shd w:val="clear" w:color="auto" w:fill="FFFFFF"/>
         </w:rPr>
+        <w:lastRenderedPageBreak/>
         <w:t xml:space="preserve">Rubinstein, A. E., Ingram, S. W., </w:t>
       </w:r>
       <w:r>
@@ -4908,7 +4798,6 @@
           <w:color w:val="000000" w:themeColor="text1"/>
           <w:shd w:val="clear" w:color="auto" w:fill="FFFFFF"/>
         </w:rPr>
-        <w:lastRenderedPageBreak/>
         <w:t>Anderson, B.M.</w:t>
       </w:r>
       <w:r>
@@ -5612,37 +5501,7 @@
           <w:szCs w:val="24"/>
           <w:u w:val="single"/>
         </w:rPr>
-        <w:t xml:space="preserve"> (Presenting </w:t>
-      </w:r>
-      <w:commentRangeStart w:id="12"/>
-      <w:r>
-        <w:rPr>
-          <w:rFonts w:ascii="Times New Roman" w:hAnsi="Times New Roman" w:cs="Times New Roman"/>
-          <w:b/>
-          <w:color w:val="000000" w:themeColor="text1"/>
-          <w:sz w:val="24"/>
-          <w:szCs w:val="24"/>
-          <w:u w:val="single"/>
-        </w:rPr>
-        <w:t>Author</w:t>
-      </w:r>
-      <w:commentRangeEnd w:id="12"/>
-      <w:r>
-        <w:rPr>
-          <w:rStyle w:val="CommentReference"/>
-        </w:rPr>
-        <w:commentReference w:id="12"/>
-      </w:r>
-      <w:r>
-        <w:rPr>
-          <w:rFonts w:ascii="Times New Roman" w:hAnsi="Times New Roman" w:cs="Times New Roman"/>
-          <w:b/>
-          <w:color w:val="000000" w:themeColor="text1"/>
-          <w:sz w:val="24"/>
-          <w:szCs w:val="24"/>
-          <w:u w:val="single"/>
-        </w:rPr>
-        <w:t>)</w:t>
+        <w:t xml:space="preserve"> (Presenting Author)</w:t>
       </w:r>
       <w:r>
         <w:rPr>
@@ -6013,6 +5872,7 @@
           <w:rFonts w:ascii="Times New Roman" w:eastAsia="Times New Roman" w:hAnsi="Times New Roman" w:cs="Times New Roman"/>
           <w:color w:val="000000" w:themeColor="text1"/>
         </w:rPr>
+        <w:lastRenderedPageBreak/>
         <w:t xml:space="preserve">Rigaud, B., </w:t>
       </w:r>
       <w:r>
@@ -6142,7 +6002,6 @@
           <w:rFonts w:ascii="Times New Roman" w:eastAsia="Times New Roman" w:hAnsi="Times New Roman" w:cs="Times New Roman"/>
           <w:color w:val="000000" w:themeColor="text1"/>
         </w:rPr>
-        <w:lastRenderedPageBreak/>
         <w:t xml:space="preserve">Reber, B., </w:t>
       </w:r>
       <w:r>
@@ -6830,7 +6689,21 @@
           <w:rFonts w:ascii="Times New Roman" w:hAnsi="Times New Roman" w:cs="Times New Roman"/>
           <w:color w:val="000000" w:themeColor="text1"/>
         </w:rPr>
-        <w:t xml:space="preserve">: Received ordination in order to minister </w:t>
+        <w:t xml:space="preserve">: Received ordination </w:t>
+      </w:r>
+      <w:r>
+        <w:rPr>
+          <w:rFonts w:ascii="Times New Roman" w:hAnsi="Times New Roman" w:cs="Times New Roman"/>
+          <w:color w:val="000000" w:themeColor="text1"/>
+        </w:rPr>
+        <w:t>to</w:t>
+      </w:r>
+      <w:r>
+        <w:rPr>
+          <w:rFonts w:ascii="Times New Roman" w:hAnsi="Times New Roman" w:cs="Times New Roman"/>
+          <w:color w:val="000000" w:themeColor="text1"/>
+        </w:rPr>
+        <w:t xml:space="preserve"> minister </w:t>
       </w:r>
       <w:r>
         <w:rPr>
@@ -6877,288 +6750,13 @@
       </w:r>
     </w:p>
     <w:sectPr>
-      <w:headerReference w:type="default" r:id="rId11"/>
+      <w:headerReference w:type="default" r:id="rId8"/>
       <w:pgSz w:w="12240" w:h="15840"/>
       <w:pgMar w:top="1360" w:right="1040" w:bottom="280" w:left="1040" w:header="0" w:footer="0" w:gutter="0"/>
       <w:cols w:space="720"/>
     </w:sectPr>
   </w:body>
 </w:document>
-</file>
-
-<file path=word/comments.xml><?xml version="1.0" encoding="utf-8"?>
-<w:comments xmlns:wpc="http://schemas.microsoft.com/office/word/2010/wordprocessingCanvas" xmlns:cx="http://schemas.microsoft.com/office/drawing/2014/chartex" xmlns:cx1="http://schemas.microsoft.com/office/drawing/2015/9/8/chartex" xmlns:cx2="http://schemas.microsoft.com/office/drawing/2015/10/21/chartex" xmlns:cx3="http://schemas.microsoft.com/office/drawing/2016/5/9/chartex" xmlns:cx4="http://schemas.microsoft.com/office/drawing/2016/5/10/chartex" xmlns:cx5="http://schemas.microsoft.com/office/drawing/2016/5/11/chartex" xmlns:cx6="http://schemas.microsoft.com/office/drawing/2016/5/12/chartex" xmlns:cx7="http://schemas.microsoft.com/office/drawing/2016/5/13/chartex" xmlns:cx8="http://schemas.microsoft.com/office/drawing/2016/5/14/chartex" xmlns:mc="http://schemas.openxmlformats.org/markup-compatibility/2006" xmlns:aink="http://schemas.microsoft.com/office/drawing/2016/ink" xmlns:am3d="http://schemas.microsoft.com/office/drawing/2017/model3d" xmlns:o="urn:schemas-microsoft-com:office:office" xmlns:oel="http://schemas.microsoft.com/office/2019/extlst" xmlns:r="http://schemas.openxmlformats.org/officeDocument/2006/relationships" xmlns:m="http://schemas.openxmlformats.org/officeDocument/2006/math" xmlns:v="urn:schemas-microsoft-com:vml" xmlns:wp14="http://schemas.microsoft.com/office/word/2010/wordprocessingDrawing" xmlns:wp="http://schemas.openxmlformats.org/drawingml/2006/wordprocessingDrawing" xmlns:w10="urn:schemas-microsoft-com:office:word" xmlns:w="http://schemas.openxmlformats.org/wordprocessingml/2006/main" xmlns:w14="http://schemas.microsoft.com/office/word/2010/wordml" xmlns:w15="http://schemas.microsoft.com/office/word/2012/wordml" xmlns:w16cex="http://schemas.microsoft.com/office/word/2018/wordml/cex" xmlns:w16cid="http://schemas.microsoft.com/office/word/2016/wordml/cid" xmlns:w16="http://schemas.microsoft.com/office/word/2018/wordml" xmlns:w16sdtdh="http://schemas.microsoft.com/office/word/2020/wordml/sdtdatahash" xmlns:w16se="http://schemas.microsoft.com/office/word/2015/wordml/symex" xmlns:wpg="http://schemas.microsoft.com/office/word/2010/wordprocessingGroup" xmlns:wpi="http://schemas.microsoft.com/office/word/2010/wordprocessingInk" xmlns:wne="http://schemas.microsoft.com/office/word/2006/wordml" xmlns:wps="http://schemas.microsoft.com/office/word/2010/wordprocessingShape" mc:Ignorable="w14 w15 w16se w16cid w16 w16cex w16sdtdh wp14">
-  <w:comment w:id="0" w:author="Anderson, Brian" w:date="2022-10-28T11:20:00Z" w:initials="AB">
-    <w:p>
-      <w:pPr>
-        <w:pStyle w:val="CommentText"/>
-      </w:pPr>
-      <w:r>
-        <w:rPr>
-          <w:rStyle w:val="CommentReference"/>
-        </w:rPr>
-        <w:annotationRef/>
-      </w:r>
-      <w:r>
-        <w:t>Include machines and technologies</w:t>
-      </w:r>
-    </w:p>
-  </w:comment>
-  <w:comment w:id="1" w:author="Anderson, Brian" w:date="2022-10-28T11:21:00Z" w:initials="AB">
-    <w:p>
-      <w:pPr>
-        <w:pStyle w:val="CommentText"/>
-      </w:pPr>
-      <w:r>
-        <w:rPr>
-          <w:rStyle w:val="CommentReference"/>
-        </w:rPr>
-        <w:annotationRef/>
-      </w:r>
-      <w:r>
-        <w:t>Be consistent, check sizing, underlines</w:t>
-      </w:r>
-    </w:p>
-  </w:comment>
-  <w:comment w:id="2" w:author="Anderson, Brian" w:date="2022-10-28T11:29:00Z" w:initials="AB">
-    <w:p>
-      <w:pPr>
-        <w:pStyle w:val="CommentText"/>
-      </w:pPr>
-      <w:r>
-        <w:rPr>
-          <w:rStyle w:val="CommentReference"/>
-        </w:rPr>
-        <w:annotationRef/>
-      </w:r>
-      <w:r>
-        <w:t>Bring up AAPM summer school here</w:t>
-      </w:r>
-    </w:p>
-  </w:comment>
-  <w:comment w:id="3" w:author="Anderson, Brian" w:date="2022-10-28T11:29:00Z" w:initials="AB">
-    <w:p>
-      <w:pPr>
-        <w:pStyle w:val="CommentText"/>
-      </w:pPr>
-      <w:r>
-        <w:rPr>
-          <w:rStyle w:val="CommentReference"/>
-        </w:rPr>
-        <w:annotationRef/>
-      </w:r>
-      <w:r>
-        <w:t>Professional membership</w:t>
-      </w:r>
-    </w:p>
-  </w:comment>
-  <w:comment w:id="4" w:author="Anderson, Brian" w:date="2022-11-15T14:24:00Z" w:initials="AB">
-    <w:p>
-      <w:pPr>
-        <w:pStyle w:val="CommentText"/>
-      </w:pPr>
-      <w:r>
-        <w:rPr>
-          <w:rStyle w:val="CommentReference"/>
-        </w:rPr>
-        <w:annotationRef/>
-      </w:r>
-      <w:r>
-        <w:t>Look at reviews to date?</w:t>
-      </w:r>
-    </w:p>
-  </w:comment>
-  <w:comment w:id="5" w:author="Anderson, Brian" w:date="2022-11-15T14:28:00Z" w:initials="AB">
-    <w:p>
-      <w:pPr>
-        <w:pStyle w:val="CommentText"/>
-      </w:pPr>
-      <w:r>
-        <w:rPr>
-          <w:rStyle w:val="CommentReference"/>
-        </w:rPr>
-        <w:annotationRef/>
-      </w:r>
-      <w:r>
-        <w:t>Look up years</w:t>
-      </w:r>
-    </w:p>
-  </w:comment>
-  <w:comment w:id="6" w:author="Anderson, Brian" w:date="2022-10-28T11:22:00Z" w:initials="AB">
-    <w:p>
-      <w:pPr>
-        <w:pStyle w:val="CommentText"/>
-      </w:pPr>
-      <w:r>
-        <w:rPr>
-          <w:rStyle w:val="CommentReference"/>
-        </w:rPr>
-        <w:annotationRef/>
-      </w:r>
-      <w:r>
-        <w:t>Explain more on what you DID</w:t>
-      </w:r>
-    </w:p>
-  </w:comment>
-  <w:comment w:id="7" w:author="Anderson, Brian" w:date="2022-10-28T11:22:00Z" w:initials="AB">
-    <w:p>
-      <w:pPr>
-        <w:pStyle w:val="CommentText"/>
-      </w:pPr>
-      <w:r>
-        <w:rPr>
-          <w:rStyle w:val="CommentReference"/>
-        </w:rPr>
-        <w:annotationRef/>
-      </w:r>
-      <w:r>
-        <w:t>PDF maker</w:t>
-      </w:r>
-    </w:p>
-  </w:comment>
-  <w:comment w:id="8" w:author="Anderson, Brian" w:date="2022-10-28T11:22:00Z" w:initials="AB">
-    <w:p>
-      <w:pPr>
-        <w:pStyle w:val="CommentText"/>
-      </w:pPr>
-      <w:r>
-        <w:rPr>
-          <w:rStyle w:val="CommentReference"/>
-        </w:rPr>
-        <w:annotationRef/>
-      </w:r>
-      <w:r>
-        <w:t>Task + verb = result</w:t>
-      </w:r>
-    </w:p>
-  </w:comment>
-  <w:comment w:id="9" w:author="Anderson, Brian" w:date="2022-10-28T11:25:00Z" w:initials="AB">
-    <w:p>
-      <w:pPr>
-        <w:pStyle w:val="CommentText"/>
-      </w:pPr>
-      <w:r>
-        <w:rPr>
-          <w:rStyle w:val="CommentReference"/>
-        </w:rPr>
-        <w:annotationRef/>
-      </w:r>
-      <w:r>
-        <w:t>Break down by institution, projects done, role</w:t>
-      </w:r>
-    </w:p>
-  </w:comment>
-  <w:comment w:id="10" w:author="Anderson, Brian" w:date="2022-10-28T11:25:00Z" w:initials="AB">
-    <w:p>
-      <w:pPr>
-        <w:pStyle w:val="CommentText"/>
-      </w:pPr>
-      <w:r>
-        <w:rPr>
-          <w:rStyle w:val="CommentReference"/>
-        </w:rPr>
-        <w:annotationRef/>
-      </w:r>
-      <w:r>
-        <w:t>Residency research as well</w:t>
-      </w:r>
-    </w:p>
-  </w:comment>
-  <w:comment w:id="11" w:author="Anderson, Brian" w:date="2022-10-28T11:24:00Z" w:initials="AB">
-    <w:p>
-      <w:pPr>
-        <w:pStyle w:val="CommentText"/>
-      </w:pPr>
-      <w:r>
-        <w:rPr>
-          <w:rStyle w:val="CommentReference"/>
-        </w:rPr>
-        <w:annotationRef/>
-      </w:r>
-      <w:r>
-        <w:t>Turn this into bullets</w:t>
-      </w:r>
-    </w:p>
-    <w:p>
-      <w:pPr>
-        <w:pStyle w:val="CommentText"/>
-      </w:pPr>
-      <w:r>
-        <w:t>Task + verb = result</w:t>
-      </w:r>
-    </w:p>
-  </w:comment>
-  <w:comment w:id="12" w:author="Anderson, Brian" w:date="2022-10-28T11:32:00Z" w:initials="AB">
-    <w:p>
-      <w:pPr>
-        <w:pStyle w:val="CommentText"/>
-      </w:pPr>
-      <w:r>
-        <w:rPr>
-          <w:rStyle w:val="CommentReference"/>
-        </w:rPr>
-        <w:annotationRef/>
-      </w:r>
-      <w:r>
-        <w:t>Make these into subheadings</w:t>
-      </w:r>
-    </w:p>
-  </w:comment>
-</w:comments>
-</file>
-
-<file path=word/commentsExtended.xml><?xml version="1.0" encoding="utf-8"?>
-<w15:commentsEx xmlns:wpc="http://schemas.microsoft.com/office/word/2010/wordprocessingCanvas" xmlns:cx="http://schemas.microsoft.com/office/drawing/2014/chartex" xmlns:cx1="http://schemas.microsoft.com/office/drawing/2015/9/8/chartex" xmlns:cx2="http://schemas.microsoft.com/office/drawing/2015/10/21/chartex" xmlns:cx3="http://schemas.microsoft.com/office/drawing/2016/5/9/chartex" xmlns:cx4="http://schemas.microsoft.com/office/drawing/2016/5/10/chartex" xmlns:cx5="http://schemas.microsoft.com/office/drawing/2016/5/11/chartex" xmlns:cx6="http://schemas.microsoft.com/office/drawing/2016/5/12/chartex" xmlns:cx7="http://schemas.microsoft.com/office/drawing/2016/5/13/chartex" xmlns:cx8="http://schemas.microsoft.com/office/drawing/2016/5/14/chartex" xmlns:mc="http://schemas.openxmlformats.org/markup-compatibility/2006" xmlns:aink="http://schemas.microsoft.com/office/drawing/2016/ink" xmlns:am3d="http://schemas.microsoft.com/office/drawing/2017/model3d" xmlns:o="urn:schemas-microsoft-com:office:office" xmlns:oel="http://schemas.microsoft.com/office/2019/extlst" xmlns:r="http://schemas.openxmlformats.org/officeDocument/2006/relationships" xmlns:m="http://schemas.openxmlformats.org/officeDocument/2006/math" xmlns:v="urn:schemas-microsoft-com:vml" xmlns:wp14="http://schemas.microsoft.com/office/word/2010/wordprocessingDrawing" xmlns:wp="http://schemas.openxmlformats.org/drawingml/2006/wordprocessingDrawing" xmlns:w10="urn:schemas-microsoft-com:office:word" xmlns:w="http://schemas.openxmlformats.org/wordprocessingml/2006/main" xmlns:w14="http://schemas.microsoft.com/office/word/2010/wordml" xmlns:w15="http://schemas.microsoft.com/office/word/2012/wordml" xmlns:w16cex="http://schemas.microsoft.com/office/word/2018/wordml/cex" xmlns:w16cid="http://schemas.microsoft.com/office/word/2016/wordml/cid" xmlns:w16="http://schemas.microsoft.com/office/word/2018/wordml" xmlns:w16sdtdh="http://schemas.microsoft.com/office/word/2020/wordml/sdtdatahash" xmlns:w16se="http://schemas.microsoft.com/office/word/2015/wordml/symex" xmlns:wpg="http://schemas.microsoft.com/office/word/2010/wordprocessingGroup" xmlns:wpi="http://schemas.microsoft.com/office/word/2010/wordprocessingInk" xmlns:wne="http://schemas.microsoft.com/office/word/2006/wordml" xmlns:wps="http://schemas.microsoft.com/office/word/2010/wordprocessingShape" mc:Ignorable="w14 w15 w16se w16cid w16 w16cex w16sdtdh wp14">
-  <w15:commentEx w15:paraId="52FA3DCE" w15:done="0"/>
-  <w15:commentEx w15:paraId="52EA509E" w15:done="0"/>
-  <w15:commentEx w15:paraId="3DB1C491" w15:done="0"/>
-  <w15:commentEx w15:paraId="7ADA4552" w15:paraIdParent="3DB1C491" w15:done="0"/>
-  <w15:commentEx w15:paraId="0F65F99C" w15:done="0"/>
-  <w15:commentEx w15:paraId="71E76CCE" w15:done="0"/>
-  <w15:commentEx w15:paraId="386B259E" w15:done="0"/>
-  <w15:commentEx w15:paraId="58EA5B15" w15:done="0"/>
-  <w15:commentEx w15:paraId="23A411CE" w15:paraIdParent="58EA5B15" w15:done="0"/>
-  <w15:commentEx w15:paraId="0B7CD5D6" w15:done="0"/>
-  <w15:commentEx w15:paraId="627E9815" w15:paraIdParent="0B7CD5D6" w15:done="0"/>
-  <w15:commentEx w15:paraId="3C01DEC4" w15:done="0"/>
-  <w15:commentEx w15:paraId="5C94BD1D" w15:done="0"/>
-</w15:commentsEx>
-</file>
-
-<file path=word/commentsExtensible.xml><?xml version="1.0" encoding="utf-8"?>
-<w16cex:commentsExtensible xmlns:wpc="http://schemas.microsoft.com/office/word/2010/wordprocessingCanvas" xmlns:cx="http://schemas.microsoft.com/office/drawing/2014/chartex" xmlns:cx1="http://schemas.microsoft.com/office/drawing/2015/9/8/chartex" xmlns:cx2="http://schemas.microsoft.com/office/drawing/2015/10/21/chartex" xmlns:cx3="http://schemas.microsoft.com/office/drawing/2016/5/9/chartex" xmlns:cx4="http://schemas.microsoft.com/office/drawing/2016/5/10/chartex" xmlns:cx5="http://schemas.microsoft.com/office/drawing/2016/5/11/chartex" xmlns:cx6="http://schemas.microsoft.com/office/drawing/2016/5/12/chartex" xmlns:cx7="http://schemas.microsoft.com/office/drawing/2016/5/13/chartex" xmlns:cx8="http://schemas.microsoft.com/office/drawing/2016/5/14/chartex" xmlns:mc="http://schemas.openxmlformats.org/markup-compatibility/2006" xmlns:aink="http://schemas.microsoft.com/office/drawing/2016/ink" xmlns:am3d="http://schemas.microsoft.com/office/drawing/2017/model3d" xmlns:o="urn:schemas-microsoft-com:office:office" xmlns:oel="http://schemas.microsoft.com/office/2019/extlst" xmlns:r="http://schemas.openxmlformats.org/officeDocument/2006/relationships" xmlns:m="http://schemas.openxmlformats.org/officeDocument/2006/math" xmlns:v="urn:schemas-microsoft-com:vml" xmlns:wp14="http://schemas.microsoft.com/office/word/2010/wordprocessingDrawing" xmlns:wp="http://schemas.openxmlformats.org/drawingml/2006/wordprocessingDrawing" xmlns:w10="urn:schemas-microsoft-com:office:word" xmlns:w="http://schemas.openxmlformats.org/wordprocessingml/2006/main" xmlns:w14="http://schemas.microsoft.com/office/word/2010/wordml" xmlns:w15="http://schemas.microsoft.com/office/word/2012/wordml" xmlns:w16cex="http://schemas.microsoft.com/office/word/2018/wordml/cex" xmlns:w16cid="http://schemas.microsoft.com/office/word/2016/wordml/cid" xmlns:w16="http://schemas.microsoft.com/office/word/2018/wordml" xmlns:w16sdtdh="http://schemas.microsoft.com/office/word/2020/wordml/sdtdatahash" xmlns:w16se="http://schemas.microsoft.com/office/word/2015/wordml/symex" xmlns:wpg="http://schemas.microsoft.com/office/word/2010/wordprocessingGroup" xmlns:wpi="http://schemas.microsoft.com/office/word/2010/wordprocessingInk" xmlns:wne="http://schemas.microsoft.com/office/word/2006/wordml" xmlns:wps="http://schemas.microsoft.com/office/word/2010/wordprocessingShape" mc:Ignorable="w14 w15 w16se w16cid w16 w16cex w16sdtdh wp14">
-  <w16cex:commentExtensible w16cex:durableId="27063961" w16cex:dateUtc="2022-10-28T18:20:00Z"/>
-  <w16cex:commentExtensible w16cex:durableId="270639BD" w16cex:dateUtc="2022-10-28T18:21:00Z"/>
-  <w16cex:commentExtensible w16cex:durableId="27063B9D" w16cex:dateUtc="2022-10-28T18:29:00Z"/>
-  <w16cex:commentExtensible w16cex:durableId="27063BA3" w16cex:dateUtc="2022-10-28T18:29:00Z"/>
-  <w16cex:commentExtensible w16cex:durableId="271E1FA9" w16cex:dateUtc="2022-11-15T22:24:00Z"/>
-  <w16cex:commentExtensible w16cex:durableId="271E2074" w16cex:dateUtc="2022-11-15T22:28:00Z"/>
-  <w16cex:commentExtensible w16cex:durableId="270639DA" w16cex:dateUtc="2022-10-28T18:22:00Z"/>
-  <w16cex:commentExtensible w16cex:durableId="270639E3" w16cex:dateUtc="2022-10-28T18:22:00Z"/>
-  <w16cex:commentExtensible w16cex:durableId="270639F7" w16cex:dateUtc="2022-10-28T18:22:00Z"/>
-  <w16cex:commentExtensible w16cex:durableId="27063AA8" w16cex:dateUtc="2022-10-28T18:25:00Z"/>
-  <w16cex:commentExtensible w16cex:durableId="27063ABA" w16cex:dateUtc="2022-10-28T18:25:00Z"/>
-  <w16cex:commentExtensible w16cex:durableId="27063A51" w16cex:dateUtc="2022-10-28T18:24:00Z"/>
-  <w16cex:commentExtensible w16cex:durableId="27063C6B" w16cex:dateUtc="2022-10-28T18:32:00Z"/>
-</w16cex:commentsExtensible>
-</file>
-
-<file path=word/commentsIds.xml><?xml version="1.0" encoding="utf-8"?>
-<w16cid:commentsIds xmlns:wpc="http://schemas.microsoft.com/office/word/2010/wordprocessingCanvas" xmlns:cx="http://schemas.microsoft.com/office/drawing/2014/chartex" xmlns:cx1="http://schemas.microsoft.com/office/drawing/2015/9/8/chartex" xmlns:cx2="http://schemas.microsoft.com/office/drawing/2015/10/21/chartex" xmlns:cx3="http://schemas.microsoft.com/office/drawing/2016/5/9/chartex" xmlns:cx4="http://schemas.microsoft.com/office/drawing/2016/5/10/chartex" xmlns:cx5="http://schemas.microsoft.com/office/drawing/2016/5/11/chartex" xmlns:cx6="http://schemas.microsoft.com/office/drawing/2016/5/12/chartex" xmlns:cx7="http://schemas.microsoft.com/office/drawing/2016/5/13/chartex" xmlns:cx8="http://schemas.microsoft.com/office/drawing/2016/5/14/chartex" xmlns:mc="http://schemas.openxmlformats.org/markup-compatibility/2006" xmlns:aink="http://schemas.microsoft.com/office/drawing/2016/ink" xmlns:am3d="http://schemas.microsoft.com/office/drawing/2017/model3d" xmlns:o="urn:schemas-microsoft-com:office:office" xmlns:oel="http://schemas.microsoft.com/office/2019/extlst" xmlns:r="http://schemas.openxmlformats.org/officeDocument/2006/relationships" xmlns:m="http://schemas.openxmlformats.org/officeDocument/2006/math" xmlns:v="urn:schemas-microsoft-com:vml" xmlns:wp14="http://schemas.microsoft.com/office/word/2010/wordprocessingDrawing" xmlns:wp="http://schemas.openxmlformats.org/drawingml/2006/wordprocessingDrawing" xmlns:w10="urn:schemas-microsoft-com:office:word" xmlns:w="http://schemas.openxmlformats.org/wordprocessingml/2006/main" xmlns:w14="http://schemas.microsoft.com/office/word/2010/wordml" xmlns:w15="http://schemas.microsoft.com/office/word/2012/wordml" xmlns:w16cex="http://schemas.microsoft.com/office/word/2018/wordml/cex" xmlns:w16cid="http://schemas.microsoft.com/office/word/2016/wordml/cid" xmlns:w16="http://schemas.microsoft.com/office/word/2018/wordml" xmlns:w16sdtdh="http://schemas.microsoft.com/office/word/2020/wordml/sdtdatahash" xmlns:w16se="http://schemas.microsoft.com/office/word/2015/wordml/symex" xmlns:wpg="http://schemas.microsoft.com/office/word/2010/wordprocessingGroup" xmlns:wpi="http://schemas.microsoft.com/office/word/2010/wordprocessingInk" xmlns:wne="http://schemas.microsoft.com/office/word/2006/wordml" xmlns:wps="http://schemas.microsoft.com/office/word/2010/wordprocessingShape" mc:Ignorable="w14 w15 w16se w16cid w16 w16cex w16sdtdh wp14">
-  <w16cid:commentId w16cid:paraId="52FA3DCE" w16cid:durableId="27063961"/>
-  <w16cid:commentId w16cid:paraId="52EA509E" w16cid:durableId="270639BD"/>
-  <w16cid:commentId w16cid:paraId="3DB1C491" w16cid:durableId="27063B9D"/>
-  <w16cid:commentId w16cid:paraId="7ADA4552" w16cid:durableId="27063BA3"/>
-  <w16cid:commentId w16cid:paraId="0F65F99C" w16cid:durableId="271E1FA9"/>
-  <w16cid:commentId w16cid:paraId="71E76CCE" w16cid:durableId="271E2074"/>
-  <w16cid:commentId w16cid:paraId="386B259E" w16cid:durableId="270639DA"/>
-  <w16cid:commentId w16cid:paraId="58EA5B15" w16cid:durableId="270639E3"/>
-  <w16cid:commentId w16cid:paraId="23A411CE" w16cid:durableId="270639F7"/>
-  <w16cid:commentId w16cid:paraId="0B7CD5D6" w16cid:durableId="27063AA8"/>
-  <w16cid:commentId w16cid:paraId="627E9815" w16cid:durableId="27063ABA"/>
-  <w16cid:commentId w16cid:paraId="3C01DEC4" w16cid:durableId="27063A51"/>
-  <w16cid:commentId w16cid:paraId="5C94BD1D" w16cid:durableId="27063C6B"/>
-</w16cid:commentsIds>
 </file>
 
 <file path=word/endnotes.xml><?xml version="1.0" encoding="utf-8"?>
@@ -7883,14 +7481,6 @@
     <w:abstractNumId w:val="0"/>
   </w:num>
 </w:numbering>
-</file>
-
-<file path=word/people.xml><?xml version="1.0" encoding="utf-8"?>
-<w15:people xmlns:wpc="http://schemas.microsoft.com/office/word/2010/wordprocessingCanvas" xmlns:cx="http://schemas.microsoft.com/office/drawing/2014/chartex" xmlns:cx1="http://schemas.microsoft.com/office/drawing/2015/9/8/chartex" xmlns:cx2="http://schemas.microsoft.com/office/drawing/2015/10/21/chartex" xmlns:cx3="http://schemas.microsoft.com/office/drawing/2016/5/9/chartex" xmlns:cx4="http://schemas.microsoft.com/office/drawing/2016/5/10/chartex" xmlns:cx5="http://schemas.microsoft.com/office/drawing/2016/5/11/chartex" xmlns:cx6="http://schemas.microsoft.com/office/drawing/2016/5/12/chartex" xmlns:cx7="http://schemas.microsoft.com/office/drawing/2016/5/13/chartex" xmlns:cx8="http://schemas.microsoft.com/office/drawing/2016/5/14/chartex" xmlns:mc="http://schemas.openxmlformats.org/markup-compatibility/2006" xmlns:aink="http://schemas.microsoft.com/office/drawing/2016/ink" xmlns:am3d="http://schemas.microsoft.com/office/drawing/2017/model3d" xmlns:o="urn:schemas-microsoft-com:office:office" xmlns:oel="http://schemas.microsoft.com/office/2019/extlst" xmlns:r="http://schemas.openxmlformats.org/officeDocument/2006/relationships" xmlns:m="http://schemas.openxmlformats.org/officeDocument/2006/math" xmlns:v="urn:schemas-microsoft-com:vml" xmlns:wp14="http://schemas.microsoft.com/office/word/2010/wordprocessingDrawing" xmlns:wp="http://schemas.openxmlformats.org/drawingml/2006/wordprocessingDrawing" xmlns:w10="urn:schemas-microsoft-com:office:word" xmlns:w="http://schemas.openxmlformats.org/wordprocessingml/2006/main" xmlns:w14="http://schemas.microsoft.com/office/word/2010/wordml" xmlns:w15="http://schemas.microsoft.com/office/word/2012/wordml" xmlns:w16cex="http://schemas.microsoft.com/office/word/2018/wordml/cex" xmlns:w16cid="http://schemas.microsoft.com/office/word/2016/wordml/cid" xmlns:w16="http://schemas.microsoft.com/office/word/2018/wordml" xmlns:w16sdtdh="http://schemas.microsoft.com/office/word/2020/wordml/sdtdatahash" xmlns:w16se="http://schemas.microsoft.com/office/word/2015/wordml/symex" xmlns:wpg="http://schemas.microsoft.com/office/word/2010/wordprocessingGroup" xmlns:wpi="http://schemas.microsoft.com/office/word/2010/wordprocessingInk" xmlns:wne="http://schemas.microsoft.com/office/word/2006/wordml" xmlns:wps="http://schemas.microsoft.com/office/word/2010/wordprocessingShape" mc:Ignorable="w14 w15 w16se w16cid w16 w16cex w16sdtdh wp14">
-  <w15:person w15:author="Anderson, Brian">
-    <w15:presenceInfo w15:providerId="None" w15:userId="Anderson, Brian"/>
-  </w15:person>
-</w15:people>
 </file>
 
 <file path=word/styles.xml><?xml version="1.0" encoding="utf-8"?>

</xml_diff>

<commit_message>
update biosketch and CV
</commit_message>
<xml_diff>
--- a/Clincal_CV/BMAnderson CV.docx
+++ b/Clincal_CV/BMAnderson CV.docx
@@ -1,6 +1,6 @@
 
 <file path=word/document.xml><?xml version="1.0" encoding="utf-8"?>
-<w:document xmlns:wpc="http://schemas.microsoft.com/office/word/2010/wordprocessingCanvas" xmlns:cx="http://schemas.microsoft.com/office/drawing/2014/chartex" xmlns:cx1="http://schemas.microsoft.com/office/drawing/2015/9/8/chartex" xmlns:cx2="http://schemas.microsoft.com/office/drawing/2015/10/21/chartex" xmlns:cx3="http://schemas.microsoft.com/office/drawing/2016/5/9/chartex" xmlns:cx4="http://schemas.microsoft.com/office/drawing/2016/5/10/chartex" xmlns:cx5="http://schemas.microsoft.com/office/drawing/2016/5/11/chartex" xmlns:cx6="http://schemas.microsoft.com/office/drawing/2016/5/12/chartex" xmlns:cx7="http://schemas.microsoft.com/office/drawing/2016/5/13/chartex" xmlns:cx8="http://schemas.microsoft.com/office/drawing/2016/5/14/chartex" xmlns:mc="http://schemas.openxmlformats.org/markup-compatibility/2006" xmlns:aink="http://schemas.microsoft.com/office/drawing/2016/ink" xmlns:am3d="http://schemas.microsoft.com/office/drawing/2017/model3d" xmlns:o="urn:schemas-microsoft-com:office:office" xmlns:oel="http://schemas.microsoft.com/office/2019/extlst" xmlns:r="http://schemas.openxmlformats.org/officeDocument/2006/relationships" xmlns:m="http://schemas.openxmlformats.org/officeDocument/2006/math" xmlns:v="urn:schemas-microsoft-com:vml" xmlns:wp14="http://schemas.microsoft.com/office/word/2010/wordprocessingDrawing" xmlns:wp="http://schemas.openxmlformats.org/drawingml/2006/wordprocessingDrawing" xmlns:w10="urn:schemas-microsoft-com:office:word" xmlns:w="http://schemas.openxmlformats.org/wordprocessingml/2006/main" xmlns:w14="http://schemas.microsoft.com/office/word/2010/wordml" xmlns:w15="http://schemas.microsoft.com/office/word/2012/wordml" xmlns:w16cex="http://schemas.microsoft.com/office/word/2018/wordml/cex" xmlns:w16cid="http://schemas.microsoft.com/office/word/2016/wordml/cid" xmlns:w16="http://schemas.microsoft.com/office/word/2018/wordml" xmlns:w16sdtdh="http://schemas.microsoft.com/office/word/2020/wordml/sdtdatahash" xmlns:w16se="http://schemas.microsoft.com/office/word/2015/wordml/symex" xmlns:wpg="http://schemas.microsoft.com/office/word/2010/wordprocessingGroup" xmlns:wpi="http://schemas.microsoft.com/office/word/2010/wordprocessingInk" xmlns:wne="http://schemas.microsoft.com/office/word/2006/wordml" xmlns:wps="http://schemas.microsoft.com/office/word/2010/wordprocessingShape" mc:Ignorable="w14 w15 w16se w16cid w16 w16cex w16sdtdh wp14">
+<w:document xmlns:wpc="http://schemas.microsoft.com/office/word/2010/wordprocessingCanvas" xmlns:cx="http://schemas.microsoft.com/office/drawing/2014/chartex" xmlns:cx1="http://schemas.microsoft.com/office/drawing/2015/9/8/chartex" xmlns:cx2="http://schemas.microsoft.com/office/drawing/2015/10/21/chartex" xmlns:cx3="http://schemas.microsoft.com/office/drawing/2016/5/9/chartex" xmlns:cx4="http://schemas.microsoft.com/office/drawing/2016/5/10/chartex" xmlns:cx5="http://schemas.microsoft.com/office/drawing/2016/5/11/chartex" xmlns:cx6="http://schemas.microsoft.com/office/drawing/2016/5/12/chartex" xmlns:cx7="http://schemas.microsoft.com/office/drawing/2016/5/13/chartex" xmlns:cx8="http://schemas.microsoft.com/office/drawing/2016/5/14/chartex" xmlns:mc="http://schemas.openxmlformats.org/markup-compatibility/2006" xmlns:aink="http://schemas.microsoft.com/office/drawing/2016/ink" xmlns:am3d="http://schemas.microsoft.com/office/drawing/2017/model3d" xmlns:o="urn:schemas-microsoft-com:office:office" xmlns:oel="http://schemas.microsoft.com/office/2019/extlst" xmlns:r="http://schemas.openxmlformats.org/officeDocument/2006/relationships" xmlns:m="http://schemas.openxmlformats.org/officeDocument/2006/math" xmlns:v="urn:schemas-microsoft-com:vml" xmlns:wp14="http://schemas.microsoft.com/office/word/2010/wordprocessingDrawing" xmlns:wp="http://schemas.openxmlformats.org/drawingml/2006/wordprocessingDrawing" xmlns:w10="urn:schemas-microsoft-com:office:word" xmlns:w="http://schemas.openxmlformats.org/wordprocessingml/2006/main" xmlns:w14="http://schemas.microsoft.com/office/word/2010/wordml" xmlns:w15="http://schemas.microsoft.com/office/word/2012/wordml" xmlns:w16cex="http://schemas.microsoft.com/office/word/2018/wordml/cex" xmlns:w16cid="http://schemas.microsoft.com/office/word/2016/wordml/cid" xmlns:w16="http://schemas.microsoft.com/office/word/2018/wordml" xmlns:w16du="http://schemas.microsoft.com/office/word/2023/wordml/word16du" xmlns:w16sdtdh="http://schemas.microsoft.com/office/word/2020/wordml/sdtdatahash" xmlns:w16se="http://schemas.microsoft.com/office/word/2015/wordml/symex" xmlns:wpg="http://schemas.microsoft.com/office/word/2010/wordprocessingGroup" xmlns:wpi="http://schemas.microsoft.com/office/word/2010/wordprocessingInk" xmlns:wne="http://schemas.microsoft.com/office/word/2006/wordml" xmlns:wps="http://schemas.microsoft.com/office/word/2010/wordprocessingShape" mc:Ignorable="w14 w15 w16se w16cid w16 w16cex w16sdtdh w16du wp14">
   <w:body>
     <w:p>
       <w:pPr>
@@ -23,6 +23,12 @@
           <w:color w:val="000000" w:themeColor="text1"/>
         </w:rPr>
         <w:t>, PhD</w:t>
+      </w:r>
+      <w:r>
+        <w:rPr>
+          <w:color w:val="000000" w:themeColor="text1"/>
+        </w:rPr>
+        <w:t>, DABR</w:t>
       </w:r>
     </w:p>
     <w:p>
@@ -282,17 +288,8 @@
           <w:color w:val="000000" w:themeColor="text1"/>
         </w:rPr>
         <w:br/>
-        <w:t>S.</w:t>
-      </w:r>
-      <w:proofErr w:type="gramStart"/>
-      <w:r>
-        <w:rPr>
-          <w:rFonts w:ascii="Times New Roman" w:hAnsi="Times New Roman" w:cs="Times New Roman"/>
-          <w:color w:val="000000" w:themeColor="text1"/>
-        </w:rPr>
-        <w:t>M.S</w:t>
-      </w:r>
-      <w:proofErr w:type="gramEnd"/>
+        <w:t>S.M.S</w:t>
+      </w:r>
       <w:r>
         <w:rPr>
           <w:rFonts w:ascii="Times New Roman" w:hAnsi="Times New Roman" w:cs="Times New Roman"/>
@@ -384,52 +381,6 @@
           <w:color w:val="000000" w:themeColor="text1"/>
         </w:rPr>
         <w:t>Highest Honors</w:t>
-      </w:r>
-    </w:p>
-    <w:p>
-      <w:pPr>
-        <w:keepNext/>
-        <w:keepLines/>
-        <w:spacing w:after="120" w:line="240" w:lineRule="auto"/>
-        <w:rPr>
-          <w:rFonts w:ascii="Times New Roman" w:hAnsi="Times New Roman" w:cs="Times New Roman"/>
-          <w:color w:val="000000" w:themeColor="text1"/>
-        </w:rPr>
-      </w:pPr>
-      <w:r>
-        <w:rPr>
-          <w:rFonts w:ascii="Times New Roman" w:hAnsi="Times New Roman" w:cs="Times New Roman"/>
-          <w:color w:val="000000" w:themeColor="text1"/>
-        </w:rPr>
-        <w:t>Pa</w:t>
-      </w:r>
-      <w:r>
-        <w:rPr>
-          <w:rFonts w:ascii="Times New Roman" w:hAnsi="Times New Roman" w:cs="Times New Roman"/>
-          <w:color w:val="000000" w:themeColor="text1"/>
-        </w:rPr>
-        <w:t>ssed</w:t>
-      </w:r>
-      <w:r>
-        <w:rPr>
-          <w:rFonts w:ascii="Times New Roman" w:hAnsi="Times New Roman" w:cs="Times New Roman"/>
-          <w:color w:val="000000" w:themeColor="text1"/>
-        </w:rPr>
-        <w:t xml:space="preserve"> ABR</w:t>
-      </w:r>
-      <w:r>
-        <w:rPr>
-          <w:rFonts w:ascii="Times New Roman" w:hAnsi="Times New Roman" w:cs="Times New Roman"/>
-          <w:color w:val="000000" w:themeColor="text1"/>
-        </w:rPr>
-        <w:t xml:space="preserve"> Part</w:t>
-      </w:r>
-      <w:r>
-        <w:rPr>
-          <w:rFonts w:ascii="Times New Roman" w:hAnsi="Times New Roman" w:cs="Times New Roman"/>
-          <w:color w:val="000000" w:themeColor="text1"/>
-        </w:rPr>
-        <w:t>s 1 and 2</w:t>
       </w:r>
     </w:p>
     <w:p>
@@ -871,6 +822,58 @@
           <w:color w:val="000000" w:themeColor="text1"/>
         </w:rPr>
       </w:pPr>
+      <w:proofErr w:type="spellStart"/>
+      <w:r>
+        <w:rPr>
+          <w:rFonts w:ascii="Times New Roman" w:hAnsi="Times New Roman" w:cs="Times New Roman"/>
+          <w:color w:val="000000" w:themeColor="text1"/>
+        </w:rPr>
+        <w:t>Mosaiq</w:t>
+      </w:r>
+      <w:proofErr w:type="spellEnd"/>
+      <w:r>
+        <w:rPr>
+          <w:rFonts w:ascii="Times New Roman" w:hAnsi="Times New Roman" w:cs="Times New Roman"/>
+          <w:color w:val="000000" w:themeColor="text1"/>
+        </w:rPr>
+        <w:t xml:space="preserve"> – Basic understanding of SQL queries related to </w:t>
+      </w:r>
+      <w:proofErr w:type="spellStart"/>
+      <w:r>
+        <w:rPr>
+          <w:rFonts w:ascii="Times New Roman" w:hAnsi="Times New Roman" w:cs="Times New Roman"/>
+          <w:color w:val="000000" w:themeColor="text1"/>
+        </w:rPr>
+        <w:t>Mosaiq</w:t>
+      </w:r>
+      <w:proofErr w:type="spellEnd"/>
+      <w:r>
+        <w:rPr>
+          <w:rFonts w:ascii="Times New Roman" w:hAnsi="Times New Roman" w:cs="Times New Roman"/>
+          <w:color w:val="000000" w:themeColor="text1"/>
+        </w:rPr>
+        <w:t xml:space="preserve"> database, used for clinical workflow </w:t>
+      </w:r>
+      <w:proofErr w:type="gramStart"/>
+      <w:r>
+        <w:rPr>
+          <w:rFonts w:ascii="Times New Roman" w:hAnsi="Times New Roman" w:cs="Times New Roman"/>
+          <w:color w:val="000000" w:themeColor="text1"/>
+        </w:rPr>
+        <w:t>improvement</w:t>
+      </w:r>
+      <w:proofErr w:type="gramEnd"/>
+    </w:p>
+    <w:p>
+      <w:pPr>
+        <w:keepNext/>
+        <w:keepLines/>
+        <w:spacing w:after="60" w:line="240" w:lineRule="auto"/>
+        <w:rPr>
+          <w:rFonts w:ascii="Times New Roman" w:hAnsi="Times New Roman" w:cs="Times New Roman"/>
+          <w:color w:val="000000" w:themeColor="text1"/>
+        </w:rPr>
+      </w:pPr>
       <w:r>
         <w:rPr>
           <w:rFonts w:ascii="Times New Roman" w:hAnsi="Times New Roman" w:cs="Times New Roman"/>
@@ -931,7 +934,14 @@
           <w:rFonts w:ascii="Times New Roman" w:hAnsi="Times New Roman" w:cs="Times New Roman"/>
           <w:color w:val="000000" w:themeColor="text1"/>
         </w:rPr>
-        <w:t xml:space="preserve">Brachytherapy after loaders: full clinical practice with Bravos and </w:t>
+        <w:t>Brachytherapy after loaders: full clinical practice with Bravos</w:t>
+      </w:r>
+      <w:r>
+        <w:rPr>
+          <w:rFonts w:ascii="Times New Roman" w:hAnsi="Times New Roman" w:cs="Times New Roman"/>
+          <w:color w:val="000000" w:themeColor="text1"/>
+        </w:rPr>
+        <w:t xml:space="preserve">, </w:t>
       </w:r>
       <w:proofErr w:type="spellStart"/>
       <w:r>
@@ -947,6 +957,22 @@
           <w:rFonts w:ascii="Times New Roman" w:hAnsi="Times New Roman" w:cs="Times New Roman"/>
           <w:color w:val="000000" w:themeColor="text1"/>
         </w:rPr>
+        <w:t xml:space="preserve">, and </w:t>
+      </w:r>
+      <w:proofErr w:type="spellStart"/>
+      <w:r>
+        <w:rPr>
+          <w:rFonts w:ascii="Times New Roman" w:hAnsi="Times New Roman" w:cs="Times New Roman"/>
+          <w:color w:val="000000" w:themeColor="text1"/>
+        </w:rPr>
+        <w:t>Flexitron</w:t>
+      </w:r>
+      <w:proofErr w:type="spellEnd"/>
+      <w:r>
+        <w:rPr>
+          <w:rFonts w:ascii="Times New Roman" w:hAnsi="Times New Roman" w:cs="Times New Roman"/>
+          <w:color w:val="000000" w:themeColor="text1"/>
+        </w:rPr>
         <w:t xml:space="preserve"> remote </w:t>
       </w:r>
       <w:proofErr w:type="spellStart"/>
@@ -991,16 +1017,18 @@
         <w:spacing w:after="60" w:line="240" w:lineRule="auto"/>
         <w:rPr>
           <w:rFonts w:ascii="Times New Roman" w:hAnsi="Times New Roman" w:cs="Times New Roman"/>
-          <w:color w:val="000000" w:themeColor="text1"/>
-        </w:rPr>
-      </w:pPr>
-      <w:r>
-        <w:rPr>
-          <w:rFonts w:ascii="Times New Roman" w:hAnsi="Times New Roman" w:cs="Times New Roman"/>
           <w:bCs/>
           <w:color w:val="000000" w:themeColor="text1"/>
           <w:u w:val="single"/>
         </w:rPr>
+      </w:pPr>
+      <w:r>
+        <w:rPr>
+          <w:rFonts w:ascii="Times New Roman" w:hAnsi="Times New Roman" w:cs="Times New Roman"/>
+          <w:bCs/>
+          <w:color w:val="000000" w:themeColor="text1"/>
+          <w:u w:val="single"/>
+        </w:rPr>
         <w:t>Editor/Service on Editorial Board(s)</w:t>
       </w:r>
       <w:r>
@@ -1012,6 +1040,35 @@
         </w:rPr>
         <w:t xml:space="preserve">: </w:t>
       </w:r>
+    </w:p>
+    <w:p>
+      <w:pPr>
+        <w:keepNext/>
+        <w:keepLines/>
+        <w:spacing w:after="60" w:line="240" w:lineRule="auto"/>
+        <w:rPr>
+          <w:rFonts w:ascii="Times New Roman" w:hAnsi="Times New Roman" w:cs="Times New Roman"/>
+          <w:color w:val="000000" w:themeColor="text1"/>
+        </w:rPr>
+      </w:pPr>
+      <w:r>
+        <w:rPr>
+          <w:rFonts w:ascii="Times New Roman" w:hAnsi="Times New Roman" w:cs="Times New Roman"/>
+          <w:color w:val="000000" w:themeColor="text1"/>
+        </w:rPr>
+        <w:t>Associate Editor: The International Journal of Medical Physics Research and Practice (2023-Present)</w:t>
+      </w:r>
+    </w:p>
+    <w:p>
+      <w:pPr>
+        <w:keepNext/>
+        <w:keepLines/>
+        <w:spacing w:after="60" w:line="240" w:lineRule="auto"/>
+        <w:rPr>
+          <w:rFonts w:ascii="Times New Roman" w:hAnsi="Times New Roman" w:cs="Times New Roman"/>
+          <w:color w:val="000000" w:themeColor="text1"/>
+        </w:rPr>
+      </w:pPr>
       <w:r>
         <w:rPr>
           <w:rFonts w:ascii="Times New Roman" w:hAnsi="Times New Roman" w:cs="Times New Roman"/>
@@ -1054,14 +1111,6 @@
           <w:color w:val="000000" w:themeColor="text1"/>
         </w:rPr>
         <w:t>)</w:t>
-      </w:r>
-      <w:r>
-        <w:rPr>
-          <w:rFonts w:ascii="Times New Roman" w:hAnsi="Times New Roman" w:cs="Times New Roman"/>
-          <w:color w:val="000000" w:themeColor="text1"/>
-        </w:rPr>
-        <w:br/>
-        <w:t>Associate Editor: The International Journal of Medical Physics Research and Practice (2023-Present)</w:t>
       </w:r>
     </w:p>
     <w:p>
@@ -1605,32 +1654,6 @@
     </w:p>
     <w:p>
       <w:pPr>
-        <w:keepNext/>
-        <w:keepLines/>
-        <w:spacing w:after="120" w:line="240" w:lineRule="auto"/>
-        <w:rPr>
-          <w:rFonts w:ascii="Times New Roman" w:hAnsi="Times New Roman" w:cs="Times New Roman"/>
-          <w:color w:val="000000" w:themeColor="text1"/>
-        </w:rPr>
-      </w:pPr>
-    </w:p>
-    <w:p>
-      <w:pPr>
-        <w:keepNext/>
-        <w:keepLines/>
-        <w:widowControl/>
-        <w:autoSpaceDE w:val="0"/>
-        <w:autoSpaceDN w:val="0"/>
-        <w:adjustRightInd w:val="0"/>
-        <w:spacing w:before="60" w:after="0" w:line="240" w:lineRule="auto"/>
-        <w:rPr>
-          <w:rFonts w:ascii="Times New Roman" w:hAnsi="Times New Roman" w:cs="Times New Roman"/>
-          <w:color w:val="000000" w:themeColor="text1"/>
-        </w:rPr>
-      </w:pPr>
-    </w:p>
-    <w:p>
-      <w:pPr>
         <w:pStyle w:val="Heading1"/>
         <w:keepLines/>
         <w:spacing w:after="120"/>
@@ -2468,6 +2491,17 @@
         </w:rPr>
         <w:t xml:space="preserve"> of CHO cell lines, dependent on cell cycle phase (2014)</w:t>
       </w:r>
+    </w:p>
+    <w:p>
+      <w:pPr>
+        <w:keepNext/>
+        <w:keepLines/>
+        <w:spacing w:after="120" w:line="240" w:lineRule="auto"/>
+        <w:rPr>
+          <w:rFonts w:ascii="Times New Roman" w:hAnsi="Times New Roman" w:cs="Times New Roman"/>
+          <w:color w:val="000000" w:themeColor="text1"/>
+        </w:rPr>
+      </w:pPr>
     </w:p>
     <w:p>
       <w:pPr>
@@ -2777,10 +2811,8 @@
     <w:p>
       <w:pPr>
         <w:pStyle w:val="Heading1"/>
-        <w:pageBreakBefore/>
-      </w:pPr>
-      <w:r>
-        <w:lastRenderedPageBreak/>
+      </w:pPr>
+      <w:r>
         <w:t>Invited Talks</w:t>
       </w:r>
     </w:p>
@@ -2804,21 +2836,21 @@
           <w:rFonts w:ascii="Times New Roman" w:hAnsi="Times New Roman" w:cs="Times New Roman"/>
           <w:color w:val="000000" w:themeColor="text1"/>
         </w:rPr>
-        <w:t>ESTRO-AAPM, Joint Symposium Session: “</w:t>
-      </w:r>
-      <w:r>
-        <w:rPr>
-          <w:rFonts w:ascii="Times New Roman" w:hAnsi="Times New Roman" w:cs="Times New Roman"/>
-          <w:color w:val="000000" w:themeColor="text1"/>
-        </w:rPr>
-        <w:t>Estro-AAPM: Big data, Big Headache”</w:t>
-      </w:r>
-      <w:r>
-        <w:rPr>
-          <w:rFonts w:ascii="Times New Roman" w:hAnsi="Times New Roman" w:cs="Times New Roman"/>
-          <w:color w:val="000000" w:themeColor="text1"/>
-        </w:rPr>
-        <w:t>, Title “Dealing with public datasets” (05/2023)</w:t>
+        <w:t>Georgia Institute of Technology, invited lecturer: “</w:t>
+      </w:r>
+      <w:r>
+        <w:rPr>
+          <w:rFonts w:ascii="Times New Roman" w:hAnsi="Times New Roman" w:cs="Times New Roman"/>
+          <w:color w:val="000000" w:themeColor="text1"/>
+        </w:rPr>
+        <w:t>Reimagining Medical Physics: A Deeper Dive into Deep Learning</w:t>
+      </w:r>
+      <w:r>
+        <w:rPr>
+          <w:rFonts w:ascii="Times New Roman" w:hAnsi="Times New Roman" w:cs="Times New Roman"/>
+          <w:color w:val="000000" w:themeColor="text1"/>
+        </w:rPr>
+        <w:t>” (11/2023)</w:t>
       </w:r>
     </w:p>
     <w:p>
@@ -2841,28 +2873,21 @@
           <w:rFonts w:ascii="Times New Roman" w:hAnsi="Times New Roman" w:cs="Times New Roman"/>
           <w:color w:val="000000" w:themeColor="text1"/>
         </w:rPr>
-        <w:t xml:space="preserve">MD Anderson, </w:t>
-      </w:r>
-      <w:r>
-        <w:rPr>
-          <w:rFonts w:ascii="Times New Roman" w:hAnsi="Times New Roman" w:cs="Times New Roman"/>
-          <w:color w:val="000000" w:themeColor="text1"/>
-        </w:rPr>
-        <w:t>Image Guided Cancer Therapy Workshop</w:t>
-      </w:r>
-      <w:r>
-        <w:rPr>
-          <w:rFonts w:ascii="Times New Roman" w:hAnsi="Times New Roman" w:cs="Times New Roman"/>
-          <w:color w:val="000000" w:themeColor="text1"/>
-        </w:rPr>
-        <w:t xml:space="preserve">: </w:t>
-      </w:r>
-      <w:r>
-        <w:rPr>
-          <w:rFonts w:ascii="Times New Roman" w:hAnsi="Times New Roman" w:cs="Times New Roman"/>
-          <w:color w:val="000000" w:themeColor="text1"/>
-        </w:rPr>
-        <w:t>“Getting Started with Artificial Intelligence”, Workshop and presentation (11/2021)</w:t>
+        <w:t>ESTRO-AAPM, Joint Symposium Session: “</w:t>
+      </w:r>
+      <w:r>
+        <w:rPr>
+          <w:rFonts w:ascii="Times New Roman" w:hAnsi="Times New Roman" w:cs="Times New Roman"/>
+          <w:color w:val="000000" w:themeColor="text1"/>
+        </w:rPr>
+        <w:t>Estro-AAPM: Big data, Big Headache”</w:t>
+      </w:r>
+      <w:r>
+        <w:rPr>
+          <w:rFonts w:ascii="Times New Roman" w:hAnsi="Times New Roman" w:cs="Times New Roman"/>
+          <w:color w:val="000000" w:themeColor="text1"/>
+        </w:rPr>
+        <w:t>, Title “Dealing with public datasets” (05/2023)</w:t>
       </w:r>
     </w:p>
     <w:p>
@@ -2885,7 +2910,14 @@
           <w:rFonts w:ascii="Times New Roman" w:hAnsi="Times New Roman" w:cs="Times New Roman"/>
           <w:color w:val="000000" w:themeColor="text1"/>
         </w:rPr>
-        <w:t>Winter Institute of Medical Physics</w:t>
+        <w:t xml:space="preserve">MD Anderson, </w:t>
+      </w:r>
+      <w:r>
+        <w:rPr>
+          <w:rFonts w:ascii="Times New Roman" w:hAnsi="Times New Roman" w:cs="Times New Roman"/>
+          <w:color w:val="000000" w:themeColor="text1"/>
+        </w:rPr>
+        <w:t>Image Guided Cancer Therapy Workshop</w:t>
       </w:r>
       <w:r>
         <w:rPr>
@@ -2899,23 +2931,7 @@
           <w:rFonts w:ascii="Times New Roman" w:hAnsi="Times New Roman" w:cs="Times New Roman"/>
           <w:color w:val="000000" w:themeColor="text1"/>
         </w:rPr>
-        <w:t xml:space="preserve">“Getting Started with Deep Learning: </w:t>
-      </w:r>
-      <w:proofErr w:type="spellStart"/>
-      <w:r>
-        <w:rPr>
-          <w:rFonts w:ascii="Times New Roman" w:hAnsi="Times New Roman" w:cs="Times New Roman"/>
-          <w:color w:val="000000" w:themeColor="text1"/>
-        </w:rPr>
-        <w:t>Dicom</w:t>
-      </w:r>
-      <w:proofErr w:type="spellEnd"/>
-      <w:r>
-        <w:rPr>
-          <w:rFonts w:ascii="Times New Roman" w:hAnsi="Times New Roman" w:cs="Times New Roman"/>
-          <w:color w:val="000000" w:themeColor="text1"/>
-        </w:rPr>
-        <w:t xml:space="preserve"> to Predictions” Workshop and presentation (02/2020)</w:t>
+        <w:t>“Getting Started with Artificial Intelligence”, Workshop and presentation (11/2021)</w:t>
       </w:r>
     </w:p>
     <w:p>
@@ -2938,21 +2954,7 @@
           <w:rFonts w:ascii="Times New Roman" w:hAnsi="Times New Roman" w:cs="Times New Roman"/>
           <w:color w:val="000000" w:themeColor="text1"/>
         </w:rPr>
-        <w:t>MD Anderson</w:t>
-      </w:r>
-      <w:r>
-        <w:rPr>
-          <w:rFonts w:ascii="Times New Roman" w:hAnsi="Times New Roman" w:cs="Times New Roman"/>
-          <w:color w:val="000000" w:themeColor="text1"/>
-        </w:rPr>
-        <w:t xml:space="preserve">, </w:t>
-      </w:r>
-      <w:r>
-        <w:rPr>
-          <w:rFonts w:ascii="Times New Roman" w:hAnsi="Times New Roman" w:cs="Times New Roman"/>
-          <w:color w:val="000000" w:themeColor="text1"/>
-        </w:rPr>
-        <w:t>Image Guided Cancer Therapy Research Program</w:t>
+        <w:t>Winter Institute of Medical Physics</w:t>
       </w:r>
       <w:r>
         <w:rPr>
@@ -2966,7 +2968,23 @@
           <w:rFonts w:ascii="Times New Roman" w:hAnsi="Times New Roman" w:cs="Times New Roman"/>
           <w:color w:val="000000" w:themeColor="text1"/>
         </w:rPr>
-        <w:t>“How to Get Started in AI”, Workshop and presentation (01/2020)</w:t>
+        <w:t xml:space="preserve">“Getting Started with Deep Learning: </w:t>
+      </w:r>
+      <w:proofErr w:type="spellStart"/>
+      <w:r>
+        <w:rPr>
+          <w:rFonts w:ascii="Times New Roman" w:hAnsi="Times New Roman" w:cs="Times New Roman"/>
+          <w:color w:val="000000" w:themeColor="text1"/>
+        </w:rPr>
+        <w:t>Dicom</w:t>
+      </w:r>
+      <w:proofErr w:type="spellEnd"/>
+      <w:r>
+        <w:rPr>
+          <w:rFonts w:ascii="Times New Roman" w:hAnsi="Times New Roman" w:cs="Times New Roman"/>
+          <w:color w:val="000000" w:themeColor="text1"/>
+        </w:rPr>
+        <w:t xml:space="preserve"> to Predictions” Workshop and presentation (02/2020)</w:t>
       </w:r>
     </w:p>
     <w:p>
@@ -2989,7 +3007,7 @@
           <w:rFonts w:ascii="Times New Roman" w:hAnsi="Times New Roman" w:cs="Times New Roman"/>
           <w:color w:val="000000" w:themeColor="text1"/>
         </w:rPr>
-        <w:t>North Central Chapter AAPM</w:t>
+        <w:t>MD Anderson</w:t>
       </w:r>
       <w:r>
         <w:rPr>
@@ -3003,7 +3021,7 @@
           <w:rFonts w:ascii="Times New Roman" w:hAnsi="Times New Roman" w:cs="Times New Roman"/>
           <w:color w:val="000000" w:themeColor="text1"/>
         </w:rPr>
-        <w:t>Keynote Lecturer</w:t>
+        <w:t>Image Guided Cancer Therapy Research Program</w:t>
       </w:r>
       <w:r>
         <w:rPr>
@@ -3017,7 +3035,7 @@
           <w:rFonts w:ascii="Times New Roman" w:hAnsi="Times New Roman" w:cs="Times New Roman"/>
           <w:color w:val="000000" w:themeColor="text1"/>
         </w:rPr>
-        <w:t>“Introduction to Deep Learning: Everything I wish I’d known sooner” (11/2019)</w:t>
+        <w:t>“How to Get Started in AI”, Workshop and presentation (01/2020)</w:t>
       </w:r>
     </w:p>
     <w:p>
@@ -3040,7 +3058,7 @@
           <w:rFonts w:ascii="Times New Roman" w:hAnsi="Times New Roman" w:cs="Times New Roman"/>
           <w:color w:val="000000" w:themeColor="text1"/>
         </w:rPr>
-        <w:t>Rice University</w:t>
+        <w:t>North Central Chapter AAPM</w:t>
       </w:r>
       <w:r>
         <w:rPr>
@@ -3054,14 +3072,21 @@
           <w:rFonts w:ascii="Times New Roman" w:hAnsi="Times New Roman" w:cs="Times New Roman"/>
           <w:color w:val="000000" w:themeColor="text1"/>
         </w:rPr>
-        <w:t>Guest Lecturer</w:t>
-      </w:r>
-      <w:r>
-        <w:rPr>
-          <w:rFonts w:ascii="Times New Roman" w:hAnsi="Times New Roman" w:cs="Times New Roman"/>
-          <w:color w:val="000000" w:themeColor="text1"/>
-        </w:rPr>
-        <w:t xml:space="preserve"> ELEC/ COMP 576: “Introduction to Deep Learning” (09/2019)</w:t>
+        <w:t>Keynote Lecturer</w:t>
+      </w:r>
+      <w:r>
+        <w:rPr>
+          <w:rFonts w:ascii="Times New Roman" w:hAnsi="Times New Roman" w:cs="Times New Roman"/>
+          <w:color w:val="000000" w:themeColor="text1"/>
+        </w:rPr>
+        <w:t xml:space="preserve">: </w:t>
+      </w:r>
+      <w:r>
+        <w:rPr>
+          <w:rFonts w:ascii="Times New Roman" w:hAnsi="Times New Roman" w:cs="Times New Roman"/>
+          <w:color w:val="000000" w:themeColor="text1"/>
+        </w:rPr>
+        <w:t>“Introduction to Deep Learning: Everything I wish I’d known sooner” (11/2019)</w:t>
       </w:r>
     </w:p>
     <w:p>
@@ -3084,6 +3109,50 @@
           <w:rFonts w:ascii="Times New Roman" w:hAnsi="Times New Roman" w:cs="Times New Roman"/>
           <w:color w:val="000000" w:themeColor="text1"/>
         </w:rPr>
+        <w:t>Rice University</w:t>
+      </w:r>
+      <w:r>
+        <w:rPr>
+          <w:rFonts w:ascii="Times New Roman" w:hAnsi="Times New Roman" w:cs="Times New Roman"/>
+          <w:color w:val="000000" w:themeColor="text1"/>
+        </w:rPr>
+        <w:t xml:space="preserve">, </w:t>
+      </w:r>
+      <w:r>
+        <w:rPr>
+          <w:rFonts w:ascii="Times New Roman" w:hAnsi="Times New Roman" w:cs="Times New Roman"/>
+          <w:color w:val="000000" w:themeColor="text1"/>
+        </w:rPr>
+        <w:t>Guest Lecturer</w:t>
+      </w:r>
+      <w:r>
+        <w:rPr>
+          <w:rFonts w:ascii="Times New Roman" w:hAnsi="Times New Roman" w:cs="Times New Roman"/>
+          <w:color w:val="000000" w:themeColor="text1"/>
+        </w:rPr>
+        <w:t xml:space="preserve"> ELEC/ COMP 576: “Introduction to Deep Learning” (09/2019)</w:t>
+      </w:r>
+    </w:p>
+    <w:p>
+      <w:pPr>
+        <w:pStyle w:val="ListParagraph"/>
+        <w:keepNext/>
+        <w:keepLines/>
+        <w:numPr>
+          <w:ilvl w:val="0"/>
+          <w:numId w:val="7"/>
+        </w:numPr>
+        <w:spacing w:after="60"/>
+        <w:rPr>
+          <w:rFonts w:ascii="Times New Roman" w:hAnsi="Times New Roman" w:cs="Times New Roman"/>
+          <w:color w:val="000000" w:themeColor="text1"/>
+        </w:rPr>
+      </w:pPr>
+      <w:r>
+        <w:rPr>
+          <w:rFonts w:ascii="Times New Roman" w:hAnsi="Times New Roman" w:cs="Times New Roman"/>
+          <w:color w:val="000000" w:themeColor="text1"/>
+        </w:rPr>
         <w:t xml:space="preserve">MD Anderson, </w:t>
       </w:r>
       <w:r>
@@ -3167,6 +3236,77 @@
       <w:r>
         <w:rPr>
           <w:rFonts w:ascii="Times New Roman" w:hAnsi="Times New Roman" w:cs="Times New Roman"/>
+          <w:color w:val="000000" w:themeColor="text1"/>
+        </w:rPr>
+        <w:t xml:space="preserve">Covington E, Suresh K, </w:t>
+      </w:r>
+      <w:r>
+        <w:rPr>
+          <w:rFonts w:ascii="Times New Roman" w:hAnsi="Times New Roman" w:cs="Times New Roman"/>
+          <w:b/>
+          <w:bCs/>
+          <w:color w:val="000000" w:themeColor="text1"/>
+        </w:rPr>
+        <w:t>Anderson B.M</w:t>
+      </w:r>
+      <w:r>
+        <w:rPr>
+          <w:rFonts w:ascii="Times New Roman" w:hAnsi="Times New Roman" w:cs="Times New Roman"/>
+          <w:color w:val="000000" w:themeColor="text1"/>
+        </w:rPr>
+        <w:t xml:space="preserve">, Barker M, Dess K, Price J, </w:t>
+      </w:r>
+      <w:proofErr w:type="spellStart"/>
+      <w:r>
+        <w:rPr>
+          <w:rFonts w:ascii="Times New Roman" w:hAnsi="Times New Roman" w:cs="Times New Roman"/>
+          <w:color w:val="000000" w:themeColor="text1"/>
+        </w:rPr>
+        <w:t>Moncio</w:t>
+      </w:r>
+      <w:proofErr w:type="spellEnd"/>
+      <w:r>
+        <w:rPr>
+          <w:rFonts w:ascii="Times New Roman" w:hAnsi="Times New Roman" w:cs="Times New Roman"/>
+          <w:color w:val="000000" w:themeColor="text1"/>
+        </w:rPr>
+        <w:t xml:space="preserve"> A, Vaccarelli M, Santanam L, Xiao Y, Mayo C </w:t>
+      </w:r>
+      <w:r>
+        <w:rPr>
+          <w:rFonts w:ascii="Times New Roman" w:hAnsi="Times New Roman" w:cs="Times New Roman"/>
+          <w:i/>
+          <w:iCs/>
+          <w:color w:val="000000" w:themeColor="text1"/>
+        </w:rPr>
+        <w:t>Perceptions on roadblocks to implementation of standardized nomenclature in radiation oncology: survey from TG-263U1</w:t>
+      </w:r>
+      <w:r>
+        <w:rPr>
+          <w:rFonts w:ascii="Times New Roman" w:hAnsi="Times New Roman" w:cs="Times New Roman"/>
+          <w:color w:val="000000" w:themeColor="text1"/>
+        </w:rPr>
+        <w:t xml:space="preserve"> Radiation Oncology Physics (04/2024)</w:t>
+      </w:r>
+    </w:p>
+    <w:p>
+      <w:pPr>
+        <w:pStyle w:val="ListParagraph"/>
+        <w:keepNext/>
+        <w:keepLines/>
+        <w:numPr>
+          <w:ilvl w:val="0"/>
+          <w:numId w:val="6"/>
+        </w:numPr>
+        <w:spacing w:after="60" w:line="240" w:lineRule="auto"/>
+        <w:rPr>
+          <w:rFonts w:ascii="Times New Roman" w:hAnsi="Times New Roman" w:cs="Times New Roman"/>
+          <w:color w:val="000000" w:themeColor="text1"/>
+        </w:rPr>
+      </w:pPr>
+      <w:r>
+        <w:rPr>
+          <w:rFonts w:ascii="Times New Roman" w:hAnsi="Times New Roman" w:cs="Times New Roman"/>
           <w:bCs/>
           <w:color w:val="000000" w:themeColor="text1"/>
         </w:rPr>
@@ -3516,6 +3656,7 @@
           <w:rFonts w:ascii="Times New Roman" w:hAnsi="Times New Roman" w:cs="Times New Roman"/>
           <w:color w:val="000000" w:themeColor="text1"/>
         </w:rPr>
+        <w:lastRenderedPageBreak/>
         <w:t xml:space="preserve">He Y, </w:t>
       </w:r>
       <w:r>
@@ -3945,7 +4086,6 @@
           <w:rFonts w:ascii="Times New Roman" w:hAnsi="Times New Roman"/>
           <w:color w:val="000000" w:themeColor="text1"/>
         </w:rPr>
-        <w:lastRenderedPageBreak/>
         <w:t xml:space="preserve">He Y, </w:t>
       </w:r>
       <w:proofErr w:type="spellStart"/>
@@ -4754,6 +4894,7 @@
           <w:rFonts w:ascii="Times New Roman" w:hAnsi="Times New Roman" w:cs="Times New Roman"/>
           <w:color w:val="000000" w:themeColor="text1"/>
         </w:rPr>
+        <w:lastRenderedPageBreak/>
         <w:t xml:space="preserve">Cardenas, E.C, </w:t>
       </w:r>
       <w:r>
@@ -5325,7 +5466,6 @@
           <w:color w:val="000000" w:themeColor="text1"/>
           <w:shd w:val="clear" w:color="auto" w:fill="FFFFFF"/>
         </w:rPr>
-        <w:lastRenderedPageBreak/>
         <w:t xml:space="preserve">Rubinstein, A. E., Ingram, S. W., </w:t>
       </w:r>
       <w:r>
@@ -5560,23 +5700,7 @@
           <w:rFonts w:ascii="Times New Roman" w:hAnsi="Times New Roman"/>
           <w:color w:val="000000" w:themeColor="text1"/>
         </w:rPr>
-        <w:t xml:space="preserve"> Moore K., Padilla L., </w:t>
-      </w:r>
-      <w:proofErr w:type="spellStart"/>
-      <w:r>
-        <w:rPr>
-          <w:rFonts w:ascii="Times New Roman" w:hAnsi="Times New Roman"/>
-          <w:color w:val="000000" w:themeColor="text1"/>
-        </w:rPr>
-        <w:t>Bojechko</w:t>
-      </w:r>
-      <w:proofErr w:type="spellEnd"/>
-      <w:r>
-        <w:rPr>
-          <w:rFonts w:ascii="Times New Roman" w:hAnsi="Times New Roman"/>
-          <w:color w:val="000000" w:themeColor="text1"/>
-        </w:rPr>
-        <w:t xml:space="preserve"> C. </w:t>
+        <w:t xml:space="preserve"> Moore K., Padilla L., Bojechko C. </w:t>
       </w:r>
       <w:r>
         <w:rPr>
@@ -5624,25 +5748,7 @@
           <w:bCs/>
           <w:color w:val="000000" w:themeColor="text1"/>
         </w:rPr>
-        <w:t xml:space="preserve">Moore K., </w:t>
-      </w:r>
-      <w:proofErr w:type="spellStart"/>
-      <w:r>
-        <w:rPr>
-          <w:rFonts w:ascii="Times New Roman" w:hAnsi="Times New Roman"/>
-          <w:bCs/>
-          <w:color w:val="000000" w:themeColor="text1"/>
-        </w:rPr>
-        <w:t>Bojechko</w:t>
-      </w:r>
-      <w:proofErr w:type="spellEnd"/>
-      <w:r>
-        <w:rPr>
-          <w:rFonts w:ascii="Times New Roman" w:hAnsi="Times New Roman"/>
-          <w:bCs/>
-          <w:color w:val="000000" w:themeColor="text1"/>
-        </w:rPr>
-        <w:t xml:space="preserve"> C. </w:t>
+        <w:t xml:space="preserve">Moore K., Bojechko C. </w:t>
       </w:r>
       <w:r>
         <w:rPr>
@@ -6559,6 +6665,7 @@
           <w:color w:val="000000" w:themeColor="text1"/>
           <w:shd w:val="clear" w:color="auto" w:fill="FFFFFF"/>
         </w:rPr>
+        <w:lastRenderedPageBreak/>
         <w:t>Anderson, B. M.</w:t>
       </w:r>
       <w:r>
@@ -7148,7 +7255,6 @@
           <w:rFonts w:ascii="Times New Roman" w:eastAsia="Times New Roman" w:hAnsi="Times New Roman" w:cs="Times New Roman"/>
           <w:color w:val="000000" w:themeColor="text1"/>
         </w:rPr>
-        <w:lastRenderedPageBreak/>
         <w:t xml:space="preserve">Rigaud, B., </w:t>
       </w:r>
       <w:proofErr w:type="spellStart"/>
@@ -8010,6 +8116,7 @@
           <w:rFonts w:ascii="Times New Roman" w:hAnsi="Times New Roman" w:cs="Times New Roman"/>
           <w:color w:val="000000" w:themeColor="text1"/>
         </w:rPr>
+        <w:lastRenderedPageBreak/>
         <w:t>Cazoulat</w:t>
       </w:r>
       <w:proofErr w:type="spellEnd"/>
@@ -8123,15 +8230,13 @@
         </w:rPr>
         <w:t xml:space="preserve">: </w:t>
       </w:r>
-      <w:proofErr w:type="gramStart"/>
-      <w:r>
-        <w:rPr>
-          <w:rFonts w:ascii="Times New Roman" w:hAnsi="Times New Roman" w:cs="Times New Roman"/>
-          <w:color w:val="000000" w:themeColor="text1"/>
-        </w:rPr>
-        <w:t>Two day</w:t>
-      </w:r>
-      <w:proofErr w:type="gramEnd"/>
+      <w:r>
+        <w:rPr>
+          <w:rFonts w:ascii="Times New Roman" w:hAnsi="Times New Roman" w:cs="Times New Roman"/>
+          <w:color w:val="000000" w:themeColor="text1"/>
+        </w:rPr>
+        <w:t>Two-day</w:t>
+      </w:r>
       <w:r>
         <w:rPr>
           <w:rFonts w:ascii="Times New Roman" w:hAnsi="Times New Roman" w:cs="Times New Roman"/>
@@ -8345,7 +8450,7 @@
 </file>
 
 <file path=word/endnotes.xml><?xml version="1.0" encoding="utf-8"?>
-<w:endnotes xmlns:wpc="http://schemas.microsoft.com/office/word/2010/wordprocessingCanvas" xmlns:cx="http://schemas.microsoft.com/office/drawing/2014/chartex" xmlns:cx1="http://schemas.microsoft.com/office/drawing/2015/9/8/chartex" xmlns:cx2="http://schemas.microsoft.com/office/drawing/2015/10/21/chartex" xmlns:cx3="http://schemas.microsoft.com/office/drawing/2016/5/9/chartex" xmlns:cx4="http://schemas.microsoft.com/office/drawing/2016/5/10/chartex" xmlns:cx5="http://schemas.microsoft.com/office/drawing/2016/5/11/chartex" xmlns:cx6="http://schemas.microsoft.com/office/drawing/2016/5/12/chartex" xmlns:cx7="http://schemas.microsoft.com/office/drawing/2016/5/13/chartex" xmlns:cx8="http://schemas.microsoft.com/office/drawing/2016/5/14/chartex" xmlns:mc="http://schemas.openxmlformats.org/markup-compatibility/2006" xmlns:aink="http://schemas.microsoft.com/office/drawing/2016/ink" xmlns:am3d="http://schemas.microsoft.com/office/drawing/2017/model3d" xmlns:o="urn:schemas-microsoft-com:office:office" xmlns:oel="http://schemas.microsoft.com/office/2019/extlst" xmlns:r="http://schemas.openxmlformats.org/officeDocument/2006/relationships" xmlns:m="http://schemas.openxmlformats.org/officeDocument/2006/math" xmlns:v="urn:schemas-microsoft-com:vml" xmlns:wp14="http://schemas.microsoft.com/office/word/2010/wordprocessingDrawing" xmlns:wp="http://schemas.openxmlformats.org/drawingml/2006/wordprocessingDrawing" xmlns:w10="urn:schemas-microsoft-com:office:word" xmlns:w="http://schemas.openxmlformats.org/wordprocessingml/2006/main" xmlns:w14="http://schemas.microsoft.com/office/word/2010/wordml" xmlns:w15="http://schemas.microsoft.com/office/word/2012/wordml" xmlns:w16cex="http://schemas.microsoft.com/office/word/2018/wordml/cex" xmlns:w16cid="http://schemas.microsoft.com/office/word/2016/wordml/cid" xmlns:w16="http://schemas.microsoft.com/office/word/2018/wordml" xmlns:w16sdtdh="http://schemas.microsoft.com/office/word/2020/wordml/sdtdatahash" xmlns:w16se="http://schemas.microsoft.com/office/word/2015/wordml/symex" xmlns:wpg="http://schemas.microsoft.com/office/word/2010/wordprocessingGroup" xmlns:wpi="http://schemas.microsoft.com/office/word/2010/wordprocessingInk" xmlns:wne="http://schemas.microsoft.com/office/word/2006/wordml" xmlns:wps="http://schemas.microsoft.com/office/word/2010/wordprocessingShape" mc:Ignorable="w14 w15 w16se w16cid w16 w16cex w16sdtdh wp14">
+<w:endnotes xmlns:wpc="http://schemas.microsoft.com/office/word/2010/wordprocessingCanvas" xmlns:cx="http://schemas.microsoft.com/office/drawing/2014/chartex" xmlns:cx1="http://schemas.microsoft.com/office/drawing/2015/9/8/chartex" xmlns:cx2="http://schemas.microsoft.com/office/drawing/2015/10/21/chartex" xmlns:cx3="http://schemas.microsoft.com/office/drawing/2016/5/9/chartex" xmlns:cx4="http://schemas.microsoft.com/office/drawing/2016/5/10/chartex" xmlns:cx5="http://schemas.microsoft.com/office/drawing/2016/5/11/chartex" xmlns:cx6="http://schemas.microsoft.com/office/drawing/2016/5/12/chartex" xmlns:cx7="http://schemas.microsoft.com/office/drawing/2016/5/13/chartex" xmlns:cx8="http://schemas.microsoft.com/office/drawing/2016/5/14/chartex" xmlns:mc="http://schemas.openxmlformats.org/markup-compatibility/2006" xmlns:aink="http://schemas.microsoft.com/office/drawing/2016/ink" xmlns:am3d="http://schemas.microsoft.com/office/drawing/2017/model3d" xmlns:o="urn:schemas-microsoft-com:office:office" xmlns:oel="http://schemas.microsoft.com/office/2019/extlst" xmlns:r="http://schemas.openxmlformats.org/officeDocument/2006/relationships" xmlns:m="http://schemas.openxmlformats.org/officeDocument/2006/math" xmlns:v="urn:schemas-microsoft-com:vml" xmlns:wp14="http://schemas.microsoft.com/office/word/2010/wordprocessingDrawing" xmlns:wp="http://schemas.openxmlformats.org/drawingml/2006/wordprocessingDrawing" xmlns:w10="urn:schemas-microsoft-com:office:word" xmlns:w="http://schemas.openxmlformats.org/wordprocessingml/2006/main" xmlns:w14="http://schemas.microsoft.com/office/word/2010/wordml" xmlns:w15="http://schemas.microsoft.com/office/word/2012/wordml" xmlns:w16cex="http://schemas.microsoft.com/office/word/2018/wordml/cex" xmlns:w16cid="http://schemas.microsoft.com/office/word/2016/wordml/cid" xmlns:w16="http://schemas.microsoft.com/office/word/2018/wordml" xmlns:w16du="http://schemas.microsoft.com/office/word/2023/wordml/word16du" xmlns:w16sdtdh="http://schemas.microsoft.com/office/word/2020/wordml/sdtdatahash" xmlns:w16se="http://schemas.microsoft.com/office/word/2015/wordml/symex" xmlns:wpg="http://schemas.microsoft.com/office/word/2010/wordprocessingGroup" xmlns:wpi="http://schemas.microsoft.com/office/word/2010/wordprocessingInk" xmlns:wne="http://schemas.microsoft.com/office/word/2006/wordml" xmlns:wps="http://schemas.microsoft.com/office/word/2010/wordprocessingShape" mc:Ignorable="w14 w15 w16se w16cid w16 w16cex w16sdtdh w16du wp14">
   <w:endnote w:type="separator" w:id="-1">
     <w:p>
       <w:pPr>
@@ -8370,7 +8475,7 @@
 </file>
 
 <file path=word/footnotes.xml><?xml version="1.0" encoding="utf-8"?>
-<w:footnotes xmlns:wpc="http://schemas.microsoft.com/office/word/2010/wordprocessingCanvas" xmlns:cx="http://schemas.microsoft.com/office/drawing/2014/chartex" xmlns:cx1="http://schemas.microsoft.com/office/drawing/2015/9/8/chartex" xmlns:cx2="http://schemas.microsoft.com/office/drawing/2015/10/21/chartex" xmlns:cx3="http://schemas.microsoft.com/office/drawing/2016/5/9/chartex" xmlns:cx4="http://schemas.microsoft.com/office/drawing/2016/5/10/chartex" xmlns:cx5="http://schemas.microsoft.com/office/drawing/2016/5/11/chartex" xmlns:cx6="http://schemas.microsoft.com/office/drawing/2016/5/12/chartex" xmlns:cx7="http://schemas.microsoft.com/office/drawing/2016/5/13/chartex" xmlns:cx8="http://schemas.microsoft.com/office/drawing/2016/5/14/chartex" xmlns:mc="http://schemas.openxmlformats.org/markup-compatibility/2006" xmlns:aink="http://schemas.microsoft.com/office/drawing/2016/ink" xmlns:am3d="http://schemas.microsoft.com/office/drawing/2017/model3d" xmlns:o="urn:schemas-microsoft-com:office:office" xmlns:oel="http://schemas.microsoft.com/office/2019/extlst" xmlns:r="http://schemas.openxmlformats.org/officeDocument/2006/relationships" xmlns:m="http://schemas.openxmlformats.org/officeDocument/2006/math" xmlns:v="urn:schemas-microsoft-com:vml" xmlns:wp14="http://schemas.microsoft.com/office/word/2010/wordprocessingDrawing" xmlns:wp="http://schemas.openxmlformats.org/drawingml/2006/wordprocessingDrawing" xmlns:w10="urn:schemas-microsoft-com:office:word" xmlns:w="http://schemas.openxmlformats.org/wordprocessingml/2006/main" xmlns:w14="http://schemas.microsoft.com/office/word/2010/wordml" xmlns:w15="http://schemas.microsoft.com/office/word/2012/wordml" xmlns:w16cex="http://schemas.microsoft.com/office/word/2018/wordml/cex" xmlns:w16cid="http://schemas.microsoft.com/office/word/2016/wordml/cid" xmlns:w16="http://schemas.microsoft.com/office/word/2018/wordml" xmlns:w16sdtdh="http://schemas.microsoft.com/office/word/2020/wordml/sdtdatahash" xmlns:w16se="http://schemas.microsoft.com/office/word/2015/wordml/symex" xmlns:wpg="http://schemas.microsoft.com/office/word/2010/wordprocessingGroup" xmlns:wpi="http://schemas.microsoft.com/office/word/2010/wordprocessingInk" xmlns:wne="http://schemas.microsoft.com/office/word/2006/wordml" xmlns:wps="http://schemas.microsoft.com/office/word/2010/wordprocessingShape" mc:Ignorable="w14 w15 w16se w16cid w16 w16cex w16sdtdh wp14">
+<w:footnotes xmlns:wpc="http://schemas.microsoft.com/office/word/2010/wordprocessingCanvas" xmlns:cx="http://schemas.microsoft.com/office/drawing/2014/chartex" xmlns:cx1="http://schemas.microsoft.com/office/drawing/2015/9/8/chartex" xmlns:cx2="http://schemas.microsoft.com/office/drawing/2015/10/21/chartex" xmlns:cx3="http://schemas.microsoft.com/office/drawing/2016/5/9/chartex" xmlns:cx4="http://schemas.microsoft.com/office/drawing/2016/5/10/chartex" xmlns:cx5="http://schemas.microsoft.com/office/drawing/2016/5/11/chartex" xmlns:cx6="http://schemas.microsoft.com/office/drawing/2016/5/12/chartex" xmlns:cx7="http://schemas.microsoft.com/office/drawing/2016/5/13/chartex" xmlns:cx8="http://schemas.microsoft.com/office/drawing/2016/5/14/chartex" xmlns:mc="http://schemas.openxmlformats.org/markup-compatibility/2006" xmlns:aink="http://schemas.microsoft.com/office/drawing/2016/ink" xmlns:am3d="http://schemas.microsoft.com/office/drawing/2017/model3d" xmlns:o="urn:schemas-microsoft-com:office:office" xmlns:oel="http://schemas.microsoft.com/office/2019/extlst" xmlns:r="http://schemas.openxmlformats.org/officeDocument/2006/relationships" xmlns:m="http://schemas.openxmlformats.org/officeDocument/2006/math" xmlns:v="urn:schemas-microsoft-com:vml" xmlns:wp14="http://schemas.microsoft.com/office/word/2010/wordprocessingDrawing" xmlns:wp="http://schemas.openxmlformats.org/drawingml/2006/wordprocessingDrawing" xmlns:w10="urn:schemas-microsoft-com:office:word" xmlns:w="http://schemas.openxmlformats.org/wordprocessingml/2006/main" xmlns:w14="http://schemas.microsoft.com/office/word/2010/wordml" xmlns:w15="http://schemas.microsoft.com/office/word/2012/wordml" xmlns:w16cex="http://schemas.microsoft.com/office/word/2018/wordml/cex" xmlns:w16cid="http://schemas.microsoft.com/office/word/2016/wordml/cid" xmlns:w16="http://schemas.microsoft.com/office/word/2018/wordml" xmlns:w16du="http://schemas.microsoft.com/office/word/2023/wordml/word16du" xmlns:w16sdtdh="http://schemas.microsoft.com/office/word/2020/wordml/sdtdatahash" xmlns:w16se="http://schemas.microsoft.com/office/word/2015/wordml/symex" xmlns:wpg="http://schemas.microsoft.com/office/word/2010/wordprocessingGroup" xmlns:wpi="http://schemas.microsoft.com/office/word/2010/wordprocessingInk" xmlns:wne="http://schemas.microsoft.com/office/word/2006/wordml" xmlns:wps="http://schemas.microsoft.com/office/word/2010/wordprocessingShape" mc:Ignorable="w14 w15 w16se w16cid w16 w16cex w16sdtdh w16du wp14">
   <w:footnote w:type="separator" w:id="-1">
     <w:p>
       <w:pPr>
@@ -8395,7 +8500,7 @@
 </file>
 
 <file path=word/header1.xml><?xml version="1.0" encoding="utf-8"?>
-<w:hdr xmlns:wpc="http://schemas.microsoft.com/office/word/2010/wordprocessingCanvas" xmlns:cx="http://schemas.microsoft.com/office/drawing/2014/chartex" xmlns:cx1="http://schemas.microsoft.com/office/drawing/2015/9/8/chartex" xmlns:cx2="http://schemas.microsoft.com/office/drawing/2015/10/21/chartex" xmlns:cx3="http://schemas.microsoft.com/office/drawing/2016/5/9/chartex" xmlns:cx4="http://schemas.microsoft.com/office/drawing/2016/5/10/chartex" xmlns:cx5="http://schemas.microsoft.com/office/drawing/2016/5/11/chartex" xmlns:cx6="http://schemas.microsoft.com/office/drawing/2016/5/12/chartex" xmlns:cx7="http://schemas.microsoft.com/office/drawing/2016/5/13/chartex" xmlns:cx8="http://schemas.microsoft.com/office/drawing/2016/5/14/chartex" xmlns:mc="http://schemas.openxmlformats.org/markup-compatibility/2006" xmlns:aink="http://schemas.microsoft.com/office/drawing/2016/ink" xmlns:am3d="http://schemas.microsoft.com/office/drawing/2017/model3d" xmlns:o="urn:schemas-microsoft-com:office:office" xmlns:oel="http://schemas.microsoft.com/office/2019/extlst" xmlns:r="http://schemas.openxmlformats.org/officeDocument/2006/relationships" xmlns:m="http://schemas.openxmlformats.org/officeDocument/2006/math" xmlns:v="urn:schemas-microsoft-com:vml" xmlns:wp14="http://schemas.microsoft.com/office/word/2010/wordprocessingDrawing" xmlns:wp="http://schemas.openxmlformats.org/drawingml/2006/wordprocessingDrawing" xmlns:w10="urn:schemas-microsoft-com:office:word" xmlns:w="http://schemas.openxmlformats.org/wordprocessingml/2006/main" xmlns:w14="http://schemas.microsoft.com/office/word/2010/wordml" xmlns:w15="http://schemas.microsoft.com/office/word/2012/wordml" xmlns:w16cex="http://schemas.microsoft.com/office/word/2018/wordml/cex" xmlns:w16cid="http://schemas.microsoft.com/office/word/2016/wordml/cid" xmlns:w16="http://schemas.microsoft.com/office/word/2018/wordml" xmlns:w16sdtdh="http://schemas.microsoft.com/office/word/2020/wordml/sdtdatahash" xmlns:w16se="http://schemas.microsoft.com/office/word/2015/wordml/symex" xmlns:wpg="http://schemas.microsoft.com/office/word/2010/wordprocessingGroup" xmlns:wpi="http://schemas.microsoft.com/office/word/2010/wordprocessingInk" xmlns:wne="http://schemas.microsoft.com/office/word/2006/wordml" xmlns:wps="http://schemas.microsoft.com/office/word/2010/wordprocessingShape" mc:Ignorable="w14 w15 w16se w16cid w16 w16cex w16sdtdh wp14">
+<w:hdr xmlns:wpc="http://schemas.microsoft.com/office/word/2010/wordprocessingCanvas" xmlns:cx="http://schemas.microsoft.com/office/drawing/2014/chartex" xmlns:cx1="http://schemas.microsoft.com/office/drawing/2015/9/8/chartex" xmlns:cx2="http://schemas.microsoft.com/office/drawing/2015/10/21/chartex" xmlns:cx3="http://schemas.microsoft.com/office/drawing/2016/5/9/chartex" xmlns:cx4="http://schemas.microsoft.com/office/drawing/2016/5/10/chartex" xmlns:cx5="http://schemas.microsoft.com/office/drawing/2016/5/11/chartex" xmlns:cx6="http://schemas.microsoft.com/office/drawing/2016/5/12/chartex" xmlns:cx7="http://schemas.microsoft.com/office/drawing/2016/5/13/chartex" xmlns:cx8="http://schemas.microsoft.com/office/drawing/2016/5/14/chartex" xmlns:mc="http://schemas.openxmlformats.org/markup-compatibility/2006" xmlns:aink="http://schemas.microsoft.com/office/drawing/2016/ink" xmlns:am3d="http://schemas.microsoft.com/office/drawing/2017/model3d" xmlns:o="urn:schemas-microsoft-com:office:office" xmlns:oel="http://schemas.microsoft.com/office/2019/extlst" xmlns:r="http://schemas.openxmlformats.org/officeDocument/2006/relationships" xmlns:m="http://schemas.openxmlformats.org/officeDocument/2006/math" xmlns:v="urn:schemas-microsoft-com:vml" xmlns:wp14="http://schemas.microsoft.com/office/word/2010/wordprocessingDrawing" xmlns:wp="http://schemas.openxmlformats.org/drawingml/2006/wordprocessingDrawing" xmlns:w10="urn:schemas-microsoft-com:office:word" xmlns:w="http://schemas.openxmlformats.org/wordprocessingml/2006/main" xmlns:w14="http://schemas.microsoft.com/office/word/2010/wordml" xmlns:w15="http://schemas.microsoft.com/office/word/2012/wordml" xmlns:w16cex="http://schemas.microsoft.com/office/word/2018/wordml/cex" xmlns:w16cid="http://schemas.microsoft.com/office/word/2016/wordml/cid" xmlns:w16="http://schemas.microsoft.com/office/word/2018/wordml" xmlns:w16du="http://schemas.microsoft.com/office/word/2023/wordml/word16du" xmlns:w16sdtdh="http://schemas.microsoft.com/office/word/2020/wordml/sdtdatahash" xmlns:w16se="http://schemas.microsoft.com/office/word/2015/wordml/symex" xmlns:wpg="http://schemas.microsoft.com/office/word/2010/wordprocessingGroup" xmlns:wpi="http://schemas.microsoft.com/office/word/2010/wordprocessingInk" xmlns:wne="http://schemas.microsoft.com/office/word/2006/wordml" xmlns:wps="http://schemas.microsoft.com/office/word/2010/wordprocessingShape" mc:Ignorable="w14 w15 w16se w16cid w16 w16cex w16sdtdh w16du wp14">
   <w:p>
     <w:pPr>
       <w:spacing w:after="0" w:line="0" w:lineRule="atLeast"/>
@@ -8409,7 +8514,7 @@
 </file>
 
 <file path=word/numbering.xml><?xml version="1.0" encoding="utf-8"?>
-<w:numbering xmlns:wpc="http://schemas.microsoft.com/office/word/2010/wordprocessingCanvas" xmlns:cx="http://schemas.microsoft.com/office/drawing/2014/chartex" xmlns:cx1="http://schemas.microsoft.com/office/drawing/2015/9/8/chartex" xmlns:cx2="http://schemas.microsoft.com/office/drawing/2015/10/21/chartex" xmlns:cx3="http://schemas.microsoft.com/office/drawing/2016/5/9/chartex" xmlns:cx4="http://schemas.microsoft.com/office/drawing/2016/5/10/chartex" xmlns:cx5="http://schemas.microsoft.com/office/drawing/2016/5/11/chartex" xmlns:cx6="http://schemas.microsoft.com/office/drawing/2016/5/12/chartex" xmlns:cx7="http://schemas.microsoft.com/office/drawing/2016/5/13/chartex" xmlns:cx8="http://schemas.microsoft.com/office/drawing/2016/5/14/chartex" xmlns:mc="http://schemas.openxmlformats.org/markup-compatibility/2006" xmlns:aink="http://schemas.microsoft.com/office/drawing/2016/ink" xmlns:am3d="http://schemas.microsoft.com/office/drawing/2017/model3d" xmlns:o="urn:schemas-microsoft-com:office:office" xmlns:oel="http://schemas.microsoft.com/office/2019/extlst" xmlns:r="http://schemas.openxmlformats.org/officeDocument/2006/relationships" xmlns:m="http://schemas.openxmlformats.org/officeDocument/2006/math" xmlns:v="urn:schemas-microsoft-com:vml" xmlns:wp14="http://schemas.microsoft.com/office/word/2010/wordprocessingDrawing" xmlns:wp="http://schemas.openxmlformats.org/drawingml/2006/wordprocessingDrawing" xmlns:w10="urn:schemas-microsoft-com:office:word" xmlns:w="http://schemas.openxmlformats.org/wordprocessingml/2006/main" xmlns:w14="http://schemas.microsoft.com/office/word/2010/wordml" xmlns:w15="http://schemas.microsoft.com/office/word/2012/wordml" xmlns:w16cex="http://schemas.microsoft.com/office/word/2018/wordml/cex" xmlns:w16cid="http://schemas.microsoft.com/office/word/2016/wordml/cid" xmlns:w16="http://schemas.microsoft.com/office/word/2018/wordml" xmlns:w16sdtdh="http://schemas.microsoft.com/office/word/2020/wordml/sdtdatahash" xmlns:w16se="http://schemas.microsoft.com/office/word/2015/wordml/symex" xmlns:wpg="http://schemas.microsoft.com/office/word/2010/wordprocessingGroup" xmlns:wpi="http://schemas.microsoft.com/office/word/2010/wordprocessingInk" xmlns:wne="http://schemas.microsoft.com/office/word/2006/wordml" xmlns:wps="http://schemas.microsoft.com/office/word/2010/wordprocessingShape" mc:Ignorable="w14 w15 w16se w16cid w16 w16cex w16sdtdh wp14">
+<w:numbering xmlns:wpc="http://schemas.microsoft.com/office/word/2010/wordprocessingCanvas" xmlns:cx="http://schemas.microsoft.com/office/drawing/2014/chartex" xmlns:cx1="http://schemas.microsoft.com/office/drawing/2015/9/8/chartex" xmlns:cx2="http://schemas.microsoft.com/office/drawing/2015/10/21/chartex" xmlns:cx3="http://schemas.microsoft.com/office/drawing/2016/5/9/chartex" xmlns:cx4="http://schemas.microsoft.com/office/drawing/2016/5/10/chartex" xmlns:cx5="http://schemas.microsoft.com/office/drawing/2016/5/11/chartex" xmlns:cx6="http://schemas.microsoft.com/office/drawing/2016/5/12/chartex" xmlns:cx7="http://schemas.microsoft.com/office/drawing/2016/5/13/chartex" xmlns:cx8="http://schemas.microsoft.com/office/drawing/2016/5/14/chartex" xmlns:mc="http://schemas.openxmlformats.org/markup-compatibility/2006" xmlns:aink="http://schemas.microsoft.com/office/drawing/2016/ink" xmlns:am3d="http://schemas.microsoft.com/office/drawing/2017/model3d" xmlns:o="urn:schemas-microsoft-com:office:office" xmlns:oel="http://schemas.microsoft.com/office/2019/extlst" xmlns:r="http://schemas.openxmlformats.org/officeDocument/2006/relationships" xmlns:m="http://schemas.openxmlformats.org/officeDocument/2006/math" xmlns:v="urn:schemas-microsoft-com:vml" xmlns:wp14="http://schemas.microsoft.com/office/word/2010/wordprocessingDrawing" xmlns:wp="http://schemas.openxmlformats.org/drawingml/2006/wordprocessingDrawing" xmlns:w10="urn:schemas-microsoft-com:office:word" xmlns:w="http://schemas.openxmlformats.org/wordprocessingml/2006/main" xmlns:w14="http://schemas.microsoft.com/office/word/2010/wordml" xmlns:w15="http://schemas.microsoft.com/office/word/2012/wordml" xmlns:w16cex="http://schemas.microsoft.com/office/word/2018/wordml/cex" xmlns:w16cid="http://schemas.microsoft.com/office/word/2016/wordml/cid" xmlns:w16="http://schemas.microsoft.com/office/word/2018/wordml" xmlns:w16du="http://schemas.microsoft.com/office/word/2023/wordml/word16du" xmlns:w16sdtdh="http://schemas.microsoft.com/office/word/2020/wordml/sdtdatahash" xmlns:w16se="http://schemas.microsoft.com/office/word/2015/wordml/symex" xmlns:wpg="http://schemas.microsoft.com/office/word/2010/wordprocessingGroup" xmlns:wpi="http://schemas.microsoft.com/office/word/2010/wordprocessingInk" xmlns:wne="http://schemas.microsoft.com/office/word/2006/wordml" xmlns:wps="http://schemas.microsoft.com/office/word/2010/wordprocessingShape" mc:Ignorable="w14 w15 w16se w16cid w16 w16cex w16sdtdh w16du wp14">
   <w:abstractNum w:abstractNumId="0" w15:restartNumberingAfterBreak="0">
     <w:nsid w:val="05786DED"/>
     <w:multiLevelType w:val="hybridMultilevel"/>
@@ -9069,7 +9174,7 @@
 </file>
 
 <file path=word/styles.xml><?xml version="1.0" encoding="utf-8"?>
-<w:styles xmlns:mc="http://schemas.openxmlformats.org/markup-compatibility/2006" xmlns:r="http://schemas.openxmlformats.org/officeDocument/2006/relationships" xmlns:w="http://schemas.openxmlformats.org/wordprocessingml/2006/main" xmlns:w14="http://schemas.microsoft.com/office/word/2010/wordml" xmlns:w15="http://schemas.microsoft.com/office/word/2012/wordml" xmlns:w16cex="http://schemas.microsoft.com/office/word/2018/wordml/cex" xmlns:w16cid="http://schemas.microsoft.com/office/word/2016/wordml/cid" xmlns:w16="http://schemas.microsoft.com/office/word/2018/wordml" xmlns:w16sdtdh="http://schemas.microsoft.com/office/word/2020/wordml/sdtdatahash" xmlns:w16se="http://schemas.microsoft.com/office/word/2015/wordml/symex" mc:Ignorable="w14 w15 w16se w16cid w16 w16cex w16sdtdh">
+<w:styles xmlns:mc="http://schemas.openxmlformats.org/markup-compatibility/2006" xmlns:r="http://schemas.openxmlformats.org/officeDocument/2006/relationships" xmlns:w="http://schemas.openxmlformats.org/wordprocessingml/2006/main" xmlns:w14="http://schemas.microsoft.com/office/word/2010/wordml" xmlns:w15="http://schemas.microsoft.com/office/word/2012/wordml" xmlns:w16cex="http://schemas.microsoft.com/office/word/2018/wordml/cex" xmlns:w16cid="http://schemas.microsoft.com/office/word/2016/wordml/cid" xmlns:w16="http://schemas.microsoft.com/office/word/2018/wordml" xmlns:w16du="http://schemas.microsoft.com/office/word/2023/wordml/word16du" xmlns:w16sdtdh="http://schemas.microsoft.com/office/word/2020/wordml/sdtdatahash" xmlns:w16se="http://schemas.microsoft.com/office/word/2015/wordml/symex" mc:Ignorable="w14 w15 w16se w16cid w16 w16cex w16sdtdh w16du">
   <w:docDefaults>
     <w:rPrDefault>
       <w:rPr>
@@ -9502,7 +9607,6 @@
   <w:style w:type="character" w:default="1" w:styleId="DefaultParagraphFont">
     <w:name w:val="Default Paragraph Font"/>
     <w:uiPriority w:val="1"/>
-    <w:semiHidden/>
     <w:unhideWhenUsed/>
   </w:style>
   <w:style w:type="table" w:default="1" w:styleId="TableNormal">

</xml_diff>

<commit_message>
add ASTRO and AAPM talks
</commit_message>
<xml_diff>
--- a/Clincal_CV/BMAnderson CV.docx
+++ b/Clincal_CV/BMAnderson CV.docx
@@ -696,23 +696,7 @@
           <w:rFonts w:ascii="Times New Roman" w:hAnsi="Times New Roman" w:cs="Times New Roman"/>
           <w:color w:val="000000" w:themeColor="text1"/>
         </w:rPr>
-        <w:t xml:space="preserve">American Association of Physicists in Medicine (AAPM) Summer Undergraduate Fellowship Program: </w:t>
-      </w:r>
-      <w:proofErr w:type="gramStart"/>
-      <w:r>
-        <w:rPr>
-          <w:rFonts w:ascii="Times New Roman" w:hAnsi="Times New Roman" w:cs="Times New Roman"/>
-          <w:color w:val="000000" w:themeColor="text1"/>
-        </w:rPr>
-        <w:t>10 week</w:t>
-      </w:r>
-      <w:proofErr w:type="gramEnd"/>
-      <w:r>
-        <w:rPr>
-          <w:rFonts w:ascii="Times New Roman" w:hAnsi="Times New Roman" w:cs="Times New Roman"/>
-          <w:color w:val="000000" w:themeColor="text1"/>
-        </w:rPr>
-        <w:t xml:space="preserve"> program designed to gain experience in medical physics; work spent commissioning new Elekta linear accelerator in Eureka, CA (2014)</w:t>
+        <w:t>American Association of Physicists in Medicine (AAPM) Summer Undergraduate Fellowship Program: 10 week program designed to gain experience in medical physics; work spent commissioning new Elekta linear accelerator in Eureka, CA (2014)</w:t>
       </w:r>
     </w:p>
     <w:p>
@@ -801,23 +785,7 @@
           <w:rFonts w:ascii="Times New Roman" w:hAnsi="Times New Roman" w:cs="Times New Roman"/>
           <w:color w:val="000000" w:themeColor="text1"/>
         </w:rPr>
-        <w:t xml:space="preserve">MIM – Experience with contouring, 4DCT binning, </w:t>
-      </w:r>
-      <w:proofErr w:type="gramStart"/>
-      <w:r>
-        <w:rPr>
-          <w:rFonts w:ascii="Times New Roman" w:hAnsi="Times New Roman" w:cs="Times New Roman"/>
-          <w:color w:val="000000" w:themeColor="text1"/>
-        </w:rPr>
-        <w:t>PET</w:t>
-      </w:r>
-      <w:proofErr w:type="gramEnd"/>
-      <w:r>
-        <w:rPr>
-          <w:rFonts w:ascii="Times New Roman" w:hAnsi="Times New Roman" w:cs="Times New Roman"/>
-          <w:color w:val="000000" w:themeColor="text1"/>
-        </w:rPr>
-        <w:t xml:space="preserve"> and image fusion</w:t>
+        <w:t>MIM – Experience with contouring, 4DCT binning, PET and image fusion</w:t>
       </w:r>
     </w:p>
     <w:p>
@@ -830,21 +798,12 @@
           <w:color w:val="000000" w:themeColor="text1"/>
         </w:rPr>
       </w:pPr>
-      <w:proofErr w:type="spellStart"/>
-      <w:r>
-        <w:rPr>
-          <w:rFonts w:ascii="Times New Roman" w:hAnsi="Times New Roman" w:cs="Times New Roman"/>
-          <w:color w:val="000000" w:themeColor="text1"/>
-        </w:rPr>
-        <w:t>Raystation</w:t>
-      </w:r>
-      <w:proofErr w:type="spellEnd"/>
-      <w:r>
-        <w:rPr>
-          <w:rFonts w:ascii="Times New Roman" w:hAnsi="Times New Roman" w:cs="Times New Roman"/>
-          <w:color w:val="000000" w:themeColor="text1"/>
-        </w:rPr>
-        <w:t xml:space="preserve"> – Fully competent with three years of intense coding experience</w:t>
+      <w:r>
+        <w:rPr>
+          <w:rFonts w:ascii="Times New Roman" w:hAnsi="Times New Roman" w:cs="Times New Roman"/>
+          <w:color w:val="000000" w:themeColor="text1"/>
+        </w:rPr>
+        <w:t>Raystation – Fully competent with three years of intense coding experience</w:t>
       </w:r>
       <w:r>
         <w:rPr>
@@ -864,47 +823,13 @@
           <w:color w:val="000000" w:themeColor="text1"/>
         </w:rPr>
       </w:pPr>
-      <w:proofErr w:type="spellStart"/>
-      <w:r>
-        <w:rPr>
-          <w:rFonts w:ascii="Times New Roman" w:hAnsi="Times New Roman" w:cs="Times New Roman"/>
-          <w:color w:val="000000" w:themeColor="text1"/>
-        </w:rPr>
-        <w:t>Mosaiq</w:t>
-      </w:r>
-      <w:proofErr w:type="spellEnd"/>
-      <w:r>
-        <w:rPr>
-          <w:rFonts w:ascii="Times New Roman" w:hAnsi="Times New Roman" w:cs="Times New Roman"/>
-          <w:color w:val="000000" w:themeColor="text1"/>
-        </w:rPr>
-        <w:t xml:space="preserve"> – Basic understanding of SQL queries related to </w:t>
-      </w:r>
-      <w:proofErr w:type="spellStart"/>
-      <w:r>
-        <w:rPr>
-          <w:rFonts w:ascii="Times New Roman" w:hAnsi="Times New Roman" w:cs="Times New Roman"/>
-          <w:color w:val="000000" w:themeColor="text1"/>
-        </w:rPr>
-        <w:t>Mosaiq</w:t>
-      </w:r>
-      <w:proofErr w:type="spellEnd"/>
-      <w:r>
-        <w:rPr>
-          <w:rFonts w:ascii="Times New Roman" w:hAnsi="Times New Roman" w:cs="Times New Roman"/>
-          <w:color w:val="000000" w:themeColor="text1"/>
-        </w:rPr>
-        <w:t xml:space="preserve"> database, used for clinical workflow </w:t>
-      </w:r>
-      <w:proofErr w:type="gramStart"/>
-      <w:r>
-        <w:rPr>
-          <w:rFonts w:ascii="Times New Roman" w:hAnsi="Times New Roman" w:cs="Times New Roman"/>
-          <w:color w:val="000000" w:themeColor="text1"/>
-        </w:rPr>
-        <w:t>improvement</w:t>
-      </w:r>
-      <w:proofErr w:type="gramEnd"/>
+      <w:r>
+        <w:rPr>
+          <w:rFonts w:ascii="Times New Roman" w:hAnsi="Times New Roman" w:cs="Times New Roman"/>
+          <w:color w:val="000000" w:themeColor="text1"/>
+        </w:rPr>
+        <w:t>Mosaiq – Basic understanding of SQL queries related to Mosaiq database, used for clinical workflow improvement</w:t>
+      </w:r>
     </w:p>
     <w:p>
       <w:pPr>
@@ -949,17 +874,8 @@
           <w:rFonts w:ascii="Times New Roman" w:hAnsi="Times New Roman" w:cs="Times New Roman"/>
           <w:color w:val="000000" w:themeColor="text1"/>
         </w:rPr>
-        <w:t xml:space="preserve"> for monthly and annual quality </w:t>
-      </w:r>
-      <w:proofErr w:type="gramStart"/>
-      <w:r>
-        <w:rPr>
-          <w:rFonts w:ascii="Times New Roman" w:hAnsi="Times New Roman" w:cs="Times New Roman"/>
-          <w:color w:val="000000" w:themeColor="text1"/>
-        </w:rPr>
-        <w:t>assurance</w:t>
-      </w:r>
-      <w:proofErr w:type="gramEnd"/>
+        <w:t xml:space="preserve"> for monthly and annual quality assurance</w:t>
+      </w:r>
     </w:p>
     <w:p>
       <w:pPr>
@@ -985,7 +901,6 @@
         </w:rPr>
         <w:t xml:space="preserve">, </w:t>
       </w:r>
-      <w:proofErr w:type="spellStart"/>
       <w:r>
         <w:rPr>
           <w:rFonts w:ascii="Times New Roman" w:hAnsi="Times New Roman" w:cs="Times New Roman"/>
@@ -993,39 +908,20 @@
         </w:rPr>
         <w:t>Varisource</w:t>
       </w:r>
-      <w:proofErr w:type="spellEnd"/>
-      <w:r>
-        <w:rPr>
-          <w:rFonts w:ascii="Times New Roman" w:hAnsi="Times New Roman" w:cs="Times New Roman"/>
-          <w:color w:val="000000" w:themeColor="text1"/>
-        </w:rPr>
-        <w:t xml:space="preserve">, and </w:t>
-      </w:r>
-      <w:proofErr w:type="spellStart"/>
-      <w:r>
-        <w:rPr>
-          <w:rFonts w:ascii="Times New Roman" w:hAnsi="Times New Roman" w:cs="Times New Roman"/>
-          <w:color w:val="000000" w:themeColor="text1"/>
-        </w:rPr>
-        <w:t>Flexitron</w:t>
-      </w:r>
-      <w:proofErr w:type="spellEnd"/>
-      <w:r>
-        <w:rPr>
-          <w:rFonts w:ascii="Times New Roman" w:hAnsi="Times New Roman" w:cs="Times New Roman"/>
-          <w:color w:val="000000" w:themeColor="text1"/>
-        </w:rPr>
-        <w:t xml:space="preserve"> remote </w:t>
-      </w:r>
-      <w:proofErr w:type="spellStart"/>
-      <w:r>
-        <w:rPr>
-          <w:rFonts w:ascii="Times New Roman" w:hAnsi="Times New Roman" w:cs="Times New Roman"/>
-          <w:color w:val="000000" w:themeColor="text1"/>
-        </w:rPr>
-        <w:t>afterloaders</w:t>
-      </w:r>
-      <w:proofErr w:type="spellEnd"/>
+      <w:r>
+        <w:rPr>
+          <w:rFonts w:ascii="Times New Roman" w:hAnsi="Times New Roman" w:cs="Times New Roman"/>
+          <w:color w:val="000000" w:themeColor="text1"/>
+        </w:rPr>
+        <w:t>, and Flexitron</w:t>
+      </w:r>
+      <w:r>
+        <w:rPr>
+          <w:rFonts w:ascii="Times New Roman" w:hAnsi="Times New Roman" w:cs="Times New Roman"/>
+          <w:color w:val="000000" w:themeColor="text1"/>
+        </w:rPr>
+        <w:t xml:space="preserve"> remote afterloaders</w:t>
+      </w:r>
     </w:p>
     <w:p>
       <w:pPr>
@@ -1335,7 +1231,6 @@
         </w:rPr>
         <w:t xml:space="preserve">AAPM, </w:t>
       </w:r>
-      <w:proofErr w:type="spellStart"/>
       <w:r>
         <w:rPr>
           <w:rFonts w:ascii="Times New Roman" w:hAnsi="Times New Roman" w:cs="Times New Roman"/>
@@ -1344,7 +1239,6 @@
         </w:rPr>
         <w:t>WizKids</w:t>
       </w:r>
-      <w:proofErr w:type="spellEnd"/>
       <w:r>
         <w:rPr>
           <w:rFonts w:ascii="Times New Roman" w:hAnsi="Times New Roman" w:cs="Times New Roman"/>
@@ -1870,23 +1764,7 @@
           <w:rFonts w:ascii="Times New Roman" w:hAnsi="Times New Roman" w:cs="Times New Roman"/>
           <w:color w:val="000000" w:themeColor="text1"/>
         </w:rPr>
-        <w:t xml:space="preserve">the Ethos TPS and </w:t>
-      </w:r>
-      <w:proofErr w:type="spellStart"/>
-      <w:r>
-        <w:rPr>
-          <w:rFonts w:ascii="Times New Roman" w:hAnsi="Times New Roman" w:cs="Times New Roman"/>
-          <w:color w:val="000000" w:themeColor="text1"/>
-        </w:rPr>
-        <w:t>AlignRT</w:t>
-      </w:r>
-      <w:proofErr w:type="spellEnd"/>
-      <w:r>
-        <w:rPr>
-          <w:rFonts w:ascii="Times New Roman" w:hAnsi="Times New Roman" w:cs="Times New Roman"/>
-          <w:color w:val="000000" w:themeColor="text1"/>
-        </w:rPr>
-        <w:t>.</w:t>
+        <w:t>the Ethos TPS and AlignRT.</w:t>
       </w:r>
     </w:p>
     <w:p>
@@ -2595,23 +2473,7 @@
           <w:rFonts w:ascii="Times New Roman" w:hAnsi="Times New Roman" w:cs="Times New Roman"/>
           <w:color w:val="000000" w:themeColor="text1"/>
         </w:rPr>
-        <w:t xml:space="preserve">This work was largely focused on providing tools to improve needle guidance during local liver ablation </w:t>
-      </w:r>
-      <w:proofErr w:type="gramStart"/>
-      <w:r>
-        <w:rPr>
-          <w:rFonts w:ascii="Times New Roman" w:hAnsi="Times New Roman" w:cs="Times New Roman"/>
-          <w:color w:val="000000" w:themeColor="text1"/>
-        </w:rPr>
-        <w:t>therapy, and</w:t>
-      </w:r>
-      <w:proofErr w:type="gramEnd"/>
-      <w:r>
-        <w:rPr>
-          <w:rFonts w:ascii="Times New Roman" w:hAnsi="Times New Roman" w:cs="Times New Roman"/>
-          <w:color w:val="000000" w:themeColor="text1"/>
-        </w:rPr>
-        <w:t xml:space="preserve"> improving ablation assessment in a manner conducive to immediate additional ablation </w:t>
+        <w:t xml:space="preserve">This work was largely focused on providing tools to improve needle guidance during local liver ablation therapy, and improving ablation assessment in a manner conducive to immediate additional ablation </w:t>
       </w:r>
       <w:r>
         <w:rPr>
@@ -2625,23 +2487,7 @@
           <w:rFonts w:ascii="Times New Roman" w:hAnsi="Times New Roman" w:cs="Times New Roman"/>
           <w:color w:val="000000" w:themeColor="text1"/>
         </w:rPr>
-        <w:t xml:space="preserve"> the surgical procedure. Python, for both the creation of deep learning networks and work within </w:t>
-      </w:r>
-      <w:proofErr w:type="spellStart"/>
-      <w:r>
-        <w:rPr>
-          <w:rFonts w:ascii="Times New Roman" w:hAnsi="Times New Roman" w:cs="Times New Roman"/>
-          <w:color w:val="000000" w:themeColor="text1"/>
-        </w:rPr>
-        <w:t>Raystation</w:t>
-      </w:r>
-      <w:proofErr w:type="spellEnd"/>
-      <w:r>
-        <w:rPr>
-          <w:rFonts w:ascii="Times New Roman" w:hAnsi="Times New Roman" w:cs="Times New Roman"/>
-          <w:color w:val="000000" w:themeColor="text1"/>
-        </w:rPr>
-        <w:t>, was a skill I am now confident in using from this project. This skill led to the creation of a clinically implemented deep learning network for liver</w:t>
+        <w:t xml:space="preserve"> the surgical procedure. Python, for both the creation of deep learning networks and work within Raystation, was a skill I am now confident in using from this project. This skill led to the creation of a clinically implemented deep learning network for liver</w:t>
       </w:r>
       <w:r>
         <w:rPr>
@@ -2655,39 +2501,7 @@
           <w:rFonts w:ascii="Times New Roman" w:hAnsi="Times New Roman" w:cs="Times New Roman"/>
           <w:color w:val="000000" w:themeColor="text1"/>
         </w:rPr>
-        <w:t xml:space="preserve"> segmentation, built into the </w:t>
-      </w:r>
-      <w:proofErr w:type="spellStart"/>
-      <w:r>
-        <w:rPr>
-          <w:rFonts w:ascii="Times New Roman" w:hAnsi="Times New Roman" w:cs="Times New Roman"/>
-          <w:color w:val="000000" w:themeColor="text1"/>
-        </w:rPr>
-        <w:t>Raystation</w:t>
-      </w:r>
-      <w:proofErr w:type="spellEnd"/>
-      <w:r>
-        <w:rPr>
-          <w:rFonts w:ascii="Times New Roman" w:hAnsi="Times New Roman" w:cs="Times New Roman"/>
-          <w:color w:val="000000" w:themeColor="text1"/>
-        </w:rPr>
-        <w:t xml:space="preserve"> workflow at MD Anderson. I furthermore developed a GUI based workflow within </w:t>
-      </w:r>
-      <w:proofErr w:type="spellStart"/>
-      <w:r>
-        <w:rPr>
-          <w:rFonts w:ascii="Times New Roman" w:hAnsi="Times New Roman" w:cs="Times New Roman"/>
-          <w:color w:val="000000" w:themeColor="text1"/>
-        </w:rPr>
-        <w:t>Raystation</w:t>
-      </w:r>
-      <w:proofErr w:type="spellEnd"/>
-      <w:r>
-        <w:rPr>
-          <w:rFonts w:ascii="Times New Roman" w:hAnsi="Times New Roman" w:cs="Times New Roman"/>
-          <w:color w:val="000000" w:themeColor="text1"/>
-        </w:rPr>
-        <w:t xml:space="preserve"> for the</w:t>
+        <w:t xml:space="preserve"> segmentation, built into the Raystation workflow at MD Anderson. I furthermore developed a GUI based workflow within Raystation for the</w:t>
       </w:r>
       <w:r>
         <w:rPr>
@@ -2770,21 +2584,12 @@
         </w:rPr>
         <w:t xml:space="preserve">MD Anderson, </w:t>
       </w:r>
-      <w:proofErr w:type="gramStart"/>
-      <w:r>
-        <w:rPr>
-          <w:rFonts w:ascii="Times New Roman" w:hAnsi="Times New Roman" w:cs="Times New Roman"/>
-          <w:color w:val="000000" w:themeColor="text1"/>
-        </w:rPr>
-        <w:t>Master’s</w:t>
-      </w:r>
-      <w:proofErr w:type="gramEnd"/>
-      <w:r>
-        <w:rPr>
-          <w:rFonts w:ascii="Times New Roman" w:hAnsi="Times New Roman" w:cs="Times New Roman"/>
-          <w:color w:val="000000" w:themeColor="text1"/>
-        </w:rPr>
-        <w:t xml:space="preserve"> Thesis: </w:t>
+      <w:r>
+        <w:rPr>
+          <w:rFonts w:ascii="Times New Roman" w:hAnsi="Times New Roman" w:cs="Times New Roman"/>
+          <w:color w:val="000000" w:themeColor="text1"/>
+        </w:rPr>
+        <w:t xml:space="preserve">Master’s Thesis: </w:t>
       </w:r>
       <w:r>
         <w:rPr>
@@ -2846,21 +2651,7 @@
           <w:rFonts w:ascii="Times New Roman" w:hAnsi="Times New Roman" w:cs="Times New Roman"/>
           <w:color w:val="000000" w:themeColor="text1"/>
         </w:rPr>
-        <w:t>Georgia Institute of Technology, invited lecturer: “</w:t>
-      </w:r>
-      <w:r>
-        <w:rPr>
-          <w:rFonts w:ascii="Times New Roman" w:hAnsi="Times New Roman" w:cs="Times New Roman"/>
-          <w:color w:val="000000" w:themeColor="text1"/>
-        </w:rPr>
-        <w:t>Reimagining Medical Physics: A Deeper Dive into Deep Learning</w:t>
-      </w:r>
-      <w:r>
-        <w:rPr>
-          <w:rFonts w:ascii="Times New Roman" w:hAnsi="Times New Roman" w:cs="Times New Roman"/>
-          <w:color w:val="000000" w:themeColor="text1"/>
-        </w:rPr>
-        <w:t>” (11/2023)</w:t>
+        <w:t>AAPM, Therapy Symposium: Therapeutic Planning, Delivery, Adaptation: “AI for segmentation and Registration” (07/2024)</w:t>
       </w:r>
     </w:p>
     <w:p>
@@ -2883,21 +2674,21 @@
           <w:rFonts w:ascii="Times New Roman" w:hAnsi="Times New Roman" w:cs="Times New Roman"/>
           <w:color w:val="000000" w:themeColor="text1"/>
         </w:rPr>
-        <w:t>ESTRO-AAPM, Joint Symposium Session: “</w:t>
-      </w:r>
-      <w:r>
-        <w:rPr>
-          <w:rFonts w:ascii="Times New Roman" w:hAnsi="Times New Roman" w:cs="Times New Roman"/>
-          <w:color w:val="000000" w:themeColor="text1"/>
-        </w:rPr>
-        <w:t>Estro-AAPM: Big data, Big Headache”</w:t>
-      </w:r>
-      <w:r>
-        <w:rPr>
-          <w:rFonts w:ascii="Times New Roman" w:hAnsi="Times New Roman" w:cs="Times New Roman"/>
-          <w:color w:val="000000" w:themeColor="text1"/>
-        </w:rPr>
-        <w:t>, Title “Dealing with public datasets” (05/2023)</w:t>
+        <w:t>Georgia Institute of Technology, invited lecturer: “</w:t>
+      </w:r>
+      <w:r>
+        <w:rPr>
+          <w:rFonts w:ascii="Times New Roman" w:hAnsi="Times New Roman" w:cs="Times New Roman"/>
+          <w:color w:val="000000" w:themeColor="text1"/>
+        </w:rPr>
+        <w:t>Reimagining Medical Physics: A Deeper Dive into Deep Learning</w:t>
+      </w:r>
+      <w:r>
+        <w:rPr>
+          <w:rFonts w:ascii="Times New Roman" w:hAnsi="Times New Roman" w:cs="Times New Roman"/>
+          <w:color w:val="000000" w:themeColor="text1"/>
+        </w:rPr>
+        <w:t>” (11/2023)</w:t>
       </w:r>
     </w:p>
     <w:p>
@@ -2920,28 +2711,21 @@
           <w:rFonts w:ascii="Times New Roman" w:hAnsi="Times New Roman" w:cs="Times New Roman"/>
           <w:color w:val="000000" w:themeColor="text1"/>
         </w:rPr>
-        <w:t xml:space="preserve">MD Anderson, </w:t>
-      </w:r>
-      <w:r>
-        <w:rPr>
-          <w:rFonts w:ascii="Times New Roman" w:hAnsi="Times New Roman" w:cs="Times New Roman"/>
-          <w:color w:val="000000" w:themeColor="text1"/>
-        </w:rPr>
-        <w:t>Image Guided Cancer Therapy Workshop</w:t>
-      </w:r>
-      <w:r>
-        <w:rPr>
-          <w:rFonts w:ascii="Times New Roman" w:hAnsi="Times New Roman" w:cs="Times New Roman"/>
-          <w:color w:val="000000" w:themeColor="text1"/>
-        </w:rPr>
-        <w:t xml:space="preserve">: </w:t>
-      </w:r>
-      <w:r>
-        <w:rPr>
-          <w:rFonts w:ascii="Times New Roman" w:hAnsi="Times New Roman" w:cs="Times New Roman"/>
-          <w:color w:val="000000" w:themeColor="text1"/>
-        </w:rPr>
-        <w:t>“Getting Started with Artificial Intelligence”, Workshop and presentation (11/2021)</w:t>
+        <w:t>ESTRO-AAPM, Joint Symposium Session: “</w:t>
+      </w:r>
+      <w:r>
+        <w:rPr>
+          <w:rFonts w:ascii="Times New Roman" w:hAnsi="Times New Roman" w:cs="Times New Roman"/>
+          <w:color w:val="000000" w:themeColor="text1"/>
+        </w:rPr>
+        <w:t>Estro-AAPM: Big data, Big Headache”</w:t>
+      </w:r>
+      <w:r>
+        <w:rPr>
+          <w:rFonts w:ascii="Times New Roman" w:hAnsi="Times New Roman" w:cs="Times New Roman"/>
+          <w:color w:val="000000" w:themeColor="text1"/>
+        </w:rPr>
+        <w:t>, Title “Dealing with public datasets” (05/2023)</w:t>
       </w:r>
     </w:p>
     <w:p>
@@ -2964,7 +2748,14 @@
           <w:rFonts w:ascii="Times New Roman" w:hAnsi="Times New Roman" w:cs="Times New Roman"/>
           <w:color w:val="000000" w:themeColor="text1"/>
         </w:rPr>
-        <w:t>Winter Institute of Medical Physics</w:t>
+        <w:t xml:space="preserve">MD Anderson, </w:t>
+      </w:r>
+      <w:r>
+        <w:rPr>
+          <w:rFonts w:ascii="Times New Roman" w:hAnsi="Times New Roman" w:cs="Times New Roman"/>
+          <w:color w:val="000000" w:themeColor="text1"/>
+        </w:rPr>
+        <w:t>Image Guided Cancer Therapy Workshop</w:t>
       </w:r>
       <w:r>
         <w:rPr>
@@ -2978,23 +2769,7 @@
           <w:rFonts w:ascii="Times New Roman" w:hAnsi="Times New Roman" w:cs="Times New Roman"/>
           <w:color w:val="000000" w:themeColor="text1"/>
         </w:rPr>
-        <w:t xml:space="preserve">“Getting Started with Deep Learning: </w:t>
-      </w:r>
-      <w:proofErr w:type="spellStart"/>
-      <w:r>
-        <w:rPr>
-          <w:rFonts w:ascii="Times New Roman" w:hAnsi="Times New Roman" w:cs="Times New Roman"/>
-          <w:color w:val="000000" w:themeColor="text1"/>
-        </w:rPr>
-        <w:t>Dicom</w:t>
-      </w:r>
-      <w:proofErr w:type="spellEnd"/>
-      <w:r>
-        <w:rPr>
-          <w:rFonts w:ascii="Times New Roman" w:hAnsi="Times New Roman" w:cs="Times New Roman"/>
-          <w:color w:val="000000" w:themeColor="text1"/>
-        </w:rPr>
-        <w:t xml:space="preserve"> to Predictions” Workshop and presentation (02/2020)</w:t>
+        <w:t>“Getting Started with Artificial Intelligence”, Workshop and presentation (11/2021)</w:t>
       </w:r>
     </w:p>
     <w:p>
@@ -3017,21 +2792,7 @@
           <w:rFonts w:ascii="Times New Roman" w:hAnsi="Times New Roman" w:cs="Times New Roman"/>
           <w:color w:val="000000" w:themeColor="text1"/>
         </w:rPr>
-        <w:t>MD Anderson</w:t>
-      </w:r>
-      <w:r>
-        <w:rPr>
-          <w:rFonts w:ascii="Times New Roman" w:hAnsi="Times New Roman" w:cs="Times New Roman"/>
-          <w:color w:val="000000" w:themeColor="text1"/>
-        </w:rPr>
-        <w:t xml:space="preserve">, </w:t>
-      </w:r>
-      <w:r>
-        <w:rPr>
-          <w:rFonts w:ascii="Times New Roman" w:hAnsi="Times New Roman" w:cs="Times New Roman"/>
-          <w:color w:val="000000" w:themeColor="text1"/>
-        </w:rPr>
-        <w:t>Image Guided Cancer Therapy Research Program</w:t>
+        <w:t>Winter Institute of Medical Physics</w:t>
       </w:r>
       <w:r>
         <w:rPr>
@@ -3045,7 +2806,7 @@
           <w:rFonts w:ascii="Times New Roman" w:hAnsi="Times New Roman" w:cs="Times New Roman"/>
           <w:color w:val="000000" w:themeColor="text1"/>
         </w:rPr>
-        <w:t>“How to Get Started in AI”, Workshop and presentation (01/2020)</w:t>
+        <w:t>“Getting Started with Deep Learning: Dicom to Predictions” Workshop and presentation (02/2020)</w:t>
       </w:r>
     </w:p>
     <w:p>
@@ -3068,7 +2829,7 @@
           <w:rFonts w:ascii="Times New Roman" w:hAnsi="Times New Roman" w:cs="Times New Roman"/>
           <w:color w:val="000000" w:themeColor="text1"/>
         </w:rPr>
-        <w:t>North Central Chapter AAPM</w:t>
+        <w:t>MD Anderson</w:t>
       </w:r>
       <w:r>
         <w:rPr>
@@ -3082,7 +2843,7 @@
           <w:rFonts w:ascii="Times New Roman" w:hAnsi="Times New Roman" w:cs="Times New Roman"/>
           <w:color w:val="000000" w:themeColor="text1"/>
         </w:rPr>
-        <w:t>Keynote Lecturer</w:t>
+        <w:t>Image Guided Cancer Therapy Research Program</w:t>
       </w:r>
       <w:r>
         <w:rPr>
@@ -3096,7 +2857,7 @@
           <w:rFonts w:ascii="Times New Roman" w:hAnsi="Times New Roman" w:cs="Times New Roman"/>
           <w:color w:val="000000" w:themeColor="text1"/>
         </w:rPr>
-        <w:t>“Introduction to Deep Learning: Everything I wish I’d known sooner” (11/2019)</w:t>
+        <w:t>“How to Get Started in AI”, Workshop and presentation (01/2020)</w:t>
       </w:r>
     </w:p>
     <w:p>
@@ -3119,7 +2880,7 @@
           <w:rFonts w:ascii="Times New Roman" w:hAnsi="Times New Roman" w:cs="Times New Roman"/>
           <w:color w:val="000000" w:themeColor="text1"/>
         </w:rPr>
-        <w:t>Rice University</w:t>
+        <w:t>North Central Chapter AAPM</w:t>
       </w:r>
       <w:r>
         <w:rPr>
@@ -3133,14 +2894,21 @@
           <w:rFonts w:ascii="Times New Roman" w:hAnsi="Times New Roman" w:cs="Times New Roman"/>
           <w:color w:val="000000" w:themeColor="text1"/>
         </w:rPr>
-        <w:t>Guest Lecturer</w:t>
-      </w:r>
-      <w:r>
-        <w:rPr>
-          <w:rFonts w:ascii="Times New Roman" w:hAnsi="Times New Roman" w:cs="Times New Roman"/>
-          <w:color w:val="000000" w:themeColor="text1"/>
-        </w:rPr>
-        <w:t xml:space="preserve"> ELEC/ COMP 576: “Introduction to Deep Learning” (09/2019)</w:t>
+        <w:t>Keynote Lecturer</w:t>
+      </w:r>
+      <w:r>
+        <w:rPr>
+          <w:rFonts w:ascii="Times New Roman" w:hAnsi="Times New Roman" w:cs="Times New Roman"/>
+          <w:color w:val="000000" w:themeColor="text1"/>
+        </w:rPr>
+        <w:t xml:space="preserve">: </w:t>
+      </w:r>
+      <w:r>
+        <w:rPr>
+          <w:rFonts w:ascii="Times New Roman" w:hAnsi="Times New Roman" w:cs="Times New Roman"/>
+          <w:color w:val="000000" w:themeColor="text1"/>
+        </w:rPr>
+        <w:t>“Introduction to Deep Learning: Everything I wish I’d known sooner” (11/2019)</w:t>
       </w:r>
     </w:p>
     <w:p>
@@ -3163,6 +2931,50 @@
           <w:rFonts w:ascii="Times New Roman" w:hAnsi="Times New Roman" w:cs="Times New Roman"/>
           <w:color w:val="000000" w:themeColor="text1"/>
         </w:rPr>
+        <w:t>Rice University</w:t>
+      </w:r>
+      <w:r>
+        <w:rPr>
+          <w:rFonts w:ascii="Times New Roman" w:hAnsi="Times New Roman" w:cs="Times New Roman"/>
+          <w:color w:val="000000" w:themeColor="text1"/>
+        </w:rPr>
+        <w:t xml:space="preserve">, </w:t>
+      </w:r>
+      <w:r>
+        <w:rPr>
+          <w:rFonts w:ascii="Times New Roman" w:hAnsi="Times New Roman" w:cs="Times New Roman"/>
+          <w:color w:val="000000" w:themeColor="text1"/>
+        </w:rPr>
+        <w:t>Guest Lecturer</w:t>
+      </w:r>
+      <w:r>
+        <w:rPr>
+          <w:rFonts w:ascii="Times New Roman" w:hAnsi="Times New Roman" w:cs="Times New Roman"/>
+          <w:color w:val="000000" w:themeColor="text1"/>
+        </w:rPr>
+        <w:t xml:space="preserve"> ELEC/ COMP 576: “Introduction to Deep Learning” (09/2019)</w:t>
+      </w:r>
+    </w:p>
+    <w:p>
+      <w:pPr>
+        <w:pStyle w:val="ListParagraph"/>
+        <w:keepNext/>
+        <w:keepLines/>
+        <w:numPr>
+          <w:ilvl w:val="0"/>
+          <w:numId w:val="7"/>
+        </w:numPr>
+        <w:spacing w:after="60"/>
+        <w:rPr>
+          <w:rFonts w:ascii="Times New Roman" w:hAnsi="Times New Roman" w:cs="Times New Roman"/>
+          <w:color w:val="000000" w:themeColor="text1"/>
+        </w:rPr>
+      </w:pPr>
+      <w:r>
+        <w:rPr>
+          <w:rFonts w:ascii="Times New Roman" w:hAnsi="Times New Roman" w:cs="Times New Roman"/>
+          <w:color w:val="000000" w:themeColor="text1"/>
+        </w:rPr>
         <w:t xml:space="preserve">MD Anderson, </w:t>
       </w:r>
       <w:r>
@@ -3264,39 +3076,7 @@
           <w:rFonts w:ascii="Times New Roman" w:hAnsi="Times New Roman" w:cs="Times New Roman"/>
           <w:color w:val="000000" w:themeColor="text1"/>
         </w:rPr>
-        <w:t xml:space="preserve">, Barker M, Dess K, Price J, </w:t>
-      </w:r>
-      <w:proofErr w:type="spellStart"/>
-      <w:r>
-        <w:rPr>
-          <w:rFonts w:ascii="Times New Roman" w:hAnsi="Times New Roman" w:cs="Times New Roman"/>
-          <w:color w:val="000000" w:themeColor="text1"/>
-        </w:rPr>
-        <w:t>Moncio</w:t>
-      </w:r>
-      <w:proofErr w:type="spellEnd"/>
-      <w:r>
-        <w:rPr>
-          <w:rFonts w:ascii="Times New Roman" w:hAnsi="Times New Roman" w:cs="Times New Roman"/>
-          <w:color w:val="000000" w:themeColor="text1"/>
-        </w:rPr>
-        <w:t xml:space="preserve"> A, </w:t>
-      </w:r>
-      <w:proofErr w:type="spellStart"/>
-      <w:r>
-        <w:rPr>
-          <w:rFonts w:ascii="Times New Roman" w:hAnsi="Times New Roman" w:cs="Times New Roman"/>
-          <w:color w:val="000000" w:themeColor="text1"/>
-        </w:rPr>
-        <w:t>Vaccarelli</w:t>
-      </w:r>
-      <w:proofErr w:type="spellEnd"/>
-      <w:r>
-        <w:rPr>
-          <w:rFonts w:ascii="Times New Roman" w:hAnsi="Times New Roman" w:cs="Times New Roman"/>
-          <w:color w:val="000000" w:themeColor="text1"/>
-        </w:rPr>
-        <w:t xml:space="preserve"> M, Santanam L, Xiao Y, Mayo C </w:t>
+        <w:t xml:space="preserve">, Barker M, Dess K, Price J, Moncio A, Vaccarelli M, Santanam L, Xiao Y, Mayo C </w:t>
       </w:r>
       <w:r>
         <w:rPr>
@@ -3352,25 +3132,7 @@
           <w:bCs/>
           <w:color w:val="000000" w:themeColor="text1"/>
         </w:rPr>
-        <w:t xml:space="preserve"> Zhang L, Rhee D.J, Nguyen C., Netherton T., Yang J., Brock K., </w:t>
-      </w:r>
-      <w:proofErr w:type="spellStart"/>
-      <w:r>
-        <w:rPr>
-          <w:rFonts w:ascii="Times New Roman" w:hAnsi="Times New Roman" w:cs="Times New Roman"/>
-          <w:bCs/>
-          <w:color w:val="000000" w:themeColor="text1"/>
-        </w:rPr>
-        <w:t>Jhingran</w:t>
-      </w:r>
-      <w:proofErr w:type="spellEnd"/>
-      <w:r>
-        <w:rPr>
-          <w:rFonts w:ascii="Times New Roman" w:hAnsi="Times New Roman" w:cs="Times New Roman"/>
-          <w:bCs/>
-          <w:color w:val="000000" w:themeColor="text1"/>
-        </w:rPr>
-        <w:t xml:space="preserve"> A., Simonds H., Klopp A., Beadle B. M., Court L., Cardenas C. </w:t>
+        <w:t xml:space="preserve"> Zhang L, Rhee D.J, Nguyen C., Netherton T., Yang J., Brock K., Jhingran A., Simonds H., Klopp A., Beadle B. M., Court L., Cardenas C. </w:t>
       </w:r>
       <w:r>
         <w:rPr>
@@ -3481,6 +3243,7 @@
           <w:rFonts w:ascii="Times New Roman" w:hAnsi="Times New Roman" w:cs="Times New Roman"/>
           <w:color w:val="000000" w:themeColor="text1"/>
         </w:rPr>
+        <w:lastRenderedPageBreak/>
         <w:t xml:space="preserve">Woodland M, Wood J, </w:t>
       </w:r>
       <w:r>
@@ -3496,39 +3259,7 @@
           <w:rFonts w:ascii="Times New Roman" w:hAnsi="Times New Roman" w:cs="Times New Roman"/>
           <w:color w:val="000000" w:themeColor="text1"/>
         </w:rPr>
-        <w:t xml:space="preserve">, Kundu S, Lin E, Koay E, </w:t>
-      </w:r>
-      <w:proofErr w:type="spellStart"/>
-      <w:r>
-        <w:rPr>
-          <w:rFonts w:ascii="Times New Roman" w:hAnsi="Times New Roman" w:cs="Times New Roman"/>
-          <w:color w:val="000000" w:themeColor="text1"/>
-        </w:rPr>
-        <w:t>Odisio</w:t>
-      </w:r>
-      <w:proofErr w:type="spellEnd"/>
-      <w:r>
-        <w:rPr>
-          <w:rFonts w:ascii="Times New Roman" w:hAnsi="Times New Roman" w:cs="Times New Roman"/>
-          <w:color w:val="000000" w:themeColor="text1"/>
-        </w:rPr>
-        <w:t xml:space="preserve"> B, Chung C, Kang H.C, Venkatesan A.M, </w:t>
-      </w:r>
-      <w:proofErr w:type="spellStart"/>
-      <w:r>
-        <w:rPr>
-          <w:rFonts w:ascii="Times New Roman" w:hAnsi="Times New Roman" w:cs="Times New Roman"/>
-          <w:color w:val="000000" w:themeColor="text1"/>
-        </w:rPr>
-        <w:t>Yedururi</w:t>
-      </w:r>
-      <w:proofErr w:type="spellEnd"/>
-      <w:r>
-        <w:rPr>
-          <w:rFonts w:ascii="Times New Roman" w:hAnsi="Times New Roman" w:cs="Times New Roman"/>
-          <w:color w:val="000000" w:themeColor="text1"/>
-        </w:rPr>
-        <w:t xml:space="preserve"> S, De B, Lin Y-M, Patel A.B, Brock K.K </w:t>
+        <w:t xml:space="preserve">, Kundu S, Lin E, Koay E, Odisio B, Chung C, Kang H.C, Venkatesan A.M, Yedururi S, De B, Lin Y-M, Patel A.B, Brock K.K </w:t>
       </w:r>
       <w:r>
         <w:rPr>
@@ -3577,7 +3308,6 @@
           <w:rFonts w:ascii="Times New Roman" w:hAnsi="Times New Roman" w:cs="Times New Roman"/>
           <w:color w:val="000000" w:themeColor="text1"/>
         </w:rPr>
-        <w:lastRenderedPageBreak/>
         <w:t xml:space="preserve">Lin Y-M, </w:t>
       </w:r>
       <w:r>
@@ -3603,50 +3333,14 @@
           <w:iCs/>
           <w:color w:val="000000" w:themeColor="text1"/>
         </w:rPr>
-        <w:t xml:space="preserve">Study Protocol COVER-ALL: Clinical impact of a volumetric image method for confirming </w:t>
-      </w:r>
-      <w:proofErr w:type="spellStart"/>
-      <w:r>
-        <w:rPr>
-          <w:rFonts w:ascii="Times New Roman" w:hAnsi="Times New Roman" w:cs="Times New Roman"/>
-          <w:i/>
-          <w:iCs/>
-          <w:color w:val="000000" w:themeColor="text1"/>
-        </w:rPr>
-        <w:t>tumour</w:t>
-      </w:r>
-      <w:proofErr w:type="spellEnd"/>
-      <w:r>
-        <w:rPr>
-          <w:rFonts w:ascii="Times New Roman" w:hAnsi="Times New Roman" w:cs="Times New Roman"/>
-          <w:i/>
-          <w:iCs/>
-          <w:color w:val="000000" w:themeColor="text1"/>
-        </w:rPr>
-        <w:t xml:space="preserve"> coverage with ablation on patients with malignant liver lesions</w:t>
-      </w:r>
-      <w:r>
-        <w:rPr>
-          <w:rFonts w:ascii="Times New Roman" w:hAnsi="Times New Roman" w:cs="Times New Roman"/>
-          <w:color w:val="000000" w:themeColor="text1"/>
-        </w:rPr>
-        <w:t xml:space="preserve"> </w:t>
-      </w:r>
-      <w:proofErr w:type="spellStart"/>
-      <w:r>
-        <w:rPr>
-          <w:rFonts w:ascii="Times New Roman" w:hAnsi="Times New Roman" w:cs="Times New Roman"/>
-          <w:color w:val="000000" w:themeColor="text1"/>
-        </w:rPr>
-        <w:t>CardioVascular</w:t>
-      </w:r>
-      <w:proofErr w:type="spellEnd"/>
-      <w:r>
-        <w:rPr>
-          <w:rFonts w:ascii="Times New Roman" w:hAnsi="Times New Roman" w:cs="Times New Roman"/>
-          <w:color w:val="000000" w:themeColor="text1"/>
-        </w:rPr>
-        <w:t xml:space="preserve"> and Interventional Radiology 09/</w:t>
+        <w:t>Study Protocol COVER-ALL: Clinical impact of a volumetric image method for confirming tumour coverage with ablation on patients with malignant liver lesions</w:t>
+      </w:r>
+      <w:r>
+        <w:rPr>
+          <w:rFonts w:ascii="Times New Roman" w:hAnsi="Times New Roman" w:cs="Times New Roman"/>
+          <w:color w:val="000000" w:themeColor="text1"/>
+        </w:rPr>
+        <w:t xml:space="preserve"> CardioVascular and Interventional Radiology 09/</w:t>
       </w:r>
       <w:r>
         <w:rPr>
@@ -3699,39 +3393,7 @@
           <w:rFonts w:ascii="Times New Roman" w:hAnsi="Times New Roman" w:cs="Times New Roman"/>
           <w:color w:val="000000" w:themeColor="text1"/>
         </w:rPr>
-        <w:t xml:space="preserve">, </w:t>
-      </w:r>
-      <w:proofErr w:type="spellStart"/>
-      <w:r>
-        <w:rPr>
-          <w:rFonts w:ascii="Times New Roman" w:hAnsi="Times New Roman" w:cs="Times New Roman"/>
-          <w:color w:val="000000" w:themeColor="text1"/>
-        </w:rPr>
-        <w:t>Cazoulat</w:t>
-      </w:r>
-      <w:proofErr w:type="spellEnd"/>
-      <w:r>
-        <w:rPr>
-          <w:rFonts w:ascii="Times New Roman" w:hAnsi="Times New Roman" w:cs="Times New Roman"/>
-          <w:color w:val="000000" w:themeColor="text1"/>
-        </w:rPr>
-        <w:t xml:space="preserve"> G, Rigaud B, Almodovar-Abreu L, Pollard-Larkin J, Balter P, Liao Z, Mohan R, </w:t>
-      </w:r>
-      <w:proofErr w:type="spellStart"/>
-      <w:r>
-        <w:rPr>
-          <w:rFonts w:ascii="Times New Roman" w:hAnsi="Times New Roman" w:cs="Times New Roman"/>
-          <w:color w:val="000000" w:themeColor="text1"/>
-        </w:rPr>
-        <w:t>Odisio</w:t>
-      </w:r>
-      <w:proofErr w:type="spellEnd"/>
-      <w:r>
-        <w:rPr>
-          <w:rFonts w:ascii="Times New Roman" w:hAnsi="Times New Roman" w:cs="Times New Roman"/>
-          <w:color w:val="000000" w:themeColor="text1"/>
-        </w:rPr>
-        <w:t xml:space="preserve"> B, Svensson S, Brock KK.</w:t>
+        <w:t>, Cazoulat G, Rigaud B, Almodovar-Abreu L, Pollard-Larkin J, Balter P, Liao Z, Mohan R, Odisio B, Svensson S, Brock KK.</w:t>
       </w:r>
       <w:r>
         <w:rPr>
@@ -3800,23 +3462,7 @@
           <w:rFonts w:ascii="Times New Roman" w:hAnsi="Times New Roman"/>
           <w:color w:val="000000" w:themeColor="text1"/>
         </w:rPr>
-        <w:t xml:space="preserve">, B. Rigaud, Y Lin, K Jones, H Kang, B </w:t>
-      </w:r>
-      <w:proofErr w:type="spellStart"/>
-      <w:r>
-        <w:rPr>
-          <w:rFonts w:ascii="Times New Roman" w:hAnsi="Times New Roman"/>
-          <w:color w:val="000000" w:themeColor="text1"/>
-        </w:rPr>
-        <w:t>Odisio</w:t>
-      </w:r>
-      <w:proofErr w:type="spellEnd"/>
-      <w:r>
-        <w:rPr>
-          <w:rFonts w:ascii="Times New Roman" w:hAnsi="Times New Roman"/>
-          <w:color w:val="000000" w:themeColor="text1"/>
-        </w:rPr>
-        <w:t xml:space="preserve">, K Brock </w:t>
+        <w:t xml:space="preserve">, B. Rigaud, Y Lin, K Jones, H Kang, B Odisio, K Brock </w:t>
       </w:r>
       <w:r>
         <w:rPr>
@@ -3948,21 +3594,12 @@
           <w:color w:val="000000" w:themeColor="text1"/>
         </w:rPr>
       </w:pPr>
-      <w:proofErr w:type="spellStart"/>
-      <w:r>
-        <w:rPr>
-          <w:rFonts w:ascii="Times New Roman" w:hAnsi="Times New Roman"/>
-          <w:color w:val="000000" w:themeColor="text1"/>
-        </w:rPr>
-        <w:t>Cazoulat</w:t>
-      </w:r>
-      <w:proofErr w:type="spellEnd"/>
-      <w:r>
-        <w:rPr>
-          <w:rFonts w:ascii="Times New Roman" w:hAnsi="Times New Roman"/>
-          <w:color w:val="000000" w:themeColor="text1"/>
-        </w:rPr>
-        <w:t xml:space="preserve"> G, </w:t>
+      <w:r>
+        <w:rPr>
+          <w:rFonts w:ascii="Times New Roman" w:hAnsi="Times New Roman"/>
+          <w:color w:val="000000" w:themeColor="text1"/>
+        </w:rPr>
+        <w:t xml:space="preserve">Cazoulat G, </w:t>
       </w:r>
       <w:r>
         <w:rPr>
@@ -4025,39 +3662,7 @@
           <w:rFonts w:ascii="Times New Roman" w:hAnsi="Times New Roman" w:cs="Times New Roman"/>
           <w:color w:val="000000" w:themeColor="text1"/>
         </w:rPr>
-        <w:t xml:space="preserve"> Lin YM, Lin EY, </w:t>
-      </w:r>
-      <w:proofErr w:type="spellStart"/>
-      <w:r>
-        <w:rPr>
-          <w:rFonts w:ascii="Times New Roman" w:hAnsi="Times New Roman" w:cs="Times New Roman"/>
-          <w:color w:val="000000" w:themeColor="text1"/>
-        </w:rPr>
-        <w:t>Cazoulat</w:t>
-      </w:r>
-      <w:proofErr w:type="spellEnd"/>
-      <w:r>
-        <w:rPr>
-          <w:rFonts w:ascii="Times New Roman" w:hAnsi="Times New Roman" w:cs="Times New Roman"/>
-          <w:color w:val="000000" w:themeColor="text1"/>
-        </w:rPr>
-        <w:t xml:space="preserve"> G, Gupta S, Kyle Jones A, </w:t>
-      </w:r>
-      <w:proofErr w:type="spellStart"/>
-      <w:r>
-        <w:rPr>
-          <w:rFonts w:ascii="Times New Roman" w:hAnsi="Times New Roman" w:cs="Times New Roman"/>
-          <w:color w:val="000000" w:themeColor="text1"/>
-        </w:rPr>
-        <w:t>Odisio</w:t>
-      </w:r>
-      <w:proofErr w:type="spellEnd"/>
-      <w:r>
-        <w:rPr>
-          <w:rFonts w:ascii="Times New Roman" w:hAnsi="Times New Roman" w:cs="Times New Roman"/>
-          <w:color w:val="000000" w:themeColor="text1"/>
-        </w:rPr>
-        <w:t xml:space="preserve"> BC, Brock KK </w:t>
+        <w:t xml:space="preserve"> Lin YM, Lin EY, Cazoulat G, Gupta S, Kyle Jones A, Odisio BC, Brock KK </w:t>
       </w:r>
       <w:r>
         <w:rPr>
@@ -4112,23 +3717,7 @@
           <w:rFonts w:ascii="Times New Roman" w:hAnsi="Times New Roman"/>
           <w:color w:val="000000" w:themeColor="text1"/>
         </w:rPr>
-        <w:t xml:space="preserve">He Y, </w:t>
-      </w:r>
-      <w:proofErr w:type="spellStart"/>
-      <w:r>
-        <w:rPr>
-          <w:rFonts w:ascii="Times New Roman" w:hAnsi="Times New Roman"/>
-          <w:color w:val="000000" w:themeColor="text1"/>
-        </w:rPr>
-        <w:t>Cazoulat</w:t>
-      </w:r>
-      <w:proofErr w:type="spellEnd"/>
-      <w:r>
-        <w:rPr>
-          <w:rFonts w:ascii="Times New Roman" w:hAnsi="Times New Roman"/>
-          <w:color w:val="000000" w:themeColor="text1"/>
-        </w:rPr>
-        <w:t xml:space="preserve"> G, Wu C, Peterson C, McCulloch M, </w:t>
+        <w:t xml:space="preserve">He Y, Cazoulat G, Wu C, Peterson C, McCulloch M, </w:t>
       </w:r>
       <w:r>
         <w:rPr>
@@ -4153,27 +3742,7 @@
           <w:iCs/>
           <w:color w:val="000000" w:themeColor="text1"/>
         </w:rPr>
-        <w:t xml:space="preserve">Geometric and </w:t>
-      </w:r>
-      <w:proofErr w:type="spellStart"/>
-      <w:r>
-        <w:rPr>
-          <w:rFonts w:ascii="Times New Roman" w:hAnsi="Times New Roman"/>
-          <w:i/>
-          <w:iCs/>
-          <w:color w:val="000000" w:themeColor="text1"/>
-        </w:rPr>
-        <w:t>Dosimetric</w:t>
-      </w:r>
-      <w:proofErr w:type="spellEnd"/>
-      <w:r>
-        <w:rPr>
-          <w:rFonts w:ascii="Times New Roman" w:hAnsi="Times New Roman"/>
-          <w:i/>
-          <w:iCs/>
-          <w:color w:val="000000" w:themeColor="text1"/>
-        </w:rPr>
-        <w:t xml:space="preserve"> Accuracy of Deformable Image Registration between Average-Intensity Images for 4DCT-Based Adaptive Radiotherapy for Non-Small Cell Lung Cancer</w:t>
+        <w:t>Geometric and Dosimetric Accuracy of Deformable Image Registration between Average-Intensity Images for 4DCT-Based Adaptive Radiotherapy for Non-Small Cell Lung Cancer</w:t>
       </w:r>
       <w:r>
         <w:rPr>
@@ -4235,43 +3804,7 @@
           <w:i/>
           <w:color w:val="000000" w:themeColor="text1"/>
         </w:rPr>
-        <w:t xml:space="preserve">Simple Python Module for </w:t>
-      </w:r>
-      <w:proofErr w:type="spellStart"/>
-      <w:r>
-        <w:rPr>
-          <w:rFonts w:ascii="Times New Roman" w:hAnsi="Times New Roman" w:cs="Times New Roman"/>
-          <w:i/>
-          <w:color w:val="000000" w:themeColor="text1"/>
-        </w:rPr>
-        <w:t>Dicom</w:t>
-      </w:r>
-      <w:proofErr w:type="spellEnd"/>
-      <w:r>
-        <w:rPr>
-          <w:rFonts w:ascii="Times New Roman" w:hAnsi="Times New Roman" w:cs="Times New Roman"/>
-          <w:i/>
-          <w:color w:val="000000" w:themeColor="text1"/>
-        </w:rPr>
-        <w:t xml:space="preserve"> and RT: Conversions to Images and Masks, and Predictions to </w:t>
-      </w:r>
-      <w:proofErr w:type="spellStart"/>
-      <w:r>
-        <w:rPr>
-          <w:rFonts w:ascii="Times New Roman" w:hAnsi="Times New Roman" w:cs="Times New Roman"/>
-          <w:i/>
-          <w:color w:val="000000" w:themeColor="text1"/>
-        </w:rPr>
-        <w:t>Dicom</w:t>
-      </w:r>
-      <w:proofErr w:type="spellEnd"/>
-      <w:r>
-        <w:rPr>
-          <w:rFonts w:ascii="Times New Roman" w:hAnsi="Times New Roman" w:cs="Times New Roman"/>
-          <w:i/>
-          <w:color w:val="000000" w:themeColor="text1"/>
-        </w:rPr>
-        <w:t>-RT Structures</w:t>
+        <w:t>Simple Python Module for Dicom and RT: Conversions to Images and Masks, and Predictions to Dicom-RT Structures</w:t>
       </w:r>
       <w:r>
         <w:rPr>
@@ -4319,79 +3852,7 @@
           <w:bCs/>
           <w:color w:val="000000" w:themeColor="text1"/>
         </w:rPr>
-        <w:t xml:space="preserve">, Yu ZH, </w:t>
-      </w:r>
-      <w:proofErr w:type="spellStart"/>
-      <w:r>
-        <w:rPr>
-          <w:rFonts w:ascii="Times New Roman" w:hAnsi="Times New Roman" w:cs="Times New Roman"/>
-          <w:bCs/>
-          <w:color w:val="000000" w:themeColor="text1"/>
-        </w:rPr>
-        <w:t>Gobeli</w:t>
-      </w:r>
-      <w:proofErr w:type="spellEnd"/>
-      <w:r>
-        <w:rPr>
-          <w:rFonts w:ascii="Times New Roman" w:hAnsi="Times New Roman" w:cs="Times New Roman"/>
-          <w:bCs/>
-          <w:color w:val="000000" w:themeColor="text1"/>
-        </w:rPr>
-        <w:t xml:space="preserve"> M, </w:t>
-      </w:r>
-      <w:proofErr w:type="spellStart"/>
-      <w:r>
-        <w:rPr>
-          <w:rFonts w:ascii="Times New Roman" w:hAnsi="Times New Roman" w:cs="Times New Roman"/>
-          <w:bCs/>
-          <w:color w:val="000000" w:themeColor="text1"/>
-        </w:rPr>
-        <w:t>Cazoulat</w:t>
-      </w:r>
-      <w:proofErr w:type="spellEnd"/>
-      <w:r>
-        <w:rPr>
-          <w:rFonts w:ascii="Times New Roman" w:hAnsi="Times New Roman" w:cs="Times New Roman"/>
-          <w:bCs/>
-          <w:color w:val="000000" w:themeColor="text1"/>
-        </w:rPr>
-        <w:t xml:space="preserve"> G, </w:t>
-      </w:r>
-      <w:proofErr w:type="spellStart"/>
-      <w:r>
-        <w:rPr>
-          <w:rFonts w:ascii="Times New Roman" w:hAnsi="Times New Roman" w:cs="Times New Roman"/>
-          <w:bCs/>
-          <w:color w:val="000000" w:themeColor="text1"/>
-        </w:rPr>
-        <w:t>Söderberg</w:t>
-      </w:r>
-      <w:proofErr w:type="spellEnd"/>
-      <w:r>
-        <w:rPr>
-          <w:rFonts w:ascii="Times New Roman" w:hAnsi="Times New Roman" w:cs="Times New Roman"/>
-          <w:bCs/>
-          <w:color w:val="000000" w:themeColor="text1"/>
-        </w:rPr>
-        <w:t xml:space="preserve"> J, Samuelsson E, Lidberg D, Ward C, Taku N, Cardenas C, Rhee DJ, Venkatesan AM, Peterson CB, Court L, Svensson S, </w:t>
-      </w:r>
-      <w:proofErr w:type="spellStart"/>
-      <w:r>
-        <w:rPr>
-          <w:rFonts w:ascii="Times New Roman" w:hAnsi="Times New Roman" w:cs="Times New Roman"/>
-          <w:bCs/>
-          <w:color w:val="000000" w:themeColor="text1"/>
-        </w:rPr>
-        <w:t>Löfman</w:t>
-      </w:r>
-      <w:proofErr w:type="spellEnd"/>
-      <w:r>
-        <w:rPr>
-          <w:rFonts w:ascii="Times New Roman" w:hAnsi="Times New Roman" w:cs="Times New Roman"/>
-          <w:bCs/>
-          <w:color w:val="000000" w:themeColor="text1"/>
-        </w:rPr>
-        <w:t xml:space="preserve"> F, Klopp AH, Brock KK</w:t>
+        <w:t>, Yu ZH, Gobeli M, Cazoulat G, Söderberg J, Samuelsson E, Lidberg D, Ward C, Taku N, Cardenas C, Rhee DJ, Venkatesan AM, Peterson CB, Court L, Svensson S, Löfman F, Klopp AH, Brock KK</w:t>
       </w:r>
       <w:r>
         <w:rPr>
@@ -4474,43 +3935,7 @@
           <w:bCs/>
           <w:color w:val="000000" w:themeColor="text1"/>
         </w:rPr>
-        <w:t xml:space="preserve">, Zhang L, </w:t>
-      </w:r>
-      <w:proofErr w:type="spellStart"/>
-      <w:r>
-        <w:rPr>
-          <w:rFonts w:ascii="Times New Roman" w:hAnsi="Times New Roman" w:cs="Times New Roman"/>
-          <w:bCs/>
-          <w:color w:val="000000" w:themeColor="text1"/>
-        </w:rPr>
-        <w:t>Jhingran</w:t>
-      </w:r>
-      <w:proofErr w:type="spellEnd"/>
-      <w:r>
-        <w:rPr>
-          <w:rFonts w:ascii="Times New Roman" w:hAnsi="Times New Roman" w:cs="Times New Roman"/>
-          <w:bCs/>
-          <w:color w:val="000000" w:themeColor="text1"/>
-        </w:rPr>
-        <w:t xml:space="preserve"> A, Simonds H, Balter P, Howell RM, </w:t>
-      </w:r>
-      <w:proofErr w:type="spellStart"/>
-      <w:r>
-        <w:rPr>
-          <w:rFonts w:ascii="Times New Roman" w:hAnsi="Times New Roman" w:cs="Times New Roman"/>
-          <w:bCs/>
-          <w:color w:val="000000" w:themeColor="text1"/>
-        </w:rPr>
-        <w:t>Schmeler</w:t>
-      </w:r>
-      <w:proofErr w:type="spellEnd"/>
-      <w:r>
-        <w:rPr>
-          <w:rFonts w:ascii="Times New Roman" w:hAnsi="Times New Roman" w:cs="Times New Roman"/>
-          <w:bCs/>
-          <w:color w:val="000000" w:themeColor="text1"/>
-        </w:rPr>
-        <w:t xml:space="preserve"> K, Beadle BM, Court L. </w:t>
+        <w:t xml:space="preserve">, Zhang L, Jhingran A, Simonds H, Balter P, Howell RM, Schmeler K, Beadle BM, Court L. </w:t>
       </w:r>
       <w:r>
         <w:rPr>
@@ -4561,25 +3986,7 @@
           <w:bCs/>
           <w:color w:val="000000" w:themeColor="text1"/>
         </w:rPr>
-        <w:t xml:space="preserve">, Lin EY, Cardenas CE, Gress DA, Erwin WD, </w:t>
-      </w:r>
-      <w:proofErr w:type="spellStart"/>
-      <w:r>
-        <w:rPr>
-          <w:rFonts w:ascii="Times New Roman" w:hAnsi="Times New Roman" w:cs="Times New Roman"/>
-          <w:bCs/>
-          <w:color w:val="000000" w:themeColor="text1"/>
-        </w:rPr>
-        <w:t>Odisio</w:t>
-      </w:r>
-      <w:proofErr w:type="spellEnd"/>
-      <w:r>
-        <w:rPr>
-          <w:rFonts w:ascii="Times New Roman" w:hAnsi="Times New Roman" w:cs="Times New Roman"/>
-          <w:bCs/>
-          <w:color w:val="000000" w:themeColor="text1"/>
-        </w:rPr>
-        <w:t xml:space="preserve"> BC, Koay EJ, Brock KK</w:t>
+        <w:t>, Lin EY, Cardenas CE, Gress DA, Erwin WD, Odisio BC, Koay EJ, Brock KK</w:t>
       </w:r>
       <w:r>
         <w:rPr>
@@ -4620,37 +4027,12 @@
           <w:color w:val="000000" w:themeColor="text1"/>
         </w:rPr>
       </w:pPr>
-      <w:proofErr w:type="spellStart"/>
-      <w:r>
-        <w:rPr>
-          <w:rFonts w:ascii="Times New Roman" w:hAnsi="Times New Roman"/>
-          <w:color w:val="000000" w:themeColor="text1"/>
-        </w:rPr>
-        <w:t>Cazoulat</w:t>
-      </w:r>
-      <w:proofErr w:type="spellEnd"/>
-      <w:r>
-        <w:rPr>
-          <w:rFonts w:ascii="Times New Roman" w:hAnsi="Times New Roman"/>
-          <w:color w:val="000000" w:themeColor="text1"/>
-        </w:rPr>
-        <w:t xml:space="preserve"> G, </w:t>
-      </w:r>
-      <w:proofErr w:type="spellStart"/>
-      <w:r>
-        <w:rPr>
-          <w:rFonts w:ascii="Times New Roman" w:hAnsi="Times New Roman"/>
-          <w:color w:val="000000" w:themeColor="text1"/>
-        </w:rPr>
-        <w:t>Elganainy</w:t>
-      </w:r>
-      <w:proofErr w:type="spellEnd"/>
-      <w:r>
-        <w:rPr>
-          <w:rFonts w:ascii="Times New Roman" w:hAnsi="Times New Roman"/>
-          <w:color w:val="000000" w:themeColor="text1"/>
-        </w:rPr>
-        <w:t xml:space="preserve"> D, </w:t>
+      <w:r>
+        <w:rPr>
+          <w:rFonts w:ascii="Times New Roman" w:hAnsi="Times New Roman"/>
+          <w:color w:val="000000" w:themeColor="text1"/>
+        </w:rPr>
+        <w:t xml:space="preserve">Cazoulat G, Elganainy D, </w:t>
       </w:r>
       <w:r>
         <w:rPr>
@@ -4718,23 +4100,7 @@
           <w:rFonts w:ascii="Times New Roman" w:hAnsi="Times New Roman"/>
           <w:color w:val="000000" w:themeColor="text1"/>
         </w:rPr>
-        <w:t xml:space="preserve">Randall J., </w:t>
-      </w:r>
-      <w:proofErr w:type="spellStart"/>
-      <w:r>
-        <w:rPr>
-          <w:rFonts w:ascii="Times New Roman" w:hAnsi="Times New Roman"/>
-          <w:color w:val="000000" w:themeColor="text1"/>
-        </w:rPr>
-        <w:t>Elhalawani</w:t>
-      </w:r>
-      <w:proofErr w:type="spellEnd"/>
-      <w:r>
-        <w:rPr>
-          <w:rFonts w:ascii="Times New Roman" w:hAnsi="Times New Roman"/>
-          <w:color w:val="000000" w:themeColor="text1"/>
-        </w:rPr>
-        <w:t xml:space="preserve"> H., Feghali K., Elliot A., </w:t>
+        <w:t xml:space="preserve">Randall J., Elhalawani H., Feghali K., Elliot A., </w:t>
       </w:r>
       <w:r>
         <w:rPr>
@@ -4812,53 +4178,12 @@
         </w:rPr>
         <w:t xml:space="preserve">, </w:t>
       </w:r>
-      <w:proofErr w:type="spellStart"/>
-      <w:r>
-        <w:rPr>
-          <w:rFonts w:ascii="Times New Roman" w:hAnsi="Times New Roman" w:cs="Times New Roman"/>
-          <w:color w:val="000000" w:themeColor="text1"/>
-        </w:rPr>
-        <w:t>Cazoulat</w:t>
-      </w:r>
-      <w:proofErr w:type="spellEnd"/>
-      <w:r>
-        <w:rPr>
-          <w:rFonts w:ascii="Times New Roman" w:hAnsi="Times New Roman" w:cs="Times New Roman"/>
-          <w:color w:val="000000" w:themeColor="text1"/>
-        </w:rPr>
-        <w:t xml:space="preserve"> G, Peterson CB, Mohamed ASR, Volpe S, </w:t>
-      </w:r>
-      <w:proofErr w:type="spellStart"/>
-      <w:r>
-        <w:rPr>
-          <w:rFonts w:ascii="Times New Roman" w:hAnsi="Times New Roman" w:cs="Times New Roman"/>
-          <w:color w:val="000000" w:themeColor="text1"/>
-        </w:rPr>
-        <w:t>Elhalawani</w:t>
-      </w:r>
-      <w:proofErr w:type="spellEnd"/>
-      <w:r>
-        <w:rPr>
-          <w:rFonts w:ascii="Times New Roman" w:hAnsi="Times New Roman" w:cs="Times New Roman"/>
-          <w:color w:val="000000" w:themeColor="text1"/>
-        </w:rPr>
-        <w:t xml:space="preserve"> H, </w:t>
-      </w:r>
-      <w:proofErr w:type="spellStart"/>
-      <w:r>
-        <w:rPr>
-          <w:rFonts w:ascii="Times New Roman" w:hAnsi="Times New Roman" w:cs="Times New Roman"/>
-          <w:color w:val="000000" w:themeColor="text1"/>
-        </w:rPr>
-        <w:t>Bahig</w:t>
-      </w:r>
-      <w:proofErr w:type="spellEnd"/>
-      <w:r>
-        <w:rPr>
-          <w:rFonts w:ascii="Times New Roman" w:hAnsi="Times New Roman" w:cs="Times New Roman"/>
-          <w:color w:val="000000" w:themeColor="text1"/>
-        </w:rPr>
-        <w:t xml:space="preserve"> H, Rigaud B, King JB, Ford AC, Fuller CD, Brock KK</w:t>
+      <w:r>
+        <w:rPr>
+          <w:rFonts w:ascii="Times New Roman" w:hAnsi="Times New Roman" w:cs="Times New Roman"/>
+          <w:color w:val="000000" w:themeColor="text1"/>
+        </w:rPr>
+        <w:t>Cazoulat G, Peterson CB, Mohamed ASR, Volpe S, Elhalawani H, Bahig H, Rigaud B, King JB, Ford AC, Fuller CD, Brock KK</w:t>
       </w:r>
       <w:r>
         <w:rPr>
@@ -4903,6 +4228,7 @@
           <w:rFonts w:ascii="Times New Roman" w:hAnsi="Times New Roman" w:cs="Times New Roman"/>
           <w:color w:val="000000" w:themeColor="text1"/>
         </w:rPr>
+        <w:lastRenderedPageBreak/>
         <w:t xml:space="preserve">Kisling KD, Ger RB, Netherton TJ, Cardenas CE, Owens CA, </w:t>
       </w:r>
       <w:r>
@@ -4956,7 +4282,6 @@
           <w:rFonts w:ascii="Times New Roman" w:hAnsi="Times New Roman" w:cs="Times New Roman"/>
           <w:color w:val="000000" w:themeColor="text1"/>
         </w:rPr>
-        <w:lastRenderedPageBreak/>
         <w:t xml:space="preserve">Cardenas, E.C, </w:t>
       </w:r>
       <w:r>
@@ -4974,53 +4299,12 @@
         </w:rPr>
         <w:t xml:space="preserve">, </w:t>
       </w:r>
-      <w:proofErr w:type="spellStart"/>
-      <w:r>
-        <w:rPr>
-          <w:rFonts w:ascii="Times New Roman" w:hAnsi="Times New Roman" w:cs="Times New Roman"/>
-          <w:color w:val="000000" w:themeColor="text1"/>
-        </w:rPr>
-        <w:t>Aristophanous</w:t>
-      </w:r>
-      <w:proofErr w:type="spellEnd"/>
-      <w:r>
-        <w:rPr>
-          <w:rFonts w:ascii="Times New Roman" w:hAnsi="Times New Roman" w:cs="Times New Roman"/>
-          <w:color w:val="000000" w:themeColor="text1"/>
-        </w:rPr>
-        <w:t xml:space="preserve"> M, Yang J, Rhee DJ, McCarroll RE, Mohamed ASR, Kamal M, </w:t>
-      </w:r>
-      <w:proofErr w:type="spellStart"/>
-      <w:r>
-        <w:rPr>
-          <w:rFonts w:ascii="Times New Roman" w:hAnsi="Times New Roman" w:cs="Times New Roman"/>
-          <w:color w:val="000000" w:themeColor="text1"/>
-        </w:rPr>
-        <w:t>Elgohari</w:t>
-      </w:r>
-      <w:proofErr w:type="spellEnd"/>
-      <w:r>
-        <w:rPr>
-          <w:rFonts w:ascii="Times New Roman" w:hAnsi="Times New Roman" w:cs="Times New Roman"/>
-          <w:color w:val="000000" w:themeColor="text1"/>
-        </w:rPr>
-        <w:t xml:space="preserve"> BA, </w:t>
-      </w:r>
-      <w:proofErr w:type="spellStart"/>
-      <w:r>
-        <w:rPr>
-          <w:rFonts w:ascii="Times New Roman" w:hAnsi="Times New Roman" w:cs="Times New Roman"/>
-          <w:color w:val="000000" w:themeColor="text1"/>
-        </w:rPr>
-        <w:t>Elhalawani</w:t>
-      </w:r>
-      <w:proofErr w:type="spellEnd"/>
-      <w:r>
-        <w:rPr>
-          <w:rFonts w:ascii="Times New Roman" w:hAnsi="Times New Roman" w:cs="Times New Roman"/>
-          <w:color w:val="000000" w:themeColor="text1"/>
-        </w:rPr>
-        <w:t xml:space="preserve"> HM, Fuller CD, Rao A, Garden AS, Court LE</w:t>
+      <w:r>
+        <w:rPr>
+          <w:rFonts w:ascii="Times New Roman" w:hAnsi="Times New Roman" w:cs="Times New Roman"/>
+          <w:color w:val="000000" w:themeColor="text1"/>
+        </w:rPr>
+        <w:t>Aristophanous M, Yang J, Rhee DJ, McCarroll RE, Mohamed ASR, Kamal M, Elgohari BA, Elhalawani HM, Fuller CD, Rao A, Garden AS, Court LE</w:t>
       </w:r>
       <w:r>
         <w:rPr>
@@ -5078,43 +4362,7 @@
           <w:bCs/>
           <w:color w:val="000000" w:themeColor="text1"/>
         </w:rPr>
-        <w:t xml:space="preserve">Lin E., </w:t>
-      </w:r>
-      <w:proofErr w:type="spellStart"/>
-      <w:r>
-        <w:rPr>
-          <w:rFonts w:ascii="Times New Roman" w:hAnsi="Times New Roman" w:cs="Times New Roman"/>
-          <w:bCs/>
-          <w:color w:val="000000" w:themeColor="text1"/>
-        </w:rPr>
-        <w:t>Cazoulat</w:t>
-      </w:r>
-      <w:proofErr w:type="spellEnd"/>
-      <w:r>
-        <w:rPr>
-          <w:rFonts w:ascii="Times New Roman" w:hAnsi="Times New Roman" w:cs="Times New Roman"/>
-          <w:bCs/>
-          <w:color w:val="000000" w:themeColor="text1"/>
-        </w:rPr>
-        <w:t xml:space="preserve"> G., Gupta S., </w:t>
-      </w:r>
-      <w:proofErr w:type="spellStart"/>
-      <w:r>
-        <w:rPr>
-          <w:rFonts w:ascii="Times New Roman" w:hAnsi="Times New Roman" w:cs="Times New Roman"/>
-          <w:bCs/>
-          <w:color w:val="000000" w:themeColor="text1"/>
-        </w:rPr>
-        <w:t>Odisio</w:t>
-      </w:r>
-      <w:proofErr w:type="spellEnd"/>
-      <w:r>
-        <w:rPr>
-          <w:rFonts w:ascii="Times New Roman" w:hAnsi="Times New Roman" w:cs="Times New Roman"/>
-          <w:bCs/>
-          <w:color w:val="000000" w:themeColor="text1"/>
-        </w:rPr>
-        <w:t xml:space="preserve"> B., </w:t>
+        <w:t xml:space="preserve">Lin E., Cazoulat G., Gupta S., Odisio B., </w:t>
       </w:r>
       <w:r>
         <w:rPr>
@@ -5217,55 +4465,7 @@
           <w:rFonts w:ascii="Times New Roman" w:hAnsi="Times New Roman" w:cs="Times New Roman"/>
           <w:color w:val="000000" w:themeColor="text1"/>
         </w:rPr>
-        <w:t xml:space="preserve">Mohamed A., Volpe S., </w:t>
-      </w:r>
-      <w:proofErr w:type="spellStart"/>
-      <w:r>
-        <w:rPr>
-          <w:rFonts w:ascii="Times New Roman" w:hAnsi="Times New Roman" w:cs="Times New Roman"/>
-          <w:color w:val="000000" w:themeColor="text1"/>
-        </w:rPr>
-        <w:t>Elhalawani</w:t>
-      </w:r>
-      <w:proofErr w:type="spellEnd"/>
-      <w:r>
-        <w:rPr>
-          <w:rFonts w:ascii="Times New Roman" w:hAnsi="Times New Roman" w:cs="Times New Roman"/>
-          <w:color w:val="000000" w:themeColor="text1"/>
-        </w:rPr>
-        <w:t xml:space="preserve"> H., </w:t>
-      </w:r>
-      <w:proofErr w:type="spellStart"/>
-      <w:r>
-        <w:rPr>
-          <w:rFonts w:ascii="Times New Roman" w:hAnsi="Times New Roman" w:cs="Times New Roman"/>
-          <w:color w:val="000000" w:themeColor="text1"/>
-        </w:rPr>
-        <w:t>Cazoulat</w:t>
-      </w:r>
-      <w:proofErr w:type="spellEnd"/>
-      <w:r>
-        <w:rPr>
-          <w:rFonts w:ascii="Times New Roman" w:hAnsi="Times New Roman" w:cs="Times New Roman"/>
-          <w:color w:val="000000" w:themeColor="text1"/>
-        </w:rPr>
-        <w:t xml:space="preserve"> G., </w:t>
-      </w:r>
-      <w:proofErr w:type="spellStart"/>
-      <w:r>
-        <w:rPr>
-          <w:rFonts w:ascii="Times New Roman" w:hAnsi="Times New Roman" w:cs="Times New Roman"/>
-          <w:color w:val="000000" w:themeColor="text1"/>
-        </w:rPr>
-        <w:t>Bahig</w:t>
-      </w:r>
-      <w:proofErr w:type="spellEnd"/>
-      <w:r>
-        <w:rPr>
-          <w:rFonts w:ascii="Times New Roman" w:hAnsi="Times New Roman" w:cs="Times New Roman"/>
-          <w:color w:val="000000" w:themeColor="text1"/>
-        </w:rPr>
-        <w:t xml:space="preserve"> H., Fuller C., Brock KK</w:t>
+        <w:t>Mohamed A., Volpe S., Elhalawani H., Cazoulat G., Bahig H., Fuller C., Brock KK</w:t>
       </w:r>
       <w:r>
         <w:rPr>
@@ -5400,23 +4600,7 @@
           <w:rFonts w:ascii="Times New Roman" w:hAnsi="Times New Roman" w:cs="Times New Roman"/>
           <w:color w:val="000000" w:themeColor="text1"/>
         </w:rPr>
-        <w:t xml:space="preserve">Court, L. E., Kisling, K., McCarroll, R., Zhang, L., Yang, J., Simonds, H., du Toit, M., Trauernicht, C., Burger, H., Parkes, J., Mejia, M., </w:t>
-      </w:r>
-      <w:proofErr w:type="spellStart"/>
-      <w:r>
-        <w:rPr>
-          <w:rFonts w:ascii="Times New Roman" w:hAnsi="Times New Roman" w:cs="Times New Roman"/>
-          <w:color w:val="000000" w:themeColor="text1"/>
-        </w:rPr>
-        <w:t>Bojador</w:t>
-      </w:r>
-      <w:proofErr w:type="spellEnd"/>
-      <w:r>
-        <w:rPr>
-          <w:rFonts w:ascii="Times New Roman" w:hAnsi="Times New Roman" w:cs="Times New Roman"/>
-          <w:color w:val="000000" w:themeColor="text1"/>
-        </w:rPr>
-        <w:t xml:space="preserve">, M., Balter, P., Branco, D., Steinmann, A., Baltz, G., Gay, S., </w:t>
+        <w:t xml:space="preserve">Court, L. E., Kisling, K., McCarroll, R., Zhang, L., Yang, J., Simonds, H., du Toit, M., Trauernicht, C., Burger, H., Parkes, J., Mejia, M., Bojador, M., Balter, P., Branco, D., Steinmann, A., Baltz, G., Gay, S., </w:t>
       </w:r>
       <w:r>
         <w:rPr>
@@ -5441,55 +4625,7 @@
           <w:rFonts w:ascii="Times New Roman" w:hAnsi="Times New Roman" w:cs="Times New Roman"/>
           <w:color w:val="000000" w:themeColor="text1"/>
         </w:rPr>
-        <w:t xml:space="preserve">, Cardenas, C., </w:t>
-      </w:r>
-      <w:proofErr w:type="spellStart"/>
-      <w:r>
-        <w:rPr>
-          <w:rFonts w:ascii="Times New Roman" w:hAnsi="Times New Roman" w:cs="Times New Roman"/>
-          <w:color w:val="000000" w:themeColor="text1"/>
-        </w:rPr>
-        <w:t>Jhingran</w:t>
-      </w:r>
-      <w:proofErr w:type="spellEnd"/>
-      <w:r>
-        <w:rPr>
-          <w:rFonts w:ascii="Times New Roman" w:hAnsi="Times New Roman" w:cs="Times New Roman"/>
-          <w:color w:val="000000" w:themeColor="text1"/>
-        </w:rPr>
-        <w:t xml:space="preserve">, A., </w:t>
-      </w:r>
-      <w:proofErr w:type="spellStart"/>
-      <w:r>
-        <w:rPr>
-          <w:rFonts w:ascii="Times New Roman" w:hAnsi="Times New Roman" w:cs="Times New Roman"/>
-          <w:color w:val="000000" w:themeColor="text1"/>
-        </w:rPr>
-        <w:t>Shaitelman</w:t>
-      </w:r>
-      <w:proofErr w:type="spellEnd"/>
-      <w:r>
-        <w:rPr>
-          <w:rFonts w:ascii="Times New Roman" w:hAnsi="Times New Roman" w:cs="Times New Roman"/>
-          <w:color w:val="000000" w:themeColor="text1"/>
-        </w:rPr>
-        <w:t xml:space="preserve">, S., Bogler, O., </w:t>
-      </w:r>
-      <w:proofErr w:type="spellStart"/>
-      <w:r>
-        <w:rPr>
-          <w:rFonts w:ascii="Times New Roman" w:hAnsi="Times New Roman" w:cs="Times New Roman"/>
-          <w:color w:val="000000" w:themeColor="text1"/>
-        </w:rPr>
-        <w:t>Schmeller</w:t>
-      </w:r>
-      <w:proofErr w:type="spellEnd"/>
-      <w:r>
-        <w:rPr>
-          <w:rFonts w:ascii="Times New Roman" w:hAnsi="Times New Roman" w:cs="Times New Roman"/>
-          <w:color w:val="000000" w:themeColor="text1"/>
-        </w:rPr>
-        <w:t xml:space="preserve">, K., Followill, D., Howell, R., Nelson, C., Peterson, C., Beadle, B </w:t>
+        <w:t xml:space="preserve">, Cardenas, C., Jhingran, A., Shaitelman, S., Bogler, O., Schmeller, K., Followill, D., Howell, R., Nelson, C., Peterson, C., Beadle, B </w:t>
       </w:r>
       <w:r>
         <w:rPr>
@@ -5553,25 +4689,7 @@
           <w:color w:val="000000" w:themeColor="text1"/>
           <w:shd w:val="clear" w:color="auto" w:fill="FFFFFF"/>
         </w:rPr>
-        <w:t xml:space="preserve">Gay SS, </w:t>
-      </w:r>
-      <w:proofErr w:type="spellStart"/>
-      <w:r>
-        <w:rPr>
-          <w:rFonts w:ascii="Times New Roman" w:hAnsi="Times New Roman" w:cs="Times New Roman"/>
-          <w:color w:val="000000" w:themeColor="text1"/>
-          <w:shd w:val="clear" w:color="auto" w:fill="FFFFFF"/>
-        </w:rPr>
-        <w:t>Fave</w:t>
-      </w:r>
-      <w:proofErr w:type="spellEnd"/>
-      <w:r>
-        <w:rPr>
-          <w:rFonts w:ascii="Times New Roman" w:hAnsi="Times New Roman" w:cs="Times New Roman"/>
-          <w:color w:val="000000" w:themeColor="text1"/>
-          <w:shd w:val="clear" w:color="auto" w:fill="FFFFFF"/>
-        </w:rPr>
-        <w:t xml:space="preserve"> XJ, Ger RB, McCarroll RE, Owens CA, Netherton TJ, Kisling KD, Court LE, Yang J, Li Y, Lee J, Mackin DS, Cardenas CE</w:t>
+        <w:t>Gay SS, Fave XJ, Ger RB, McCarroll RE, Owens CA, Netherton TJ, Kisling KD, Court LE, Yang J, Li Y, Lee J, Mackin DS, Cardenas CE</w:t>
       </w:r>
       <w:r>
         <w:rPr>
@@ -5684,9 +4802,8 @@
           <w:szCs w:val="24"/>
           <w:u w:val="single"/>
         </w:rPr>
-        <w:t xml:space="preserve">Presenting </w:t>
-      </w:r>
-      <w:proofErr w:type="gramStart"/>
+        <w:t>Presenting Author</w:t>
+      </w:r>
       <w:r>
         <w:rPr>
           <w:rFonts w:ascii="Times New Roman" w:hAnsi="Times New Roman" w:cs="Times New Roman"/>
@@ -5696,7 +4813,7 @@
           <w:szCs w:val="24"/>
           <w:u w:val="single"/>
         </w:rPr>
-        <w:t>Author</w:t>
+        <w:t>)</w:t>
       </w:r>
       <w:r>
         <w:rPr>
@@ -5707,30 +4824,7 @@
           <w:szCs w:val="24"/>
           <w:u w:val="single"/>
         </w:rPr>
-        <w:t>)</w:t>
-      </w:r>
-      <w:r>
-        <w:rPr>
-          <w:rFonts w:ascii="Times New Roman" w:hAnsi="Times New Roman" w:cs="Times New Roman"/>
-          <w:b/>
-          <w:color w:val="000000" w:themeColor="text1"/>
-          <w:sz w:val="24"/>
-          <w:szCs w:val="24"/>
-          <w:u w:val="single"/>
-        </w:rPr>
-        <w:t>_</w:t>
-      </w:r>
-      <w:proofErr w:type="gramEnd"/>
-      <w:r>
-        <w:rPr>
-          <w:rFonts w:ascii="Times New Roman" w:hAnsi="Times New Roman" w:cs="Times New Roman"/>
-          <w:b/>
-          <w:color w:val="000000" w:themeColor="text1"/>
-          <w:sz w:val="24"/>
-          <w:szCs w:val="24"/>
-          <w:u w:val="single"/>
-        </w:rPr>
-        <w:t>________________________________________________</w:t>
+        <w:t>_________________________________________________</w:t>
       </w:r>
     </w:p>
     <w:p>
@@ -5877,43 +4971,7 @@
           <w:color w:val="000000" w:themeColor="text1"/>
           <w:shd w:val="clear" w:color="auto" w:fill="FFFFFF"/>
         </w:rPr>
-        <w:t xml:space="preserve">Lin YM, </w:t>
-      </w:r>
-      <w:proofErr w:type="spellStart"/>
-      <w:r>
-        <w:rPr>
-          <w:rFonts w:ascii="Times New Roman" w:eastAsia="Times New Roman" w:hAnsi="Times New Roman" w:cs="Times New Roman"/>
-          <w:color w:val="000000" w:themeColor="text1"/>
-          <w:shd w:val="clear" w:color="auto" w:fill="FFFFFF"/>
-        </w:rPr>
-        <w:t>Cazoulat</w:t>
-      </w:r>
-      <w:proofErr w:type="spellEnd"/>
-      <w:r>
-        <w:rPr>
-          <w:rFonts w:ascii="Times New Roman" w:eastAsia="Times New Roman" w:hAnsi="Times New Roman" w:cs="Times New Roman"/>
-          <w:color w:val="000000" w:themeColor="text1"/>
-          <w:shd w:val="clear" w:color="auto" w:fill="FFFFFF"/>
-        </w:rPr>
-        <w:t xml:space="preserve"> G., Koay E., Jones AK., </w:t>
-      </w:r>
-      <w:proofErr w:type="spellStart"/>
-      <w:r>
-        <w:rPr>
-          <w:rFonts w:ascii="Times New Roman" w:eastAsia="Times New Roman" w:hAnsi="Times New Roman" w:cs="Times New Roman"/>
-          <w:color w:val="000000" w:themeColor="text1"/>
-          <w:shd w:val="clear" w:color="auto" w:fill="FFFFFF"/>
-        </w:rPr>
-        <w:t>Odisio</w:t>
-      </w:r>
-      <w:proofErr w:type="spellEnd"/>
-      <w:r>
-        <w:rPr>
-          <w:rFonts w:ascii="Times New Roman" w:eastAsia="Times New Roman" w:hAnsi="Times New Roman" w:cs="Times New Roman"/>
-          <w:color w:val="000000" w:themeColor="text1"/>
-          <w:shd w:val="clear" w:color="auto" w:fill="FFFFFF"/>
-        </w:rPr>
-        <w:t xml:space="preserve"> B, Brock KK</w:t>
+        <w:t>Lin YM, Cazoulat G., Koay E., Jones AK., Odisio B, Brock KK</w:t>
       </w:r>
       <w:r>
         <w:rPr>
@@ -5974,59 +5032,13 @@
         </w:rPr>
         <w:t xml:space="preserve">, McCulloch M., </w:t>
       </w:r>
-      <w:proofErr w:type="spellStart"/>
       <w:r>
         <w:rPr>
           <w:rFonts w:ascii="Times New Roman" w:hAnsi="Times New Roman"/>
           <w:color w:val="000000" w:themeColor="text1"/>
           <w:shd w:val="clear" w:color="auto" w:fill="FFFFFF"/>
         </w:rPr>
-        <w:t>Kirimli</w:t>
-      </w:r>
-      <w:proofErr w:type="spellEnd"/>
-      <w:r>
-        <w:rPr>
-          <w:rFonts w:ascii="Times New Roman" w:hAnsi="Times New Roman"/>
-          <w:color w:val="000000" w:themeColor="text1"/>
-          <w:shd w:val="clear" w:color="auto" w:fill="FFFFFF"/>
-        </w:rPr>
-        <w:t xml:space="preserve"> E., Lin YM., Rigaud B., Lin E., </w:t>
-      </w:r>
-      <w:proofErr w:type="spellStart"/>
-      <w:r>
-        <w:rPr>
-          <w:rFonts w:ascii="Times New Roman" w:hAnsi="Times New Roman"/>
-          <w:color w:val="000000" w:themeColor="text1"/>
-          <w:shd w:val="clear" w:color="auto" w:fill="FFFFFF"/>
-        </w:rPr>
-        <w:t>TranCao</w:t>
-      </w:r>
-      <w:proofErr w:type="spellEnd"/>
-      <w:r>
-        <w:rPr>
-          <w:rFonts w:ascii="Times New Roman" w:hAnsi="Times New Roman"/>
-          <w:color w:val="000000" w:themeColor="text1"/>
-          <w:shd w:val="clear" w:color="auto" w:fill="FFFFFF"/>
-        </w:rPr>
-        <w:t xml:space="preserve"> H., Qayyum, Koay E., </w:t>
-      </w:r>
-      <w:proofErr w:type="spellStart"/>
-      <w:r>
-        <w:rPr>
-          <w:rFonts w:ascii="Times New Roman" w:hAnsi="Times New Roman"/>
-          <w:color w:val="000000" w:themeColor="text1"/>
-          <w:shd w:val="clear" w:color="auto" w:fill="FFFFFF"/>
-        </w:rPr>
-        <w:t>Odisio</w:t>
-      </w:r>
-      <w:proofErr w:type="spellEnd"/>
-      <w:r>
-        <w:rPr>
-          <w:rFonts w:ascii="Times New Roman" w:hAnsi="Times New Roman"/>
-          <w:color w:val="000000" w:themeColor="text1"/>
-          <w:shd w:val="clear" w:color="auto" w:fill="FFFFFF"/>
-        </w:rPr>
-        <w:t xml:space="preserve"> B., Brock KK</w:t>
+        <w:t>Kirimli E., Lin YM., Rigaud B., Lin E., TranCao H., Qayyum, Koay E., Odisio B., Brock KK</w:t>
       </w:r>
       <w:r>
         <w:rPr>
@@ -6085,88 +5097,32 @@
           <w:color w:val="000000" w:themeColor="text1"/>
           <w:shd w:val="clear" w:color="auto" w:fill="FFFFFF"/>
         </w:rPr>
-        <w:t xml:space="preserve">, </w:t>
-      </w:r>
-      <w:proofErr w:type="spellStart"/>
+        <w:t>, Cazoulat G.,</w:t>
+      </w:r>
       <w:r>
         <w:rPr>
           <w:rFonts w:ascii="Times New Roman" w:hAnsi="Times New Roman" w:cs="Times New Roman"/>
           <w:color w:val="000000" w:themeColor="text1"/>
           <w:shd w:val="clear" w:color="auto" w:fill="FFFFFF"/>
         </w:rPr>
-        <w:t>Cazoulat</w:t>
-      </w:r>
-      <w:proofErr w:type="spellEnd"/>
+        <w:t xml:space="preserve"> Lin E., Odisio O., Brock KK</w:t>
+      </w:r>
       <w:r>
         <w:rPr>
           <w:rFonts w:ascii="Times New Roman" w:hAnsi="Times New Roman" w:cs="Times New Roman"/>
           <w:color w:val="000000" w:themeColor="text1"/>
           <w:shd w:val="clear" w:color="auto" w:fill="FFFFFF"/>
         </w:rPr>
-        <w:t xml:space="preserve"> G.,</w:t>
-      </w:r>
-      <w:r>
-        <w:rPr>
-          <w:rFonts w:ascii="Times New Roman" w:hAnsi="Times New Roman" w:cs="Times New Roman"/>
+        <w:t xml:space="preserve">. </w:t>
+      </w:r>
+      <w:r>
+        <w:rPr>
+          <w:rFonts w:ascii="Times New Roman" w:hAnsi="Times New Roman" w:cs="Times New Roman"/>
+          <w:i/>
           <w:color w:val="000000" w:themeColor="text1"/>
           <w:shd w:val="clear" w:color="auto" w:fill="FFFFFF"/>
         </w:rPr>
-        <w:t xml:space="preserve"> Lin E., </w:t>
-      </w:r>
-      <w:proofErr w:type="spellStart"/>
-      <w:r>
-        <w:rPr>
-          <w:rFonts w:ascii="Times New Roman" w:hAnsi="Times New Roman" w:cs="Times New Roman"/>
-          <w:color w:val="000000" w:themeColor="text1"/>
-          <w:shd w:val="clear" w:color="auto" w:fill="FFFFFF"/>
-        </w:rPr>
-        <w:t>Odisio</w:t>
-      </w:r>
-      <w:proofErr w:type="spellEnd"/>
-      <w:r>
-        <w:rPr>
-          <w:rFonts w:ascii="Times New Roman" w:hAnsi="Times New Roman" w:cs="Times New Roman"/>
-          <w:color w:val="000000" w:themeColor="text1"/>
-          <w:shd w:val="clear" w:color="auto" w:fill="FFFFFF"/>
-        </w:rPr>
-        <w:t xml:space="preserve"> O., Brock KK</w:t>
-      </w:r>
-      <w:r>
-        <w:rPr>
-          <w:rFonts w:ascii="Times New Roman" w:hAnsi="Times New Roman" w:cs="Times New Roman"/>
-          <w:color w:val="000000" w:themeColor="text1"/>
-          <w:shd w:val="clear" w:color="auto" w:fill="FFFFFF"/>
-        </w:rPr>
-        <w:t xml:space="preserve">. </w:t>
-      </w:r>
-      <w:r>
-        <w:rPr>
-          <w:rFonts w:ascii="Times New Roman" w:hAnsi="Times New Roman" w:cs="Times New Roman"/>
-          <w:i/>
-          <w:color w:val="000000" w:themeColor="text1"/>
-          <w:shd w:val="clear" w:color="auto" w:fill="FFFFFF"/>
-        </w:rPr>
-        <w:t xml:space="preserve">Deep Learning for Rapid Deformable Image Registration of Liver </w:t>
-      </w:r>
-      <w:proofErr w:type="gramStart"/>
-      <w:r>
-        <w:rPr>
-          <w:rFonts w:ascii="Times New Roman" w:hAnsi="Times New Roman" w:cs="Times New Roman"/>
-          <w:i/>
-          <w:color w:val="000000" w:themeColor="text1"/>
-          <w:shd w:val="clear" w:color="auto" w:fill="FFFFFF"/>
-        </w:rPr>
-        <w:t>CT Scans</w:t>
-      </w:r>
-      <w:proofErr w:type="gramEnd"/>
-      <w:r>
-        <w:rPr>
-          <w:rFonts w:ascii="Times New Roman" w:hAnsi="Times New Roman" w:cs="Times New Roman"/>
-          <w:i/>
-          <w:color w:val="000000" w:themeColor="text1"/>
-          <w:shd w:val="clear" w:color="auto" w:fill="FFFFFF"/>
-        </w:rPr>
-        <w:t xml:space="preserve"> </w:t>
+        <w:t xml:space="preserve">Deep Learning for Rapid Deformable Image Registration of Liver CT Scans </w:t>
       </w:r>
       <w:r>
         <w:rPr>
@@ -6216,25 +5172,7 @@
           <w:color w:val="000000" w:themeColor="text1"/>
           <w:shd w:val="clear" w:color="auto" w:fill="FFFFFF"/>
         </w:rPr>
-        <w:t xml:space="preserve">Koay E., Brock KK, </w:t>
-      </w:r>
-      <w:proofErr w:type="spellStart"/>
-      <w:r>
-        <w:rPr>
-          <w:rFonts w:ascii="Times New Roman" w:hAnsi="Times New Roman"/>
-          <w:color w:val="000000" w:themeColor="text1"/>
-          <w:shd w:val="clear" w:color="auto" w:fill="FFFFFF"/>
-        </w:rPr>
-        <w:t>Odisio</w:t>
-      </w:r>
-      <w:proofErr w:type="spellEnd"/>
-      <w:r>
-        <w:rPr>
-          <w:rFonts w:ascii="Times New Roman" w:hAnsi="Times New Roman"/>
-          <w:color w:val="000000" w:themeColor="text1"/>
-          <w:shd w:val="clear" w:color="auto" w:fill="FFFFFF"/>
-        </w:rPr>
-        <w:t xml:space="preserve"> O. </w:t>
+        <w:t xml:space="preserve">Koay E., Brock KK, Odisio O. </w:t>
       </w:r>
       <w:r>
         <w:rPr>
@@ -6293,25 +5231,7 @@
           <w:color w:val="000000" w:themeColor="text1"/>
           <w:shd w:val="clear" w:color="auto" w:fill="FFFFFF"/>
         </w:rPr>
-        <w:t xml:space="preserve">Cardenas C., Koay E., </w:t>
-      </w:r>
-      <w:proofErr w:type="spellStart"/>
-      <w:r>
-        <w:rPr>
-          <w:rFonts w:ascii="Times New Roman" w:hAnsi="Times New Roman"/>
-          <w:color w:val="000000" w:themeColor="text1"/>
-          <w:shd w:val="clear" w:color="auto" w:fill="FFFFFF"/>
-        </w:rPr>
-        <w:t>Odisio</w:t>
-      </w:r>
-      <w:proofErr w:type="spellEnd"/>
-      <w:r>
-        <w:rPr>
-          <w:rFonts w:ascii="Times New Roman" w:hAnsi="Times New Roman"/>
-          <w:color w:val="000000" w:themeColor="text1"/>
-          <w:shd w:val="clear" w:color="auto" w:fill="FFFFFF"/>
-        </w:rPr>
-        <w:t xml:space="preserve"> O., Brock KK</w:t>
+        <w:t>Cardenas C., Koay E., Odisio O., Brock KK</w:t>
       </w:r>
       <w:r>
         <w:rPr>
@@ -6381,23 +5301,7 @@
           <w:rFonts w:ascii="Times New Roman" w:hAnsi="Times New Roman"/>
           <w:color w:val="000000" w:themeColor="text1"/>
         </w:rPr>
-        <w:t xml:space="preserve"> Zhang L., </w:t>
-      </w:r>
-      <w:proofErr w:type="spellStart"/>
-      <w:r>
-        <w:rPr>
-          <w:rFonts w:ascii="Times New Roman" w:hAnsi="Times New Roman"/>
-          <w:color w:val="000000" w:themeColor="text1"/>
-        </w:rPr>
-        <w:t>Jhingran</w:t>
-      </w:r>
-      <w:proofErr w:type="spellEnd"/>
-      <w:r>
-        <w:rPr>
-          <w:rFonts w:ascii="Times New Roman" w:hAnsi="Times New Roman"/>
-          <w:color w:val="000000" w:themeColor="text1"/>
-        </w:rPr>
-        <w:t xml:space="preserve"> A., Simonds H., Yang J., Brock Kk., Klopp A., Beadle B., Court L., Kisling K</w:t>
+        <w:t xml:space="preserve"> Zhang L., Jhingran A., Simonds H., Yang J., Brock Kk., Klopp A., Beadle B., Court L., Kisling K</w:t>
       </w:r>
       <w:r>
         <w:rPr>
@@ -6457,39 +5361,7 @@
           <w:rFonts w:ascii="Times New Roman" w:hAnsi="Times New Roman"/>
           <w:color w:val="000000" w:themeColor="text1"/>
         </w:rPr>
-        <w:t xml:space="preserve"> </w:t>
-      </w:r>
-      <w:proofErr w:type="spellStart"/>
-      <w:r>
-        <w:rPr>
-          <w:rFonts w:ascii="Times New Roman" w:hAnsi="Times New Roman"/>
-          <w:color w:val="000000" w:themeColor="text1"/>
-        </w:rPr>
-        <w:t>Elgohari</w:t>
-      </w:r>
-      <w:proofErr w:type="spellEnd"/>
-      <w:r>
-        <w:rPr>
-          <w:rFonts w:ascii="Times New Roman" w:hAnsi="Times New Roman"/>
-          <w:color w:val="000000" w:themeColor="text1"/>
-        </w:rPr>
-        <w:t xml:space="preserve"> B., Volpe S., Pei Y., Mohamed A., </w:t>
-      </w:r>
-      <w:proofErr w:type="spellStart"/>
-      <w:r>
-        <w:rPr>
-          <w:rFonts w:ascii="Times New Roman" w:hAnsi="Times New Roman"/>
-          <w:color w:val="000000" w:themeColor="text1"/>
-        </w:rPr>
-        <w:t>Elhalawani</w:t>
-      </w:r>
-      <w:proofErr w:type="spellEnd"/>
-      <w:r>
-        <w:rPr>
-          <w:rFonts w:ascii="Times New Roman" w:hAnsi="Times New Roman"/>
-          <w:color w:val="000000" w:themeColor="text1"/>
-        </w:rPr>
-        <w:t xml:space="preserve"> H., Chung C., Fuller C., Brock KK</w:t>
+        <w:t xml:space="preserve"> Elgohari B., Volpe S., Pei Y., Mohamed A., Elhalawani H., Chung C., Fuller C., Brock KK</w:t>
       </w:r>
       <w:r>
         <w:rPr>
@@ -6535,6 +5407,7 @@
           <w:b/>
           <w:color w:val="000000" w:themeColor="text1"/>
         </w:rPr>
+        <w:lastRenderedPageBreak/>
         <w:t xml:space="preserve">Anderson B.M, Lin E., </w:t>
       </w:r>
       <w:r>
@@ -6624,43 +5497,7 @@
           <w:color w:val="000000" w:themeColor="text1"/>
           <w:shd w:val="clear" w:color="auto" w:fill="FFFFFF"/>
         </w:rPr>
-        <w:t xml:space="preserve"> </w:t>
-      </w:r>
-      <w:proofErr w:type="spellStart"/>
-      <w:r>
-        <w:rPr>
-          <w:rFonts w:ascii="Times New Roman" w:hAnsi="Times New Roman"/>
-          <w:color w:val="000000" w:themeColor="text1"/>
-          <w:shd w:val="clear" w:color="auto" w:fill="FFFFFF"/>
-        </w:rPr>
-        <w:t>Cazoulat</w:t>
-      </w:r>
-      <w:proofErr w:type="spellEnd"/>
-      <w:r>
-        <w:rPr>
-          <w:rFonts w:ascii="Times New Roman" w:hAnsi="Times New Roman"/>
-          <w:color w:val="000000" w:themeColor="text1"/>
-          <w:shd w:val="clear" w:color="auto" w:fill="FFFFFF"/>
-        </w:rPr>
-        <w:t xml:space="preserve"> G., Gupta S., Koay EJ., </w:t>
-      </w:r>
-      <w:proofErr w:type="spellStart"/>
-      <w:r>
-        <w:rPr>
-          <w:rFonts w:ascii="Times New Roman" w:hAnsi="Times New Roman"/>
-          <w:color w:val="000000" w:themeColor="text1"/>
-          <w:shd w:val="clear" w:color="auto" w:fill="FFFFFF"/>
-        </w:rPr>
-        <w:t>Odisio</w:t>
-      </w:r>
-      <w:proofErr w:type="spellEnd"/>
-      <w:r>
-        <w:rPr>
-          <w:rFonts w:ascii="Times New Roman" w:hAnsi="Times New Roman"/>
-          <w:color w:val="000000" w:themeColor="text1"/>
-          <w:shd w:val="clear" w:color="auto" w:fill="FFFFFF"/>
-        </w:rPr>
-        <w:t xml:space="preserve"> B., Brock KK</w:t>
+        <w:t xml:space="preserve"> Cazoulat G., Gupta S., Koay EJ., Odisio B., Brock KK</w:t>
       </w:r>
       <w:r>
         <w:rPr>
@@ -6727,7 +5564,6 @@
           <w:color w:val="000000" w:themeColor="text1"/>
           <w:shd w:val="clear" w:color="auto" w:fill="FFFFFF"/>
         </w:rPr>
-        <w:lastRenderedPageBreak/>
         <w:t>Anderson, B. M.</w:t>
       </w:r>
       <w:r>
@@ -6823,9 +5659,8 @@
           <w:szCs w:val="24"/>
           <w:u w:val="single"/>
         </w:rPr>
-        <w:t xml:space="preserve"> (Presenting </w:t>
-      </w:r>
-      <w:proofErr w:type="gramStart"/>
+        <w:t xml:space="preserve"> (Presenting Author)</w:t>
+      </w:r>
       <w:r>
         <w:rPr>
           <w:rFonts w:ascii="Times New Roman" w:hAnsi="Times New Roman" w:cs="Times New Roman"/>
@@ -6835,30 +5670,7 @@
           <w:szCs w:val="24"/>
           <w:u w:val="single"/>
         </w:rPr>
-        <w:t>Author)</w:t>
-      </w:r>
-      <w:r>
-        <w:rPr>
-          <w:rFonts w:ascii="Times New Roman" w:hAnsi="Times New Roman" w:cs="Times New Roman"/>
-          <w:b/>
-          <w:color w:val="000000" w:themeColor="text1"/>
-          <w:sz w:val="24"/>
-          <w:szCs w:val="24"/>
-          <w:u w:val="single"/>
-        </w:rPr>
-        <w:t>_</w:t>
-      </w:r>
-      <w:proofErr w:type="gramEnd"/>
-      <w:r>
-        <w:rPr>
-          <w:rFonts w:ascii="Times New Roman" w:hAnsi="Times New Roman" w:cs="Times New Roman"/>
-          <w:b/>
-          <w:color w:val="000000" w:themeColor="text1"/>
-          <w:sz w:val="24"/>
-          <w:szCs w:val="24"/>
-          <w:u w:val="single"/>
-        </w:rPr>
-        <w:t>________________________________________________</w:t>
+        <w:t>_________________________________________________</w:t>
       </w:r>
     </w:p>
     <w:p>
@@ -6887,6 +5699,7 @@
       <w:r>
         <w:rPr>
           <w:rFonts w:ascii="Times New Roman" w:hAnsi="Times New Roman" w:cs="Times New Roman"/>
+          <w:bCs/>
           <w:color w:val="000000" w:themeColor="text1"/>
         </w:rPr>
         <w:t xml:space="preserve"> </w:t>
@@ -6894,17 +5707,60 @@
       <w:r>
         <w:rPr>
           <w:rFonts w:ascii="Times New Roman" w:hAnsi="Times New Roman" w:cs="Times New Roman"/>
+          <w:bCs/>
+          <w:color w:val="000000" w:themeColor="text1"/>
+        </w:rPr>
+        <w:t xml:space="preserve">Fried D, Hawkins M, Das S, Repka M, Shen C, Cen X </w:t>
+      </w:r>
+      <w:r>
+        <w:rPr>
+          <w:rFonts w:ascii="Times New Roman" w:hAnsi="Times New Roman" w:cs="Times New Roman"/>
           <w:i/>
           <w:color w:val="000000" w:themeColor="text1"/>
         </w:rPr>
-        <w:t>Quick Guide to Setting Up GitHub and Jupiter Notebook</w:t>
-      </w:r>
-      <w:r>
-        <w:rPr>
-          <w:rFonts w:ascii="Times New Roman" w:hAnsi="Times New Roman" w:cs="Times New Roman"/>
-          <w:color w:val="000000" w:themeColor="text1"/>
-        </w:rPr>
-        <w:t>. AAPM Practical Big Data Workshop. Virtual. 09/2021</w:t>
+        <w:t>Simple Method for Functional Sparing of Parotid Glands in Head and Neck IMRT: Small Volume, Big Change</w:t>
+      </w:r>
+      <w:r>
+        <w:rPr>
+          <w:rFonts w:ascii="Times New Roman" w:hAnsi="Times New Roman" w:cs="Times New Roman"/>
+          <w:color w:val="000000" w:themeColor="text1"/>
+        </w:rPr>
+        <w:t xml:space="preserve"> </w:t>
+      </w:r>
+      <w:r>
+        <w:rPr>
+          <w:rFonts w:ascii="Times New Roman" w:hAnsi="Times New Roman" w:cs="Times New Roman"/>
+          <w:color w:val="000000" w:themeColor="text1"/>
+        </w:rPr>
+        <w:t>ASTRO</w:t>
+      </w:r>
+      <w:r>
+        <w:rPr>
+          <w:rFonts w:ascii="Times New Roman" w:hAnsi="Times New Roman" w:cs="Times New Roman"/>
+          <w:color w:val="000000" w:themeColor="text1"/>
+        </w:rPr>
+        <w:t xml:space="preserve"> 0</w:t>
+      </w:r>
+      <w:r>
+        <w:rPr>
+          <w:rFonts w:ascii="Times New Roman" w:hAnsi="Times New Roman" w:cs="Times New Roman"/>
+          <w:color w:val="000000" w:themeColor="text1"/>
+        </w:rPr>
+        <w:t>9</w:t>
+      </w:r>
+      <w:r>
+        <w:rPr>
+          <w:rFonts w:ascii="Times New Roman" w:hAnsi="Times New Roman" w:cs="Times New Roman"/>
+          <w:color w:val="000000" w:themeColor="text1"/>
+        </w:rPr>
+        <w:t>/202</w:t>
+      </w:r>
+      <w:r>
+        <w:rPr>
+          <w:rFonts w:ascii="Times New Roman" w:hAnsi="Times New Roman" w:cs="Times New Roman"/>
+          <w:color w:val="000000" w:themeColor="text1"/>
+        </w:rPr>
+        <w:t>4</w:t>
       </w:r>
     </w:p>
     <w:p>
@@ -6933,6 +5789,7 @@
       <w:r>
         <w:rPr>
           <w:rFonts w:ascii="Times New Roman" w:hAnsi="Times New Roman" w:cs="Times New Roman"/>
+          <w:bCs/>
           <w:color w:val="000000" w:themeColor="text1"/>
         </w:rPr>
         <w:t xml:space="preserve"> </w:t>
@@ -6940,37 +5797,53 @@
       <w:r>
         <w:rPr>
           <w:rFonts w:ascii="Times New Roman" w:hAnsi="Times New Roman" w:cs="Times New Roman"/>
+          <w:bCs/>
+          <w:color w:val="000000" w:themeColor="text1"/>
+        </w:rPr>
+        <w:t>Baughan N, Marks L, Chen S, Yanagihara T, Das S</w:t>
+      </w:r>
+      <w:r>
+        <w:rPr>
+          <w:rFonts w:ascii="Times New Roman" w:hAnsi="Times New Roman" w:cs="Times New Roman"/>
+          <w:color w:val="000000" w:themeColor="text1"/>
+        </w:rPr>
+        <w:t xml:space="preserve"> </w:t>
+      </w:r>
+      <w:r>
+        <w:rPr>
+          <w:rFonts w:ascii="Times New Roman" w:hAnsi="Times New Roman" w:cs="Times New Roman"/>
           <w:i/>
           <w:color w:val="000000" w:themeColor="text1"/>
         </w:rPr>
-        <w:t xml:space="preserve">Setting up the pipeline of data to </w:t>
-      </w:r>
-      <w:proofErr w:type="gramStart"/>
-      <w:r>
-        <w:rPr>
-          <w:rFonts w:ascii="Times New Roman" w:hAnsi="Times New Roman" w:cs="Times New Roman"/>
-          <w:i/>
-          <w:color w:val="000000" w:themeColor="text1"/>
-        </w:rPr>
-        <w:t>TensorFlow .</w:t>
-      </w:r>
-      <w:proofErr w:type="spellStart"/>
-      <w:r>
-        <w:rPr>
-          <w:rFonts w:ascii="Times New Roman" w:hAnsi="Times New Roman" w:cs="Times New Roman"/>
-          <w:i/>
-          <w:color w:val="000000" w:themeColor="text1"/>
-        </w:rPr>
-        <w:t>tfrecords</w:t>
-      </w:r>
-      <w:proofErr w:type="spellEnd"/>
-      <w:proofErr w:type="gramEnd"/>
-      <w:r>
-        <w:rPr>
-          <w:rFonts w:ascii="Times New Roman" w:hAnsi="Times New Roman" w:cs="Times New Roman"/>
-          <w:color w:val="000000" w:themeColor="text1"/>
-        </w:rPr>
-        <w:t>. AAPM Practical Big Data Workshop. Virtual. 09/2021</w:t>
+        <w:t>Unlocking Insights: A Python-Based RayStation Data Mining Tool</w:t>
+      </w:r>
+      <w:r>
+        <w:rPr>
+          <w:rFonts w:ascii="Times New Roman" w:hAnsi="Times New Roman" w:cs="Times New Roman"/>
+          <w:color w:val="000000" w:themeColor="text1"/>
+        </w:rPr>
+        <w:t xml:space="preserve"> AAPM 0</w:t>
+      </w:r>
+      <w:r>
+        <w:rPr>
+          <w:rFonts w:ascii="Times New Roman" w:hAnsi="Times New Roman" w:cs="Times New Roman"/>
+          <w:color w:val="000000" w:themeColor="text1"/>
+        </w:rPr>
+        <w:t>7</w:t>
+      </w:r>
+      <w:r>
+        <w:rPr>
+          <w:rFonts w:ascii="Times New Roman" w:hAnsi="Times New Roman" w:cs="Times New Roman"/>
+          <w:color w:val="000000" w:themeColor="text1"/>
+        </w:rPr>
+        <w:t>/202</w:t>
+      </w:r>
+      <w:r>
+        <w:rPr>
+          <w:rFonts w:ascii="Times New Roman" w:hAnsi="Times New Roman" w:cs="Times New Roman"/>
+          <w:color w:val="000000" w:themeColor="text1"/>
+        </w:rPr>
+        <w:t>4</w:t>
       </w:r>
     </w:p>
     <w:p>
@@ -6994,53 +5867,22 @@
           <w:b/>
           <w:color w:val="000000" w:themeColor="text1"/>
         </w:rPr>
-        <w:t>Anderson B.M</w:t>
-      </w:r>
-      <w:r>
-        <w:rPr>
-          <w:rFonts w:ascii="Times New Roman" w:hAnsi="Times New Roman" w:cs="Times New Roman"/>
-          <w:color w:val="000000" w:themeColor="text1"/>
-        </w:rPr>
-        <w:t xml:space="preserve">, Ethan Lin, </w:t>
-      </w:r>
-      <w:proofErr w:type="spellStart"/>
-      <w:r>
-        <w:rPr>
-          <w:rFonts w:ascii="Times New Roman" w:hAnsi="Times New Roman" w:cs="Times New Roman"/>
-          <w:color w:val="000000" w:themeColor="text1"/>
-        </w:rPr>
-        <w:t>Cazoulat</w:t>
-      </w:r>
-      <w:proofErr w:type="spellEnd"/>
-      <w:r>
-        <w:rPr>
-          <w:rFonts w:ascii="Times New Roman" w:hAnsi="Times New Roman" w:cs="Times New Roman"/>
-          <w:color w:val="000000" w:themeColor="text1"/>
-        </w:rPr>
-        <w:t xml:space="preserve"> G., Gupta S., </w:t>
-      </w:r>
-      <w:proofErr w:type="spellStart"/>
-      <w:r>
-        <w:rPr>
-          <w:rFonts w:ascii="Times New Roman" w:hAnsi="Times New Roman" w:cs="Times New Roman"/>
-          <w:color w:val="000000" w:themeColor="text1"/>
-        </w:rPr>
-        <w:t>Odisio</w:t>
-      </w:r>
-      <w:proofErr w:type="spellEnd"/>
-      <w:r>
-        <w:rPr>
-          <w:rFonts w:ascii="Times New Roman" w:hAnsi="Times New Roman" w:cs="Times New Roman"/>
-          <w:color w:val="000000" w:themeColor="text1"/>
-        </w:rPr>
-        <w:t xml:space="preserve"> B., Brock KK</w:t>
-      </w:r>
-      <w:r>
-        <w:rPr>
-          <w:rFonts w:ascii="Times New Roman" w:hAnsi="Times New Roman" w:cs="Times New Roman"/>
-          <w:color w:val="000000" w:themeColor="text1"/>
-        </w:rPr>
-        <w:t xml:space="preserve">. </w:t>
+        <w:t>Anderson B.M,</w:t>
+      </w:r>
+      <w:r>
+        <w:rPr>
+          <w:rFonts w:ascii="Times New Roman" w:hAnsi="Times New Roman" w:cs="Times New Roman"/>
+          <w:bCs/>
+          <w:color w:val="000000" w:themeColor="text1"/>
+        </w:rPr>
+        <w:t xml:space="preserve"> Das S, Fried D, Dong F, Morse R, Shen C, Repka M, Chen S.</w:t>
+      </w:r>
+      <w:r>
+        <w:rPr>
+          <w:rFonts w:ascii="Times New Roman" w:hAnsi="Times New Roman" w:cs="Times New Roman"/>
+          <w:color w:val="000000" w:themeColor="text1"/>
+        </w:rPr>
+        <w:t xml:space="preserve"> </w:t>
       </w:r>
       <w:r>
         <w:rPr>
@@ -7048,14 +5890,35 @@
           <w:i/>
           <w:color w:val="000000" w:themeColor="text1"/>
         </w:rPr>
-        <w:t xml:space="preserve">Improving Colorectal Metastases Treatment: Neural Networks and Biomechanical Models. </w:t>
-      </w:r>
-      <w:r>
-        <w:rPr>
-          <w:rFonts w:ascii="Times New Roman" w:hAnsi="Times New Roman" w:cs="Times New Roman"/>
-          <w:color w:val="000000" w:themeColor="text1"/>
-        </w:rPr>
-        <w:t>AAPM Annual Conference. Nashville, TN. 07/2018</w:t>
+        <w:t>Predicting Dysphagia in Head and Neck Radiation Therapy with Deep Learning</w:t>
+      </w:r>
+      <w:r>
+        <w:rPr>
+          <w:rFonts w:ascii="Times New Roman" w:hAnsi="Times New Roman" w:cs="Times New Roman"/>
+          <w:color w:val="000000" w:themeColor="text1"/>
+        </w:rPr>
+        <w:t>. AAPM 0</w:t>
+      </w:r>
+      <w:r>
+        <w:rPr>
+          <w:rFonts w:ascii="Times New Roman" w:hAnsi="Times New Roman" w:cs="Times New Roman"/>
+          <w:color w:val="000000" w:themeColor="text1"/>
+        </w:rPr>
+        <w:t>7</w:t>
+      </w:r>
+      <w:r>
+        <w:rPr>
+          <w:rFonts w:ascii="Times New Roman" w:hAnsi="Times New Roman" w:cs="Times New Roman"/>
+          <w:color w:val="000000" w:themeColor="text1"/>
+        </w:rPr>
+        <w:t>/202</w:t>
+      </w:r>
+      <w:r>
+        <w:rPr>
+          <w:rFonts w:ascii="Times New Roman" w:hAnsi="Times New Roman" w:cs="Times New Roman"/>
+          <w:color w:val="000000" w:themeColor="text1"/>
+        </w:rPr>
+        <w:t>4</w:t>
       </w:r>
     </w:p>
     <w:p>
@@ -7079,6 +5942,158 @@
           <w:b/>
           <w:color w:val="000000" w:themeColor="text1"/>
         </w:rPr>
+        <w:t>Anderson B.M,</w:t>
+      </w:r>
+      <w:r>
+        <w:rPr>
+          <w:rFonts w:ascii="Times New Roman" w:hAnsi="Times New Roman" w:cs="Times New Roman"/>
+          <w:color w:val="000000" w:themeColor="text1"/>
+        </w:rPr>
+        <w:t xml:space="preserve"> </w:t>
+      </w:r>
+      <w:r>
+        <w:rPr>
+          <w:rFonts w:ascii="Times New Roman" w:hAnsi="Times New Roman" w:cs="Times New Roman"/>
+          <w:i/>
+          <w:color w:val="000000" w:themeColor="text1"/>
+        </w:rPr>
+        <w:t>Quick Guide to Setting Up GitHub and Jupiter Notebook</w:t>
+      </w:r>
+      <w:r>
+        <w:rPr>
+          <w:rFonts w:ascii="Times New Roman" w:hAnsi="Times New Roman" w:cs="Times New Roman"/>
+          <w:color w:val="000000" w:themeColor="text1"/>
+        </w:rPr>
+        <w:t>. AAPM Practical Big Data Workshop. Virtual. 09/2021</w:t>
+      </w:r>
+    </w:p>
+    <w:p>
+      <w:pPr>
+        <w:pStyle w:val="ListParagraph"/>
+        <w:keepNext/>
+        <w:keepLines/>
+        <w:numPr>
+          <w:ilvl w:val="0"/>
+          <w:numId w:val="4"/>
+        </w:numPr>
+        <w:spacing w:after="120"/>
+        <w:rPr>
+          <w:rFonts w:ascii="Times New Roman" w:hAnsi="Times New Roman" w:cs="Times New Roman"/>
+          <w:color w:val="000000" w:themeColor="text1"/>
+        </w:rPr>
+      </w:pPr>
+      <w:r>
+        <w:rPr>
+          <w:rFonts w:ascii="Times New Roman" w:hAnsi="Times New Roman" w:cs="Times New Roman"/>
+          <w:b/>
+          <w:color w:val="000000" w:themeColor="text1"/>
+        </w:rPr>
+        <w:t>Anderson B.M,</w:t>
+      </w:r>
+      <w:r>
+        <w:rPr>
+          <w:rFonts w:ascii="Times New Roman" w:hAnsi="Times New Roman" w:cs="Times New Roman"/>
+          <w:color w:val="000000" w:themeColor="text1"/>
+        </w:rPr>
+        <w:t xml:space="preserve"> </w:t>
+      </w:r>
+      <w:r>
+        <w:rPr>
+          <w:rFonts w:ascii="Times New Roman" w:hAnsi="Times New Roman" w:cs="Times New Roman"/>
+          <w:i/>
+          <w:color w:val="000000" w:themeColor="text1"/>
+        </w:rPr>
+        <w:t>Setting up the pipeline of data to TensorFlow .tfrecords</w:t>
+      </w:r>
+      <w:r>
+        <w:rPr>
+          <w:rFonts w:ascii="Times New Roman" w:hAnsi="Times New Roman" w:cs="Times New Roman"/>
+          <w:color w:val="000000" w:themeColor="text1"/>
+        </w:rPr>
+        <w:t>. AAPM Practical Big Data Workshop. Virtual. 09/2021</w:t>
+      </w:r>
+    </w:p>
+    <w:p>
+      <w:pPr>
+        <w:pStyle w:val="ListParagraph"/>
+        <w:keepNext/>
+        <w:keepLines/>
+        <w:numPr>
+          <w:ilvl w:val="0"/>
+          <w:numId w:val="4"/>
+        </w:numPr>
+        <w:spacing w:after="120"/>
+        <w:rPr>
+          <w:rFonts w:ascii="Times New Roman" w:hAnsi="Times New Roman" w:cs="Times New Roman"/>
+          <w:color w:val="000000" w:themeColor="text1"/>
+        </w:rPr>
+      </w:pPr>
+      <w:r>
+        <w:rPr>
+          <w:rFonts w:ascii="Times New Roman" w:hAnsi="Times New Roman" w:cs="Times New Roman"/>
+          <w:b/>
+          <w:color w:val="000000" w:themeColor="text1"/>
+        </w:rPr>
+        <w:t>Anderson B.M</w:t>
+      </w:r>
+      <w:r>
+        <w:rPr>
+          <w:rFonts w:ascii="Times New Roman" w:hAnsi="Times New Roman" w:cs="Times New Roman"/>
+          <w:color w:val="000000" w:themeColor="text1"/>
+        </w:rPr>
+        <w:t xml:space="preserve">, Ethan Lin, </w:t>
+      </w:r>
+      <w:r>
+        <w:rPr>
+          <w:rFonts w:ascii="Times New Roman" w:hAnsi="Times New Roman" w:cs="Times New Roman"/>
+          <w:color w:val="000000" w:themeColor="text1"/>
+        </w:rPr>
+        <w:t>Cazoulat G., Gupta S., Odisio B., Brock KK</w:t>
+      </w:r>
+      <w:r>
+        <w:rPr>
+          <w:rFonts w:ascii="Times New Roman" w:hAnsi="Times New Roman" w:cs="Times New Roman"/>
+          <w:color w:val="000000" w:themeColor="text1"/>
+        </w:rPr>
+        <w:t xml:space="preserve">. </w:t>
+      </w:r>
+      <w:r>
+        <w:rPr>
+          <w:rFonts w:ascii="Times New Roman" w:hAnsi="Times New Roman" w:cs="Times New Roman"/>
+          <w:i/>
+          <w:color w:val="000000" w:themeColor="text1"/>
+        </w:rPr>
+        <w:t xml:space="preserve">Improving Colorectal Metastases Treatment: Neural Networks and Biomechanical Models. </w:t>
+      </w:r>
+      <w:r>
+        <w:rPr>
+          <w:rFonts w:ascii="Times New Roman" w:hAnsi="Times New Roman" w:cs="Times New Roman"/>
+          <w:color w:val="000000" w:themeColor="text1"/>
+        </w:rPr>
+        <w:t>AAPM Annual Conference. Nashville, TN. 07/2018</w:t>
+      </w:r>
+    </w:p>
+    <w:p>
+      <w:pPr>
+        <w:pStyle w:val="ListParagraph"/>
+        <w:keepNext/>
+        <w:keepLines/>
+        <w:numPr>
+          <w:ilvl w:val="0"/>
+          <w:numId w:val="4"/>
+        </w:numPr>
+        <w:spacing w:after="120"/>
+        <w:rPr>
+          <w:rFonts w:ascii="Times New Roman" w:hAnsi="Times New Roman" w:cs="Times New Roman"/>
+          <w:color w:val="000000" w:themeColor="text1"/>
+        </w:rPr>
+      </w:pPr>
+      <w:r>
+        <w:rPr>
+          <w:rFonts w:ascii="Times New Roman" w:hAnsi="Times New Roman" w:cs="Times New Roman"/>
+          <w:b/>
+          <w:color w:val="000000" w:themeColor="text1"/>
+        </w:rPr>
         <w:t>Anderson</w:t>
       </w:r>
       <w:r>
@@ -7207,61 +6222,7 @@
           <w:bCs/>
           <w:color w:val="000000" w:themeColor="text1"/>
         </w:rPr>
-        <w:t xml:space="preserve">Kundu S., Lin E., Koay E., </w:t>
-      </w:r>
-      <w:proofErr w:type="spellStart"/>
-      <w:r>
-        <w:rPr>
-          <w:rFonts w:ascii="Times New Roman" w:hAnsi="Times New Roman"/>
-          <w:bCs/>
-          <w:color w:val="000000" w:themeColor="text1"/>
-        </w:rPr>
-        <w:t>Odisio</w:t>
-      </w:r>
-      <w:proofErr w:type="spellEnd"/>
-      <w:r>
-        <w:rPr>
-          <w:rFonts w:ascii="Times New Roman" w:hAnsi="Times New Roman"/>
-          <w:bCs/>
-          <w:color w:val="000000" w:themeColor="text1"/>
-        </w:rPr>
-        <w:t xml:space="preserve"> O., Chung C., Kang H., </w:t>
-      </w:r>
-      <w:proofErr w:type="spellStart"/>
-      <w:r>
-        <w:rPr>
-          <w:rFonts w:ascii="Times New Roman" w:hAnsi="Times New Roman"/>
-          <w:bCs/>
-          <w:color w:val="000000" w:themeColor="text1"/>
-        </w:rPr>
-        <w:t>Venkateson</w:t>
-      </w:r>
-      <w:proofErr w:type="spellEnd"/>
-      <w:r>
-        <w:rPr>
-          <w:rFonts w:ascii="Times New Roman" w:hAnsi="Times New Roman"/>
-          <w:bCs/>
-          <w:color w:val="000000" w:themeColor="text1"/>
-        </w:rPr>
-        <w:t xml:space="preserve"> A., </w:t>
-      </w:r>
-      <w:proofErr w:type="spellStart"/>
-      <w:r>
-        <w:rPr>
-          <w:rFonts w:ascii="Times New Roman" w:hAnsi="Times New Roman"/>
-          <w:bCs/>
-          <w:color w:val="000000" w:themeColor="text1"/>
-        </w:rPr>
-        <w:t>Yedururi</w:t>
-      </w:r>
-      <w:proofErr w:type="spellEnd"/>
-      <w:r>
-        <w:rPr>
-          <w:rFonts w:ascii="Times New Roman" w:hAnsi="Times New Roman"/>
-          <w:bCs/>
-          <w:color w:val="000000" w:themeColor="text1"/>
-        </w:rPr>
-        <w:t xml:space="preserve"> S., De B., Lin Y., Patel A., Brock KK</w:t>
+        <w:t>Kundu S., Lin E., Koay E., Odisio O., Chung C., Kang H., Venkateson A., Yedururi S., De B., Lin Y., Patel A., Brock KK</w:t>
       </w:r>
       <w:r>
         <w:rPr>
@@ -7319,53 +6280,12 @@
         </w:rPr>
         <w:t xml:space="preserve">Rigaud, B., </w:t>
       </w:r>
-      <w:proofErr w:type="spellStart"/>
       <w:r>
         <w:rPr>
           <w:rFonts w:ascii="Times New Roman" w:eastAsia="Times New Roman" w:hAnsi="Times New Roman" w:cs="Times New Roman"/>
           <w:color w:val="000000" w:themeColor="text1"/>
         </w:rPr>
-        <w:t>Kirimli</w:t>
-      </w:r>
-      <w:proofErr w:type="spellEnd"/>
-      <w:r>
-        <w:rPr>
-          <w:rFonts w:ascii="Times New Roman" w:eastAsia="Times New Roman" w:hAnsi="Times New Roman" w:cs="Times New Roman"/>
-          <w:color w:val="000000" w:themeColor="text1"/>
-        </w:rPr>
-        <w:t xml:space="preserve"> E., </w:t>
-      </w:r>
-      <w:proofErr w:type="spellStart"/>
-      <w:r>
-        <w:rPr>
-          <w:rFonts w:ascii="Times New Roman" w:eastAsia="Times New Roman" w:hAnsi="Times New Roman" w:cs="Times New Roman"/>
-          <w:color w:val="000000" w:themeColor="text1"/>
-        </w:rPr>
-        <w:t>Yedururi</w:t>
-      </w:r>
-      <w:proofErr w:type="spellEnd"/>
-      <w:r>
-        <w:rPr>
-          <w:rFonts w:ascii="Times New Roman" w:eastAsia="Times New Roman" w:hAnsi="Times New Roman" w:cs="Times New Roman"/>
-          <w:color w:val="000000" w:themeColor="text1"/>
-        </w:rPr>
-        <w:t xml:space="preserve"> S., </w:t>
-      </w:r>
-      <w:proofErr w:type="spellStart"/>
-      <w:r>
-        <w:rPr>
-          <w:rFonts w:ascii="Times New Roman" w:eastAsia="Times New Roman" w:hAnsi="Times New Roman" w:cs="Times New Roman"/>
-          <w:color w:val="000000" w:themeColor="text1"/>
-        </w:rPr>
-        <w:t>Cazoulat</w:t>
-      </w:r>
-      <w:proofErr w:type="spellEnd"/>
-      <w:r>
-        <w:rPr>
-          <w:rFonts w:ascii="Times New Roman" w:eastAsia="Times New Roman" w:hAnsi="Times New Roman" w:cs="Times New Roman"/>
-          <w:color w:val="000000" w:themeColor="text1"/>
-        </w:rPr>
-        <w:t xml:space="preserve"> G., </w:t>
+        <w:t xml:space="preserve">Kirimli E., Yedururi S., Cazoulat G., </w:t>
       </w:r>
       <w:r>
         <w:rPr>
@@ -7381,23 +6301,7 @@
           <w:rFonts w:ascii="Times New Roman" w:eastAsia="Times New Roman" w:hAnsi="Times New Roman" w:cs="Times New Roman"/>
           <w:color w:val="000000" w:themeColor="text1"/>
         </w:rPr>
-        <w:t xml:space="preserve"> Zaid M., </w:t>
-      </w:r>
-      <w:proofErr w:type="spellStart"/>
-      <w:r>
-        <w:rPr>
-          <w:rFonts w:ascii="Times New Roman" w:eastAsia="Times New Roman" w:hAnsi="Times New Roman" w:cs="Times New Roman"/>
-          <w:color w:val="000000" w:themeColor="text1"/>
-        </w:rPr>
-        <w:t>Elganainy</w:t>
-      </w:r>
-      <w:proofErr w:type="spellEnd"/>
-      <w:r>
-        <w:rPr>
-          <w:rFonts w:ascii="Times New Roman" w:eastAsia="Times New Roman" w:hAnsi="Times New Roman" w:cs="Times New Roman"/>
-          <w:color w:val="000000" w:themeColor="text1"/>
-        </w:rPr>
-        <w:t xml:space="preserve"> D., Koay E., Brock KK. </w:t>
+        <w:t xml:space="preserve"> Zaid M., Elganainy D., Koay E., Brock KK. </w:t>
       </w:r>
       <w:r>
         <w:rPr>
@@ -7437,21 +6341,12 @@
         </w:rPr>
         <w:t xml:space="preserve">McCulloch, M., </w:t>
       </w:r>
-      <w:proofErr w:type="spellStart"/>
       <w:r>
         <w:rPr>
           <w:rFonts w:ascii="Times New Roman" w:eastAsia="Times New Roman" w:hAnsi="Times New Roman" w:cs="Times New Roman"/>
           <w:color w:val="000000" w:themeColor="text1"/>
         </w:rPr>
-        <w:t>Cazoulat</w:t>
-      </w:r>
-      <w:proofErr w:type="spellEnd"/>
-      <w:r>
-        <w:rPr>
-          <w:rFonts w:ascii="Times New Roman" w:eastAsia="Times New Roman" w:hAnsi="Times New Roman" w:cs="Times New Roman"/>
-          <w:color w:val="000000" w:themeColor="text1"/>
-        </w:rPr>
-        <w:t xml:space="preserve"> G., Rigaud B., </w:t>
+        <w:t xml:space="preserve">Cazoulat G., Rigaud B., </w:t>
       </w:r>
       <w:r>
         <w:rPr>
@@ -7462,69 +6357,12 @@
         </w:rPr>
         <w:t xml:space="preserve">Anderson B.M., </w:t>
       </w:r>
-      <w:proofErr w:type="spellStart"/>
       <w:r>
         <w:rPr>
           <w:rFonts w:ascii="Times New Roman" w:eastAsia="Times New Roman" w:hAnsi="Times New Roman" w:cs="Times New Roman"/>
           <w:color w:val="000000" w:themeColor="text1"/>
         </w:rPr>
-        <w:t>Kirimli</w:t>
-      </w:r>
-      <w:proofErr w:type="spellEnd"/>
-      <w:r>
-        <w:rPr>
-          <w:rFonts w:ascii="Times New Roman" w:eastAsia="Times New Roman" w:hAnsi="Times New Roman" w:cs="Times New Roman"/>
-          <w:color w:val="000000" w:themeColor="text1"/>
-        </w:rPr>
-        <w:t xml:space="preserve"> E., </w:t>
-      </w:r>
-      <w:proofErr w:type="spellStart"/>
-      <w:r>
-        <w:rPr>
-          <w:rFonts w:ascii="Times New Roman" w:eastAsia="Times New Roman" w:hAnsi="Times New Roman" w:cs="Times New Roman"/>
-          <w:color w:val="000000" w:themeColor="text1"/>
-        </w:rPr>
-        <w:t>Gryshkevych</w:t>
-      </w:r>
-      <w:proofErr w:type="spellEnd"/>
-      <w:r>
-        <w:rPr>
-          <w:rFonts w:ascii="Times New Roman" w:eastAsia="Times New Roman" w:hAnsi="Times New Roman" w:cs="Times New Roman"/>
-          <w:color w:val="000000" w:themeColor="text1"/>
-        </w:rPr>
-        <w:t xml:space="preserve"> S., Svensson S., Ohrt A., Chopra A., Mathew R., Zaid M., </w:t>
-      </w:r>
-      <w:proofErr w:type="spellStart"/>
-      <w:r>
-        <w:rPr>
-          <w:rFonts w:ascii="Times New Roman" w:eastAsia="Times New Roman" w:hAnsi="Times New Roman" w:cs="Times New Roman"/>
-          <w:color w:val="000000" w:themeColor="text1"/>
-        </w:rPr>
-        <w:t>Elganainy</w:t>
-      </w:r>
-      <w:proofErr w:type="spellEnd"/>
-      <w:r>
-        <w:rPr>
-          <w:rFonts w:ascii="Times New Roman" w:eastAsia="Times New Roman" w:hAnsi="Times New Roman" w:cs="Times New Roman"/>
-          <w:color w:val="000000" w:themeColor="text1"/>
-        </w:rPr>
-        <w:t xml:space="preserve"> D.</w:t>
-      </w:r>
-      <w:proofErr w:type="gramStart"/>
-      <w:r>
-        <w:rPr>
-          <w:rFonts w:ascii="Times New Roman" w:eastAsia="Times New Roman" w:hAnsi="Times New Roman" w:cs="Times New Roman"/>
-          <w:color w:val="000000" w:themeColor="text1"/>
-        </w:rPr>
-        <w:t>, ,Balter</w:t>
-      </w:r>
-      <w:proofErr w:type="gramEnd"/>
-      <w:r>
-        <w:rPr>
-          <w:rFonts w:ascii="Times New Roman" w:eastAsia="Times New Roman" w:hAnsi="Times New Roman" w:cs="Times New Roman"/>
-          <w:color w:val="000000" w:themeColor="text1"/>
-        </w:rPr>
-        <w:t xml:space="preserve"> P., Koay E., Brock KK.</w:t>
+        <w:t>Kirimli E., Gryshkevych S., Svensson S., Ohrt A., Chopra A., Mathew R., Zaid M., Elganainy D., ,Balter P., Koay E., Brock KK.</w:t>
       </w:r>
       <w:r>
         <w:rPr>
@@ -7606,25 +6444,7 @@
           <w:i/>
           <w:color w:val="000000" w:themeColor="text1"/>
         </w:rPr>
-        <w:t xml:space="preserve">Predicting Osteoradionecrosis </w:t>
-      </w:r>
-      <w:proofErr w:type="gramStart"/>
-      <w:r>
-        <w:rPr>
-          <w:rFonts w:ascii="Times New Roman" w:eastAsia="Times New Roman" w:hAnsi="Times New Roman" w:cs="Times New Roman"/>
-          <w:i/>
-          <w:color w:val="000000" w:themeColor="text1"/>
-        </w:rPr>
-        <w:t>From</w:t>
-      </w:r>
-      <w:proofErr w:type="gramEnd"/>
-      <w:r>
-        <w:rPr>
-          <w:rFonts w:ascii="Times New Roman" w:eastAsia="Times New Roman" w:hAnsi="Times New Roman" w:cs="Times New Roman"/>
-          <w:i/>
-          <w:color w:val="000000" w:themeColor="text1"/>
-        </w:rPr>
-        <w:t xml:space="preserve"> Head and Neck Radiotherapy Using a Residual convolutional Neural Network </w:t>
+        <w:t xml:space="preserve">Predicting Osteoradionecrosis From Head and Neck Radiotherapy Using a Residual convolutional Neural Network </w:t>
       </w:r>
       <w:r>
         <w:rPr>
@@ -7755,21 +6575,12 @@
           <w:color w:val="000000" w:themeColor="text1"/>
         </w:rPr>
       </w:pPr>
-      <w:proofErr w:type="spellStart"/>
-      <w:r>
-        <w:rPr>
-          <w:rFonts w:ascii="Times New Roman" w:hAnsi="Times New Roman" w:cs="Times New Roman"/>
-          <w:color w:val="000000" w:themeColor="text1"/>
-        </w:rPr>
-        <w:t>Elhalawani</w:t>
-      </w:r>
-      <w:proofErr w:type="spellEnd"/>
-      <w:r>
-        <w:rPr>
-          <w:rFonts w:ascii="Times New Roman" w:hAnsi="Times New Roman" w:cs="Times New Roman"/>
-          <w:color w:val="000000" w:themeColor="text1"/>
-        </w:rPr>
-        <w:t xml:space="preserve">, H., </w:t>
+      <w:r>
+        <w:rPr>
+          <w:rFonts w:ascii="Times New Roman" w:hAnsi="Times New Roman" w:cs="Times New Roman"/>
+          <w:color w:val="000000" w:themeColor="text1"/>
+        </w:rPr>
+        <w:t xml:space="preserve">Elhalawani, H., </w:t>
       </w:r>
       <w:r>
         <w:rPr>
@@ -7839,25 +6650,7 @@
           <w:color w:val="000000" w:themeColor="text1"/>
           <w:shd w:val="clear" w:color="auto" w:fill="FFFFFF"/>
         </w:rPr>
-        <w:t xml:space="preserve">McCulloch M., </w:t>
-      </w:r>
-      <w:proofErr w:type="spellStart"/>
-      <w:r>
-        <w:rPr>
-          <w:rFonts w:ascii="Times New Roman" w:hAnsi="Times New Roman"/>
-          <w:color w:val="000000" w:themeColor="text1"/>
-          <w:shd w:val="clear" w:color="auto" w:fill="FFFFFF"/>
-        </w:rPr>
-        <w:t>Elhalawani</w:t>
-      </w:r>
-      <w:proofErr w:type="spellEnd"/>
-      <w:r>
-        <w:rPr>
-          <w:rFonts w:ascii="Times New Roman" w:hAnsi="Times New Roman"/>
-          <w:color w:val="000000" w:themeColor="text1"/>
-          <w:shd w:val="clear" w:color="auto" w:fill="FFFFFF"/>
-        </w:rPr>
-        <w:t xml:space="preserve"> H., </w:t>
+        <w:t xml:space="preserve">McCulloch M., Elhalawani H., </w:t>
       </w:r>
       <w:r>
         <w:rPr>
@@ -7914,6 +6707,7 @@
           <w:rFonts w:ascii="Times New Roman" w:hAnsi="Times New Roman"/>
           <w:color w:val="000000" w:themeColor="text1"/>
         </w:rPr>
+        <w:lastRenderedPageBreak/>
         <w:t xml:space="preserve">Lin E.Y., </w:t>
       </w:r>
       <w:r>
@@ -7974,23 +6768,7 @@
           <w:rFonts w:ascii="Times New Roman" w:hAnsi="Times New Roman"/>
           <w:color w:val="000000" w:themeColor="text1"/>
         </w:rPr>
-        <w:t xml:space="preserve">Ger R., Cardenas C., Rubinstein A., Netherton T., Ingram W., </w:t>
-      </w:r>
-      <w:proofErr w:type="spellStart"/>
-      <w:r>
-        <w:rPr>
-          <w:rFonts w:ascii="Times New Roman" w:hAnsi="Times New Roman"/>
-          <w:color w:val="000000" w:themeColor="text1"/>
-        </w:rPr>
-        <w:t>Fave</w:t>
-      </w:r>
-      <w:proofErr w:type="spellEnd"/>
-      <w:r>
-        <w:rPr>
-          <w:rFonts w:ascii="Times New Roman" w:hAnsi="Times New Roman"/>
-          <w:color w:val="000000" w:themeColor="text1"/>
-        </w:rPr>
-        <w:t xml:space="preserve"> X., Owens C., </w:t>
+        <w:t xml:space="preserve">Ger R., Cardenas C., Rubinstein A., Netherton T., Ingram W., Fave X., Owens C., </w:t>
       </w:r>
       <w:r>
         <w:rPr>
@@ -8006,23 +6784,7 @@
           <w:rFonts w:ascii="Times New Roman" w:hAnsi="Times New Roman"/>
           <w:color w:val="000000" w:themeColor="text1"/>
         </w:rPr>
-        <w:t xml:space="preserve">Lee J., Gay S., Yang </w:t>
-      </w:r>
-      <w:proofErr w:type="gramStart"/>
-      <w:r>
-        <w:rPr>
-          <w:rFonts w:ascii="Times New Roman" w:hAnsi="Times New Roman"/>
-          <w:color w:val="000000" w:themeColor="text1"/>
-        </w:rPr>
-        <w:t>J.,,</w:t>
-      </w:r>
-      <w:proofErr w:type="gramEnd"/>
-      <w:r>
-        <w:rPr>
-          <w:rFonts w:ascii="Times New Roman" w:hAnsi="Times New Roman"/>
-          <w:color w:val="000000" w:themeColor="text1"/>
-        </w:rPr>
-        <w:t xml:space="preserve"> McCarroll R., Machin D., Li Y., Rhee D., Edward S., He Y., David S., Nitsch P, Balter P., Court L</w:t>
+        <w:t>Lee J., Gay S., Yang J.,, McCarroll R., Machin D., Li Y., Rhee D., Edward S., He Y., David S., Nitsch P, Balter P., Court L</w:t>
       </w:r>
       <w:r>
         <w:rPr>
@@ -8084,37 +6846,12 @@
         </w:rPr>
         <w:t xml:space="preserve">, </w:t>
       </w:r>
-      <w:proofErr w:type="spellStart"/>
-      <w:r>
-        <w:rPr>
-          <w:rFonts w:ascii="Times New Roman" w:hAnsi="Times New Roman"/>
-          <w:color w:val="000000" w:themeColor="text1"/>
-        </w:rPr>
-        <w:t>Cazoulat</w:t>
-      </w:r>
-      <w:proofErr w:type="spellEnd"/>
-      <w:r>
-        <w:rPr>
-          <w:rFonts w:ascii="Times New Roman" w:hAnsi="Times New Roman"/>
-          <w:color w:val="000000" w:themeColor="text1"/>
-        </w:rPr>
-        <w:t xml:space="preserve"> G., Zaid M., Chaudhury B., </w:t>
-      </w:r>
-      <w:proofErr w:type="spellStart"/>
-      <w:r>
-        <w:rPr>
-          <w:rFonts w:ascii="Times New Roman" w:hAnsi="Times New Roman"/>
-          <w:color w:val="000000" w:themeColor="text1"/>
-        </w:rPr>
-        <w:t>Elganainy</w:t>
-      </w:r>
-      <w:proofErr w:type="spellEnd"/>
-      <w:r>
-        <w:rPr>
-          <w:rFonts w:ascii="Times New Roman" w:hAnsi="Times New Roman"/>
-          <w:color w:val="000000" w:themeColor="text1"/>
-        </w:rPr>
-        <w:t xml:space="preserve"> D., Koay E., Brock KK</w:t>
+      <w:r>
+        <w:rPr>
+          <w:rFonts w:ascii="Times New Roman" w:hAnsi="Times New Roman"/>
+          <w:color w:val="000000" w:themeColor="text1"/>
+        </w:rPr>
+        <w:t>Cazoulat G., Zaid M., Chaudhury B., Elganainy D., Koay E., Brock KK</w:t>
       </w:r>
       <w:r>
         <w:rPr>
@@ -8129,25 +6866,7 @@
           <w:i/>
           <w:color w:val="000000" w:themeColor="text1"/>
         </w:rPr>
-        <w:t xml:space="preserve">A Comparison of Deformable Registration Techniques for </w:t>
-      </w:r>
-      <w:proofErr w:type="gramStart"/>
-      <w:r>
-        <w:rPr>
-          <w:rFonts w:ascii="Times New Roman" w:hAnsi="Times New Roman"/>
-          <w:i/>
-          <w:color w:val="000000" w:themeColor="text1"/>
-        </w:rPr>
-        <w:t>Pre</w:t>
-      </w:r>
-      <w:proofErr w:type="gramEnd"/>
-      <w:r>
-        <w:rPr>
-          <w:rFonts w:ascii="Times New Roman" w:hAnsi="Times New Roman"/>
-          <w:i/>
-          <w:color w:val="000000" w:themeColor="text1"/>
-        </w:rPr>
-        <w:t xml:space="preserve"> and Post-Treatment Cholangiocarcinoma CT Images. </w:t>
+        <w:t xml:space="preserve">A Comparison of Deformable Registration Techniques for Pre and Post-Treatment Cholangiocarcinoma CT Images. </w:t>
       </w:r>
       <w:r>
         <w:rPr>
@@ -8172,22 +6891,12 @@
           <w:color w:val="000000" w:themeColor="text1"/>
         </w:rPr>
       </w:pPr>
-      <w:proofErr w:type="spellStart"/>
-      <w:r>
-        <w:rPr>
-          <w:rFonts w:ascii="Times New Roman" w:hAnsi="Times New Roman" w:cs="Times New Roman"/>
-          <w:color w:val="000000" w:themeColor="text1"/>
-        </w:rPr>
-        <w:lastRenderedPageBreak/>
-        <w:t>Cazoulat</w:t>
-      </w:r>
-      <w:proofErr w:type="spellEnd"/>
-      <w:r>
-        <w:rPr>
-          <w:rFonts w:ascii="Times New Roman" w:hAnsi="Times New Roman" w:cs="Times New Roman"/>
-          <w:color w:val="000000" w:themeColor="text1"/>
-        </w:rPr>
-        <w:t xml:space="preserve"> G, Chaudhury B, </w:t>
+      <w:r>
+        <w:rPr>
+          <w:rFonts w:ascii="Times New Roman" w:hAnsi="Times New Roman" w:cs="Times New Roman"/>
+          <w:color w:val="000000" w:themeColor="text1"/>
+        </w:rPr>
+        <w:t xml:space="preserve">Cazoulat G, Chaudhury B, </w:t>
       </w:r>
       <w:r>
         <w:rPr>
@@ -8209,23 +6918,7 @@
           <w:rFonts w:ascii="Times New Roman" w:hAnsi="Times New Roman" w:cs="Times New Roman"/>
           <w:color w:val="000000" w:themeColor="text1"/>
         </w:rPr>
-        <w:t xml:space="preserve">Zaid M., </w:t>
-      </w:r>
-      <w:proofErr w:type="spellStart"/>
-      <w:r>
-        <w:rPr>
-          <w:rFonts w:ascii="Times New Roman" w:hAnsi="Times New Roman" w:cs="Times New Roman"/>
-          <w:color w:val="000000" w:themeColor="text1"/>
-        </w:rPr>
-        <w:t>Elganainy</w:t>
-      </w:r>
-      <w:proofErr w:type="spellEnd"/>
-      <w:r>
-        <w:rPr>
-          <w:rFonts w:ascii="Times New Roman" w:hAnsi="Times New Roman" w:cs="Times New Roman"/>
-          <w:color w:val="000000" w:themeColor="text1"/>
-        </w:rPr>
-        <w:t xml:space="preserve"> D., Koay E., Brock KK</w:t>
+        <w:t>Zaid M., Elganainy D., Koay E., Brock KK</w:t>
       </w:r>
       <w:r>
         <w:rPr>
@@ -8329,23 +7022,7 @@
           <w:rFonts w:ascii="Times New Roman" w:hAnsi="Times New Roman" w:cs="Times New Roman"/>
           <w:color w:val="000000" w:themeColor="text1"/>
         </w:rPr>
-        <w:t xml:space="preserve">European Society of Interventional Radiology: Reliability in Percutaneous </w:t>
-      </w:r>
-      <w:proofErr w:type="spellStart"/>
-      <w:r>
-        <w:rPr>
-          <w:rFonts w:ascii="Times New Roman" w:hAnsi="Times New Roman" w:cs="Times New Roman"/>
-          <w:color w:val="000000" w:themeColor="text1"/>
-        </w:rPr>
-        <w:t>Tumour</w:t>
-      </w:r>
-      <w:proofErr w:type="spellEnd"/>
-      <w:r>
-        <w:rPr>
-          <w:rFonts w:ascii="Times New Roman" w:hAnsi="Times New Roman" w:cs="Times New Roman"/>
-          <w:color w:val="000000" w:themeColor="text1"/>
-        </w:rPr>
-        <w:t xml:space="preserve"> Ablation. (2019)</w:t>
+        <w:t>European Society of Interventional Radiology: Reliability in Percutaneous Tumour Ablation. (2019)</w:t>
       </w:r>
     </w:p>
     <w:p>
@@ -8365,21 +7042,12 @@
         </w:rPr>
         <w:t xml:space="preserve">MD Anderson, Gulf Coast Consortia workshop, </w:t>
       </w:r>
-      <w:proofErr w:type="gramStart"/>
-      <w:r>
-        <w:rPr>
-          <w:rFonts w:ascii="Times New Roman" w:hAnsi="Times New Roman" w:cs="Times New Roman"/>
-          <w:color w:val="000000" w:themeColor="text1"/>
-        </w:rPr>
-        <w:t>Rigor</w:t>
-      </w:r>
-      <w:proofErr w:type="gramEnd"/>
-      <w:r>
-        <w:rPr>
-          <w:rFonts w:ascii="Times New Roman" w:hAnsi="Times New Roman" w:cs="Times New Roman"/>
-          <w:color w:val="000000" w:themeColor="text1"/>
-        </w:rPr>
-        <w:t xml:space="preserve"> and Reproducibility: instructing researchers on the importance of robust research with unbiased analysis and reporting of results. (2019)</w:t>
+      <w:r>
+        <w:rPr>
+          <w:rFonts w:ascii="Times New Roman" w:hAnsi="Times New Roman" w:cs="Times New Roman"/>
+          <w:color w:val="000000" w:themeColor="text1"/>
+        </w:rPr>
+        <w:t>Rigor and Reproducibility: instructing researchers on the importance of robust research with unbiased analysis and reporting of results. (2019)</w:t>
       </w:r>
     </w:p>
     <w:p>

</xml_diff>

<commit_message>
add submission for Unzip tool
</commit_message>
<xml_diff>
--- a/Clincal_CV/BMAnderson CV.docx
+++ b/Clincal_CV/BMAnderson CV.docx
@@ -1,6 +1,6 @@
 
 <file path=word/document.xml><?xml version="1.0" encoding="utf-8"?>
-<w:document xmlns:wpc="http://schemas.microsoft.com/office/word/2010/wordprocessingCanvas" xmlns:cx="http://schemas.microsoft.com/office/drawing/2014/chartex" xmlns:cx1="http://schemas.microsoft.com/office/drawing/2015/9/8/chartex" xmlns:cx2="http://schemas.microsoft.com/office/drawing/2015/10/21/chartex" xmlns:cx3="http://schemas.microsoft.com/office/drawing/2016/5/9/chartex" xmlns:cx4="http://schemas.microsoft.com/office/drawing/2016/5/10/chartex" xmlns:cx5="http://schemas.microsoft.com/office/drawing/2016/5/11/chartex" xmlns:cx6="http://schemas.microsoft.com/office/drawing/2016/5/12/chartex" xmlns:cx7="http://schemas.microsoft.com/office/drawing/2016/5/13/chartex" xmlns:cx8="http://schemas.microsoft.com/office/drawing/2016/5/14/chartex" xmlns:mc="http://schemas.openxmlformats.org/markup-compatibility/2006" xmlns:aink="http://schemas.microsoft.com/office/drawing/2016/ink" xmlns:am3d="http://schemas.microsoft.com/office/drawing/2017/model3d" xmlns:o="urn:schemas-microsoft-com:office:office" xmlns:oel="http://schemas.microsoft.com/office/2019/extlst" xmlns:r="http://schemas.openxmlformats.org/officeDocument/2006/relationships" xmlns:m="http://schemas.openxmlformats.org/officeDocument/2006/math" xmlns:v="urn:schemas-microsoft-com:vml" xmlns:wp14="http://schemas.microsoft.com/office/word/2010/wordprocessingDrawing" xmlns:wp="http://schemas.openxmlformats.org/drawingml/2006/wordprocessingDrawing" xmlns:w10="urn:schemas-microsoft-com:office:word" xmlns:w="http://schemas.openxmlformats.org/wordprocessingml/2006/main" xmlns:w14="http://schemas.microsoft.com/office/word/2010/wordml" xmlns:w15="http://schemas.microsoft.com/office/word/2012/wordml" xmlns:w16cex="http://schemas.microsoft.com/office/word/2018/wordml/cex" xmlns:w16cid="http://schemas.microsoft.com/office/word/2016/wordml/cid" xmlns:w16="http://schemas.microsoft.com/office/word/2018/wordml" xmlns:w16sdtdh="http://schemas.microsoft.com/office/word/2020/wordml/sdtdatahash" xmlns:w16se="http://schemas.microsoft.com/office/word/2015/wordml/symex" xmlns:wpg="http://schemas.microsoft.com/office/word/2010/wordprocessingGroup" xmlns:wpi="http://schemas.microsoft.com/office/word/2010/wordprocessingInk" xmlns:wne="http://schemas.microsoft.com/office/word/2006/wordml" xmlns:wps="http://schemas.microsoft.com/office/word/2010/wordprocessingShape" mc:Ignorable="w14 w15 w16se w16cid w16 w16cex w16sdtdh wp14">
+<w:document xmlns:wpc="http://schemas.microsoft.com/office/word/2010/wordprocessingCanvas" xmlns:cx="http://schemas.microsoft.com/office/drawing/2014/chartex" xmlns:cx1="http://schemas.microsoft.com/office/drawing/2015/9/8/chartex" xmlns:cx2="http://schemas.microsoft.com/office/drawing/2015/10/21/chartex" xmlns:cx3="http://schemas.microsoft.com/office/drawing/2016/5/9/chartex" xmlns:cx4="http://schemas.microsoft.com/office/drawing/2016/5/10/chartex" xmlns:cx5="http://schemas.microsoft.com/office/drawing/2016/5/11/chartex" xmlns:cx6="http://schemas.microsoft.com/office/drawing/2016/5/12/chartex" xmlns:cx7="http://schemas.microsoft.com/office/drawing/2016/5/13/chartex" xmlns:cx8="http://schemas.microsoft.com/office/drawing/2016/5/14/chartex" xmlns:mc="http://schemas.openxmlformats.org/markup-compatibility/2006" xmlns:aink="http://schemas.microsoft.com/office/drawing/2016/ink" xmlns:am3d="http://schemas.microsoft.com/office/drawing/2017/model3d" xmlns:o="urn:schemas-microsoft-com:office:office" xmlns:oel="http://schemas.microsoft.com/office/2019/extlst" xmlns:r="http://schemas.openxmlformats.org/officeDocument/2006/relationships" xmlns:m="http://schemas.openxmlformats.org/officeDocument/2006/math" xmlns:v="urn:schemas-microsoft-com:vml" xmlns:wp14="http://schemas.microsoft.com/office/word/2010/wordprocessingDrawing" xmlns:wp="http://schemas.openxmlformats.org/drawingml/2006/wordprocessingDrawing" xmlns:w10="urn:schemas-microsoft-com:office:word" xmlns:w="http://schemas.openxmlformats.org/wordprocessingml/2006/main" xmlns:w14="http://schemas.microsoft.com/office/word/2010/wordml" xmlns:w15="http://schemas.microsoft.com/office/word/2012/wordml" xmlns:w16cex="http://schemas.microsoft.com/office/word/2018/wordml/cex" xmlns:w16cid="http://schemas.microsoft.com/office/word/2016/wordml/cid" xmlns:w16="http://schemas.microsoft.com/office/word/2018/wordml" xmlns:w16du="http://schemas.microsoft.com/office/word/2023/wordml/word16du" xmlns:w16sdtdh="http://schemas.microsoft.com/office/word/2020/wordml/sdtdatahash" xmlns:w16se="http://schemas.microsoft.com/office/word/2015/wordml/symex" xmlns:wpg="http://schemas.microsoft.com/office/word/2010/wordprocessingGroup" xmlns:wpi="http://schemas.microsoft.com/office/word/2010/wordprocessingInk" xmlns:wne="http://schemas.microsoft.com/office/word/2006/wordml" xmlns:wps="http://schemas.microsoft.com/office/word/2010/wordprocessingShape" mc:Ignorable="w14 w15 w16se w16cid w16 w16cex w16sdtdh w16du wp14">
   <w:body>
     <w:p>
       <w:pPr>
@@ -3604,6 +3604,75 @@
           <w:rFonts w:ascii="Times New Roman" w:hAnsi="Times New Roman" w:cs="Times New Roman"/>
           <w:color w:val="000000" w:themeColor="text1"/>
         </w:rPr>
+        <w:t xml:space="preserve">, Bojechko C. </w:t>
+      </w:r>
+      <w:r>
+        <w:rPr>
+          <w:rFonts w:ascii="Times New Roman" w:hAnsi="Times New Roman" w:cs="Times New Roman"/>
+          <w:i/>
+          <w:iCs/>
+          <w:color w:val="000000" w:themeColor="text1"/>
+        </w:rPr>
+        <w:t>DICOM Attribute Manipulation Tool: Easily Change Frame of Reference, Series Instance, and Study Instance UID</w:t>
+      </w:r>
+      <w:r>
+        <w:rPr>
+          <w:rFonts w:ascii="Times New Roman" w:hAnsi="Times New Roman" w:cs="Times New Roman"/>
+          <w:color w:val="000000" w:themeColor="text1"/>
+        </w:rPr>
+        <w:t xml:space="preserve"> </w:t>
+      </w:r>
+      <w:r>
+        <w:rPr>
+          <w:rFonts w:ascii="Times New Roman" w:hAnsi="Times New Roman" w:cs="Times New Roman"/>
+          <w:color w:val="000000" w:themeColor="text1"/>
+        </w:rPr>
+        <w:t>Practical Radiation Oncology (Submitted</w:t>
+      </w:r>
+      <w:r>
+        <w:rPr>
+          <w:rFonts w:ascii="Times New Roman" w:hAnsi="Times New Roman" w:cs="Times New Roman"/>
+          <w:color w:val="000000" w:themeColor="text1"/>
+        </w:rPr>
+        <w:t xml:space="preserve"> 11/2024</w:t>
+      </w:r>
+      <w:r>
+        <w:rPr>
+          <w:rFonts w:ascii="Times New Roman" w:hAnsi="Times New Roman" w:cs="Times New Roman"/>
+          <w:color w:val="000000" w:themeColor="text1"/>
+        </w:rPr>
+        <w:t>)</w:t>
+      </w:r>
+    </w:p>
+    <w:p>
+      <w:pPr>
+        <w:pStyle w:val="ListParagraph"/>
+        <w:keepNext/>
+        <w:keepLines/>
+        <w:numPr>
+          <w:ilvl w:val="0"/>
+          <w:numId w:val="6"/>
+        </w:numPr>
+        <w:spacing w:after="60" w:line="240" w:lineRule="auto"/>
+        <w:rPr>
+          <w:rFonts w:ascii="Times New Roman" w:hAnsi="Times New Roman" w:cs="Times New Roman"/>
+          <w:color w:val="000000" w:themeColor="text1"/>
+        </w:rPr>
+      </w:pPr>
+      <w:r>
+        <w:rPr>
+          <w:rFonts w:ascii="Times New Roman" w:hAnsi="Times New Roman" w:cs="Times New Roman"/>
+          <w:b/>
+          <w:bCs/>
+          <w:color w:val="000000" w:themeColor="text1"/>
+        </w:rPr>
+        <w:t>Anderson B.M</w:t>
+      </w:r>
+      <w:r>
+        <w:rPr>
+          <w:rFonts w:ascii="Times New Roman" w:hAnsi="Times New Roman" w:cs="Times New Roman"/>
+          <w:color w:val="000000" w:themeColor="text1"/>
+        </w:rPr>
         <w:t xml:space="preserve">, Moore L., Bojechko C. </w:t>
       </w:r>
       <w:r>
@@ -7965,7 +8034,7 @@
 </file>
 
 <file path=word/endnotes.xml><?xml version="1.0" encoding="utf-8"?>
-<w:endnotes xmlns:wpc="http://schemas.microsoft.com/office/word/2010/wordprocessingCanvas" xmlns:cx="http://schemas.microsoft.com/office/drawing/2014/chartex" xmlns:cx1="http://schemas.microsoft.com/office/drawing/2015/9/8/chartex" xmlns:cx2="http://schemas.microsoft.com/office/drawing/2015/10/21/chartex" xmlns:cx3="http://schemas.microsoft.com/office/drawing/2016/5/9/chartex" xmlns:cx4="http://schemas.microsoft.com/office/drawing/2016/5/10/chartex" xmlns:cx5="http://schemas.microsoft.com/office/drawing/2016/5/11/chartex" xmlns:cx6="http://schemas.microsoft.com/office/drawing/2016/5/12/chartex" xmlns:cx7="http://schemas.microsoft.com/office/drawing/2016/5/13/chartex" xmlns:cx8="http://schemas.microsoft.com/office/drawing/2016/5/14/chartex" xmlns:mc="http://schemas.openxmlformats.org/markup-compatibility/2006" xmlns:aink="http://schemas.microsoft.com/office/drawing/2016/ink" xmlns:am3d="http://schemas.microsoft.com/office/drawing/2017/model3d" xmlns:o="urn:schemas-microsoft-com:office:office" xmlns:oel="http://schemas.microsoft.com/office/2019/extlst" xmlns:r="http://schemas.openxmlformats.org/officeDocument/2006/relationships" xmlns:m="http://schemas.openxmlformats.org/officeDocument/2006/math" xmlns:v="urn:schemas-microsoft-com:vml" xmlns:wp14="http://schemas.microsoft.com/office/word/2010/wordprocessingDrawing" xmlns:wp="http://schemas.openxmlformats.org/drawingml/2006/wordprocessingDrawing" xmlns:w10="urn:schemas-microsoft-com:office:word" xmlns:w="http://schemas.openxmlformats.org/wordprocessingml/2006/main" xmlns:w14="http://schemas.microsoft.com/office/word/2010/wordml" xmlns:w15="http://schemas.microsoft.com/office/word/2012/wordml" xmlns:w16cex="http://schemas.microsoft.com/office/word/2018/wordml/cex" xmlns:w16cid="http://schemas.microsoft.com/office/word/2016/wordml/cid" xmlns:w16="http://schemas.microsoft.com/office/word/2018/wordml" xmlns:w16sdtdh="http://schemas.microsoft.com/office/word/2020/wordml/sdtdatahash" xmlns:w16se="http://schemas.microsoft.com/office/word/2015/wordml/symex" xmlns:wpg="http://schemas.microsoft.com/office/word/2010/wordprocessingGroup" xmlns:wpi="http://schemas.microsoft.com/office/word/2010/wordprocessingInk" xmlns:wne="http://schemas.microsoft.com/office/word/2006/wordml" xmlns:wps="http://schemas.microsoft.com/office/word/2010/wordprocessingShape" mc:Ignorable="w14 w15 w16se w16cid w16 w16cex w16sdtdh wp14">
+<w:endnotes xmlns:wpc="http://schemas.microsoft.com/office/word/2010/wordprocessingCanvas" xmlns:cx="http://schemas.microsoft.com/office/drawing/2014/chartex" xmlns:cx1="http://schemas.microsoft.com/office/drawing/2015/9/8/chartex" xmlns:cx2="http://schemas.microsoft.com/office/drawing/2015/10/21/chartex" xmlns:cx3="http://schemas.microsoft.com/office/drawing/2016/5/9/chartex" xmlns:cx4="http://schemas.microsoft.com/office/drawing/2016/5/10/chartex" xmlns:cx5="http://schemas.microsoft.com/office/drawing/2016/5/11/chartex" xmlns:cx6="http://schemas.microsoft.com/office/drawing/2016/5/12/chartex" xmlns:cx7="http://schemas.microsoft.com/office/drawing/2016/5/13/chartex" xmlns:cx8="http://schemas.microsoft.com/office/drawing/2016/5/14/chartex" xmlns:mc="http://schemas.openxmlformats.org/markup-compatibility/2006" xmlns:aink="http://schemas.microsoft.com/office/drawing/2016/ink" xmlns:am3d="http://schemas.microsoft.com/office/drawing/2017/model3d" xmlns:o="urn:schemas-microsoft-com:office:office" xmlns:oel="http://schemas.microsoft.com/office/2019/extlst" xmlns:r="http://schemas.openxmlformats.org/officeDocument/2006/relationships" xmlns:m="http://schemas.openxmlformats.org/officeDocument/2006/math" xmlns:v="urn:schemas-microsoft-com:vml" xmlns:wp14="http://schemas.microsoft.com/office/word/2010/wordprocessingDrawing" xmlns:wp="http://schemas.openxmlformats.org/drawingml/2006/wordprocessingDrawing" xmlns:w10="urn:schemas-microsoft-com:office:word" xmlns:w="http://schemas.openxmlformats.org/wordprocessingml/2006/main" xmlns:w14="http://schemas.microsoft.com/office/word/2010/wordml" xmlns:w15="http://schemas.microsoft.com/office/word/2012/wordml" xmlns:w16cex="http://schemas.microsoft.com/office/word/2018/wordml/cex" xmlns:w16cid="http://schemas.microsoft.com/office/word/2016/wordml/cid" xmlns:w16="http://schemas.microsoft.com/office/word/2018/wordml" xmlns:w16du="http://schemas.microsoft.com/office/word/2023/wordml/word16du" xmlns:w16sdtdh="http://schemas.microsoft.com/office/word/2020/wordml/sdtdatahash" xmlns:w16se="http://schemas.microsoft.com/office/word/2015/wordml/symex" xmlns:wpg="http://schemas.microsoft.com/office/word/2010/wordprocessingGroup" xmlns:wpi="http://schemas.microsoft.com/office/word/2010/wordprocessingInk" xmlns:wne="http://schemas.microsoft.com/office/word/2006/wordml" xmlns:wps="http://schemas.microsoft.com/office/word/2010/wordprocessingShape" mc:Ignorable="w14 w15 w16se w16cid w16 w16cex w16sdtdh w16du wp14">
   <w:endnote w:type="separator" w:id="-1">
     <w:p>
       <w:pPr>
@@ -7990,7 +8059,7 @@
 </file>
 
 <file path=word/footnotes.xml><?xml version="1.0" encoding="utf-8"?>
-<w:footnotes xmlns:wpc="http://schemas.microsoft.com/office/word/2010/wordprocessingCanvas" xmlns:cx="http://schemas.microsoft.com/office/drawing/2014/chartex" xmlns:cx1="http://schemas.microsoft.com/office/drawing/2015/9/8/chartex" xmlns:cx2="http://schemas.microsoft.com/office/drawing/2015/10/21/chartex" xmlns:cx3="http://schemas.microsoft.com/office/drawing/2016/5/9/chartex" xmlns:cx4="http://schemas.microsoft.com/office/drawing/2016/5/10/chartex" xmlns:cx5="http://schemas.microsoft.com/office/drawing/2016/5/11/chartex" xmlns:cx6="http://schemas.microsoft.com/office/drawing/2016/5/12/chartex" xmlns:cx7="http://schemas.microsoft.com/office/drawing/2016/5/13/chartex" xmlns:cx8="http://schemas.microsoft.com/office/drawing/2016/5/14/chartex" xmlns:mc="http://schemas.openxmlformats.org/markup-compatibility/2006" xmlns:aink="http://schemas.microsoft.com/office/drawing/2016/ink" xmlns:am3d="http://schemas.microsoft.com/office/drawing/2017/model3d" xmlns:o="urn:schemas-microsoft-com:office:office" xmlns:oel="http://schemas.microsoft.com/office/2019/extlst" xmlns:r="http://schemas.openxmlformats.org/officeDocument/2006/relationships" xmlns:m="http://schemas.openxmlformats.org/officeDocument/2006/math" xmlns:v="urn:schemas-microsoft-com:vml" xmlns:wp14="http://schemas.microsoft.com/office/word/2010/wordprocessingDrawing" xmlns:wp="http://schemas.openxmlformats.org/drawingml/2006/wordprocessingDrawing" xmlns:w10="urn:schemas-microsoft-com:office:word" xmlns:w="http://schemas.openxmlformats.org/wordprocessingml/2006/main" xmlns:w14="http://schemas.microsoft.com/office/word/2010/wordml" xmlns:w15="http://schemas.microsoft.com/office/word/2012/wordml" xmlns:w16cex="http://schemas.microsoft.com/office/word/2018/wordml/cex" xmlns:w16cid="http://schemas.microsoft.com/office/word/2016/wordml/cid" xmlns:w16="http://schemas.microsoft.com/office/word/2018/wordml" xmlns:w16sdtdh="http://schemas.microsoft.com/office/word/2020/wordml/sdtdatahash" xmlns:w16se="http://schemas.microsoft.com/office/word/2015/wordml/symex" xmlns:wpg="http://schemas.microsoft.com/office/word/2010/wordprocessingGroup" xmlns:wpi="http://schemas.microsoft.com/office/word/2010/wordprocessingInk" xmlns:wne="http://schemas.microsoft.com/office/word/2006/wordml" xmlns:wps="http://schemas.microsoft.com/office/word/2010/wordprocessingShape" mc:Ignorable="w14 w15 w16se w16cid w16 w16cex w16sdtdh wp14">
+<w:footnotes xmlns:wpc="http://schemas.microsoft.com/office/word/2010/wordprocessingCanvas" xmlns:cx="http://schemas.microsoft.com/office/drawing/2014/chartex" xmlns:cx1="http://schemas.microsoft.com/office/drawing/2015/9/8/chartex" xmlns:cx2="http://schemas.microsoft.com/office/drawing/2015/10/21/chartex" xmlns:cx3="http://schemas.microsoft.com/office/drawing/2016/5/9/chartex" xmlns:cx4="http://schemas.microsoft.com/office/drawing/2016/5/10/chartex" xmlns:cx5="http://schemas.microsoft.com/office/drawing/2016/5/11/chartex" xmlns:cx6="http://schemas.microsoft.com/office/drawing/2016/5/12/chartex" xmlns:cx7="http://schemas.microsoft.com/office/drawing/2016/5/13/chartex" xmlns:cx8="http://schemas.microsoft.com/office/drawing/2016/5/14/chartex" xmlns:mc="http://schemas.openxmlformats.org/markup-compatibility/2006" xmlns:aink="http://schemas.microsoft.com/office/drawing/2016/ink" xmlns:am3d="http://schemas.microsoft.com/office/drawing/2017/model3d" xmlns:o="urn:schemas-microsoft-com:office:office" xmlns:oel="http://schemas.microsoft.com/office/2019/extlst" xmlns:r="http://schemas.openxmlformats.org/officeDocument/2006/relationships" xmlns:m="http://schemas.openxmlformats.org/officeDocument/2006/math" xmlns:v="urn:schemas-microsoft-com:vml" xmlns:wp14="http://schemas.microsoft.com/office/word/2010/wordprocessingDrawing" xmlns:wp="http://schemas.openxmlformats.org/drawingml/2006/wordprocessingDrawing" xmlns:w10="urn:schemas-microsoft-com:office:word" xmlns:w="http://schemas.openxmlformats.org/wordprocessingml/2006/main" xmlns:w14="http://schemas.microsoft.com/office/word/2010/wordml" xmlns:w15="http://schemas.microsoft.com/office/word/2012/wordml" xmlns:w16cex="http://schemas.microsoft.com/office/word/2018/wordml/cex" xmlns:w16cid="http://schemas.microsoft.com/office/word/2016/wordml/cid" xmlns:w16="http://schemas.microsoft.com/office/word/2018/wordml" xmlns:w16du="http://schemas.microsoft.com/office/word/2023/wordml/word16du" xmlns:w16sdtdh="http://schemas.microsoft.com/office/word/2020/wordml/sdtdatahash" xmlns:w16se="http://schemas.microsoft.com/office/word/2015/wordml/symex" xmlns:wpg="http://schemas.microsoft.com/office/word/2010/wordprocessingGroup" xmlns:wpi="http://schemas.microsoft.com/office/word/2010/wordprocessingInk" xmlns:wne="http://schemas.microsoft.com/office/word/2006/wordml" xmlns:wps="http://schemas.microsoft.com/office/word/2010/wordprocessingShape" mc:Ignorable="w14 w15 w16se w16cid w16 w16cex w16sdtdh w16du wp14">
   <w:footnote w:type="separator" w:id="-1">
     <w:p>
       <w:pPr>
@@ -8015,7 +8084,7 @@
 </file>
 
 <file path=word/header1.xml><?xml version="1.0" encoding="utf-8"?>
-<w:hdr xmlns:wpc="http://schemas.microsoft.com/office/word/2010/wordprocessingCanvas" xmlns:cx="http://schemas.microsoft.com/office/drawing/2014/chartex" xmlns:cx1="http://schemas.microsoft.com/office/drawing/2015/9/8/chartex" xmlns:cx2="http://schemas.microsoft.com/office/drawing/2015/10/21/chartex" xmlns:cx3="http://schemas.microsoft.com/office/drawing/2016/5/9/chartex" xmlns:cx4="http://schemas.microsoft.com/office/drawing/2016/5/10/chartex" xmlns:cx5="http://schemas.microsoft.com/office/drawing/2016/5/11/chartex" xmlns:cx6="http://schemas.microsoft.com/office/drawing/2016/5/12/chartex" xmlns:cx7="http://schemas.microsoft.com/office/drawing/2016/5/13/chartex" xmlns:cx8="http://schemas.microsoft.com/office/drawing/2016/5/14/chartex" xmlns:mc="http://schemas.openxmlformats.org/markup-compatibility/2006" xmlns:aink="http://schemas.microsoft.com/office/drawing/2016/ink" xmlns:am3d="http://schemas.microsoft.com/office/drawing/2017/model3d" xmlns:o="urn:schemas-microsoft-com:office:office" xmlns:oel="http://schemas.microsoft.com/office/2019/extlst" xmlns:r="http://schemas.openxmlformats.org/officeDocument/2006/relationships" xmlns:m="http://schemas.openxmlformats.org/officeDocument/2006/math" xmlns:v="urn:schemas-microsoft-com:vml" xmlns:wp14="http://schemas.microsoft.com/office/word/2010/wordprocessingDrawing" xmlns:wp="http://schemas.openxmlformats.org/drawingml/2006/wordprocessingDrawing" xmlns:w10="urn:schemas-microsoft-com:office:word" xmlns:w="http://schemas.openxmlformats.org/wordprocessingml/2006/main" xmlns:w14="http://schemas.microsoft.com/office/word/2010/wordml" xmlns:w15="http://schemas.microsoft.com/office/word/2012/wordml" xmlns:w16cex="http://schemas.microsoft.com/office/word/2018/wordml/cex" xmlns:w16cid="http://schemas.microsoft.com/office/word/2016/wordml/cid" xmlns:w16="http://schemas.microsoft.com/office/word/2018/wordml" xmlns:w16sdtdh="http://schemas.microsoft.com/office/word/2020/wordml/sdtdatahash" xmlns:w16se="http://schemas.microsoft.com/office/word/2015/wordml/symex" xmlns:wpg="http://schemas.microsoft.com/office/word/2010/wordprocessingGroup" xmlns:wpi="http://schemas.microsoft.com/office/word/2010/wordprocessingInk" xmlns:wne="http://schemas.microsoft.com/office/word/2006/wordml" xmlns:wps="http://schemas.microsoft.com/office/word/2010/wordprocessingShape" mc:Ignorable="w14 w15 w16se w16cid w16 w16cex w16sdtdh wp14">
+<w:hdr xmlns:wpc="http://schemas.microsoft.com/office/word/2010/wordprocessingCanvas" xmlns:cx="http://schemas.microsoft.com/office/drawing/2014/chartex" xmlns:cx1="http://schemas.microsoft.com/office/drawing/2015/9/8/chartex" xmlns:cx2="http://schemas.microsoft.com/office/drawing/2015/10/21/chartex" xmlns:cx3="http://schemas.microsoft.com/office/drawing/2016/5/9/chartex" xmlns:cx4="http://schemas.microsoft.com/office/drawing/2016/5/10/chartex" xmlns:cx5="http://schemas.microsoft.com/office/drawing/2016/5/11/chartex" xmlns:cx6="http://schemas.microsoft.com/office/drawing/2016/5/12/chartex" xmlns:cx7="http://schemas.microsoft.com/office/drawing/2016/5/13/chartex" xmlns:cx8="http://schemas.microsoft.com/office/drawing/2016/5/14/chartex" xmlns:mc="http://schemas.openxmlformats.org/markup-compatibility/2006" xmlns:aink="http://schemas.microsoft.com/office/drawing/2016/ink" xmlns:am3d="http://schemas.microsoft.com/office/drawing/2017/model3d" xmlns:o="urn:schemas-microsoft-com:office:office" xmlns:oel="http://schemas.microsoft.com/office/2019/extlst" xmlns:r="http://schemas.openxmlformats.org/officeDocument/2006/relationships" xmlns:m="http://schemas.openxmlformats.org/officeDocument/2006/math" xmlns:v="urn:schemas-microsoft-com:vml" xmlns:wp14="http://schemas.microsoft.com/office/word/2010/wordprocessingDrawing" xmlns:wp="http://schemas.openxmlformats.org/drawingml/2006/wordprocessingDrawing" xmlns:w10="urn:schemas-microsoft-com:office:word" xmlns:w="http://schemas.openxmlformats.org/wordprocessingml/2006/main" xmlns:w14="http://schemas.microsoft.com/office/word/2010/wordml" xmlns:w15="http://schemas.microsoft.com/office/word/2012/wordml" xmlns:w16cex="http://schemas.microsoft.com/office/word/2018/wordml/cex" xmlns:w16cid="http://schemas.microsoft.com/office/word/2016/wordml/cid" xmlns:w16="http://schemas.microsoft.com/office/word/2018/wordml" xmlns:w16du="http://schemas.microsoft.com/office/word/2023/wordml/word16du" xmlns:w16sdtdh="http://schemas.microsoft.com/office/word/2020/wordml/sdtdatahash" xmlns:w16se="http://schemas.microsoft.com/office/word/2015/wordml/symex" xmlns:wpg="http://schemas.microsoft.com/office/word/2010/wordprocessingGroup" xmlns:wpi="http://schemas.microsoft.com/office/word/2010/wordprocessingInk" xmlns:wne="http://schemas.microsoft.com/office/word/2006/wordml" xmlns:wps="http://schemas.microsoft.com/office/word/2010/wordprocessingShape" mc:Ignorable="w14 w15 w16se w16cid w16 w16cex w16sdtdh w16du wp14">
   <w:p>
     <w:pPr>
       <w:spacing w:after="0" w:line="0" w:lineRule="atLeast"/>
@@ -8029,7 +8098,7 @@
 </file>
 
 <file path=word/numbering.xml><?xml version="1.0" encoding="utf-8"?>
-<w:numbering xmlns:wpc="http://schemas.microsoft.com/office/word/2010/wordprocessingCanvas" xmlns:cx="http://schemas.microsoft.com/office/drawing/2014/chartex" xmlns:cx1="http://schemas.microsoft.com/office/drawing/2015/9/8/chartex" xmlns:cx2="http://schemas.microsoft.com/office/drawing/2015/10/21/chartex" xmlns:cx3="http://schemas.microsoft.com/office/drawing/2016/5/9/chartex" xmlns:cx4="http://schemas.microsoft.com/office/drawing/2016/5/10/chartex" xmlns:cx5="http://schemas.microsoft.com/office/drawing/2016/5/11/chartex" xmlns:cx6="http://schemas.microsoft.com/office/drawing/2016/5/12/chartex" xmlns:cx7="http://schemas.microsoft.com/office/drawing/2016/5/13/chartex" xmlns:cx8="http://schemas.microsoft.com/office/drawing/2016/5/14/chartex" xmlns:mc="http://schemas.openxmlformats.org/markup-compatibility/2006" xmlns:aink="http://schemas.microsoft.com/office/drawing/2016/ink" xmlns:am3d="http://schemas.microsoft.com/office/drawing/2017/model3d" xmlns:o="urn:schemas-microsoft-com:office:office" xmlns:oel="http://schemas.microsoft.com/office/2019/extlst" xmlns:r="http://schemas.openxmlformats.org/officeDocument/2006/relationships" xmlns:m="http://schemas.openxmlformats.org/officeDocument/2006/math" xmlns:v="urn:schemas-microsoft-com:vml" xmlns:wp14="http://schemas.microsoft.com/office/word/2010/wordprocessingDrawing" xmlns:wp="http://schemas.openxmlformats.org/drawingml/2006/wordprocessingDrawing" xmlns:w10="urn:schemas-microsoft-com:office:word" xmlns:w="http://schemas.openxmlformats.org/wordprocessingml/2006/main" xmlns:w14="http://schemas.microsoft.com/office/word/2010/wordml" xmlns:w15="http://schemas.microsoft.com/office/word/2012/wordml" xmlns:w16cex="http://schemas.microsoft.com/office/word/2018/wordml/cex" xmlns:w16cid="http://schemas.microsoft.com/office/word/2016/wordml/cid" xmlns:w16="http://schemas.microsoft.com/office/word/2018/wordml" xmlns:w16sdtdh="http://schemas.microsoft.com/office/word/2020/wordml/sdtdatahash" xmlns:w16se="http://schemas.microsoft.com/office/word/2015/wordml/symex" xmlns:wpg="http://schemas.microsoft.com/office/word/2010/wordprocessingGroup" xmlns:wpi="http://schemas.microsoft.com/office/word/2010/wordprocessingInk" xmlns:wne="http://schemas.microsoft.com/office/word/2006/wordml" xmlns:wps="http://schemas.microsoft.com/office/word/2010/wordprocessingShape" mc:Ignorable="w14 w15 w16se w16cid w16 w16cex w16sdtdh wp14">
+<w:numbering xmlns:wpc="http://schemas.microsoft.com/office/word/2010/wordprocessingCanvas" xmlns:cx="http://schemas.microsoft.com/office/drawing/2014/chartex" xmlns:cx1="http://schemas.microsoft.com/office/drawing/2015/9/8/chartex" xmlns:cx2="http://schemas.microsoft.com/office/drawing/2015/10/21/chartex" xmlns:cx3="http://schemas.microsoft.com/office/drawing/2016/5/9/chartex" xmlns:cx4="http://schemas.microsoft.com/office/drawing/2016/5/10/chartex" xmlns:cx5="http://schemas.microsoft.com/office/drawing/2016/5/11/chartex" xmlns:cx6="http://schemas.microsoft.com/office/drawing/2016/5/12/chartex" xmlns:cx7="http://schemas.microsoft.com/office/drawing/2016/5/13/chartex" xmlns:cx8="http://schemas.microsoft.com/office/drawing/2016/5/14/chartex" xmlns:mc="http://schemas.openxmlformats.org/markup-compatibility/2006" xmlns:aink="http://schemas.microsoft.com/office/drawing/2016/ink" xmlns:am3d="http://schemas.microsoft.com/office/drawing/2017/model3d" xmlns:o="urn:schemas-microsoft-com:office:office" xmlns:oel="http://schemas.microsoft.com/office/2019/extlst" xmlns:r="http://schemas.openxmlformats.org/officeDocument/2006/relationships" xmlns:m="http://schemas.openxmlformats.org/officeDocument/2006/math" xmlns:v="urn:schemas-microsoft-com:vml" xmlns:wp14="http://schemas.microsoft.com/office/word/2010/wordprocessingDrawing" xmlns:wp="http://schemas.openxmlformats.org/drawingml/2006/wordprocessingDrawing" xmlns:w10="urn:schemas-microsoft-com:office:word" xmlns:w="http://schemas.openxmlformats.org/wordprocessingml/2006/main" xmlns:w14="http://schemas.microsoft.com/office/word/2010/wordml" xmlns:w15="http://schemas.microsoft.com/office/word/2012/wordml" xmlns:w16cex="http://schemas.microsoft.com/office/word/2018/wordml/cex" xmlns:w16cid="http://schemas.microsoft.com/office/word/2016/wordml/cid" xmlns:w16="http://schemas.microsoft.com/office/word/2018/wordml" xmlns:w16du="http://schemas.microsoft.com/office/word/2023/wordml/word16du" xmlns:w16sdtdh="http://schemas.microsoft.com/office/word/2020/wordml/sdtdatahash" xmlns:w16se="http://schemas.microsoft.com/office/word/2015/wordml/symex" xmlns:wpg="http://schemas.microsoft.com/office/word/2010/wordprocessingGroup" xmlns:wpi="http://schemas.microsoft.com/office/word/2010/wordprocessingInk" xmlns:wne="http://schemas.microsoft.com/office/word/2006/wordml" xmlns:wps="http://schemas.microsoft.com/office/word/2010/wordprocessingShape" mc:Ignorable="w14 w15 w16se w16cid w16 w16cex w16sdtdh w16du wp14">
   <w:abstractNum w:abstractNumId="0" w15:restartNumberingAfterBreak="0">
     <w:nsid w:val="05786DED"/>
     <w:multiLevelType w:val="hybridMultilevel"/>
@@ -8689,7 +8758,7 @@
 </file>
 
 <file path=word/styles.xml><?xml version="1.0" encoding="utf-8"?>
-<w:styles xmlns:mc="http://schemas.openxmlformats.org/markup-compatibility/2006" xmlns:r="http://schemas.openxmlformats.org/officeDocument/2006/relationships" xmlns:w="http://schemas.openxmlformats.org/wordprocessingml/2006/main" xmlns:w14="http://schemas.microsoft.com/office/word/2010/wordml" xmlns:w15="http://schemas.microsoft.com/office/word/2012/wordml" xmlns:w16cex="http://schemas.microsoft.com/office/word/2018/wordml/cex" xmlns:w16cid="http://schemas.microsoft.com/office/word/2016/wordml/cid" xmlns:w16="http://schemas.microsoft.com/office/word/2018/wordml" xmlns:w16sdtdh="http://schemas.microsoft.com/office/word/2020/wordml/sdtdatahash" xmlns:w16se="http://schemas.microsoft.com/office/word/2015/wordml/symex" mc:Ignorable="w14 w15 w16se w16cid w16 w16cex w16sdtdh">
+<w:styles xmlns:mc="http://schemas.openxmlformats.org/markup-compatibility/2006" xmlns:r="http://schemas.openxmlformats.org/officeDocument/2006/relationships" xmlns:w="http://schemas.openxmlformats.org/wordprocessingml/2006/main" xmlns:w14="http://schemas.microsoft.com/office/word/2010/wordml" xmlns:w15="http://schemas.microsoft.com/office/word/2012/wordml" xmlns:w16cex="http://schemas.microsoft.com/office/word/2018/wordml/cex" xmlns:w16cid="http://schemas.microsoft.com/office/word/2016/wordml/cid" xmlns:w16="http://schemas.microsoft.com/office/word/2018/wordml" xmlns:w16du="http://schemas.microsoft.com/office/word/2023/wordml/word16du" xmlns:w16sdtdh="http://schemas.microsoft.com/office/word/2020/wordml/sdtdatahash" xmlns:w16se="http://schemas.microsoft.com/office/word/2015/wordml/symex" mc:Ignorable="w14 w15 w16se w16cid w16 w16cex w16sdtdh w16du">
   <w:docDefaults>
     <w:rPrDefault>
       <w:rPr>

</xml_diff>